<commit_message>
Finishing minor edits on results
</commit_message>
<xml_diff>
--- a/manuscript/wen-et-al-2025-cava-v2.docx
+++ b/manuscript/wen-et-al-2025-cava-v2.docx
@@ -1612,16 +1612,16 @@
         <w:t>)</w:t>
       </w:r>
       <w:r>
-        <w:t>. T</w:t>
+        <w:t xml:space="preserve">. </w:t>
+      </w:r>
+      <w:r>
+        <w:t>Thus, t</w:t>
       </w:r>
       <w:r>
         <w:t xml:space="preserve">he remainder of </w:t>
       </w:r>
       <w:r>
         <w:t>the results focus on the individual level performances measured by PCCC.</w:t>
-      </w:r>
-      <w:r>
-        <w:t xml:space="preserve"> At the individual level,</w:t>
       </w:r>
       <w:r>
         <w:t xml:space="preserve"> </w:t>
@@ -2039,10 +2039,10 @@
     </w:p>
     <w:p>
       <w:r>
-        <w:t>Figure 5 presents model</w:t>
-      </w:r>
-      <w:r>
-        <w:t xml:space="preserve"> performance across 17 adult CODs, excluding suicide due to a low sample size (n=3, </w:t>
+        <w:t xml:space="preserve">Figure 5 presents </w:t>
+      </w:r>
+      <w:r>
+        <w:t xml:space="preserve">performance across 17 adult CODs, excluding suicide due to a low sample size (n=3, </w:t>
       </w:r>
       <w:r>
         <w:rPr>
@@ -2051,51 +2051,130 @@
         <w:t>&lt;</w:t>
       </w:r>
       <w:r>
-        <w:t>1%). GPT-4 achieved the highest individual level performance for 10 of 17 CODs (0.35–0.99 PCCC), followed by GPT-3.5 for 5 CODs (0.43–0.94</w:t>
+        <w:t>1%). GPT-4 achieved the highest individual level performance for 10 of 17 CODs (0.35–0.99), followed by GPT-3.5 for 5 CODs (0.43–0.94</w:t>
+      </w:r>
+      <w:r>
+        <w:t xml:space="preserve">), and </w:t>
+      </w:r>
+      <w:proofErr w:type="spellStart"/>
+      <w:r>
+        <w:t>InSilicoVA</w:t>
+      </w:r>
+      <w:proofErr w:type="spellEnd"/>
+      <w:r>
+        <w:t xml:space="preserve"> for 2 CODs (0.71 and 0.84). InterVA-5 </w:t>
+      </w:r>
+      <w:r>
+        <w:t>had</w:t>
+      </w:r>
+      <w:r>
+        <w:t xml:space="preserve"> the lowest performance for 8 CODs (0–0.79), </w:t>
+      </w:r>
+      <w:proofErr w:type="spellStart"/>
+      <w:r>
+        <w:t>InSilicoVA</w:t>
+      </w:r>
+      <w:proofErr w:type="spellEnd"/>
+      <w:r>
+        <w:t xml:space="preserve"> for 6 CODs (0.01–0.41), and GPT-3.5 for 2 CODs (0.38 and 0.53). The greatest improvements of GPT-3.5/4 over </w:t>
+      </w:r>
+      <w:proofErr w:type="spellStart"/>
+      <w:r>
+        <w:t>InSilicoVA</w:t>
+      </w:r>
+      <w:proofErr w:type="spellEnd"/>
+      <w:r>
+        <w:t xml:space="preserve"> and InterVA-5 were observed in chronic respiratory</w:t>
       </w:r>
       <w:r>
         <w:t xml:space="preserve"> </w:t>
       </w:r>
       <w:r>
-        <w:t xml:space="preserve">PCCC), and </w:t>
-      </w:r>
-      <w:proofErr w:type="spellStart"/>
-      <w:r>
-        <w:t>InSilicoVA</w:t>
-      </w:r>
-      <w:proofErr w:type="spellEnd"/>
-      <w:r>
-        <w:t xml:space="preserve"> for 2 CODs (0.71 and 0.84 PCCC). InterVA-5 showed the lowest performance for 8 CODs (0–0.79 PCCC), </w:t>
-      </w:r>
-      <w:proofErr w:type="spellStart"/>
-      <w:r>
-        <w:t>InSilicoVA</w:t>
-      </w:r>
-      <w:proofErr w:type="spellEnd"/>
-      <w:r>
-        <w:t xml:space="preserve"> for 6 CODs (0.01–0.41 PCCC), and GPT-3.5 for 2 CODs (0.38 and 0.53 PCCC). The greatest improvements of GPT-3.5/4 over </w:t>
-      </w:r>
-      <w:proofErr w:type="spellStart"/>
-      <w:r>
-        <w:t>InSilicoVA</w:t>
-      </w:r>
-      <w:proofErr w:type="spellEnd"/>
-      <w:r>
-        <w:t xml:space="preserve"> and InterVA-5 were observed in chronic respiratory</w:t>
-      </w:r>
-      <w:r>
-        <w:t xml:space="preserve"> </w:t>
-      </w:r>
-      <w:r>
-        <w:t>diseases (+0.74-0.94 PCCC), while the smallest improvements were for malaria (+0.09-0.17 PCCC). All models achieved PCCC values above 0.70 for maternal conditions (0.79–0.99</w:t>
-      </w:r>
-      <w:proofErr w:type="gramStart"/>
-      <w:r>
-        <w:t>), but</w:t>
-      </w:r>
-      <w:proofErr w:type="gramEnd"/>
-      <w:r>
-        <w:t xml:space="preserve"> remained below 0.50 for unspecified infections (0.35–0.49), malaria (0.26–0.43), and ill-defined CODs (0–0.35). GPT-4 showed performance improvements exceeding 0.20 PCCC over all other models for cancers (+0.25–0.36), stroke (+0.27–0.45), and diarrhoeal diseases (+0.37–0.51). GPT-3.5 demonstrated similar gains for liver and alcohol-related diseases (+0.27–0.52). Performance variability across models was most pronounced for chronic respiratory diseases (range: 0.94), while narrower differences were observed for maternal conditions (0.20), malaria (0.17), ischemic heart disease (0.15), and unspecified infections (0.14).</w:t>
+        <w:t>diseases (0.74-0.94</w:t>
+      </w:r>
+      <w:r>
+        <w:t xml:space="preserve"> in the PCCC</w:t>
+      </w:r>
+      <w:r>
+        <w:t xml:space="preserve">), while the smallest improvements were for malaria (0.09-0.17 </w:t>
+      </w:r>
+      <w:r>
+        <w:t xml:space="preserve">in the </w:t>
+      </w:r>
+      <w:r>
+        <w:t xml:space="preserve">PCCC). All models </w:t>
+      </w:r>
+      <w:r>
+        <w:t xml:space="preserve">performed well </w:t>
+      </w:r>
+      <w:r>
+        <w:t xml:space="preserve">for maternal conditions (0.79–0.99), but </w:t>
+      </w:r>
+      <w:r>
+        <w:t>poorly</w:t>
+      </w:r>
+      <w:r>
+        <w:t xml:space="preserve"> for unspecified infections (0.35–0.49), malaria (0.26–0.43), and ill-defined CODs (0–0.35). GPT-4 showed performance improvements </w:t>
+      </w:r>
+      <w:r>
+        <w:t xml:space="preserve">between </w:t>
+      </w:r>
+      <w:r>
+        <w:t>over all other models for cancers</w:t>
+      </w:r>
+      <w:r>
+        <w:t xml:space="preserve"> (</w:t>
+      </w:r>
+      <w:r>
+        <w:t>0.25-0.36 in the PCCC</w:t>
+      </w:r>
+      <w:r>
+        <w:t>)</w:t>
+      </w:r>
+      <w:r>
+        <w:t>, stroke (0.27–0.45</w:t>
+      </w:r>
+      <w:r>
+        <w:t xml:space="preserve"> in the PCCC</w:t>
+      </w:r>
+      <w:r>
+        <w:t>), and diarrhoeal diseases (0.37–0.51</w:t>
+      </w:r>
+      <w:r>
+        <w:t xml:space="preserve"> in the PCCC</w:t>
+      </w:r>
+      <w:r>
+        <w:t>). GPT-3.5 demonstrated similar gains for liver and alcohol-related diseases (0.27–0.52</w:t>
+      </w:r>
+      <w:r>
+        <w:t xml:space="preserve"> in the PCCC</w:t>
+      </w:r>
+      <w:r>
+        <w:t>). Performance variability across models was most pronounced for chronic respiratory diseases (range: 0.94), while narrower differences were observed for maternal conditions (</w:t>
+      </w:r>
+      <w:r>
+        <w:t xml:space="preserve">range: </w:t>
+      </w:r>
+      <w:r>
+        <w:t>0.20), malaria (</w:t>
+      </w:r>
+      <w:r>
+        <w:t xml:space="preserve">range: </w:t>
+      </w:r>
+      <w:r>
+        <w:t>0.17), ischemic heart disease (</w:t>
+      </w:r>
+      <w:r>
+        <w:t xml:space="preserve">range: </w:t>
+      </w:r>
+      <w:r>
+        <w:t>0.15), and unspecified infections (</w:t>
+      </w:r>
+      <w:r>
+        <w:t xml:space="preserve">range: </w:t>
+      </w:r>
+      <w:r>
+        <w:t>0.14).</w:t>
       </w:r>
     </w:p>
     <w:p>
@@ -2180,7 +2259,13 @@
         <w:t>F</w:t>
       </w:r>
       <w:r>
-        <w:t>igure 1 for terms used.</w:t>
+        <w:t xml:space="preserve">igure </w:t>
+      </w:r>
+      <w:r>
+        <w:t>3</w:t>
+      </w:r>
+      <w:r>
+        <w:t xml:space="preserve"> for terms used.</w:t>
       </w:r>
     </w:p>
     <w:p>
@@ -2210,53 +2295,90 @@
       </w:r>
       <w:proofErr w:type="spellEnd"/>
       <w:r>
-        <w:t xml:space="preserve"> for 3 CODs (0–0.35), and GPT-3.5 for 1 COD (0.58). All models performed well for injuries, with PCCC values exceeding 0.70 (0.79–0.94),</w:t>
-      </w:r>
-      <w:r>
-        <w:t xml:space="preserve"> and showed lower performance for malaria (0.35–0.54) and other infections (0.29–0.44). GPT-4 demonstrated an improvement over other models for ill-defined CODs, with improvements greater </w:t>
-      </w:r>
-      <w:r>
-        <w:rPr>
-          <w:highlight w:val="yellow"/>
-        </w:rPr>
-        <w:t>than 0.30</w:t>
-      </w:r>
-      <w:r>
-        <w:rPr>
-          <w:highlight w:val="yellow"/>
-        </w:rPr>
+        <w:t xml:space="preserve"> for 3 CODs (0–0.35), and GPT-3.5 for 1 COD (0.58). All models performed well for injuries</w:t>
+      </w:r>
+      <w:r>
+        <w:t xml:space="preserve"> (</w:t>
+      </w:r>
+      <w:r>
+        <w:t>0.79–0.94</w:t>
+      </w:r>
+      <w:r>
+        <w:t>)</w:t>
+      </w:r>
+      <w:r>
+        <w:t>,</w:t>
+      </w:r>
+      <w:r>
+        <w:t xml:space="preserve"> </w:t>
+      </w:r>
+      <w:r>
+        <w:t>while</w:t>
+      </w:r>
+      <w:r>
+        <w:t xml:space="preserve"> </w:t>
+      </w:r>
+      <w:r>
+        <w:t>showing</w:t>
+      </w:r>
+      <w:r>
+        <w:t xml:space="preserve"> lower performance for malaria (0.35–0.54) and other infections (0.29–0.44). GPT-4 demonstrated an improvement over other models for ill-defined CODs, with improvements </w:t>
+      </w:r>
+      <w:r>
+        <w:t>between</w:t>
+      </w:r>
+      <w:r>
+        <w:t xml:space="preserve"> </w:t>
+      </w:r>
+      <w:r>
+        <w:t>0.38–0.65</w:t>
+      </w:r>
+      <w:r>
         <w:t xml:space="preserve"> in the </w:t>
       </w:r>
       <w:r>
-        <w:rPr>
-          <w:highlight w:val="yellow"/>
-        </w:rPr>
         <w:t>PCCC</w:t>
       </w:r>
       <w:r>
-        <w:t xml:space="preserve"> (+0.38–0.65), </w:t>
-      </w:r>
-      <w:proofErr w:type="gramStart"/>
-      <w:r>
-        <w:t>and also</w:t>
-      </w:r>
-      <w:proofErr w:type="gramEnd"/>
-      <w:r>
-        <w:t xml:space="preserve"> showed stronger performance for injuries, with gains of +0.11–0.15 compared to +0.01–0.04 for other models. Performance differences exceeding 0.60</w:t>
+        <w:t xml:space="preserve">, </w:t>
+      </w:r>
+      <w:r>
+        <w:t>while demonstrating</w:t>
+      </w:r>
+      <w:r>
+        <w:t xml:space="preserve"> stronger performance for injuries, with gains of 0.11</w:t>
+      </w:r>
+      <w:r>
+        <w:t>-</w:t>
+      </w:r>
+      <w:r>
+        <w:t>0.15</w:t>
       </w:r>
       <w:r>
         <w:t xml:space="preserve"> </w:t>
       </w:r>
       <w:r>
-        <w:rPr>
-          <w:highlight w:val="yellow"/>
-        </w:rPr>
+        <w:t>compared to 0.01</w:t>
+      </w:r>
+      <w:r>
+        <w:t>-</w:t>
+      </w:r>
+      <w:r>
+        <w:t>0.04</w:t>
+      </w:r>
+      <w:r>
+        <w:t xml:space="preserve"> in the PCCC</w:t>
+      </w:r>
+      <w:r>
+        <w:t xml:space="preserve"> for other models. Performance differences exceeding 0.60</w:t>
+      </w:r>
+      <w:r>
+        <w:t xml:space="preserve"> </w:t>
+      </w:r>
+      <w:r>
         <w:t>in the</w:t>
       </w:r>
       <w:r>
-        <w:rPr>
-          <w:highlight w:val="yellow"/>
-        </w:rPr>
         <w:t xml:space="preserve"> PCCC</w:t>
       </w:r>
       <w:r>
@@ -2318,10 +2440,9 @@
         <w:rPr>
           <w:noProof/>
         </w:rPr>
-        <w:lastRenderedPageBreak/>
         <w:drawing>
-          <wp:inline distT="0" distB="0" distL="0" distR="0" wp14:anchorId="57540285" wp14:editId="191E3285">
-            <wp:extent cx="4982879" cy="4402666"/>
+          <wp:inline distT="0" distB="0" distL="0" distR="0" wp14:anchorId="57540285" wp14:editId="5E88955C">
+            <wp:extent cx="4261799" cy="3765550"/>
             <wp:effectExtent l="0" t="0" r="0" b="0"/>
             <wp:docPr id="1644084486" name="Picture 305"/>
             <wp:cNvGraphicFramePr>
@@ -2343,7 +2464,7 @@
                   <pic:spPr>
                     <a:xfrm>
                       <a:off x="0" y="0"/>
-                      <a:ext cx="5053944" cy="4465456"/>
+                      <a:ext cx="4380321" cy="3870271"/>
                     </a:xfrm>
                     <a:prstGeom prst="rect">
                       <a:avLst/>
@@ -2375,7 +2496,13 @@
         <w:pStyle w:val="FigureCaption"/>
       </w:pPr>
       <w:r>
-        <w:t>See Figure 1 for terms used.</w:t>
+        <w:t xml:space="preserve">See Figure </w:t>
+      </w:r>
+      <w:r>
+        <w:t>3</w:t>
+      </w:r>
+      <w:r>
+        <w:t xml:space="preserve"> for terms used.</w:t>
       </w:r>
     </w:p>
     <w:p>
@@ -2383,6 +2510,7 @@
         <w:pStyle w:val="Heading2"/>
       </w:pPr>
       <w:r>
+        <w:lastRenderedPageBreak/>
         <w:t>Performance for 477 Neonatal Records (Under 28 Days)</w:t>
       </w:r>
     </w:p>
@@ -2406,7 +2534,13 @@
         <w:t>&lt;</w:t>
       </w:r>
       <w:r>
-        <w:t xml:space="preserve">1%) and other causes (n=5, 1%) due to limited sample sizes. GPT-4 achieved the highest PCCC for 3 of the 5 CODs (0.39–0.71), while GPT-3.5 and </w:t>
+        <w:t xml:space="preserve">1%) and other causes (n=5, 1%) due to limited sample sizes. GPT-4 achieved the </w:t>
+      </w:r>
+      <w:r>
+        <w:t>highest performance</w:t>
+      </w:r>
+      <w:r>
+        <w:t xml:space="preserve"> for 3 of the 5 CODs (0.39–0.71), while GPT-3.5 and </w:t>
       </w:r>
       <w:proofErr w:type="spellStart"/>
       <w:r>
@@ -2414,7 +2548,37 @@
       </w:r>
       <w:proofErr w:type="spellEnd"/>
       <w:r>
-        <w:t xml:space="preserve"> had the highest PCCC for 1 COD each (0.57 and 0.86). GPT-3.5 showed the lowest PCCC for 3 CODs (0–0.13), and InterVA-5 for 2 CODs (0.01 and 0.48). Performance was similar across all models for stillbirths (0.48–0.57 PCCC), though only GPT-4 achieved a PCCC greater than 0 for prematurity-related deaths. </w:t>
+        <w:t xml:space="preserve"> had the highest</w:t>
+      </w:r>
+      <w:r>
+        <w:t xml:space="preserve"> performance</w:t>
+      </w:r>
+      <w:r>
+        <w:t xml:space="preserve"> for </w:t>
+      </w:r>
+      <w:r>
+        <w:t>one</w:t>
+      </w:r>
+      <w:r>
+        <w:t xml:space="preserve"> COD each (0.57 and 0.86). GPT-3.5 showed the lowest </w:t>
+      </w:r>
+      <w:r>
+        <w:t>performance</w:t>
+      </w:r>
+      <w:r>
+        <w:t xml:space="preserve"> for 3 CODs (0–0.13), and InterVA-5 for 2 CODs (0.01 and 0.48). Performance was similar across all models for stillbirths (0.48–0.57)</w:t>
+      </w:r>
+      <w:r>
+        <w:t xml:space="preserve">. Notably, </w:t>
+      </w:r>
+      <w:r>
+        <w:t xml:space="preserve">only GPT-4 achieved a PCCC greater than </w:t>
+      </w:r>
+      <w:r>
+        <w:t>zero</w:t>
+      </w:r>
+      <w:r>
+        <w:t xml:space="preserve"> for prematurity-related deaths. </w:t>
       </w:r>
       <w:proofErr w:type="spellStart"/>
       <w:r>
@@ -2422,7 +2586,34 @@
       </w:r>
       <w:proofErr w:type="spellEnd"/>
       <w:r>
-        <w:t xml:space="preserve"> outperformed all other models for neonatal infections, with gains of +0.18–0.73 PCCC. Performance differences greater than 0.6 PCCC were observed for infections (range: 0.73) and prematurity and low birthweight (0.7). Stillbirth showed minimal variation across models (range: 0.09).</w:t>
+        <w:t xml:space="preserve"> outperformed all other models for neonatal infections, with gains of 0.18–0.73</w:t>
+      </w:r>
+      <w:r>
+        <w:t xml:space="preserve"> in the</w:t>
+      </w:r>
+      <w:r>
+        <w:t xml:space="preserve"> PCCC. </w:t>
+      </w:r>
+      <w:r>
+        <w:t>Larger p</w:t>
+      </w:r>
+      <w:r>
+        <w:t>erformance differences</w:t>
+      </w:r>
+      <w:r>
+        <w:t xml:space="preserve"> between models</w:t>
+      </w:r>
+      <w:r>
+        <w:t xml:space="preserve"> were observed </w:t>
+      </w:r>
+      <w:r>
+        <w:t>for infections (range: 0.73) and prematurity and low birthweight (0.7)</w:t>
+      </w:r>
+      <w:r>
+        <w:t>, while lower differences were seen in s</w:t>
+      </w:r>
+      <w:r>
+        <w:t>tillbirth (range: 0.09).</w:t>
       </w:r>
     </w:p>
     <w:p>
@@ -2434,7 +2625,6 @@
         <w:rPr>
           <w:noProof/>
         </w:rPr>
-        <w:lastRenderedPageBreak/>
         <w:drawing>
           <wp:inline distT="0" distB="0" distL="0" distR="0" wp14:anchorId="58BC58B1" wp14:editId="4CA35B83">
             <wp:extent cx="5731510" cy="3372485"/>
@@ -2492,7 +2682,13 @@
         <w:pStyle w:val="FigureCaption"/>
       </w:pPr>
       <w:r>
-        <w:t>See Figure 1 for terms used.</w:t>
+        <w:t xml:space="preserve">See Figure </w:t>
+      </w:r>
+      <w:r>
+        <w:t>3</w:t>
+      </w:r>
+      <w:r>
+        <w:t xml:space="preserve"> for terms used.</w:t>
       </w:r>
     </w:p>
     <w:p>
@@ -2500,6 +2696,7 @@
         <w:pStyle w:val="Heading1"/>
       </w:pPr>
       <w:r>
+        <w:lastRenderedPageBreak/>
         <w:t>Discussion</w:t>
       </w:r>
     </w:p>
@@ -2597,34 +2794,105 @@
       </w:r>
       <w:proofErr w:type="spellEnd"/>
       <w:r>
-        <w:t xml:space="preserve"> (0.84 and 0.86), the model outputs were more aligned with physician assignment. These findings </w:t>
+        <w:t xml:space="preserve"> (0.84 and 0.86), the model outputs were more aligned with physician assignment. These findings support the potential utility of combining models based on their strengths for </w:t>
+      </w:r>
+      <w:proofErr w:type="gramStart"/>
+      <w:r>
+        <w:t>particular CODs</w:t>
+      </w:r>
+      <w:proofErr w:type="gramEnd"/>
+      <w:r>
+        <w:t xml:space="preserve">. Evaluating performance at the COD level may allow for more targeted deployment of models, maximizing accuracy across disease categories. Table 1 illustrates </w:t>
+      </w:r>
+      <w:r>
+        <w:t xml:space="preserve">how different models align with leading CODs identified in prior Sierra Leone studies </w:t>
+      </w:r>
+      <w:r>
+        <w:fldChar w:fldCharType="begin"/>
+      </w:r>
+      <w:r>
+        <w:instrText xml:space="preserve"> ADDIN ZOTERO_ITEM CSL_CITATION {"citationID":"00000032","properties":{"unsorted":false,"formattedCitation":"[36, 58]","plainCitation":"[36, 58]","noteIndex":0},"citationItems":[{"id":2579,"uris":["http://zotero.org/users/6749620/items/HTGNCH4M"],"itemData":{"id":2579,"type":"article-journal","container-title":"The Lancet Global Health","DOI":"10.1016/S2214-109X(21)00459-9","ISSN":"2214-109X","issue":"1","journalAbbreviation":"The Lancet Global Health","language":"English","note":"publisher: Elsevier\nPMID: 34838202","page":"e114-e123","source":"www.thelancet.com","title":"Child, maternal, and adult mortality in Sierra Leone: nationally representative mortality survey 2018–20","title-short":"Child, maternal, and adult mortality in Sierra Leone","volume":"10","author":[{"family":"Carshon-Marsh","given":"Ronald"},{"family":"Aimone","given":"Ashley"},{"family":"Ansumana","given":"Rashid"},{"family":"Swaray","given":"Ibrahim Bob"},{"family":"Assalif","given":"Anteneh"},{"family":"Musa","given":"Alimatu"},{"family":"Meh","given":"Catherine"},{"family":"Smart","given":"Francis"},{"family":"Fu","given":"Sze Hang"},{"family":"Newcombe","given":"Leslie"},{"family":"Kamadod","given":"Rajeev"},{"family":"Saikia","given":"Nandita"},{"family":"Gelband","given":"Hellen"},{"family":"Jambai","given":"Amara"},{"family":"Jha","given":"Prabhat"}],"issued":{"date-parts":[["2022",1,1]]},"citation-key":"carshon-marshChildMaternalAdult2022"},"prefix":""},{"id":3247,"uris":["http://zotero.org/users/6749620/items/LZCHVZJ9"],"itemData":{"id":3247,"type":"report","title":"Report on Causes of Death in Sierra Leone 2018 – 2023","URL":"https://healsl.org/storage/files/downloads/202403181115Sierra%20Leone%20Report%202018-2023_UPDATED%20MARCH%2013-online.pdf","author":[{"family":"Ansumana","given":"Rashid"},{"family":"Mohamed","given":"Vandi"},{"family":"Carshon-Marsh","given":"Ronald"},{"family":"Jambai","given":"Amara"},{"family":"Smart","given":"Francis"},{"family":"Sartie","given":"Kenneh"},{"family":"Foday","given":"Sahr"},{"family":"Anteneh","given":"Assalif"},{"family":"Vandi","given":"Alimatu"},{"family":"Meh","given":"Catherine"},{"family":"Aimone","given":"Ashley"},{"family":"Gelband","given":"Hellen"},{"family":"Brown","given":"Patrick"},{"family":"Chin","given":"Cheryl"},{"family":"Newcombe","given":"Leslie"},{"family":"Chakraborty","given":"Debapriya"},{"family":"Jaraba","given":"Venus"},{"family":"Jha","given":"Prabhat"}],"accessed":{"date-parts":[["2025",6,18]]},"issued":{"date-parts":[["2023"]]},"citation-key":"ansumanaReportCausesDeath2023"},"prefix":""}],"schema":"https://github.com/citation-style-language/schema/raw/master/csl-citation.json"} </w:instrText>
+      </w:r>
+      <w:r>
+        <w:fldChar w:fldCharType="separate"/>
+      </w:r>
+      <w:r>
+        <w:t>[36, 58]</w:t>
+      </w:r>
+      <w:r>
+        <w:fldChar w:fldCharType="end"/>
+      </w:r>
+      <w:r>
+        <w:t xml:space="preserve">. </w:t>
+      </w:r>
+      <w:r>
+        <w:t>For example, we may deploy models to estimate asthma and chronic respiratory diseases using GPT-3 (0.94</w:t>
+      </w:r>
+      <w:r>
+        <w:t xml:space="preserve"> </w:t>
+      </w:r>
+      <w:r>
+        <w:t xml:space="preserve">PCCC), while using GPT-4 and </w:t>
+      </w:r>
+      <w:proofErr w:type="spellStart"/>
+      <w:r>
+        <w:t>InSilicoVA</w:t>
+      </w:r>
+      <w:proofErr w:type="spellEnd"/>
+      <w:r>
+        <w:t xml:space="preserve"> for diarrhoea and tuberculosis respectively (0.79 and 0.71 PCCC).</w:t>
+      </w:r>
+    </w:p>
+    <w:p>
+      <w:pPr>
+        <w:pStyle w:val="Heading3"/>
+      </w:pPr>
+      <w:r>
+        <w:t>Age-specific Performance Patterns</w:t>
+      </w:r>
+    </w:p>
+    <w:p>
+      <w:r>
+        <w:t xml:space="preserve">Across age groups, all models exhibited a consistent upward trend in performance from 6 months to 14 years, followed by a general decline from ages 15 to 69 years. GPT-3.5/4 outperformed </w:t>
+      </w:r>
+      <w:proofErr w:type="spellStart"/>
+      <w:r>
+        <w:t>InSilicoVA</w:t>
+      </w:r>
+      <w:proofErr w:type="spellEnd"/>
+      <w:r>
+        <w:t xml:space="preserve"> and InterVA-5 throughout this range, while performance patterns from birth to 5 months were more variable (see Figure </w:t>
+      </w:r>
+      <w:r>
+        <w:rPr>
+          <w:color w:val="0000FF"/>
+        </w:rPr>
+        <w:t>4</w:t>
+      </w:r>
+      <w:r>
+        <w:t xml:space="preserve">). In adults, performance generally decreased with age, suggesting greater difficulty in assigning CODs among older adults, with a modest improvement observed after age 59. Among children and neonates, performance increased beyond 5 months, indicating greater model reliability as </w:t>
       </w:r>
       <w:r>
         <w:lastRenderedPageBreak/>
-        <w:t xml:space="preserve">support the potential utility of combining models based on their strengths for </w:t>
-      </w:r>
-      <w:proofErr w:type="gramStart"/>
-      <w:r>
-        <w:t>particular CODs</w:t>
-      </w:r>
-      <w:proofErr w:type="gramEnd"/>
-      <w:r>
-        <w:t xml:space="preserve">. Evaluating performance at the COD level may allow for more targeted deployment of models, maximizing accuracy across disease categories. Table 1 illustrates </w:t>
-      </w:r>
-      <w:r>
-        <w:t xml:space="preserve">how different models align with leading CODs identified in prior Sierra Leone studies </w:t>
+        <w:t xml:space="preserve">developmental age advanced. Although no model consistently achieved performances greater than 0.8 PCCC in any specific five-year age band, these age-related trends provide valuable insights. Specifically, they align with expectations from clinical literature, where physicians often face greater diagnostic </w:t>
+      </w:r>
+      <w:r>
+        <w:t xml:space="preserve">uncertainty in neonatal cases </w:t>
       </w:r>
       <w:r>
         <w:fldChar w:fldCharType="begin"/>
       </w:r>
       <w:r>
-        <w:instrText xml:space="preserve"> ADDIN ZOTERO_ITEM CSL_CITATION {"citationID":"00000032","properties":{"unsorted":false,"formattedCitation":"[36, 58]","plainCitation":"[36, 58]","noteIndex":0},"citationItems":[{"id":2579,"uris":["http://zotero.org/users/6749620/items/HTGNCH4M"],"itemData":{"id":2579,"type":"article-journal","container-title":"The Lancet Global Health","DOI":"10.1016/S2214-109X(21)00459-9","ISSN":"2214-109X","issue":"1","journalAbbreviation":"The Lancet Global Health","language":"English","note":"publisher: Elsevier\nPMID: 34838202","page":"e114-e123","source":"www.thelancet.com","title":"Child, maternal, and adult mortality in Sierra Leone: nationally representative mortality survey 2018–20","title-short":"Child, maternal, and adult mortality in Sierra Leone","volume":"10","author":[{"family":"Carshon-Marsh","given":"Ronald"},{"family":"Aimone","given":"Ashley"},{"family":"Ansumana","given":"Rashid"},{"family":"Swaray","given":"Ibrahim Bob"},{"family":"Assalif","given":"Anteneh"},{"family":"Musa","given":"Alimatu"},{"family":"Meh","given":"Catherine"},{"family":"Smart","given":"Francis"},{"family":"Fu","given":"Sze Hang"},{"family":"Newcombe","given":"Leslie"},{"family":"Kamadod","given":"Rajeev"},{"family":"Saikia","given":"Nandita"},{"family":"Gelband","given":"Hellen"},{"family":"Jambai","given":"Amara"},{"family":"Jha","given":"Prabhat"}],"issued":{"date-parts":[["2022",1,1]]},"citation-key":"carshon-marshChildMaternalAdult2022"},"prefix":""},{"id":3247,"uris":["http://zotero.org/users/6749620/items/LZCHVZJ9"],"itemData":{"id":3247,"type":"report","title":"Report on Causes of Death in Sierra Leone 2018 – 2023","URL":"https://healsl.org/storage/files/downloads/202403181115Sierra%20Leone%20Report%202018-2023_UPDATED%20MARCH%2013-online.pdf","author":[{"family":"Ansumana","given":"Rashid"},{"family":"Mohamed","given":"Vandi"},{"family":"Carshon-Marsh","given":"Ronald"},{"family":"Jambai","given":"Amara"},{"family":"Smart","given":"Francis"},{"family":"Sartie","given":"Kenneh"},{"family":"Foday","given":"Sahr"},{"family":"Anteneh","given":"Assalif"},{"family":"Vandi","given":"Alimatu"},{"family":"Meh","given":"Catherine"},{"family":"Aimone","given":"Ashley"},{"family":"Gelband","given":"Hellen"},{"family":"Brown","given":"Patrick"},{"family":"Chin","given":"Cheryl"},{"family":"Newcombe","given":"Leslie"},{"family":"Chakraborty","given":"Debapriya"},{"family":"Jaraba","given":"Venus"},{"family":"Jha","given":"Prabhat"}],"accessed":{"date-parts":[["2025",6,18]]},"issued":{"date-parts":[["2023"]]},"citation-key":"ansumanaReportCausesDeath2023"},"prefix":""}],"schema":"https://github.com/citation-style-language/schema/raw/master/csl-citation.json"} </w:instrText>
+        <w:instrText xml:space="preserve"> ADDIN ZOTERO_ITEM CSL_CITATION {"citationID":"00000033","properties":{"unsorted":false,"formattedCitation":"[59, 60]","plainCitation":"[59, 60]","noteIndex":0},"citationItems":[{"id":3255,"uris":["http://zotero.org/users/6749620/items/6REPLBAC"],"itemData":{"id":3255,"type":"article-journal","abstract":"Prognosis of Hypoxic-Ischemic Encephalopathy (HIE) remains challenging and uncertain. This paper investigates how physicians understand and address the ethical challenges of prognostic uncertainty in the case of neonatal HIE, contextualized within the social science literature.","container-title":"Journal of Perinatology","DOI":"10.1038/s41372-018-0296-3","ISSN":"1476-5543","issue":"2","journalAbbreviation":"J Perinatol","language":"en","license":"2018 Springer Nature America, Inc.","note":"publisher: Nature Publishing Group","page":"278-285","source":"www.nature.com","title":"The complexity of physicians’ understanding and management of prognostic uncertainty in neonatal hypoxic-ischemic encephalopathy","volume":"39","author":[{"family":"Rasmussen","given":"Lisa Anne"},{"family":"Cascio","given":"M. Ariel"},{"family":"Ferrand","given":"Amaryllis"},{"family":"Shevell","given":"Michael"},{"family":"Racine","given":"Eric"}],"issued":{"date-parts":[["2019",2]]},"citation-key":"rasmussenComplexityPhysiciansUnderstanding2019"},"prefix":""},{"id":3256,"uris":["http://zotero.org/users/6749620/items/KJY3JQLX"],"itemData":{"id":3256,"type":"article-journal","abstract":"The neonatology literature often refers to medical uncertainty and specifically the challenges of predicting morbidity for extremely premature infants, who can have widely varying outcomes. Less has been written about situations in which diagnoses are simply unknown or unattainable. This case highlights the importance of communication amidst uncertainty from a lack of knowledge about aspects of a patient’s condition. Using epidemiologic and clinical reasoning, the authors challenge the assumption that diagnostic uncertainty must necessarily portend prognostic uncertainty. When physicians’ quest for a diagnosis becomes burdensome and detrimental to the infant’s quality of life, this should be abandoned and replaced by focusing on prognosis. The authors focus on the shift of the physician’s role toward one of support, assisting the family in ascribing meaning to the dying experience. By focusing on prognosis and support, communication can proceed with more clarity, understanding, and empathy.","container-title":"Pediatrics","DOI":"10.1542/peds.2023-061193","ISSN":"0031-4005","issue":"4","journalAbbreviation":"Pediatrics","page":"e2023061193","source":"Silverchair","title":"When the Unknown Is Unknowable: Confronting Diagnostic Uncertainty","title-short":"When the Unknown Is Unknowable","volume":"152","author":[{"family":"Faison","given":"Giulia"},{"family":"Chou","given":"Fu-Sheng"},{"family":"Feudtner","given":"Chris"},{"family":"Janvier","given":"Annie"}],"issued":{"date-parts":[["2023",9,14]]},"citation-key":"faisonWhenUnknownUnknowable2023"},"prefix":""}],"schema":"https://github.com/citation-style-language/schema/raw/master/csl-citation.json"} </w:instrText>
       </w:r>
       <w:r>
         <w:fldChar w:fldCharType="separate"/>
       </w:r>
       <w:r>
-        <w:t>[36, 58]</w:t>
+        <w:rPr>
+          <w:noProof/>
+        </w:rPr>
+        <w:t>[59, 60]</w:t>
       </w:r>
       <w:r>
         <w:fldChar w:fldCharType="end"/>
@@ -2633,96 +2901,24 @@
         <w:t xml:space="preserve">. </w:t>
       </w:r>
       <w:r>
-        <w:t>For example, we may deploy models to estimate asthma and chronic respiratory diseases using GPT-3 (0.94</w:t>
-      </w:r>
-      <w:r>
-        <w:t xml:space="preserve"> </w:t>
-      </w:r>
-      <w:r>
-        <w:t xml:space="preserve">PCCC), while using GPT-4 and </w:t>
-      </w:r>
-      <w:proofErr w:type="spellStart"/>
-      <w:r>
-        <w:t>InSilicoVA</w:t>
-      </w:r>
-      <w:proofErr w:type="spellEnd"/>
-      <w:r>
-        <w:t xml:space="preserve"> for diarrhoea and tuberculosis respectively (0.79 and 0.71 PCCC).</w:t>
-      </w:r>
-    </w:p>
+        <w:t>The observed patterns underscore the importance of considering developmental stage when interpreting model outputs and comparing them to physician-assigned CODs.</w:t>
+      </w:r>
+    </w:p>
+    <w:p/>
+    <w:p>
+      <w:r>
+        <w:t>However, their application should be targeted to CODs where model performance is strong (see Table 1). Additionally</w:t>
+      </w:r>
+      <w:r>
+        <w:t>, model outputs may be used to prioritize physician review, allocating less physician time to validating high-performing CODs (e.g. maternal conditions with 0.79–0.99 PCCC) and allocating more time to challenging cases (e.g. acute respiratory infections with 0.25–0.61 PCCC).</w:t>
+      </w:r>
+    </w:p>
+    <w:p/>
     <w:p>
       <w:pPr>
         <w:pStyle w:val="Heading3"/>
       </w:pPr>
       <w:r>
-        <w:t>Age-specific Performance Patterns</w:t>
-      </w:r>
-    </w:p>
-    <w:p>
-      <w:r>
-        <w:t xml:space="preserve">Across age groups, all models exhibited a consistent upward trend in performance from 6 months to 14 years, followed by a general decline from ages 15 to 69 years. GPT-3.5/4 outperformed </w:t>
-      </w:r>
-      <w:proofErr w:type="spellStart"/>
-      <w:r>
-        <w:t>InSilicoVA</w:t>
-      </w:r>
-      <w:proofErr w:type="spellEnd"/>
-      <w:r>
-        <w:t xml:space="preserve"> and InterVA-5 throughout this range, while performance patterns from birth to 5 months were more variable (see Figure </w:t>
-      </w:r>
-      <w:r>
-        <w:rPr>
-          <w:color w:val="0000FF"/>
-        </w:rPr>
-        <w:t>4</w:t>
-      </w:r>
-      <w:r>
-        <w:t xml:space="preserve">). In adults, performance generally decreased with age, suggesting greater difficulty in assigning CODs among older adults, with a modest improvement observed after age 59. Among children and neonates, performance increased beyond 5 months, indicating greater model reliability as developmental age advanced. Although no model consistently achieved performances greater than 0.8 PCCC in any specific five-year age band, these age-related trends provide valuable insights. Specifically, they align with expectations from clinical literature, where physicians often face greater diagnostic </w:t>
-      </w:r>
-      <w:r>
-        <w:t xml:space="preserve">uncertainty in neonatal cases </w:t>
-      </w:r>
-      <w:r>
-        <w:fldChar w:fldCharType="begin"/>
-      </w:r>
-      <w:r>
-        <w:instrText xml:space="preserve"> ADDIN ZOTERO_ITEM CSL_CITATION {"citationID":"00000033","properties":{"unsorted":false,"formattedCitation":"[59, 60]","plainCitation":"[59, 60]","noteIndex":0},"citationItems":[{"id":3255,"uris":["http://zotero.org/users/6749620/items/6REPLBAC"],"itemData":{"id":3255,"type":"article-journal","abstract":"Prognosis of Hypoxic-Ischemic Encephalopathy (HIE) remains challenging and uncertain. This paper investigates how physicians understand and address the ethical challenges of prognostic uncertainty in the case of neonatal HIE, contextualized within the social science literature.","container-title":"Journal of Perinatology","DOI":"10.1038/s41372-018-0296-3","ISSN":"1476-5543","issue":"2","journalAbbreviation":"J Perinatol","language":"en","license":"2018 Springer Nature America, Inc.","note":"publisher: Nature Publishing Group","page":"278-285","source":"www.nature.com","title":"The complexity of physicians’ understanding and management of prognostic uncertainty in neonatal hypoxic-ischemic encephalopathy","volume":"39","author":[{"family":"Rasmussen","given":"Lisa Anne"},{"family":"Cascio","given":"M. Ariel"},{"family":"Ferrand","given":"Amaryllis"},{"family":"Shevell","given":"Michael"},{"family":"Racine","given":"Eric"}],"issued":{"date-parts":[["2019",2]]},"citation-key":"rasmussenComplexityPhysiciansUnderstanding2019"},"prefix":""},{"id":3256,"uris":["http://zotero.org/users/6749620/items/KJY3JQLX"],"itemData":{"id":3256,"type":"article-journal","abstract":"The neonatology literature often refers to medical uncertainty and specifically the challenges of predicting morbidity for extremely premature infants, who can have widely varying outcomes. Less has been written about situations in which diagnoses are simply unknown or unattainable. This case highlights the importance of communication amidst uncertainty from a lack of knowledge about aspects of a patient’s condition. Using epidemiologic and clinical reasoning, the authors challenge the assumption that diagnostic uncertainty must necessarily portend prognostic uncertainty. When physicians’ quest for a diagnosis becomes burdensome and detrimental to the infant’s quality of life, this should be abandoned and replaced by focusing on prognosis. The authors focus on the shift of the physician’s role toward one of support, assisting the family in ascribing meaning to the dying experience. By focusing on prognosis and support, communication can proceed with more clarity, understanding, and empathy.","container-title":"Pediatrics","DOI":"10.1542/peds.2023-061193","ISSN":"0031-4005","issue":"4","journalAbbreviation":"Pediatrics","page":"e2023061193","source":"Silverchair","title":"When the Unknown Is Unknowable: Confronting Diagnostic Uncertainty","title-short":"When the Unknown Is Unknowable","volume":"152","author":[{"family":"Faison","given":"Giulia"},{"family":"Chou","given":"Fu-Sheng"},{"family":"Feudtner","given":"Chris"},{"family":"Janvier","given":"Annie"}],"issued":{"date-parts":[["2023",9,14]]},"citation-key":"faisonWhenUnknownUnknowable2023"},"prefix":""}],"schema":"https://github.com/citation-style-language/schema/raw/master/csl-citation.json"} </w:instrText>
-      </w:r>
-      <w:r>
-        <w:fldChar w:fldCharType="separate"/>
-      </w:r>
-      <w:r>
-        <w:rPr>
-          <w:noProof/>
-        </w:rPr>
-        <w:t>[59, 60]</w:t>
-      </w:r>
-      <w:r>
-        <w:fldChar w:fldCharType="end"/>
-      </w:r>
-      <w:r>
-        <w:t xml:space="preserve">. </w:t>
-      </w:r>
-      <w:r>
-        <w:t>The observed patterns underscore the importance of considering developmental stage when interpreting model outputs and comparing them to physician-assigned CODs.</w:t>
-      </w:r>
-    </w:p>
-    <w:p/>
-    <w:p>
-      <w:r>
-        <w:t>However, their application should be targeted to CODs where model performance is strong (see Table 1). Additionally</w:t>
-      </w:r>
-      <w:r>
-        <w:t>, model outputs may be used to prioritize physician review, allocating less physician time to validating high-performing CODs (e.g. maternal conditions with 0.79–0.99 PCCC) and allocating more time to challenging cases (e.g. acute respiratory infections with 0.25–0.61 PCCC).</w:t>
-      </w:r>
-    </w:p>
-    <w:p/>
-    <w:p>
-      <w:pPr>
-        <w:pStyle w:val="Heading3"/>
-      </w:pPr>
-      <w:r>
-        <w:lastRenderedPageBreak/>
         <w:t>Scalability and Availability</w:t>
       </w:r>
       <w:r>

</xml_diff>

<commit_message>
Change plots for b/w print per pj suggestion
</commit_message>
<xml_diff>
--- a/manuscript/wen-et-al-2025-cava-v2.docx
+++ b/manuscript/wen-et-al-2025-cava-v2.docx
@@ -236,10 +236,7 @@
         <w:t>@</w:t>
       </w:r>
       <w:r>
-        <w:t>torontomu.ca</w:t>
-      </w:r>
-      <w:r>
-        <w:t xml:space="preserve">; </w:t>
+        <w:t xml:space="preserve">torontomu.ca; </w:t>
       </w:r>
       <w:r>
         <w:t xml:space="preserve">antenehta@gmail.com; </w:t>
@@ -1644,9 +1641,6 @@
         <w:t xml:space="preserve"> (0.44), and InterVA-5 (0.44) (Figure 2). GPT-3.5 and GPT-4 had improvements from 0.14-0.</w:t>
       </w:r>
       <w:r>
-        <w:rPr>
-          <w:highlight w:val="yellow"/>
-        </w:rPr>
         <w:t>18 in the PCCC</w:t>
       </w:r>
       <w:r>
@@ -1690,7 +1684,13 @@
         <w:t>t</w:t>
       </w:r>
       <w:r>
-        <w:t xml:space="preserve"> for adult and child records (≤0.5), while GPT-3.5 performed the worse for neonatal records (0.42). Performance varied less for child deaths (</w:t>
+        <w:t xml:space="preserve"> for adult and child records (</w:t>
+      </w:r>
+      <w:r>
+        <w:t xml:space="preserve">less than </w:t>
+      </w:r>
+      <w:r>
+        <w:t>0.5), while GPT-3.5 performed the worse for neonatal records (0.42). Performance varied less for child deaths (</w:t>
       </w:r>
       <w:r>
         <w:t xml:space="preserve">range: </w:t>
@@ -1702,64 +1702,55 @@
         <w:t xml:space="preserve">range: </w:t>
       </w:r>
       <w:r>
-        <w:t>0.24 and 0.22). Across ages, all models followed a similar pattern in performance (Figure 4), where</w:t>
+        <w:t>0.24 and 0.22). Across ages, all models followed a similar pattern in performance (Figure 4)</w:t>
+      </w:r>
+      <w:r>
+        <w:t xml:space="preserve">. </w:t>
+      </w:r>
+      <w:r>
+        <w:t>In adults, performance decreased with age</w:t>
+      </w:r>
+      <w:r>
+        <w:t xml:space="preserve"> for 12 to 59 years</w:t>
       </w:r>
       <w:r>
         <w:t xml:space="preserve"> </w:t>
       </w:r>
       <w:r>
-        <w:t>it</w:t>
-      </w:r>
-      <w:r>
-        <w:t xml:space="preserve"> trended upwards for 1 month to 14 years (</w:t>
-      </w:r>
-      <w:r>
-        <w:t xml:space="preserve">from </w:t>
-      </w:r>
-      <w:r>
-        <w:t>0.1</w:t>
-      </w:r>
-      <w:r>
-        <w:t xml:space="preserve"> to </w:t>
-      </w:r>
-      <w:r>
-        <w:t>0.75), and downwards for ages 15 to 69 years (</w:t>
-      </w:r>
-      <w:r>
-        <w:t xml:space="preserve">from </w:t>
-      </w:r>
-      <w:r>
-        <w:t>0.7</w:t>
-      </w:r>
-      <w:r>
-        <w:t xml:space="preserve"> to </w:t>
-      </w:r>
-      <w:r>
-        <w:t>0.35). The highest and lowest performances were observed for ages 12-29 years (</w:t>
-      </w:r>
-      <w:r>
-        <w:t xml:space="preserve">between </w:t>
-      </w:r>
-      <w:r>
-        <w:t>0.4</w:t>
-      </w:r>
-      <w:r>
-        <w:t xml:space="preserve"> to </w:t>
-      </w:r>
-      <w:r>
-        <w:t>0.7) and 1-11 months (</w:t>
-      </w:r>
-      <w:r>
-        <w:t xml:space="preserve">between </w:t>
-      </w:r>
-      <w:r>
-        <w:t>0.1</w:t>
-      </w:r>
-      <w:r>
-        <w:t xml:space="preserve"> to </w:t>
-      </w:r>
-      <w:r>
-        <w:t xml:space="preserve">0.35) respectively.  </w:t>
+        <w:t xml:space="preserve">(from 0.7 down to 0.35), suggesting greater difficulty in assigning CODs among older adults, with a modest improvement observed after age 59. Among children and neonates, performance improved </w:t>
+      </w:r>
+      <w:r>
+        <w:t>from</w:t>
+      </w:r>
+      <w:r>
+        <w:t xml:space="preserve"> 5 months</w:t>
+      </w:r>
+      <w:r>
+        <w:t xml:space="preserve"> to 11 years</w:t>
+      </w:r>
+      <w:r>
+        <w:t xml:space="preserve"> </w:t>
+      </w:r>
+      <w:r>
+        <w:t>(from 0.1 towards 0.75), indicating greater model reliability as developmental age advanced</w:t>
+      </w:r>
+      <w:r>
+        <w:t xml:space="preserve">. </w:t>
+      </w:r>
+      <w:r>
+        <w:t>The highest and lowest performances were observed for ages 12-29 years (0.4</w:t>
+      </w:r>
+      <w:r>
+        <w:t>-</w:t>
+      </w:r>
+      <w:r>
+        <w:t>0.7) and 1-11 months (0.1</w:t>
+      </w:r>
+      <w:r>
+        <w:t>-</w:t>
+      </w:r>
+      <w:r>
+        <w:t xml:space="preserve">0.35) respectively. </w:t>
       </w:r>
     </w:p>
     <w:p>
@@ -1772,9 +1763,9 @@
         </w:rPr>
         <w:lastRenderedPageBreak/>
         <w:drawing>
-          <wp:inline distT="0" distB="0" distL="0" distR="0" wp14:anchorId="4BE9E05D" wp14:editId="29EF5697">
-            <wp:extent cx="5760000" cy="3389249"/>
-            <wp:effectExtent l="0" t="0" r="6350" b="0"/>
+          <wp:inline distT="0" distB="0" distL="0" distR="0" wp14:anchorId="4BE9E05D" wp14:editId="4C008674">
+            <wp:extent cx="5760000" cy="3388939"/>
+            <wp:effectExtent l="0" t="0" r="0" b="2540"/>
             <wp:docPr id="905856851" name="Picture 301"/>
             <wp:cNvGraphicFramePr>
               <a:graphicFrameLocks xmlns:a="http://schemas.openxmlformats.org/drawingml/2006/main" noChangeAspect="1"/>
@@ -1783,7 +1774,7 @@
               <a:graphicData uri="http://schemas.openxmlformats.org/drawingml/2006/picture">
                 <pic:pic xmlns:pic="http://schemas.openxmlformats.org/drawingml/2006/picture">
                   <pic:nvPicPr>
-                    <pic:cNvPr id="905856851" name="Picture 905856851"/>
+                    <pic:cNvPr id="905856851" name="Picture 301"/>
                     <pic:cNvPicPr/>
                   </pic:nvPicPr>
                   <pic:blipFill>
@@ -1795,7 +1786,7 @@
                   <pic:spPr>
                     <a:xfrm>
                       <a:off x="0" y="0"/>
-                      <a:ext cx="5760000" cy="3389249"/>
+                      <a:ext cx="5760000" cy="3388939"/>
                     </a:xfrm>
                     <a:prstGeom prst="rect">
                       <a:avLst/>
@@ -1857,8 +1848,8 @@
           <w:noProof/>
         </w:rPr>
         <w:drawing>
-          <wp:inline distT="0" distB="0" distL="0" distR="0" wp14:anchorId="3D7A7E76" wp14:editId="29392D7A">
-            <wp:extent cx="5760000" cy="2538586"/>
+          <wp:inline distT="0" distB="0" distL="0" distR="0" wp14:anchorId="3D7A7E76" wp14:editId="4A3BAEDF">
+            <wp:extent cx="5759716" cy="2538586"/>
             <wp:effectExtent l="0" t="0" r="0" b="0"/>
             <wp:docPr id="856700602" name="Picture 302"/>
             <wp:cNvGraphicFramePr>
@@ -1868,7 +1859,7 @@
               <a:graphicData uri="http://schemas.openxmlformats.org/drawingml/2006/picture">
                 <pic:pic xmlns:pic="http://schemas.openxmlformats.org/drawingml/2006/picture">
                   <pic:nvPicPr>
-                    <pic:cNvPr id="856700602" name="Picture 856700602"/>
+                    <pic:cNvPr id="856700602" name="Picture 302"/>
                     <pic:cNvPicPr/>
                   </pic:nvPicPr>
                   <pic:blipFill>
@@ -1880,7 +1871,7 @@
                   <pic:spPr>
                     <a:xfrm>
                       <a:off x="0" y="0"/>
-                      <a:ext cx="5760000" cy="2538586"/>
+                      <a:ext cx="5759716" cy="2538586"/>
                     </a:xfrm>
                     <a:prstGeom prst="rect">
                       <a:avLst/>
@@ -2123,13 +2114,7 @@
         <w:t>over all other models for cancers</w:t>
       </w:r>
       <w:r>
-        <w:t xml:space="preserve"> (</w:t>
-      </w:r>
-      <w:r>
-        <w:t>0.25-0.36 in the PCCC</w:t>
-      </w:r>
-      <w:r>
-        <w:t>)</w:t>
+        <w:t xml:space="preserve"> (0.25-0.36 in the PCCC)</w:t>
       </w:r>
       <w:r>
         <w:t>, stroke (0.27–0.45</w:t>
@@ -2198,8 +2183,8 @@
         </w:rPr>
         <w:lastRenderedPageBreak/>
         <w:drawing>
-          <wp:inline distT="0" distB="0" distL="0" distR="0" wp14:anchorId="7646873A" wp14:editId="36292D2B">
-            <wp:extent cx="5760000" cy="7627883"/>
+          <wp:inline distT="0" distB="0" distL="0" distR="0" wp14:anchorId="7646873A" wp14:editId="018DF0DD">
+            <wp:extent cx="5759830" cy="7627883"/>
             <wp:effectExtent l="0" t="0" r="0" b="0"/>
             <wp:docPr id="580003653" name="Picture 304"/>
             <wp:cNvGraphicFramePr>
@@ -2209,7 +2194,7 @@
               <a:graphicData uri="http://schemas.openxmlformats.org/drawingml/2006/picture">
                 <pic:pic xmlns:pic="http://schemas.openxmlformats.org/drawingml/2006/picture">
                   <pic:nvPicPr>
-                    <pic:cNvPr id="580003653" name="Picture 580003653"/>
+                    <pic:cNvPr id="580003653" name="Picture 304"/>
                     <pic:cNvPicPr/>
                   </pic:nvPicPr>
                   <pic:blipFill>
@@ -2221,7 +2206,7 @@
                   <pic:spPr>
                     <a:xfrm>
                       <a:off x="0" y="0"/>
-                      <a:ext cx="5760000" cy="7627883"/>
+                      <a:ext cx="5759830" cy="7627883"/>
                     </a:xfrm>
                     <a:prstGeom prst="rect">
                       <a:avLst/>
@@ -2331,10 +2316,7 @@
         <w:t xml:space="preserve"> </w:t>
       </w:r>
       <w:r>
-        <w:t>0.38–0.65</w:t>
-      </w:r>
-      <w:r>
-        <w:t xml:space="preserve"> in the </w:t>
+        <w:t xml:space="preserve">0.38–0.65 in the </w:t>
       </w:r>
       <w:r>
         <w:t>PCCC</w:t>
@@ -2440,9 +2422,10 @@
         <w:rPr>
           <w:noProof/>
         </w:rPr>
+        <w:lastRenderedPageBreak/>
         <w:drawing>
-          <wp:inline distT="0" distB="0" distL="0" distR="0" wp14:anchorId="57540285" wp14:editId="5E88955C">
-            <wp:extent cx="4261799" cy="3765550"/>
+          <wp:inline distT="0" distB="0" distL="0" distR="0" wp14:anchorId="57540285" wp14:editId="3DCCBD23">
+            <wp:extent cx="5715000" cy="5049637"/>
             <wp:effectExtent l="0" t="0" r="0" b="0"/>
             <wp:docPr id="1644084486" name="Picture 305"/>
             <wp:cNvGraphicFramePr>
@@ -2452,7 +2435,7 @@
               <a:graphicData uri="http://schemas.openxmlformats.org/drawingml/2006/picture">
                 <pic:pic xmlns:pic="http://schemas.openxmlformats.org/drawingml/2006/picture">
                   <pic:nvPicPr>
-                    <pic:cNvPr id="1644084486" name="Picture 1644084486"/>
+                    <pic:cNvPr id="1644084486" name="Picture 305"/>
                     <pic:cNvPicPr/>
                   </pic:nvPicPr>
                   <pic:blipFill>
@@ -2464,7 +2447,7 @@
                   <pic:spPr>
                     <a:xfrm>
                       <a:off x="0" y="0"/>
-                      <a:ext cx="4380321" cy="3870271"/>
+                      <a:ext cx="5739545" cy="5071325"/>
                     </a:xfrm>
                     <a:prstGeom prst="rect">
                       <a:avLst/>
@@ -2510,101 +2493,104 @@
         <w:pStyle w:val="Heading2"/>
       </w:pPr>
       <w:r>
+        <w:t>Performance for 477 Neonatal Records (Under 28 Days)</w:t>
+      </w:r>
+    </w:p>
+    <w:p>
+      <w:r>
+        <w:t xml:space="preserve">Figure </w:t>
+      </w:r>
+      <w:r>
+        <w:rPr>
+          <w:color w:val="0000FF"/>
+        </w:rPr>
+        <w:t xml:space="preserve">7 </w:t>
+      </w:r>
+      <w:r>
+        <w:t xml:space="preserve">shows model performance across 5 neonatal CODs, excluding congenital anomalies (n=2, </w:t>
+      </w:r>
+      <w:r>
+        <w:rPr>
+          <w:i/>
+        </w:rPr>
+        <w:t>&lt;</w:t>
+      </w:r>
+      <w:r>
+        <w:t xml:space="preserve">1%) and other causes (n=5, 1%) due to limited sample sizes. GPT-4 achieved the </w:t>
+      </w:r>
+      <w:r>
+        <w:t>highest performance</w:t>
+      </w:r>
+      <w:r>
+        <w:t xml:space="preserve"> for 3 of the 5 CODs (0.39–0.71), while GPT-3.5 and </w:t>
+      </w:r>
+      <w:proofErr w:type="spellStart"/>
+      <w:r>
+        <w:t>InSilicoVA</w:t>
+      </w:r>
+      <w:proofErr w:type="spellEnd"/>
+      <w:r>
+        <w:t xml:space="preserve"> had the highest</w:t>
+      </w:r>
+      <w:r>
+        <w:t xml:space="preserve"> performance</w:t>
+      </w:r>
+      <w:r>
+        <w:t xml:space="preserve"> for </w:t>
+      </w:r>
+      <w:r>
+        <w:t>one</w:t>
+      </w:r>
+      <w:r>
+        <w:t xml:space="preserve"> COD each (0.57 and 0.86). GPT-3.5 showed the lowest </w:t>
+      </w:r>
+      <w:r>
+        <w:t>performance</w:t>
+      </w:r>
+      <w:r>
+        <w:t xml:space="preserve"> for 3 CODs (0–0.13), and InterVA-5 for 2 CODs (0.01 and 0.48). Performance was similar across all models for stillbirths (0.48–0.57)</w:t>
+      </w:r>
+      <w:r>
+        <w:t xml:space="preserve">. Notably, </w:t>
+      </w:r>
+      <w:r>
+        <w:t xml:space="preserve">only GPT-4 achieved a PCCC greater than </w:t>
+      </w:r>
+      <w:r>
+        <w:t>zero</w:t>
+      </w:r>
+      <w:r>
+        <w:t xml:space="preserve"> for prematurity-related deaths. </w:t>
+      </w:r>
+      <w:proofErr w:type="spellStart"/>
+      <w:r>
+        <w:t>InSilicoVA</w:t>
+      </w:r>
+      <w:proofErr w:type="spellEnd"/>
+      <w:r>
+        <w:t xml:space="preserve"> outperformed all other models for neonatal infections, with gains of 0.18–0.73</w:t>
+      </w:r>
+      <w:r>
+        <w:t xml:space="preserve"> in the</w:t>
+      </w:r>
+      <w:r>
+        <w:t xml:space="preserve"> PCCC. </w:t>
+      </w:r>
+      <w:r>
+        <w:t>Larger p</w:t>
+      </w:r>
+      <w:r>
+        <w:t>erformance differences</w:t>
+      </w:r>
+      <w:r>
+        <w:t xml:space="preserve"> between models</w:t>
+      </w:r>
+      <w:r>
+        <w:t xml:space="preserve"> </w:t>
+      </w:r>
+      <w:r>
         <w:lastRenderedPageBreak/>
-        <w:t>Performance for 477 Neonatal Records (Under 28 Days)</w:t>
-      </w:r>
-    </w:p>
-    <w:p>
-      <w:r>
-        <w:t xml:space="preserve">Figure </w:t>
-      </w:r>
-      <w:r>
-        <w:rPr>
-          <w:color w:val="0000FF"/>
-        </w:rPr>
-        <w:t xml:space="preserve">7 </w:t>
-      </w:r>
-      <w:r>
-        <w:t xml:space="preserve">shows model performance across 5 neonatal CODs, excluding congenital anomalies (n=2, </w:t>
-      </w:r>
-      <w:r>
-        <w:rPr>
-          <w:i/>
-        </w:rPr>
-        <w:t>&lt;</w:t>
-      </w:r>
-      <w:r>
-        <w:t xml:space="preserve">1%) and other causes (n=5, 1%) due to limited sample sizes. GPT-4 achieved the </w:t>
-      </w:r>
-      <w:r>
-        <w:t>highest performance</w:t>
-      </w:r>
-      <w:r>
-        <w:t xml:space="preserve"> for 3 of the 5 CODs (0.39–0.71), while GPT-3.5 and </w:t>
-      </w:r>
-      <w:proofErr w:type="spellStart"/>
-      <w:r>
-        <w:t>InSilicoVA</w:t>
-      </w:r>
-      <w:proofErr w:type="spellEnd"/>
-      <w:r>
-        <w:t xml:space="preserve"> had the highest</w:t>
-      </w:r>
-      <w:r>
-        <w:t xml:space="preserve"> performance</w:t>
-      </w:r>
-      <w:r>
-        <w:t xml:space="preserve"> for </w:t>
-      </w:r>
-      <w:r>
-        <w:t>one</w:t>
-      </w:r>
-      <w:r>
-        <w:t xml:space="preserve"> COD each (0.57 and 0.86). GPT-3.5 showed the lowest </w:t>
-      </w:r>
-      <w:r>
-        <w:t>performance</w:t>
-      </w:r>
-      <w:r>
-        <w:t xml:space="preserve"> for 3 CODs (0–0.13), and InterVA-5 for 2 CODs (0.01 and 0.48). Performance was similar across all models for stillbirths (0.48–0.57)</w:t>
-      </w:r>
-      <w:r>
-        <w:t xml:space="preserve">. Notably, </w:t>
-      </w:r>
-      <w:r>
-        <w:t xml:space="preserve">only GPT-4 achieved a PCCC greater than </w:t>
-      </w:r>
-      <w:r>
-        <w:t>zero</w:t>
-      </w:r>
-      <w:r>
-        <w:t xml:space="preserve"> for prematurity-related deaths. </w:t>
-      </w:r>
-      <w:proofErr w:type="spellStart"/>
-      <w:r>
-        <w:t>InSilicoVA</w:t>
-      </w:r>
-      <w:proofErr w:type="spellEnd"/>
-      <w:r>
-        <w:t xml:space="preserve"> outperformed all other models for neonatal infections, with gains of 0.18–0.73</w:t>
-      </w:r>
-      <w:r>
-        <w:t xml:space="preserve"> in the</w:t>
-      </w:r>
-      <w:r>
-        <w:t xml:space="preserve"> PCCC. </w:t>
-      </w:r>
-      <w:r>
-        <w:t>Larger p</w:t>
-      </w:r>
-      <w:r>
-        <w:t>erformance differences</w:t>
-      </w:r>
-      <w:r>
-        <w:t xml:space="preserve"> between models</w:t>
-      </w:r>
-      <w:r>
-        <w:t xml:space="preserve"> were observed </w:t>
+        <w:t xml:space="preserve">were observed </w:t>
       </w:r>
       <w:r>
         <w:t>for infections (range: 0.73) and prematurity and low birthweight (0.7)</w:t>
@@ -2626,8 +2612,8 @@
           <w:noProof/>
         </w:rPr>
         <w:drawing>
-          <wp:inline distT="0" distB="0" distL="0" distR="0" wp14:anchorId="58BC58B1" wp14:editId="4CA35B83">
-            <wp:extent cx="5731510" cy="3372485"/>
+          <wp:inline distT="0" distB="0" distL="0" distR="0" wp14:anchorId="58BC58B1" wp14:editId="5470336E">
+            <wp:extent cx="5731510" cy="3372177"/>
             <wp:effectExtent l="0" t="0" r="0" b="0"/>
             <wp:docPr id="1858195158" name="Picture 306"/>
             <wp:cNvGraphicFramePr>
@@ -2637,7 +2623,7 @@
               <a:graphicData uri="http://schemas.openxmlformats.org/drawingml/2006/picture">
                 <pic:pic xmlns:pic="http://schemas.openxmlformats.org/drawingml/2006/picture">
                   <pic:nvPicPr>
-                    <pic:cNvPr id="1858195158" name="Picture 1858195158"/>
+                    <pic:cNvPr id="1858195158" name="Picture 306"/>
                     <pic:cNvPicPr/>
                   </pic:nvPicPr>
                   <pic:blipFill>
@@ -2649,7 +2635,7 @@
                   <pic:spPr>
                     <a:xfrm>
                       <a:off x="0" y="0"/>
-                      <a:ext cx="5731510" cy="3372485"/>
+                      <a:ext cx="5731510" cy="3372177"/>
                     </a:xfrm>
                     <a:prstGeom prst="rect">
                       <a:avLst/>
@@ -2695,87 +2681,312 @@
       <w:pPr>
         <w:pStyle w:val="Heading1"/>
       </w:pPr>
+      <w:commentRangeStart w:id="0"/>
+      <w:r>
+        <w:t>Discussion</w:t>
+      </w:r>
+      <w:commentRangeEnd w:id="0"/>
+      <w:r>
+        <w:rPr>
+          <w:rStyle w:val="CommentReference"/>
+          <w:b w:val="0"/>
+        </w:rPr>
+        <w:commentReference w:id="0"/>
+      </w:r>
+    </w:p>
+    <w:p>
+      <w:r>
+        <w:t xml:space="preserve">As </w:t>
+      </w:r>
+      <w:r>
+        <w:t xml:space="preserve">model </w:t>
+      </w:r>
+      <w:r>
+        <w:t>performance varied by disease and age, the</w:t>
+      </w:r>
+      <w:r>
+        <w:t xml:space="preserve"> findings s</w:t>
+      </w:r>
+      <w:r>
+        <w:t xml:space="preserve">uggest cause-specific models to </w:t>
+      </w:r>
+      <w:r>
+        <w:t>maximiz</w:t>
+      </w:r>
+      <w:r>
+        <w:t>e</w:t>
+      </w:r>
+      <w:r>
+        <w:t xml:space="preserve"> </w:t>
+      </w:r>
+      <w:r>
+        <w:t>performance</w:t>
+      </w:r>
+      <w:r>
+        <w:t xml:space="preserve"> across disease categories</w:t>
+      </w:r>
+      <w:r>
+        <w:t xml:space="preserve">, and ensuring that performance across age align with expectations from clinical literature as validation </w:t>
+      </w:r>
+      <w:r>
+        <w:fldChar w:fldCharType="begin"/>
+      </w:r>
+      <w:r>
+        <w:instrText xml:space="preserve"> ADDIN ZOTERO_ITEM CSL_CITATION {"citationID":"00000033","properties":{"unsorted":false,"formattedCitation":"[59, 60]","plainCitation":"[59, 60]","noteIndex":0},"citationItems":[{"id":3255,"uris":["http://zotero.org/users/6749620/items/6REPLBAC"],"itemData":{"id":3255,"type":"article-journal","abstract":"Prognosis of Hypoxic-Ischemic Encephalopathy (HIE) remains challenging and uncertain. This paper investigates how physicians understand and address the ethical challenges of prognostic uncertainty in the case of neonatal HIE, contextualized within the social science literature.","container-title":"Journal of Perinatology","DOI":"10.1038/s41372-018-0296-3","ISSN":"1476-5543","issue":"2","journalAbbreviation":"J Perinatol","language":"en","license":"2018 Springer Nature America, Inc.","note":"publisher: Nature Publishing Group","page":"278-285","source":"www.nature.com","title":"The complexity of physicians’ understanding and management of prognostic uncertainty in neonatal hypoxic-ischemic encephalopathy","volume":"39","author":[{"family":"Rasmussen","given":"Lisa Anne"},{"family":"Cascio","given":"M. Ariel"},{"family":"Ferrand","given":"Amaryllis"},{"family":"Shevell","given":"Michael"},{"family":"Racine","given":"Eric"}],"issued":{"date-parts":[["2019",2]]},"citation-key":"rasmussenComplexityPhysiciansUnderstanding2019"},"prefix":""},{"id":3256,"uris":["http://zotero.org/users/6749620/items/KJY3JQLX"],"itemData":{"id":3256,"type":"article-journal","abstract":"The neonatology literature often refers to medical uncertainty and specifically the challenges of predicting morbidity for extremely premature infants, who can have widely varying outcomes. Less has been written about situations in which diagnoses are simply unknown or unattainable. This case highlights the importance of communication amidst uncertainty from a lack of knowledge about aspects of a patient’s condition. Using epidemiologic and clinical reasoning, the authors challenge the assumption that diagnostic uncertainty must necessarily portend prognostic uncertainty. When physicians’ quest for a diagnosis becomes burdensome and detrimental to the infant’s quality of life, this should be abandoned and replaced by focusing on prognosis. The authors focus on the shift of the physician’s role toward one of support, assisting the family in ascribing meaning to the dying experience. By focusing on prognosis and support, communication can proceed with more clarity, understanding, and empathy.","container-title":"Pediatrics","DOI":"10.1542/peds.2023-061193","ISSN":"0031-4005","issue":"4","journalAbbreviation":"Pediatrics","page":"e2023061193","source":"Silverchair","title":"When the Unknown Is Unknowable: Confronting Diagnostic Uncertainty","title-short":"When the Unknown Is Unknowable","volume":"152","author":[{"family":"Faison","given":"Giulia"},{"family":"Chou","given":"Fu-Sheng"},{"family":"Feudtner","given":"Chris"},{"family":"Janvier","given":"Annie"}],"issued":{"date-parts":[["2023",9,14]]},"citation-key":"faisonWhenUnknownUnknowable2023"},"prefix":""}],"schema":"https://github.com/citation-style-language/schema/raw/master/csl-citation.json"} </w:instrText>
+      </w:r>
+      <w:r>
+        <w:fldChar w:fldCharType="separate"/>
+      </w:r>
+      <w:r>
+        <w:rPr>
+          <w:noProof/>
+        </w:rPr>
+        <w:t>[59, 60]</w:t>
+      </w:r>
+      <w:r>
+        <w:fldChar w:fldCharType="end"/>
+      </w:r>
+      <w:r>
+        <w:t>.</w:t>
+      </w:r>
+      <w:r>
+        <w:t xml:space="preserve"> </w:t>
+      </w:r>
+      <w:r>
+        <w:t xml:space="preserve">In terms of </w:t>
+      </w:r>
+      <w:r>
+        <w:t xml:space="preserve">individual </w:t>
+      </w:r>
+      <w:r>
+        <w:t xml:space="preserve">performance, </w:t>
+      </w:r>
+      <w:r>
+        <w:t>GPT-3.5/4 consistently outperformed InterVA-5</w:t>
+      </w:r>
+      <w:r>
+        <w:t xml:space="preserve"> and </w:t>
+      </w:r>
+      <w:proofErr w:type="spellStart"/>
+      <w:r>
+        <w:t>InSilicoVA</w:t>
+      </w:r>
+      <w:proofErr w:type="spellEnd"/>
+      <w:r>
+        <w:t xml:space="preserve"> for most</w:t>
+      </w:r>
+      <w:r>
+        <w:t xml:space="preserve"> leading CODs identified in prior Sierra Leone studies </w:t>
+      </w:r>
+      <w:r>
+        <w:fldChar w:fldCharType="begin"/>
+      </w:r>
+      <w:r>
+        <w:instrText xml:space="preserve"> ADDIN ZOTERO_ITEM CSL_CITATION {"citationID":"00000032","properties":{"unsorted":false,"formattedCitation":"[36, 58]","plainCitation":"[36, 58]","noteIndex":0},"citationItems":[{"id":2579,"uris":["http://zotero.org/users/6749620/items/HTGNCH4M"],"itemData":{"id":2579,"type":"article-journal","container-title":"The Lancet Global Health","DOI":"10.1016/S2214-109X(21)00459-9","ISSN":"2214-109X","issue":"1","journalAbbreviation":"The Lancet Global Health","language":"English","note":"publisher: Elsevier\nPMID: 34838202","page":"e114-e123","source":"www.thelancet.com","title":"Child, maternal, and adult mortality in Sierra Leone: nationally representative mortality survey 2018–20","title-short":"Child, maternal, and adult mortality in Sierra Leone","volume":"10","author":[{"family":"Carshon-Marsh","given":"Ronald"},{"family":"Aimone","given":"Ashley"},{"family":"Ansumana","given":"Rashid"},{"family":"Swaray","given":"Ibrahim Bob"},{"family":"Assalif","given":"Anteneh"},{"family":"Musa","given":"Alimatu"},{"family":"Meh","given":"Catherine"},{"family":"Smart","given":"Francis"},{"family":"Fu","given":"Sze Hang"},{"family":"Newcombe","given":"Leslie"},{"family":"Kamadod","given":"Rajeev"},{"family":"Saikia","given":"Nandita"},{"family":"Gelband","given":"Hellen"},{"family":"Jambai","given":"Amara"},{"family":"Jha","given":"Prabhat"}],"issued":{"date-parts":[["2022",1,1]]},"citation-key":"carshon-marshChildMaternalAdult2022"},"prefix":""},{"id":3247,"uris":["http://zotero.org/users/6749620/items/LZCHVZJ9"],"itemData":{"id":3247,"type":"report","title":"Report on Causes of Death in Sierra Leone 2018 – 2023","URL":"https://healsl.org/storage/files/downloads/202403181115Sierra%20Leone%20Report%202018-2023_UPDATED%20MARCH%2013-online.pdf","author":[{"family":"Ansumana","given":"Rashid"},{"family":"Mohamed","given":"Vandi"},{"family":"Carshon-Marsh","given":"Ronald"},{"family":"Jambai","given":"Amara"},{"family":"Smart","given":"Francis"},{"family":"Sartie","given":"Kenneh"},{"family":"Foday","given":"Sahr"},{"family":"Anteneh","given":"Assalif"},{"family":"Vandi","given":"Alimatu"},{"family":"Meh","given":"Catherine"},{"family":"Aimone","given":"Ashley"},{"family":"Gelband","given":"Hellen"},{"family":"Brown","given":"Patrick"},{"family":"Chin","given":"Cheryl"},{"family":"Newcombe","given":"Leslie"},{"family":"Chakraborty","given":"Debapriya"},{"family":"Jaraba","given":"Venus"},{"family":"Jha","given":"Prabhat"}],"accessed":{"date-parts":[["2025",6,18]]},"issued":{"date-parts":[["2023"]]},"citation-key":"ansumanaReportCausesDeath2023"},"prefix":""}],"schema":"https://github.com/citation-style-language/schema/raw/master/csl-citation.json"} </w:instrText>
+      </w:r>
+      <w:r>
+        <w:fldChar w:fldCharType="separate"/>
+      </w:r>
+      <w:r>
+        <w:t>[36, 58]</w:t>
+      </w:r>
+      <w:r>
+        <w:fldChar w:fldCharType="end"/>
+      </w:r>
+      <w:r>
+        <w:t xml:space="preserve"> </w:t>
+      </w:r>
+      <w:r>
+        <w:t xml:space="preserve">as seen in </w:t>
+      </w:r>
+      <w:r>
+        <w:t>Table 1</w:t>
+      </w:r>
+      <w:r>
+        <w:t>.</w:t>
+      </w:r>
+      <w:r>
+        <w:t xml:space="preserve"> A key advantage of GPT-3.5/4 is their ability to process and generate natural language text as input and output. Unlike InterVA-5 and </w:t>
+      </w:r>
+      <w:proofErr w:type="spellStart"/>
+      <w:r>
+        <w:t>InSilicoVA</w:t>
+      </w:r>
+      <w:proofErr w:type="spellEnd"/>
+      <w:r>
+        <w:t>, GPT models assign CODs using the ICD-10 standard, mirroring physician practic</w:t>
+      </w:r>
+      <w:r>
+        <w:t>e</w:t>
+      </w:r>
+      <w:r>
+        <w:t xml:space="preserve">. In contrast, InterVA-5 and </w:t>
+      </w:r>
+      <w:proofErr w:type="spellStart"/>
+      <w:r>
+        <w:t>InSilicoVA</w:t>
+      </w:r>
+      <w:proofErr w:type="spellEnd"/>
+      <w:r>
+        <w:t xml:space="preserve"> rely exclusively on structured WHO VA 2016 questionnaires and assign CODs using</w:t>
+      </w:r>
+      <w:r>
+        <w:t xml:space="preserve"> broader</w:t>
+      </w:r>
+      <w:r>
+        <w:t xml:space="preserve"> WHO VA 2016 codes. This dependency necessitates ongoing maintenance and conversion between questionnaire versions and coding systems</w:t>
+      </w:r>
+      <w:r>
+        <w:t xml:space="preserve">, </w:t>
+      </w:r>
+      <w:r>
+        <w:t>reduc</w:t>
+      </w:r>
+      <w:r>
+        <w:t>ing</w:t>
+      </w:r>
+      <w:r>
+        <w:t xml:space="preserve"> interoperability and comparability across models.</w:t>
+      </w:r>
+      <w:r>
+        <w:t xml:space="preserve"> In addition, rarer diseases, </w:t>
+      </w:r>
+      <w:r>
+        <w:t xml:space="preserve">underrepresented in questionnaire data, </w:t>
+      </w:r>
+      <w:r>
+        <w:t>are better</w:t>
+      </w:r>
+      <w:r>
+        <w:t xml:space="preserve"> contextualized through ext</w:t>
+      </w:r>
+      <w:r>
+        <w:t>ernal</w:t>
+      </w:r>
+      <w:r>
+        <w:t xml:space="preserve"> knowledge</w:t>
+      </w:r>
+      <w:r>
+        <w:t xml:space="preserve"> (e.g., web sources, journals, </w:t>
+      </w:r>
       <w:r>
         <w:lastRenderedPageBreak/>
-        <w:t>Discussion</w:t>
-      </w:r>
-    </w:p>
-    <w:p>
-      <w:pPr>
-        <w:pStyle w:val="Heading3"/>
-        <w:rPr>
-          <w:highlight w:val="yellow"/>
-        </w:rPr>
-      </w:pPr>
-      <w:r>
-        <w:rPr>
-          <w:highlight w:val="yellow"/>
-        </w:rPr>
-        <w:t>Cause-specific Models</w:t>
-      </w:r>
-    </w:p>
-    <w:p>
-      <w:r>
-        <w:t>At the population level,</w:t>
-      </w:r>
-      <w:r>
-        <w:t xml:space="preserve"> based on the cause specific mortality fraction,</w:t>
-      </w:r>
-      <w:r>
-        <w:t xml:space="preserve"> all models demonstrated comparable performance to physicians (0.74-0.79 </w:t>
-      </w:r>
-      <w:r>
-        <w:t>in the CSMF</w:t>
-      </w:r>
-      <w:r>
-        <w:t xml:space="preserve">), indicating their potential for estimating COD distributions in large populations. </w:t>
-      </w:r>
-      <w:r>
-        <w:t>Based on partial chance corrected concordance, the</w:t>
-      </w:r>
-      <w:r>
-        <w:t xml:space="preserve"> individual-level performance was</w:t>
-      </w:r>
-      <w:r>
-        <w:t xml:space="preserve">, as expected </w:t>
-      </w:r>
-      <w:r>
-        <w:t xml:space="preserve">lower overall (0.44–0.61 </w:t>
-      </w:r>
-      <w:r>
-        <w:t xml:space="preserve">in the </w:t>
-      </w:r>
-      <w:r>
-        <w:t>PCCC)</w:t>
-      </w:r>
-      <w:r>
-        <w:t xml:space="preserve">.  </w:t>
-      </w:r>
-      <w:r>
-        <w:rPr>
-          <w:highlight w:val="yellow"/>
-        </w:rPr>
-        <w:t xml:space="preserve">GPT-3.5/4 consistently outperformed </w:t>
+        <w:t>books)</w:t>
+      </w:r>
+      <w:r>
+        <w:t xml:space="preserve"> embedded in GPT</w:t>
+      </w:r>
+      <w:r>
+        <w:t xml:space="preserve"> models</w:t>
+      </w:r>
+      <w:r>
+        <w:t>.</w:t>
+      </w:r>
+      <w:r>
+        <w:t xml:space="preserve"> The flexibility of GPT models in handling unstructured data allows them to capture latent and ambiguous information, such as health-seeking behaviors and social context, which are not encompassed by standardized VA codes</w:t>
+      </w:r>
+      <w:r>
+        <w:t xml:space="preserve"> or structured questionnaires</w:t>
+      </w:r>
+      <w:r>
+        <w:t xml:space="preserve"> </w:t>
+      </w:r>
+      <w:r>
+        <w:fldChar w:fldCharType="begin"/>
+      </w:r>
+      <w:r>
+        <w:instrText xml:space="preserve"> ADDIN ZOTERO_ITEM CSL_CITATION {"citationID":"00000037","properties":{"unsorted":false,"formattedCitation":"[26, 28]","plainCitation":"[26, 28]","noteIndex":0},"citationItems":[{"id":2534,"uris":["http://zotero.org/users/6749620/items/T3TI6D5R"],"itemData":{"id":2534,"type":"article-journal","abstract":"A verbal autopsy (VA) is a post-hoc written interview report of the symptoms preceding a person’s death in cases where no official cause of death (CoD) was determined by a physician. Current leading automated VA coding methods primarily use structured data from VAs to assign a CoD category. We present a method to automatically determine CoD categories from VA free-text narratives alone.","container-title":"BMC Medical Informatics and Decision Making","DOI":"10.1186/s12911-019-0841-9","ISSN":"1472-6947","issue":"1","journalAbbreviation":"BMC Med Inform Decis Mak","language":"en","page":"127","source":"Springer Link","title":"Automatically determining cause of death from verbal autopsy narratives","volume":"19","author":[{"family":"Jeblee","given":"Serena"},{"family":"Gomes","given":"Mireille"},{"family":"Jha","given":"Prabhat"},{"family":"Rudzicz","given":"Frank"},{"family":"Hirst","given":"Graeme"}],"issued":{"date-parts":[["2019",7,9]]},"citation-key":"jebleeAutomaticallyDeterminingCause2019"},"prefix":""},{"id":2548,"uris":["http://zotero.org/users/6749620/items/IMY94F34"],"itemData":{"id":2548,"type":"article-journal","abstract":"Verbal autopsy (VA), the process of interviewing a deceased’s family or caregiver about signs and symptoms leading up to death, employs tools that ask a series of closed questions and can include an open narrative where respondents give an unprompted account of events preceding death. The extent to which an individual interviewer, who generally does not interpret the data, affects the quality of this data, and therefore the assigned cause of death, is poorly documented. We aimed to examine inter-interviewer reliability of open narrative and closed question data gathered during VA interviews.","container-title":"BMC Medical Research Methodology","DOI":"10.1186/s12874-016-0115-5","ISSN":"1471-2288","issue":"1","journalAbbreviation":"BMC Med Res Methodol","language":"en","page":"13","source":"Springer Link","title":"The quality and diagnostic value of open narratives in verbal autopsy: a mixed-methods analysis of partnered interviews from Malawi","title-short":"The quality and diagnostic value of open narratives in verbal autopsy","volume":"16","author":[{"family":"King","given":"C."},{"family":"Zamawe","given":"C."},{"family":"Banda","given":"M."},{"family":"Bar-Zeev","given":"N."},{"family":"Beard","given":"J."},{"family":"Bird","given":"J."},{"family":"Costello","given":"A."},{"family":"Kazembe","given":"P."},{"family":"Osrin","given":"D."},{"family":"Fottrell","given":"E."},{"literal":"for the VacSurv Consortium"}],"issued":{"date-parts":[["2016",2,1]]},"citation-key":"kingQualityDiagnosticValue2016"},"prefix":""}],"schema":"https://github.com/citation-style-language/schema/raw/master/csl-citation.json"} </w:instrText>
+      </w:r>
+      <w:r>
+        <w:fldChar w:fldCharType="separate"/>
+      </w:r>
+      <w:r>
+        <w:rPr>
+          <w:noProof/>
+        </w:rPr>
+        <w:t>[26, 28]</w:t>
+      </w:r>
+      <w:r>
+        <w:fldChar w:fldCharType="end"/>
+      </w:r>
+      <w:r>
+        <w:t>.</w:t>
+      </w:r>
+    </w:p>
+    <w:p>
+      <w:r>
+        <w:t xml:space="preserve">Although GPT models improved over InterVA-5 and </w:t>
       </w:r>
       <w:proofErr w:type="spellStart"/>
       <w:r>
-        <w:rPr>
-          <w:highlight w:val="yellow"/>
-        </w:rPr>
         <w:t>InSilicoVA</w:t>
       </w:r>
       <w:proofErr w:type="spellEnd"/>
       <w:r>
-        <w:rPr>
-          <w:highlight w:val="yellow"/>
-        </w:rPr>
-        <w:t xml:space="preserve"> and InterVA-5 across most CODs, achieving the highest PCCC for 15 of 17 adult, 7 of 8 child, and 4 of 5 neonatal CODs.</w:t>
-      </w:r>
-      <w:r>
-        <w:t xml:space="preserve"> S</w:t>
-      </w:r>
-      <w:r>
-        <w:t xml:space="preserve">everal models showed strong performance compared with physicians for specific CODs (up to 0.99). In contrast, </w:t>
+        <w:t xml:space="preserve"> models, </w:t>
+      </w:r>
+      <w:r>
+        <w:t>limitations</w:t>
+      </w:r>
+      <w:r>
+        <w:t xml:space="preserve"> exist in re</w:t>
+      </w:r>
+      <w:r>
+        <w:t>liability</w:t>
+      </w:r>
+      <w:r>
+        <w:t>, timeliness,</w:t>
+      </w:r>
+      <w:r>
+        <w:t xml:space="preserve"> and privacy.</w:t>
+      </w:r>
+      <w:r>
+        <w:t xml:space="preserve"> A </w:t>
+      </w:r>
+      <w:r>
+        <w:t xml:space="preserve">brief experiment </w:t>
+      </w:r>
+      <w:r>
+        <w:t xml:space="preserve">in </w:t>
+      </w:r>
+      <w:r>
+        <w:t xml:space="preserve">Appendix C </w:t>
+      </w:r>
+      <w:r>
+        <w:t xml:space="preserve">revealed </w:t>
+      </w:r>
+      <w:r>
+        <w:t xml:space="preserve">that GPT-3.5 </w:t>
+      </w:r>
+      <w:r>
+        <w:t xml:space="preserve">did not assign </w:t>
+      </w:r>
+      <w:r>
+        <w:t>consistent</w:t>
+      </w:r>
+      <w:r>
+        <w:t xml:space="preserve"> COD</w:t>
+      </w:r>
+      <w:r>
+        <w:t>s</w:t>
+      </w:r>
+      <w:r>
+        <w:t xml:space="preserve"> when</w:t>
+      </w:r>
+      <w:r>
+        <w:t xml:space="preserve"> repeated on</w:t>
+      </w:r>
+      <w:r>
+        <w:t xml:space="preserve"> the same record</w:t>
+      </w:r>
+      <w:r>
+        <w:t xml:space="preserve">. </w:t>
+      </w:r>
+      <w:r>
+        <w:t>In</w:t>
+      </w:r>
+      <w:r>
+        <w:t xml:space="preserve"> contrast, InterVA-5 and </w:t>
       </w:r>
       <w:proofErr w:type="spellStart"/>
       <w:r>
@@ -2783,10 +2994,267 @@
       </w:r>
       <w:proofErr w:type="spellEnd"/>
       <w:r>
-        <w:t xml:space="preserve"> showed better performance for select CODs, including road and transport injuries (0.84), tuberculosis (0.71), pneumonia (0.78), and neonatal infections (0.86). For CODs where high performance was </w:t>
-      </w:r>
-      <w:r>
-        <w:t xml:space="preserve">observed, such as maternal conditions, chronic respiratory diseases, diabetes mellitus, and cancers for GPT-3.5/4 (0.91–0.99), and road/transport injuries and neonatal infections for </w:t>
+        <w:t xml:space="preserve"> provide assignments with probabilities for alternative causes</w:t>
+      </w:r>
+      <w:r>
+        <w:t xml:space="preserve">, which </w:t>
+      </w:r>
+      <w:r>
+        <w:t>was</w:t>
+      </w:r>
+      <w:r>
+        <w:t xml:space="preserve"> made feasible by</w:t>
+      </w:r>
+      <w:r>
+        <w:t xml:space="preserve"> calculating probabilities using</w:t>
+      </w:r>
+      <w:r>
+        <w:t xml:space="preserve"> repeated runs w</w:t>
+      </w:r>
+      <w:r>
+        <w:t>ithout costs</w:t>
+      </w:r>
+      <w:r>
+        <w:t>.</w:t>
+      </w:r>
+      <w:r>
+        <w:t xml:space="preserve"> </w:t>
+      </w:r>
+      <w:r>
+        <w:t>Another important limitation common to all models is their reliance on</w:t>
+      </w:r>
+      <w:r>
+        <w:t xml:space="preserve"> past</w:t>
+      </w:r>
+      <w:r>
+        <w:t xml:space="preserve"> training data</w:t>
+      </w:r>
+      <w:r>
+        <w:t>, exempting</w:t>
+      </w:r>
+      <w:r>
+        <w:t xml:space="preserve"> current data sources </w:t>
+      </w:r>
+      <w:r>
+        <w:t xml:space="preserve">(e.g., recent </w:t>
+      </w:r>
+      <w:r>
+        <w:t>scientific literature, social media, or emerging reports</w:t>
+      </w:r>
+      <w:r>
+        <w:t>)</w:t>
+      </w:r>
+      <w:r>
+        <w:t xml:space="preserve"> and </w:t>
+      </w:r>
+      <w:r>
+        <w:t>limit</w:t>
+      </w:r>
+      <w:r>
+        <w:t>ing</w:t>
+      </w:r>
+      <w:r>
+        <w:t xml:space="preserve"> </w:t>
+      </w:r>
+      <w:r>
+        <w:t>potential to</w:t>
+      </w:r>
+      <w:r>
+        <w:t xml:space="preserve"> detect new or emerging di</w:t>
+      </w:r>
+      <w:r>
+        <w:t>sea</w:t>
+      </w:r>
+      <w:r>
+        <w:t>ses (e.g., COVID-19).</w:t>
+      </w:r>
+    </w:p>
+    <w:p>
+      <w:r>
+        <w:t>The i</w:t>
+      </w:r>
+      <w:r>
+        <w:t>ntegrat</w:t>
+      </w:r>
+      <w:r>
+        <w:t>ion of</w:t>
+      </w:r>
+      <w:r>
+        <w:t xml:space="preserve"> </w:t>
+      </w:r>
+      <w:r>
+        <w:t>models in</w:t>
+      </w:r>
+      <w:r>
+        <w:t>to VAs</w:t>
+      </w:r>
+      <w:r>
+        <w:t xml:space="preserve"> is</w:t>
+      </w:r>
+      <w:r>
+        <w:t xml:space="preserve"> </w:t>
+      </w:r>
+      <w:r>
+        <w:t xml:space="preserve">both </w:t>
+      </w:r>
+      <w:r>
+        <w:t xml:space="preserve">scalable and </w:t>
+      </w:r>
+      <w:r>
+        <w:t>affordable</w:t>
+      </w:r>
+      <w:r>
+        <w:t xml:space="preserve"> </w:t>
+      </w:r>
+      <w:r>
+        <w:t>in resource-constrained settings</w:t>
+      </w:r>
+      <w:r>
+        <w:t xml:space="preserve">, </w:t>
+      </w:r>
+      <w:r>
+        <w:t>support</w:t>
+      </w:r>
+      <w:r>
+        <w:t>ing</w:t>
+      </w:r>
+      <w:r>
+        <w:t xml:space="preserve"> physician</w:t>
+      </w:r>
+      <w:r>
+        <w:t xml:space="preserve"> assignment</w:t>
+      </w:r>
+      <w:r>
+        <w:t xml:space="preserve"> with </w:t>
+      </w:r>
+      <w:r>
+        <w:t>model suggestions</w:t>
+      </w:r>
+      <w:r>
+        <w:t xml:space="preserve"> that </w:t>
+      </w:r>
+      <w:r>
+        <w:t>potentiall</w:t>
+      </w:r>
+      <w:r>
+        <w:t>y</w:t>
+      </w:r>
+      <w:r>
+        <w:t xml:space="preserve"> </w:t>
+      </w:r>
+      <w:r>
+        <w:t>reduc</w:t>
+      </w:r>
+      <w:r>
+        <w:t>e</w:t>
+      </w:r>
+      <w:r>
+        <w:t xml:space="preserve"> </w:t>
+      </w:r>
+      <w:r>
+        <w:t>ill-defined causes and</w:t>
+      </w:r>
+      <w:r>
+        <w:t xml:space="preserve"> </w:t>
+      </w:r>
+      <w:r>
+        <w:t xml:space="preserve">physician </w:t>
+      </w:r>
+      <w:r>
+        <w:t>disagreement</w:t>
+      </w:r>
+      <w:r>
+        <w:t xml:space="preserve"> </w:t>
+      </w:r>
+      <w:r>
+        <w:fldChar w:fldCharType="begin"/>
+      </w:r>
+      <w:r>
+        <w:instrText xml:space="preserve"> ADDIN ZOTERO_ITEM CSL_CITATION {"citationID":"00000034","properties":{"unsorted":false,"formattedCitation":"[39]","plainCitation":"[39]","noteIndex":0},"citationItems":[{"id":2608,"uris":["http://zotero.org/users/6749620/items/6I5UBQYW"],"itemData":{"id":2608,"type":"article-journal","abstract":"The traditional approach of diagnosis by individual physicians has a high rate of misdiagnosis. Pooling multiple physicians’ diagnoses (collective intelligence) is a promising approach to reducing misdiagnoses, but its accuracy in clinical cases is unknown to date.To assess how the diagnostic accuracy of groups of physicians and trainees compares with the diagnostic accuracy of individual physicians.Cross-sectional study using data from the Human Diagnosis Project (Human Dx), a multicountry data set of ranked differential diagnoses by individual physicians, graduate trainees, and medical students (users) solving user-submitted, structured clinical cases. From May 7, 2014, to October 5, 2016, groups of 2 to 9 randomly selected physicians solved individual cases. Data analysis was performed from March 16, 2017, to July 30, 2018.The primary outcome was diagnostic accuracy, assessed as a correct diagnosis in the top 3 ranked diagnoses for an individual; for groups, the top 3 diagnoses were a collective differential generated using a weighted combination of user diagnoses with a variety of approaches. A version of the McNemar test was used to account for clustering across repeated solvers to compare diagnostic accuracy.Of the 2069 users solving 1572 cases from the Human Dx data set, 1228 (59.4%) were residents or fellows, 431 (20.8%) were attending physicians, and 410 (19.8%) were medical students. Collective intelligence was associated with increasing diagnostic accuracy, from 62.5% (95% CI, 60.1%-64.9%) for individual physicians up to 85.6% (95% CI, 83.9%-87.4%) for groups of 9 (23.0% difference; 95% CI, 14.9%-31.2%; P &amp;lt; .001). The range of improvement varied by the specifications used for combining groups’ diagnoses, but groups consistently outperformed individuals regardless of approach. Absolute improvement in accuracy from individuals to groups of 9 varied by presenting symptom from an increase of 17.3% (95% CI, 6.4%-28.2%; P = .002) for abdominal pain to 29.8% (95% CI, 3.7%-55.8%; P = .02) for fever. Groups from 2 users (77.7% accuracy; 95% CI, 70.1%-84.6%) to 9 users (85.5% accuracy; 95% CI, 75.1%-95.9%) outperformed individual specialists in their subspecialty (66.3% accuracy; 95% CI, 59.1%-73.5%; P &amp;lt; .001 vs groups of 2 and 9).A collective intelligence approach was associated with higher diagnostic accuracy compared with individuals, including individual specialists whose expertise matched the case diagnosis, across a range of medical cases. Given the few proven strategies to address misdiagnosis, this technique merits further study in clinical settings.","container-title":"JAMA Network Open","DOI":"10.1001/jamanetworkopen.2019.0096","ISSN":"2574-3805","issue":"3","journalAbbreviation":"JAMA Network Open","page":"e190096","source":"Silverchair","title":"Comparative Accuracy of Diagnosis by Collective Intelligence of Multiple Physicians vs Individual Physicians","volume":"2","author":[{"family":"Barnett","given":"Michael L."},{"family":"Boddupalli","given":"Dhruv"},{"family":"Nundy","given":"Shantanu"},{"family":"Bates","given":"David W."}],"issued":{"date-parts":[["2019",3,1]]},"citation-key":"barnettComparativeAccuracyDiagnosis2019"},"prefix":""}],"schema":"https://github.com/citation-style-language/schema/raw/master/csl-citation.json"} </w:instrText>
+      </w:r>
+      <w:r>
+        <w:fldChar w:fldCharType="separate"/>
+      </w:r>
+      <w:r>
+        <w:rPr>
+          <w:noProof/>
+        </w:rPr>
+        <w:t>[39]</w:t>
+      </w:r>
+      <w:r>
+        <w:fldChar w:fldCharType="end"/>
+      </w:r>
+      <w:r>
+        <w:t xml:space="preserve">. At the time of analysis, GPT-3.5 </w:t>
+      </w:r>
+      <w:r>
+        <w:t>cost ~</w:t>
+      </w:r>
+      <w:r>
+        <w:t>$</w:t>
+      </w:r>
+      <w:r>
+        <w:t>0.02 USD per 100 records</w:t>
+      </w:r>
+      <w:r>
+        <w:t xml:space="preserve">, GPT-4 cost </w:t>
+      </w:r>
+      <w:r>
+        <w:t>~</w:t>
+      </w:r>
+      <w:r>
+        <w:t>$1</w:t>
+      </w:r>
+      <w:r>
+        <w:t>.65</w:t>
+      </w:r>
+      <w:r>
+        <w:t xml:space="preserve"> USD</w:t>
+      </w:r>
+      <w:r>
+        <w:t xml:space="preserve"> </w:t>
+      </w:r>
+      <w:r>
+        <w:t>per</w:t>
+      </w:r>
+      <w:r>
+        <w:t xml:space="preserve"> 100</w:t>
+      </w:r>
+      <w:r>
+        <w:t xml:space="preserve"> </w:t>
+      </w:r>
+      <w:r>
+        <w:t>records</w:t>
+      </w:r>
+      <w:r>
+        <w:t xml:space="preserve"> </w:t>
+      </w:r>
+      <w:r>
+        <w:fldChar w:fldCharType="begin"/>
+      </w:r>
+      <w:r>
+        <w:instrText xml:space="preserve"> ADDIN ZOTERO_ITEM CSL_CITATION {"citationID":"00000035","properties":{"unsorted":false,"formattedCitation":"[61]","plainCitation":"[61]","noteIndex":0},"citationItems":[{"id":2814,"uris":["http://zotero.org/users/6749620/items/TDH5XDWY"],"itemData":{"id":2814,"type":"webpage","abstract":"Simple and flexible. Only pay for what you use.","container-title":"OpenAI","language":"en-US","title":"Pricing","URL":"https://openai.com/api/pricing/","author":[{"literal":"OpenAI"}],"accessed":{"date-parts":[["2024",7,4]]},"issued":{"date-parts":[["2024"]]},"citation-key":"openaiPricing2024"},"prefix":""}],"schema":"https://github.com/citation-style-language/schema/raw/master/csl-citation.json"} </w:instrText>
+      </w:r>
+      <w:r>
+        <w:fldChar w:fldCharType="separate"/>
+      </w:r>
+      <w:r>
+        <w:rPr>
+          <w:noProof/>
+        </w:rPr>
+        <w:t>[61]</w:t>
+      </w:r>
+      <w:r>
+        <w:fldChar w:fldCharType="end"/>
+      </w:r>
+      <w:r>
+        <w:t>, while</w:t>
+      </w:r>
+      <w:r>
+        <w:t xml:space="preserve"> </w:t>
+      </w:r>
+      <w:r>
+        <w:t xml:space="preserve">InterVA-5 and </w:t>
       </w:r>
       <w:proofErr w:type="spellStart"/>
       <w:r>
@@ -2794,260 +3262,64 @@
       </w:r>
       <w:proofErr w:type="spellEnd"/>
       <w:r>
-        <w:t xml:space="preserve"> (0.84 and 0.86), the model outputs were more aligned with physician assignment. These findings support the potential utility of combining models based on their strengths for </w:t>
-      </w:r>
-      <w:proofErr w:type="gramStart"/>
-      <w:r>
-        <w:t>particular CODs</w:t>
-      </w:r>
-      <w:proofErr w:type="gramEnd"/>
-      <w:r>
-        <w:t xml:space="preserve">. Evaluating performance at the COD level may allow for more targeted deployment of models, maximizing accuracy across disease categories. Table 1 illustrates </w:t>
-      </w:r>
-      <w:r>
-        <w:t xml:space="preserve">how different models align with leading CODs identified in prior Sierra Leone studies </w:t>
+        <w:t xml:space="preserve"> were freely available as open-source software. These costs c</w:t>
+      </w:r>
+      <w:r>
+        <w:t>omplement</w:t>
+      </w:r>
+      <w:r>
+        <w:t xml:space="preserve"> physician review, </w:t>
+      </w:r>
+      <w:r>
+        <w:t xml:space="preserve">which is </w:t>
+      </w:r>
+      <w:r>
+        <w:t xml:space="preserve">already </w:t>
+      </w:r>
+      <w:r>
+        <w:t>affordable at</w:t>
+      </w:r>
+      <w:r>
+        <w:t xml:space="preserve"> </w:t>
+      </w:r>
+      <w:r>
+        <w:t>~</w:t>
+      </w:r>
+      <w:r>
+        <w:t>$</w:t>
+      </w:r>
+      <w:r>
+        <w:t>1</w:t>
+      </w:r>
+      <w:r>
+        <w:t xml:space="preserve"> USD per household</w:t>
+      </w:r>
+      <w:r>
+        <w:t xml:space="preserve"> (including field survey)</w:t>
+      </w:r>
+      <w:r>
+        <w:t xml:space="preserve"> in settings like India </w:t>
       </w:r>
       <w:r>
         <w:fldChar w:fldCharType="begin"/>
       </w:r>
       <w:r>
-        <w:instrText xml:space="preserve"> ADDIN ZOTERO_ITEM CSL_CITATION {"citationID":"00000032","properties":{"unsorted":false,"formattedCitation":"[36, 58]","plainCitation":"[36, 58]","noteIndex":0},"citationItems":[{"id":2579,"uris":["http://zotero.org/users/6749620/items/HTGNCH4M"],"itemData":{"id":2579,"type":"article-journal","container-title":"The Lancet Global Health","DOI":"10.1016/S2214-109X(21)00459-9","ISSN":"2214-109X","issue":"1","journalAbbreviation":"The Lancet Global Health","language":"English","note":"publisher: Elsevier\nPMID: 34838202","page":"e114-e123","source":"www.thelancet.com","title":"Child, maternal, and adult mortality in Sierra Leone: nationally representative mortality survey 2018–20","title-short":"Child, maternal, and adult mortality in Sierra Leone","volume":"10","author":[{"family":"Carshon-Marsh","given":"Ronald"},{"family":"Aimone","given":"Ashley"},{"family":"Ansumana","given":"Rashid"},{"family":"Swaray","given":"Ibrahim Bob"},{"family":"Assalif","given":"Anteneh"},{"family":"Musa","given":"Alimatu"},{"family":"Meh","given":"Catherine"},{"family":"Smart","given":"Francis"},{"family":"Fu","given":"Sze Hang"},{"family":"Newcombe","given":"Leslie"},{"family":"Kamadod","given":"Rajeev"},{"family":"Saikia","given":"Nandita"},{"family":"Gelband","given":"Hellen"},{"family":"Jambai","given":"Amara"},{"family":"Jha","given":"Prabhat"}],"issued":{"date-parts":[["2022",1,1]]},"citation-key":"carshon-marshChildMaternalAdult2022"},"prefix":""},{"id":3247,"uris":["http://zotero.org/users/6749620/items/LZCHVZJ9"],"itemData":{"id":3247,"type":"report","title":"Report on Causes of Death in Sierra Leone 2018 – 2023","URL":"https://healsl.org/storage/files/downloads/202403181115Sierra%20Leone%20Report%202018-2023_UPDATED%20MARCH%2013-online.pdf","author":[{"family":"Ansumana","given":"Rashid"},{"family":"Mohamed","given":"Vandi"},{"family":"Carshon-Marsh","given":"Ronald"},{"family":"Jambai","given":"Amara"},{"family":"Smart","given":"Francis"},{"family":"Sartie","given":"Kenneh"},{"family":"Foday","given":"Sahr"},{"family":"Anteneh","given":"Assalif"},{"family":"Vandi","given":"Alimatu"},{"family":"Meh","given":"Catherine"},{"family":"Aimone","given":"Ashley"},{"family":"Gelband","given":"Hellen"},{"family":"Brown","given":"Patrick"},{"family":"Chin","given":"Cheryl"},{"family":"Newcombe","given":"Leslie"},{"family":"Chakraborty","given":"Debapriya"},{"family":"Jaraba","given":"Venus"},{"family":"Jha","given":"Prabhat"}],"accessed":{"date-parts":[["2025",6,18]]},"issued":{"date-parts":[["2023"]]},"citation-key":"ansumanaReportCausesDeath2023"},"prefix":""}],"schema":"https://github.com/citation-style-language/schema/raw/master/csl-citation.json"} </w:instrText>
+        <w:instrText xml:space="preserve"> ADDIN ZOTERO_ITEM CSL_CITATION {"citationID":"00000036","properties":{"unsorted":false,"formattedCitation":"[15, 16]","plainCitation":"[15, 16]","noteIndex":0},"citationItems":[{"id":2599,"uris":["http://zotero.org/users/6749620/items/6SK7HCRL"],"itemData":{"id":2599,"type":"article-journal","abstract":"Progress toward the United Nations 2030 Sustainable Development Goals requires improved information on mortality and causes of death. However, causes of many of the fifty million annual deaths in low- and middle-income countries remain unknown, as most of the deaths occur at home without medical attention. In 2001 India began the Million Death Study in 1.3 million nationally representative households. Nonmedical staff conduct verbal autopsies, which are structured interviews including a half-page narrative in local language of the family’s story of the symptoms and events leading to death. Two physicians independently assess each death to arrive at an underlying cause of death. The study has thus far yielded information that substantially altered previous estimates of cause-specific mortality and risk factors in India. Similar robust studies are feasible at low cost in other low- and middle-income countries, particularly if they adopt electronic data management and ensure high quality of fieldwork and physician coding. Nationwide mortality studies enable the quantification of avoidable premature mortality and key risk factors for disease, and provide a practicable method to monitor progress toward the Sustainable Development Goals.","container-title":"Health Affairs","DOI":"10.1377/hlthaff.2017.0635","ISSN":"0278-2715","issue":"11","note":"publisher: Health Affairs","page":"1887-1895","source":"healthaffairs.org (Atypon)","title":"Nationwide Mortality Studies To Quantify Causes Of Death: Relevant Lessons From India’s Million Death Study","title-short":"Nationwide Mortality Studies To Quantify Causes Of Death","volume":"36","author":[{"family":"Gomes","given":"Mireille"},{"family":"Begum","given":"Rehana"},{"family":"Sati","given":"Prabha"},{"family":"Dikshit","given":"Rajesh"},{"family":"Gupta","given":"Prakash C."},{"family":"Kumar","given":"Rajesh"},{"family":"Sheth","given":"Jay"},{"family":"Habib","given":"Asad"},{"family":"Jha","given":"Prabhat"}],"issued":{"date-parts":[["2017",11]]},"citation-key":"gomesNationwideMortalityStudies2017"},"prefix":""},{"id":2605,"uris":["http://zotero.org/users/6749620/items/HA5GEG9G"],"itemData":{"id":2605,"type":"article-journal","abstract":"Background Over 75% of the annual estimated 9.5 million deaths in India occur in the home, and the large majority of these do not have a certified cause. India and other developing countries urgently need reliable quantification of the causes of death. They also need better epidemiological evidence about the relevance of physical (such as blood pressure and obesity), behavioral (such as smoking, alcohol, HIV-1 risk taking, and immunization history), and biological (such as blood lipids and gene polymorphisms) measurements to the development of disease in individuals or disease rates in populations. We report here on the rationale, design, and implementation of the world's largest prospective study of the causes and correlates of mortality. Methods and Findings We will monitor nearly 14 million people in 2.4 million nationally representative Indian households (6.3 million people in 1.1 million households in the 1998–2003 sample frame and 7.6 million people in 1.3 million households in the 2004–2014 sample frame) for vital status and, if dead, the causes of death through a well-validated verbal autopsy (VA) instrument. About 300,000 deaths from 1998–2003 and some 700,000 deaths from 2004–2014 are expected; of these about 850,000 will be coded by two physicians to provide causes of death by gender, age, socioeconomic status, and geographical region. Pilot studies will evaluate the addition of physical and biological measurements, specifically dried blood spots. Preliminary results from over 35,000 deaths suggest that VA can ascertain the leading causes of death, reduce the misclassification of causes, and derive the probable underlying cause of death when it has not been reported. VA yields broad classification of the underlying causes in about 90% of deaths before age 70. In old age, however, the proportion of classifiable deaths is lower. By tracking underlying demographic denominators, the study permits quantification of absolute mortality rates. Household case-control, proportional mortality, and nested case-control methods permit quantification of risk factors. Conclusions This study will reliably document not only the underlying cause of child and adult deaths but also key risk factors (behavioral, physical, environmental, and eventually, genetic). It offers a globally replicable model for reliably estimating cause-specific mortality using VA and strengthens India's flagship mortality monitoring system. Despite the misclassification that is still expected, the new cause-of-death data will be substantially better than that available previously.","container-title":"PLOS Medicine","DOI":"10.1371/journal.pmed.0030018","ISSN":"1549-1676","issue":"2","journalAbbreviation":"PLOS Medicine","language":"en","note":"publisher: Public Library of Science","page":"e18","source":"PLoS Journals","title":"Prospective Study of One Million Deaths in India: Rationale, Design, and Validation Results","title-short":"Prospective Study of One Million Deaths in India","volume":"3","author":[{"family":"Jha","given":"Prabhat"},{"family":"Gajalakshmi","given":"Vendhan"},{"family":"Gupta","given":"Prakash C."},{"family":"Kumar","given":"Rajesh"},{"family":"Mony","given":"Prem"},{"family":"Dhingra","given":"Neeraj"},{"family":"Peto","given":"Richard"},{"family":"Collaborators","given":"RGI-CGHR Prospective Study"}],"issued":{"date-parts":[["2005",12,20]]},"citation-key":"jhaProspectiveStudyOne2005"},"prefix":""}],"schema":"https://github.com/citation-style-language/schema/raw/master/csl-citation.json"} </w:instrText>
       </w:r>
       <w:r>
         <w:fldChar w:fldCharType="separate"/>
       </w:r>
       <w:r>
-        <w:t>[36, 58]</w:t>
+        <w:rPr>
+          <w:noProof/>
+        </w:rPr>
+        <w:t>[15, 16]</w:t>
       </w:r>
       <w:r>
         <w:fldChar w:fldCharType="end"/>
       </w:r>
       <w:r>
-        <w:t xml:space="preserve">. </w:t>
-      </w:r>
-      <w:r>
-        <w:t>For example, we may deploy models to estimate asthma and chronic respiratory diseases using GPT-3 (0.94</w:t>
-      </w:r>
-      <w:r>
-        <w:t xml:space="preserve"> </w:t>
-      </w:r>
-      <w:r>
-        <w:t xml:space="preserve">PCCC), while using GPT-4 and </w:t>
-      </w:r>
-      <w:proofErr w:type="spellStart"/>
-      <w:r>
-        <w:t>InSilicoVA</w:t>
-      </w:r>
-      <w:proofErr w:type="spellEnd"/>
-      <w:r>
-        <w:t xml:space="preserve"> for diarrhoea and tuberculosis respectively (0.79 and 0.71 PCCC).</w:t>
-      </w:r>
-    </w:p>
-    <w:p>
-      <w:pPr>
-        <w:pStyle w:val="Heading3"/>
-      </w:pPr>
-      <w:r>
-        <w:t>Age-specific Performance Patterns</w:t>
-      </w:r>
-    </w:p>
-    <w:p>
-      <w:r>
-        <w:t xml:space="preserve">Across age groups, all models exhibited a consistent upward trend in performance from 6 months to 14 years, followed by a general decline from ages 15 to 69 years. GPT-3.5/4 outperformed </w:t>
-      </w:r>
-      <w:proofErr w:type="spellStart"/>
-      <w:r>
-        <w:t>InSilicoVA</w:t>
-      </w:r>
-      <w:proofErr w:type="spellEnd"/>
-      <w:r>
-        <w:t xml:space="preserve"> and InterVA-5 throughout this range, while performance patterns from birth to 5 months were more variable (see Figure </w:t>
-      </w:r>
-      <w:r>
-        <w:rPr>
-          <w:color w:val="0000FF"/>
-        </w:rPr>
-        <w:t>4</w:t>
-      </w:r>
-      <w:r>
-        <w:t xml:space="preserve">). In adults, performance generally decreased with age, suggesting greater difficulty in assigning CODs among older adults, with a modest improvement observed after age 59. Among children and neonates, performance increased beyond 5 months, indicating greater model reliability as </w:t>
-      </w:r>
-      <w:r>
-        <w:lastRenderedPageBreak/>
-        <w:t xml:space="preserve">developmental age advanced. Although no model consistently achieved performances greater than 0.8 PCCC in any specific five-year age band, these age-related trends provide valuable insights. Specifically, they align with expectations from clinical literature, where physicians often face greater diagnostic </w:t>
-      </w:r>
-      <w:r>
-        <w:t xml:space="preserve">uncertainty in neonatal cases </w:t>
-      </w:r>
-      <w:r>
-        <w:fldChar w:fldCharType="begin"/>
-      </w:r>
-      <w:r>
-        <w:instrText xml:space="preserve"> ADDIN ZOTERO_ITEM CSL_CITATION {"citationID":"00000033","properties":{"unsorted":false,"formattedCitation":"[59, 60]","plainCitation":"[59, 60]","noteIndex":0},"citationItems":[{"id":3255,"uris":["http://zotero.org/users/6749620/items/6REPLBAC"],"itemData":{"id":3255,"type":"article-journal","abstract":"Prognosis of Hypoxic-Ischemic Encephalopathy (HIE) remains challenging and uncertain. This paper investigates how physicians understand and address the ethical challenges of prognostic uncertainty in the case of neonatal HIE, contextualized within the social science literature.","container-title":"Journal of Perinatology","DOI":"10.1038/s41372-018-0296-3","ISSN":"1476-5543","issue":"2","journalAbbreviation":"J Perinatol","language":"en","license":"2018 Springer Nature America, Inc.","note":"publisher: Nature Publishing Group","page":"278-285","source":"www.nature.com","title":"The complexity of physicians’ understanding and management of prognostic uncertainty in neonatal hypoxic-ischemic encephalopathy","volume":"39","author":[{"family":"Rasmussen","given":"Lisa Anne"},{"family":"Cascio","given":"M. Ariel"},{"family":"Ferrand","given":"Amaryllis"},{"family":"Shevell","given":"Michael"},{"family":"Racine","given":"Eric"}],"issued":{"date-parts":[["2019",2]]},"citation-key":"rasmussenComplexityPhysiciansUnderstanding2019"},"prefix":""},{"id":3256,"uris":["http://zotero.org/users/6749620/items/KJY3JQLX"],"itemData":{"id":3256,"type":"article-journal","abstract":"The neonatology literature often refers to medical uncertainty and specifically the challenges of predicting morbidity for extremely premature infants, who can have widely varying outcomes. Less has been written about situations in which diagnoses are simply unknown or unattainable. This case highlights the importance of communication amidst uncertainty from a lack of knowledge about aspects of a patient’s condition. Using epidemiologic and clinical reasoning, the authors challenge the assumption that diagnostic uncertainty must necessarily portend prognostic uncertainty. When physicians’ quest for a diagnosis becomes burdensome and detrimental to the infant’s quality of life, this should be abandoned and replaced by focusing on prognosis. The authors focus on the shift of the physician’s role toward one of support, assisting the family in ascribing meaning to the dying experience. By focusing on prognosis and support, communication can proceed with more clarity, understanding, and empathy.","container-title":"Pediatrics","DOI":"10.1542/peds.2023-061193","ISSN":"0031-4005","issue":"4","journalAbbreviation":"Pediatrics","page":"e2023061193","source":"Silverchair","title":"When the Unknown Is Unknowable: Confronting Diagnostic Uncertainty","title-short":"When the Unknown Is Unknowable","volume":"152","author":[{"family":"Faison","given":"Giulia"},{"family":"Chou","given":"Fu-Sheng"},{"family":"Feudtner","given":"Chris"},{"family":"Janvier","given":"Annie"}],"issued":{"date-parts":[["2023",9,14]]},"citation-key":"faisonWhenUnknownUnknowable2023"},"prefix":""}],"schema":"https://github.com/citation-style-language/schema/raw/master/csl-citation.json"} </w:instrText>
-      </w:r>
-      <w:r>
-        <w:fldChar w:fldCharType="separate"/>
-      </w:r>
-      <w:r>
-        <w:rPr>
-          <w:noProof/>
-        </w:rPr>
-        <w:t>[59, 60]</w:t>
-      </w:r>
-      <w:r>
-        <w:fldChar w:fldCharType="end"/>
-      </w:r>
-      <w:r>
-        <w:t xml:space="preserve">. </w:t>
-      </w:r>
-      <w:r>
-        <w:t>The observed patterns underscore the importance of considering developmental stage when interpreting model outputs and comparing them to physician-assigned CODs.</w:t>
-      </w:r>
-    </w:p>
-    <w:p/>
-    <w:p>
-      <w:r>
-        <w:t>However, their application should be targeted to CODs where model performance is strong (see Table 1). Additionally</w:t>
-      </w:r>
-      <w:r>
-        <w:t>, model outputs may be used to prioritize physician review, allocating less physician time to validating high-performing CODs (e.g. maternal conditions with 0.79–0.99 PCCC) and allocating more time to challenging cases (e.g. acute respiratory infections with 0.25–0.61 PCCC).</w:t>
-      </w:r>
-    </w:p>
-    <w:p/>
-    <w:p>
-      <w:pPr>
-        <w:pStyle w:val="Heading3"/>
-      </w:pPr>
-      <w:r>
-        <w:t>Scalability and Availability</w:t>
-      </w:r>
-      <w:r>
-        <w:t xml:space="preserve"> (Integrate into CAVAP</w:t>
-      </w:r>
-      <w:proofErr w:type="gramStart"/>
-      <w:r>
-        <w:t>)..</w:t>
-      </w:r>
-      <w:proofErr w:type="gramEnd"/>
-      <w:r>
-        <w:t>Later</w:t>
-      </w:r>
-    </w:p>
-    <w:p>
-      <w:pPr>
-        <w:pStyle w:val="ListParagraph"/>
-        <w:numPr>
-          <w:ilvl w:val="0"/>
-          <w:numId w:val="5"/>
-        </w:numPr>
-      </w:pPr>
-      <w:r>
-        <w:t>Its affordable. 2. Already in SL-HEAL-SL, 3. Costs may fall lower and security improved inhouse models, GPT4-netscape, better LLM customized.</w:t>
-      </w:r>
-    </w:p>
-    <w:p>
-      <w:r>
-        <w:t xml:space="preserve">The models evaluated in this study offer scalable and cost-effective support for physician-assigned CODs, particularly in resource-constrained settings. Similar to tools used in differential diagnosis, GPT and </w:t>
-      </w:r>
-      <w:proofErr w:type="spellStart"/>
-      <w:r>
-        <w:t>InSilicoVA</w:t>
-      </w:r>
-      <w:proofErr w:type="spellEnd"/>
-      <w:r>
-        <w:t xml:space="preserve"> models can provide alternative COD suggestions for physician review </w:t>
-      </w:r>
-      <w:r>
-        <w:fldChar w:fldCharType="begin"/>
-      </w:r>
-      <w:r>
-        <w:instrText xml:space="preserve"> ADDIN ZOTERO_ITEM CSL_CITATION {"citationID":"00000034","properties":{"unsorted":false,"formattedCitation":"[39]","plainCitation":"[39]","noteIndex":0},"citationItems":[{"id":2608,"uris":["http://zotero.org/users/6749620/items/6I5UBQYW"],"itemData":{"id":2608,"type":"article-journal","abstract":"The traditional approach of diagnosis by individual physicians has a high rate of misdiagnosis. Pooling multiple physicians’ diagnoses (collective intelligence) is a promising approach to reducing misdiagnoses, but its accuracy in clinical cases is unknown to date.To assess how the diagnostic accuracy of groups of physicians and trainees compares with the diagnostic accuracy of individual physicians.Cross-sectional study using data from the Human Diagnosis Project (Human Dx), a multicountry data set of ranked differential diagnoses by individual physicians, graduate trainees, and medical students (users) solving user-submitted, structured clinical cases. From May 7, 2014, to October 5, 2016, groups of 2 to 9 randomly selected physicians solved individual cases. Data analysis was performed from March 16, 2017, to July 30, 2018.The primary outcome was diagnostic accuracy, assessed as a correct diagnosis in the top 3 ranked diagnoses for an individual; for groups, the top 3 diagnoses were a collective differential generated using a weighted combination of user diagnoses with a variety of approaches. A version of the McNemar test was used to account for clustering across repeated solvers to compare diagnostic accuracy.Of the 2069 users solving 1572 cases from the Human Dx data set, 1228 (59.4%) were residents or fellows, 431 (20.8%) were attending physicians, and 410 (19.8%) were medical students. Collective intelligence was associated with increasing diagnostic accuracy, from 62.5% (95% CI, 60.1%-64.9%) for individual physicians up to 85.6% (95% CI, 83.9%-87.4%) for groups of 9 (23.0% difference; 95% CI, 14.9%-31.2%; P &amp;lt; .001). The range of improvement varied by the specifications used for combining groups’ diagnoses, but groups consistently outperformed individuals regardless of approach. Absolute improvement in accuracy from individuals to groups of 9 varied by presenting symptom from an increase of 17.3% (95% CI, 6.4%-28.2%; P = .002) for abdominal pain to 29.8% (95% CI, 3.7%-55.8%; P = .02) for fever. Groups from 2 users (77.7% accuracy; 95% CI, 70.1%-84.6%) to 9 users (85.5% accuracy; 95% CI, 75.1%-95.9%) outperformed individual specialists in their subspecialty (66.3% accuracy; 95% CI, 59.1%-73.5%; P &amp;lt; .001 vs groups of 2 and 9).A collective intelligence approach was associated with higher diagnostic accuracy compared with individuals, including individual specialists whose expertise matched the case diagnosis, across a range of medical cases. Given the few proven strategies to address misdiagnosis, this technique merits further study in clinical settings.","container-title":"JAMA Network Open","DOI":"10.1001/jamanetworkopen.2019.0096","ISSN":"2574-3805","issue":"3","journalAbbreviation":"JAMA Network Open","page":"e190096","source":"Silverchair","title":"Comparative Accuracy of Diagnosis by Collective Intelligence of Multiple Physicians vs Individual Physicians","volume":"2","author":[{"family":"Barnett","given":"Michael L."},{"family":"Boddupalli","given":"Dhruv"},{"family":"Nundy","given":"Shantanu"},{"family":"Bates","given":"David W."}],"issued":{"date-parts":[["2019",3,1]]},"citation-key":"barnettComparativeAccuracyDiagnosis2019"},"prefix":""}],"schema":"https://github.com/citation-style-language/schema/raw/master/csl-citation.json"} </w:instrText>
-      </w:r>
-      <w:r>
-        <w:fldChar w:fldCharType="separate"/>
-      </w:r>
-      <w:r>
-        <w:rPr>
-          <w:noProof/>
-        </w:rPr>
-        <w:t>[39]</w:t>
-      </w:r>
-      <w:r>
-        <w:fldChar w:fldCharType="end"/>
-      </w:r>
-      <w:r>
-        <w:t xml:space="preserve">, potentially reducing the proportion of ill-defined causes and physician disagreement. At the time of analysis, running GPT-3.5 on 6,939 records cost approximately $1.60 USD (based on $0.50 per million tokens), while GPT-4 cost approximately $115 USD (at $30 per million tokens) </w:t>
-      </w:r>
-      <w:r>
-        <w:fldChar w:fldCharType="begin"/>
-      </w:r>
-      <w:r>
-        <w:instrText xml:space="preserve"> ADDIN ZOTERO_ITEM CSL_CITATION {"citationID":"00000035","properties":{"unsorted":false,"formattedCitation":"[61]","plainCitation":"[61]","noteIndex":0},"citationItems":[{"id":2814,"uris":["http://zotero.org/users/6749620/items/TDH5XDWY"],"itemData":{"id":2814,"type":"webpage","abstract":"Simple and flexible. Only pay for what you use.","container-title":"OpenAI","language":"en-US","title":"Pricing","URL":"https://openai.com/api/pricing/","author":[{"literal":"OpenAI"}],"accessed":{"date-parts":[["2024",7,4]]},"issued":{"date-parts":[["2024"]]},"citation-key":"openaiPricing2024"},"prefix":""}],"schema":"https://github.com/citation-style-language/schema/raw/master/csl-citation.json"} </w:instrText>
-      </w:r>
-      <w:r>
-        <w:fldChar w:fldCharType="separate"/>
-      </w:r>
-      <w:r>
-        <w:rPr>
-          <w:noProof/>
-        </w:rPr>
-        <w:t>[61]</w:t>
-      </w:r>
-      <w:r>
-        <w:fldChar w:fldCharType="end"/>
-      </w:r>
-      <w:r>
-        <w:t xml:space="preserve">. InterVA-5 and </w:t>
-      </w:r>
-      <w:proofErr w:type="spellStart"/>
-      <w:r>
-        <w:t>InSilicoVA</w:t>
-      </w:r>
-      <w:proofErr w:type="spellEnd"/>
-      <w:r>
-        <w:t xml:space="preserve"> were freely available as open-source software. These costs compare favorably to physician review, which may exceed $3 USD per household in settings like India </w:t>
-      </w:r>
-      <w:r>
-        <w:fldChar w:fldCharType="begin"/>
-      </w:r>
-      <w:r>
-        <w:instrText xml:space="preserve"> ADDIN ZOTERO_ITEM CSL_CITATION {"citationID":"00000036","properties":{"unsorted":false,"formattedCitation":"[15, 16]","plainCitation":"[15, 16]","noteIndex":0},"citationItems":[{"id":2599,"uris":["http://zotero.org/users/6749620/items/6SK7HCRL"],"itemData":{"id":2599,"type":"article-journal","abstract":"Progress toward the United Nations 2030 Sustainable Development Goals requires improved information on mortality and causes of death. However, causes of many of the fifty million annual deaths in low- and middle-income countries remain unknown, as most of the deaths occur at home without medical attention. In 2001 India began the Million Death Study in 1.3 million nationally representative households. Nonmedical staff conduct verbal autopsies, which are structured interviews including a half-page narrative in local language of the family’s story of the symptoms and events leading to death. Two physicians independently assess each death to arrive at an underlying cause of death. The study has thus far yielded information that substantially altered previous estimates of cause-specific mortality and risk factors in India. Similar robust studies are feasible at low cost in other low- and middle-income countries, particularly if they adopt electronic data management and ensure high quality of fieldwork and physician coding. Nationwide mortality studies enable the quantification of avoidable premature mortality and key risk factors for disease, and provide a practicable method to monitor progress toward the Sustainable Development Goals.","container-title":"Health Affairs","DOI":"10.1377/hlthaff.2017.0635","ISSN":"0278-2715","issue":"11","note":"publisher: Health Affairs","page":"1887-1895","source":"healthaffairs.org (Atypon)","title":"Nationwide Mortality Studies To Quantify Causes Of Death: Relevant Lessons From India’s Million Death Study","title-short":"Nationwide Mortality Studies To Quantify Causes Of Death","volume":"36","author":[{"family":"Gomes","given":"Mireille"},{"family":"Begum","given":"Rehana"},{"family":"Sati","given":"Prabha"},{"family":"Dikshit","given":"Rajesh"},{"family":"Gupta","given":"Prakash C."},{"family":"Kumar","given":"Rajesh"},{"family":"Sheth","given":"Jay"},{"family":"Habib","given":"Asad"},{"family":"Jha","given":"Prabhat"}],"issued":{"date-parts":[["2017",11]]},"citation-key":"gomesNationwideMortalityStudies2017"},"prefix":""},{"id":2605,"uris":["http://zotero.org/users/6749620/items/HA5GEG9G"],"itemData":{"id":2605,"type":"article-journal","abstract":"Background Over 75% of the annual estimated 9.5 million deaths in India occur in the home, and the large majority of these do not have a certified cause. India and other developing countries urgently need reliable quantification of the causes of death. They also need better epidemiological evidence about the relevance of physical (such as blood pressure and obesity), behavioral (such as smoking, alcohol, HIV-1 risk taking, and immunization history), and biological (such as blood lipids and gene polymorphisms) measurements to the development of disease in individuals or disease rates in populations. We report here on the rationale, design, and implementation of the world's largest prospective study of the causes and correlates of mortality. Methods and Findings We will monitor nearly 14 million people in 2.4 million nationally representative Indian households (6.3 million people in 1.1 million households in the 1998–2003 sample frame and 7.6 million people in 1.3 million households in the 2004–2014 sample frame) for vital status and, if dead, the causes of death through a well-validated verbal autopsy (VA) instrument. About 300,000 deaths from 1998–2003 and some 700,000 deaths from 2004–2014 are expected; of these about 850,000 will be coded by two physicians to provide causes of death by gender, age, socioeconomic status, and geographical region. Pilot studies will evaluate the addition of physical and biological measurements, specifically dried blood spots. Preliminary results from over 35,000 deaths suggest that VA can ascertain the leading causes of death, reduce the misclassification of causes, and derive the probable underlying cause of death when it has not been reported. VA yields broad classification of the underlying causes in about 90% of deaths before age 70. In old age, however, the proportion of classifiable deaths is lower. By tracking underlying demographic denominators, the study permits quantification of absolute mortality rates. Household case-control, proportional mortality, and nested case-control methods permit quantification of risk factors. Conclusions This study will reliably document not only the underlying cause of child and adult deaths but also key risk factors (behavioral, physical, environmental, and eventually, genetic). It offers a globally replicable model for reliably estimating cause-specific mortality using VA and strengthens India's flagship mortality monitoring system. Despite the misclassification that is still expected, the new cause-of-death data will be substantially better than that available previously.","container-title":"PLOS Medicine","DOI":"10.1371/journal.pmed.0030018","ISSN":"1549-1676","issue":"2","journalAbbreviation":"PLOS Medicine","language":"en","note":"publisher: Public Library of Science","page":"e18","source":"PLoS Journals","title":"Prospective Study of One Million Deaths in India: Rationale, Design, and Validation Results","title-short":"Prospective Study of One Million Deaths in India","volume":"3","author":[{"family":"Jha","given":"Prabhat"},{"family":"Gajalakshmi","given":"Vendhan"},{"family":"Gupta","given":"Prakash C."},{"family":"Kumar","given":"Rajesh"},{"family":"Mony","given":"Prem"},{"family":"Dhingra","given":"Neeraj"},{"family":"Peto","given":"Richard"},{"family":"Collaborators","given":"RGI-CGHR Prospective Study"}],"issued":{"date-parts":[["2005",12,20]]},"citation-key":"jhaProspectiveStudyOne2005"},"prefix":""}],"schema":"https://github.com/citation-style-language/schema/raw/master/csl-citation.json"} </w:instrText>
-      </w:r>
-      <w:r>
-        <w:fldChar w:fldCharType="separate"/>
-      </w:r>
-      <w:r>
-        <w:rPr>
-          <w:noProof/>
-        </w:rPr>
-        <w:t>[15, 16]</w:t>
-      </w:r>
-      <w:r>
-        <w:fldChar w:fldCharType="end"/>
-      </w:r>
-      <w:r>
-        <w:t xml:space="preserve">, while the models can also process over 10,000 records within a single </w:t>
-      </w:r>
-      <w:r>
-        <w:t xml:space="preserve">day. </w:t>
-      </w:r>
-    </w:p>
-    <w:p/>
-    <w:p>
-      <w:pPr>
-        <w:spacing w:after="160" w:line="278" w:lineRule="auto"/>
-        <w:jc w:val="left"/>
-        <w:rPr>
-          <w:b/>
-          <w:sz w:val="16"/>
-        </w:rPr>
-      </w:pPr>
-      <w:r>
-        <w:rPr>
-          <w:b/>
-          <w:bCs/>
-        </w:rPr>
-        <w:br w:type="page"/>
+        <w:t>.</w:t>
       </w:r>
     </w:p>
     <w:p>
@@ -3059,7 +3331,6 @@
           <w:b/>
           <w:bCs w:val="0"/>
         </w:rPr>
-        <w:lastRenderedPageBreak/>
         <w:t>Table 1</w:t>
       </w:r>
       <w:r>
@@ -4031,35 +4302,178 @@
         <w:pStyle w:val="Heading3"/>
       </w:pPr>
       <w:r>
-        <w:t>Natural Language Input and Output</w:t>
-      </w:r>
-    </w:p>
-    <w:p>
-      <w:r>
-        <w:t>The models in this study did not</w:t>
-      </w:r>
-      <w:r>
-        <w:t xml:space="preserve"> require training data for COD assignment, enabling their use without </w:t>
-      </w:r>
-      <w:r>
-        <w:t>training data</w:t>
-      </w:r>
-      <w:r>
-        <w:t xml:space="preserve">. A key advantage of GPT-3.5/4 is their ability to process and generate natural language text as input and output. Unlike InterVA-5 and </w:t>
+        <w:lastRenderedPageBreak/>
+        <w:t>Infrastructure and Data Privacy</w:t>
+      </w:r>
+    </w:p>
+    <w:p>
+      <w:r>
+        <w:rPr>
+          <w:highlight w:val="yellow"/>
+        </w:rPr>
+        <w:t xml:space="preserve">GPT-3.5/4 require substantial computational infrastructure for training and inference, making local deployment impractical due to cost and model ownership constraints. Consequently, sensitive data, such as identifiable personal information, must be transmitted to external servers, raising significant privacy concerns. Data submitted via prompts, which include narrative content used for COD assignment, may be collected by service providers (e.g., OpenAI) and potentially misused </w:t>
+      </w:r>
+      <w:r>
+        <w:rPr>
+          <w:highlight w:val="yellow"/>
+        </w:rPr>
+        <w:fldChar w:fldCharType="begin"/>
+      </w:r>
+      <w:r>
+        <w:rPr>
+          <w:highlight w:val="yellow"/>
+        </w:rPr>
+        <w:instrText xml:space="preserve"> ADDIN ZOTERO_ITEM CSL_CITATION {"citationID":"00000038","properties":{"unsorted":false,"formattedCitation":"[62]","plainCitation":"[62]","noteIndex":0},"citationItems":[{"id":2836,"uris":["http://zotero.org/users/6749620/items/UEKZCJ46"],"itemData":{"id":2836,"type":"article","abstract":"The emergence of large language models (LLMs) has significantly accelerated the development of a wide range of applications across various fields. There is a growing trend in the construction of specialized platforms based on LLMs, such as the newly introduced custom GPTs by OpenAI. While custom GPTs provide various functionalities like web browsing and code execution, they also introduce significant security threats. In this paper, we conduct a comprehensive analysis of the security and privacy issues arising from the custom GPT platform. Our systematic examination categorizes potential attack scenarios into three threat models based on the role of the malicious actor, and identifies critical data exchange channels in custom GPTs. Utilizing the STRIDE threat modeling framework, we identify 26 potential attack vectors, with 19 being partially or fully validated in real-world settings. Our findings emphasize the urgent need for robust security and privacy measures in the custom GPT ecosystem, especially in light of the forthcoming launch of the official GPT store by OpenAI.","DOI":"10.48550/arXiv.2401.00905","note":"arXiv:2401.00905 [cs]","number":"arXiv:2401.00905","publisher":"arXiv","source":"arXiv.org","title":"Opening A Pandora's Box: Things You Should Know in the Era of Custom GPTs","title-short":"Opening A Pandora's Box","URL":"http://arxiv.org/abs/2401.00905","author":[{"family":"Tao","given":"Guanhong"},{"family":"Cheng","given":"Siyuan"},{"family":"Zhang","given":"Zhuo"},{"family":"Zhu","given":"Junmin"},{"family":"Shen","given":"Guangyu"},{"family":"Zhang","given":"Xiangyu"}],"accessed":{"date-parts":[["2024",7,6]]},"issued":{"date-parts":[["2023",12,31]]},"citation-key":"taoOpeningPandoraBox2023"},"prefix":""}],"schema":"https://github.com/citation-style-language/schema/raw/master/csl-citation.json"} </w:instrText>
+      </w:r>
+      <w:r>
+        <w:rPr>
+          <w:highlight w:val="yellow"/>
+        </w:rPr>
+        <w:fldChar w:fldCharType="separate"/>
+      </w:r>
+      <w:r>
+        <w:rPr>
+          <w:highlight w:val="yellow"/>
+        </w:rPr>
+        <w:t>[62]</w:t>
+      </w:r>
+      <w:r>
+        <w:rPr>
+          <w:highlight w:val="yellow"/>
+        </w:rPr>
+        <w:fldChar w:fldCharType="end"/>
+      </w:r>
+      <w:r>
+        <w:rPr>
+          <w:highlight w:val="yellow"/>
+        </w:rPr>
+        <w:t xml:space="preserve">. There is risk that sensitive information could be exposed or exploited through malicious actors or poorly controlled data handling </w:t>
+      </w:r>
+      <w:r>
+        <w:rPr>
+          <w:highlight w:val="yellow"/>
+        </w:rPr>
+        <w:fldChar w:fldCharType="begin"/>
+      </w:r>
+      <w:r>
+        <w:rPr>
+          <w:highlight w:val="yellow"/>
+        </w:rPr>
+        <w:instrText xml:space="preserve"> ADDIN ZOTERO_ITEM CSL_CITATION {"citationID":"00000039","properties":{"unsorted":false,"formattedCitation":"[63, 64]","plainCitation":"[63, 64]","noteIndex":0},"citationItems":[{"id":2817,"uris":["http://zotero.org/users/6749620/items/T99CBISQ"],"itemData":{"id":2817,"type":"article-journal","abstract":"Abstract\n            ChatGPT is another large language model (LLM) vastly available for the consumers on their devices but due to its performance and ability to converse effectively, it has gained a huge popularity amongst research as well as industrial community. Recently, many studies have been published to show the effectiveness, efficiency, integration, and sentiments of chatGPT and other LLMs. In contrast, this study focuses on the important aspects that are mostly overlooked, i.e. sustainability, privacy, digital divide, and ethics and suggests that not only chatGPT but every subsequent entry in the category of conversational bots should undergo Sustainability, PrivAcy, Digital divide, and Ethics (SPADE) evaluation. This paper discusses in detail the issues and concerns raised over chatGPT in line with aforementioned characteristics. We also discuss the recent EU AI Act briefly in accordance with the SPADE evaluation. We support our hypothesis by some preliminary data collection and visualizations along with hypothesized facts. We also suggest mitigations and recommendations for each of the concerns. Furthermore, we also suggest some policies and recommendations for EU AI policy act concerning ethics, digital divide, and sustainability.","container-title":"Cognitive Computation","DOI":"10.1007/s12559-024-10285-1","ISSN":"1866-9956, 1866-9964","journalAbbreviation":"Cogn Comput","language":"en","source":"DOI.org (Crossref)","title":"ChatGPT Needs SPADE (Sustainability, PrivAcy, Digital divide, and Ethics) Evaluation: A Review","title-short":"ChatGPT Needs SPADE (Sustainability, PrivAcy, Digital divide, and Ethics) Evaluation","URL":"https://link.springer.com/10.1007/s12559-024-10285-1","author":[{"family":"Khowaja","given":"Sunder Ali"},{"family":"Khuwaja","given":"Parus"},{"family":"Dev","given":"Kapal"},{"family":"Wang","given":"Weizheng"},{"family":"Nkenyereye","given":"Lewis"}],"accessed":{"date-parts":[["2024",7,5]]},"issued":{"date-parts":[["2024",5,5]]},"citation-key":"khowajaChatGPTNeedsSPADE2024"},"prefix":""},{"id":2816,"uris":["http://zotero.org/users/6749620/items/W5XGGT6U"],"itemData":{"id":2816,"type":"article-journal","container-title":"Journal of Information and Intelligence","issue":"2","note":"publisher: Elsevier","page":"102–115","source":"Google Scholar","title":"Unveiling security, privacy, and ethical concerns of ChatGPT","volume":"2","author":[{"family":"Wu","given":"Xiaodong"},{"family":"Duan","given":"Ran"},{"family":"Ni","given":"Jianbing"}],"issued":{"date-parts":[["2024"]]},"citation-key":"wuUnveilingSecurityPrivacy2024"},"prefix":""}],"schema":"https://github.com/citation-style-language/schema/raw/master/csl-citation.json"} </w:instrText>
+      </w:r>
+      <w:r>
+        <w:rPr>
+          <w:highlight w:val="yellow"/>
+        </w:rPr>
+        <w:fldChar w:fldCharType="separate"/>
+      </w:r>
+      <w:r>
+        <w:rPr>
+          <w:highlight w:val="yellow"/>
+        </w:rPr>
+        <w:t>[63, 64]</w:t>
+      </w:r>
+      <w:r>
+        <w:rPr>
+          <w:highlight w:val="yellow"/>
+        </w:rPr>
+        <w:fldChar w:fldCharType="end"/>
+      </w:r>
+      <w:r>
+        <w:rPr>
+          <w:highlight w:val="yellow"/>
+        </w:rPr>
+        <w:t xml:space="preserve">. While jurisdictions, such as the European Union, enforce strict protections under the General Data Protection Regulation (GDPR), most low‑ and middle‑income countries are only beginning to formalize regulatory frameworks for data protection and artificial intelligence governance </w:t>
+      </w:r>
+      <w:r>
+        <w:rPr>
+          <w:highlight w:val="yellow"/>
+        </w:rPr>
+        <w:fldChar w:fldCharType="begin"/>
+      </w:r>
+      <w:r>
+        <w:rPr>
+          <w:highlight w:val="yellow"/>
+        </w:rPr>
+        <w:instrText xml:space="preserve"> ADDIN ZOTERO_ITEM CSL_CITATION {"citationID":"00000040","properties":{"unsorted":false,"formattedCitation":"[65\\uc0\\u8211{}67]","plainCitation":"[65–67]","noteIndex":0},"citationItems":[{"id":3233,"uris":["http://zotero.org/users/6749620/items/NQBS2VGH"],"itemData":{"id":3233,"type":"webpage","abstract":"The official PDF of the Regulation (EU) 2016/679 – known as GDPR – its recitals &amp; key issues as a neatly arranged website.","container-title":"General Data Protection Regulation (GDPR)","language":"en-US","title":"General Data Protection Regulation (GDPR) – Legal Text","URL":"https://gdpr-info.eu/","author":[{"literal":"Intersoft Consulting"}],"accessed":{"date-parts":[["2025",6,24]]},"issued":{"date-parts":[["2018"]]},"citation-key":"intersoftconsultingGeneralDataProtection2018"},"prefix":""},{"id":3232,"uris":["http://zotero.org/users/6749620/items/Y6BPLPT7"],"itemData":{"id":3232,"type":"article-journal","abstract":"As increasing amounts of personal information are being collected through a plethora of electronic modalities by statutory and non-statutory organizations, ensuring the confidentiality and security of such information has become a major issue globally. While the use of many of these media can be beneficial to individuals or populations, they can also be open to abuse by individuals or statutory and non-statutory organizations. Recent examples include collection of personal information by national security systems and the development of national programs like the Chinese Social Credit System. In many low- and middle-income countries, an increasing amount of personal health information is being collected. The collection of personal health information is necessary, in order to develop longitudinal medical records and to monitor and evaluate the use, cost, outcome, and impact of health services at facility, sub-national, and national levels. However, if personal health information is not held confidentially and securely, individuals with communicable or non-communicable diseases (NCDs) may be reluctant to use preventive or therapeutic health services, due to fear of being stigmatized or discriminated against. While policymakers and other stakeholders in these countries recognize the need to develop and implement policies for protecting the privacy, confidentiality and security of personal health information, to date few of these countries have developed, let alone implemented, coherent policies. The global HIV response continues to emphasize the importance of collecting HIV-health information, recently re-iterated by the Fast Track to End AIDS by 2030 program and the recent changes in the Guidelines on When to Start Antiretroviral Therapy and on Pre-exposure Prophylaxis for HIV. The success of developing HIV treatment cascades in low- and middle-income countries will require the development of National Health Identification Systems. The success of programs like Universal Health Coverage, under the recently ratified Sustainable Development Goals is also contingent on the availability of personal health information for communicable and non-communicable diseases. Guidance for countries to develop and implement their own guidelines for protecting HIV-information formed the basis of identifying a number of fundamental principles, governing the areas of privacy, confidentiality and security. The use of individual-level data must balance maximizing the benefits from their most effective and fullest use, and minimizing harm resulting from their malicious or inadvertent release. These general principles are described in this paper, as along with a bibliography referring to more detailed technical information. A country assessment tool and user's manual, based on these principles, have been developed to support countries to assess the privacy, confidentiality, and security of personal health information at facility, data warehouse/repository, and national levels. The successful development and implementation of national guidance will require strong collaboration at local, regional, and national levels, and this is a pre-condition for the successful implementation of a range of national and global programs. This paper is a call for action for stakeholders in low- and middle-income countries to develop and implement such coherent policies and provides fundamental principles governing the areas of privacy, confidentiality, and security of personal health information being collected in low- and middle-income countries.","container-title":"Global Health Action","DOI":"10.3402/gha.v9.32089","ISSN":"1654-9716","issue":"1","note":"publisher: Taylor &amp; Francis\n_eprint: https://doi.org/10.3402/gha.v9.32089\nPMID: 28156880","page":"32089","source":"Taylor and Francis+NEJM","title":"Protecting the confidentiality and security of personal health information in low- and middle-income countries in the era of SDGs and Big Data","volume":"9","author":[{"family":"Beck","given":"Eduard J."},{"family":"","given":"Gill ,Wayne"},{"family":"De Lay","given":"Paul R.","non-dropping-particle":"and"}],"issued":{"date-parts":[["2016",12,1]]},"citation-key":"beckProtectingConfidentialitySecurity2016"},"prefix":""},{"id":3231,"uris":["http://zotero.org/users/6749620/items/34EPB33W"],"itemData":{"id":3231,"type":"article-journal","abstract":"In the last decade, several actors have encouraged African countries to establish standards, policies and strategies that maximise the benefits of artificial intelligence (AI) and reduce risks. African countries appear to be adopting this regulatory path, yet their motivations and political contexts for actively engaging in AI policies vary, as do the values, principles and ethical issues woven into these policies. With qualitative evidence from Rwanda and Ghana, the paper explores the complex interplay of politics, power and local ecosystems in policy development on the continent. It unpacks the strategies of mobilising knowledge through stakeholder engagements, agenda setting and valid public and political engagements that lead to the final AI policy. A comparative analysis of the policies in the two countries finds that while reproducing identical initiatives, there are differences in AI vision, practicality and data sovereignty based on political, economic and historical contexts.","container-title":"Canadian Journal of African Studies / Revue canadienne des études africaines","DOI":"10.1080/00083968.2025.2456619","ISSN":"0008-3968","note":"publisher: Routledge\n_eprint: https://doi.org/10.1080/00083968.2025.2456619","page":"1-19","source":"Taylor and Francis+NEJM","title":"“We know what we are doing”: the politics and trends in artificial intelligence policies in Africa","title-short":"“We know what we are doing”","author":[{"family":"Kwarkye","given":"Thompson Gyedu"}],"issued":{"date-parts":[["2025"]]},"citation-key":"kwarkyeWeKnowWhat2025"},"prefix":""}],"schema":"https://github.com/citation-style-language/schema/raw/master/csl-citation.json"} </w:instrText>
+      </w:r>
+      <w:r>
+        <w:rPr>
+          <w:highlight w:val="yellow"/>
+        </w:rPr>
+        <w:fldChar w:fldCharType="separate"/>
+      </w:r>
+      <w:r>
+        <w:rPr>
+          <w:highlight w:val="yellow"/>
+        </w:rPr>
+        <w:t>[65–67]</w:t>
+      </w:r>
+      <w:r>
+        <w:rPr>
+          <w:highlight w:val="yellow"/>
+        </w:rPr>
+        <w:fldChar w:fldCharType="end"/>
+      </w:r>
+      <w:r>
+        <w:rPr>
+          <w:highlight w:val="yellow"/>
+        </w:rPr>
+        <w:t xml:space="preserve">. In contrast, InterVA-5 and </w:t>
       </w:r>
       <w:proofErr w:type="spellStart"/>
       <w:r>
+        <w:rPr>
+          <w:highlight w:val="yellow"/>
+        </w:rPr>
         <w:t>InSilicoVA</w:t>
       </w:r>
       <w:proofErr w:type="spellEnd"/>
       <w:r>
-        <w:t xml:space="preserve">, GPT models </w:t>
-      </w:r>
-      <w:r>
-        <w:t xml:space="preserve">can </w:t>
-      </w:r>
-      <w:r>
-        <w:t xml:space="preserve">assign CODs using the ICD-10 standard, mirroring physician practice, and can potentially classify CODs in broader or alternative categories based on prompt design. In contrast, InterVA-5 and </w:t>
+        <w:rPr>
+          <w:highlight w:val="yellow"/>
+        </w:rPr>
+        <w:t xml:space="preserve"> can be run entirely on local systems, enabling data to remain under the control of the data owner</w:t>
+      </w:r>
+      <w:r>
+        <w:rPr>
+          <w:highlight w:val="yellow"/>
+        </w:rPr>
+        <w:t xml:space="preserve">, reducing </w:t>
+      </w:r>
+      <w:r>
+        <w:rPr>
+          <w:highlight w:val="yellow"/>
+        </w:rPr>
+        <w:t>dependency on external services and better safeguard</w:t>
+      </w:r>
+      <w:r>
+        <w:rPr>
+          <w:highlight w:val="yellow"/>
+        </w:rPr>
+        <w:t>ing</w:t>
+      </w:r>
+      <w:r>
+        <w:rPr>
+          <w:highlight w:val="yellow"/>
+        </w:rPr>
+        <w:t xml:space="preserve"> data privacy.</w:t>
+      </w:r>
+      <w:r>
+        <w:t xml:space="preserve"> </w:t>
+      </w:r>
+    </w:p>
+    <w:p>
+      <w:pPr>
+        <w:pStyle w:val="Heading3"/>
+      </w:pPr>
+      <w:r>
+        <w:t>Physician Reference Standard</w:t>
+      </w:r>
+    </w:p>
+    <w:p>
+      <w:r>
+        <w:t xml:space="preserve">This study evaluated model performance using broad CGHR-10 categories rather than specific ICD-10 codes. In practice, physicians assign more detailed ICD-10 codes, but InterVA-5 and </w:t>
       </w:r>
       <w:proofErr w:type="spellStart"/>
       <w:r>
@@ -4067,34 +4481,114 @@
       </w:r>
       <w:proofErr w:type="spellEnd"/>
       <w:r>
-        <w:t xml:space="preserve"> rely exclusively on structured data from WHO VA 2016 questionnaires and assign CODs using WHO VA 2016 codes. This dependency necessitates ongoing maintenance and conversion between questionnaire versions (e.g., WHO VA 2012 to 2016) and coding systems (e.g., WHO VA 2016 to ICD-10), which reduces interoperability and comparability across models. The flexibility of GPT models in handling unstructured data allows them to capture latent and ambiguous information</w:t>
+        <w:t xml:space="preserve"> generate only broader WHO VA codes and cannot assign ICD-10 codes directly, partly due to insufficient sample cases for many specific ICD-10 categories to support reliable modeling. For example, even </w:t>
+      </w:r>
+      <w:r>
+        <w:t xml:space="preserve">some </w:t>
+      </w:r>
+      <w:r>
+        <w:t>broad CGHR-10 categories had fewer than 10 cases (e.g., congenital anomalies, suicide),</w:t>
+      </w:r>
+      <w:r>
+        <w:t xml:space="preserve"> where these </w:t>
+      </w:r>
+      <w:r>
+        <w:t>CODs</w:t>
+      </w:r>
+      <w:r>
+        <w:t xml:space="preserve"> were excluded </w:t>
+      </w:r>
+      <w:r>
+        <w:t xml:space="preserve">entirely </w:t>
+      </w:r>
+      <w:r>
+        <w:t xml:space="preserve">from evaluation. While GPT models assigned ICD-10 codes, lower performance can be expected, as even physicians show limited agreement on detailed ICD-10 coding, with only 6,939 (58%) of 11,920 records in agreement, necessitating the use of broader categories (e.g., CMEA-10 codes) to assess equivalence. Reliance on physician assignment as the reference standard may introduce bias, as physician interpretations may be shaped by local epidemiological knowledge, particularly for more complex cases or ambiguous narratives </w:t>
+      </w:r>
+      <w:r>
+        <w:fldChar w:fldCharType="begin"/>
+      </w:r>
+      <w:r>
+        <w:instrText xml:space="preserve"> ADDIN ZOTERO_ITEM CSL_CITATION {"citationID":"00000041","properties":{"unsorted":false,"formattedCitation":"[22]","plainCitation":"[22]","noteIndex":0},"citationItems":[{"id":2532,"uris":["http://zotero.org/users/6749620/items/9MB658MJ"],"itemData":{"id":2532,"type":"article-journal","abstract":"Computer-coded verbal autopsy (CCVA) methods to assign causes of death (CODs) for medically unattended deaths have been proposed as an alternative to physician-certified verbal autopsy (PCVA). We conducted a systematic review of 19 published comparison studies (from 684 evaluated), most of which used hospital-based deaths as the reference standard. We assessed the performance of PCVA and five CCVA methods: Random Forest, Tariff, InterVA, King-Lu, and Simplified Symptom Pattern.","container-title":"BMC Medicine","DOI":"10.1186/1741-7015-12-22","ISSN":"1741-7015","issue":"1","journalAbbreviation":"BMC Med","language":"en","page":"22","source":"Springer Link","title":"Comparison of physician-certified verbal autopsy with computer-coded verbal autopsy for cause of death assignment in hospitalized patients in low- and middle-income countries: systematic review","title-short":"Comparison of physician-certified verbal autopsy with computer-coded verbal autopsy for cause of death assignment in hospitalized patients in low- and middle-income countries","volume":"12","author":[{"family":"Leitao","given":"Jordana"},{"family":"Desai","given":"Nikita"},{"family":"Aleksandrowicz","given":"Lukasz"},{"family":"Byass","given":"Peter"},{"family":"Miasnikof","given":"Pierre"},{"family":"Tollman","given":"Stephen"},{"family":"Alam","given":"Dewan"},{"family":"Lu","given":"Ying"},{"family":"Rathi","given":"Suresh Kumar"},{"family":"Singh","given":"Abhishek"},{"family":"Suraweera","given":"Wilson"},{"family":"Ram","given":"Faujdar"},{"family":"Jha","given":"Prabhat"}],"issued":{"date-parts":[["2014",2,4]]},"citation-key":"leitaoComparisonPhysiciancertifiedVerbal2014"},"prefix":""}],"schema":"https://github.com/citation-style-language/schema/raw/master/csl-citation.json"} </w:instrText>
+      </w:r>
+      <w:r>
+        <w:fldChar w:fldCharType="separate"/>
+      </w:r>
+      <w:r>
+        <w:rPr>
+          <w:noProof/>
+        </w:rPr>
+        <w:t>[22]</w:t>
+      </w:r>
+      <w:r>
+        <w:fldChar w:fldCharType="end"/>
+      </w:r>
+      <w:r>
+        <w:t>.</w:t>
+      </w:r>
+    </w:p>
+    <w:p>
+      <w:pPr>
+        <w:pStyle w:val="Heading3"/>
+      </w:pPr>
+      <w:r>
+        <w:lastRenderedPageBreak/>
+        <w:t>Model Tuning and Interpretability</w:t>
+      </w:r>
+    </w:p>
+    <w:p>
+      <w:r>
+        <w:t xml:space="preserve">Tuning </w:t>
+      </w:r>
+      <w:r>
+        <w:t>temperature and other settings could potentially improve</w:t>
+      </w:r>
+      <w:r>
+        <w:t xml:space="preserve"> GPT-3.5/4</w:t>
+      </w:r>
+      <w:r>
+        <w:t xml:space="preserve"> performance </w:t>
+      </w:r>
+      <w:r>
+        <w:fldChar w:fldCharType="begin"/>
+      </w:r>
+      <w:r>
+        <w:instrText xml:space="preserve"> ADDIN ZOTERO_ITEM CSL_CITATION {"citationID":"00000042","properties":{"unsorted":false,"formattedCitation":"[68]","plainCitation":"[68]","noteIndex":0},"citationItems":[{"id":2709,"uris":["http://zotero.org/users/6749620/items/FBSTJZ9N"],"itemData":{"id":2709,"type":"webpage","abstract":"Explore developer resources, tutorials, API docs, and dynamic examples to get the most out of OpenAI's platform.","language":"en","title":"OpenAI Platform: API Reference (temperature parameter).","URL":"https://platform.openai.com/docs/api-reference/completions/create#completions-create-temperature","author":[{"literal":"OpenAI"}],"accessed":{"date-parts":[["2024",1,26]]},"issued":{"date-parts":[["2024"]]},"citation-key":"openaiOpenAIPlatformAPI2024"},"prefix":""}],"schema":"https://github.com/citation-style-language/schema/raw/master/csl-citation.json"} </w:instrText>
+      </w:r>
+      <w:r>
+        <w:fldChar w:fldCharType="separate"/>
+      </w:r>
+      <w:r>
+        <w:t>[68]</w:t>
+      </w:r>
+      <w:r>
+        <w:fldChar w:fldCharType="end"/>
       </w:r>
       <w:r>
         <w:t xml:space="preserve">, </w:t>
       </w:r>
       <w:r>
-        <w:t xml:space="preserve">such as health-seeking behaviors and social context, which are not encompassed by standardized VA codes </w:t>
+        <w:t xml:space="preserve">but was not explored due to the high cost of repeated runs needed for sensitivity analyses. Despite temperature control, </w:t>
+      </w:r>
+      <w:r>
+        <w:t xml:space="preserve">GPT outputs may still vary, highlighting the need to assess reliability and consistency to avoid coincidental results </w:t>
       </w:r>
       <w:r>
         <w:fldChar w:fldCharType="begin"/>
       </w:r>
       <w:r>
-        <w:instrText xml:space="preserve"> ADDIN ZOTERO_ITEM CSL_CITATION {"citationID":"00000037","properties":{"unsorted":false,"formattedCitation":"[26, 28]","plainCitation":"[26, 28]","noteIndex":0},"citationItems":[{"id":2534,"uris":["http://zotero.org/users/6749620/items/T3TI6D5R"],"itemData":{"id":2534,"type":"article-journal","abstract":"A verbal autopsy (VA) is a post-hoc written interview report of the symptoms preceding a person’s death in cases where no official cause of death (CoD) was determined by a physician. Current leading automated VA coding methods primarily use structured data from VAs to assign a CoD category. We present a method to automatically determine CoD categories from VA free-text narratives alone.","container-title":"BMC Medical Informatics and Decision Making","DOI":"10.1186/s12911-019-0841-9","ISSN":"1472-6947","issue":"1","journalAbbreviation":"BMC Med Inform Decis Mak","language":"en","page":"127","source":"Springer Link","title":"Automatically determining cause of death from verbal autopsy narratives","volume":"19","author":[{"family":"Jeblee","given":"Serena"},{"family":"Gomes","given":"Mireille"},{"family":"Jha","given":"Prabhat"},{"family":"Rudzicz","given":"Frank"},{"family":"Hirst","given":"Graeme"}],"issued":{"date-parts":[["2019",7,9]]},"citation-key":"jebleeAutomaticallyDeterminingCause2019"},"prefix":""},{"id":2548,"uris":["http://zotero.org/users/6749620/items/IMY94F34"],"itemData":{"id":2548,"type":"article-journal","abstract":"Verbal autopsy (VA), the process of interviewing a deceased’s family or caregiver about signs and symptoms leading up to death, employs tools that ask a series of closed questions and can include an open narrative where respondents give an unprompted account of events preceding death. The extent to which an individual interviewer, who generally does not interpret the data, affects the quality of this data, and therefore the assigned cause of death, is poorly documented. We aimed to examine inter-interviewer reliability of open narrative and closed question data gathered during VA interviews.","container-title":"BMC Medical Research Methodology","DOI":"10.1186/s12874-016-0115-5","ISSN":"1471-2288","issue":"1","journalAbbreviation":"BMC Med Res Methodol","language":"en","page":"13","source":"Springer Link","title":"The quality and diagnostic value of open narratives in verbal autopsy: a mixed-methods analysis of partnered interviews from Malawi","title-short":"The quality and diagnostic value of open narratives in verbal autopsy","volume":"16","author":[{"family":"King","given":"C."},{"family":"Zamawe","given":"C."},{"family":"Banda","given":"M."},{"family":"Bar-Zeev","given":"N."},{"family":"Beard","given":"J."},{"family":"Bird","given":"J."},{"family":"Costello","given":"A."},{"family":"Kazembe","given":"P."},{"family":"Osrin","given":"D."},{"family":"Fottrell","given":"E."},{"literal":"for the VacSurv Consortium"}],"issued":{"date-parts":[["2016",2,1]]},"citation-key":"kingQualityDiagnosticValue2016"},"prefix":""}],"schema":"https://github.com/citation-style-language/schema/raw/master/csl-citation.json"} </w:instrText>
+        <w:instrText xml:space="preserve"> ADDIN ZOTERO_ITEM CSL_CITATION {"citationID":"00000043","properties":{"unsorted":false,"formattedCitation":"[69\\uc0\\u8211{}71]","plainCitation":"[69–71]","noteIndex":0},"citationItems":[{"id":2820,"uris":["http://zotero.org/users/6749620/items/DUNB6V86"],"itemData":{"id":2820,"type":"article-journal","abstract":"Background:\nNatural language processing models such as ChatGPT can generate text-based content and are poised to become a major information source in medicine and beyond. The accuracy and completeness of ChatGPT for medical queries is not known.\n\nMethods:\nThirty-three physicians across 17 specialties generated 284 medical questions that they subjectively classified as easy, medium, or hard with either binary (yes/no) or descriptive answers. The physicians then graded ChatGPT-generated answers to these questions for accuracy (6-point Likert scale; range 1 – completely incorrect to 6 – completely correct) and completeness (3-point Likert scale; range 1 – incomplete to 3 - complete plus additional context). Scores were summarized with descriptive statistics and compared using Mann-Whitney U or Kruskal-Wallis testing.\n\nResults:\nAcross all questions (n=284), median accuracy score was 5.5 (between almost completely and completely correct) with mean score of 4.8 (between mostly and almost completely correct). Median completeness score was 3 (complete and comprehensive) with mean score of 2.5. For questions rated easy, medium, and hard, median accuracy scores were 6, 5.5, and 5 (mean 5.0, 4.7, and 4.6; p=0.05). Accuracy scores for binary and descriptive questions were similar (median 6 vs. 5; mean 4.9 vs. 4.7; p=0.07). Of 36 questions with scores of 1-2, 34 were re-queried/re-graded 8-17 days later with substantial improvement (median 2 vs. 4; p&lt;0.01).\n\nConclusions:\nChatGPT generated largely accurate information to diverse medical queries as judged by academic physician specialists although with important limitations. Further research and model development are needed to correct inaccuracies and for validation.","container-title":"Research Square","DOI":"10.21203/rs.3.rs-2566942/v1","journalAbbreviation":"Res Sq","note":"PMID: 36909565\nPMCID: PMC10002821","page":"rs.3.rs-2566942","source":"PubMed Central","title":"Assessing the Accuracy and Reliability of AI-Generated Medical Responses: An Evaluation of the Chat-GPT Model","title-short":"Assessing the Accuracy and Reliability of AI-Generated Medical Responses","author":[{"family":"Johnson","given":"Douglas"},{"family":"Goodman","given":"Rachel"},{"family":"Patrinely","given":"J"},{"family":"Stone","given":"Cosby"},{"family":"Zimmerman","given":"Eli"},{"family":"Donald","given":"Rebecca"},{"family":"Chang","given":"Sam"},{"family":"Berkowitz","given":"Sean"},{"family":"Finn","given":"Avni"},{"family":"Jahangir","given":"Eiman"},{"family":"Scoville","given":"Elizabeth"},{"family":"Reese","given":"Tyler"},{"family":"Friedman","given":"Debra"},{"family":"Bastarache","given":"Julie"},{"family":"Heijden","given":"Yuri","non-dropping-particle":"van der"},{"family":"Wright","given":"Jordan"},{"family":"Carter","given":"Nicholas"},{"family":"Alexander","given":"Matthew"},{"family":"Choe","given":"Jennifer"},{"family":"Chastain","given":"Cody"},{"family":"Zic","given":"John"},{"family":"Horst","given":"Sara"},{"family":"Turker","given":"Isik"},{"family":"Agarwal","given":"Rajiv"},{"family":"Osmundson","given":"Evan"},{"family":"Idrees","given":"Kamran"},{"family":"Kieman","given":"Colleen"},{"family":"Padmanabhan","given":"Chandrasekhar"},{"family":"Bailey","given":"Christina"},{"family":"Schlegel","given":"Cameron"},{"family":"Chambless","given":"Lola"},{"family":"Gibson","given":"Mike"},{"family":"Osterman","given":"Travis"},{"family":"Wheless","given":"Lee"}],"issued":{"date-parts":[["2023",2,28]]},"citation-key":"johnsonAssessingAccuracyReliability2023"},"prefix":""},{"id":2824,"uris":["http://zotero.org/users/6749620/items/QBSXUL86"],"itemData":{"id":2824,"type":"article","abstract":"ChatGPT has gained a huge popularity since its introduction. Its positive aspects have been reported through many media platforms, and some analyses even showed that ChatGPT achieved a decent grade in professional exams, adding extra support to the claim that AI can now assist and even replace humans in industrial fields. Others, however, doubt its reliability and trustworthiness. This paper investigates the trustworthiness of ChatGPT and GPT-4 regarding logically consistent behaviour, focusing specifically on semantic consistency and the properties of negation, symmetric, and transitive consistency. Our findings suggest that while both models appear to show an enhanced language understanding and reasoning ability, they still frequently fall short of generating logically consistent predictions. We also ascertain via experiments that prompt designing, few-shot learning and employing larger large language models (LLMs) are unlikely to be the ultimate solution to resolve the inconsistency issue of LLMs.","note":"arXiv:2303.06273 [cs]","number":"arXiv:2303.06273","publisher":"arXiv","source":"arXiv.org","title":"Consistency Analysis of ChatGPT","URL":"http://arxiv.org/abs/2303.06273","author":[{"family":"Jang","given":"Myeongjun Erik"},{"family":"Lukasiewicz","given":"Thomas"}],"accessed":{"date-parts":[["2024",7,6]]},"issued":{"date-parts":[["2023",11,13]]},"citation-key":"jangConsistencyAnalysisChatGPT2023"},"prefix":""},{"id":2829,"uris":["http://zotero.org/users/6749620/items/SAYN2J7L"],"itemData":{"id":2829,"type":"article-journal","container-title":"Radiology","DOI":"10.1148/radiol.232715","ISSN":"0033-8419, 1527-1315","issue":"2","journalAbbreviation":"Radiology","language":"en","page":"e232715","source":"DOI.org (Crossref)","title":"Evaluation of Reliability, Repeatability, Robustness, and Confidence of GPT-3.5 and GPT-4 on a Radiology Board–style Examination","volume":"311","author":[{"family":"Krishna","given":"Satheesh"},{"family":"Bhambra","given":"Nishaant"},{"family":"Bleakney","given":"Robert"},{"family":"Bhayana","given":"Rajesh"},{"family":"Atzen","given":"Sarah"}],"editor":[{"family":"Moy","given":"Linda"}],"issued":{"date-parts":[["2024",5,1]]},"citation-key":"krishnaEvaluationReliabilityRepeatability2024"},"prefix":""}],"schema":"https://github.com/citation-style-language/schema/raw/master/csl-citation.json"} </w:instrText>
       </w:r>
       <w:r>
         <w:fldChar w:fldCharType="separate"/>
       </w:r>
       <w:r>
-        <w:rPr>
-          <w:noProof/>
-        </w:rPr>
-        <w:t>[26, 28]</w:t>
+        <w:t>[69–71]</w:t>
       </w:r>
       <w:r>
         <w:fldChar w:fldCharType="end"/>
       </w:r>
       <w:r>
-        <w:t xml:space="preserve">. For example, GPT-3.5/4 outperformed InterVA-5 and </w:t>
+        <w:t xml:space="preserve">. Unlike GPT models, InterVA-5 and </w:t>
       </w:r>
       <w:proofErr w:type="spellStart"/>
       <w:r>
@@ -4102,19 +4596,58 @@
       </w:r>
       <w:proofErr w:type="spellEnd"/>
       <w:r>
-        <w:t xml:space="preserve"> by +0.35-0.65 </w:t>
-      </w:r>
-      <w:r>
-        <w:t xml:space="preserve">in the </w:t>
-      </w:r>
-      <w:r>
-        <w:t xml:space="preserve">PCCC on ill-defined CODs across age groups. They also demonstrated higher performance (+0.11-0.61 </w:t>
-      </w:r>
-      <w:r>
-        <w:t xml:space="preserve">in the </w:t>
-      </w:r>
-      <w:r>
-        <w:t>PCCC) on rarer CODs, such as nutritional deficiencies (n=11) and diabetes mellitus (n=27), which may be underrepresented in questionnaire data, but better contextualized through extensive knowledge embedded in GPT training corpora.</w:t>
+        <w:t xml:space="preserve"> provide multiple COD assignments with associated probabilities to measure reliability. </w:t>
+      </w:r>
+      <w:r>
+        <w:t>W</w:t>
+      </w:r>
+      <w:r>
+        <w:t xml:space="preserve">hile GPT can be prompted to generate multiple CODs, this study evaluated only the most probable assignment. Considering multiple COD outputs may better capture alternative diagnoses and align more closely with physician assessments </w:t>
+      </w:r>
+      <w:r>
+        <w:fldChar w:fldCharType="begin"/>
+      </w:r>
+      <w:r>
+        <w:instrText xml:space="preserve"> ADDIN ZOTERO_ITEM CSL_CITATION {"citationID":"00000044","properties":{"unsorted":false,"formattedCitation":"[19]","plainCitation":"[19]","noteIndex":0},"citationItems":[{"id":2659,"uris":["http://zotero.org/users/6749620/items/RKA3T55R"],"itemData":{"id":2659,"type":"article-journal","container-title":"Bulletin of the World Health Organization","issue":"3","note":"publisher: SciELO Public Health","page":"239–245","source":"Google Scholar","title":"Verbal autopsy: current practices and challenges","title-short":"Verbal autopsy","volume":"84","author":[{"family":"Soleman","given":"Nadia"},{"family":"Chandramohan","given":"Daniel"},{"family":"Shibuya","given":"Kenji"}],"issued":{"date-parts":[["2006"]]},"citation-key":"solemanVerbalAutopsyCurrent2006"},"prefix":""}],"schema":"https://github.com/citation-style-language/schema/raw/master/csl-citation.json"} </w:instrText>
+      </w:r>
+      <w:r>
+        <w:fldChar w:fldCharType="separate"/>
+      </w:r>
+      <w:r>
+        <w:t>[19]</w:t>
+      </w:r>
+      <w:r>
+        <w:fldChar w:fldCharType="end"/>
+      </w:r>
+      <w:r>
+        <w:t xml:space="preserve">. Notably, GPT models </w:t>
+      </w:r>
+      <w:r>
+        <w:t>can generate</w:t>
+      </w:r>
+      <w:r>
+        <w:t xml:space="preserve"> </w:t>
+      </w:r>
+      <w:r>
+        <w:t>rationale</w:t>
+      </w:r>
+      <w:r>
+        <w:t xml:space="preserve"> for their COD assignments, offering a form of qualitative interpretability</w:t>
+      </w:r>
+      <w:r>
+        <w:t xml:space="preserve"> that mimics physician reasoning. However, these </w:t>
+      </w:r>
+      <w:r>
+        <w:t>rationales</w:t>
+      </w:r>
+      <w:r>
+        <w:t xml:space="preserve"> are not tied to explicit probabilistic scores or model certainty, which limits their use for structured reliability assessments in current VA workflows. Nonetheless, evaluation methods considering probability scores and justifications may </w:t>
+      </w:r>
+      <w:r>
+        <w:t>identify</w:t>
+      </w:r>
+      <w:r>
+        <w:t xml:space="preserve"> insights on model performance and behavior differences across CODs.</w:t>
       </w:r>
     </w:p>
     <w:p>
@@ -4122,387 +4655,6 @@
         <w:pStyle w:val="Heading3"/>
       </w:pPr>
       <w:r>
-        <w:lastRenderedPageBreak/>
-        <w:t>Reproducibility and Timeliness</w:t>
-      </w:r>
-    </w:p>
-    <w:p>
-      <w:r>
-        <w:t xml:space="preserve">In this study, GPT models were run with the </w:t>
-      </w:r>
-      <w:r>
-        <w:t>temperature parameter set to 0 to enhance reproducibility and consistency. However, a brief experiment (Appendix C) showed that GPT-3.5 assigned the same COD for the same record in just over 60% of repeated runs on a sample</w:t>
-      </w:r>
-      <w:r>
-        <w:t xml:space="preserve"> of 100 records. This variability indicates that GPT models do not consistently produce identical COD assignments for identical inputs, which raises concerns about reproducibility and reliability. For example, GPT models may correctly assign CODs by chance, but extensive testing with large numbers of reruns (e.g., 10,000) is cost-prohibitive, as rerunning increases costs substantially. By contrast, InterVA-5 and </w:t>
-      </w:r>
-      <w:proofErr w:type="spellStart"/>
-      <w:r>
-        <w:t>InSilicoVA</w:t>
-      </w:r>
-      <w:proofErr w:type="spellEnd"/>
-      <w:r>
-        <w:t xml:space="preserve"> are open-source and free, enabling unlimited reruns without additional expense. Moreover, these models provide COD assignments with probabilities for alternative causes, enhancing reproducibility and transparency despite lower overall performance. Another important limitation common to all models is their reliance on training data that reflect information only up to a fixed point in time. Consequently, they may not incorporate the most current data sources, such as recent scientific literature, social media, or emerging reports. This lag can limit their ability to detect new or emerging diseases (e.g., COVID-19) and shifts in COD distributions related to outbreaks or other public health changes unless regularly updated.</w:t>
-      </w:r>
-    </w:p>
-    <w:p>
-      <w:pPr>
-        <w:pStyle w:val="Heading3"/>
-      </w:pPr>
-      <w:r>
-        <w:t>Infrastructure and Data Privacy</w:t>
-      </w:r>
-    </w:p>
-    <w:p>
-      <w:r>
-        <w:rPr>
-          <w:highlight w:val="yellow"/>
-        </w:rPr>
-        <w:t xml:space="preserve">GPT-3.5/4 require substantial computational infrastructure for training and inference, making local deployment impractical due to cost and model ownership constraints. Consequently, sensitive data, such as identifiable personal information, must be transmitted to external servers, raising significant privacy concerns. Data submitted via prompts, which include narrative content used for COD assignment, may be collected by service providers (e.g., OpenAI) and potentially misused </w:t>
-      </w:r>
-      <w:r>
-        <w:rPr>
-          <w:highlight w:val="yellow"/>
-        </w:rPr>
-        <w:fldChar w:fldCharType="begin"/>
-      </w:r>
-      <w:r>
-        <w:rPr>
-          <w:highlight w:val="yellow"/>
-        </w:rPr>
-        <w:instrText xml:space="preserve"> ADDIN ZOTERO_ITEM CSL_CITATION {"citationID":"00000038","properties":{"unsorted":false,"formattedCitation":"[62]","plainCitation":"[62]","noteIndex":0},"citationItems":[{"id":2836,"uris":["http://zotero.org/users/6749620/items/UEKZCJ46"],"itemData":{"id":2836,"type":"article","abstract":"The emergence of large language models (LLMs) has significantly accelerated the development of a wide range of applications across various fields. There is a growing trend in the construction of specialized platforms based on LLMs, such as the newly introduced custom GPTs by OpenAI. While custom GPTs provide various functionalities like web browsing and code execution, they also introduce significant security threats. In this paper, we conduct a comprehensive analysis of the security and privacy issues arising from the custom GPT platform. Our systematic examination categorizes potential attack scenarios into three threat models based on the role of the malicious actor, and identifies critical data exchange channels in custom GPTs. Utilizing the STRIDE threat modeling framework, we identify 26 potential attack vectors, with 19 being partially or fully validated in real-world settings. Our findings emphasize the urgent need for robust security and privacy measures in the custom GPT ecosystem, especially in light of the forthcoming launch of the official GPT store by OpenAI.","DOI":"10.48550/arXiv.2401.00905","note":"arXiv:2401.00905 [cs]","number":"arXiv:2401.00905","publisher":"arXiv","source":"arXiv.org","title":"Opening A Pandora's Box: Things You Should Know in the Era of Custom GPTs","title-short":"Opening A Pandora's Box","URL":"http://arxiv.org/abs/2401.00905","author":[{"family":"Tao","given":"Guanhong"},{"family":"Cheng","given":"Siyuan"},{"family":"Zhang","given":"Zhuo"},{"family":"Zhu","given":"Junmin"},{"family":"Shen","given":"Guangyu"},{"family":"Zhang","given":"Xiangyu"}],"accessed":{"date-parts":[["2024",7,6]]},"issued":{"date-parts":[["2023",12,31]]},"citation-key":"taoOpeningPandoraBox2023"},"prefix":""}],"schema":"https://github.com/citation-style-language/schema/raw/master/csl-citation.json"} </w:instrText>
-      </w:r>
-      <w:r>
-        <w:rPr>
-          <w:highlight w:val="yellow"/>
-        </w:rPr>
-        <w:fldChar w:fldCharType="separate"/>
-      </w:r>
-      <w:r>
-        <w:rPr>
-          <w:highlight w:val="yellow"/>
-        </w:rPr>
-        <w:t>[62]</w:t>
-      </w:r>
-      <w:r>
-        <w:rPr>
-          <w:highlight w:val="yellow"/>
-        </w:rPr>
-        <w:fldChar w:fldCharType="end"/>
-      </w:r>
-      <w:r>
-        <w:rPr>
-          <w:highlight w:val="yellow"/>
-        </w:rPr>
-        <w:t xml:space="preserve">. There is risk that sensitive information could be exposed or exploited through malicious actors or poorly controlled data handling </w:t>
-      </w:r>
-      <w:r>
-        <w:rPr>
-          <w:highlight w:val="yellow"/>
-        </w:rPr>
-        <w:fldChar w:fldCharType="begin"/>
-      </w:r>
-      <w:r>
-        <w:rPr>
-          <w:highlight w:val="yellow"/>
-        </w:rPr>
-        <w:instrText xml:space="preserve"> ADDIN ZOTERO_ITEM CSL_CITATION {"citationID":"00000039","properties":{"unsorted":false,"formattedCitation":"[63, 64]","plainCitation":"[63, 64]","noteIndex":0},"citationItems":[{"id":2817,"uris":["http://zotero.org/users/6749620/items/T99CBISQ"],"itemData":{"id":2817,"type":"article-journal","abstract":"Abstract\n            ChatGPT is another large language model (LLM) vastly available for the consumers on their devices but due to its performance and ability to converse effectively, it has gained a huge popularity amongst research as well as industrial community. Recently, many studies have been published to show the effectiveness, efficiency, integration, and sentiments of chatGPT and other LLMs. In contrast, this study focuses on the important aspects that are mostly overlooked, i.e. sustainability, privacy, digital divide, and ethics and suggests that not only chatGPT but every subsequent entry in the category of conversational bots should undergo Sustainability, PrivAcy, Digital divide, and Ethics (SPADE) evaluation. This paper discusses in detail the issues and concerns raised over chatGPT in line with aforementioned characteristics. We also discuss the recent EU AI Act briefly in accordance with the SPADE evaluation. We support our hypothesis by some preliminary data collection and visualizations along with hypothesized facts. We also suggest mitigations and recommendations for each of the concerns. Furthermore, we also suggest some policies and recommendations for EU AI policy act concerning ethics, digital divide, and sustainability.","container-title":"Cognitive Computation","DOI":"10.1007/s12559-024-10285-1","ISSN":"1866-9956, 1866-9964","journalAbbreviation":"Cogn Comput","language":"en","source":"DOI.org (Crossref)","title":"ChatGPT Needs SPADE (Sustainability, PrivAcy, Digital divide, and Ethics) Evaluation: A Review","title-short":"ChatGPT Needs SPADE (Sustainability, PrivAcy, Digital divide, and Ethics) Evaluation","URL":"https://link.springer.com/10.1007/s12559-024-10285-1","author":[{"family":"Khowaja","given":"Sunder Ali"},{"family":"Khuwaja","given":"Parus"},{"family":"Dev","given":"Kapal"},{"family":"Wang","given":"Weizheng"},{"family":"Nkenyereye","given":"Lewis"}],"accessed":{"date-parts":[["2024",7,5]]},"issued":{"date-parts":[["2024",5,5]]},"citation-key":"khowajaChatGPTNeedsSPADE2024"},"prefix":""},{"id":2816,"uris":["http://zotero.org/users/6749620/items/W5XGGT6U"],"itemData":{"id":2816,"type":"article-journal","container-title":"Journal of Information and Intelligence","issue":"2","note":"publisher: Elsevier","page":"102–115","source":"Google Scholar","title":"Unveiling security, privacy, and ethical concerns of ChatGPT","volume":"2","author":[{"family":"Wu","given":"Xiaodong"},{"family":"Duan","given":"Ran"},{"family":"Ni","given":"Jianbing"}],"issued":{"date-parts":[["2024"]]},"citation-key":"wuUnveilingSecurityPrivacy2024"},"prefix":""}],"schema":"https://github.com/citation-style-language/schema/raw/master/csl-citation.json"} </w:instrText>
-      </w:r>
-      <w:r>
-        <w:rPr>
-          <w:highlight w:val="yellow"/>
-        </w:rPr>
-        <w:fldChar w:fldCharType="separate"/>
-      </w:r>
-      <w:r>
-        <w:rPr>
-          <w:highlight w:val="yellow"/>
-        </w:rPr>
-        <w:t>[63, 64]</w:t>
-      </w:r>
-      <w:r>
-        <w:rPr>
-          <w:highlight w:val="yellow"/>
-        </w:rPr>
-        <w:fldChar w:fldCharType="end"/>
-      </w:r>
-      <w:r>
-        <w:rPr>
-          <w:highlight w:val="yellow"/>
-        </w:rPr>
-        <w:t xml:space="preserve">. While jurisdictions, such as the European Union, enforce strict protections under the General Data Protection Regulation (GDPR), most low‑ and middle‑income countries are only beginning to formalize regulatory frameworks for data protection and artificial intelligence governance </w:t>
-      </w:r>
-      <w:r>
-        <w:rPr>
-          <w:highlight w:val="yellow"/>
-        </w:rPr>
-        <w:fldChar w:fldCharType="begin"/>
-      </w:r>
-      <w:r>
-        <w:rPr>
-          <w:highlight w:val="yellow"/>
-        </w:rPr>
-        <w:instrText xml:space="preserve"> ADDIN ZOTERO_ITEM CSL_CITATION {"citationID":"00000040","properties":{"unsorted":false,"formattedCitation":"[65\\uc0\\u8211{}67]","plainCitation":"[65–67]","noteIndex":0},"citationItems":[{"id":3233,"uris":["http://zotero.org/users/6749620/items/NQBS2VGH"],"itemData":{"id":3233,"type":"webpage","abstract":"The official PDF of the Regulation (EU) 2016/679 – known as GDPR – its recitals &amp; key issues as a neatly arranged website.","container-title":"General Data Protection Regulation (GDPR)","language":"en-US","title":"General Data Protection Regulation (GDPR) – Legal Text","URL":"https://gdpr-info.eu/","author":[{"literal":"Intersoft Consulting"}],"accessed":{"date-parts":[["2025",6,24]]},"issued":{"date-parts":[["2018"]]},"citation-key":"intersoftconsultingGeneralDataProtection2018"},"prefix":""},{"id":3232,"uris":["http://zotero.org/users/6749620/items/Y6BPLPT7"],"itemData":{"id":3232,"type":"article-journal","abstract":"As increasing amounts of personal information are being collected through a plethora of electronic modalities by statutory and non-statutory organizations, ensuring the confidentiality and security of such information has become a major issue globally. While the use of many of these media can be beneficial to individuals or populations, they can also be open to abuse by individuals or statutory and non-statutory organizations. Recent examples include collection of personal information by national security systems and the development of national programs like the Chinese Social Credit System. In many low- and middle-income countries, an increasing amount of personal health information is being collected. The collection of personal health information is necessary, in order to develop longitudinal medical records and to monitor and evaluate the use, cost, outcome, and impact of health services at facility, sub-national, and national levels. However, if personal health information is not held confidentially and securely, individuals with communicable or non-communicable diseases (NCDs) may be reluctant to use preventive or therapeutic health services, due to fear of being stigmatized or discriminated against. While policymakers and other stakeholders in these countries recognize the need to develop and implement policies for protecting the privacy, confidentiality and security of personal health information, to date few of these countries have developed, let alone implemented, coherent policies. The global HIV response continues to emphasize the importance of collecting HIV-health information, recently re-iterated by the Fast Track to End AIDS by 2030 program and the recent changes in the Guidelines on When to Start Antiretroviral Therapy and on Pre-exposure Prophylaxis for HIV. The success of developing HIV treatment cascades in low- and middle-income countries will require the development of National Health Identification Systems. The success of programs like Universal Health Coverage, under the recently ratified Sustainable Development Goals is also contingent on the availability of personal health information for communicable and non-communicable diseases. Guidance for countries to develop and implement their own guidelines for protecting HIV-information formed the basis of identifying a number of fundamental principles, governing the areas of privacy, confidentiality and security. The use of individual-level data must balance maximizing the benefits from their most effective and fullest use, and minimizing harm resulting from their malicious or inadvertent release. These general principles are described in this paper, as along with a bibliography referring to more detailed technical information. A country assessment tool and user's manual, based on these principles, have been developed to support countries to assess the privacy, confidentiality, and security of personal health information at facility, data warehouse/repository, and national levels. The successful development and implementation of national guidance will require strong collaboration at local, regional, and national levels, and this is a pre-condition for the successful implementation of a range of national and global programs. This paper is a call for action for stakeholders in low- and middle-income countries to develop and implement such coherent policies and provides fundamental principles governing the areas of privacy, confidentiality, and security of personal health information being collected in low- and middle-income countries.","container-title":"Global Health Action","DOI":"10.3402/gha.v9.32089","ISSN":"1654-9716","issue":"1","note":"publisher: Taylor &amp; Francis\n_eprint: https://doi.org/10.3402/gha.v9.32089\nPMID: 28156880","page":"32089","source":"Taylor and Francis+NEJM","title":"Protecting the confidentiality and security of personal health information in low- and middle-income countries in the era of SDGs and Big Data","volume":"9","author":[{"family":"Beck","given":"Eduard J."},{"family":"","given":"Gill ,Wayne"},{"family":"De Lay","given":"Paul R.","non-dropping-particle":"and"}],"issued":{"date-parts":[["2016",12,1]]},"citation-key":"beckProtectingConfidentialitySecurity2016"},"prefix":""},{"id":3231,"uris":["http://zotero.org/users/6749620/items/34EPB33W"],"itemData":{"id":3231,"type":"article-journal","abstract":"In the last decade, several actors have encouraged African countries to establish standards, policies and strategies that maximise the benefits of artificial intelligence (AI) and reduce risks. African countries appear to be adopting this regulatory path, yet their motivations and political contexts for actively engaging in AI policies vary, as do the values, principles and ethical issues woven into these policies. With qualitative evidence from Rwanda and Ghana, the paper explores the complex interplay of politics, power and local ecosystems in policy development on the continent. It unpacks the strategies of mobilising knowledge through stakeholder engagements, agenda setting and valid public and political engagements that lead to the final AI policy. A comparative analysis of the policies in the two countries finds that while reproducing identical initiatives, there are differences in AI vision, practicality and data sovereignty based on political, economic and historical contexts.","container-title":"Canadian Journal of African Studies / Revue canadienne des études africaines","DOI":"10.1080/00083968.2025.2456619","ISSN":"0008-3968","note":"publisher: Routledge\n_eprint: https://doi.org/10.1080/00083968.2025.2456619","page":"1-19","source":"Taylor and Francis+NEJM","title":"“We know what we are doing”: the politics and trends in artificial intelligence policies in Africa","title-short":"“We know what we are doing”","author":[{"family":"Kwarkye","given":"Thompson Gyedu"}],"issued":{"date-parts":[["2025"]]},"citation-key":"kwarkyeWeKnowWhat2025"},"prefix":""}],"schema":"https://github.com/citation-style-language/schema/raw/master/csl-citation.json"} </w:instrText>
-      </w:r>
-      <w:r>
-        <w:rPr>
-          <w:highlight w:val="yellow"/>
-        </w:rPr>
-        <w:fldChar w:fldCharType="separate"/>
-      </w:r>
-      <w:r>
-        <w:rPr>
-          <w:highlight w:val="yellow"/>
-        </w:rPr>
-        <w:t>[65–67]</w:t>
-      </w:r>
-      <w:r>
-        <w:rPr>
-          <w:highlight w:val="yellow"/>
-        </w:rPr>
-        <w:fldChar w:fldCharType="end"/>
-      </w:r>
-      <w:r>
-        <w:rPr>
-          <w:highlight w:val="yellow"/>
-        </w:rPr>
-        <w:t xml:space="preserve">. In contrast, InterVA-5 and </w:t>
-      </w:r>
-      <w:proofErr w:type="spellStart"/>
-      <w:r>
-        <w:rPr>
-          <w:highlight w:val="yellow"/>
-        </w:rPr>
-        <w:t>InSilicoVA</w:t>
-      </w:r>
-      <w:proofErr w:type="spellEnd"/>
-      <w:r>
-        <w:rPr>
-          <w:highlight w:val="yellow"/>
-        </w:rPr>
-        <w:t xml:space="preserve"> can be run entirely on local systems, enabling data to remain under the control of the data owner</w:t>
-      </w:r>
-      <w:r>
-        <w:rPr>
-          <w:highlight w:val="yellow"/>
-        </w:rPr>
-        <w:t xml:space="preserve">, reducing </w:t>
-      </w:r>
-      <w:r>
-        <w:rPr>
-          <w:highlight w:val="yellow"/>
-        </w:rPr>
-        <w:t>dependency on external services and better safeguard</w:t>
-      </w:r>
-      <w:r>
-        <w:rPr>
-          <w:highlight w:val="yellow"/>
-        </w:rPr>
-        <w:t>ing</w:t>
-      </w:r>
-      <w:r>
-        <w:rPr>
-          <w:highlight w:val="yellow"/>
-        </w:rPr>
-        <w:t xml:space="preserve"> data privacy.</w:t>
-      </w:r>
-      <w:r>
-        <w:t xml:space="preserve"> </w:t>
-      </w:r>
-    </w:p>
-    <w:p>
-      <w:pPr>
-        <w:pStyle w:val="Heading3"/>
-      </w:pPr>
-      <w:r>
-        <w:lastRenderedPageBreak/>
-        <w:t>Physician Reference Standard</w:t>
-      </w:r>
-    </w:p>
-    <w:p>
-      <w:r>
-        <w:t xml:space="preserve">This study evaluated model performance using broad CGHR-10 categories rather than specific ICD-10 codes. In practice, physicians assign more detailed ICD-10 codes, but InterVA-5 and </w:t>
-      </w:r>
-      <w:proofErr w:type="spellStart"/>
-      <w:r>
-        <w:t>InSilicoVA</w:t>
-      </w:r>
-      <w:proofErr w:type="spellEnd"/>
-      <w:r>
-        <w:t xml:space="preserve"> generate only broader WHO VA codes and cannot assign ICD-10 codes directly, partly due to insufficient sample cases for many specific ICD-10 categories to support reliable modeling. For example, even </w:t>
-      </w:r>
-      <w:r>
-        <w:t xml:space="preserve">some </w:t>
-      </w:r>
-      <w:r>
-        <w:t>broad CGHR-10 categories had fewer than 10 cases (e.g., congenital anomalies, suicide),</w:t>
-      </w:r>
-      <w:r>
-        <w:t xml:space="preserve"> where these </w:t>
-      </w:r>
-      <w:r>
-        <w:t>CODs</w:t>
-      </w:r>
-      <w:r>
-        <w:t xml:space="preserve"> were excluded </w:t>
-      </w:r>
-      <w:r>
-        <w:t xml:space="preserve">entirely </w:t>
-      </w:r>
-      <w:r>
-        <w:t xml:space="preserve">from evaluation. While GPT models assigned ICD-10 codes, lower performance can be expected, as even physicians show limited agreement on detailed ICD-10 coding, with only 6,939 (58%) of 11,920 records in agreement, necessitating the use of broader categories (e.g., CMEA-10 codes) to assess equivalence. Reliance on physician assignment as the reference standard may introduce bias, as physician interpretations may be shaped by local epidemiological knowledge, particularly for more complex cases or ambiguous narratives </w:t>
-      </w:r>
-      <w:r>
-        <w:fldChar w:fldCharType="begin"/>
-      </w:r>
-      <w:r>
-        <w:instrText xml:space="preserve"> ADDIN ZOTERO_ITEM CSL_CITATION {"citationID":"00000041","properties":{"unsorted":false,"formattedCitation":"[22]","plainCitation":"[22]","noteIndex":0},"citationItems":[{"id":2532,"uris":["http://zotero.org/users/6749620/items/9MB658MJ"],"itemData":{"id":2532,"type":"article-journal","abstract":"Computer-coded verbal autopsy (CCVA) methods to assign causes of death (CODs) for medically unattended deaths have been proposed as an alternative to physician-certified verbal autopsy (PCVA). We conducted a systematic review of 19 published comparison studies (from 684 evaluated), most of which used hospital-based deaths as the reference standard. We assessed the performance of PCVA and five CCVA methods: Random Forest, Tariff, InterVA, King-Lu, and Simplified Symptom Pattern.","container-title":"BMC Medicine","DOI":"10.1186/1741-7015-12-22","ISSN":"1741-7015","issue":"1","journalAbbreviation":"BMC Med","language":"en","page":"22","source":"Springer Link","title":"Comparison of physician-certified verbal autopsy with computer-coded verbal autopsy for cause of death assignment in hospitalized patients in low- and middle-income countries: systematic review","title-short":"Comparison of physician-certified verbal autopsy with computer-coded verbal autopsy for cause of death assignment in hospitalized patients in low- and middle-income countries","volume":"12","author":[{"family":"Leitao","given":"Jordana"},{"family":"Desai","given":"Nikita"},{"family":"Aleksandrowicz","given":"Lukasz"},{"family":"Byass","given":"Peter"},{"family":"Miasnikof","given":"Pierre"},{"family":"Tollman","given":"Stephen"},{"family":"Alam","given":"Dewan"},{"family":"Lu","given":"Ying"},{"family":"Rathi","given":"Suresh Kumar"},{"family":"Singh","given":"Abhishek"},{"family":"Suraweera","given":"Wilson"},{"family":"Ram","given":"Faujdar"},{"family":"Jha","given":"Prabhat"}],"issued":{"date-parts":[["2014",2,4]]},"citation-key":"leitaoComparisonPhysiciancertifiedVerbal2014"},"prefix":""}],"schema":"https://github.com/citation-style-language/schema/raw/master/csl-citation.json"} </w:instrText>
-      </w:r>
-      <w:r>
-        <w:fldChar w:fldCharType="separate"/>
-      </w:r>
-      <w:r>
-        <w:rPr>
-          <w:noProof/>
-        </w:rPr>
-        <w:t>[22]</w:t>
-      </w:r>
-      <w:r>
-        <w:fldChar w:fldCharType="end"/>
-      </w:r>
-      <w:r>
-        <w:t>.</w:t>
-      </w:r>
-    </w:p>
-    <w:p>
-      <w:pPr>
-        <w:pStyle w:val="Heading3"/>
-      </w:pPr>
-      <w:r>
-        <w:t>Model Tuning and Interpretability</w:t>
-      </w:r>
-    </w:p>
-    <w:p>
-      <w:r>
-        <w:t xml:space="preserve">Tuning </w:t>
-      </w:r>
-      <w:r>
-        <w:t>temperature and other settings could potentially improve</w:t>
-      </w:r>
-      <w:r>
-        <w:t xml:space="preserve"> GPT-3.5/4</w:t>
-      </w:r>
-      <w:r>
-        <w:t xml:space="preserve"> performance </w:t>
-      </w:r>
-      <w:r>
-        <w:fldChar w:fldCharType="begin"/>
-      </w:r>
-      <w:r>
-        <w:instrText xml:space="preserve"> ADDIN ZOTERO_ITEM CSL_CITATION {"citationID":"00000042","properties":{"unsorted":false,"formattedCitation":"[68]","plainCitation":"[68]","noteIndex":0},"citationItems":[{"id":2709,"uris":["http://zotero.org/users/6749620/items/FBSTJZ9N"],"itemData":{"id":2709,"type":"webpage","abstract":"Explore developer resources, tutorials, API docs, and dynamic examples to get the most out of OpenAI's platform.","language":"en","title":"OpenAI Platform: API Reference (temperature parameter).","URL":"https://platform.openai.com/docs/api-reference/completions/create#completions-create-temperature","author":[{"literal":"OpenAI"}],"accessed":{"date-parts":[["2024",1,26]]},"issued":{"date-parts":[["2024"]]},"citation-key":"openaiOpenAIPlatformAPI2024"},"prefix":""}],"schema":"https://github.com/citation-style-language/schema/raw/master/csl-citation.json"} </w:instrText>
-      </w:r>
-      <w:r>
-        <w:fldChar w:fldCharType="separate"/>
-      </w:r>
-      <w:r>
-        <w:t>[68]</w:t>
-      </w:r>
-      <w:r>
-        <w:fldChar w:fldCharType="end"/>
-      </w:r>
-      <w:r>
-        <w:t xml:space="preserve">, </w:t>
-      </w:r>
-      <w:r>
-        <w:t xml:space="preserve">but was not explored due to the high cost of repeated runs needed for sensitivity analyses. Despite temperature control, </w:t>
-      </w:r>
-      <w:r>
-        <w:t xml:space="preserve">GPT outputs may still vary, highlighting the need to assess reliability and consistency to avoid coincidental results </w:t>
-      </w:r>
-      <w:r>
-        <w:fldChar w:fldCharType="begin"/>
-      </w:r>
-      <w:r>
-        <w:instrText xml:space="preserve"> ADDIN ZOTERO_ITEM CSL_CITATION {"citationID":"00000043","properties":{"unsorted":false,"formattedCitation":"[69\\uc0\\u8211{}71]","plainCitation":"[69–71]","noteIndex":0},"citationItems":[{"id":2820,"uris":["http://zotero.org/users/6749620/items/DUNB6V86"],"itemData":{"id":2820,"type":"article-journal","abstract":"Background:\nNatural language processing models such as ChatGPT can generate text-based content and are poised to become a major information source in medicine and beyond. The accuracy and completeness of ChatGPT for medical queries is not known.\n\nMethods:\nThirty-three physicians across 17 specialties generated 284 medical questions that they subjectively classified as easy, medium, or hard with either binary (yes/no) or descriptive answers. The physicians then graded ChatGPT-generated answers to these questions for accuracy (6-point Likert scale; range 1 – completely incorrect to 6 – completely correct) and completeness (3-point Likert scale; range 1 – incomplete to 3 - complete plus additional context). Scores were summarized with descriptive statistics and compared using Mann-Whitney U or Kruskal-Wallis testing.\n\nResults:\nAcross all questions (n=284), median accuracy score was 5.5 (between almost completely and completely correct) with mean score of 4.8 (between mostly and almost completely correct). Median completeness score was 3 (complete and comprehensive) with mean score of 2.5. For questions rated easy, medium, and hard, median accuracy scores were 6, 5.5, and 5 (mean 5.0, 4.7, and 4.6; p=0.05). Accuracy scores for binary and descriptive questions were similar (median 6 vs. 5; mean 4.9 vs. 4.7; p=0.07). Of 36 questions with scores of 1-2, 34 were re-queried/re-graded 8-17 days later with substantial improvement (median 2 vs. 4; p&lt;0.01).\n\nConclusions:\nChatGPT generated largely accurate information to diverse medical queries as judged by academic physician specialists although with important limitations. Further research and model development are needed to correct inaccuracies and for validation.","container-title":"Research Square","DOI":"10.21203/rs.3.rs-2566942/v1","journalAbbreviation":"Res Sq","note":"PMID: 36909565\nPMCID: PMC10002821","page":"rs.3.rs-2566942","source":"PubMed Central","title":"Assessing the Accuracy and Reliability of AI-Generated Medical Responses: An Evaluation of the Chat-GPT Model","title-short":"Assessing the Accuracy and Reliability of AI-Generated Medical Responses","author":[{"family":"Johnson","given":"Douglas"},{"family":"Goodman","given":"Rachel"},{"family":"Patrinely","given":"J"},{"family":"Stone","given":"Cosby"},{"family":"Zimmerman","given":"Eli"},{"family":"Donald","given":"Rebecca"},{"family":"Chang","given":"Sam"},{"family":"Berkowitz","given":"Sean"},{"family":"Finn","given":"Avni"},{"family":"Jahangir","given":"Eiman"},{"family":"Scoville","given":"Elizabeth"},{"family":"Reese","given":"Tyler"},{"family":"Friedman","given":"Debra"},{"family":"Bastarache","given":"Julie"},{"family":"Heijden","given":"Yuri","non-dropping-particle":"van der"},{"family":"Wright","given":"Jordan"},{"family":"Carter","given":"Nicholas"},{"family":"Alexander","given":"Matthew"},{"family":"Choe","given":"Jennifer"},{"family":"Chastain","given":"Cody"},{"family":"Zic","given":"John"},{"family":"Horst","given":"Sara"},{"family":"Turker","given":"Isik"},{"family":"Agarwal","given":"Rajiv"},{"family":"Osmundson","given":"Evan"},{"family":"Idrees","given":"Kamran"},{"family":"Kieman","given":"Colleen"},{"family":"Padmanabhan","given":"Chandrasekhar"},{"family":"Bailey","given":"Christina"},{"family":"Schlegel","given":"Cameron"},{"family":"Chambless","given":"Lola"},{"family":"Gibson","given":"Mike"},{"family":"Osterman","given":"Travis"},{"family":"Wheless","given":"Lee"}],"issued":{"date-parts":[["2023",2,28]]},"citation-key":"johnsonAssessingAccuracyReliability2023"},"prefix":""},{"id":2824,"uris":["http://zotero.org/users/6749620/items/QBSXUL86"],"itemData":{"id":2824,"type":"article","abstract":"ChatGPT has gained a huge popularity since its introduction. Its positive aspects have been reported through many media platforms, and some analyses even showed that ChatGPT achieved a decent grade in professional exams, adding extra support to the claim that AI can now assist and even replace humans in industrial fields. Others, however, doubt its reliability and trustworthiness. This paper investigates the trustworthiness of ChatGPT and GPT-4 regarding logically consistent behaviour, focusing specifically on semantic consistency and the properties of negation, symmetric, and transitive consistency. Our findings suggest that while both models appear to show an enhanced language understanding and reasoning ability, they still frequently fall short of generating logically consistent predictions. We also ascertain via experiments that prompt designing, few-shot learning and employing larger large language models (LLMs) are unlikely to be the ultimate solution to resolve the inconsistency issue of LLMs.","note":"arXiv:2303.06273 [cs]","number":"arXiv:2303.06273","publisher":"arXiv","source":"arXiv.org","title":"Consistency Analysis of ChatGPT","URL":"http://arxiv.org/abs/2303.06273","author":[{"family":"Jang","given":"Myeongjun Erik"},{"family":"Lukasiewicz","given":"Thomas"}],"accessed":{"date-parts":[["2024",7,6]]},"issued":{"date-parts":[["2023",11,13]]},"citation-key":"jangConsistencyAnalysisChatGPT2023"},"prefix":""},{"id":2829,"uris":["http://zotero.org/users/6749620/items/SAYN2J7L"],"itemData":{"id":2829,"type":"article-journal","container-title":"Radiology","DOI":"10.1148/radiol.232715","ISSN":"0033-8419, 1527-1315","issue":"2","journalAbbreviation":"Radiology","language":"en","page":"e232715","source":"DOI.org (Crossref)","title":"Evaluation of Reliability, Repeatability, Robustness, and Confidence of GPT-3.5 and GPT-4 on a Radiology Board–style Examination","volume":"311","author":[{"family":"Krishna","given":"Satheesh"},{"family":"Bhambra","given":"Nishaant"},{"family":"Bleakney","given":"Robert"},{"family":"Bhayana","given":"Rajesh"},{"family":"Atzen","given":"Sarah"}],"editor":[{"family":"Moy","given":"Linda"}],"issued":{"date-parts":[["2024",5,1]]},"citation-key":"krishnaEvaluationReliabilityRepeatability2024"},"prefix":""}],"schema":"https://github.com/citation-style-language/schema/raw/master/csl-citation.json"} </w:instrText>
-      </w:r>
-      <w:r>
-        <w:fldChar w:fldCharType="separate"/>
-      </w:r>
-      <w:r>
-        <w:t>[69–71]</w:t>
-      </w:r>
-      <w:r>
-        <w:fldChar w:fldCharType="end"/>
-      </w:r>
-      <w:r>
-        <w:t xml:space="preserve">. Unlike GPT models, InterVA-5 and </w:t>
-      </w:r>
-      <w:proofErr w:type="spellStart"/>
-      <w:r>
-        <w:t>InSilicoVA</w:t>
-      </w:r>
-      <w:proofErr w:type="spellEnd"/>
-      <w:r>
-        <w:t xml:space="preserve"> provide multiple COD assignments with associated probabilities to measure reliability. </w:t>
-      </w:r>
-      <w:r>
-        <w:t>W</w:t>
-      </w:r>
-      <w:r>
-        <w:t xml:space="preserve">hile GPT can be prompted to generate multiple CODs, this study evaluated only the most probable assignment. Considering multiple COD outputs may better capture alternative diagnoses and align more closely with physician assessments </w:t>
-      </w:r>
-      <w:r>
-        <w:fldChar w:fldCharType="begin"/>
-      </w:r>
-      <w:r>
-        <w:instrText xml:space="preserve"> ADDIN ZOTERO_ITEM CSL_CITATION {"citationID":"00000044","properties":{"unsorted":false,"formattedCitation":"[19]","plainCitation":"[19]","noteIndex":0},"citationItems":[{"id":2659,"uris":["http://zotero.org/users/6749620/items/RKA3T55R"],"itemData":{"id":2659,"type":"article-journal","container-title":"Bulletin of the World Health Organization","issue":"3","note":"publisher: SciELO Public Health","page":"239–245","source":"Google Scholar","title":"Verbal autopsy: current practices and challenges","title-short":"Verbal autopsy","volume":"84","author":[{"family":"Soleman","given":"Nadia"},{"family":"Chandramohan","given":"Daniel"},{"family":"Shibuya","given":"Kenji"}],"issued":{"date-parts":[["2006"]]},"citation-key":"solemanVerbalAutopsyCurrent2006"},"prefix":""}],"schema":"https://github.com/citation-style-language/schema/raw/master/csl-citation.json"} </w:instrText>
-      </w:r>
-      <w:r>
-        <w:fldChar w:fldCharType="separate"/>
-      </w:r>
-      <w:r>
-        <w:t>[19]</w:t>
-      </w:r>
-      <w:r>
-        <w:fldChar w:fldCharType="end"/>
-      </w:r>
-      <w:r>
-        <w:t xml:space="preserve">. Notably, GPT models </w:t>
-      </w:r>
-      <w:r>
-        <w:t>can generate</w:t>
-      </w:r>
-      <w:r>
-        <w:t xml:space="preserve"> </w:t>
-      </w:r>
-      <w:r>
-        <w:t>rationale</w:t>
-      </w:r>
-      <w:r>
-        <w:t xml:space="preserve"> for their COD assignments, offering a form of qualitative interpretability</w:t>
-      </w:r>
-      <w:r>
-        <w:t xml:space="preserve"> that mimics physician reasoning. However, these </w:t>
-      </w:r>
-      <w:r>
-        <w:t>rationales</w:t>
-      </w:r>
-      <w:r>
-        <w:t xml:space="preserve"> are not tied to explicit probabilistic scores or model certainty, which limits their use for structured reliability assessments in current VA workflows. Nonetheless, evaluation methods considering probability scores and justifications may </w:t>
-      </w:r>
-      <w:r>
-        <w:t>identify</w:t>
-      </w:r>
-      <w:r>
-        <w:t xml:space="preserve"> insights on model performance and behavior differences across CODs.</w:t>
-      </w:r>
-    </w:p>
-    <w:p>
-      <w:pPr>
-        <w:pStyle w:val="Heading3"/>
-      </w:pPr>
-      <w:r>
-        <w:lastRenderedPageBreak/>
         <w:t>Global Validity</w:t>
       </w:r>
     </w:p>
@@ -4553,22 +4705,46 @@
       <w:pPr>
         <w:pStyle w:val="Heading3"/>
       </w:pPr>
-      <w:commentRangeStart w:id="0"/>
+      <w:commentRangeStart w:id="1"/>
       <w:r>
         <w:t>Computer Assisted Verbal Autopsy (CAVA)</w:t>
       </w:r>
-      <w:commentRangeEnd w:id="0"/>
+      <w:commentRangeEnd w:id="1"/>
       <w:r>
         <w:rPr>
           <w:rStyle w:val="CommentReference"/>
           <w:b w:val="0"/>
         </w:rPr>
-        <w:commentReference w:id="0"/>
-      </w:r>
-    </w:p>
-    <w:p>
-      <w:r>
-        <w:t xml:space="preserve">This study establishes a basis for integrating GPT, InterVA-5, and </w:t>
+        <w:commentReference w:id="1"/>
+      </w:r>
+    </w:p>
+    <w:p>
+      <w:r>
+        <w:t>This study establishes a basis for</w:t>
+      </w:r>
+      <w:r>
+        <w:t xml:space="preserve"> Computer Assisted Verbal Autopsy (CAVA),</w:t>
+      </w:r>
+      <w:r>
+        <w:t xml:space="preserve"> the</w:t>
+      </w:r>
+      <w:r>
+        <w:t xml:space="preserve"> integration of</w:t>
+      </w:r>
+      <w:r>
+        <w:t xml:space="preserve"> models into VA systems to support physician</w:t>
+      </w:r>
+      <w:r>
+        <w:t xml:space="preserve"> assignment</w:t>
+      </w:r>
+      <w:r>
+        <w:t xml:space="preserve">. In dual-coded VA systems, two physicians independently assign CODs for each record and review each other’s assignments (reconciliation), while a senior physician adjudicates if disagreements persist. </w:t>
+      </w:r>
+      <w:r>
+        <w:t>Presenting</w:t>
+      </w:r>
+      <w:r>
+        <w:t xml:space="preserve"> alternative COD suggestions from GPT and </w:t>
       </w:r>
       <w:proofErr w:type="spellStart"/>
       <w:r>
@@ -4576,24 +4752,11 @@
       </w:r>
       <w:proofErr w:type="spellEnd"/>
       <w:r>
-        <w:t xml:space="preserve"> models into VA systems to support physician</w:t>
-      </w:r>
-      <w:r>
-        <w:t xml:space="preserve">s in assigning CODs. In dual-coded VA systems, two physicians independently assign CODs for each record and review each other’s assignments (reconciliation), while a senior physician adjudicates if disagreements persist. </w:t>
-      </w:r>
-      <w:r>
-        <w:t>Presenting</w:t>
-      </w:r>
-      <w:r>
-        <w:t xml:space="preserve"> alternative COD suggestions from GPT and </w:t>
-      </w:r>
-      <w:proofErr w:type="spellStart"/>
-      <w:r>
-        <w:t>InSilicoVA</w:t>
-      </w:r>
-      <w:proofErr w:type="spellEnd"/>
-      <w:r>
-        <w:t xml:space="preserve"> models may reduce physician disagreement and the frequency of ill-defined records, allowing physicians to focus on more complex cases. Model-generated COD suggestions can be offered to physicians after their initial assignment, enabling reconsideration or confirmation of CODs (step 2 in Figure 8). </w:t>
+        <w:t xml:space="preserve"> models may reduce physician disagreement and the frequency of ill-defined records, allowing physicians to focus on more complex cases. Model-generated COD suggestions can be offered to physicians after their </w:t>
+      </w:r>
+      <w:r>
+        <w:lastRenderedPageBreak/>
+        <w:t xml:space="preserve">initial assignment, enabling reconsideration or confirmation of CODs (step 2 in Figure 8). </w:t>
       </w:r>
       <w:r>
         <w:t xml:space="preserve">Future work will evaluate the impact of these suggestions on improving VA data quality, including increasing physician agreement and reducing ill-defined deaths. GPT-4, InterVA-5, and </w:t>
@@ -4709,13 +4872,46 @@
         <w:pStyle w:val="Heading1"/>
       </w:pPr>
       <w:r>
+        <w:t>Conclusion</w:t>
+      </w:r>
+    </w:p>
+    <w:p>
+      <w:r>
+        <w:t xml:space="preserve">This study evaluated the performance of GPT-3.5, GPT-4, InterVA-5, and </w:t>
+      </w:r>
+      <w:proofErr w:type="spellStart"/>
+      <w:r>
+        <w:t>InSilicoVA</w:t>
+      </w:r>
+      <w:proofErr w:type="spellEnd"/>
+      <w:r>
+        <w:t xml:space="preserve"> models against physicians in assigning CODs for 6,939 VA records from Sierra Leone (2019–2022). At the population level, all models achieved similar CSMF accuracy (0.74–0.79). At the individual level, GPT-4 had the highest performance (0.6</w:t>
+      </w:r>
+      <w:r>
+        <w:t xml:space="preserve">1 </w:t>
+      </w:r>
+      <w:r>
+        <w:t xml:space="preserve">PCCC), followed by GPT-3.5 (0.58), and </w:t>
+      </w:r>
+      <w:proofErr w:type="spellStart"/>
+      <w:r>
+        <w:t>InSilicoVA</w:t>
+      </w:r>
+      <w:proofErr w:type="spellEnd"/>
+      <w:r>
+        <w:t xml:space="preserve">/InterVA-5 (0.44). By COD, GPT-4 performed best for 10 of 17 adult, 4 of 8 child, and 3 of 5 neonatal causes, while GPT-3.5 led in 5 adult, 3 child, and 1 neonatal CODs, and </w:t>
+      </w:r>
+      <w:proofErr w:type="spellStart"/>
+      <w:r>
+        <w:t>InSilicoVA</w:t>
+      </w:r>
+      <w:proofErr w:type="spellEnd"/>
+      <w:r>
+        <w:t xml:space="preserve"> led in 2 adult, 1 child, and 1 neonatal cause. Performance increased (∼0.1–0.75 PCCC) as children and neonates matured (0 days to 14 years) and decreased (∼0.7–0.35) with adult aging (15 to 69 years). These findings suggest that combining models tailored to specific CODs and age groups may optimize performance relative to physicians. All models demonstrated scalability and on-demand availability, enabling COD estimation and alternative diagnoses in low-resource or physician-scarce settings. GPT models’ natural language processing capability allowed flexible data input and output, aligning closer to physician reasoning, but issues remain with reproducibility, reliance on </w:t>
+      </w:r>
+      <w:r>
         <w:lastRenderedPageBreak/>
-        <w:t>Conclusion</w:t>
-      </w:r>
-    </w:p>
-    <w:p>
-      <w:r>
-        <w:t xml:space="preserve">This study evaluated the performance of GPT-3.5, GPT-4, InterVA-5, and </w:t>
+        <w:t xml:space="preserve">historical training data, computational demands, and data privacy. Study limitations included challenges comparing ICD-10 codes across models, limited sensitivity analyses due to costs, and exclusion of multiple COD assignment evaluation. Future research opportunities include prompt engineering and custom GPT models to improve accuracy, guided household surveys to enhance narrative quality, and CAVA systems integrating GPT and other models to support physicians by suggesting alternative COD assignments. GPT-4, InterVA-5, and </w:t>
       </w:r>
       <w:proofErr w:type="spellStart"/>
       <w:r>
@@ -4723,43 +4919,10 @@
       </w:r>
       <w:proofErr w:type="spellEnd"/>
       <w:r>
-        <w:t xml:space="preserve"> models against physicians in assigning CODs for 6,939 VA records from Sierra Leone (2019–2022). At the population level, all models achieved similar CSMF accuracy (0.74–0.79). At the individual level, GPT-4 had the highest performance (0.6</w:t>
-      </w:r>
-      <w:r>
-        <w:t xml:space="preserve">1 </w:t>
-      </w:r>
-      <w:r>
-        <w:t xml:space="preserve">PCCC), followed by GPT-3.5 (0.58), and </w:t>
-      </w:r>
-      <w:proofErr w:type="spellStart"/>
-      <w:r>
-        <w:t>InSilicoVA</w:t>
-      </w:r>
-      <w:proofErr w:type="spellEnd"/>
-      <w:r>
-        <w:t xml:space="preserve">/InterVA-5 (0.44). By COD, GPT-4 performed best for 10 of 17 adult, 4 of 8 child, and 3 of 5 neonatal causes, while GPT-3.5 led in 5 adult, 3 child, and 1 neonatal CODs, and </w:t>
-      </w:r>
-      <w:proofErr w:type="spellStart"/>
-      <w:r>
-        <w:t>InSilicoVA</w:t>
-      </w:r>
-      <w:proofErr w:type="spellEnd"/>
-      <w:r>
-        <w:t xml:space="preserve"> led in 2 adult, 1 child, and 1 neonatal cause. Performance increased (∼0.1–0.75 PCCC) as children and neonates matured (0 days to 14 years) and decreased (∼0.7–0.35) with adult aging (15 to 69 years). These findings suggest that combining models tailored to specific CODs and age groups may optimize performance relative to physicians. All models demonstrated scalability and on-demand availability, enabling COD estimation and alternative diagnoses in low-resource or physician-scarce settings. GPT models’ natural language processing capability allowed flexible data input and output, aligning closer to physician reasoning, but issues remain with reproducibility, reliance on historical training data, computational demands, and data privacy. Study limitations included challenges comparing ICD-10 codes across models, limited sensitivity analyses due to costs, and exclusion of multiple COD assignment evaluation. Future research opportunities include prompt engineering and custom GPT models to improve accuracy, guided household surveys to enhance narrative quality, and CAVA systems integrating GPT and other models to support physicians by suggesting alternative COD assignments. GPT-4, InterVA-5, and </w:t>
-      </w:r>
-      <w:proofErr w:type="spellStart"/>
-      <w:r>
-        <w:t>InSilicoVA</w:t>
-      </w:r>
-      <w:proofErr w:type="spellEnd"/>
-      <w:r>
         <w:t xml:space="preserve"> have been incorporated into ongoing HEAL-SL study since 2022 to provide second-opinion support for physician COD assignment. Evaluating the impact of computer-assisted VA on physician agreement and reduction of ill-defined deaths will be critical to advancing accurate, efficient VA systems worldwide.</w:t>
       </w:r>
     </w:p>
     <w:p>
-      <w:pPr>
-        <w:spacing w:after="133" w:line="240" w:lineRule="auto"/>
-      </w:pPr>
       <w:r>
         <w:rPr>
           <w:b/>
@@ -4791,13 +4954,6 @@
       </w:r>
     </w:p>
     <w:p>
-      <w:pPr>
-        <w:tabs>
-          <w:tab w:val="center" w:pos="2307"/>
-        </w:tabs>
-        <w:spacing w:after="528" w:line="240" w:lineRule="auto"/>
-        <w:jc w:val="left"/>
-      </w:pPr>
       <w:r>
         <w:rPr>
           <w:b/>
@@ -4861,7 +5017,6 @@
         <w:rPr>
           <w:szCs w:val="20"/>
         </w:rPr>
-        <w:lastRenderedPageBreak/>
         <w:t>Bill &amp; Melinda Gates Foundation, Canada Institutes of Health Research</w:t>
       </w:r>
       <w:r>
@@ -4922,44 +5077,8 @@
       </w:r>
     </w:p>
     <w:p>
-      <w:pPr>
-        <w:rPr>
-          <w:b/>
-          <w:sz w:val="24"/>
-        </w:rPr>
-      </w:pPr>
-      <w:r>
-        <w:rPr>
-          <w:b/>
-          <w:sz w:val="24"/>
-        </w:rPr>
-        <w:t xml:space="preserve">Ethical </w:t>
-      </w:r>
-      <w:r>
-        <w:rPr>
-          <w:b/>
-          <w:sz w:val="24"/>
-        </w:rPr>
-        <w:t>considerations</w:t>
-      </w:r>
-    </w:p>
-    <w:p>
-      <w:pPr>
-        <w:rPr>
-          <w:sz w:val="24"/>
-        </w:rPr>
-      </w:pPr>
-      <w:r>
-        <w:rPr>
-          <w:szCs w:val="20"/>
-        </w:rPr>
-        <w:t>The Sierra Leone Ethics and Scientific Review Committee (SLESRC No. 025/04/2023) and Unity Health Toronto Research Ethics Board (REB#15-231) granted ethics approval for the project. Relatives of the deceased provided informed consent</w:t>
-      </w:r>
-      <w:r>
-        <w:rPr>
-          <w:sz w:val="24"/>
-        </w:rPr>
-        <w:t>.</w:t>
+      <w:r>
+        <w:t>The Sierra Leone Ethics and Scientific Review Committee (SLESRC No. 025/04/2023) and Unity Health Toronto Research Ethics Board (REB#15-231) granted ethics approval for the project. Relatives of the deceased provided informed consent.</w:t>
       </w:r>
     </w:p>
     <w:p>
@@ -5000,13 +5119,11 @@
         </w:numPr>
       </w:pPr>
       <w:r>
+        <w:lastRenderedPageBreak/>
         <w:t>Availability of data and materials</w:t>
       </w:r>
     </w:p>
     <w:p>
-      <w:pPr>
-        <w:spacing w:after="319" w:line="240" w:lineRule="auto"/>
-      </w:pPr>
       <w:r>
         <w:t xml:space="preserve">The datasets supporting the conclusions of this article are included within the article (and its additional files), at </w:t>
       </w:r>
@@ -5150,7 +5267,6 @@
     </w:p>
     <w:p>
       <w:pPr>
-        <w:spacing w:after="398" w:line="240" w:lineRule="auto"/>
         <w:sectPr>
           <w:footerReference w:type="even" r:id="rId25"/>
           <w:footerReference w:type="default" r:id="rId26"/>
@@ -16182,39 +16298,7 @@
           <w:lang w:val="en-US"/>
         </w:rPr>
         <w:tab/>
-        <w:t xml:space="preserve">Lawn JE, Kerber K, </w:t>
-      </w:r>
-      <w:proofErr w:type="spellStart"/>
-      <w:r>
-        <w:rPr>
-          <w:color w:val="auto"/>
-          <w:lang w:val="en-US"/>
-        </w:rPr>
-        <w:t>Enweronu</w:t>
-      </w:r>
-      <w:proofErr w:type="spellEnd"/>
-      <w:r>
-        <w:rPr>
-          <w:color w:val="auto"/>
-          <w:lang w:val="en-US"/>
-        </w:rPr>
-        <w:t xml:space="preserve">-Laryea C, Cousens S (2010) 3.6 </w:t>
-      </w:r>
-      <w:proofErr w:type="gramStart"/>
-      <w:r>
-        <w:rPr>
-          <w:color w:val="auto"/>
-          <w:lang w:val="en-US"/>
-        </w:rPr>
-        <w:t>Million</w:t>
-      </w:r>
-      <w:proofErr w:type="gramEnd"/>
-      <w:r>
-        <w:rPr>
-          <w:color w:val="auto"/>
-          <w:lang w:val="en-US"/>
-        </w:rPr>
-        <w:t xml:space="preserve"> Neonatal Deaths—What Is Progressing and What Is Not? Seminars in Perinatology 34:371–386</w:t>
+        <w:t>Lawn JE, Kerber K, Enweronu-Laryea C, Cousens S (2010) 3.6 Million Neonatal Deaths—What Is Progressing and What Is Not? Seminars in Perinatology 34:371–386</w:t>
       </w:r>
     </w:p>
     <w:p>
@@ -16262,23 +16346,7 @@
           <w:lang w:val="en-US"/>
         </w:rPr>
         <w:tab/>
-        <w:t xml:space="preserve">Liu NH, </w:t>
-      </w:r>
-      <w:proofErr w:type="spellStart"/>
-      <w:r>
-        <w:rPr>
-          <w:color w:val="auto"/>
-          <w:lang w:val="en-US"/>
-        </w:rPr>
-        <w:t>Daumit</w:t>
-      </w:r>
-      <w:proofErr w:type="spellEnd"/>
-      <w:r>
-        <w:rPr>
-          <w:color w:val="auto"/>
-          <w:lang w:val="en-US"/>
-        </w:rPr>
-        <w:t xml:space="preserve"> GL, Dua T, et al (2017) Excess mortality in persons with severe mental disorders: a multilevel intervention framework and priorities for clinical practice, policy and research agendas. World Psychiatry 16:30–40</w:t>
+        <w:t>Liu NH, Daumit GL, Dua T, et al (2017) Excess mortality in persons with severe mental disorders: a multilevel intervention framework and priorities for clinical practice, policy and research agendas. World Psychiatry 16:30–40</w:t>
       </w:r>
     </w:p>
     <w:p>
@@ -16374,55 +16442,7 @@
           <w:lang w:val="en-US"/>
         </w:rPr>
         <w:tab/>
-        <w:t xml:space="preserve">Thomas L-M, </w:t>
-      </w:r>
-      <w:proofErr w:type="spellStart"/>
-      <w:r>
-        <w:rPr>
-          <w:color w:val="auto"/>
-          <w:lang w:val="en-US"/>
-        </w:rPr>
-        <w:t>D’Ambruoso</w:t>
-      </w:r>
-      <w:proofErr w:type="spellEnd"/>
-      <w:r>
-        <w:rPr>
-          <w:color w:val="auto"/>
-          <w:lang w:val="en-US"/>
-        </w:rPr>
-        <w:t xml:space="preserve"> L, </w:t>
-      </w:r>
-      <w:proofErr w:type="spellStart"/>
-      <w:r>
-        <w:rPr>
-          <w:color w:val="auto"/>
-          <w:lang w:val="en-US"/>
-        </w:rPr>
-        <w:t>Balabanova</w:t>
-      </w:r>
-      <w:proofErr w:type="spellEnd"/>
-      <w:r>
-        <w:rPr>
-          <w:color w:val="auto"/>
-          <w:lang w:val="en-US"/>
-        </w:rPr>
-        <w:t xml:space="preserve"> D (2018) Verbal autopsy in health policy and systems: a literature review. BMJ Global Health </w:t>
-      </w:r>
-      <w:proofErr w:type="gramStart"/>
-      <w:r>
-        <w:rPr>
-          <w:color w:val="auto"/>
-          <w:lang w:val="en-US"/>
-        </w:rPr>
-        <w:t>3:e</w:t>
-      </w:r>
-      <w:proofErr w:type="gramEnd"/>
-      <w:r>
-        <w:rPr>
-          <w:color w:val="auto"/>
-          <w:lang w:val="en-US"/>
-        </w:rPr>
-        <w:t>000639</w:t>
+        <w:t>Thomas L-M, D’Ambruoso L, Balabanova D (2018) Verbal autopsy in health policy and systems: a literature review. BMJ Global Health 3:e000639</w:t>
       </w:r>
     </w:p>
     <w:p>
@@ -16446,38 +16466,7 @@
           <w:lang w:val="en-US"/>
         </w:rPr>
         <w:tab/>
-      </w:r>
-      <w:proofErr w:type="spellStart"/>
-      <w:r>
-        <w:rPr>
-          <w:color w:val="auto"/>
-          <w:lang w:val="en-US"/>
-        </w:rPr>
-        <w:t>Rampatige</w:t>
-      </w:r>
-      <w:proofErr w:type="spellEnd"/>
-      <w:r>
-        <w:rPr>
-          <w:color w:val="auto"/>
-          <w:lang w:val="en-US"/>
-        </w:rPr>
-        <w:t xml:space="preserve"> R, Mikkelsen L, Hernandez B, Riley I, Lopez AD (2014) Systematic review of statistics on causes of deaths in hospitals: strengthening the evidence for </w:t>
-      </w:r>
-      <w:proofErr w:type="gramStart"/>
-      <w:r>
-        <w:rPr>
-          <w:color w:val="auto"/>
-          <w:lang w:val="en-US"/>
-        </w:rPr>
-        <w:t>policy-makers</w:t>
-      </w:r>
-      <w:proofErr w:type="gramEnd"/>
-      <w:r>
-        <w:rPr>
-          <w:color w:val="auto"/>
-          <w:lang w:val="en-US"/>
-        </w:rPr>
-        <w:t>. Bull World Health Organ 92:807–816</w:t>
+        <w:t>Rampatige R, Mikkelsen L, Hernandez B, Riley I, Lopez AD (2014) Systematic review of statistics on causes of deaths in hospitals: strengthening the evidence for policy-makers. Bull World Health Organ 92:807–816</w:t>
       </w:r>
     </w:p>
     <w:p>
@@ -16501,23 +16490,7 @@
           <w:lang w:val="en-US"/>
         </w:rPr>
         <w:tab/>
-        <w:t xml:space="preserve">Adair T (2021) Who dies where? Estimating the percentage of deaths that occur at home. BMJ Global Health </w:t>
-      </w:r>
-      <w:proofErr w:type="gramStart"/>
-      <w:r>
-        <w:rPr>
-          <w:color w:val="auto"/>
-          <w:lang w:val="en-US"/>
-        </w:rPr>
-        <w:t>6:e</w:t>
-      </w:r>
-      <w:proofErr w:type="gramEnd"/>
-      <w:r>
-        <w:rPr>
-          <w:color w:val="auto"/>
-          <w:lang w:val="en-US"/>
-        </w:rPr>
-        <w:t>006766</w:t>
+        <w:t>Adair T (2021) Who dies where? Estimating the percentage of deaths that occur at home. BMJ Global Health 6:e006766</w:t>
       </w:r>
     </w:p>
     <w:p>
@@ -16565,23 +16538,7 @@
           <w:lang w:val="en-US"/>
         </w:rPr>
         <w:tab/>
-        <w:t xml:space="preserve">Chandramohan D, </w:t>
-      </w:r>
-      <w:proofErr w:type="spellStart"/>
-      <w:r>
-        <w:rPr>
-          <w:color w:val="auto"/>
-          <w:lang w:val="en-US"/>
-        </w:rPr>
-        <w:t>Fottrell</w:t>
-      </w:r>
-      <w:proofErr w:type="spellEnd"/>
-      <w:r>
-        <w:rPr>
-          <w:color w:val="auto"/>
-          <w:lang w:val="en-US"/>
-        </w:rPr>
-        <w:t xml:space="preserve"> E, Leitao J, et al (2021) Estimating causes of death where there is no medical certification: evolution and state of the art of verbal autopsy. Global Health Action 14:1982486</w:t>
+        <w:t>Chandramohan D, Fottrell E, Leitao J, et al (2021) Estimating causes of death where there is no medical certification: evolution and state of the art of verbal autopsy. Global Health Action 14:1982486</w:t>
       </w:r>
     </w:p>
     <w:p>
@@ -16629,55 +16586,7 @@
           <w:lang w:val="en-US"/>
         </w:rPr>
         <w:tab/>
-        <w:t xml:space="preserve">Gomes M, Begum R, Sati P, Dikshit R, Gupta PC, Kumar R, Sheth J, Habib A, Jha P (2017) Nationwide Mortality Studies </w:t>
-      </w:r>
-      <w:proofErr w:type="gramStart"/>
-      <w:r>
-        <w:rPr>
-          <w:color w:val="auto"/>
-          <w:lang w:val="en-US"/>
-        </w:rPr>
-        <w:t>To</w:t>
-      </w:r>
-      <w:proofErr w:type="gramEnd"/>
-      <w:r>
-        <w:rPr>
-          <w:color w:val="auto"/>
-          <w:lang w:val="en-US"/>
-        </w:rPr>
-        <w:t xml:space="preserve"> Quantify Causes </w:t>
-      </w:r>
-      <w:proofErr w:type="gramStart"/>
-      <w:r>
-        <w:rPr>
-          <w:color w:val="auto"/>
-          <w:lang w:val="en-US"/>
-        </w:rPr>
-        <w:t>Of</w:t>
-      </w:r>
-      <w:proofErr w:type="gramEnd"/>
-      <w:r>
-        <w:rPr>
-          <w:color w:val="auto"/>
-          <w:lang w:val="en-US"/>
-        </w:rPr>
-        <w:t xml:space="preserve"> Death: Relevant Lessons </w:t>
-      </w:r>
-      <w:proofErr w:type="gramStart"/>
-      <w:r>
-        <w:rPr>
-          <w:color w:val="auto"/>
-          <w:lang w:val="en-US"/>
-        </w:rPr>
-        <w:t>From</w:t>
-      </w:r>
-      <w:proofErr w:type="gramEnd"/>
-      <w:r>
-        <w:rPr>
-          <w:color w:val="auto"/>
-          <w:lang w:val="en-US"/>
-        </w:rPr>
-        <w:t xml:space="preserve"> India’s Million Death Study. Health Affairs 36:1887–1895</w:t>
+        <w:t>Gomes M, Begum R, Sati P, Dikshit R, Gupta PC, Kumar R, Sheth J, Habib A, Jha P (2017) Nationwide Mortality Studies To Quantify Causes Of Death: Relevant Lessons From India’s Million Death Study. Health Affairs 36:1887–1895</w:t>
       </w:r>
     </w:p>
     <w:p>
@@ -16702,23 +16611,7 @@
           <w:lang w:val="en-US"/>
         </w:rPr>
         <w:tab/>
-        <w:t xml:space="preserve">Jha P, Gajalakshmi V, Gupta PC, Kumar R, Mony P, Dhingra N, Peto R, Collaborators R-CPS (2005) Prospective Study of One Million Deaths in India: Rationale, Design, and Validation Results. PLOS Medicine </w:t>
-      </w:r>
-      <w:proofErr w:type="gramStart"/>
-      <w:r>
-        <w:rPr>
-          <w:color w:val="auto"/>
-          <w:lang w:val="en-US"/>
-        </w:rPr>
-        <w:t>3:e</w:t>
-      </w:r>
-      <w:proofErr w:type="gramEnd"/>
-      <w:r>
-        <w:rPr>
-          <w:color w:val="auto"/>
-          <w:lang w:val="en-US"/>
-        </w:rPr>
-        <w:t>18</w:t>
+        <w:t>Jha P, Gajalakshmi V, Gupta PC, Kumar R, Mony P, Dhingra N, Peto R, Collaborators R-CPS (2005) Prospective Study of One Million Deaths in India: Rationale, Design, and Validation Results. PLOS Medicine 3:e18</w:t>
       </w:r>
     </w:p>
     <w:p>
@@ -16742,23 +16635,7 @@
           <w:lang w:val="en-US"/>
         </w:rPr>
         <w:tab/>
-        <w:t xml:space="preserve">McCormick TH, Li ZR, Calvert C, </w:t>
-      </w:r>
-      <w:proofErr w:type="spellStart"/>
-      <w:r>
-        <w:rPr>
-          <w:color w:val="auto"/>
-          <w:lang w:val="en-US"/>
-        </w:rPr>
-        <w:t>Crampin</w:t>
-      </w:r>
-      <w:proofErr w:type="spellEnd"/>
-      <w:r>
-        <w:rPr>
-          <w:color w:val="auto"/>
-          <w:lang w:val="en-US"/>
-        </w:rPr>
-        <w:t xml:space="preserve"> AC, Kahn K, Clark SJ (2016) Probabilistic Cause-of-death Assignment using Verbal Autopsies. J Am Stat Assoc 111:1036–1049</w:t>
+        <w:t>McCormick TH, Li ZR, Calvert C, Crampin AC, Kahn K, Clark SJ (2016) Probabilistic Cause-of-death Assignment using Verbal Autopsies. J Am Stat Assoc 111:1036–1049</w:t>
       </w:r>
     </w:p>
     <w:p>
@@ -16782,39 +16659,7 @@
           <w:lang w:val="en-US"/>
         </w:rPr>
         <w:tab/>
-        <w:t xml:space="preserve">Morris SK, Bassani DG, Kumar R, Awasthi S, Paul VK, Jha P (2010) Factors associated with physician agreement on verbal autopsy of over 27000 childhood deaths in India. </w:t>
-      </w:r>
-      <w:proofErr w:type="spellStart"/>
-      <w:r>
-        <w:rPr>
-          <w:color w:val="auto"/>
-          <w:lang w:val="en-US"/>
-        </w:rPr>
-        <w:t>PloS</w:t>
-      </w:r>
-      <w:proofErr w:type="spellEnd"/>
-      <w:r>
-        <w:rPr>
-          <w:color w:val="auto"/>
-          <w:lang w:val="en-US"/>
-        </w:rPr>
-        <w:t xml:space="preserve"> one </w:t>
-      </w:r>
-      <w:proofErr w:type="gramStart"/>
-      <w:r>
-        <w:rPr>
-          <w:color w:val="auto"/>
-          <w:lang w:val="en-US"/>
-        </w:rPr>
-        <w:t>5:e</w:t>
-      </w:r>
-      <w:proofErr w:type="gramEnd"/>
-      <w:r>
-        <w:rPr>
-          <w:color w:val="auto"/>
-          <w:lang w:val="en-US"/>
-        </w:rPr>
-        <w:t>9583</w:t>
+        <w:t>Morris SK, Bassani DG, Kumar R, Awasthi S, Paul VK, Jha P (2010) Factors associated with physician agreement on verbal autopsy of over 27000 childhood deaths in India. PloS one 5:e9583</w:t>
       </w:r>
     </w:p>
     <w:p>
@@ -16862,38 +16707,7 @@
           <w:lang w:val="en-US"/>
         </w:rPr>
         <w:tab/>
-      </w:r>
-      <w:proofErr w:type="spellStart"/>
-      <w:r>
-        <w:rPr>
-          <w:color w:val="auto"/>
-          <w:lang w:val="en-US"/>
-        </w:rPr>
-        <w:t>Byass</w:t>
-      </w:r>
-      <w:proofErr w:type="spellEnd"/>
-      <w:r>
-        <w:rPr>
-          <w:color w:val="auto"/>
-          <w:lang w:val="en-US"/>
-        </w:rPr>
-        <w:t xml:space="preserve"> P, Hussain-Alkhateeb L, </w:t>
-      </w:r>
-      <w:proofErr w:type="spellStart"/>
-      <w:r>
-        <w:rPr>
-          <w:color w:val="auto"/>
-          <w:lang w:val="en-US"/>
-        </w:rPr>
-        <w:t>D’Ambruoso</w:t>
-      </w:r>
-      <w:proofErr w:type="spellEnd"/>
-      <w:r>
-        <w:rPr>
-          <w:color w:val="auto"/>
-          <w:lang w:val="en-US"/>
-        </w:rPr>
-        <w:t xml:space="preserve"> L, et al (2019) An integrated approach to processing WHO-2016 verbal autopsy data: the InterVA-5 model. BMC Medicine 17:102</w:t>
+        <w:t>Byass P, Hussain-Alkhateeb L, D’Ambruoso L, et al (2019) An integrated approach to processing WHO-2016 verbal autopsy data: the InterVA-5 model. BMC Medicine 17:102</w:t>
       </w:r>
     </w:p>
     <w:p>
@@ -16965,23 +16779,7 @@
           <w:lang w:val="en-US"/>
         </w:rPr>
         <w:tab/>
-        <w:t xml:space="preserve">Desai N, Aleksandrowicz L, </w:t>
-      </w:r>
-      <w:proofErr w:type="spellStart"/>
-      <w:r>
-        <w:rPr>
-          <w:color w:val="auto"/>
-          <w:lang w:val="en-US"/>
-        </w:rPr>
-        <w:t>Miasnikof</w:t>
-      </w:r>
-      <w:proofErr w:type="spellEnd"/>
-      <w:r>
-        <w:rPr>
-          <w:color w:val="auto"/>
-          <w:lang w:val="en-US"/>
-        </w:rPr>
-        <w:t xml:space="preserve"> P, et al (2014) Performance of four computer-coded verbal autopsy methods for cause of death assignment compared with physician coding on 24,000 deaths in low- and middle-income countries. BMC Medicine 12:20</w:t>
+        <w:t>Desai N, Aleksandrowicz L, Miasnikof P, et al (2014) Performance of four computer-coded verbal autopsy methods for cause of death assignment compared with physician coding on 24,000 deaths in low- and middle-income countries. BMC Medicine 12:20</w:t>
       </w:r>
     </w:p>
     <w:p>
@@ -17005,23 +16803,7 @@
           <w:lang w:val="en-US"/>
         </w:rPr>
         <w:tab/>
-        <w:t xml:space="preserve">Tunga M, Lungo J, </w:t>
-      </w:r>
-      <w:proofErr w:type="spellStart"/>
-      <w:r>
-        <w:rPr>
-          <w:color w:val="auto"/>
-          <w:lang w:val="en-US"/>
-        </w:rPr>
-        <w:t>Chambua</w:t>
-      </w:r>
-      <w:proofErr w:type="spellEnd"/>
-      <w:r>
-        <w:rPr>
-          <w:color w:val="auto"/>
-          <w:lang w:val="en-US"/>
-        </w:rPr>
-        <w:t xml:space="preserve"> J, Kateule R (2021) Verbal autopsy models in determining causes of death. Tropical Medicine &amp; International Health 26:1560–1567</w:t>
+        <w:t>Tunga M, Lungo J, Chambua J, Kateule R (2021) Verbal autopsy models in determining causes of death. Tropical Medicine &amp; International Health 26:1560–1567</w:t>
       </w:r>
     </w:p>
     <w:p>
@@ -17045,39 +16827,7 @@
           <w:lang w:val="en-US"/>
         </w:rPr>
         <w:tab/>
-        <w:t xml:space="preserve">Oti SO, Kyobutungi C (2010) Verbal autopsy interpretation: a comparative analysis of the </w:t>
-      </w:r>
-      <w:proofErr w:type="spellStart"/>
-      <w:r>
-        <w:rPr>
-          <w:color w:val="auto"/>
-          <w:lang w:val="en-US"/>
-        </w:rPr>
-        <w:t>InterVA</w:t>
-      </w:r>
-      <w:proofErr w:type="spellEnd"/>
-      <w:r>
-        <w:rPr>
-          <w:color w:val="auto"/>
-          <w:lang w:val="en-US"/>
-        </w:rPr>
-        <w:t xml:space="preserve"> model versus physician review in determining causes of death in the Nairobi DSS. </w:t>
-      </w:r>
-      <w:proofErr w:type="spellStart"/>
-      <w:r>
-        <w:rPr>
-          <w:color w:val="auto"/>
-          <w:lang w:val="en-US"/>
-        </w:rPr>
-        <w:t>Popul</w:t>
-      </w:r>
-      <w:proofErr w:type="spellEnd"/>
-      <w:r>
-        <w:rPr>
-          <w:color w:val="auto"/>
-          <w:lang w:val="en-US"/>
-        </w:rPr>
-        <w:t xml:space="preserve"> Health Metrics 8:21</w:t>
+        <w:t>Oti SO, Kyobutungi C (2010) Verbal autopsy interpretation: a comparative analysis of the InterVA model versus physician review in determining causes of death in the Nairobi DSS. Popul Health Metrics 8:21</w:t>
       </w:r>
     </w:p>
     <w:p>
@@ -17101,54 +16851,7 @@
           <w:lang w:val="en-US"/>
         </w:rPr>
         <w:tab/>
-      </w:r>
-      <w:proofErr w:type="spellStart"/>
-      <w:r>
-        <w:rPr>
-          <w:color w:val="auto"/>
-          <w:lang w:val="en-US"/>
-        </w:rPr>
-        <w:t>Jeblee</w:t>
-      </w:r>
-      <w:proofErr w:type="spellEnd"/>
-      <w:r>
-        <w:rPr>
-          <w:color w:val="auto"/>
-          <w:lang w:val="en-US"/>
-        </w:rPr>
-        <w:t xml:space="preserve"> S, Gomes M, Jha P, </w:t>
-      </w:r>
-      <w:proofErr w:type="spellStart"/>
-      <w:r>
-        <w:rPr>
-          <w:color w:val="auto"/>
-          <w:lang w:val="en-US"/>
-        </w:rPr>
-        <w:t>Rudzicz</w:t>
-      </w:r>
-      <w:proofErr w:type="spellEnd"/>
-      <w:r>
-        <w:rPr>
-          <w:color w:val="auto"/>
-          <w:lang w:val="en-US"/>
-        </w:rPr>
-        <w:t xml:space="preserve"> F, Hirst G (2019) Automatically determining cause of death from verbal autopsy narratives. BMC Med Inform </w:t>
-      </w:r>
-      <w:proofErr w:type="spellStart"/>
-      <w:r>
-        <w:rPr>
-          <w:color w:val="auto"/>
-          <w:lang w:val="en-US"/>
-        </w:rPr>
-        <w:t>Decis</w:t>
-      </w:r>
-      <w:proofErr w:type="spellEnd"/>
-      <w:r>
-        <w:rPr>
-          <w:color w:val="auto"/>
-          <w:lang w:val="en-US"/>
-        </w:rPr>
-        <w:t xml:space="preserve"> Mak 19:127</w:t>
+        <w:t>Jeblee S, Gomes M, Jha P, Rudzicz F, Hirst G (2019) Automatically determining cause of death from verbal autopsy narratives. BMC Med Inform Decis Mak 19:127</w:t>
       </w:r>
     </w:p>
     <w:p>
@@ -17172,39 +16875,7 @@
           <w:lang w:val="en-US"/>
         </w:rPr>
         <w:tab/>
-        <w:t xml:space="preserve">Blanco A, Pérez A, Casillas A, Cobos D (2021) Extracting Cause of Death </w:t>
-      </w:r>
-      <w:proofErr w:type="gramStart"/>
-      <w:r>
-        <w:rPr>
-          <w:color w:val="auto"/>
-          <w:lang w:val="en-US"/>
-        </w:rPr>
-        <w:t>From</w:t>
-      </w:r>
-      <w:proofErr w:type="gramEnd"/>
-      <w:r>
-        <w:rPr>
-          <w:color w:val="auto"/>
-          <w:lang w:val="en-US"/>
-        </w:rPr>
-        <w:t xml:space="preserve"> Verbal Autopsy </w:t>
-      </w:r>
-      <w:proofErr w:type="gramStart"/>
-      <w:r>
-        <w:rPr>
-          <w:color w:val="auto"/>
-          <w:lang w:val="en-US"/>
-        </w:rPr>
-        <w:t>With</w:t>
-      </w:r>
-      <w:proofErr w:type="gramEnd"/>
-      <w:r>
-        <w:rPr>
-          <w:color w:val="auto"/>
-          <w:lang w:val="en-US"/>
-        </w:rPr>
-        <w:t xml:space="preserve"> Deep Learning Interpretable Methods. IEEE Journal of Biomedical and Health Informatics 25:1315–1325</w:t>
+        <w:t>Blanco A, Pérez A, Casillas A, Cobos D (2021) Extracting Cause of Death From Verbal Autopsy With Deep Learning Interpretable Methods. IEEE Journal of Biomedical and Health Informatics 25:1315–1325</w:t>
       </w:r>
     </w:p>
     <w:p>
@@ -17228,39 +16899,7 @@
           <w:lang w:val="en-US"/>
         </w:rPr>
         <w:tab/>
-        <w:t xml:space="preserve">King C, </w:t>
-      </w:r>
-      <w:proofErr w:type="spellStart"/>
-      <w:r>
-        <w:rPr>
-          <w:color w:val="auto"/>
-          <w:lang w:val="en-US"/>
-        </w:rPr>
-        <w:t>Zamawe</w:t>
-      </w:r>
-      <w:proofErr w:type="spellEnd"/>
-      <w:r>
-        <w:rPr>
-          <w:color w:val="auto"/>
-          <w:lang w:val="en-US"/>
-        </w:rPr>
-        <w:t xml:space="preserve"> C, Banda M, et al (2016) The quality and diagnostic value of open narratives in verbal autopsy: a mixed-methods analysis of partnered interviews from Malawi. BMC Med Res </w:t>
-      </w:r>
-      <w:proofErr w:type="spellStart"/>
-      <w:r>
-        <w:rPr>
-          <w:color w:val="auto"/>
-          <w:lang w:val="en-US"/>
-        </w:rPr>
-        <w:t>Methodol</w:t>
-      </w:r>
-      <w:proofErr w:type="spellEnd"/>
-      <w:r>
-        <w:rPr>
-          <w:color w:val="auto"/>
-          <w:lang w:val="en-US"/>
-        </w:rPr>
-        <w:t xml:space="preserve"> 16:13</w:t>
+        <w:t>King C, Zamawe C, Banda M, et al (2016) The quality and diagnostic value of open narratives in verbal autopsy: a mixed-methods analysis of partnered interviews from Malawi. BMC Med Res Methodol 16:13</w:t>
       </w:r>
     </w:p>
     <w:p>
@@ -17332,38 +16971,7 @@
           <w:lang w:val="en-US"/>
         </w:rPr>
         <w:tab/>
-      </w:r>
-      <w:proofErr w:type="spellStart"/>
-      <w:r>
-        <w:rPr>
-          <w:color w:val="auto"/>
-          <w:lang w:val="en-US"/>
-        </w:rPr>
-        <w:t>Svyatkovskiy</w:t>
-      </w:r>
-      <w:proofErr w:type="spellEnd"/>
-      <w:r>
-        <w:rPr>
-          <w:color w:val="auto"/>
-          <w:lang w:val="en-US"/>
-        </w:rPr>
-        <w:t xml:space="preserve"> A, Deng SK, Fu S, Sundaresan N (2020) </w:t>
-      </w:r>
-      <w:proofErr w:type="spellStart"/>
-      <w:r>
-        <w:rPr>
-          <w:color w:val="auto"/>
-          <w:lang w:val="en-US"/>
-        </w:rPr>
-        <w:t>IntelliCode</w:t>
-      </w:r>
-      <w:proofErr w:type="spellEnd"/>
-      <w:r>
-        <w:rPr>
-          <w:color w:val="auto"/>
-          <w:lang w:val="en-US"/>
-        </w:rPr>
-        <w:t xml:space="preserve"> compose: code generation using transformer. In: Proceedings of the 28th ACM Joint Meeting on European Software Engineering Conference and Symposium on the Foundations of Software Engineering. Association for Computing Machinery, New York, NY, USA, pp 1433–1443</w:t>
+        <w:t>Svyatkovskiy A, Deng SK, Fu S, Sundaresan N (2020) IntelliCode compose: code generation using transformer. In: Proceedings of the 28th ACM Joint Meeting on European Software Engineering Conference and Symposium on the Foundations of Software Engineering. Association for Computing Machinery, New York, NY, USA, pp 1433–1443</w:t>
       </w:r>
     </w:p>
     <w:p>
@@ -17436,23 +17044,7 @@
           <w:lang w:val="en-US"/>
         </w:rPr>
         <w:tab/>
-        <w:t xml:space="preserve">OpenAI, </w:t>
-      </w:r>
-      <w:proofErr w:type="spellStart"/>
-      <w:r>
-        <w:rPr>
-          <w:color w:val="auto"/>
-          <w:lang w:val="en-US"/>
-        </w:rPr>
-        <w:t>Achiam</w:t>
-      </w:r>
-      <w:proofErr w:type="spellEnd"/>
-      <w:r>
-        <w:rPr>
-          <w:color w:val="auto"/>
-          <w:lang w:val="en-US"/>
-        </w:rPr>
-        <w:t xml:space="preserve"> J, Adler S, et al (2023) GPT-4 Technical Report. https://doi.org/10.48550/arXiv.2303.08774</w:t>
+        <w:t>OpenAI, Achiam J, Adler S, et al (2023) GPT-4 Technical Report. https://doi.org/10.48550/arXiv.2303.08774</w:t>
       </w:r>
     </w:p>
     <w:p>
@@ -17500,23 +17092,7 @@
           <w:lang w:val="en-US"/>
         </w:rPr>
         <w:tab/>
-        <w:t xml:space="preserve">Carshon-Marsh R, Aimone A, Ansumana R, et al (2022) Child, maternal, and adult mortality in Sierra Leone: nationally representative mortality survey 2018–20. The Lancet Global Health </w:t>
-      </w:r>
-      <w:proofErr w:type="gramStart"/>
-      <w:r>
-        <w:rPr>
-          <w:color w:val="auto"/>
-          <w:lang w:val="en-US"/>
-        </w:rPr>
-        <w:t>10:e</w:t>
-      </w:r>
-      <w:proofErr w:type="gramEnd"/>
-      <w:r>
-        <w:rPr>
-          <w:color w:val="auto"/>
-          <w:lang w:val="en-US"/>
-        </w:rPr>
-        <w:t>114–e123</w:t>
+        <w:t>Carshon-Marsh R, Aimone A, Ansumana R, et al (2022) Child, maternal, and adult mortality in Sierra Leone: nationally representative mortality survey 2018–20. The Lancet Global Health 10:e114–e123</w:t>
       </w:r>
     </w:p>
     <w:p>
@@ -17588,55 +17164,7 @@
           <w:lang w:val="en-US"/>
         </w:rPr>
         <w:tab/>
-        <w:t xml:space="preserve">Barnett ML, </w:t>
-      </w:r>
-      <w:proofErr w:type="spellStart"/>
-      <w:r>
-        <w:rPr>
-          <w:color w:val="auto"/>
-          <w:lang w:val="en-US"/>
-        </w:rPr>
-        <w:t>Boddupalli</w:t>
-      </w:r>
-      <w:proofErr w:type="spellEnd"/>
-      <w:r>
-        <w:rPr>
-          <w:color w:val="auto"/>
-          <w:lang w:val="en-US"/>
-        </w:rPr>
-        <w:t xml:space="preserve"> D, </w:t>
-      </w:r>
-      <w:proofErr w:type="spellStart"/>
-      <w:r>
-        <w:rPr>
-          <w:color w:val="auto"/>
-          <w:lang w:val="en-US"/>
-        </w:rPr>
-        <w:t>Nundy</w:t>
-      </w:r>
-      <w:proofErr w:type="spellEnd"/>
-      <w:r>
-        <w:rPr>
-          <w:color w:val="auto"/>
-          <w:lang w:val="en-US"/>
-        </w:rPr>
-        <w:t xml:space="preserve"> S, Bates DW (2019) Comparative Accuracy of Diagnosis by Collective Intelligence of Multiple Physicians vs Individual Physicians. JAMA Network Open </w:t>
-      </w:r>
-      <w:proofErr w:type="gramStart"/>
-      <w:r>
-        <w:rPr>
-          <w:color w:val="auto"/>
-          <w:lang w:val="en-US"/>
-        </w:rPr>
-        <w:t>2:e</w:t>
-      </w:r>
-      <w:proofErr w:type="gramEnd"/>
-      <w:r>
-        <w:rPr>
-          <w:color w:val="auto"/>
-          <w:lang w:val="en-US"/>
-        </w:rPr>
-        <w:t>190096</w:t>
+        <w:t>Barnett ML, Boddupalli D, Nundy S, Bates DW (2019) Comparative Accuracy of Diagnosis by Collective Intelligence of Multiple Physicians vs Individual Physicians. JAMA Network Open 2:e190096</w:t>
       </w:r>
     </w:p>
     <w:p>
@@ -17660,23 +17188,7 @@
           <w:lang w:val="en-US"/>
         </w:rPr>
         <w:tab/>
-        <w:t xml:space="preserve">Hsiao M, Morris SK, Bassani DG, Montgomery AL, Thakur JS, Jha P (2012) Factors Associated with Physician Agreement on Verbal Autopsy of over 11500 Injury Deaths in India. PLOS ONE </w:t>
-      </w:r>
-      <w:proofErr w:type="gramStart"/>
-      <w:r>
-        <w:rPr>
-          <w:color w:val="auto"/>
-          <w:lang w:val="en-US"/>
-        </w:rPr>
-        <w:t>7:e</w:t>
-      </w:r>
-      <w:proofErr w:type="gramEnd"/>
-      <w:r>
-        <w:rPr>
-          <w:color w:val="auto"/>
-          <w:lang w:val="en-US"/>
-        </w:rPr>
-        <w:t>30336</w:t>
+        <w:t>Hsiao M, Morris SK, Bassani DG, Montgomery AL, Thakur JS, Jha P (2012) Factors Associated with Physician Agreement on Verbal Autopsy of over 11500 Injury Deaths in India. PLOS ONE 7:e30336</w:t>
       </w:r>
     </w:p>
     <w:p>
@@ -17724,23 +17236,7 @@
           <w:lang w:val="en-US"/>
         </w:rPr>
         <w:tab/>
-        <w:t xml:space="preserve">Benara SK, Sharma S, Juneja A, Nair S, Gulati BK, Singh </w:t>
-      </w:r>
-      <w:proofErr w:type="spellStart"/>
-      <w:r>
-        <w:rPr>
-          <w:color w:val="auto"/>
-          <w:lang w:val="en-US"/>
-        </w:rPr>
-        <w:t>KhJ</w:t>
-      </w:r>
-      <w:proofErr w:type="spellEnd"/>
-      <w:r>
-        <w:rPr>
-          <w:color w:val="auto"/>
-          <w:lang w:val="en-US"/>
-        </w:rPr>
-        <w:t>, Singh L, Yadav VP, Rao C, Rao MVV (2023) Evaluation of methods for assigning causes of death from verbal autopsies in India. Front Big Data 6:1197471</w:t>
+        <w:t>Benara SK, Sharma S, Juneja A, Nair S, Gulati BK, Singh KhJ, Singh L, Yadav VP, Rao C, Rao MVV (2023) Evaluation of methods for assigning causes of death from verbal autopsies in India. Front Big Data 6:1197471</w:t>
       </w:r>
     </w:p>
     <w:p>
@@ -17764,23 +17260,7 @@
           <w:lang w:val="en-US"/>
         </w:rPr>
         <w:tab/>
-        <w:t xml:space="preserve">Li ZR, Thomas J, Choi E, McCormick TH, Clark SJ (2023) The </w:t>
-      </w:r>
-      <w:proofErr w:type="spellStart"/>
-      <w:r>
-        <w:rPr>
-          <w:color w:val="auto"/>
-          <w:lang w:val="en-US"/>
-        </w:rPr>
-        <w:t>openVA</w:t>
-      </w:r>
-      <w:proofErr w:type="spellEnd"/>
-      <w:r>
-        <w:rPr>
-          <w:color w:val="auto"/>
-          <w:lang w:val="en-US"/>
-        </w:rPr>
-        <w:t xml:space="preserve"> Toolkit for Verbal Autopsies. The R Journal 1</w:t>
+        <w:t>Li ZR, Thomas J, Choi E, McCormick TH, Clark SJ (2023) The openVA Toolkit for Verbal Autopsies. The R Journal 1</w:t>
       </w:r>
     </w:p>
     <w:p>
@@ -17804,38 +17284,7 @@
           <w:lang w:val="en-US"/>
         </w:rPr>
         <w:tab/>
-      </w:r>
-      <w:proofErr w:type="spellStart"/>
-      <w:r>
-        <w:rPr>
-          <w:color w:val="auto"/>
-          <w:lang w:val="en-US"/>
-        </w:rPr>
-        <w:t>Byass</w:t>
-      </w:r>
-      <w:proofErr w:type="spellEnd"/>
-      <w:r>
-        <w:rPr>
-          <w:color w:val="auto"/>
-          <w:lang w:val="en-US"/>
-        </w:rPr>
-        <w:t xml:space="preserve"> P, Chandramohan D, Clark SJ, et al (2012) Strengthening </w:t>
-      </w:r>
-      <w:proofErr w:type="spellStart"/>
-      <w:r>
-        <w:rPr>
-          <w:color w:val="auto"/>
-          <w:lang w:val="en-US"/>
-        </w:rPr>
-        <w:t>standardised</w:t>
-      </w:r>
-      <w:proofErr w:type="spellEnd"/>
-      <w:r>
-        <w:rPr>
-          <w:color w:val="auto"/>
-          <w:lang w:val="en-US"/>
-        </w:rPr>
-        <w:t xml:space="preserve"> interpretation of verbal autopsy data: the new InterVA-4 tool. Global Health Action 5:19281</w:t>
+        <w:t>Byass P, Chandramohan D, Clark SJ, et al (2012) Strengthening standardised interpretation of verbal autopsy data: the new InterVA-4 tool. Global Health Action 5:19281</w:t>
       </w:r>
     </w:p>
     <w:p>
@@ -17859,23 +17308,7 @@
           <w:lang w:val="en-US"/>
         </w:rPr>
         <w:tab/>
-        <w:t xml:space="preserve">BAYES (1958) An essay towards solving a problem in the doctrine of chances. </w:t>
-      </w:r>
-      <w:proofErr w:type="spellStart"/>
-      <w:r>
-        <w:rPr>
-          <w:color w:val="auto"/>
-          <w:lang w:val="en-US"/>
-        </w:rPr>
-        <w:t>Biometrika</w:t>
-      </w:r>
-      <w:proofErr w:type="spellEnd"/>
-      <w:r>
-        <w:rPr>
-          <w:color w:val="auto"/>
-          <w:lang w:val="en-US"/>
-        </w:rPr>
-        <w:t xml:space="preserve"> 45:296–315</w:t>
+        <w:t>BAYES (1958) An essay towards solving a problem in the doctrine of chances. Biometrika 45:296–315</w:t>
       </w:r>
     </w:p>
     <w:p>
@@ -17899,22 +17332,7 @@
           <w:lang w:val="en-US"/>
         </w:rPr>
         <w:tab/>
-      </w:r>
-      <w:proofErr w:type="spellStart"/>
-      <w:r>
-        <w:rPr>
-          <w:color w:val="auto"/>
-          <w:lang w:val="en-US"/>
-        </w:rPr>
-        <w:t>Brooks</w:t>
-      </w:r>
-      <w:proofErr w:type="spellEnd"/>
-      <w:r>
-        <w:rPr>
-          <w:color w:val="auto"/>
-          <w:lang w:val="en-US"/>
-        </w:rPr>
-        <w:t xml:space="preserve"> S (1998) Markov chain Monte Carlo method and its application. J Royal Statistical Soc D 47:69–100</w:t>
+        <w:t>Brooks S (1998) Markov chain Monte Carlo method and its application. J Royal Statistical Soc D 47:69–100</w:t>
       </w:r>
     </w:p>
     <w:p>
@@ -18011,55 +17429,7 @@
           <w:lang w:val="en-US"/>
         </w:rPr>
         <w:tab/>
-        <w:t xml:space="preserve">Vaswani A, </w:t>
-      </w:r>
-      <w:proofErr w:type="spellStart"/>
-      <w:r>
-        <w:rPr>
-          <w:color w:val="auto"/>
-          <w:lang w:val="en-US"/>
-        </w:rPr>
-        <w:t>Shazeer</w:t>
-      </w:r>
-      <w:proofErr w:type="spellEnd"/>
-      <w:r>
-        <w:rPr>
-          <w:color w:val="auto"/>
-          <w:lang w:val="en-US"/>
-        </w:rPr>
-        <w:t xml:space="preserve"> N, Parmar N, </w:t>
-      </w:r>
-      <w:proofErr w:type="spellStart"/>
-      <w:r>
-        <w:rPr>
-          <w:color w:val="auto"/>
-          <w:lang w:val="en-US"/>
-        </w:rPr>
-        <w:t>Uszkoreit</w:t>
-      </w:r>
-      <w:proofErr w:type="spellEnd"/>
-      <w:r>
-        <w:rPr>
-          <w:color w:val="auto"/>
-          <w:lang w:val="en-US"/>
-        </w:rPr>
-        <w:t xml:space="preserve"> J, Jones L, Gomez AN, Kaiser Ł, </w:t>
-      </w:r>
-      <w:proofErr w:type="spellStart"/>
-      <w:r>
-        <w:rPr>
-          <w:color w:val="auto"/>
-          <w:lang w:val="en-US"/>
-        </w:rPr>
-        <w:t>Polosukhin</w:t>
-      </w:r>
-      <w:proofErr w:type="spellEnd"/>
-      <w:r>
-        <w:rPr>
-          <w:color w:val="auto"/>
-          <w:lang w:val="en-US"/>
-        </w:rPr>
-        <w:t xml:space="preserve"> I (2017) Attention is All you Need. Advances in Neural Information Processing Systems 30:</w:t>
+        <w:t>Vaswani A, Shazeer N, Parmar N, Uszkoreit J, Jones L, Gomez AN, Kaiser Ł, Polosukhin I (2017) Attention is All you Need. Advances in Neural Information Processing Systems 30:</w:t>
       </w:r>
     </w:p>
     <w:p>
@@ -18107,23 +17477,7 @@
           <w:lang w:val="en-US"/>
         </w:rPr>
         <w:tab/>
-        <w:t xml:space="preserve">Christiano PF, </w:t>
-      </w:r>
-      <w:proofErr w:type="spellStart"/>
-      <w:r>
-        <w:rPr>
-          <w:color w:val="auto"/>
-          <w:lang w:val="en-US"/>
-        </w:rPr>
-        <w:t>Leike</w:t>
-      </w:r>
-      <w:proofErr w:type="spellEnd"/>
-      <w:r>
-        <w:rPr>
-          <w:color w:val="auto"/>
-          <w:lang w:val="en-US"/>
-        </w:rPr>
-        <w:t xml:space="preserve"> J, Brown T, Martic M, Legg S, Amodei D (2017) Deep reinforcement learning from human preferences. Advances in neural information processing systems 30:</w:t>
+        <w:t>Christiano PF, Leike J, Brown T, Martic M, Legg S, Amodei D (2017) Deep reinforcement learning from human preferences. Advances in neural information processing systems 30:</w:t>
       </w:r>
     </w:p>
     <w:p>
@@ -18147,22 +17501,7 @@
           <w:lang w:val="en-US"/>
         </w:rPr>
         <w:tab/>
-      </w:r>
-      <w:proofErr w:type="spellStart"/>
-      <w:r>
-        <w:rPr>
-          <w:color w:val="auto"/>
-          <w:lang w:val="en-US"/>
-        </w:rPr>
-        <w:t>Stiennon</w:t>
-      </w:r>
-      <w:proofErr w:type="spellEnd"/>
-      <w:r>
-        <w:rPr>
-          <w:color w:val="auto"/>
-          <w:lang w:val="en-US"/>
-        </w:rPr>
-        <w:t xml:space="preserve"> N, Ouyang L, Wu J, Ziegler D, Lowe R, Voss C, Radford A, Amodei D, Christiano PF (2020) Learning to summarize with human feedback. Advances in Neural Information Processing Systems 33:3008–3021</w:t>
+        <w:t>Stiennon N, Ouyang L, Wu J, Ziegler D, Lowe R, Voss C, Radford A, Amodei D, Christiano PF (2020) Learning to summarize with human feedback. Advances in Neural Information Processing Systems 33:3008–3021</w:t>
       </w:r>
     </w:p>
     <w:p>
@@ -18186,39 +17525,7 @@
           <w:lang w:val="en-US"/>
         </w:rPr>
         <w:tab/>
-        <w:t xml:space="preserve">Wirth C, </w:t>
-      </w:r>
-      <w:proofErr w:type="spellStart"/>
-      <w:r>
-        <w:rPr>
-          <w:color w:val="auto"/>
-          <w:lang w:val="en-US"/>
-        </w:rPr>
-        <w:t>Akrour</w:t>
-      </w:r>
-      <w:proofErr w:type="spellEnd"/>
-      <w:r>
-        <w:rPr>
-          <w:color w:val="auto"/>
-          <w:lang w:val="en-US"/>
-        </w:rPr>
-        <w:t xml:space="preserve"> R, Neumann G, </w:t>
-      </w:r>
-      <w:proofErr w:type="spellStart"/>
-      <w:r>
-        <w:rPr>
-          <w:color w:val="auto"/>
-          <w:lang w:val="en-US"/>
-        </w:rPr>
-        <w:t>Fürnkranz</w:t>
-      </w:r>
-      <w:proofErr w:type="spellEnd"/>
-      <w:r>
-        <w:rPr>
-          <w:color w:val="auto"/>
-          <w:lang w:val="en-US"/>
-        </w:rPr>
-        <w:t xml:space="preserve"> J (2017) A survey of preference-based reinforcement learning methods. J Mach Learn Res 18:4945–4990</w:t>
+        <w:t>Wirth C, Akrour R, Neumann G, Fürnkranz J (2017) A survey of preference-based reinforcement learning methods. J Mach Learn Res 18:4945–4990</w:t>
       </w:r>
     </w:p>
     <w:p>
@@ -18266,23 +17573,7 @@
           <w:lang w:val="en-US"/>
         </w:rPr>
         <w:tab/>
-        <w:t xml:space="preserve">Murray CJ, Lozano R, Flaxman AD, </w:t>
-      </w:r>
-      <w:proofErr w:type="spellStart"/>
-      <w:r>
-        <w:rPr>
-          <w:color w:val="auto"/>
-          <w:lang w:val="en-US"/>
-        </w:rPr>
-        <w:t>Vahdatpour</w:t>
-      </w:r>
-      <w:proofErr w:type="spellEnd"/>
-      <w:r>
-        <w:rPr>
-          <w:color w:val="auto"/>
-          <w:lang w:val="en-US"/>
-        </w:rPr>
-        <w:t xml:space="preserve"> A, Lopez AD (2011) Robust metrics for assessing the performance of different verbal autopsy cause assignment methods in validation studies. Population Health Metrics 9:28</w:t>
+        <w:t>Murray CJ, Lozano R, Flaxman AD, Vahdatpour A, Lopez AD (2011) Robust metrics for assessing the performance of different verbal autopsy cause assignment methods in validation studies. Population Health Metrics 9:28</w:t>
       </w:r>
     </w:p>
     <w:p>
@@ -18306,22 +17597,7 @@
           <w:lang w:val="en-US"/>
         </w:rPr>
         <w:tab/>
-      </w:r>
-      <w:proofErr w:type="spellStart"/>
-      <w:r>
-        <w:rPr>
-          <w:color w:val="auto"/>
-          <w:lang w:val="en-US"/>
-        </w:rPr>
-        <w:t>Setel</w:t>
-      </w:r>
-      <w:proofErr w:type="spellEnd"/>
-      <w:r>
-        <w:rPr>
-          <w:color w:val="auto"/>
-          <w:lang w:val="en-US"/>
-        </w:rPr>
-        <w:t xml:space="preserve"> PW, Whiting DR, Hemed Y, Chandramohan D, Wolfson LJ, Alberti KGMM, Lopez AD (2006) Validity of verbal autopsy procedures for determining cause of death in Tanzania. Tropical Medicine &amp; International Health 11:681–696</w:t>
+        <w:t>Setel PW, Whiting DR, Hemed Y, Chandramohan D, Wolfson LJ, Alberti KGMM, Lopez AD (2006) Validity of verbal autopsy procedures for determining cause of death in Tanzania. Tropical Medicine &amp; International Health 11:681–696</w:t>
       </w:r>
     </w:p>
     <w:p>
@@ -18369,23 +17645,7 @@
           <w:lang w:val="en-US"/>
         </w:rPr>
         <w:tab/>
-        <w:t xml:space="preserve">Rasmussen LA, Cascio MA, Ferrand A, Shevell M, Racine E (2019) The complexity of physicians’ understanding and management of prognostic uncertainty in neonatal hypoxic-ischemic encephalopathy. J </w:t>
-      </w:r>
-      <w:proofErr w:type="spellStart"/>
-      <w:r>
-        <w:rPr>
-          <w:color w:val="auto"/>
-          <w:lang w:val="en-US"/>
-        </w:rPr>
-        <w:t>Perinatol</w:t>
-      </w:r>
-      <w:proofErr w:type="spellEnd"/>
-      <w:r>
-        <w:rPr>
-          <w:color w:val="auto"/>
-          <w:lang w:val="en-US"/>
-        </w:rPr>
-        <w:t xml:space="preserve"> 39:278–285</w:t>
+        <w:t>Rasmussen LA, Cascio MA, Ferrand A, Shevell M, Racine E (2019) The complexity of physicians’ understanding and management of prognostic uncertainty in neonatal hypoxic-ischemic encephalopathy. J Perinatol 39:278–285</w:t>
       </w:r>
     </w:p>
     <w:p>
@@ -18409,39 +17669,7 @@
           <w:lang w:val="en-US"/>
         </w:rPr>
         <w:tab/>
-        <w:t xml:space="preserve">Faison G, Chou F-S, </w:t>
-      </w:r>
-      <w:proofErr w:type="spellStart"/>
-      <w:r>
-        <w:rPr>
-          <w:color w:val="auto"/>
-          <w:lang w:val="en-US"/>
-        </w:rPr>
-        <w:t>Feudtner</w:t>
-      </w:r>
-      <w:proofErr w:type="spellEnd"/>
-      <w:r>
-        <w:rPr>
-          <w:color w:val="auto"/>
-          <w:lang w:val="en-US"/>
-        </w:rPr>
-        <w:t xml:space="preserve"> C, Janvier A (2023) When the Unknown Is Unknowable: Confronting Diagnostic Uncertainty. Pediatrics </w:t>
-      </w:r>
-      <w:proofErr w:type="gramStart"/>
-      <w:r>
-        <w:rPr>
-          <w:color w:val="auto"/>
-          <w:lang w:val="en-US"/>
-        </w:rPr>
-        <w:t>152:e</w:t>
-      </w:r>
-      <w:proofErr w:type="gramEnd"/>
-      <w:r>
-        <w:rPr>
-          <w:color w:val="auto"/>
-          <w:lang w:val="en-US"/>
-        </w:rPr>
-        <w:t>2023061193</w:t>
+        <w:t>Faison G, Chou F-S, Feudtner C, Janvier A (2023) When the Unknown Is Unknowable: Confronting Diagnostic Uncertainty. Pediatrics 152:e2023061193</w:t>
       </w:r>
     </w:p>
     <w:p>
@@ -18513,87 +17741,7 @@
           <w:lang w:val="en-US"/>
         </w:rPr>
         <w:tab/>
-        <w:t xml:space="preserve">Khowaja SA, </w:t>
-      </w:r>
-      <w:proofErr w:type="spellStart"/>
-      <w:r>
-        <w:rPr>
-          <w:color w:val="auto"/>
-          <w:lang w:val="en-US"/>
-        </w:rPr>
-        <w:t>Khuwaja</w:t>
-      </w:r>
-      <w:proofErr w:type="spellEnd"/>
-      <w:r>
-        <w:rPr>
-          <w:color w:val="auto"/>
-          <w:lang w:val="en-US"/>
-        </w:rPr>
-        <w:t xml:space="preserve"> P, Dev K, Wang W, </w:t>
-      </w:r>
-      <w:proofErr w:type="spellStart"/>
-      <w:r>
-        <w:rPr>
-          <w:color w:val="auto"/>
-          <w:lang w:val="en-US"/>
-        </w:rPr>
-        <w:t>Nkenyereye</w:t>
-      </w:r>
-      <w:proofErr w:type="spellEnd"/>
-      <w:r>
-        <w:rPr>
-          <w:color w:val="auto"/>
-          <w:lang w:val="en-US"/>
-        </w:rPr>
-        <w:t xml:space="preserve"> L (2024) ChatGPT Needs SPADE (Sustainability, </w:t>
-      </w:r>
-      <w:proofErr w:type="spellStart"/>
-      <w:r>
-        <w:rPr>
-          <w:color w:val="auto"/>
-          <w:lang w:val="en-US"/>
-        </w:rPr>
-        <w:t>PrivAcy</w:t>
-      </w:r>
-      <w:proofErr w:type="spellEnd"/>
-      <w:r>
-        <w:rPr>
-          <w:color w:val="auto"/>
-          <w:lang w:val="en-US"/>
-        </w:rPr>
-        <w:t xml:space="preserve">, Digital divide, and Ethics) Evaluation: A Review. </w:t>
-      </w:r>
-      <w:proofErr w:type="spellStart"/>
-      <w:r>
-        <w:rPr>
-          <w:color w:val="auto"/>
-          <w:lang w:val="en-US"/>
-        </w:rPr>
-        <w:t>Cogn</w:t>
-      </w:r>
-      <w:proofErr w:type="spellEnd"/>
-      <w:r>
-        <w:rPr>
-          <w:color w:val="auto"/>
-          <w:lang w:val="en-US"/>
-        </w:rPr>
-        <w:t xml:space="preserve"> </w:t>
-      </w:r>
-      <w:proofErr w:type="spellStart"/>
-      <w:r>
-        <w:rPr>
-          <w:color w:val="auto"/>
-          <w:lang w:val="en-US"/>
-        </w:rPr>
-        <w:t>Comput</w:t>
-      </w:r>
-      <w:proofErr w:type="spellEnd"/>
-      <w:r>
-        <w:rPr>
-          <w:color w:val="auto"/>
-          <w:lang w:val="en-US"/>
-        </w:rPr>
-        <w:t>. https://doi.org/10.1007/s12559-024-10285-1</w:t>
+        <w:t>Khowaja SA, Khuwaja P, Dev K, Wang W, Nkenyereye L (2024) ChatGPT Needs SPADE (Sustainability, PrivAcy, Digital divide, and Ethics) Evaluation: A Review. Cogn Comput. https://doi.org/10.1007/s12559-024-10285-1</w:t>
       </w:r>
     </w:p>
     <w:p>
@@ -18641,22 +17789,7 @@
           <w:lang w:val="en-US"/>
         </w:rPr>
         <w:tab/>
-      </w:r>
-      <w:proofErr w:type="spellStart"/>
-      <w:r>
-        <w:rPr>
-          <w:color w:val="auto"/>
-          <w:lang w:val="en-US"/>
-        </w:rPr>
-        <w:t>Intersoft</w:t>
-      </w:r>
-      <w:proofErr w:type="spellEnd"/>
-      <w:r>
-        <w:rPr>
-          <w:color w:val="auto"/>
-          <w:lang w:val="en-US"/>
-        </w:rPr>
-        <w:t xml:space="preserve"> Consulting (2018) General Data Protection Regulation (GDPR) – Legal Text. In: General Data Protection Regulation (GDPR). https://gdpr-info.eu/. Accessed 24 Jun 2025</w:t>
+        <w:t>Intersoft Consulting (2018) General Data Protection Regulation (GDPR) – Legal Text. In: General Data Protection Regulation (GDPR). https://gdpr-info.eu/. Accessed 24 Jun 2025</w:t>
       </w:r>
     </w:p>
     <w:p>
@@ -18681,23 +17814,7 @@
           <w:lang w:val="en-US"/>
         </w:rPr>
         <w:tab/>
-        <w:t xml:space="preserve">Beck EJ, </w:t>
-      </w:r>
-      <w:proofErr w:type="gramStart"/>
-      <w:r>
-        <w:rPr>
-          <w:color w:val="auto"/>
-          <w:lang w:val="en-US"/>
-        </w:rPr>
-        <w:t>Gill ,Wayne</w:t>
-      </w:r>
-      <w:proofErr w:type="gramEnd"/>
-      <w:r>
-        <w:rPr>
-          <w:color w:val="auto"/>
-          <w:lang w:val="en-US"/>
-        </w:rPr>
-        <w:t>, and De Lay PR (2016) Protecting the confidentiality and security of personal health information in low- and middle-income countries in the era of SDGs and Big Data. Global Health Action 9:32089</w:t>
+        <w:t>Beck EJ, Gill ,Wayne, and De Lay PR (2016) Protecting the confidentiality and security of personal health information in low- and middle-income countries in the era of SDGs and Big Data. Global Health Action 9:32089</w:t>
       </w:r>
     </w:p>
     <w:p>
@@ -18721,38 +17838,7 @@
           <w:lang w:val="en-US"/>
         </w:rPr>
         <w:tab/>
-      </w:r>
-      <w:proofErr w:type="spellStart"/>
-      <w:r>
-        <w:rPr>
-          <w:color w:val="auto"/>
-          <w:lang w:val="en-US"/>
-        </w:rPr>
-        <w:t>Kwarkye</w:t>
-      </w:r>
-      <w:proofErr w:type="spellEnd"/>
-      <w:r>
-        <w:rPr>
-          <w:color w:val="auto"/>
-          <w:lang w:val="en-US"/>
-        </w:rPr>
-        <w:t xml:space="preserve"> TG (2025) “We know what we are doing”: the politics and trends in artificial intelligence policies in Africa. Canadian Journal of African Studies / Revue canadienne des études </w:t>
-      </w:r>
-      <w:proofErr w:type="spellStart"/>
-      <w:r>
-        <w:rPr>
-          <w:color w:val="auto"/>
-          <w:lang w:val="en-US"/>
-        </w:rPr>
-        <w:t>africaines</w:t>
-      </w:r>
-      <w:proofErr w:type="spellEnd"/>
-      <w:r>
-        <w:rPr>
-          <w:color w:val="auto"/>
-          <w:lang w:val="en-US"/>
-        </w:rPr>
-        <w:t xml:space="preserve"> 1–19</w:t>
+        <w:t>Kwarkye TG (2025) “We know what we are doing”: the politics and trends in artificial intelligence policies in Africa. Canadian Journal of African Studies / Revue canadienne des études africaines 1–19</w:t>
       </w:r>
     </w:p>
     <w:p>
@@ -18800,23 +17886,7 @@
           <w:lang w:val="en-US"/>
         </w:rPr>
         <w:tab/>
-        <w:t xml:space="preserve">Johnson D, Goodman R, </w:t>
-      </w:r>
-      <w:proofErr w:type="spellStart"/>
-      <w:r>
-        <w:rPr>
-          <w:color w:val="auto"/>
-          <w:lang w:val="en-US"/>
-        </w:rPr>
-        <w:t>Patrinely</w:t>
-      </w:r>
-      <w:proofErr w:type="spellEnd"/>
-      <w:r>
-        <w:rPr>
-          <w:color w:val="auto"/>
-          <w:lang w:val="en-US"/>
-        </w:rPr>
-        <w:t xml:space="preserve"> J, et al (2023) Assessing the Accuracy and Reliability of AI-Generated Medical Responses: An Evaluation of the Chat-GPT Model. Res Sq rs.3.rs-2566942</w:t>
+        <w:t>Johnson D, Goodman R, Patrinely J, et al (2023) Assessing the Accuracy and Reliability of AI-Generated Medical Responses: An Evaluation of the Chat-GPT Model. Res Sq rs.3.rs-2566942</w:t>
       </w:r>
     </w:p>
     <w:p>
@@ -18864,23 +17934,7 @@
           <w:lang w:val="en-US"/>
         </w:rPr>
         <w:tab/>
-        <w:t xml:space="preserve">Krishna S, Bhambra N, Bleakney R, Bhayana R, Atzen S (2024) Evaluation of Reliability, Repeatability, Robustness, and Confidence of GPT-3.5 and GPT-4 on a Radiology Board–style Examination. Radiology </w:t>
-      </w:r>
-      <w:proofErr w:type="gramStart"/>
-      <w:r>
-        <w:rPr>
-          <w:color w:val="auto"/>
-          <w:lang w:val="en-US"/>
-        </w:rPr>
-        <w:t>311:e</w:t>
-      </w:r>
-      <w:proofErr w:type="gramEnd"/>
-      <w:r>
-        <w:rPr>
-          <w:color w:val="auto"/>
-          <w:lang w:val="en-US"/>
-        </w:rPr>
-        <w:t>232715</w:t>
+        <w:t>Krishna S, Bhambra N, Bleakney R, Bhayana R, Atzen S (2024) Evaluation of Reliability, Repeatability, Robustness, and Confidence of GPT-3.5 and GPT-4 on a Radiology Board–style Examination. Radiology 311:e232715</w:t>
       </w:r>
     </w:p>
     <w:p>
@@ -18904,55 +17958,7 @@
           <w:lang w:val="en-US"/>
         </w:rPr>
         <w:tab/>
-        <w:t xml:space="preserve">Shawon </w:t>
-      </w:r>
-      <w:proofErr w:type="spellStart"/>
-      <w:r>
-        <w:rPr>
-          <w:color w:val="auto"/>
-          <w:lang w:val="en-US"/>
-        </w:rPr>
-        <w:t>MdTH</w:t>
-      </w:r>
-      <w:proofErr w:type="spellEnd"/>
-      <w:r>
-        <w:rPr>
-          <w:color w:val="auto"/>
-          <w:lang w:val="en-US"/>
-        </w:rPr>
-        <w:t xml:space="preserve">, Ashrafi SAA, Azad AK, Firth SM, Chowdhury H, </w:t>
-      </w:r>
-      <w:proofErr w:type="spellStart"/>
-      <w:r>
-        <w:rPr>
-          <w:color w:val="auto"/>
-          <w:lang w:val="en-US"/>
-        </w:rPr>
-        <w:t>Mswia</w:t>
-      </w:r>
-      <w:proofErr w:type="spellEnd"/>
-      <w:r>
-        <w:rPr>
-          <w:color w:val="auto"/>
-          <w:lang w:val="en-US"/>
-        </w:rPr>
-        <w:t xml:space="preserve"> RG, Adair T, Riley I, </w:t>
-      </w:r>
-      <w:proofErr w:type="spellStart"/>
-      <w:r>
-        <w:rPr>
-          <w:color w:val="auto"/>
-          <w:lang w:val="en-US"/>
-        </w:rPr>
-        <w:t>Abouzahr</w:t>
-      </w:r>
-      <w:proofErr w:type="spellEnd"/>
-      <w:r>
-        <w:rPr>
-          <w:color w:val="auto"/>
-          <w:lang w:val="en-US"/>
-        </w:rPr>
-        <w:t xml:space="preserve"> C, Lopez AD (2021) Routine mortality surveillance to identify the cause of death pattern for out-of-hospital adult (aged 12+ years) deaths in Bangladesh: introduction of automated verbal autopsy. BMC Public Health 21:491</w:t>
+        <w:t>Shawon MdTH, Ashrafi SAA, Azad AK, Firth SM, Chowdhury H, Mswia RG, Adair T, Riley I, Abouzahr C, Lopez AD (2021) Routine mortality surveillance to identify the cause of death pattern for out-of-hospital adult (aged 12+ years) deaths in Bangladesh: introduction of automated verbal autopsy. BMC Public Health 21:491</w:t>
       </w:r>
     </w:p>
     <w:p>
@@ -18976,38 +17982,7 @@
           <w:lang w:val="en-US"/>
         </w:rPr>
         <w:tab/>
-      </w:r>
-      <w:proofErr w:type="spellStart"/>
-      <w:r>
-        <w:rPr>
-          <w:color w:val="auto"/>
-          <w:lang w:val="en-US"/>
-        </w:rPr>
-        <w:t>Maqungo</w:t>
-      </w:r>
-      <w:proofErr w:type="spellEnd"/>
-      <w:r>
-        <w:rPr>
-          <w:color w:val="auto"/>
-          <w:lang w:val="en-US"/>
-        </w:rPr>
-        <w:t xml:space="preserve"> M, Nannan N, </w:t>
-      </w:r>
-      <w:proofErr w:type="spellStart"/>
-      <w:r>
-        <w:rPr>
-          <w:color w:val="auto"/>
-          <w:lang w:val="en-US"/>
-        </w:rPr>
-        <w:t>Nojilana</w:t>
-      </w:r>
-      <w:proofErr w:type="spellEnd"/>
-      <w:r>
-        <w:rPr>
-          <w:color w:val="auto"/>
-          <w:lang w:val="en-US"/>
-        </w:rPr>
-        <w:t xml:space="preserve"> B, et al (2024) Can verbal autopsies be used on a national scale? Key findings and lessons from South Africa’s national cause-of-death validation study. Global Health Action 17:2399413</w:t>
+        <w:t>Maqungo M, Nannan N, Nojilana B, et al (2024) Can verbal autopsies be used on a national scale? Key findings and lessons from South Africa’s national cause-of-death validation study. Global Health Action 17:2399413</w:t>
       </w:r>
     </w:p>
     <w:p>
@@ -19031,39 +18006,7 @@
           <w:lang w:val="en-US"/>
         </w:rPr>
         <w:tab/>
-        <w:t xml:space="preserve">Onyango D, </w:t>
-      </w:r>
-      <w:proofErr w:type="spellStart"/>
-      <w:r>
-        <w:rPr>
-          <w:color w:val="auto"/>
-          <w:lang w:val="en-US"/>
-        </w:rPr>
-        <w:t>Awuonda</w:t>
-      </w:r>
-      <w:proofErr w:type="spellEnd"/>
-      <w:r>
-        <w:rPr>
-          <w:color w:val="auto"/>
-          <w:lang w:val="en-US"/>
-        </w:rPr>
-        <w:t xml:space="preserve"> B (2024) Using verbal autopsy to enhance mortality surveillance. The Lancet Global Health </w:t>
-      </w:r>
-      <w:proofErr w:type="gramStart"/>
-      <w:r>
-        <w:rPr>
-          <w:color w:val="auto"/>
-          <w:lang w:val="en-US"/>
-        </w:rPr>
-        <w:t>12:e</w:t>
-      </w:r>
-      <w:proofErr w:type="gramEnd"/>
-      <w:r>
-        <w:rPr>
-          <w:color w:val="auto"/>
-          <w:lang w:val="en-US"/>
-        </w:rPr>
-        <w:t>1217–e1218</w:t>
+        <w:t>Onyango D, Awuonda B (2024) Using verbal autopsy to enhance mortality surveillance. The Lancet Global Health 12:e1217–e1218</w:t>
       </w:r>
     </w:p>
     <w:p>
@@ -19111,22 +18054,7 @@
           <w:lang w:val="en-US"/>
         </w:rPr>
         <w:tab/>
-      </w:r>
-      <w:proofErr w:type="spellStart"/>
-      <w:r>
-        <w:rPr>
-          <w:color w:val="auto"/>
-          <w:lang w:val="en-US"/>
-        </w:rPr>
-        <w:t>Nafundi</w:t>
-      </w:r>
-      <w:proofErr w:type="spellEnd"/>
-      <w:r>
-        <w:rPr>
-          <w:color w:val="auto"/>
-          <w:lang w:val="en-US"/>
-        </w:rPr>
-        <w:t xml:space="preserve"> (2023) ODK - Collect data anywhere. </w:t>
+        <w:t xml:space="preserve">Nafundi (2023) ODK - Collect data anywhere. </w:t>
       </w:r>
     </w:p>
     <w:p>
@@ -19150,23 +18078,7 @@
           <w:lang w:val="en-US"/>
         </w:rPr>
         <w:tab/>
-        <w:t xml:space="preserve">DiPasquale A, Maire N, Bratschi M (2016) Release ODK 2016 WHO VA instrument 1.5.1 </w:t>
-      </w:r>
-      <w:proofErr w:type="spellStart"/>
-      <w:r>
-        <w:rPr>
-          <w:color w:val="auto"/>
-          <w:lang w:val="en-US"/>
-        </w:rPr>
-        <w:t>SwissTPH</w:t>
-      </w:r>
-      <w:proofErr w:type="spellEnd"/>
-      <w:r>
-        <w:rPr>
-          <w:color w:val="auto"/>
-          <w:lang w:val="en-US"/>
-        </w:rPr>
-        <w:t xml:space="preserve">/WHO-VA. </w:t>
+        <w:t xml:space="preserve">DiPasquale A, Maire N, Bratschi M (2016) Release ODK 2016 WHO VA instrument 1.5.1 SwissTPH/WHO-VA. </w:t>
       </w:r>
     </w:p>
     <w:p>
@@ -19190,22 +18102,7 @@
           <w:lang w:val="en-US"/>
         </w:rPr>
         <w:tab/>
-      </w:r>
-      <w:proofErr w:type="spellStart"/>
-      <w:r>
-        <w:rPr>
-          <w:color w:val="auto"/>
-          <w:lang w:val="en-US"/>
-        </w:rPr>
-        <w:t>Byass</w:t>
-      </w:r>
-      <w:proofErr w:type="spellEnd"/>
-      <w:r>
-        <w:rPr>
-          <w:color w:val="auto"/>
-          <w:lang w:val="en-US"/>
-        </w:rPr>
-        <w:t xml:space="preserve"> P (2020) InterVA-5.1 User Guide. </w:t>
+        <w:t xml:space="preserve">Byass P (2020) InterVA-5.1 User Guide. </w:t>
       </w:r>
     </w:p>
     <w:p>
@@ -19229,71 +18126,7 @@
           <w:lang w:val="en-US"/>
         </w:rPr>
         <w:tab/>
-        <w:t xml:space="preserve">Thomas J, </w:t>
-      </w:r>
-      <w:proofErr w:type="spellStart"/>
-      <w:r>
-        <w:rPr>
-          <w:color w:val="auto"/>
-          <w:lang w:val="en-US"/>
-        </w:rPr>
-        <w:t>ekarpinskiMITRE</w:t>
-      </w:r>
-      <w:proofErr w:type="spellEnd"/>
-      <w:r>
-        <w:rPr>
-          <w:color w:val="auto"/>
-          <w:lang w:val="en-US"/>
-        </w:rPr>
-        <w:t xml:space="preserve">, </w:t>
-      </w:r>
-      <w:proofErr w:type="spellStart"/>
-      <w:r>
-        <w:rPr>
-          <w:color w:val="auto"/>
-          <w:lang w:val="en-US"/>
-        </w:rPr>
-        <w:t>pkmitre</w:t>
-      </w:r>
-      <w:proofErr w:type="spellEnd"/>
-      <w:r>
-        <w:rPr>
-          <w:color w:val="auto"/>
-          <w:lang w:val="en-US"/>
-        </w:rPr>
-        <w:t xml:space="preserve">, </w:t>
-      </w:r>
-      <w:proofErr w:type="spellStart"/>
-      <w:r>
-        <w:rPr>
-          <w:color w:val="auto"/>
-          <w:lang w:val="en-US"/>
-        </w:rPr>
-        <w:t>owentrigueros</w:t>
-      </w:r>
-      <w:proofErr w:type="spellEnd"/>
-      <w:r>
-        <w:rPr>
-          <w:color w:val="auto"/>
-          <w:lang w:val="en-US"/>
-        </w:rPr>
-        <w:t xml:space="preserve">, Choi P, Chu Y </w:t>
-      </w:r>
-      <w:proofErr w:type="spellStart"/>
-      <w:r>
-        <w:rPr>
-          <w:color w:val="auto"/>
-          <w:lang w:val="en-US"/>
-        </w:rPr>
-        <w:t>pycrossva</w:t>
-      </w:r>
-      <w:proofErr w:type="spellEnd"/>
-      <w:r>
-        <w:rPr>
-          <w:color w:val="auto"/>
-          <w:lang w:val="en-US"/>
-        </w:rPr>
-        <w:t xml:space="preserve">: Prepare data from WHO and PHRMC instruments for verbal autopsy algorithms. </w:t>
+        <w:t xml:space="preserve">Thomas J, ekarpinskiMITRE, pkmitre, owentrigueros, Choi P, Chu Y pycrossva: Prepare data from WHO and PHRMC instruments for verbal autopsy algorithms. </w:t>
       </w:r>
     </w:p>
     <w:p>
@@ -19317,39 +18150,7 @@
           <w:lang w:val="en-US"/>
         </w:rPr>
         <w:tab/>
-        <w:t xml:space="preserve">Li ZR, McCormick T, Clark S (2022) </w:t>
-      </w:r>
-      <w:proofErr w:type="spellStart"/>
-      <w:r>
-        <w:rPr>
-          <w:color w:val="auto"/>
-          <w:lang w:val="en-US"/>
-        </w:rPr>
-        <w:t>InSilicoVA</w:t>
-      </w:r>
-      <w:proofErr w:type="spellEnd"/>
-      <w:r>
-        <w:rPr>
-          <w:color w:val="auto"/>
-          <w:lang w:val="en-US"/>
-        </w:rPr>
-        <w:t>: Probabilistic Verbal Autopsy Coding with “</w:t>
-      </w:r>
-      <w:proofErr w:type="spellStart"/>
-      <w:r>
-        <w:rPr>
-          <w:color w:val="auto"/>
-          <w:lang w:val="en-US"/>
-        </w:rPr>
-        <w:t>InSilicoVA</w:t>
-      </w:r>
-      <w:proofErr w:type="spellEnd"/>
-      <w:r>
-        <w:rPr>
-          <w:color w:val="auto"/>
-          <w:lang w:val="en-US"/>
-        </w:rPr>
-        <w:t xml:space="preserve">” Algorithm. </w:t>
+        <w:t xml:space="preserve">Li ZR, McCormick T, Clark S (2022) InSilicoVA: Probabilistic Verbal Autopsy Coding with “InSilicoVA” Algorithm. </w:t>
       </w:r>
     </w:p>
     <w:p>
@@ -19373,39 +18174,7 @@
           <w:lang w:val="en-US"/>
         </w:rPr>
         <w:tab/>
-        <w:t xml:space="preserve">Thomas J, Li Z, </w:t>
-      </w:r>
-      <w:proofErr w:type="spellStart"/>
-      <w:r>
-        <w:rPr>
-          <w:color w:val="auto"/>
-          <w:lang w:val="en-US"/>
-        </w:rPr>
-        <w:t>Byass</w:t>
-      </w:r>
-      <w:proofErr w:type="spellEnd"/>
-      <w:r>
-        <w:rPr>
-          <w:color w:val="auto"/>
-          <w:lang w:val="en-US"/>
-        </w:rPr>
-        <w:t xml:space="preserve"> P, McCormick T, Boyas M, Clark S (2021) InterVA5: Replicate and </w:t>
-      </w:r>
-      <w:proofErr w:type="spellStart"/>
-      <w:r>
-        <w:rPr>
-          <w:color w:val="auto"/>
-          <w:lang w:val="en-US"/>
-        </w:rPr>
-        <w:t>Analyse</w:t>
-      </w:r>
-      <w:proofErr w:type="spellEnd"/>
-      <w:r>
-        <w:rPr>
-          <w:color w:val="auto"/>
-          <w:lang w:val="en-US"/>
-        </w:rPr>
-        <w:t xml:space="preserve"> “InterVA5.” </w:t>
+        <w:t xml:space="preserve">Thomas J, Li Z, Byass P, McCormick T, Boyas M, Clark S (2021) InterVA5: Replicate and Analyse “InterVA5.” </w:t>
       </w:r>
     </w:p>
     <w:p>
@@ -19429,54 +18198,7 @@
           <w:lang w:val="en-US"/>
         </w:rPr>
         <w:tab/>
-      </w:r>
-      <w:proofErr w:type="spellStart"/>
-      <w:r>
-        <w:rPr>
-          <w:color w:val="auto"/>
-          <w:lang w:val="en-US"/>
-        </w:rPr>
-        <w:t>Yendewa</w:t>
-      </w:r>
-      <w:proofErr w:type="spellEnd"/>
-      <w:r>
-        <w:rPr>
-          <w:color w:val="auto"/>
-          <w:lang w:val="en-US"/>
-        </w:rPr>
-        <w:t xml:space="preserve"> GA, Poveda E, </w:t>
-      </w:r>
-      <w:proofErr w:type="spellStart"/>
-      <w:r>
-        <w:rPr>
-          <w:color w:val="auto"/>
-          <w:lang w:val="en-US"/>
-        </w:rPr>
-        <w:t>Yendewa</w:t>
-      </w:r>
-      <w:proofErr w:type="spellEnd"/>
-      <w:r>
-        <w:rPr>
-          <w:color w:val="auto"/>
-          <w:lang w:val="en-US"/>
-        </w:rPr>
-        <w:t xml:space="preserve"> SA, Sahr F, Quiñones-Mateu ME, Salata RA (2018) HIV/AIDS in Sierra Leone: Characterizing the Hidden Epidemic. AIDS </w:t>
-      </w:r>
-      <w:proofErr w:type="gramStart"/>
-      <w:r>
-        <w:rPr>
-          <w:color w:val="auto"/>
-          <w:lang w:val="en-US"/>
-        </w:rPr>
-        <w:t>reviews</w:t>
-      </w:r>
-      <w:proofErr w:type="gramEnd"/>
-      <w:r>
-        <w:rPr>
-          <w:color w:val="auto"/>
-          <w:lang w:val="en-US"/>
-        </w:rPr>
-        <w:t xml:space="preserve"> 20:</w:t>
+        <w:t>Yendewa GA, Poveda E, Yendewa SA, Sahr F, Quiñones-Mateu ME, Salata RA (2018) HIV/AIDS in Sierra Leone: Characterizing the Hidden Epidemic. AIDS reviews 20:</w:t>
       </w:r>
     </w:p>
     <w:p>
@@ -19527,7 +18249,51 @@
 
 <file path=word/comments.xml><?xml version="1.0" encoding="utf-8"?>
 <w:comments xmlns:wpc="http://schemas.microsoft.com/office/word/2010/wordprocessingCanvas" xmlns:cx="http://schemas.microsoft.com/office/drawing/2014/chartex" xmlns:cx1="http://schemas.microsoft.com/office/drawing/2015/9/8/chartex" xmlns:cx2="http://schemas.microsoft.com/office/drawing/2015/10/21/chartex" xmlns:cx3="http://schemas.microsoft.com/office/drawing/2016/5/9/chartex" xmlns:cx4="http://schemas.microsoft.com/office/drawing/2016/5/10/chartex" xmlns:cx5="http://schemas.microsoft.com/office/drawing/2016/5/11/chartex" xmlns:cx6="http://schemas.microsoft.com/office/drawing/2016/5/12/chartex" xmlns:cx7="http://schemas.microsoft.com/office/drawing/2016/5/13/chartex" xmlns:cx8="http://schemas.microsoft.com/office/drawing/2016/5/14/chartex" xmlns:mc="http://schemas.openxmlformats.org/markup-compatibility/2006" xmlns:aink="http://schemas.microsoft.com/office/drawing/2016/ink" xmlns:am3d="http://schemas.microsoft.com/office/drawing/2017/model3d" xmlns:o="urn:schemas-microsoft-com:office:office" xmlns:oel="http://schemas.microsoft.com/office/2019/extlst" xmlns:r="http://schemas.openxmlformats.org/officeDocument/2006/relationships" xmlns:m="http://schemas.openxmlformats.org/officeDocument/2006/math" xmlns:v="urn:schemas-microsoft-com:vml" xmlns:wp14="http://schemas.microsoft.com/office/word/2010/wordprocessingDrawing" xmlns:wp="http://schemas.openxmlformats.org/drawingml/2006/wordprocessingDrawing" xmlns:w10="urn:schemas-microsoft-com:office:word" xmlns:w="http://schemas.openxmlformats.org/wordprocessingml/2006/main" xmlns:w14="http://schemas.microsoft.com/office/word/2010/wordml" xmlns:w15="http://schemas.microsoft.com/office/word/2012/wordml" xmlns:w16cex="http://schemas.microsoft.com/office/word/2018/wordml/cex" xmlns:w16cid="http://schemas.microsoft.com/office/word/2016/wordml/cid" xmlns:w16="http://schemas.microsoft.com/office/word/2018/wordml" xmlns:w16du="http://schemas.microsoft.com/office/word/2023/wordml/word16du" xmlns:w16sdtdh="http://schemas.microsoft.com/office/word/2020/wordml/sdtdatahash" xmlns:w16sdtfl="http://schemas.microsoft.com/office/word/2024/wordml/sdtformatlock" xmlns:w16se="http://schemas.microsoft.com/office/word/2015/wordml/symex" xmlns:wpg="http://schemas.microsoft.com/office/word/2010/wordprocessingGroup" xmlns:wpi="http://schemas.microsoft.com/office/word/2010/wordprocessingInk" xmlns:wne="http://schemas.microsoft.com/office/word/2006/wordml" xmlns:wps="http://schemas.microsoft.com/office/word/2010/wordprocessingShape" mc:Ignorable="w14 w15 w16se w16cid w16 w16cex w16sdtdh w16sdtfl w16du wp14">
-  <w:comment w:id="0" w:author="R W" w:date="2025-07-26T01:56:00Z" w:initials="RW">
+  <w:comment w:id="0" w:author="R W" w:date="2025-07-30T22:11:00Z" w:initials="RW">
+    <w:p>
+      <w:pPr>
+        <w:jc w:val="left"/>
+      </w:pPr>
+      <w:r>
+        <w:rPr>
+          <w:rStyle w:val="CommentReference"/>
+        </w:rPr>
+        <w:annotationRef/>
+      </w:r>
+      <w:r>
+        <w:rPr>
+          <w:color w:val="F6F6F6"/>
+          <w:szCs w:val="20"/>
+        </w:rPr>
+        <w:t>1. Its affordable.</w:t>
+      </w:r>
+    </w:p>
+    <w:p>
+      <w:pPr>
+        <w:jc w:val="left"/>
+      </w:pPr>
+      <w:r>
+        <w:rPr>
+          <w:color w:val="F6F6F6"/>
+          <w:szCs w:val="20"/>
+        </w:rPr>
+        <w:t>2. Already in SL-HEAL-SL</w:t>
+      </w:r>
+    </w:p>
+    <w:p>
+      <w:pPr>
+        <w:jc w:val="left"/>
+      </w:pPr>
+      <w:r>
+        <w:rPr>
+          <w:color w:val="F6F6F6"/>
+          <w:szCs w:val="20"/>
+        </w:rPr>
+        <w:t>3. Costs may fall lower and security improved inhouse models, GPT4-netscape, better LLM customized.</w:t>
+      </w:r>
+    </w:p>
+  </w:comment>
+  <w:comment w:id="1" w:author="R W" w:date="2025-07-26T01:56:00Z" w:initials="RW">
     <w:p>
       <w:pPr>
         <w:jc w:val="left"/>
@@ -19551,18 +18317,21 @@
 
 <file path=word/commentsExtended.xml><?xml version="1.0" encoding="utf-8"?>
 <w15:commentsEx xmlns:wpc="http://schemas.microsoft.com/office/word/2010/wordprocessingCanvas" xmlns:cx="http://schemas.microsoft.com/office/drawing/2014/chartex" xmlns:cx1="http://schemas.microsoft.com/office/drawing/2015/9/8/chartex" xmlns:cx2="http://schemas.microsoft.com/office/drawing/2015/10/21/chartex" xmlns:cx3="http://schemas.microsoft.com/office/drawing/2016/5/9/chartex" xmlns:cx4="http://schemas.microsoft.com/office/drawing/2016/5/10/chartex" xmlns:cx5="http://schemas.microsoft.com/office/drawing/2016/5/11/chartex" xmlns:cx6="http://schemas.microsoft.com/office/drawing/2016/5/12/chartex" xmlns:cx7="http://schemas.microsoft.com/office/drawing/2016/5/13/chartex" xmlns:cx8="http://schemas.microsoft.com/office/drawing/2016/5/14/chartex" xmlns:mc="http://schemas.openxmlformats.org/markup-compatibility/2006" xmlns:aink="http://schemas.microsoft.com/office/drawing/2016/ink" xmlns:am3d="http://schemas.microsoft.com/office/drawing/2017/model3d" xmlns:o="urn:schemas-microsoft-com:office:office" xmlns:oel="http://schemas.microsoft.com/office/2019/extlst" xmlns:r="http://schemas.openxmlformats.org/officeDocument/2006/relationships" xmlns:m="http://schemas.openxmlformats.org/officeDocument/2006/math" xmlns:v="urn:schemas-microsoft-com:vml" xmlns:wp14="http://schemas.microsoft.com/office/word/2010/wordprocessingDrawing" xmlns:wp="http://schemas.openxmlformats.org/drawingml/2006/wordprocessingDrawing" xmlns:w10="urn:schemas-microsoft-com:office:word" xmlns:w="http://schemas.openxmlformats.org/wordprocessingml/2006/main" xmlns:w14="http://schemas.microsoft.com/office/word/2010/wordml" xmlns:w15="http://schemas.microsoft.com/office/word/2012/wordml" xmlns:w16cex="http://schemas.microsoft.com/office/word/2018/wordml/cex" xmlns:w16cid="http://schemas.microsoft.com/office/word/2016/wordml/cid" xmlns:w16="http://schemas.microsoft.com/office/word/2018/wordml" xmlns:w16du="http://schemas.microsoft.com/office/word/2023/wordml/word16du" xmlns:w16sdtdh="http://schemas.microsoft.com/office/word/2020/wordml/sdtdatahash" xmlns:w16sdtfl="http://schemas.microsoft.com/office/word/2024/wordml/sdtformatlock" xmlns:w16se="http://schemas.microsoft.com/office/word/2015/wordml/symex" xmlns:wpg="http://schemas.microsoft.com/office/word/2010/wordprocessingGroup" xmlns:wpi="http://schemas.microsoft.com/office/word/2010/wordprocessingInk" xmlns:wne="http://schemas.microsoft.com/office/word/2006/wordml" xmlns:wps="http://schemas.microsoft.com/office/word/2010/wordprocessingShape" mc:Ignorable="w14 w15 w16se w16cid w16 w16cex w16sdtdh w16sdtfl w16du wp14">
+  <w15:commentEx w15:paraId="64095D07" w15:done="0"/>
   <w15:commentEx w15:paraId="1E13497A" w15:done="0"/>
 </w15:commentsEx>
 </file>
 
 <file path=word/commentsExtensible.xml><?xml version="1.0" encoding="utf-8"?>
 <w16cex:commentsExtensible xmlns:wpc="http://schemas.microsoft.com/office/word/2010/wordprocessingCanvas" xmlns:cx="http://schemas.microsoft.com/office/drawing/2014/chartex" xmlns:cx1="http://schemas.microsoft.com/office/drawing/2015/9/8/chartex" xmlns:cx2="http://schemas.microsoft.com/office/drawing/2015/10/21/chartex" xmlns:cx3="http://schemas.microsoft.com/office/drawing/2016/5/9/chartex" xmlns:cx4="http://schemas.microsoft.com/office/drawing/2016/5/10/chartex" xmlns:cx5="http://schemas.microsoft.com/office/drawing/2016/5/11/chartex" xmlns:cx6="http://schemas.microsoft.com/office/drawing/2016/5/12/chartex" xmlns:cx7="http://schemas.microsoft.com/office/drawing/2016/5/13/chartex" xmlns:cx8="http://schemas.microsoft.com/office/drawing/2016/5/14/chartex" xmlns:cr="http://schemas.microsoft.com/office/comments/2020/reactions" xmlns:mc="http://schemas.openxmlformats.org/markup-compatibility/2006" xmlns:aink="http://schemas.microsoft.com/office/drawing/2016/ink" xmlns:am3d="http://schemas.microsoft.com/office/drawing/2017/model3d" xmlns:o="urn:schemas-microsoft-com:office:office" xmlns:oel="http://schemas.microsoft.com/office/2019/extlst" xmlns:r="http://schemas.openxmlformats.org/officeDocument/2006/relationships" xmlns:m="http://schemas.openxmlformats.org/officeDocument/2006/math" xmlns:v="urn:schemas-microsoft-com:vml" xmlns:wp14="http://schemas.microsoft.com/office/word/2010/wordprocessingDrawing" xmlns:wp="http://schemas.openxmlformats.org/drawingml/2006/wordprocessingDrawing" xmlns:w10="urn:schemas-microsoft-com:office:word" xmlns:w="http://schemas.openxmlformats.org/wordprocessingml/2006/main" xmlns:w14="http://schemas.microsoft.com/office/word/2010/wordml" xmlns:w15="http://schemas.microsoft.com/office/word/2012/wordml" xmlns:w16cex="http://schemas.microsoft.com/office/word/2018/wordml/cex" xmlns:w16cid="http://schemas.microsoft.com/office/word/2016/wordml/cid" xmlns:w16="http://schemas.microsoft.com/office/word/2018/wordml" xmlns:w16du="http://schemas.microsoft.com/office/word/2023/wordml/word16du" xmlns:w16sdtdh="http://schemas.microsoft.com/office/word/2020/wordml/sdtdatahash" xmlns:w16sdtfl="http://schemas.microsoft.com/office/word/2024/wordml/sdtformatlock" xmlns:w16se="http://schemas.microsoft.com/office/word/2015/wordml/symex" xmlns:wpg="http://schemas.microsoft.com/office/word/2010/wordprocessingGroup" xmlns:wpi="http://schemas.microsoft.com/office/word/2010/wordprocessingInk" xmlns:wne="http://schemas.microsoft.com/office/word/2006/wordml" xmlns:wps="http://schemas.microsoft.com/office/word/2010/wordprocessingShape" mc:Ignorable="w14 w15 w16se w16cid w16 w16cex w16sdtdh w16sdtfl cr w16du wp14">
+  <w16cex:commentExtensible w16cex:durableId="744BFFAD" w16cex:dateUtc="2025-07-31T02:11:00Z"/>
   <w16cex:commentExtensible w16cex:durableId="64FB49BB" w16cex:dateUtc="2025-07-26T05:56:00Z"/>
 </w16cex:commentsExtensible>
 </file>
 
 <file path=word/commentsIds.xml><?xml version="1.0" encoding="utf-8"?>
 <w16cid:commentsIds xmlns:wpc="http://schemas.microsoft.com/office/word/2010/wordprocessingCanvas" xmlns:cx="http://schemas.microsoft.com/office/drawing/2014/chartex" xmlns:cx1="http://schemas.microsoft.com/office/drawing/2015/9/8/chartex" xmlns:cx2="http://schemas.microsoft.com/office/drawing/2015/10/21/chartex" xmlns:cx3="http://schemas.microsoft.com/office/drawing/2016/5/9/chartex" xmlns:cx4="http://schemas.microsoft.com/office/drawing/2016/5/10/chartex" xmlns:cx5="http://schemas.microsoft.com/office/drawing/2016/5/11/chartex" xmlns:cx6="http://schemas.microsoft.com/office/drawing/2016/5/12/chartex" xmlns:cx7="http://schemas.microsoft.com/office/drawing/2016/5/13/chartex" xmlns:cx8="http://schemas.microsoft.com/office/drawing/2016/5/14/chartex" xmlns:mc="http://schemas.openxmlformats.org/markup-compatibility/2006" xmlns:aink="http://schemas.microsoft.com/office/drawing/2016/ink" xmlns:am3d="http://schemas.microsoft.com/office/drawing/2017/model3d" xmlns:o="urn:schemas-microsoft-com:office:office" xmlns:oel="http://schemas.microsoft.com/office/2019/extlst" xmlns:r="http://schemas.openxmlformats.org/officeDocument/2006/relationships" xmlns:m="http://schemas.openxmlformats.org/officeDocument/2006/math" xmlns:v="urn:schemas-microsoft-com:vml" xmlns:wp14="http://schemas.microsoft.com/office/word/2010/wordprocessingDrawing" xmlns:wp="http://schemas.openxmlformats.org/drawingml/2006/wordprocessingDrawing" xmlns:w10="urn:schemas-microsoft-com:office:word" xmlns:w="http://schemas.openxmlformats.org/wordprocessingml/2006/main" xmlns:w14="http://schemas.microsoft.com/office/word/2010/wordml" xmlns:w15="http://schemas.microsoft.com/office/word/2012/wordml" xmlns:w16cex="http://schemas.microsoft.com/office/word/2018/wordml/cex" xmlns:w16cid="http://schemas.microsoft.com/office/word/2016/wordml/cid" xmlns:w16="http://schemas.microsoft.com/office/word/2018/wordml" xmlns:w16du="http://schemas.microsoft.com/office/word/2023/wordml/word16du" xmlns:w16sdtdh="http://schemas.microsoft.com/office/word/2020/wordml/sdtdatahash" xmlns:w16sdtfl="http://schemas.microsoft.com/office/word/2024/wordml/sdtformatlock" xmlns:w16se="http://schemas.microsoft.com/office/word/2015/wordml/symex" xmlns:wpg="http://schemas.microsoft.com/office/word/2010/wordprocessingGroup" xmlns:wpi="http://schemas.microsoft.com/office/word/2010/wordprocessingInk" xmlns:wne="http://schemas.microsoft.com/office/word/2006/wordml" xmlns:wps="http://schemas.microsoft.com/office/word/2010/wordprocessingShape" mc:Ignorable="w14 w15 w16se w16cid w16 w16cex w16sdtdh w16sdtfl w16du wp14">
+  <w16cid:commentId w16cid:paraId="64095D07" w16cid:durableId="744BFFAD"/>
   <w16cid:commentId w16cid:paraId="1E13497A" w16cid:durableId="64FB49BB"/>
 </w16cid:commentsIds>
 </file>

</xml_diff>

<commit_message>
Bold max perf pccc plots
</commit_message>
<xml_diff>
--- a/manuscript/wen-et-al-2025-cava-v2.docx
+++ b/manuscript/wen-et-al-2025-cava-v2.docx
@@ -2183,7 +2183,7 @@
         </w:rPr>
         <w:lastRenderedPageBreak/>
         <w:drawing>
-          <wp:inline distT="0" distB="0" distL="0" distR="0" wp14:anchorId="7646873A" wp14:editId="018DF0DD">
+          <wp:inline distT="0" distB="0" distL="0" distR="0" wp14:anchorId="7646873A" wp14:editId="296E8062">
             <wp:extent cx="5759830" cy="7627883"/>
             <wp:effectExtent l="0" t="0" r="0" b="0"/>
             <wp:docPr id="580003653" name="Picture 304"/>
@@ -2424,8 +2424,8 @@
         </w:rPr>
         <w:lastRenderedPageBreak/>
         <w:drawing>
-          <wp:inline distT="0" distB="0" distL="0" distR="0" wp14:anchorId="57540285" wp14:editId="3DCCBD23">
-            <wp:extent cx="5715000" cy="5049637"/>
+          <wp:inline distT="0" distB="0" distL="0" distR="0" wp14:anchorId="57540285" wp14:editId="26EDA344">
+            <wp:extent cx="5739545" cy="5071323"/>
             <wp:effectExtent l="0" t="0" r="0" b="0"/>
             <wp:docPr id="1644084486" name="Picture 305"/>
             <wp:cNvGraphicFramePr>
@@ -2447,7 +2447,7 @@
                   <pic:spPr>
                     <a:xfrm>
                       <a:off x="0" y="0"/>
-                      <a:ext cx="5739545" cy="5071325"/>
+                      <a:ext cx="5739545" cy="5071323"/>
                     </a:xfrm>
                     <a:prstGeom prst="rect">
                       <a:avLst/>
@@ -2612,7 +2612,7 @@
           <w:noProof/>
         </w:rPr>
         <w:drawing>
-          <wp:inline distT="0" distB="0" distL="0" distR="0" wp14:anchorId="58BC58B1" wp14:editId="5470336E">
+          <wp:inline distT="0" distB="0" distL="0" distR="0" wp14:anchorId="58BC58B1" wp14:editId="7C9AA6A8">
             <wp:extent cx="5731510" cy="3372177"/>
             <wp:effectExtent l="0" t="0" r="0" b="0"/>
             <wp:docPr id="1858195158" name="Picture 306"/>

</xml_diff>

<commit_message>
Fix figures, working on better captions/legends
</commit_message>
<xml_diff>
--- a/manuscript/wen-et-al-2025-cava-v2.docx
+++ b/manuscript/wen-et-al-2025-cava-v2.docx
@@ -987,7 +987,10 @@
         <w:t xml:space="preserve">Fig. 1 </w:t>
       </w:r>
       <w:r>
-        <w:t>Study methods.</w:t>
+        <w:t>Flow chart for verbal autopsy coding comparison</w:t>
+      </w:r>
+      <w:r>
+        <w:t>.</w:t>
       </w:r>
     </w:p>
     <w:p>
@@ -1569,14 +1572,6 @@
       </w:r>
     </w:p>
     <w:p>
-      <w:r>
-        <w:rPr>
-          <w:highlight w:val="yellow"/>
-        </w:rPr>
-        <w:t>Ethics?   From maternal mortality</w:t>
-      </w:r>
-    </w:p>
-    <w:p>
       <w:pPr>
         <w:pStyle w:val="Heading1"/>
       </w:pPr>
@@ -1705,19 +1700,13 @@
         <w:t>0.24 and 0.22). Across ages, all models followed a similar pattern in performance (Figure 4)</w:t>
       </w:r>
       <w:r>
-        <w:t xml:space="preserve">. </w:t>
-      </w:r>
-      <w:r>
-        <w:t>In adults, performance decreased with age</w:t>
+        <w:t>. In adults, performance decreased with age</w:t>
       </w:r>
       <w:r>
         <w:t xml:space="preserve"> for 12 to 59 years</w:t>
       </w:r>
       <w:r>
-        <w:t xml:space="preserve"> </w:t>
-      </w:r>
-      <w:r>
-        <w:t xml:space="preserve">(from 0.7 down to 0.35), suggesting greater difficulty in assigning CODs among older adults, with a modest improvement observed after age 59. Among children and neonates, performance improved </w:t>
+        <w:t xml:space="preserve"> (from 0.7 down to 0.35), suggesting greater difficulty in assigning CODs among older adults, with a modest improvement observed after age 59. Among children and neonates, performance improved </w:t>
       </w:r>
       <w:r>
         <w:t>from</w:t>
@@ -1729,13 +1718,7 @@
         <w:t xml:space="preserve"> to 11 years</w:t>
       </w:r>
       <w:r>
-        <w:t xml:space="preserve"> </w:t>
-      </w:r>
-      <w:r>
-        <w:t>(from 0.1 towards 0.75), indicating greater model reliability as developmental age advanced</w:t>
-      </w:r>
-      <w:r>
-        <w:t xml:space="preserve">. </w:t>
+        <w:t xml:space="preserve"> (from 0.1 towards 0.75), indicating greater model reliability as developmental age advanced. </w:t>
       </w:r>
       <w:r>
         <w:t>The highest and lowest performances were observed for ages 12-29 years (0.4</w:t>
@@ -1750,7 +1733,7 @@
         <w:t>-</w:t>
       </w:r>
       <w:r>
-        <w:t xml:space="preserve">0.35) respectively. </w:t>
+        <w:t>0.35) respectively.</w:t>
       </w:r>
     </w:p>
     <w:p>
@@ -1763,8 +1746,8 @@
         </w:rPr>
         <w:lastRenderedPageBreak/>
         <w:drawing>
-          <wp:inline distT="0" distB="0" distL="0" distR="0" wp14:anchorId="4BE9E05D" wp14:editId="4C008674">
-            <wp:extent cx="5760000" cy="3388939"/>
+          <wp:inline distT="0" distB="0" distL="0" distR="0" wp14:anchorId="4BE9E05D" wp14:editId="57CEF000">
+            <wp:extent cx="5759998" cy="3388939"/>
             <wp:effectExtent l="0" t="0" r="0" b="2540"/>
             <wp:docPr id="905856851" name="Picture 301"/>
             <wp:cNvGraphicFramePr>
@@ -1786,7 +1769,7 @@
                   <pic:spPr>
                     <a:xfrm>
                       <a:off x="0" y="0"/>
-                      <a:ext cx="5760000" cy="3388939"/>
+                      <a:ext cx="5759998" cy="3388939"/>
                     </a:xfrm>
                     <a:prstGeom prst="rect">
                       <a:avLst/>
@@ -1811,18 +1794,22 @@
         <w:t>Fig. 2</w:t>
       </w:r>
       <w:r>
-        <w:t xml:space="preserve"> Overall model performance.</w:t>
-      </w:r>
-    </w:p>
-    <w:p>
-      <w:pPr>
-        <w:pStyle w:val="FigureCaption"/>
-      </w:pPr>
-      <w:r>
-        <w:t xml:space="preserve">PCCC=Partial Chance Corrected Concordance, </w:t>
-      </w:r>
-      <w:r>
-        <w:t>CSMF=Cause Specific Mortality Fraction</w:t>
+        <w:t xml:space="preserve"> </w:t>
+      </w:r>
+      <w:r>
+        <w:t xml:space="preserve">Overall individual (PCCC) and population (CSMF accuracy) </w:t>
+      </w:r>
+      <w:r>
+        <w:t xml:space="preserve">level </w:t>
+      </w:r>
+      <w:r>
+        <w:t xml:space="preserve">model </w:t>
+      </w:r>
+      <w:r>
+        <w:t>performance</w:t>
+      </w:r>
+      <w:r>
+        <w:t xml:space="preserve"> for verbal autopsy coding</w:t>
       </w:r>
       <w:r>
         <w:t>.</w:t>
@@ -1895,53 +1882,13 @@
         <w:t xml:space="preserve">Fig. 3 </w:t>
       </w:r>
       <w:r>
-        <w:t>Model performance by age group.</w:t>
-      </w:r>
-    </w:p>
-    <w:p>
-      <w:pPr>
-        <w:pStyle w:val="FigureCaption"/>
-      </w:pPr>
-      <w:r>
-        <w:t xml:space="preserve">PCCC=Partial Chance Corrected Concordance, </w:t>
-      </w:r>
-      <w:r>
-        <w:t xml:space="preserve">R=range of the PCCC, </w:t>
-      </w:r>
-      <w:r>
-        <w:t>G4</w:t>
-      </w:r>
-      <w:r>
-        <w:t>=</w:t>
-      </w:r>
-      <w:r>
-        <w:t>GPT-4, G3</w:t>
-      </w:r>
-      <w:r>
-        <w:t>=</w:t>
-      </w:r>
-      <w:r>
-        <w:t>GPT-3.5, ISV</w:t>
-      </w:r>
-      <w:r>
-        <w:t>=</w:t>
-      </w:r>
-      <w:proofErr w:type="spellStart"/>
-      <w:r>
-        <w:t>InSilicoVA</w:t>
-      </w:r>
-      <w:proofErr w:type="spellEnd"/>
-      <w:r>
-        <w:t xml:space="preserve">, </w:t>
-      </w:r>
-      <w:r>
-        <w:t>I5</w:t>
-      </w:r>
-      <w:r>
-        <w:t>=</w:t>
-      </w:r>
-      <w:r>
-        <w:t>InsilicoVA5</w:t>
+        <w:t>Individual level m</w:t>
+      </w:r>
+      <w:r>
+        <w:t>odel performance by age group</w:t>
+      </w:r>
+      <w:r>
+        <w:t xml:space="preserve"> for verbal autopsy coding</w:t>
       </w:r>
       <w:r>
         <w:t>.</w:t>
@@ -1970,8 +1917,8 @@
         </w:rPr>
         <w:lastRenderedPageBreak/>
         <w:drawing>
-          <wp:inline distT="0" distB="0" distL="0" distR="0" wp14:anchorId="09A02CCC" wp14:editId="4FFE6BE1">
-            <wp:extent cx="5760000" cy="3389247"/>
+          <wp:inline distT="0" distB="0" distL="0" distR="0" wp14:anchorId="09A02CCC" wp14:editId="297D7C75">
+            <wp:extent cx="5759998" cy="3388939"/>
             <wp:effectExtent l="0" t="0" r="0" b="0"/>
             <wp:docPr id="1907992046" name="Picture 303"/>
             <wp:cNvGraphicFramePr>
@@ -1981,7 +1928,7 @@
               <a:graphicData uri="http://schemas.openxmlformats.org/drawingml/2006/picture">
                 <pic:pic xmlns:pic="http://schemas.openxmlformats.org/drawingml/2006/picture">
                   <pic:nvPicPr>
-                    <pic:cNvPr id="1907992046" name="Picture 1907992046"/>
+                    <pic:cNvPr id="1907992046" name="Picture 303"/>
                     <pic:cNvPicPr/>
                   </pic:nvPicPr>
                   <pic:blipFill>
@@ -1993,7 +1940,7 @@
                   <pic:spPr>
                     <a:xfrm>
                       <a:off x="0" y="0"/>
-                      <a:ext cx="5760000" cy="3389247"/>
+                      <a:ext cx="5759998" cy="3388939"/>
                     </a:xfrm>
                     <a:prstGeom prst="rect">
                       <a:avLst/>
@@ -2010,14 +1957,32 @@
       <w:pPr>
         <w:pStyle w:val="FigureCaption"/>
       </w:pPr>
+      <w:commentRangeStart w:id="0"/>
       <w:r>
         <w:rPr>
           <w:b/>
         </w:rPr>
         <w:t xml:space="preserve">Fig. 4 </w:t>
       </w:r>
-      <w:r>
-        <w:t>Model performance by age range.</w:t>
+      <w:commentRangeEnd w:id="0"/>
+      <w:r>
+        <w:rPr>
+          <w:rStyle w:val="CommentReference"/>
+          <w:bCs w:val="0"/>
+        </w:rPr>
+        <w:commentReference w:id="0"/>
+      </w:r>
+      <w:r>
+        <w:t>Individual level m</w:t>
+      </w:r>
+      <w:r>
+        <w:t xml:space="preserve">odel performance by age </w:t>
+      </w:r>
+      <w:r>
+        <w:t>of deceased</w:t>
+      </w:r>
+      <w:r>
+        <w:t>.</w:t>
       </w:r>
     </w:p>
     <w:p>
@@ -2198,7 +2163,7 @@
                     <pic:cNvPicPr/>
                   </pic:nvPicPr>
                   <pic:blipFill>
-                    <a:blip r:embed="rId11"/>
+                    <a:blip r:embed="rId15"/>
                     <a:stretch>
                       <a:fillRect/>
                     </a:stretch>
@@ -2230,27 +2195,16 @@
         <w:t xml:space="preserve">Fig. 5 </w:t>
       </w:r>
       <w:r>
-        <w:t>Model performance for adult records by COD.</w:t>
-      </w:r>
-    </w:p>
-    <w:p>
-      <w:pPr>
-        <w:pStyle w:val="FigureCaption"/>
-      </w:pPr>
-      <w:r>
-        <w:t xml:space="preserve">See </w:t>
-      </w:r>
-      <w:r>
-        <w:t>F</w:t>
-      </w:r>
-      <w:r>
-        <w:t xml:space="preserve">igure </w:t>
-      </w:r>
-      <w:r>
-        <w:t>3</w:t>
-      </w:r>
-      <w:r>
-        <w:t xml:space="preserve"> for terms used.</w:t>
+        <w:t>Individual level m</w:t>
+      </w:r>
+      <w:r>
+        <w:t xml:space="preserve">odel performance for adult </w:t>
+      </w:r>
+      <w:r>
+        <w:t>causes of death</w:t>
+      </w:r>
+      <w:r>
+        <w:t>.</w:t>
       </w:r>
     </w:p>
     <w:p>
@@ -2424,8 +2378,8 @@
         </w:rPr>
         <w:lastRenderedPageBreak/>
         <w:drawing>
-          <wp:inline distT="0" distB="0" distL="0" distR="0" wp14:anchorId="57540285" wp14:editId="26EDA344">
-            <wp:extent cx="5739545" cy="5071323"/>
+          <wp:inline distT="0" distB="0" distL="0" distR="0" wp14:anchorId="57540285" wp14:editId="68A9907C">
+            <wp:extent cx="5676900" cy="5015972"/>
             <wp:effectExtent l="0" t="0" r="0" b="0"/>
             <wp:docPr id="1644084486" name="Picture 305"/>
             <wp:cNvGraphicFramePr>
@@ -2439,7 +2393,7 @@
                     <pic:cNvPicPr/>
                   </pic:nvPicPr>
                   <pic:blipFill>
-                    <a:blip r:embed="rId12"/>
+                    <a:blip r:embed="rId16"/>
                     <a:stretch>
                       <a:fillRect/>
                     </a:stretch>
@@ -2447,7 +2401,7 @@
                   <pic:spPr>
                     <a:xfrm>
                       <a:off x="0" y="0"/>
-                      <a:ext cx="5739545" cy="5071323"/>
+                      <a:ext cx="5676900" cy="5015972"/>
                     </a:xfrm>
                     <a:prstGeom prst="rect">
                       <a:avLst/>
@@ -2471,21 +2425,16 @@
         <w:t xml:space="preserve">Fig. 6 </w:t>
       </w:r>
       <w:r>
-        <w:t>Model performance for child records by COD.</w:t>
-      </w:r>
-    </w:p>
-    <w:p>
-      <w:pPr>
-        <w:pStyle w:val="FigureCaption"/>
-      </w:pPr>
-      <w:r>
-        <w:t xml:space="preserve">See Figure </w:t>
-      </w:r>
-      <w:r>
-        <w:t>3</w:t>
-      </w:r>
-      <w:r>
-        <w:t xml:space="preserve"> for terms used.</w:t>
+        <w:t>Individual level model</w:t>
+      </w:r>
+      <w:r>
+        <w:t xml:space="preserve"> performance for child </w:t>
+      </w:r>
+      <w:r>
+        <w:t>causes of death</w:t>
+      </w:r>
+      <w:r>
+        <w:t>.</w:t>
       </w:r>
     </w:p>
     <w:p>
@@ -2627,7 +2576,7 @@
                     <pic:cNvPicPr/>
                   </pic:nvPicPr>
                   <pic:blipFill>
-                    <a:blip r:embed="rId13"/>
+                    <a:blip r:embed="rId17"/>
                     <a:stretch>
                       <a:fillRect/>
                     </a:stretch>
@@ -2660,39 +2609,28 @@
         <w:t>Fig. 7</w:t>
       </w:r>
       <w:r>
-        <w:t xml:space="preserve"> Model performance for neonatal records by COD.</w:t>
-      </w:r>
-    </w:p>
-    <w:p>
-      <w:pPr>
-        <w:pStyle w:val="FigureCaption"/>
-      </w:pPr>
-      <w:r>
-        <w:t xml:space="preserve">See Figure </w:t>
-      </w:r>
-      <w:r>
-        <w:t>3</w:t>
-      </w:r>
-      <w:r>
-        <w:t xml:space="preserve"> for terms used.</w:t>
+        <w:t xml:space="preserve"> </w:t>
+      </w:r>
+      <w:r>
+        <w:t>Individual level model</w:t>
+      </w:r>
+      <w:r>
+        <w:t xml:space="preserve"> performance for neonatal </w:t>
+      </w:r>
+      <w:r>
+        <w:t>causes of death</w:t>
+      </w:r>
+      <w:r>
+        <w:t>.</w:t>
       </w:r>
     </w:p>
     <w:p>
       <w:pPr>
         <w:pStyle w:val="Heading1"/>
       </w:pPr>
-      <w:commentRangeStart w:id="0"/>
       <w:r>
         <w:t>Discussion</w:t>
       </w:r>
-      <w:commentRangeEnd w:id="0"/>
-      <w:r>
-        <w:rPr>
-          <w:rStyle w:val="CommentReference"/>
-          <w:b w:val="0"/>
-        </w:rPr>
-        <w:commentReference w:id="0"/>
-      </w:r>
     </w:p>
     <w:p>
       <w:r>
@@ -2732,7 +2670,7 @@
         <w:fldChar w:fldCharType="begin"/>
       </w:r>
       <w:r>
-        <w:instrText xml:space="preserve"> ADDIN ZOTERO_ITEM CSL_CITATION {"citationID":"00000033","properties":{"unsorted":false,"formattedCitation":"[59, 60]","plainCitation":"[59, 60]","noteIndex":0},"citationItems":[{"id":3255,"uris":["http://zotero.org/users/6749620/items/6REPLBAC"],"itemData":{"id":3255,"type":"article-journal","abstract":"Prognosis of Hypoxic-Ischemic Encephalopathy (HIE) remains challenging and uncertain. This paper investigates how physicians understand and address the ethical challenges of prognostic uncertainty in the case of neonatal HIE, contextualized within the social science literature.","container-title":"Journal of Perinatology","DOI":"10.1038/s41372-018-0296-3","ISSN":"1476-5543","issue":"2","journalAbbreviation":"J Perinatol","language":"en","license":"2018 Springer Nature America, Inc.","note":"publisher: Nature Publishing Group","page":"278-285","source":"www.nature.com","title":"The complexity of physicians’ understanding and management of prognostic uncertainty in neonatal hypoxic-ischemic encephalopathy","volume":"39","author":[{"family":"Rasmussen","given":"Lisa Anne"},{"family":"Cascio","given":"M. Ariel"},{"family":"Ferrand","given":"Amaryllis"},{"family":"Shevell","given":"Michael"},{"family":"Racine","given":"Eric"}],"issued":{"date-parts":[["2019",2]]},"citation-key":"rasmussenComplexityPhysiciansUnderstanding2019"},"prefix":""},{"id":3256,"uris":["http://zotero.org/users/6749620/items/KJY3JQLX"],"itemData":{"id":3256,"type":"article-journal","abstract":"The neonatology literature often refers to medical uncertainty and specifically the challenges of predicting morbidity for extremely premature infants, who can have widely varying outcomes. Less has been written about situations in which diagnoses are simply unknown or unattainable. This case highlights the importance of communication amidst uncertainty from a lack of knowledge about aspects of a patient’s condition. Using epidemiologic and clinical reasoning, the authors challenge the assumption that diagnostic uncertainty must necessarily portend prognostic uncertainty. When physicians’ quest for a diagnosis becomes burdensome and detrimental to the infant’s quality of life, this should be abandoned and replaced by focusing on prognosis. The authors focus on the shift of the physician’s role toward one of support, assisting the family in ascribing meaning to the dying experience. By focusing on prognosis and support, communication can proceed with more clarity, understanding, and empathy.","container-title":"Pediatrics","DOI":"10.1542/peds.2023-061193","ISSN":"0031-4005","issue":"4","journalAbbreviation":"Pediatrics","page":"e2023061193","source":"Silverchair","title":"When the Unknown Is Unknowable: Confronting Diagnostic Uncertainty","title-short":"When the Unknown Is Unknowable","volume":"152","author":[{"family":"Faison","given":"Giulia"},{"family":"Chou","given":"Fu-Sheng"},{"family":"Feudtner","given":"Chris"},{"family":"Janvier","given":"Annie"}],"issued":{"date-parts":[["2023",9,14]]},"citation-key":"faisonWhenUnknownUnknowable2023"},"prefix":""}],"schema":"https://github.com/citation-style-language/schema/raw/master/csl-citation.json"} </w:instrText>
+        <w:instrText xml:space="preserve"> ADDIN ZOTERO_ITEM CSL_CITATION {"citationID":"00000033","properties":{"unsorted":false,"formattedCitation":"[58, 59]","plainCitation":"[58, 59]","noteIndex":0},"citationItems":[{"id":3255,"uris":["http://zotero.org/users/6749620/items/6REPLBAC"],"itemData":{"id":3255,"type":"article-journal","abstract":"Prognosis of Hypoxic-Ischemic Encephalopathy (HIE) remains challenging and uncertain. This paper investigates how physicians understand and address the ethical challenges of prognostic uncertainty in the case of neonatal HIE, contextualized within the social science literature.","container-title":"Journal of Perinatology","DOI":"10.1038/s41372-018-0296-3","ISSN":"1476-5543","issue":"2","journalAbbreviation":"J Perinatol","language":"en","license":"2018 Springer Nature America, Inc.","note":"publisher: Nature Publishing Group","page":"278-285","source":"www.nature.com","title":"The complexity of physicians’ understanding and management of prognostic uncertainty in neonatal hypoxic-ischemic encephalopathy","volume":"39","author":[{"family":"Rasmussen","given":"Lisa Anne"},{"family":"Cascio","given":"M. Ariel"},{"family":"Ferrand","given":"Amaryllis"},{"family":"Shevell","given":"Michael"},{"family":"Racine","given":"Eric"}],"issued":{"date-parts":[["2019",2]]},"citation-key":"rasmussenComplexityPhysiciansUnderstanding2019"},"prefix":""},{"id":3256,"uris":["http://zotero.org/users/6749620/items/KJY3JQLX"],"itemData":{"id":3256,"type":"article-journal","abstract":"The neonatology literature often refers to medical uncertainty and specifically the challenges of predicting morbidity for extremely premature infants, who can have widely varying outcomes. Less has been written about situations in which diagnoses are simply unknown or unattainable. This case highlights the importance of communication amidst uncertainty from a lack of knowledge about aspects of a patient’s condition. Using epidemiologic and clinical reasoning, the authors challenge the assumption that diagnostic uncertainty must necessarily portend prognostic uncertainty. When physicians’ quest for a diagnosis becomes burdensome and detrimental to the infant’s quality of life, this should be abandoned and replaced by focusing on prognosis. The authors focus on the shift of the physician’s role toward one of support, assisting the family in ascribing meaning to the dying experience. By focusing on prognosis and support, communication can proceed with more clarity, understanding, and empathy.","container-title":"Pediatrics","DOI":"10.1542/peds.2023-061193","ISSN":"0031-4005","issue":"4","journalAbbreviation":"Pediatrics","page":"e2023061193","source":"Silverchair","title":"When the Unknown Is Unknowable: Confronting Diagnostic Uncertainty","title-short":"When the Unknown Is Unknowable","volume":"152","author":[{"family":"Faison","given":"Giulia"},{"family":"Chou","given":"Fu-Sheng"},{"family":"Feudtner","given":"Chris"},{"family":"Janvier","given":"Annie"}],"issued":{"date-parts":[["2023",9,14]]},"citation-key":"faisonWhenUnknownUnknowable2023"},"prefix":""}],"schema":"https://github.com/citation-style-language/schema/raw/master/csl-citation.json"} </w:instrText>
       </w:r>
       <w:r>
         <w:fldChar w:fldCharType="separate"/>
@@ -2741,31 +2679,169 @@
         <w:rPr>
           <w:noProof/>
         </w:rPr>
-        <w:t>[59, 60]</w:t>
+        <w:t>[58, 59]</w:t>
       </w:r>
       <w:r>
         <w:fldChar w:fldCharType="end"/>
       </w:r>
       <w:r>
+        <w:t xml:space="preserve">. </w:t>
+      </w:r>
+      <w:r>
+        <w:t xml:space="preserve">In terms of </w:t>
+      </w:r>
+      <w:r>
+        <w:t xml:space="preserve">individual </w:t>
+      </w:r>
+      <w:r>
+        <w:t xml:space="preserve">performance, </w:t>
+      </w:r>
+      <w:r>
+        <w:t>GPT-3.5/4 consistently outperformed InterVA-5</w:t>
+      </w:r>
+      <w:r>
+        <w:t xml:space="preserve"> and </w:t>
+      </w:r>
+      <w:proofErr w:type="spellStart"/>
+      <w:r>
+        <w:t>InSilicoVA</w:t>
+      </w:r>
+      <w:proofErr w:type="spellEnd"/>
+      <w:r>
+        <w:t xml:space="preserve"> for most</w:t>
+      </w:r>
+      <w:r>
+        <w:t xml:space="preserve"> leading CODs identified in prior Sierra Leone studies </w:t>
+      </w:r>
+      <w:r>
+        <w:fldChar w:fldCharType="begin"/>
+      </w:r>
+      <w:r>
+        <w:instrText xml:space="preserve"> ADDIN ZOTERO_ITEM CSL_CITATION {"citationID":"00000032","properties":{"unsorted":false,"formattedCitation":"[36, 60]","plainCitation":"[36, 60]","noteIndex":0},"citationItems":[{"id":2579,"uris":["http://zotero.org/users/6749620/items/HTGNCH4M"],"itemData":{"id":2579,"type":"article-journal","container-title":"The Lancet Global Health","DOI":"10.1016/S2214-109X(21)00459-9","ISSN":"2214-109X","issue":"1","journalAbbreviation":"The Lancet Global Health","language":"English","note":"publisher: Elsevier\nPMID: 34838202","page":"e114-e123","source":"www.thelancet.com","title":"Child, maternal, and adult mortality in Sierra Leone: nationally representative mortality survey 2018–20","title-short":"Child, maternal, and adult mortality in Sierra Leone","volume":"10","author":[{"family":"Carshon-Marsh","given":"Ronald"},{"family":"Aimone","given":"Ashley"},{"family":"Ansumana","given":"Rashid"},{"family":"Swaray","given":"Ibrahim Bob"},{"family":"Assalif","given":"Anteneh"},{"family":"Musa","given":"Alimatu"},{"family":"Meh","given":"Catherine"},{"family":"Smart","given":"Francis"},{"family":"Fu","given":"Sze Hang"},{"family":"Newcombe","given":"Leslie"},{"family":"Kamadod","given":"Rajeev"},{"family":"Saikia","given":"Nandita"},{"family":"Gelband","given":"Hellen"},{"family":"Jambai","given":"Amara"},{"family":"Jha","given":"Prabhat"}],"issued":{"date-parts":[["2022",1,1]]},"citation-key":"carshon-marshChildMaternalAdult2022"},"prefix":""},{"id":3247,"uris":["http://zotero.org/users/6749620/items/LZCHVZJ9"],"itemData":{"id":3247,"type":"report","title":"Report on Causes of Death in Sierra Leone 2018 – 2023","URL":"https://healsl.org/storage/files/downloads/202403181115Sierra%20Leone%20Report%202018-2023_UPDATED%20MARCH%2013-online.pdf","author":[{"family":"Ansumana","given":"Rashid"},{"family":"Mohamed","given":"Vandi"},{"family":"Carshon-Marsh","given":"Ronald"},{"family":"Jambai","given":"Amara"},{"family":"Smart","given":"Francis"},{"family":"Sartie","given":"Kenneh"},{"family":"Foday","given":"Sahr"},{"family":"Anteneh","given":"Assalif"},{"family":"Vandi","given":"Alimatu"},{"family":"Meh","given":"Catherine"},{"family":"Aimone","given":"Ashley"},{"family":"Gelband","given":"Hellen"},{"family":"Brown","given":"Patrick"},{"family":"Chin","given":"Cheryl"},{"family":"Newcombe","given":"Leslie"},{"family":"Chakraborty","given":"Debapriya"},{"family":"Jaraba","given":"Venus"},{"family":"Jha","given":"Prabhat"}],"accessed":{"date-parts":[["2025",6,18]]},"issued":{"date-parts":[["2023"]]},"citation-key":"ansumanaReportCausesDeath2023"},"prefix":""}],"schema":"https://github.com/citation-style-language/schema/raw/master/csl-citation.json"} </w:instrText>
+      </w:r>
+      <w:r>
+        <w:fldChar w:fldCharType="separate"/>
+      </w:r>
+      <w:r>
+        <w:t>[36, 60]</w:t>
+      </w:r>
+      <w:r>
+        <w:fldChar w:fldCharType="end"/>
+      </w:r>
+      <w:r>
+        <w:t xml:space="preserve"> </w:t>
+      </w:r>
+      <w:r>
+        <w:t xml:space="preserve">as seen in </w:t>
+      </w:r>
+      <w:r>
+        <w:t>Table 1</w:t>
+      </w:r>
+      <w:r>
         <w:t>.</w:t>
       </w:r>
       <w:r>
+        <w:t xml:space="preserve"> A key advantage of GPT-3.5/4 is their ability to process and generate natural language text as input and output. Unlike InterVA-5 and </w:t>
+      </w:r>
+      <w:proofErr w:type="spellStart"/>
+      <w:r>
+        <w:t>InSilicoVA</w:t>
+      </w:r>
+      <w:proofErr w:type="spellEnd"/>
+      <w:r>
+        <w:t>, GPT models assign CODs using the ICD-10 standard, mirroring physician practic</w:t>
+      </w:r>
+      <w:r>
+        <w:t>e</w:t>
+      </w:r>
+      <w:r>
+        <w:t xml:space="preserve">. In contrast, InterVA-5 and </w:t>
+      </w:r>
+      <w:proofErr w:type="spellStart"/>
+      <w:r>
+        <w:t>InSilicoVA</w:t>
+      </w:r>
+      <w:proofErr w:type="spellEnd"/>
+      <w:r>
+        <w:t xml:space="preserve"> rely exclusively on structured WHO VA 2016 questionnaires and assign CODs using</w:t>
+      </w:r>
+      <w:r>
+        <w:t xml:space="preserve"> broader</w:t>
+      </w:r>
+      <w:r>
+        <w:t xml:space="preserve"> WHO VA 2016 codes. This dependency necessitates ongoing maintenance and conversion between questionnaire versions and coding systems</w:t>
+      </w:r>
+      <w:r>
+        <w:t xml:space="preserve">, </w:t>
+      </w:r>
+      <w:r>
+        <w:t>reduc</w:t>
+      </w:r>
+      <w:r>
+        <w:t>ing</w:t>
+      </w:r>
+      <w:r>
+        <w:t xml:space="preserve"> interoperability and comparability across models.</w:t>
+      </w:r>
+      <w:r>
+        <w:t xml:space="preserve"> In addition, rarer diseases, underrepresented in questionnaire data, are better contextualized through ext</w:t>
+      </w:r>
+      <w:r>
+        <w:t>ernal</w:t>
+      </w:r>
+      <w:r>
+        <w:t xml:space="preserve"> knowledge</w:t>
+      </w:r>
+      <w:r>
+        <w:t xml:space="preserve"> (e.g., web sources, journals, books)</w:t>
+      </w:r>
+      <w:r>
+        <w:t xml:space="preserve"> embedded in GPT</w:t>
+      </w:r>
+      <w:r>
+        <w:t xml:space="preserve"> models</w:t>
+      </w:r>
+      <w:r>
+        <w:t>.</w:t>
+      </w:r>
+      <w:r>
+        <w:t xml:space="preserve"> The flexibility of GPT models in handling unstructured data allows them </w:t>
+      </w:r>
+      <w:r>
+        <w:lastRenderedPageBreak/>
+        <w:t>to capture latent and ambiguous information, such as health-seeking behaviors and social context, which are not encompassed by standardized VA codes</w:t>
+      </w:r>
+      <w:r>
+        <w:t xml:space="preserve"> or structured questionnaires</w:t>
+      </w:r>
+      <w:r>
         <w:t xml:space="preserve"> </w:t>
       </w:r>
       <w:r>
-        <w:t xml:space="preserve">In terms of </w:t>
-      </w:r>
-      <w:r>
-        <w:t xml:space="preserve">individual </w:t>
-      </w:r>
-      <w:r>
-        <w:t xml:space="preserve">performance, </w:t>
-      </w:r>
-      <w:r>
-        <w:t>GPT-3.5/4 consistently outperformed InterVA-5</w:t>
-      </w:r>
-      <w:r>
-        <w:t xml:space="preserve"> and </w:t>
+        <w:fldChar w:fldCharType="begin"/>
+      </w:r>
+      <w:r>
+        <w:instrText xml:space="preserve"> ADDIN ZOTERO_ITEM CSL_CITATION {"citationID":"00000037","properties":{"unsorted":false,"formattedCitation":"[26, 28]","plainCitation":"[26, 28]","noteIndex":0},"citationItems":[{"id":2534,"uris":["http://zotero.org/users/6749620/items/T3TI6D5R"],"itemData":{"id":2534,"type":"article-journal","abstract":"A verbal autopsy (VA) is a post-hoc written interview report of the symptoms preceding a person’s death in cases where no official cause of death (CoD) was determined by a physician. Current leading automated VA coding methods primarily use structured data from VAs to assign a CoD category. We present a method to automatically determine CoD categories from VA free-text narratives alone.","container-title":"BMC Medical Informatics and Decision Making","DOI":"10.1186/s12911-019-0841-9","ISSN":"1472-6947","issue":"1","journalAbbreviation":"BMC Med Inform Decis Mak","language":"en","page":"127","source":"Springer Link","title":"Automatically determining cause of death from verbal autopsy narratives","volume":"19","author":[{"family":"Jeblee","given":"Serena"},{"family":"Gomes","given":"Mireille"},{"family":"Jha","given":"Prabhat"},{"family":"Rudzicz","given":"Frank"},{"family":"Hirst","given":"Graeme"}],"issued":{"date-parts":[["2019",7,9]]},"citation-key":"jebleeAutomaticallyDeterminingCause2019"},"prefix":""},{"id":2548,"uris":["http://zotero.org/users/6749620/items/IMY94F34"],"itemData":{"id":2548,"type":"article-journal","abstract":"Verbal autopsy (VA), the process of interviewing a deceased’s family or caregiver about signs and symptoms leading up to death, employs tools that ask a series of closed questions and can include an open narrative where respondents give an unprompted account of events preceding death. The extent to which an individual interviewer, who generally does not interpret the data, affects the quality of this data, and therefore the assigned cause of death, is poorly documented. We aimed to examine inter-interviewer reliability of open narrative and closed question data gathered during VA interviews.","container-title":"BMC Medical Research Methodology","DOI":"10.1186/s12874-016-0115-5","ISSN":"1471-2288","issue":"1","journalAbbreviation":"BMC Med Res Methodol","language":"en","page":"13","source":"Springer Link","title":"The quality and diagnostic value of open narratives in verbal autopsy: a mixed-methods analysis of partnered interviews from Malawi","title-short":"The quality and diagnostic value of open narratives in verbal autopsy","volume":"16","author":[{"family":"King","given":"C."},{"family":"Zamawe","given":"C."},{"family":"Banda","given":"M."},{"family":"Bar-Zeev","given":"N."},{"family":"Beard","given":"J."},{"family":"Bird","given":"J."},{"family":"Costello","given":"A."},{"family":"Kazembe","given":"P."},{"family":"Osrin","given":"D."},{"family":"Fottrell","given":"E."},{"literal":"for the VacSurv Consortium"}],"issued":{"date-parts":[["2016",2,1]]},"citation-key":"kingQualityDiagnosticValue2016"},"prefix":""}],"schema":"https://github.com/citation-style-language/schema/raw/master/csl-citation.json"} </w:instrText>
+      </w:r>
+      <w:r>
+        <w:fldChar w:fldCharType="separate"/>
+      </w:r>
+      <w:r>
+        <w:rPr>
+          <w:noProof/>
+        </w:rPr>
+        <w:t>[26, 28]</w:t>
+      </w:r>
+      <w:r>
+        <w:fldChar w:fldCharType="end"/>
+      </w:r>
+      <w:r>
+        <w:t>.</w:t>
+      </w:r>
+    </w:p>
+    <w:p>
+      <w:r>
+        <w:t xml:space="preserve">Although GPT models improved over InterVA-5 and </w:t>
       </w:r>
       <w:proofErr w:type="spellStart"/>
       <w:r>
@@ -2773,40 +2849,734 @@
       </w:r>
       <w:proofErr w:type="spellEnd"/>
       <w:r>
-        <w:t xml:space="preserve"> for most</w:t>
-      </w:r>
-      <w:r>
-        <w:t xml:space="preserve"> leading CODs identified in prior Sierra Leone studies </w:t>
+        <w:t xml:space="preserve"> models, </w:t>
+      </w:r>
+      <w:r>
+        <w:t xml:space="preserve">several </w:t>
+      </w:r>
+      <w:r>
+        <w:t>limitations</w:t>
+      </w:r>
+      <w:r>
+        <w:t xml:space="preserve"> exist.</w:t>
+      </w:r>
+      <w:r>
+        <w:t xml:space="preserve"> A </w:t>
+      </w:r>
+      <w:r>
+        <w:t xml:space="preserve">brief experiment </w:t>
+      </w:r>
+      <w:r>
+        <w:t xml:space="preserve">in </w:t>
+      </w:r>
+      <w:r>
+        <w:t xml:space="preserve">Appendix C </w:t>
+      </w:r>
+      <w:r>
+        <w:t xml:space="preserve">revealed </w:t>
+      </w:r>
+      <w:r>
+        <w:t xml:space="preserve">that GPT-3.5 </w:t>
+      </w:r>
+      <w:r>
+        <w:t xml:space="preserve">did not assign </w:t>
+      </w:r>
+      <w:r>
+        <w:t>consistent</w:t>
+      </w:r>
+      <w:r>
+        <w:t xml:space="preserve"> COD</w:t>
+      </w:r>
+      <w:r>
+        <w:t>s</w:t>
+      </w:r>
+      <w:r>
+        <w:t xml:space="preserve"> when repeated on the same record</w:t>
+      </w:r>
+      <w:r>
+        <w:t xml:space="preserve"> </w:t>
       </w:r>
       <w:r>
         <w:fldChar w:fldCharType="begin"/>
       </w:r>
       <w:r>
-        <w:instrText xml:space="preserve"> ADDIN ZOTERO_ITEM CSL_CITATION {"citationID":"00000032","properties":{"unsorted":false,"formattedCitation":"[36, 58]","plainCitation":"[36, 58]","noteIndex":0},"citationItems":[{"id":2579,"uris":["http://zotero.org/users/6749620/items/HTGNCH4M"],"itemData":{"id":2579,"type":"article-journal","container-title":"The Lancet Global Health","DOI":"10.1016/S2214-109X(21)00459-9","ISSN":"2214-109X","issue":"1","journalAbbreviation":"The Lancet Global Health","language":"English","note":"publisher: Elsevier\nPMID: 34838202","page":"e114-e123","source":"www.thelancet.com","title":"Child, maternal, and adult mortality in Sierra Leone: nationally representative mortality survey 2018–20","title-short":"Child, maternal, and adult mortality in Sierra Leone","volume":"10","author":[{"family":"Carshon-Marsh","given":"Ronald"},{"family":"Aimone","given":"Ashley"},{"family":"Ansumana","given":"Rashid"},{"family":"Swaray","given":"Ibrahim Bob"},{"family":"Assalif","given":"Anteneh"},{"family":"Musa","given":"Alimatu"},{"family":"Meh","given":"Catherine"},{"family":"Smart","given":"Francis"},{"family":"Fu","given":"Sze Hang"},{"family":"Newcombe","given":"Leslie"},{"family":"Kamadod","given":"Rajeev"},{"family":"Saikia","given":"Nandita"},{"family":"Gelband","given":"Hellen"},{"family":"Jambai","given":"Amara"},{"family":"Jha","given":"Prabhat"}],"issued":{"date-parts":[["2022",1,1]]},"citation-key":"carshon-marshChildMaternalAdult2022"},"prefix":""},{"id":3247,"uris":["http://zotero.org/users/6749620/items/LZCHVZJ9"],"itemData":{"id":3247,"type":"report","title":"Report on Causes of Death in Sierra Leone 2018 – 2023","URL":"https://healsl.org/storage/files/downloads/202403181115Sierra%20Leone%20Report%202018-2023_UPDATED%20MARCH%2013-online.pdf","author":[{"family":"Ansumana","given":"Rashid"},{"family":"Mohamed","given":"Vandi"},{"family":"Carshon-Marsh","given":"Ronald"},{"family":"Jambai","given":"Amara"},{"family":"Smart","given":"Francis"},{"family":"Sartie","given":"Kenneh"},{"family":"Foday","given":"Sahr"},{"family":"Anteneh","given":"Assalif"},{"family":"Vandi","given":"Alimatu"},{"family":"Meh","given":"Catherine"},{"family":"Aimone","given":"Ashley"},{"family":"Gelband","given":"Hellen"},{"family":"Brown","given":"Patrick"},{"family":"Chin","given":"Cheryl"},{"family":"Newcombe","given":"Leslie"},{"family":"Chakraborty","given":"Debapriya"},{"family":"Jaraba","given":"Venus"},{"family":"Jha","given":"Prabhat"}],"accessed":{"date-parts":[["2025",6,18]]},"issued":{"date-parts":[["2023"]]},"citation-key":"ansumanaReportCausesDeath2023"},"prefix":""}],"schema":"https://github.com/citation-style-language/schema/raw/master/csl-citation.json"} </w:instrText>
+        <w:instrText xml:space="preserve"> ADDIN ZOTERO_ITEM CSL_CITATION {"citationID":"00000043","properties":{"unsorted":false,"formattedCitation":"[61\\uc0\\u8211{}63]","plainCitation":"[61–63]","noteIndex":0},"citationItems":[{"id":2820,"uris":["http://zotero.org/users/6749620/items/DUNB6V86"],"itemData":{"id":2820,"type":"article-journal","abstract":"Background:\nNatural language processing models such as ChatGPT can generate text-based content and are poised to become a major information source in medicine and beyond. The accuracy and completeness of ChatGPT for medical queries is not known.\n\nMethods:\nThirty-three physicians across 17 specialties generated 284 medical questions that they subjectively classified as easy, medium, or hard with either binary (yes/no) or descriptive answers. The physicians then graded ChatGPT-generated answers to these questions for accuracy (6-point Likert scale; range 1 – completely incorrect to 6 – completely correct) and completeness (3-point Likert scale; range 1 – incomplete to 3 - complete plus additional context). Scores were summarized with descriptive statistics and compared using Mann-Whitney U or Kruskal-Wallis testing.\n\nResults:\nAcross all questions (n=284), median accuracy score was 5.5 (between almost completely and completely correct) with mean score of 4.8 (between mostly and almost completely correct). Median completeness score was 3 (complete and comprehensive) with mean score of 2.5. For questions rated easy, medium, and hard, median accuracy scores were 6, 5.5, and 5 (mean 5.0, 4.7, and 4.6; p=0.05). Accuracy scores for binary and descriptive questions were similar (median 6 vs. 5; mean 4.9 vs. 4.7; p=0.07). Of 36 questions with scores of 1-2, 34 were re-queried/re-graded 8-17 days later with substantial improvement (median 2 vs. 4; p&lt;0.01).\n\nConclusions:\nChatGPT generated largely accurate information to diverse medical queries as judged by academic physician specialists although with important limitations. Further research and model development are needed to correct inaccuracies and for validation.","container-title":"Research Square","DOI":"10.21203/rs.3.rs-2566942/v1","journalAbbreviation":"Res Sq","note":"PMID: 36909565\nPMCID: PMC10002821","page":"rs.3.rs-2566942","source":"PubMed Central","title":"Assessing the Accuracy and Reliability of AI-Generated Medical Responses: An Evaluation of the Chat-GPT Model","title-short":"Assessing the Accuracy and Reliability of AI-Generated Medical Responses","author":[{"family":"Johnson","given":"Douglas"},{"family":"Goodman","given":"Rachel"},{"family":"Patrinely","given":"J"},{"family":"Stone","given":"Cosby"},{"family":"Zimmerman","given":"Eli"},{"family":"Donald","given":"Rebecca"},{"family":"Chang","given":"Sam"},{"family":"Berkowitz","given":"Sean"},{"family":"Finn","given":"Avni"},{"family":"Jahangir","given":"Eiman"},{"family":"Scoville","given":"Elizabeth"},{"family":"Reese","given":"Tyler"},{"family":"Friedman","given":"Debra"},{"family":"Bastarache","given":"Julie"},{"family":"Heijden","given":"Yuri","non-dropping-particle":"van der"},{"family":"Wright","given":"Jordan"},{"family":"Carter","given":"Nicholas"},{"family":"Alexander","given":"Matthew"},{"family":"Choe","given":"Jennifer"},{"family":"Chastain","given":"Cody"},{"family":"Zic","given":"John"},{"family":"Horst","given":"Sara"},{"family":"Turker","given":"Isik"},{"family":"Agarwal","given":"Rajiv"},{"family":"Osmundson","given":"Evan"},{"family":"Idrees","given":"Kamran"},{"family":"Kieman","given":"Colleen"},{"family":"Padmanabhan","given":"Chandrasekhar"},{"family":"Bailey","given":"Christina"},{"family":"Schlegel","given":"Cameron"},{"family":"Chambless","given":"Lola"},{"family":"Gibson","given":"Mike"},{"family":"Osterman","given":"Travis"},{"family":"Wheless","given":"Lee"}],"issued":{"date-parts":[["2023",2,28]]},"citation-key":"johnsonAssessingAccuracyReliability2023"},"prefix":""},{"id":2824,"uris":["http://zotero.org/users/6749620/items/QBSXUL86"],"itemData":{"id":2824,"type":"article","abstract":"ChatGPT has gained a huge popularity since its introduction. Its positive aspects have been reported through many media platforms, and some analyses even showed that ChatGPT achieved a decent grade in professional exams, adding extra support to the claim that AI can now assist and even replace humans in industrial fields. Others, however, doubt its reliability and trustworthiness. This paper investigates the trustworthiness of ChatGPT and GPT-4 regarding logically consistent behaviour, focusing specifically on semantic consistency and the properties of negation, symmetric, and transitive consistency. Our findings suggest that while both models appear to show an enhanced language understanding and reasoning ability, they still frequently fall short of generating logically consistent predictions. We also ascertain via experiments that prompt designing, few-shot learning and employing larger large language models (LLMs) are unlikely to be the ultimate solution to resolve the inconsistency issue of LLMs.","note":"arXiv:2303.06273 [cs]","number":"arXiv:2303.06273","publisher":"arXiv","source":"arXiv.org","title":"Consistency Analysis of ChatGPT","URL":"http://arxiv.org/abs/2303.06273","author":[{"family":"Jang","given":"Myeongjun Erik"},{"family":"Lukasiewicz","given":"Thomas"}],"accessed":{"date-parts":[["2024",7,6]]},"issued":{"date-parts":[["2023",11,13]]},"citation-key":"jangConsistencyAnalysisChatGPT2023"},"prefix":""},{"id":2829,"uris":["http://zotero.org/users/6749620/items/SAYN2J7L"],"itemData":{"id":2829,"type":"article-journal","container-title":"Radiology","DOI":"10.1148/radiol.232715","ISSN":"0033-8419, 1527-1315","issue":"2","journalAbbreviation":"Radiology","language":"en","page":"e232715","source":"DOI.org (Crossref)","title":"Evaluation of Reliability, Repeatability, Robustness, and Confidence of GPT-3.5 and GPT-4 on a Radiology Board–style Examination","volume":"311","author":[{"family":"Krishna","given":"Satheesh"},{"family":"Bhambra","given":"Nishaant"},{"family":"Bleakney","given":"Robert"},{"family":"Bhayana","given":"Rajesh"},{"family":"Atzen","given":"Sarah"}],"editor":[{"family":"Moy","given":"Linda"}],"issued":{"date-parts":[["2024",5,1]]},"citation-key":"krishnaEvaluationReliabilityRepeatability2024"},"prefix":""}],"schema":"https://github.com/citation-style-language/schema/raw/master/csl-citation.json"} </w:instrText>
       </w:r>
       <w:r>
         <w:fldChar w:fldCharType="separate"/>
       </w:r>
       <w:r>
-        <w:t>[36, 58]</w:t>
+        <w:rPr>
+          <w:rFonts w:cs="Times New Roman"/>
+          <w:kern w:val="0"/>
+          <w:lang w:val="en-US"/>
+        </w:rPr>
+        <w:t>[61–63]</w:t>
       </w:r>
       <w:r>
         <w:fldChar w:fldCharType="end"/>
       </w:r>
       <w:r>
+        <w:t xml:space="preserve">. </w:t>
+      </w:r>
+      <w:r>
+        <w:t>In</w:t>
+      </w:r>
+      <w:r>
+        <w:t xml:space="preserve"> contrast, InterVA-5 and </w:t>
+      </w:r>
+      <w:proofErr w:type="spellStart"/>
+      <w:r>
+        <w:t>InSilicoVA</w:t>
+      </w:r>
+      <w:proofErr w:type="spellEnd"/>
+      <w:r>
+        <w:t xml:space="preserve"> provide assignments with probabilities for alternative causes</w:t>
+      </w:r>
+      <w:r>
+        <w:t xml:space="preserve">, which </w:t>
+      </w:r>
+      <w:r>
+        <w:t>was</w:t>
+      </w:r>
+      <w:r>
+        <w:t xml:space="preserve"> made feasible by</w:t>
+      </w:r>
+      <w:r>
+        <w:t xml:space="preserve"> calculating probabilities using</w:t>
+      </w:r>
+      <w:r>
+        <w:t xml:space="preserve"> repeated runs w</w:t>
+      </w:r>
+      <w:r>
+        <w:t>ithout costs</w:t>
+      </w:r>
+      <w:r>
+        <w:t>.</w:t>
+      </w:r>
+      <w:r>
+        <w:t xml:space="preserve"> Another</w:t>
+      </w:r>
+      <w:r>
         <w:t xml:space="preserve"> </w:t>
       </w:r>
       <w:r>
+        <w:t>limitation</w:t>
+      </w:r>
+      <w:r>
+        <w:t xml:space="preserve"> </w:t>
+      </w:r>
+      <w:r>
+        <w:t>common to</w:t>
+      </w:r>
+      <w:r>
+        <w:t xml:space="preserve"> all models </w:t>
+      </w:r>
+      <w:r>
+        <w:t>was</w:t>
+      </w:r>
+      <w:r>
+        <w:t xml:space="preserve"> their reliance on</w:t>
+      </w:r>
+      <w:r>
+        <w:t xml:space="preserve"> past</w:t>
+      </w:r>
+      <w:r>
+        <w:t xml:space="preserve"> training data</w:t>
+      </w:r>
+      <w:r>
+        <w:t>,</w:t>
+      </w:r>
+      <w:r>
+        <w:t xml:space="preserve"> </w:t>
+      </w:r>
+      <w:r>
+        <w:t>limit</w:t>
+      </w:r>
+      <w:r>
+        <w:t>ing</w:t>
+      </w:r>
+      <w:r>
+        <w:t xml:space="preserve"> </w:t>
+      </w:r>
+      <w:r>
+        <w:t>potential to</w:t>
+      </w:r>
+      <w:r>
+        <w:t xml:space="preserve"> detect new or emerging di</w:t>
+      </w:r>
+      <w:r>
+        <w:t>sea</w:t>
+      </w:r>
+      <w:r>
+        <w:t>ses (e.g., COVID-19).</w:t>
+      </w:r>
+      <w:r>
+        <w:t xml:space="preserve"> This is often remedied with re-training or updating models with new data</w:t>
+      </w:r>
+      <w:r>
+        <w:t xml:space="preserve"> or knowledge </w:t>
+      </w:r>
+      <w:r>
+        <w:fldChar w:fldCharType="begin"/>
+      </w:r>
+      <w:r>
+        <w:instrText xml:space="preserve"> ADDIN ZOTERO_ITEM CSL_CITATION {"citationID":"v1oalDSQ","properties":{"formattedCitation":"[64\\uc0\\u8211{}66]","plainCitation":"[64–66]","noteIndex":0},"citationItems":[{"id":3476,"uris":["http://zotero.org/users/6749620/items/DQLLV9FG"],"itemData":{"id":3476,"type":"article-journal","container-title":"Neurocomputing","note":"publisher: Elsevier","page":"249–289","source":"Google Scholar","title":"Online learning: A comprehensive survey","title-short":"Online learning","volume":"459","author":[{"family":"Hoi","given":"Steven CH"},{"family":"Sahoo","given":"Doyen"},{"family":"Lu","given":"Jing"},{"family":"Zhao","given":"Peilin"}],"issued":{"date-parts":[["2021"]]},"citation-key":"hoiOnlineLearningComprehensive2021"}},{"id":3478,"uris":["http://zotero.org/users/6749620/items/RQYFF62Z"],"itemData":{"id":3478,"type":"article-journal","container-title":"International Journal of Innovative Technology and Exploring Engineering","issue":"12","note":"publisher: Blue Eyes Intelligence Engineering and Sciences Publication","page":"445–452","source":"Google Scholar","title":"Automated retraining of machine learning models","volume":"8","author":[{"family":"Kavikondala","given":"Akanksha"},{"family":"Muppalla","given":"Vivek"},{"family":"Prakasha","given":"D. K."},{"family":"Acharya","given":"Vasundhara"}],"issued":{"date-parts":[["2019"]]},"citation-key":"kavikondalaAutomatedRetrainingMachine2019"}},{"id":3479,"uris":["http://zotero.org/users/6749620/items/5FB7UFGZ"],"itemData":{"id":3479,"type":"article-journal","abstract":"Large Language Models (LLMs) have recently transformed both the academic and industrial landscapes due to their remarkable capacity to understand, analyze, and generate texts based on their vast knowledge and reasoning ability. Nevertheless, one major drawback of LLMs is their substantial computational cost for pre-training due to their unprecedented amounts of parameters. The disadvantage is exacerbated when new knowledge frequently needs to be introduced into the pre-trained model. Therefore, it is imperative to develop effective and efficient techniques to update pre-trained LLMs. Traditional methods encode new knowledge in pre-trained LLMs through direct fine-tuning. However, naively re-training LLMs can be computationally intensive and risks degenerating valuable pre-trained knowledge irrelevant to the update in the model. Recently, Knowledge-based Model Editing (KME), also known as Knowledge Editing or Model Editing, has attracted increasing attention, which aims at precisely modifying the LLMs to incorporate specific knowledge, without negatively influencing other irrelevant knowledge. In this survey, we aim at providing a comprehensive and in-depth overview of recent advances in the field of KME. We first introduce a general formulation of KME to encompass different KME strategies. Afterward, we provide an innovative taxonomy of KME techniques based on how the new knowledge is introduced into pre-trained LLMs, and investigate existing KME strategies while analyzing key insights, advantages, and limitations of methods from each category. Moreover, representative metrics, datasets, and applications of KME are introduced accordingly. Finally, we provide an in-depth analysis regarding the practicality and remaining challenges of KME and suggest promising research directions for further advancement in this field.","container-title":"ACM Comput. Surv.","DOI":"10.1145/3698590","ISSN":"0360-0300","issue":"3","page":"59:1–59:37","source":"ACM Digital Library","title":"Knowledge Editing for Large Language Models: A Survey","title-short":"Knowledge Editing for Large Language Models","volume":"57","author":[{"family":"Wang","given":"Song"},{"family":"Zhu","given":"Yaochen"},{"family":"Liu","given":"Haochen"},{"family":"Zheng","given":"Zaiyi"},{"family":"Chen","given":"Chen"},{"family":"Li","given":"Jundong"}],"issued":{"date-parts":[["2024",11,11]]},"citation-key":"wangKnowledgeEditingLarge2024"}}],"schema":"https://github.com/citation-style-language/schema/raw/master/csl-citation.json"} </w:instrText>
+      </w:r>
+      <w:r>
+        <w:fldChar w:fldCharType="separate"/>
+      </w:r>
+      <w:r>
+        <w:rPr>
+          <w:rFonts w:cs="Times New Roman"/>
+          <w:kern w:val="0"/>
+          <w:lang w:val="en-US"/>
+        </w:rPr>
+        <w:t>[64–66]</w:t>
+      </w:r>
+      <w:r>
+        <w:fldChar w:fldCharType="end"/>
+      </w:r>
+      <w:r>
+        <w:t>.</w:t>
+      </w:r>
+      <w:r>
+        <w:t xml:space="preserve"> </w:t>
+      </w:r>
+      <w:r>
+        <w:t>W</w:t>
+      </w:r>
+      <w:r>
+        <w:t>e</w:t>
+      </w:r>
+      <w:r>
+        <w:t xml:space="preserve"> also</w:t>
+      </w:r>
+      <w:r>
+        <w:t xml:space="preserve"> note that GPT-3.5/4 require</w:t>
+      </w:r>
+      <w:r>
+        <w:t>d</w:t>
+      </w:r>
+      <w:r>
+        <w:t xml:space="preserve"> </w:t>
+      </w:r>
+      <w:r>
+        <w:t>data</w:t>
+      </w:r>
+      <w:r>
+        <w:t xml:space="preserve"> </w:t>
+      </w:r>
+      <w:r>
+        <w:t xml:space="preserve">sent </w:t>
+      </w:r>
+      <w:r>
+        <w:t>to external servers, raising significant privacy concerns</w:t>
+      </w:r>
+      <w:r>
+        <w:t xml:space="preserve"> </w:t>
+      </w:r>
+      <w:r>
+        <w:t xml:space="preserve">from </w:t>
+      </w:r>
+      <w:r>
+        <w:t>reliance on third-party services</w:t>
+      </w:r>
+      <w:r>
+        <w:t xml:space="preserve"> </w:t>
+      </w:r>
+      <w:r>
+        <w:fldChar w:fldCharType="begin"/>
+      </w:r>
+      <w:r>
+        <w:instrText xml:space="preserve"> ADDIN ZOTERO_ITEM CSL_CITATION {"citationID":"00000039","properties":{"unsorted":false,"formattedCitation":"[67, 68]","plainCitation":"[67, 68]","noteIndex":0},"citationItems":[{"id":2817,"uris":["http://zotero.org/users/6749620/items/T99CBISQ"],"itemData":{"id":2817,"type":"article-journal","abstract":"Abstract\n            ChatGPT is another large language model (LLM) vastly available for the consumers on their devices but due to its performance and ability to converse effectively, it has gained a huge popularity amongst research as well as industrial community. Recently, many studies have been published to show the effectiveness, efficiency, integration, and sentiments of chatGPT and other LLMs. In contrast, this study focuses on the important aspects that are mostly overlooked, i.e. sustainability, privacy, digital divide, and ethics and suggests that not only chatGPT but every subsequent entry in the category of conversational bots should undergo Sustainability, PrivAcy, Digital divide, and Ethics (SPADE) evaluation. This paper discusses in detail the issues and concerns raised over chatGPT in line with aforementioned characteristics. We also discuss the recent EU AI Act briefly in accordance with the SPADE evaluation. We support our hypothesis by some preliminary data collection and visualizations along with hypothesized facts. We also suggest mitigations and recommendations for each of the concerns. Furthermore, we also suggest some policies and recommendations for EU AI policy act concerning ethics, digital divide, and sustainability.","container-title":"Cognitive Computation","DOI":"10.1007/s12559-024-10285-1","ISSN":"1866-9956, 1866-9964","journalAbbreviation":"Cogn Comput","language":"en","source":"DOI.org (Crossref)","title":"ChatGPT Needs SPADE (Sustainability, PrivAcy, Digital divide, and Ethics) Evaluation: A Review","title-short":"ChatGPT Needs SPADE (Sustainability, PrivAcy, Digital divide, and Ethics) Evaluation","URL":"https://link.springer.com/10.1007/s12559-024-10285-1","author":[{"family":"Khowaja","given":"Sunder Ali"},{"family":"Khuwaja","given":"Parus"},{"family":"Dev","given":"Kapal"},{"family":"Wang","given":"Weizheng"},{"family":"Nkenyereye","given":"Lewis"}],"accessed":{"date-parts":[["2024",7,5]]},"issued":{"date-parts":[["2024",5,5]]},"citation-key":"khowajaChatGPTNeedsSPADE2024"},"prefix":""},{"id":2816,"uris":["http://zotero.org/users/6749620/items/W5XGGT6U"],"itemData":{"id":2816,"type":"article-journal","container-title":"Journal of Information and Intelligence","issue":"2","note":"publisher: Elsevier","page":"102–115","source":"Google Scholar","title":"Unveiling security, privacy, and ethical concerns of ChatGPT","volume":"2","author":[{"family":"Wu","given":"Xiaodong"},{"family":"Duan","given":"Ran"},{"family":"Ni","given":"Jianbing"}],"issued":{"date-parts":[["2024"]]},"citation-key":"wuUnveilingSecurityPrivacy2024"},"prefix":""}],"schema":"https://github.com/citation-style-language/schema/raw/master/csl-citation.json"} </w:instrText>
+      </w:r>
+      <w:r>
+        <w:fldChar w:fldCharType="separate"/>
+      </w:r>
+      <w:r>
+        <w:t>[67, 68]</w:t>
+      </w:r>
+      <w:r>
+        <w:fldChar w:fldCharType="end"/>
+      </w:r>
+      <w:r>
+        <w:t>.</w:t>
+      </w:r>
+      <w:r>
+        <w:t xml:space="preserve"> </w:t>
+      </w:r>
+      <w:r>
+        <w:t xml:space="preserve">While jurisdictions, such as the European Union, enforce strict protections under the General Data Protection Regulation (GDPR), most low‑ and middle‑income countries are only beginning to formalize regulatory frameworks for data protection and artificial intelligence governance </w:t>
+      </w:r>
+      <w:r>
+        <w:fldChar w:fldCharType="begin"/>
+      </w:r>
+      <w:r>
+        <w:instrText xml:space="preserve"> ADDIN ZOTERO_ITEM CSL_CITATION {"citationID":"00000040","properties":{"unsorted":false,"formattedCitation":"[69\\uc0\\u8211{}71]","plainCitation":"[69–71]","noteIndex":0},"citationItems":[{"id":3233,"uris":["http://zotero.org/users/6749620/items/NQBS2VGH"],"itemData":{"id":3233,"type":"webpage","abstract":"The official PDF of the Regulation (EU) 2016/679 – known as GDPR – its recitals &amp; key issues as a neatly arranged website.","container-title":"General Data Protection Regulation (GDPR)","language":"en-US","title":"General Data Protection Regulation (GDPR) – Legal Text","URL":"https://gdpr-info.eu/","author":[{"literal":"Intersoft Consulting"}],"accessed":{"date-parts":[["2025",6,24]]},"issued":{"date-parts":[["2018"]]},"citation-key":"intersoftconsultingGeneralDataProtection2018"},"prefix":""},{"id":3232,"uris":["http://zotero.org/users/6749620/items/Y6BPLPT7"],"itemData":{"id":3232,"type":"article-journal","abstract":"As increasing amounts of personal information are being collected through a plethora of electronic modalities by statutory and non-statutory organizations, ensuring the confidentiality and security of such information has become a major issue globally. While the use of many of these media can be beneficial to individuals or populations, they can also be open to abuse by individuals or statutory and non-statutory organizations. Recent examples include collection of personal information by national security systems and the development of national programs like the Chinese Social Credit System. In many low- and middle-income countries, an increasing amount of personal health information is being collected. The collection of personal health information is necessary, in order to develop longitudinal medical records and to monitor and evaluate the use, cost, outcome, and impact of health services at facility, sub-national, and national levels. However, if personal health information is not held confidentially and securely, individuals with communicable or non-communicable diseases (NCDs) may be reluctant to use preventive or therapeutic health services, due to fear of being stigmatized or discriminated against. While policymakers and other stakeholders in these countries recognize the need to develop and implement policies for protecting the privacy, confidentiality and security of personal health information, to date few of these countries have developed, let alone implemented, coherent policies. The global HIV response continues to emphasize the importance of collecting HIV-health information, recently re-iterated by the Fast Track to End AIDS by 2030 program and the recent changes in the Guidelines on When to Start Antiretroviral Therapy and on Pre-exposure Prophylaxis for HIV. The success of developing HIV treatment cascades in low- and middle-income countries will require the development of National Health Identification Systems. The success of programs like Universal Health Coverage, under the recently ratified Sustainable Development Goals is also contingent on the availability of personal health information for communicable and non-communicable diseases. Guidance for countries to develop and implement their own guidelines for protecting HIV-information formed the basis of identifying a number of fundamental principles, governing the areas of privacy, confidentiality and security. The use of individual-level data must balance maximizing the benefits from their most effective and fullest use, and minimizing harm resulting from their malicious or inadvertent release. These general principles are described in this paper, as along with a bibliography referring to more detailed technical information. A country assessment tool and user's manual, based on these principles, have been developed to support countries to assess the privacy, confidentiality, and security of personal health information at facility, data warehouse/repository, and national levels. The successful development and implementation of national guidance will require strong collaboration at local, regional, and national levels, and this is a pre-condition for the successful implementation of a range of national and global programs. This paper is a call for action for stakeholders in low- and middle-income countries to develop and implement such coherent policies and provides fundamental principles governing the areas of privacy, confidentiality, and security of personal health information being collected in low- and middle-income countries.","container-title":"Global Health Action","DOI":"10.3402/gha.v9.32089","ISSN":"1654-9716","issue":"1","note":"publisher: Taylor &amp; Francis\n_eprint: https://doi.org/10.3402/gha.v9.32089\nPMID: 28156880","page":"32089","source":"Taylor and Francis+NEJM","title":"Protecting the confidentiality and security of personal health information in low- and middle-income countries in the era of SDGs and Big Data","volume":"9","author":[{"family":"Beck","given":"Eduard J."},{"family":"","given":"Gill ,Wayne"},{"family":"De Lay","given":"Paul R.","non-dropping-particle":"and"}],"issued":{"date-parts":[["2016",12,1]]},"citation-key":"beckProtectingConfidentialitySecurity2016"},"prefix":""},{"id":3231,"uris":["http://zotero.org/users/6749620/items/34EPB33W"],"itemData":{"id":3231,"type":"article-journal","abstract":"In the last decade, several actors have encouraged African countries to establish standards, policies and strategies that maximise the benefits of artificial intelligence (AI) and reduce risks. African countries appear to be adopting this regulatory path, yet their motivations and political contexts for actively engaging in AI policies vary, as do the values, principles and ethical issues woven into these policies. With qualitative evidence from Rwanda and Ghana, the paper explores the complex interplay of politics, power and local ecosystems in policy development on the continent. It unpacks the strategies of mobilising knowledge through stakeholder engagements, agenda setting and valid public and political engagements that lead to the final AI policy. A comparative analysis of the policies in the two countries finds that while reproducing identical initiatives, there are differences in AI vision, practicality and data sovereignty based on political, economic and historical contexts.","container-title":"Canadian Journal of African Studies / Revue canadienne des études africaines","DOI":"10.1080/00083968.2025.2456619","ISSN":"0008-3968","note":"publisher: Routledge\n_eprint: https://doi.org/10.1080/00083968.2025.2456619","page":"1-19","source":"Taylor and Francis+NEJM","title":"“We know what we are doing”: the politics and trends in artificial intelligence policies in Africa","title-short":"“We know what we are doing”","author":[{"family":"Kwarkye","given":"Thompson Gyedu"}],"issued":{"date-parts":[["2025"]]},"citation-key":"kwarkyeWeKnowWhat2025"},"prefix":""}],"schema":"https://github.com/citation-style-language/schema/raw/master/csl-citation.json"} </w:instrText>
+      </w:r>
+      <w:r>
+        <w:fldChar w:fldCharType="separate"/>
+      </w:r>
+      <w:r>
+        <w:rPr>
+          <w:rFonts w:cs="Times New Roman"/>
+          <w:kern w:val="0"/>
+          <w:lang w:val="en-US"/>
+        </w:rPr>
+        <w:t>[69–71]</w:t>
+      </w:r>
+      <w:r>
+        <w:fldChar w:fldCharType="end"/>
+      </w:r>
+      <w:r>
+        <w:t xml:space="preserve">. In contrast, InterVA-5 and </w:t>
+      </w:r>
+      <w:proofErr w:type="spellStart"/>
+      <w:r>
+        <w:t>InSilicoVA</w:t>
+      </w:r>
+      <w:proofErr w:type="spellEnd"/>
+      <w:r>
+        <w:t xml:space="preserve"> </w:t>
+      </w:r>
+      <w:r>
+        <w:t>are</w:t>
+      </w:r>
+      <w:r>
+        <w:t xml:space="preserve"> run</w:t>
+      </w:r>
+      <w:r>
+        <w:t xml:space="preserve"> on</w:t>
+      </w:r>
+      <w:r>
+        <w:t xml:space="preserve"> local systems</w:t>
+      </w:r>
+      <w:r>
+        <w:t xml:space="preserve"> </w:t>
+      </w:r>
+      <w:r>
+        <w:t>under the control of the data owner.</w:t>
+      </w:r>
+      <w:r>
+        <w:t xml:space="preserve"> As technology improves, larger GPT models may be possible on local systems, while currently, smaller LLMs exist as an alternative</w:t>
+      </w:r>
+      <w:r>
+        <w:t xml:space="preserve"> </w:t>
+      </w:r>
+      <w:r>
+        <w:fldChar w:fldCharType="begin"/>
+      </w:r>
+      <w:r>
+        <w:instrText xml:space="preserve"> ADDIN ZOTERO_ITEM CSL_CITATION {"citationID":"KR9Wxi6D","properties":{"formattedCitation":"[72\\uc0\\u8211{}74]","plainCitation":"[72–74]","noteIndex":0},"citationItems":[{"id":3484,"uris":["http://zotero.org/users/6749620/items/C5ZCQW6R"],"itemData":{"id":3484,"type":"article-journal","abstract":"Large language models (LLMs) have demonstrated extraordinary capabilities and contributed to multiple fields, such as generating and summarizing text, language translation, and question-answering. Today, LLMs have become quite popular tools in natural language processing tasks, with the capability to analyze complicated linguistic patterns and provide relevant responses depending on the context. While offering significant advantages, these models are also vulnerable to security and privacy attacks, such as jailbreaking attacks, data poisoning attacks, and personally identifiable information leakage attacks. This survey provides a thorough review of the security and privacy challenges of LLMs, along with the application-based risks in various domains, such as transportation, education, and healthcare. We assess the extent of LLM vulnerabilities, investigate emerging security and privacy attacks against LLMs, and review potential defense mechanisms. Additionally, the survey outlines existing research gaps and highlights future research directions.","container-title":"ACM Computing Surveys","DOI":"10.1145/3712001","ISSN":"0360-0300, 1557-7341","issue":"6","journalAbbreviation":"ACM Comput. Surv.","language":"en","page":"1-39","source":"DOI.org (Crossref)","title":"Security and Privacy Challenges of Large Language Models: A Survey","title-short":"Security and Privacy Challenges of Large Language Models","volume":"57","author":[{"family":"Das","given":"Badhan Chandra"},{"family":"Amini","given":"M. Hadi"},{"family":"Wu","given":"Yanzhao"}],"issued":{"date-parts":[["2025",6,30]]},"citation-key":"dasSecurityPrivacyChallenges2025"}},{"id":3486,"uris":["http://zotero.org/users/6749620/items/49LBCWDD"],"itemData":{"id":3486,"type":"paper-conference","container-title":"Proceedings of the 31st ACM SIGKDD Conference on Knowledge Discovery and Data Mining V.2","DOI":"10.1145/3711896.3736563","event-place":"Toronto ON Canada","event-title":"KDD '25: The 31st ACM SIGKDD Conference on Knowledge Discovery and Data Mining","ISBN":"9798400714542","language":"en","page":"6173-6183","publisher":"ACM","publisher-place":"Toronto ON Canada","source":"DOI.org (Crossref)","title":"A Survey on Small Language Models in the Era of Large Language Models: Architecture, Capabilities, and Trustworthiness","title-short":"A Survey on Small Language Models in the Era of Large Language Models","URL":"https://dl.acm.org/doi/10.1145/3711896.3736563","author":[{"family":"Wang","given":"Fali"},{"family":"Lin","given":"Minhua"},{"family":"Ma","given":"Yao"},{"family":"Liu","given":"Hui"},{"family":"He","given":"Qi"},{"family":"Tang","given":"Xianfeng"},{"family":"Tang","given":"Jiliang"},{"family":"Pei","given":"Jian"},{"family":"Wang","given":"Suhang"}],"accessed":{"date-parts":[["2025",8,10]]},"issued":{"date-parts":[["2025",8,3]]},"citation-key":"wangSurveySmallLanguage2025"}},{"id":3487,"uris":["http://zotero.org/users/6749620/items/D2DC33S9"],"itemData":{"id":3487,"type":"article-journal","container-title":"Big Data and Cognitive Computing","issue":"7","note":"publisher: MDPI","page":"189","source":"Google Scholar","title":"State of the Art and Future Directions of Small Language Models: A Systematic Review","title-short":"State of the Art and Future Directions of Small Language Models","volume":"9","author":[{"family":"Corradini","given":"Flavio"},{"family":"Leonesi","given":"Matteo"},{"family":"Piangerelli","given":"Marco"}],"issued":{"date-parts":[["2025"]]},"citation-key":"corradiniStateArtFuture2025"}}],"schema":"https://github.com/citation-style-language/schema/raw/master/csl-citation.json"} </w:instrText>
+      </w:r>
+      <w:r>
+        <w:fldChar w:fldCharType="separate"/>
+      </w:r>
+      <w:r>
+        <w:rPr>
+          <w:rFonts w:cs="Times New Roman"/>
+          <w:kern w:val="0"/>
+          <w:lang w:val="en-US"/>
+        </w:rPr>
+        <w:t>[72–74]</w:t>
+      </w:r>
+      <w:r>
+        <w:fldChar w:fldCharType="end"/>
+      </w:r>
+      <w:r>
+        <w:t>.</w:t>
+      </w:r>
+      <w:r>
+        <w:t xml:space="preserve"> </w:t>
+      </w:r>
+      <w:r>
+        <w:t>Although t</w:t>
+      </w:r>
+      <w:r>
+        <w:t xml:space="preserve">his study rigorously compares computer algorithms for COD assignment in Sierra Leone, the extent to which these findings are </w:t>
+      </w:r>
+      <w:r>
+        <w:t>generalizable</w:t>
+      </w:r>
+      <w:r>
+        <w:t xml:space="preserve"> in other geographic or epidemiolo</w:t>
+      </w:r>
+      <w:r>
+        <w:t xml:space="preserve">gical contexts remains limited. Given ongoing efforts to scale and integrate VA systems for mortality surveillance across diverse low- and middle-income countries, further validation across globally representative VA datasets is essential to evaluate model robustness, adaptability, and operational utility in practice </w:t>
+      </w:r>
+      <w:r>
+        <w:fldChar w:fldCharType="begin"/>
+      </w:r>
+      <w:r>
+        <w:instrText xml:space="preserve"> ADDIN ZOTERO_ITEM CSL_CITATION {"citationID":"00000047","properties":{"unsorted":false,"formattedCitation":"[75\\uc0\\u8211{}77]","plainCitation":"[75–77]","noteIndex":0},"citationItems":[{"id":3240,"uris":["http://zotero.org/users/6749620/items/VWJDSFDC"],"itemData":{"id":3240,"type":"article-journal","abstract":"Abstract\n            \n              Background\n              In Bangladesh, a poorly functioning national system of registering deaths and determining their causes leaves the country without important information on which to inform health programming, particularly for the 85% of deaths that occur in the community. In 2017, an improved death registration system and automated verbal autopsy (VA) were introduced to 13 upazilas to assess the utility of VA as a routine source of policy-relevant information and to identify leading causes of deaths (COD) in rural Bangladesh.\n            \n            \n              Methods\n              Data from 22,535 VAs, collected in 12 upazilas between October 2017 and August 2019, were assigned a COD using the SmartVA Analyze 2.0 computer algorithm. The plausibility of the VA results was assessed using a series of demographic and epidemiological checks in the Verbal Autopsy Interpretation, Performance and Evaluation Resource (VIPER) software tool.\n            \n            \n              Results\n              Completeness of community death reporting was 65%. The vast majority (85%) of adult deaths were due to non-communicable diseases, with ischemic heart disease, stroke and chronic respiratory disease comprising about 60% alone. Leading COD were broadly consistent with Global Burden of Disease study estimates.\n            \n            \n              Conclusions\n              Routine VA collection using automated methods is feasible, can produce plausible results and provides critical information on community COD in Bangladesh. Routine VA and VIPER have potential application to countries with weak death registration systems.","container-title":"BMC Public Health","DOI":"10.1186/s12889-021-10468-7","ISSN":"1471-2458","issue":"1","journalAbbreviation":"BMC Public Health","language":"en","page":"491","source":"DOI.org (Crossref)","title":"Routine mortality surveillance to identify the cause of death pattern for out-of-hospital adult (aged 12+ years) deaths in Bangladesh: introduction of automated verbal autopsy","title-short":"Routine mortality surveillance to identify the cause of death pattern for out-of-hospital adult (aged 12+ years) deaths in Bangladesh","volume":"21","author":[{"family":"Shawon","given":"Md. Toufiq Hassan"},{"family":"Ashrafi","given":"Shah Ali Akbar"},{"family":"Azad","given":"Abul Kalam"},{"family":"Firth","given":"Sonja M."},{"family":"Chowdhury","given":"Hafizur"},{"family":"Mswia","given":"Robert G."},{"family":"Adair","given":"Tim"},{"family":"Riley","given":"Ian"},{"family":"Abouzahr","given":"Carla"},{"family":"Lopez","given":"Alan D."}],"issued":{"date-parts":[["2021",12]]},"citation-key":"shawonRoutineMortalitySurveillance2021"},"prefix":""},{"id":3239,"uris":["http://zotero.org/users/6749620/items/AC4PMM7S"],"itemData":{"id":3239,"type":"article-journal","container-title":"Global Health Action","DOI":"10.1080/16549716.2024.2399413","ISSN":"1654-9716, 1654-9880","issue":"1","journalAbbreviation":"Global Health Action","language":"en","page":"2399413","source":"DOI.org (Crossref)","title":"Can verbal autopsies be used on a national scale? Key findings and lessons from South Africa's national cause-of-death validation study","title-short":"Can verbal autopsies be used on a national scale?","volume":"17","author":[{"family":"Maqungo","given":"Monique"},{"family":"Nannan","given":"Nadine"},{"family":"Nojilana","given":"Beatrice"},{"family":"Nichols","given":"Erin"},{"family":"Morof","given":"Diane"},{"family":"Cheyip","given":"Mireille"},{"family":"Rao","given":"Chalapati"},{"family":"Lombard","given":"Carl"},{"family":"Price","given":"Jessica"},{"family":"Kahn","given":"Kathleen"},{"family":"Martin","given":"Lorna J."},{"family":"Bezuidenhout","given":"Francois"},{"family":"Laubscher","given":"Ria"},{"family":"Kabudula","given":"Chodziwadziwa"},{"family":"Glass","given":"Tracy"},{"family":"Awotiwon","given":"Oluwatoyin"},{"family":"Zinyakatira","given":"Nesbert"},{"family":"Funani","given":"Noluntu"},{"family":"Joubert","given":"Jané"},{"family":"Bradshaw","given":"Debbie"},{"family":"Groenewald","given":"Pamela"}],"issued":{"date-parts":[["2024",12,31]]},"citation-key":"maqungoCanVerbalAutopsies2024"},"prefix":""},{"id":3238,"uris":["http://zotero.org/users/6749620/items/S55ESM6K"],"itemData":{"id":3238,"type":"article-journal","container-title":"The Lancet Global Health","issue":"8","note":"publisher: Elsevier","page":"e1217–e1218","source":"Google Scholar","title":"Using verbal autopsy to enhance mortality surveillance","volume":"12","author":[{"family":"Onyango","given":"Dickens"},{"family":"Awuonda","given":"Benard"}],"issued":{"date-parts":[["2024"]]},"citation-key":"onyangoUsingVerbalAutopsy2024"},"prefix":""}],"schema":"https://github.com/citation-style-language/schema/raw/master/csl-citation.json"} </w:instrText>
+      </w:r>
+      <w:r>
+        <w:fldChar w:fldCharType="separate"/>
+      </w:r>
+      <w:r>
+        <w:rPr>
+          <w:rFonts w:cs="Times New Roman"/>
+          <w:kern w:val="0"/>
+          <w:lang w:val="en-US"/>
+        </w:rPr>
+        <w:t>[75–77]</w:t>
+      </w:r>
+      <w:r>
+        <w:fldChar w:fldCharType="end"/>
+      </w:r>
+      <w:r>
+        <w:t>.</w:t>
+      </w:r>
+    </w:p>
+    <w:p>
+      <w:r>
+        <w:t>This study establishes a basis for Computer Assisted Verbal Autopsy (CAVA), the integration of computer models into VA systems to support physician assignment</w:t>
+      </w:r>
+      <w:r>
+        <w:t>.</w:t>
+      </w:r>
+      <w:r>
+        <w:t xml:space="preserve"> </w:t>
+      </w:r>
+      <w:r>
+        <w:t xml:space="preserve">Model-generated COD suggestions can be offered to physicians after their initial assignment, enabling reconsideration or confirmation of CODs </w:t>
+      </w:r>
+      <w:r>
         <w:t xml:space="preserve">as seen in </w:t>
       </w:r>
       <w:r>
-        <w:t>Table 1</w:t>
+        <w:t xml:space="preserve">step 2 </w:t>
+      </w:r>
+      <w:r>
+        <w:t>of</w:t>
+      </w:r>
+      <w:r>
+        <w:t xml:space="preserve"> Figure 8. </w:t>
+      </w:r>
+      <w:r>
+        <w:t xml:space="preserve"> </w:t>
+      </w:r>
+      <w:r>
+        <w:t>W</w:t>
+      </w:r>
+      <w:r>
+        <w:t>e highlight that t</w:t>
+      </w:r>
+      <w:r>
+        <w:t>he i</w:t>
+      </w:r>
+      <w:r>
+        <w:t>ntegrat</w:t>
+      </w:r>
+      <w:r>
+        <w:t>ion of</w:t>
+      </w:r>
+      <w:r>
+        <w:t xml:space="preserve"> </w:t>
+      </w:r>
+      <w:r>
+        <w:t>models in</w:t>
+      </w:r>
+      <w:r>
+        <w:t>to VAs</w:t>
+      </w:r>
+      <w:r>
+        <w:t xml:space="preserve"> is</w:t>
+      </w:r>
+      <w:r>
+        <w:t xml:space="preserve"> </w:t>
+      </w:r>
+      <w:r>
+        <w:t xml:space="preserve">both </w:t>
+      </w:r>
+      <w:r>
+        <w:t xml:space="preserve">scalable and </w:t>
+      </w:r>
+      <w:r>
+        <w:t>affordable</w:t>
+      </w:r>
+      <w:r>
+        <w:t xml:space="preserve"> in resource-constrained settings</w:t>
+      </w:r>
+      <w:r>
+        <w:t xml:space="preserve"> </w:t>
+      </w:r>
+      <w:r>
+        <w:fldChar w:fldCharType="begin"/>
+      </w:r>
+      <w:r>
+        <w:instrText xml:space="preserve"> ADDIN ZOTERO_ITEM CSL_CITATION {"citationID":"00000034","properties":{"unsorted":false,"formattedCitation":"[39]","plainCitation":"[39]","noteIndex":0},"citationItems":[{"id":2608,"uris":["http://zotero.org/users/6749620/items/6I5UBQYW"],"itemData":{"id":2608,"type":"article-journal","abstract":"The traditional approach of diagnosis by individual physicians has a high rate of misdiagnosis. Pooling multiple physicians’ diagnoses (collective intelligence) is a promising approach to reducing misdiagnoses, but its accuracy in clinical cases is unknown to date.To assess how the diagnostic accuracy of groups of physicians and trainees compares with the diagnostic accuracy of individual physicians.Cross-sectional study using data from the Human Diagnosis Project (Human Dx), a multicountry data set of ranked differential diagnoses by individual physicians, graduate trainees, and medical students (users) solving user-submitted, structured clinical cases. From May 7, 2014, to October 5, 2016, groups of 2 to 9 randomly selected physicians solved individual cases. Data analysis was performed from March 16, 2017, to July 30, 2018.The primary outcome was diagnostic accuracy, assessed as a correct diagnosis in the top 3 ranked diagnoses for an individual; for groups, the top 3 diagnoses were a collective differential generated using a weighted combination of user diagnoses with a variety of approaches. A version of the McNemar test was used to account for clustering across repeated solvers to compare diagnostic accuracy.Of the 2069 users solving 1572 cases from the Human Dx data set, 1228 (59.4%) were residents or fellows, 431 (20.8%) were attending physicians, and 410 (19.8%) were medical students. Collective intelligence was associated with increasing diagnostic accuracy, from 62.5% (95% CI, 60.1%-64.9%) for individual physicians up to 85.6% (95% CI, 83.9%-87.4%) for groups of 9 (23.0% difference; 95% CI, 14.9%-31.2%; P &amp;lt; .001). The range of improvement varied by the specifications used for combining groups’ diagnoses, but groups consistently outperformed individuals regardless of approach. Absolute improvement in accuracy from individuals to groups of 9 varied by presenting symptom from an increase of 17.3% (95% CI, 6.4%-28.2%; P = .002) for abdominal pain to 29.8% (95% CI, 3.7%-55.8%; P = .02) for fever. Groups from 2 users (77.7% accuracy; 95% CI, 70.1%-84.6%) to 9 users (85.5% accuracy; 95% CI, 75.1%-95.9%) outperformed individual specialists in their subspecialty (66.3% accuracy; 95% CI, 59.1%-73.5%; P &amp;lt; .001 vs groups of 2 and 9).A collective intelligence approach was associated with higher diagnostic accuracy compared with individuals, including individual specialists whose expertise matched the case diagnosis, across a range of medical cases. Given the few proven strategies to address misdiagnosis, this technique merits further study in clinical settings.","container-title":"JAMA Network Open","DOI":"10.1001/jamanetworkopen.2019.0096","ISSN":"2574-3805","issue":"3","journalAbbreviation":"JAMA Network Open","page":"e190096","source":"Silverchair","title":"Comparative Accuracy of Diagnosis by Collective Intelligence of Multiple Physicians vs Individual Physicians","volume":"2","author":[{"family":"Barnett","given":"Michael L."},{"family":"Boddupalli","given":"Dhruv"},{"family":"Nundy","given":"Shantanu"},{"family":"Bates","given":"David W."}],"issued":{"date-parts":[["2019",3,1]]},"citation-key":"barnettComparativeAccuracyDiagnosis2019"},"prefix":""}],"schema":"https://github.com/citation-style-language/schema/raw/master/csl-citation.json"} </w:instrText>
+      </w:r>
+      <w:r>
+        <w:fldChar w:fldCharType="separate"/>
+      </w:r>
+      <w:r>
+        <w:rPr>
+          <w:noProof/>
+        </w:rPr>
+        <w:t>[39]</w:t>
+      </w:r>
+      <w:r>
+        <w:fldChar w:fldCharType="end"/>
+      </w:r>
+      <w:r>
+        <w:t xml:space="preserve">. At the time of analysis, GPT-3.5 </w:t>
+      </w:r>
+      <w:r>
+        <w:t>cost ~</w:t>
+      </w:r>
+      <w:r>
+        <w:t>$</w:t>
+      </w:r>
+      <w:r>
+        <w:t>0.02 USD per 100 records</w:t>
+      </w:r>
+      <w:r>
+        <w:t xml:space="preserve">, GPT-4 cost </w:t>
+      </w:r>
+      <w:r>
+        <w:t>~</w:t>
+      </w:r>
+      <w:r>
+        <w:t>$1</w:t>
+      </w:r>
+      <w:r>
+        <w:t>.65</w:t>
+      </w:r>
+      <w:r>
+        <w:t xml:space="preserve"> USD</w:t>
+      </w:r>
+      <w:r>
+        <w:t xml:space="preserve"> </w:t>
+      </w:r>
+      <w:r>
+        <w:t>per</w:t>
+      </w:r>
+      <w:r>
+        <w:t xml:space="preserve"> 100</w:t>
+      </w:r>
+      <w:r>
+        <w:t xml:space="preserve"> </w:t>
+      </w:r>
+      <w:r>
+        <w:t>records</w:t>
+      </w:r>
+      <w:r>
+        <w:t xml:space="preserve"> </w:t>
+      </w:r>
+      <w:r>
+        <w:fldChar w:fldCharType="begin"/>
+      </w:r>
+      <w:r>
+        <w:instrText xml:space="preserve"> ADDIN ZOTERO_ITEM CSL_CITATION {"citationID":"00000035","properties":{"unsorted":false,"formattedCitation":"[78]","plainCitation":"[78]","noteIndex":0},"citationItems":[{"id":2814,"uris":["http://zotero.org/users/6749620/items/TDH5XDWY"],"itemData":{"id":2814,"type":"webpage","abstract":"Simple and flexible. Only pay for what you use.","container-title":"OpenAI","language":"en-US","title":"Pricing","URL":"https://openai.com/api/pricing/","author":[{"literal":"OpenAI"}],"accessed":{"date-parts":[["2024",7,4]]},"issued":{"date-parts":[["2024"]]},"citation-key":"openaiPricing2024"},"prefix":""}],"schema":"https://github.com/citation-style-language/schema/raw/master/csl-citation.json"} </w:instrText>
+      </w:r>
+      <w:r>
+        <w:fldChar w:fldCharType="separate"/>
+      </w:r>
+      <w:r>
+        <w:rPr>
+          <w:noProof/>
+        </w:rPr>
+        <w:t>[78]</w:t>
+      </w:r>
+      <w:r>
+        <w:fldChar w:fldCharType="end"/>
+      </w:r>
+      <w:r>
+        <w:t>, while</w:t>
+      </w:r>
+      <w:r>
+        <w:t xml:space="preserve"> </w:t>
+      </w:r>
+      <w:r>
+        <w:t xml:space="preserve">InterVA-5 and </w:t>
+      </w:r>
+      <w:proofErr w:type="spellStart"/>
+      <w:r>
+        <w:t>InSilicoVA</w:t>
+      </w:r>
+      <w:proofErr w:type="spellEnd"/>
+      <w:r>
+        <w:t xml:space="preserve"> were freely available as open-source software. These costs c</w:t>
+      </w:r>
+      <w:r>
+        <w:t>omplement</w:t>
+      </w:r>
+      <w:r>
+        <w:t xml:space="preserve"> physician review, </w:t>
+      </w:r>
+      <w:r>
+        <w:t xml:space="preserve">which is </w:t>
+      </w:r>
+      <w:r>
+        <w:t xml:space="preserve">already </w:t>
+      </w:r>
+      <w:r>
+        <w:t>affordable at</w:t>
+      </w:r>
+      <w:r>
+        <w:t xml:space="preserve"> </w:t>
+      </w:r>
+      <w:r>
+        <w:t>~</w:t>
+      </w:r>
+      <w:r>
+        <w:t>$</w:t>
+      </w:r>
+      <w:r>
+        <w:t>1</w:t>
+      </w:r>
+      <w:r>
+        <w:t xml:space="preserve"> USD per household</w:t>
+      </w:r>
+      <w:r>
+        <w:t xml:space="preserve"> (including field survey)</w:t>
+      </w:r>
+      <w:r>
+        <w:t xml:space="preserve"> in settings like India </w:t>
+      </w:r>
+      <w:r>
+        <w:fldChar w:fldCharType="begin"/>
+      </w:r>
+      <w:r>
+        <w:instrText xml:space="preserve"> ADDIN ZOTERO_ITEM CSL_CITATION {"citationID":"00000036","properties":{"unsorted":false,"formattedCitation":"[15, 16]","plainCitation":"[15, 16]","noteIndex":0},"citationItems":[{"id":2599,"uris":["http://zotero.org/users/6749620/items/6SK7HCRL"],"itemData":{"id":2599,"type":"article-journal","abstract":"Progress toward the United Nations 2030 Sustainable Development Goals requires improved information on mortality and causes of death. However, causes of many of the fifty million annual deaths in low- and middle-income countries remain unknown, as most of the deaths occur at home without medical attention. In 2001 India began the Million Death Study in 1.3 million nationally representative households. Nonmedical staff conduct verbal autopsies, which are structured interviews including a half-page narrative in local language of the family’s story of the symptoms and events leading to death. Two physicians independently assess each death to arrive at an underlying cause of death. The study has thus far yielded information that substantially altered previous estimates of cause-specific mortality and risk factors in India. Similar robust studies are feasible at low cost in other low- and middle-income countries, particularly if they adopt electronic data management and ensure high quality of fieldwork and physician coding. Nationwide mortality studies enable the quantification of avoidable premature mortality and key risk factors for disease, and provide a practicable method to monitor progress toward the Sustainable Development Goals.","container-title":"Health Affairs","DOI":"10.1377/hlthaff.2017.0635","ISSN":"0278-2715","issue":"11","note":"publisher: Health Affairs","page":"1887-1895","source":"healthaffairs.org (Atypon)","title":"Nationwide Mortality Studies To Quantify Causes Of Death: Relevant Lessons From India’s Million Death Study","title-short":"Nationwide Mortality Studies To Quantify Causes Of Death","volume":"36","author":[{"family":"Gomes","given":"Mireille"},{"family":"Begum","given":"Rehana"},{"family":"Sati","given":"Prabha"},{"family":"Dikshit","given":"Rajesh"},{"family":"Gupta","given":"Prakash C."},{"family":"Kumar","given":"Rajesh"},{"family":"Sheth","given":"Jay"},{"family":"Habib","given":"Asad"},{"family":"Jha","given":"Prabhat"}],"issued":{"date-parts":[["2017",11]]},"citation-key":"gomesNationwideMortalityStudies2017"},"prefix":""},{"id":2605,"uris":["http://zotero.org/users/6749620/items/HA5GEG9G"],"itemData":{"id":2605,"type":"article-journal","abstract":"Background Over 75% of the annual estimated 9.5 million deaths in India occur in the home, and the large majority of these do not have a certified cause. India and other developing countries urgently need reliable quantification of the causes of death. They also need better epidemiological evidence about the relevance of physical (such as blood pressure and obesity), behavioral (such as smoking, alcohol, HIV-1 risk taking, and immunization history), and biological (such as blood lipids and gene polymorphisms) measurements to the development of disease in individuals or disease rates in populations. We report here on the rationale, design, and implementation of the world's largest prospective study of the causes and correlates of mortality. Methods and Findings We will monitor nearly 14 million people in 2.4 million nationally representative Indian households (6.3 million people in 1.1 million households in the 1998–2003 sample frame and 7.6 million people in 1.3 million households in the 2004–2014 sample frame) for vital status and, if dead, the causes of death through a well-validated verbal autopsy (VA) instrument. About 300,000 deaths from 1998–2003 and some 700,000 deaths from 2004–2014 are expected; of these about 850,000 will be coded by two physicians to provide causes of death by gender, age, socioeconomic status, and geographical region. Pilot studies will evaluate the addition of physical and biological measurements, specifically dried blood spots. Preliminary results from over 35,000 deaths suggest that VA can ascertain the leading causes of death, reduce the misclassification of causes, and derive the probable underlying cause of death when it has not been reported. VA yields broad classification of the underlying causes in about 90% of deaths before age 70. In old age, however, the proportion of classifiable deaths is lower. By tracking underlying demographic denominators, the study permits quantification of absolute mortality rates. Household case-control, proportional mortality, and nested case-control methods permit quantification of risk factors. Conclusions This study will reliably document not only the underlying cause of child and adult deaths but also key risk factors (behavioral, physical, environmental, and eventually, genetic). It offers a globally replicable model for reliably estimating cause-specific mortality using VA and strengthens India's flagship mortality monitoring system. Despite the misclassification that is still expected, the new cause-of-death data will be substantially better than that available previously.","container-title":"PLOS Medicine","DOI":"10.1371/journal.pmed.0030018","ISSN":"1549-1676","issue":"2","journalAbbreviation":"PLOS Medicine","language":"en","note":"publisher: Public Library of Science","page":"e18","source":"PLoS Journals","title":"Prospective Study of One Million Deaths in India: Rationale, Design, and Validation Results","title-short":"Prospective Study of One Million Deaths in India","volume":"3","author":[{"family":"Jha","given":"Prabhat"},{"family":"Gajalakshmi","given":"Vendhan"},{"family":"Gupta","given":"Prakash C."},{"family":"Kumar","given":"Rajesh"},{"family":"Mony","given":"Prem"},{"family":"Dhingra","given":"Neeraj"},{"family":"Peto","given":"Richard"},{"family":"Collaborators","given":"RGI-CGHR Prospective Study"}],"issued":{"date-parts":[["2005",12,20]]},"citation-key":"jhaProspectiveStudyOne2005"},"prefix":""}],"schema":"https://github.com/citation-style-language/schema/raw/master/csl-citation.json"} </w:instrText>
+      </w:r>
+      <w:r>
+        <w:fldChar w:fldCharType="separate"/>
+      </w:r>
+      <w:r>
+        <w:rPr>
+          <w:noProof/>
+        </w:rPr>
+        <w:t>[15, 16]</w:t>
+      </w:r>
+      <w:r>
+        <w:fldChar w:fldCharType="end"/>
       </w:r>
       <w:r>
         <w:t>.</w:t>
       </w:r>
       <w:r>
-        <w:t xml:space="preserve"> A key advantage of GPT-3.5/4 is their ability to process and generate natural language text as input and output. Unlike InterVA-5 and </w:t>
+        <w:t xml:space="preserve"> </w:t>
+      </w:r>
+      <w:r>
+        <w:t>Given</w:t>
+      </w:r>
+      <w:r>
+        <w:t xml:space="preserve"> </w:t>
+      </w:r>
+      <w:r>
+        <w:t>recent studies su</w:t>
+      </w:r>
+      <w:r>
+        <w:t>pporting</w:t>
+      </w:r>
+      <w:r>
+        <w:t xml:space="preserve"> </w:t>
+      </w:r>
+      <w:r>
+        <w:lastRenderedPageBreak/>
+        <w:t xml:space="preserve">improvement in </w:t>
+      </w:r>
+      <w:r>
+        <w:t>physician</w:t>
+      </w:r>
+      <w:r>
+        <w:t xml:space="preserve"> diagnosis from</w:t>
+      </w:r>
+      <w:r>
+        <w:t xml:space="preserve"> LLM</w:t>
+      </w:r>
+      <w:r>
+        <w:t xml:space="preserve"> assistance</w:t>
+      </w:r>
+      <w:r>
+        <w:t xml:space="preserve"> </w:t>
+      </w:r>
+      <w:r>
+        <w:fldChar w:fldCharType="begin"/>
+      </w:r>
+      <w:r>
+        <w:instrText xml:space="preserve"> ADDIN ZOTERO_ITEM CSL_CITATION {"citationID":"DFZ7RJ1U","properties":{"formattedCitation":"[79, 80]","plainCitation":"[79, 80]","noteIndex":0},"citationItems":[{"id":3483,"uris":["http://zotero.org/users/6749620/items/9JRR7WC4"],"itemData":{"id":3483,"type":"article-journal","container-title":"Nature medicine","issue":"3","note":"publisher: Nature Publishing Group US New York","page":"932–942","source":"Google Scholar","title":"A generalist medical language model for disease diagnosis assistance","volume":"31","author":[{"family":"Liu","given":"Xiaohong"},{"family":"Liu","given":"Hao"},{"family":"Yang","given":"Guoxing"},{"family":"Jiang","given":"Zeyu"},{"family":"Cui","given":"Shuguang"},{"family":"Zhang","given":"Zhaoze"},{"family":"Wang","given":"Huan"},{"family":"Tao","given":"Liyuan"},{"family":"Sun","given":"Yongchang"},{"family":"Song","given":"Zhu"}],"issued":{"date-parts":[["2025"]]},"citation-key":"liuGeneralistMedicalLanguage2025"}},{"id":"TVcaPNDc/11KHSy7E","uris":["http://zotero.org/users/6749620/items/JT8T8LN7"],"itemData":{"id":3481,"type":"article-journal","container-title":"Nature","note":"publisher: Nature Publishing Group UK London","page":"1–7","source":"Google Scholar","title":"Towards accurate differential diagnosis with large language models","author":[{"family":"McDuff","given":"Daniel"},{"family":"Schaekermann","given":"Mike"},{"family":"Tu","given":"Tao"},{"family":"Palepu","given":"Anil"},{"family":"Wang","given":"Amy"},{"family":"Garrison","given":"Jake"},{"family":"Singhal","given":"Karan"},{"family":"Sharma","given":"Yash"},{"family":"Azizi","given":"Shekoofeh"},{"family":"Kulkarni","given":"Kavita"}],"issued":{"date-parts":[["2025"]]},"citation-key":"mcduffAccurateDifferentialDiagnosis2025a"}}],"schema":"https://github.com/citation-style-language/schema/raw/master/csl-citation.json"} </w:instrText>
+      </w:r>
+      <w:r>
+        <w:fldChar w:fldCharType="separate"/>
+      </w:r>
+      <w:r>
+        <w:rPr>
+          <w:noProof/>
+        </w:rPr>
+        <w:t>[79, 80]</w:t>
+      </w:r>
+      <w:r>
+        <w:fldChar w:fldCharType="end"/>
+      </w:r>
+      <w:r>
+        <w:t xml:space="preserve">, </w:t>
+      </w:r>
+      <w:r>
+        <w:t xml:space="preserve">we foresee </w:t>
+      </w:r>
+      <w:r>
+        <w:t>th</w:t>
+      </w:r>
+      <w:r>
+        <w:t>e potential of</w:t>
+      </w:r>
+      <w:r>
+        <w:t xml:space="preserve"> </w:t>
+      </w:r>
+      <w:r>
+        <w:t>alternative COD suggestions from</w:t>
+      </w:r>
+      <w:r>
+        <w:t xml:space="preserve"> computer</w:t>
+      </w:r>
+      <w:r>
+        <w:t xml:space="preserve"> models</w:t>
+      </w:r>
+      <w:r>
+        <w:t xml:space="preserve"> </w:t>
+      </w:r>
+      <w:r>
+        <w:t>reduc</w:t>
+      </w:r>
+      <w:r>
+        <w:t>ing</w:t>
+      </w:r>
+      <w:r>
+        <w:t xml:space="preserve"> physician disagreement and frequency of ill-defined records.</w:t>
+      </w:r>
+      <w:r>
+        <w:t xml:space="preserve"> Presently,</w:t>
+      </w:r>
+      <w:r>
+        <w:t xml:space="preserve"> </w:t>
+      </w:r>
+      <w:r>
+        <w:t>w</w:t>
+      </w:r>
+      <w:r>
+        <w:t xml:space="preserve">e </w:t>
+      </w:r>
+      <w:r>
+        <w:t>have</w:t>
+      </w:r>
+      <w:r>
+        <w:t xml:space="preserve"> integrated</w:t>
+      </w:r>
+      <w:r>
+        <w:t xml:space="preserve"> CAVA</w:t>
+      </w:r>
+      <w:r>
+        <w:t xml:space="preserve"> </w:t>
+      </w:r>
+      <w:r>
+        <w:t xml:space="preserve">(using </w:t>
+      </w:r>
+      <w:r>
+        <w:t xml:space="preserve">GPT-4, InterVA-5, and </w:t>
       </w:r>
       <w:proofErr w:type="spellStart"/>
       <w:r>
@@ -2814,512 +3584,49 @@
       </w:r>
       <w:proofErr w:type="spellEnd"/>
       <w:r>
-        <w:t>, GPT models assign CODs using the ICD-10 standard, mirroring physician practic</w:t>
-      </w:r>
-      <w:r>
-        <w:t>e</w:t>
-      </w:r>
-      <w:r>
-        <w:t xml:space="preserve">. In contrast, InterVA-5 and </w:t>
-      </w:r>
-      <w:proofErr w:type="spellStart"/>
-      <w:r>
-        <w:t>InSilicoVA</w:t>
-      </w:r>
-      <w:proofErr w:type="spellEnd"/>
-      <w:r>
-        <w:t xml:space="preserve"> rely exclusively on structured WHO VA 2016 questionnaires and assign CODs using</w:t>
-      </w:r>
-      <w:r>
-        <w:t xml:space="preserve"> broader</w:t>
-      </w:r>
-      <w:r>
-        <w:t xml:space="preserve"> WHO VA 2016 codes. This dependency necessitates ongoing maintenance and conversion between questionnaire versions and coding systems</w:t>
-      </w:r>
-      <w:r>
-        <w:t xml:space="preserve">, </w:t>
-      </w:r>
-      <w:r>
-        <w:t>reduc</w:t>
+        <w:t>)</w:t>
+      </w:r>
+      <w:r>
+        <w:t xml:space="preserve"> into the ongoing HEAL-SL study </w:t>
+      </w:r>
+      <w:r>
+        <w:fldChar w:fldCharType="begin"/>
+      </w:r>
+      <w:r>
+        <w:instrText xml:space="preserve"> ADDIN ZOTERO_ITEM CSL_CITATION {"citationID":"00000054","properties":{"unsorted":false,"formattedCitation":"[35]","plainCitation":"[35]","noteIndex":0},"citationItems":[{"id":2577,"uris":["http://zotero.org/users/6749620/items/LB3E3IVG"],"itemData":{"id":2577,"type":"webpage","title":"Healthy Sierra Leone","URL":"https://healsl.org/","author":[{"literal":"Njala University"}],"accessed":{"date-parts":[["2024",1,7]]},"issued":{"date-parts":[["2023"]]},"citation-key":"njalauniversityHealthySierraLeone2023"},"prefix":""}],"schema":"https://github.com/citation-style-language/schema/raw/master/csl-citation.json"} </w:instrText>
+      </w:r>
+      <w:r>
+        <w:fldChar w:fldCharType="separate"/>
+      </w:r>
+      <w:r>
+        <w:rPr>
+          <w:noProof/>
+        </w:rPr>
+        <w:t>[35]</w:t>
+      </w:r>
+      <w:r>
+        <w:fldChar w:fldCharType="end"/>
+      </w:r>
+      <w:r>
+        <w:t>,</w:t>
+      </w:r>
+      <w:r>
+        <w:t xml:space="preserve"> with f</w:t>
+      </w:r>
+      <w:r>
+        <w:t>uture work evaluat</w:t>
       </w:r>
       <w:r>
         <w:t>ing</w:t>
       </w:r>
       <w:r>
-        <w:t xml:space="preserve"> interoperability and comparability across models.</w:t>
-      </w:r>
-      <w:r>
-        <w:t xml:space="preserve"> In addition, rarer diseases, </w:t>
-      </w:r>
-      <w:r>
-        <w:t xml:space="preserve">underrepresented in questionnaire data, </w:t>
-      </w:r>
-      <w:r>
-        <w:t>are better</w:t>
-      </w:r>
-      <w:r>
-        <w:t xml:space="preserve"> contextualized through ext</w:t>
-      </w:r>
-      <w:r>
-        <w:t>ernal</w:t>
-      </w:r>
-      <w:r>
-        <w:t xml:space="preserve"> knowledge</w:t>
-      </w:r>
-      <w:r>
-        <w:t xml:space="preserve"> (e.g., web sources, journals, </w:t>
-      </w:r>
-      <w:r>
-        <w:lastRenderedPageBreak/>
-        <w:t>books)</w:t>
-      </w:r>
-      <w:r>
-        <w:t xml:space="preserve"> embedded in GPT</w:t>
-      </w:r>
-      <w:r>
-        <w:t xml:space="preserve"> models</w:t>
-      </w:r>
-      <w:r>
-        <w:t>.</w:t>
-      </w:r>
-      <w:r>
-        <w:t xml:space="preserve"> The flexibility of GPT models in handling unstructured data allows them to capture latent and ambiguous information, such as health-seeking behaviors and social context, which are not encompassed by standardized VA codes</w:t>
-      </w:r>
-      <w:r>
-        <w:t xml:space="preserve"> or structured questionnaires</w:t>
-      </w:r>
-      <w:r>
-        <w:t xml:space="preserve"> </w:t>
-      </w:r>
-      <w:r>
-        <w:fldChar w:fldCharType="begin"/>
-      </w:r>
-      <w:r>
-        <w:instrText xml:space="preserve"> ADDIN ZOTERO_ITEM CSL_CITATION {"citationID":"00000037","properties":{"unsorted":false,"formattedCitation":"[26, 28]","plainCitation":"[26, 28]","noteIndex":0},"citationItems":[{"id":2534,"uris":["http://zotero.org/users/6749620/items/T3TI6D5R"],"itemData":{"id":2534,"type":"article-journal","abstract":"A verbal autopsy (VA) is a post-hoc written interview report of the symptoms preceding a person’s death in cases where no official cause of death (CoD) was determined by a physician. Current leading automated VA coding methods primarily use structured data from VAs to assign a CoD category. We present a method to automatically determine CoD categories from VA free-text narratives alone.","container-title":"BMC Medical Informatics and Decision Making","DOI":"10.1186/s12911-019-0841-9","ISSN":"1472-6947","issue":"1","journalAbbreviation":"BMC Med Inform Decis Mak","language":"en","page":"127","source":"Springer Link","title":"Automatically determining cause of death from verbal autopsy narratives","volume":"19","author":[{"family":"Jeblee","given":"Serena"},{"family":"Gomes","given":"Mireille"},{"family":"Jha","given":"Prabhat"},{"family":"Rudzicz","given":"Frank"},{"family":"Hirst","given":"Graeme"}],"issued":{"date-parts":[["2019",7,9]]},"citation-key":"jebleeAutomaticallyDeterminingCause2019"},"prefix":""},{"id":2548,"uris":["http://zotero.org/users/6749620/items/IMY94F34"],"itemData":{"id":2548,"type":"article-journal","abstract":"Verbal autopsy (VA), the process of interviewing a deceased’s family or caregiver about signs and symptoms leading up to death, employs tools that ask a series of closed questions and can include an open narrative where respondents give an unprompted account of events preceding death. The extent to which an individual interviewer, who generally does not interpret the data, affects the quality of this data, and therefore the assigned cause of death, is poorly documented. We aimed to examine inter-interviewer reliability of open narrative and closed question data gathered during VA interviews.","container-title":"BMC Medical Research Methodology","DOI":"10.1186/s12874-016-0115-5","ISSN":"1471-2288","issue":"1","journalAbbreviation":"BMC Med Res Methodol","language":"en","page":"13","source":"Springer Link","title":"The quality and diagnostic value of open narratives in verbal autopsy: a mixed-methods analysis of partnered interviews from Malawi","title-short":"The quality and diagnostic value of open narratives in verbal autopsy","volume":"16","author":[{"family":"King","given":"C."},{"family":"Zamawe","given":"C."},{"family":"Banda","given":"M."},{"family":"Bar-Zeev","given":"N."},{"family":"Beard","given":"J."},{"family":"Bird","given":"J."},{"family":"Costello","given":"A."},{"family":"Kazembe","given":"P."},{"family":"Osrin","given":"D."},{"family":"Fottrell","given":"E."},{"literal":"for the VacSurv Consortium"}],"issued":{"date-parts":[["2016",2,1]]},"citation-key":"kingQualityDiagnosticValue2016"},"prefix":""}],"schema":"https://github.com/citation-style-language/schema/raw/master/csl-citation.json"} </w:instrText>
-      </w:r>
-      <w:r>
-        <w:fldChar w:fldCharType="separate"/>
-      </w:r>
-      <w:r>
-        <w:rPr>
-          <w:noProof/>
-        </w:rPr>
-        <w:t>[26, 28]</w:t>
-      </w:r>
-      <w:r>
-        <w:fldChar w:fldCharType="end"/>
-      </w:r>
-      <w:r>
-        <w:t>.</w:t>
-      </w:r>
-    </w:p>
-    <w:p>
-      <w:r>
-        <w:t xml:space="preserve">Although GPT models improved over InterVA-5 and </w:t>
-      </w:r>
-      <w:proofErr w:type="spellStart"/>
-      <w:r>
-        <w:t>InSilicoVA</w:t>
-      </w:r>
-      <w:proofErr w:type="spellEnd"/>
-      <w:r>
-        <w:t xml:space="preserve"> models, </w:t>
-      </w:r>
-      <w:r>
-        <w:t>limitations</w:t>
-      </w:r>
-      <w:r>
-        <w:t xml:space="preserve"> exist in re</w:t>
-      </w:r>
-      <w:r>
-        <w:t>liability</w:t>
-      </w:r>
-      <w:r>
-        <w:t>, timeliness,</w:t>
-      </w:r>
-      <w:r>
-        <w:t xml:space="preserve"> and privacy.</w:t>
-      </w:r>
-      <w:r>
-        <w:t xml:space="preserve"> A </w:t>
-      </w:r>
-      <w:r>
-        <w:t xml:space="preserve">brief experiment </w:t>
-      </w:r>
-      <w:r>
-        <w:t xml:space="preserve">in </w:t>
-      </w:r>
-      <w:r>
-        <w:t xml:space="preserve">Appendix C </w:t>
-      </w:r>
-      <w:r>
-        <w:t xml:space="preserve">revealed </w:t>
-      </w:r>
-      <w:r>
-        <w:t xml:space="preserve">that GPT-3.5 </w:t>
-      </w:r>
-      <w:r>
-        <w:t xml:space="preserve">did not assign </w:t>
-      </w:r>
-      <w:r>
-        <w:t>consistent</w:t>
-      </w:r>
-      <w:r>
-        <w:t xml:space="preserve"> COD</w:t>
-      </w:r>
-      <w:r>
-        <w:t>s</w:t>
-      </w:r>
-      <w:r>
-        <w:t xml:space="preserve"> when</w:t>
-      </w:r>
-      <w:r>
-        <w:t xml:space="preserve"> repeated on</w:t>
-      </w:r>
-      <w:r>
-        <w:t xml:space="preserve"> the same record</w:t>
-      </w:r>
-      <w:r>
-        <w:t xml:space="preserve">. </w:t>
-      </w:r>
-      <w:r>
-        <w:t>In</w:t>
-      </w:r>
-      <w:r>
-        <w:t xml:space="preserve"> contrast, InterVA-5 and </w:t>
-      </w:r>
-      <w:proofErr w:type="spellStart"/>
-      <w:r>
-        <w:t>InSilicoVA</w:t>
-      </w:r>
-      <w:proofErr w:type="spellEnd"/>
-      <w:r>
-        <w:t xml:space="preserve"> provide assignments with probabilities for alternative causes</w:t>
-      </w:r>
-      <w:r>
-        <w:t xml:space="preserve">, which </w:t>
-      </w:r>
-      <w:r>
-        <w:t>was</w:t>
-      </w:r>
-      <w:r>
-        <w:t xml:space="preserve"> made feasible by</w:t>
-      </w:r>
-      <w:r>
-        <w:t xml:space="preserve"> calculating probabilities using</w:t>
-      </w:r>
-      <w:r>
-        <w:t xml:space="preserve"> repeated runs w</w:t>
-      </w:r>
-      <w:r>
-        <w:t>ithout costs</w:t>
-      </w:r>
-      <w:r>
-        <w:t>.</w:t>
-      </w:r>
-      <w:r>
-        <w:t xml:space="preserve"> </w:t>
-      </w:r>
-      <w:r>
-        <w:t>Another important limitation common to all models is their reliance on</w:t>
-      </w:r>
-      <w:r>
-        <w:t xml:space="preserve"> past</w:t>
-      </w:r>
-      <w:r>
-        <w:t xml:space="preserve"> training data</w:t>
-      </w:r>
-      <w:r>
-        <w:t>, exempting</w:t>
-      </w:r>
-      <w:r>
-        <w:t xml:space="preserve"> current data sources </w:t>
-      </w:r>
-      <w:r>
-        <w:t xml:space="preserve">(e.g., recent </w:t>
-      </w:r>
-      <w:r>
-        <w:t>scientific literature, social media, or emerging reports</w:t>
-      </w:r>
-      <w:r>
-        <w:t>)</w:t>
-      </w:r>
-      <w:r>
-        <w:t xml:space="preserve"> and </w:t>
-      </w:r>
-      <w:r>
-        <w:t>limit</w:t>
-      </w:r>
-      <w:r>
-        <w:t>ing</w:t>
-      </w:r>
-      <w:r>
-        <w:t xml:space="preserve"> </w:t>
-      </w:r>
-      <w:r>
-        <w:t>potential to</w:t>
-      </w:r>
-      <w:r>
-        <w:t xml:space="preserve"> detect new or emerging di</w:t>
-      </w:r>
-      <w:r>
-        <w:t>sea</w:t>
-      </w:r>
-      <w:r>
-        <w:t>ses (e.g., COVID-19).</w:t>
-      </w:r>
-    </w:p>
-    <w:p>
-      <w:r>
-        <w:t>The i</w:t>
-      </w:r>
-      <w:r>
-        <w:t>ntegrat</w:t>
-      </w:r>
-      <w:r>
-        <w:t>ion of</w:t>
-      </w:r>
-      <w:r>
-        <w:t xml:space="preserve"> </w:t>
-      </w:r>
-      <w:r>
-        <w:t>models in</w:t>
-      </w:r>
-      <w:r>
-        <w:t>to VAs</w:t>
-      </w:r>
-      <w:r>
-        <w:t xml:space="preserve"> is</w:t>
-      </w:r>
-      <w:r>
-        <w:t xml:space="preserve"> </w:t>
-      </w:r>
-      <w:r>
-        <w:t xml:space="preserve">both </w:t>
-      </w:r>
-      <w:r>
-        <w:t xml:space="preserve">scalable and </w:t>
-      </w:r>
-      <w:r>
-        <w:t>affordable</w:t>
-      </w:r>
-      <w:r>
-        <w:t xml:space="preserve"> </w:t>
-      </w:r>
-      <w:r>
-        <w:t>in resource-constrained settings</w:t>
-      </w:r>
-      <w:r>
-        <w:t xml:space="preserve">, </w:t>
-      </w:r>
-      <w:r>
-        <w:t>support</w:t>
-      </w:r>
-      <w:r>
-        <w:t>ing</w:t>
-      </w:r>
-      <w:r>
-        <w:t xml:space="preserve"> physician</w:t>
-      </w:r>
-      <w:r>
-        <w:t xml:space="preserve"> assignment</w:t>
-      </w:r>
-      <w:r>
-        <w:t xml:space="preserve"> with </w:t>
-      </w:r>
-      <w:r>
-        <w:t>model suggestions</w:t>
-      </w:r>
-      <w:r>
-        <w:t xml:space="preserve"> that </w:t>
-      </w:r>
-      <w:r>
-        <w:t>potentiall</w:t>
-      </w:r>
-      <w:r>
-        <w:t>y</w:t>
-      </w:r>
-      <w:r>
-        <w:t xml:space="preserve"> </w:t>
-      </w:r>
-      <w:r>
-        <w:t>reduc</w:t>
-      </w:r>
-      <w:r>
-        <w:t>e</w:t>
-      </w:r>
-      <w:r>
-        <w:t xml:space="preserve"> </w:t>
-      </w:r>
-      <w:r>
-        <w:t>ill-defined causes and</w:t>
-      </w:r>
-      <w:r>
-        <w:t xml:space="preserve"> </w:t>
-      </w:r>
-      <w:r>
-        <w:t xml:space="preserve">physician </w:t>
-      </w:r>
-      <w:r>
-        <w:t>disagreement</w:t>
-      </w:r>
-      <w:r>
-        <w:t xml:space="preserve"> </w:t>
-      </w:r>
-      <w:r>
-        <w:fldChar w:fldCharType="begin"/>
-      </w:r>
-      <w:r>
-        <w:instrText xml:space="preserve"> ADDIN ZOTERO_ITEM CSL_CITATION {"citationID":"00000034","properties":{"unsorted":false,"formattedCitation":"[39]","plainCitation":"[39]","noteIndex":0},"citationItems":[{"id":2608,"uris":["http://zotero.org/users/6749620/items/6I5UBQYW"],"itemData":{"id":2608,"type":"article-journal","abstract":"The traditional approach of diagnosis by individual physicians has a high rate of misdiagnosis. Pooling multiple physicians’ diagnoses (collective intelligence) is a promising approach to reducing misdiagnoses, but its accuracy in clinical cases is unknown to date.To assess how the diagnostic accuracy of groups of physicians and trainees compares with the diagnostic accuracy of individual physicians.Cross-sectional study using data from the Human Diagnosis Project (Human Dx), a multicountry data set of ranked differential diagnoses by individual physicians, graduate trainees, and medical students (users) solving user-submitted, structured clinical cases. From May 7, 2014, to October 5, 2016, groups of 2 to 9 randomly selected physicians solved individual cases. Data analysis was performed from March 16, 2017, to July 30, 2018.The primary outcome was diagnostic accuracy, assessed as a correct diagnosis in the top 3 ranked diagnoses for an individual; for groups, the top 3 diagnoses were a collective differential generated using a weighted combination of user diagnoses with a variety of approaches. A version of the McNemar test was used to account for clustering across repeated solvers to compare diagnostic accuracy.Of the 2069 users solving 1572 cases from the Human Dx data set, 1228 (59.4%) were residents or fellows, 431 (20.8%) were attending physicians, and 410 (19.8%) were medical students. Collective intelligence was associated with increasing diagnostic accuracy, from 62.5% (95% CI, 60.1%-64.9%) for individual physicians up to 85.6% (95% CI, 83.9%-87.4%) for groups of 9 (23.0% difference; 95% CI, 14.9%-31.2%; P &amp;lt; .001). The range of improvement varied by the specifications used for combining groups’ diagnoses, but groups consistently outperformed individuals regardless of approach. Absolute improvement in accuracy from individuals to groups of 9 varied by presenting symptom from an increase of 17.3% (95% CI, 6.4%-28.2%; P = .002) for abdominal pain to 29.8% (95% CI, 3.7%-55.8%; P = .02) for fever. Groups from 2 users (77.7% accuracy; 95% CI, 70.1%-84.6%) to 9 users (85.5% accuracy; 95% CI, 75.1%-95.9%) outperformed individual specialists in their subspecialty (66.3% accuracy; 95% CI, 59.1%-73.5%; P &amp;lt; .001 vs groups of 2 and 9).A collective intelligence approach was associated with higher diagnostic accuracy compared with individuals, including individual specialists whose expertise matched the case diagnosis, across a range of medical cases. Given the few proven strategies to address misdiagnosis, this technique merits further study in clinical settings.","container-title":"JAMA Network Open","DOI":"10.1001/jamanetworkopen.2019.0096","ISSN":"2574-3805","issue":"3","journalAbbreviation":"JAMA Network Open","page":"e190096","source":"Silverchair","title":"Comparative Accuracy of Diagnosis by Collective Intelligence of Multiple Physicians vs Individual Physicians","volume":"2","author":[{"family":"Barnett","given":"Michael L."},{"family":"Boddupalli","given":"Dhruv"},{"family":"Nundy","given":"Shantanu"},{"family":"Bates","given":"David W."}],"issued":{"date-parts":[["2019",3,1]]},"citation-key":"barnettComparativeAccuracyDiagnosis2019"},"prefix":""}],"schema":"https://github.com/citation-style-language/schema/raw/master/csl-citation.json"} </w:instrText>
-      </w:r>
-      <w:r>
-        <w:fldChar w:fldCharType="separate"/>
-      </w:r>
-      <w:r>
-        <w:rPr>
-          <w:noProof/>
-        </w:rPr>
-        <w:t>[39]</w:t>
-      </w:r>
-      <w:r>
-        <w:fldChar w:fldCharType="end"/>
-      </w:r>
-      <w:r>
-        <w:t xml:space="preserve">. At the time of analysis, GPT-3.5 </w:t>
-      </w:r>
-      <w:r>
-        <w:t>cost ~</w:t>
-      </w:r>
-      <w:r>
-        <w:t>$</w:t>
-      </w:r>
-      <w:r>
-        <w:t>0.02 USD per 100 records</w:t>
-      </w:r>
-      <w:r>
-        <w:t xml:space="preserve">, GPT-4 cost </w:t>
-      </w:r>
-      <w:r>
-        <w:t>~</w:t>
-      </w:r>
-      <w:r>
-        <w:t>$1</w:t>
-      </w:r>
-      <w:r>
-        <w:t>.65</w:t>
-      </w:r>
-      <w:r>
-        <w:t xml:space="preserve"> USD</w:t>
-      </w:r>
-      <w:r>
-        <w:t xml:space="preserve"> </w:t>
-      </w:r>
-      <w:r>
-        <w:t>per</w:t>
-      </w:r>
-      <w:r>
-        <w:t xml:space="preserve"> 100</w:t>
-      </w:r>
-      <w:r>
-        <w:t xml:space="preserve"> </w:t>
-      </w:r>
-      <w:r>
-        <w:t>records</w:t>
-      </w:r>
-      <w:r>
-        <w:t xml:space="preserve"> </w:t>
-      </w:r>
-      <w:r>
-        <w:fldChar w:fldCharType="begin"/>
-      </w:r>
-      <w:r>
-        <w:instrText xml:space="preserve"> ADDIN ZOTERO_ITEM CSL_CITATION {"citationID":"00000035","properties":{"unsorted":false,"formattedCitation":"[61]","plainCitation":"[61]","noteIndex":0},"citationItems":[{"id":2814,"uris":["http://zotero.org/users/6749620/items/TDH5XDWY"],"itemData":{"id":2814,"type":"webpage","abstract":"Simple and flexible. Only pay for what you use.","container-title":"OpenAI","language":"en-US","title":"Pricing","URL":"https://openai.com/api/pricing/","author":[{"literal":"OpenAI"}],"accessed":{"date-parts":[["2024",7,4]]},"issued":{"date-parts":[["2024"]]},"citation-key":"openaiPricing2024"},"prefix":""}],"schema":"https://github.com/citation-style-language/schema/raw/master/csl-citation.json"} </w:instrText>
-      </w:r>
-      <w:r>
-        <w:fldChar w:fldCharType="separate"/>
-      </w:r>
-      <w:r>
-        <w:rPr>
-          <w:noProof/>
-        </w:rPr>
-        <w:t>[61]</w:t>
-      </w:r>
-      <w:r>
-        <w:fldChar w:fldCharType="end"/>
-      </w:r>
-      <w:r>
-        <w:t>, while</w:t>
-      </w:r>
-      <w:r>
-        <w:t xml:space="preserve"> </w:t>
-      </w:r>
-      <w:r>
-        <w:t xml:space="preserve">InterVA-5 and </w:t>
-      </w:r>
-      <w:proofErr w:type="spellStart"/>
-      <w:r>
-        <w:t>InSilicoVA</w:t>
-      </w:r>
-      <w:proofErr w:type="spellEnd"/>
-      <w:r>
-        <w:t xml:space="preserve"> were freely available as open-source software. These costs c</w:t>
-      </w:r>
-      <w:r>
-        <w:t>omplement</w:t>
-      </w:r>
-      <w:r>
-        <w:t xml:space="preserve"> physician review, </w:t>
-      </w:r>
-      <w:r>
-        <w:t xml:space="preserve">which is </w:t>
-      </w:r>
-      <w:r>
-        <w:t xml:space="preserve">already </w:t>
-      </w:r>
-      <w:r>
-        <w:t>affordable at</w:t>
-      </w:r>
-      <w:r>
-        <w:t xml:space="preserve"> </w:t>
-      </w:r>
-      <w:r>
-        <w:t>~</w:t>
-      </w:r>
-      <w:r>
-        <w:t>$</w:t>
-      </w:r>
-      <w:r>
-        <w:t>1</w:t>
-      </w:r>
-      <w:r>
-        <w:t xml:space="preserve"> USD per household</w:t>
-      </w:r>
-      <w:r>
-        <w:t xml:space="preserve"> (including field survey)</w:t>
-      </w:r>
-      <w:r>
-        <w:t xml:space="preserve"> in settings like India </w:t>
-      </w:r>
-      <w:r>
-        <w:fldChar w:fldCharType="begin"/>
-      </w:r>
-      <w:r>
-        <w:instrText xml:space="preserve"> ADDIN ZOTERO_ITEM CSL_CITATION {"citationID":"00000036","properties":{"unsorted":false,"formattedCitation":"[15, 16]","plainCitation":"[15, 16]","noteIndex":0},"citationItems":[{"id":2599,"uris":["http://zotero.org/users/6749620/items/6SK7HCRL"],"itemData":{"id":2599,"type":"article-journal","abstract":"Progress toward the United Nations 2030 Sustainable Development Goals requires improved information on mortality and causes of death. However, causes of many of the fifty million annual deaths in low- and middle-income countries remain unknown, as most of the deaths occur at home without medical attention. In 2001 India began the Million Death Study in 1.3 million nationally representative households. Nonmedical staff conduct verbal autopsies, which are structured interviews including a half-page narrative in local language of the family’s story of the symptoms and events leading to death. Two physicians independently assess each death to arrive at an underlying cause of death. The study has thus far yielded information that substantially altered previous estimates of cause-specific mortality and risk factors in India. Similar robust studies are feasible at low cost in other low- and middle-income countries, particularly if they adopt electronic data management and ensure high quality of fieldwork and physician coding. Nationwide mortality studies enable the quantification of avoidable premature mortality and key risk factors for disease, and provide a practicable method to monitor progress toward the Sustainable Development Goals.","container-title":"Health Affairs","DOI":"10.1377/hlthaff.2017.0635","ISSN":"0278-2715","issue":"11","note":"publisher: Health Affairs","page":"1887-1895","source":"healthaffairs.org (Atypon)","title":"Nationwide Mortality Studies To Quantify Causes Of Death: Relevant Lessons From India’s Million Death Study","title-short":"Nationwide Mortality Studies To Quantify Causes Of Death","volume":"36","author":[{"family":"Gomes","given":"Mireille"},{"family":"Begum","given":"Rehana"},{"family":"Sati","given":"Prabha"},{"family":"Dikshit","given":"Rajesh"},{"family":"Gupta","given":"Prakash C."},{"family":"Kumar","given":"Rajesh"},{"family":"Sheth","given":"Jay"},{"family":"Habib","given":"Asad"},{"family":"Jha","given":"Prabhat"}],"issued":{"date-parts":[["2017",11]]},"citation-key":"gomesNationwideMortalityStudies2017"},"prefix":""},{"id":2605,"uris":["http://zotero.org/users/6749620/items/HA5GEG9G"],"itemData":{"id":2605,"type":"article-journal","abstract":"Background Over 75% of the annual estimated 9.5 million deaths in India occur in the home, and the large majority of these do not have a certified cause. India and other developing countries urgently need reliable quantification of the causes of death. They also need better epidemiological evidence about the relevance of physical (such as blood pressure and obesity), behavioral (such as smoking, alcohol, HIV-1 risk taking, and immunization history), and biological (such as blood lipids and gene polymorphisms) measurements to the development of disease in individuals or disease rates in populations. We report here on the rationale, design, and implementation of the world's largest prospective study of the causes and correlates of mortality. Methods and Findings We will monitor nearly 14 million people in 2.4 million nationally representative Indian households (6.3 million people in 1.1 million households in the 1998–2003 sample frame and 7.6 million people in 1.3 million households in the 2004–2014 sample frame) for vital status and, if dead, the causes of death through a well-validated verbal autopsy (VA) instrument. About 300,000 deaths from 1998–2003 and some 700,000 deaths from 2004–2014 are expected; of these about 850,000 will be coded by two physicians to provide causes of death by gender, age, socioeconomic status, and geographical region. Pilot studies will evaluate the addition of physical and biological measurements, specifically dried blood spots. Preliminary results from over 35,000 deaths suggest that VA can ascertain the leading causes of death, reduce the misclassification of causes, and derive the probable underlying cause of death when it has not been reported. VA yields broad classification of the underlying causes in about 90% of deaths before age 70. In old age, however, the proportion of classifiable deaths is lower. By tracking underlying demographic denominators, the study permits quantification of absolute mortality rates. Household case-control, proportional mortality, and nested case-control methods permit quantification of risk factors. Conclusions This study will reliably document not only the underlying cause of child and adult deaths but also key risk factors (behavioral, physical, environmental, and eventually, genetic). It offers a globally replicable model for reliably estimating cause-specific mortality using VA and strengthens India's flagship mortality monitoring system. Despite the misclassification that is still expected, the new cause-of-death data will be substantially better than that available previously.","container-title":"PLOS Medicine","DOI":"10.1371/journal.pmed.0030018","ISSN":"1549-1676","issue":"2","journalAbbreviation":"PLOS Medicine","language":"en","note":"publisher: Public Library of Science","page":"e18","source":"PLoS Journals","title":"Prospective Study of One Million Deaths in India: Rationale, Design, and Validation Results","title-short":"Prospective Study of One Million Deaths in India","volume":"3","author":[{"family":"Jha","given":"Prabhat"},{"family":"Gajalakshmi","given":"Vendhan"},{"family":"Gupta","given":"Prakash C."},{"family":"Kumar","given":"Rajesh"},{"family":"Mony","given":"Prem"},{"family":"Dhingra","given":"Neeraj"},{"family":"Peto","given":"Richard"},{"family":"Collaborators","given":"RGI-CGHR Prospective Study"}],"issued":{"date-parts":[["2005",12,20]]},"citation-key":"jhaProspectiveStudyOne2005"},"prefix":""}],"schema":"https://github.com/citation-style-language/schema/raw/master/csl-citation.json"} </w:instrText>
-      </w:r>
-      <w:r>
-        <w:fldChar w:fldCharType="separate"/>
-      </w:r>
-      <w:r>
-        <w:rPr>
-          <w:noProof/>
-        </w:rPr>
-        <w:t>[15, 16]</w:t>
-      </w:r>
-      <w:r>
-        <w:fldChar w:fldCharType="end"/>
-      </w:r>
-      <w:r>
-        <w:t>.</w:t>
+        <w:t xml:space="preserve"> the impact of </w:t>
+      </w:r>
+      <w:r>
+        <w:t>CAVA</w:t>
+      </w:r>
+      <w:r>
+        <w:t xml:space="preserve"> on physician assignment.</w:t>
       </w:r>
     </w:p>
     <w:p>
@@ -4279,7 +4586,7 @@
         <w:fldChar w:fldCharType="begin"/>
       </w:r>
       <w:r>
-        <w:instrText xml:space="preserve"> ADDIN ZOTERO_ITEM CSL_CITATION {"citationID":"uYW0xWc6","properties":{"formattedCitation":"[58]","plainCitation":"[58]","noteIndex":0},"citationItems":[{"id":3247,"uris":["http://zotero.org/users/6749620/items/LZCHVZJ9"],"itemData":{"id":3247,"type":"report","title":"Report on Causes of Death in Sierra Leone 2018 – 2023","URL":"https://healsl.org/storage/files/downloads/202403181115Sierra%20Leone%20Report%202018-2023_UPDATED%20MARCH%2013-online.pdf","author":[{"family":"Ansumana","given":"Rashid"},{"family":"Mohamed","given":"Vandi"},{"family":"Carshon-Marsh","given":"Ronald"},{"family":"Jambai","given":"Amara"},{"family":"Smart","given":"Francis"},{"family":"Sartie","given":"Kenneh"},{"family":"Foday","given":"Sahr"},{"family":"Anteneh","given":"Assalif"},{"family":"Vandi","given":"Alimatu"},{"family":"Meh","given":"Catherine"},{"family":"Aimone","given":"Ashley"},{"family":"Gelband","given":"Hellen"},{"family":"Brown","given":"Patrick"},{"family":"Chin","given":"Cheryl"},{"family":"Newcombe","given":"Leslie"},{"family":"Chakraborty","given":"Debapriya"},{"family":"Jaraba","given":"Venus"},{"family":"Jha","given":"Prabhat"}],"accessed":{"date-parts":[["2025",6,18]]},"issued":{"date-parts":[["2023"]]},"citation-key":"ansumanaReportCausesDeath2023"}}],"schema":"https://github.com/citation-style-language/schema/raw/master/csl-citation.json"} </w:instrText>
+        <w:instrText xml:space="preserve"> ADDIN ZOTERO_ITEM CSL_CITATION {"citationID":"uYW0xWc6","properties":{"formattedCitation":"[60]","plainCitation":"[60]","noteIndex":0},"citationItems":[{"id":3247,"uris":["http://zotero.org/users/6749620/items/LZCHVZJ9"],"itemData":{"id":3247,"type":"report","title":"Report on Causes of Death in Sierra Leone 2018 – 2023","URL":"https://healsl.org/storage/files/downloads/202403181115Sierra%20Leone%20Report%202018-2023_UPDATED%20MARCH%2013-online.pdf","author":[{"family":"Ansumana","given":"Rashid"},{"family":"Mohamed","given":"Vandi"},{"family":"Carshon-Marsh","given":"Ronald"},{"family":"Jambai","given":"Amara"},{"family":"Smart","given":"Francis"},{"family":"Sartie","given":"Kenneh"},{"family":"Foday","given":"Sahr"},{"family":"Anteneh","given":"Assalif"},{"family":"Vandi","given":"Alimatu"},{"family":"Meh","given":"Catherine"},{"family":"Aimone","given":"Ashley"},{"family":"Gelband","given":"Hellen"},{"family":"Brown","given":"Patrick"},{"family":"Chin","given":"Cheryl"},{"family":"Newcombe","given":"Leslie"},{"family":"Chakraborty","given":"Debapriya"},{"family":"Jaraba","given":"Venus"},{"family":"Jha","given":"Prabhat"}],"accessed":{"date-parts":[["2025",6,18]]},"issued":{"date-parts":[["2023"]]},"citation-key":"ansumanaReportCausesDeath2023"}}],"schema":"https://github.com/citation-style-language/schema/raw/master/csl-citation.json"} </w:instrText>
       </w:r>
       <w:r>
         <w:fldChar w:fldCharType="separate"/>
@@ -4288,513 +4595,13 @@
         <w:rPr>
           <w:noProof/>
         </w:rPr>
-        <w:t>[58]</w:t>
+        <w:t>[60]</w:t>
       </w:r>
       <w:r>
         <w:fldChar w:fldCharType="end"/>
       </w:r>
       <w:r>
         <w:t>. Numbers are rounded.</w:t>
-      </w:r>
-    </w:p>
-    <w:p>
-      <w:pPr>
-        <w:pStyle w:val="Heading3"/>
-      </w:pPr>
-      <w:r>
-        <w:lastRenderedPageBreak/>
-        <w:t>Infrastructure and Data Privacy</w:t>
-      </w:r>
-    </w:p>
-    <w:p>
-      <w:r>
-        <w:rPr>
-          <w:highlight w:val="yellow"/>
-        </w:rPr>
-        <w:t xml:space="preserve">GPT-3.5/4 require substantial computational infrastructure for training and inference, making local deployment impractical due to cost and model ownership constraints. Consequently, sensitive data, such as identifiable personal information, must be transmitted to external servers, raising significant privacy concerns. Data submitted via prompts, which include narrative content used for COD assignment, may be collected by service providers (e.g., OpenAI) and potentially misused </w:t>
-      </w:r>
-      <w:r>
-        <w:rPr>
-          <w:highlight w:val="yellow"/>
-        </w:rPr>
-        <w:fldChar w:fldCharType="begin"/>
-      </w:r>
-      <w:r>
-        <w:rPr>
-          <w:highlight w:val="yellow"/>
-        </w:rPr>
-        <w:instrText xml:space="preserve"> ADDIN ZOTERO_ITEM CSL_CITATION {"citationID":"00000038","properties":{"unsorted":false,"formattedCitation":"[62]","plainCitation":"[62]","noteIndex":0},"citationItems":[{"id":2836,"uris":["http://zotero.org/users/6749620/items/UEKZCJ46"],"itemData":{"id":2836,"type":"article","abstract":"The emergence of large language models (LLMs) has significantly accelerated the development of a wide range of applications across various fields. There is a growing trend in the construction of specialized platforms based on LLMs, such as the newly introduced custom GPTs by OpenAI. While custom GPTs provide various functionalities like web browsing and code execution, they also introduce significant security threats. In this paper, we conduct a comprehensive analysis of the security and privacy issues arising from the custom GPT platform. Our systematic examination categorizes potential attack scenarios into three threat models based on the role of the malicious actor, and identifies critical data exchange channels in custom GPTs. Utilizing the STRIDE threat modeling framework, we identify 26 potential attack vectors, with 19 being partially or fully validated in real-world settings. Our findings emphasize the urgent need for robust security and privacy measures in the custom GPT ecosystem, especially in light of the forthcoming launch of the official GPT store by OpenAI.","DOI":"10.48550/arXiv.2401.00905","note":"arXiv:2401.00905 [cs]","number":"arXiv:2401.00905","publisher":"arXiv","source":"arXiv.org","title":"Opening A Pandora's Box: Things You Should Know in the Era of Custom GPTs","title-short":"Opening A Pandora's Box","URL":"http://arxiv.org/abs/2401.00905","author":[{"family":"Tao","given":"Guanhong"},{"family":"Cheng","given":"Siyuan"},{"family":"Zhang","given":"Zhuo"},{"family":"Zhu","given":"Junmin"},{"family":"Shen","given":"Guangyu"},{"family":"Zhang","given":"Xiangyu"}],"accessed":{"date-parts":[["2024",7,6]]},"issued":{"date-parts":[["2023",12,31]]},"citation-key":"taoOpeningPandoraBox2023"},"prefix":""}],"schema":"https://github.com/citation-style-language/schema/raw/master/csl-citation.json"} </w:instrText>
-      </w:r>
-      <w:r>
-        <w:rPr>
-          <w:highlight w:val="yellow"/>
-        </w:rPr>
-        <w:fldChar w:fldCharType="separate"/>
-      </w:r>
-      <w:r>
-        <w:rPr>
-          <w:highlight w:val="yellow"/>
-        </w:rPr>
-        <w:t>[62]</w:t>
-      </w:r>
-      <w:r>
-        <w:rPr>
-          <w:highlight w:val="yellow"/>
-        </w:rPr>
-        <w:fldChar w:fldCharType="end"/>
-      </w:r>
-      <w:r>
-        <w:rPr>
-          <w:highlight w:val="yellow"/>
-        </w:rPr>
-        <w:t xml:space="preserve">. There is risk that sensitive information could be exposed or exploited through malicious actors or poorly controlled data handling </w:t>
-      </w:r>
-      <w:r>
-        <w:rPr>
-          <w:highlight w:val="yellow"/>
-        </w:rPr>
-        <w:fldChar w:fldCharType="begin"/>
-      </w:r>
-      <w:r>
-        <w:rPr>
-          <w:highlight w:val="yellow"/>
-        </w:rPr>
-        <w:instrText xml:space="preserve"> ADDIN ZOTERO_ITEM CSL_CITATION {"citationID":"00000039","properties":{"unsorted":false,"formattedCitation":"[63, 64]","plainCitation":"[63, 64]","noteIndex":0},"citationItems":[{"id":2817,"uris":["http://zotero.org/users/6749620/items/T99CBISQ"],"itemData":{"id":2817,"type":"article-journal","abstract":"Abstract\n            ChatGPT is another large language model (LLM) vastly available for the consumers on their devices but due to its performance and ability to converse effectively, it has gained a huge popularity amongst research as well as industrial community. Recently, many studies have been published to show the effectiveness, efficiency, integration, and sentiments of chatGPT and other LLMs. In contrast, this study focuses on the important aspects that are mostly overlooked, i.e. sustainability, privacy, digital divide, and ethics and suggests that not only chatGPT but every subsequent entry in the category of conversational bots should undergo Sustainability, PrivAcy, Digital divide, and Ethics (SPADE) evaluation. This paper discusses in detail the issues and concerns raised over chatGPT in line with aforementioned characteristics. We also discuss the recent EU AI Act briefly in accordance with the SPADE evaluation. We support our hypothesis by some preliminary data collection and visualizations along with hypothesized facts. We also suggest mitigations and recommendations for each of the concerns. Furthermore, we also suggest some policies and recommendations for EU AI policy act concerning ethics, digital divide, and sustainability.","container-title":"Cognitive Computation","DOI":"10.1007/s12559-024-10285-1","ISSN":"1866-9956, 1866-9964","journalAbbreviation":"Cogn Comput","language":"en","source":"DOI.org (Crossref)","title":"ChatGPT Needs SPADE (Sustainability, PrivAcy, Digital divide, and Ethics) Evaluation: A Review","title-short":"ChatGPT Needs SPADE (Sustainability, PrivAcy, Digital divide, and Ethics) Evaluation","URL":"https://link.springer.com/10.1007/s12559-024-10285-1","author":[{"family":"Khowaja","given":"Sunder Ali"},{"family":"Khuwaja","given":"Parus"},{"family":"Dev","given":"Kapal"},{"family":"Wang","given":"Weizheng"},{"family":"Nkenyereye","given":"Lewis"}],"accessed":{"date-parts":[["2024",7,5]]},"issued":{"date-parts":[["2024",5,5]]},"citation-key":"khowajaChatGPTNeedsSPADE2024"},"prefix":""},{"id":2816,"uris":["http://zotero.org/users/6749620/items/W5XGGT6U"],"itemData":{"id":2816,"type":"article-journal","container-title":"Journal of Information and Intelligence","issue":"2","note":"publisher: Elsevier","page":"102–115","source":"Google Scholar","title":"Unveiling security, privacy, and ethical concerns of ChatGPT","volume":"2","author":[{"family":"Wu","given":"Xiaodong"},{"family":"Duan","given":"Ran"},{"family":"Ni","given":"Jianbing"}],"issued":{"date-parts":[["2024"]]},"citation-key":"wuUnveilingSecurityPrivacy2024"},"prefix":""}],"schema":"https://github.com/citation-style-language/schema/raw/master/csl-citation.json"} </w:instrText>
-      </w:r>
-      <w:r>
-        <w:rPr>
-          <w:highlight w:val="yellow"/>
-        </w:rPr>
-        <w:fldChar w:fldCharType="separate"/>
-      </w:r>
-      <w:r>
-        <w:rPr>
-          <w:highlight w:val="yellow"/>
-        </w:rPr>
-        <w:t>[63, 64]</w:t>
-      </w:r>
-      <w:r>
-        <w:rPr>
-          <w:highlight w:val="yellow"/>
-        </w:rPr>
-        <w:fldChar w:fldCharType="end"/>
-      </w:r>
-      <w:r>
-        <w:rPr>
-          <w:highlight w:val="yellow"/>
-        </w:rPr>
-        <w:t xml:space="preserve">. While jurisdictions, such as the European Union, enforce strict protections under the General Data Protection Regulation (GDPR), most low‑ and middle‑income countries are only beginning to formalize regulatory frameworks for data protection and artificial intelligence governance </w:t>
-      </w:r>
-      <w:r>
-        <w:rPr>
-          <w:highlight w:val="yellow"/>
-        </w:rPr>
-        <w:fldChar w:fldCharType="begin"/>
-      </w:r>
-      <w:r>
-        <w:rPr>
-          <w:highlight w:val="yellow"/>
-        </w:rPr>
-        <w:instrText xml:space="preserve"> ADDIN ZOTERO_ITEM CSL_CITATION {"citationID":"00000040","properties":{"unsorted":false,"formattedCitation":"[65\\uc0\\u8211{}67]","plainCitation":"[65–67]","noteIndex":0},"citationItems":[{"id":3233,"uris":["http://zotero.org/users/6749620/items/NQBS2VGH"],"itemData":{"id":3233,"type":"webpage","abstract":"The official PDF of the Regulation (EU) 2016/679 – known as GDPR – its recitals &amp; key issues as a neatly arranged website.","container-title":"General Data Protection Regulation (GDPR)","language":"en-US","title":"General Data Protection Regulation (GDPR) – Legal Text","URL":"https://gdpr-info.eu/","author":[{"literal":"Intersoft Consulting"}],"accessed":{"date-parts":[["2025",6,24]]},"issued":{"date-parts":[["2018"]]},"citation-key":"intersoftconsultingGeneralDataProtection2018"},"prefix":""},{"id":3232,"uris":["http://zotero.org/users/6749620/items/Y6BPLPT7"],"itemData":{"id":3232,"type":"article-journal","abstract":"As increasing amounts of personal information are being collected through a plethora of electronic modalities by statutory and non-statutory organizations, ensuring the confidentiality and security of such information has become a major issue globally. While the use of many of these media can be beneficial to individuals or populations, they can also be open to abuse by individuals or statutory and non-statutory organizations. Recent examples include collection of personal information by national security systems and the development of national programs like the Chinese Social Credit System. In many low- and middle-income countries, an increasing amount of personal health information is being collected. The collection of personal health information is necessary, in order to develop longitudinal medical records and to monitor and evaluate the use, cost, outcome, and impact of health services at facility, sub-national, and national levels. However, if personal health information is not held confidentially and securely, individuals with communicable or non-communicable diseases (NCDs) may be reluctant to use preventive or therapeutic health services, due to fear of being stigmatized or discriminated against. While policymakers and other stakeholders in these countries recognize the need to develop and implement policies for protecting the privacy, confidentiality and security of personal health information, to date few of these countries have developed, let alone implemented, coherent policies. The global HIV response continues to emphasize the importance of collecting HIV-health information, recently re-iterated by the Fast Track to End AIDS by 2030 program and the recent changes in the Guidelines on When to Start Antiretroviral Therapy and on Pre-exposure Prophylaxis for HIV. The success of developing HIV treatment cascades in low- and middle-income countries will require the development of National Health Identification Systems. The success of programs like Universal Health Coverage, under the recently ratified Sustainable Development Goals is also contingent on the availability of personal health information for communicable and non-communicable diseases. Guidance for countries to develop and implement their own guidelines for protecting HIV-information formed the basis of identifying a number of fundamental principles, governing the areas of privacy, confidentiality and security. The use of individual-level data must balance maximizing the benefits from their most effective and fullest use, and minimizing harm resulting from their malicious or inadvertent release. These general principles are described in this paper, as along with a bibliography referring to more detailed technical information. A country assessment tool and user's manual, based on these principles, have been developed to support countries to assess the privacy, confidentiality, and security of personal health information at facility, data warehouse/repository, and national levels. The successful development and implementation of national guidance will require strong collaboration at local, regional, and national levels, and this is a pre-condition for the successful implementation of a range of national and global programs. This paper is a call for action for stakeholders in low- and middle-income countries to develop and implement such coherent policies and provides fundamental principles governing the areas of privacy, confidentiality, and security of personal health information being collected in low- and middle-income countries.","container-title":"Global Health Action","DOI":"10.3402/gha.v9.32089","ISSN":"1654-9716","issue":"1","note":"publisher: Taylor &amp; Francis\n_eprint: https://doi.org/10.3402/gha.v9.32089\nPMID: 28156880","page":"32089","source":"Taylor and Francis+NEJM","title":"Protecting the confidentiality and security of personal health information in low- and middle-income countries in the era of SDGs and Big Data","volume":"9","author":[{"family":"Beck","given":"Eduard J."},{"family":"","given":"Gill ,Wayne"},{"family":"De Lay","given":"Paul R.","non-dropping-particle":"and"}],"issued":{"date-parts":[["2016",12,1]]},"citation-key":"beckProtectingConfidentialitySecurity2016"},"prefix":""},{"id":3231,"uris":["http://zotero.org/users/6749620/items/34EPB33W"],"itemData":{"id":3231,"type":"article-journal","abstract":"In the last decade, several actors have encouraged African countries to establish standards, policies and strategies that maximise the benefits of artificial intelligence (AI) and reduce risks. African countries appear to be adopting this regulatory path, yet their motivations and political contexts for actively engaging in AI policies vary, as do the values, principles and ethical issues woven into these policies. With qualitative evidence from Rwanda and Ghana, the paper explores the complex interplay of politics, power and local ecosystems in policy development on the continent. It unpacks the strategies of mobilising knowledge through stakeholder engagements, agenda setting and valid public and political engagements that lead to the final AI policy. A comparative analysis of the policies in the two countries finds that while reproducing identical initiatives, there are differences in AI vision, practicality and data sovereignty based on political, economic and historical contexts.","container-title":"Canadian Journal of African Studies / Revue canadienne des études africaines","DOI":"10.1080/00083968.2025.2456619","ISSN":"0008-3968","note":"publisher: Routledge\n_eprint: https://doi.org/10.1080/00083968.2025.2456619","page":"1-19","source":"Taylor and Francis+NEJM","title":"“We know what we are doing”: the politics and trends in artificial intelligence policies in Africa","title-short":"“We know what we are doing”","author":[{"family":"Kwarkye","given":"Thompson Gyedu"}],"issued":{"date-parts":[["2025"]]},"citation-key":"kwarkyeWeKnowWhat2025"},"prefix":""}],"schema":"https://github.com/citation-style-language/schema/raw/master/csl-citation.json"} </w:instrText>
-      </w:r>
-      <w:r>
-        <w:rPr>
-          <w:highlight w:val="yellow"/>
-        </w:rPr>
-        <w:fldChar w:fldCharType="separate"/>
-      </w:r>
-      <w:r>
-        <w:rPr>
-          <w:highlight w:val="yellow"/>
-        </w:rPr>
-        <w:t>[65–67]</w:t>
-      </w:r>
-      <w:r>
-        <w:rPr>
-          <w:highlight w:val="yellow"/>
-        </w:rPr>
-        <w:fldChar w:fldCharType="end"/>
-      </w:r>
-      <w:r>
-        <w:rPr>
-          <w:highlight w:val="yellow"/>
-        </w:rPr>
-        <w:t xml:space="preserve">. In contrast, InterVA-5 and </w:t>
-      </w:r>
-      <w:proofErr w:type="spellStart"/>
-      <w:r>
-        <w:rPr>
-          <w:highlight w:val="yellow"/>
-        </w:rPr>
-        <w:t>InSilicoVA</w:t>
-      </w:r>
-      <w:proofErr w:type="spellEnd"/>
-      <w:r>
-        <w:rPr>
-          <w:highlight w:val="yellow"/>
-        </w:rPr>
-        <w:t xml:space="preserve"> can be run entirely on local systems, enabling data to remain under the control of the data owner</w:t>
-      </w:r>
-      <w:r>
-        <w:rPr>
-          <w:highlight w:val="yellow"/>
-        </w:rPr>
-        <w:t xml:space="preserve">, reducing </w:t>
-      </w:r>
-      <w:r>
-        <w:rPr>
-          <w:highlight w:val="yellow"/>
-        </w:rPr>
-        <w:t>dependency on external services and better safeguard</w:t>
-      </w:r>
-      <w:r>
-        <w:rPr>
-          <w:highlight w:val="yellow"/>
-        </w:rPr>
-        <w:t>ing</w:t>
-      </w:r>
-      <w:r>
-        <w:rPr>
-          <w:highlight w:val="yellow"/>
-        </w:rPr>
-        <w:t xml:space="preserve"> data privacy.</w:t>
-      </w:r>
-      <w:r>
-        <w:t xml:space="preserve"> </w:t>
-      </w:r>
-    </w:p>
-    <w:p>
-      <w:pPr>
-        <w:pStyle w:val="Heading3"/>
-      </w:pPr>
-      <w:r>
-        <w:t>Physician Reference Standard</w:t>
-      </w:r>
-    </w:p>
-    <w:p>
-      <w:r>
-        <w:t xml:space="preserve">This study evaluated model performance using broad CGHR-10 categories rather than specific ICD-10 codes. In practice, physicians assign more detailed ICD-10 codes, but InterVA-5 and </w:t>
-      </w:r>
-      <w:proofErr w:type="spellStart"/>
-      <w:r>
-        <w:t>InSilicoVA</w:t>
-      </w:r>
-      <w:proofErr w:type="spellEnd"/>
-      <w:r>
-        <w:t xml:space="preserve"> generate only broader WHO VA codes and cannot assign ICD-10 codes directly, partly due to insufficient sample cases for many specific ICD-10 categories to support reliable modeling. For example, even </w:t>
-      </w:r>
-      <w:r>
-        <w:t xml:space="preserve">some </w:t>
-      </w:r>
-      <w:r>
-        <w:t>broad CGHR-10 categories had fewer than 10 cases (e.g., congenital anomalies, suicide),</w:t>
-      </w:r>
-      <w:r>
-        <w:t xml:space="preserve"> where these </w:t>
-      </w:r>
-      <w:r>
-        <w:t>CODs</w:t>
-      </w:r>
-      <w:r>
-        <w:t xml:space="preserve"> were excluded </w:t>
-      </w:r>
-      <w:r>
-        <w:t xml:space="preserve">entirely </w:t>
-      </w:r>
-      <w:r>
-        <w:t xml:space="preserve">from evaluation. While GPT models assigned ICD-10 codes, lower performance can be expected, as even physicians show limited agreement on detailed ICD-10 coding, with only 6,939 (58%) of 11,920 records in agreement, necessitating the use of broader categories (e.g., CMEA-10 codes) to assess equivalence. Reliance on physician assignment as the reference standard may introduce bias, as physician interpretations may be shaped by local epidemiological knowledge, particularly for more complex cases or ambiguous narratives </w:t>
-      </w:r>
-      <w:r>
-        <w:fldChar w:fldCharType="begin"/>
-      </w:r>
-      <w:r>
-        <w:instrText xml:space="preserve"> ADDIN ZOTERO_ITEM CSL_CITATION {"citationID":"00000041","properties":{"unsorted":false,"formattedCitation":"[22]","plainCitation":"[22]","noteIndex":0},"citationItems":[{"id":2532,"uris":["http://zotero.org/users/6749620/items/9MB658MJ"],"itemData":{"id":2532,"type":"article-journal","abstract":"Computer-coded verbal autopsy (CCVA) methods to assign causes of death (CODs) for medically unattended deaths have been proposed as an alternative to physician-certified verbal autopsy (PCVA). We conducted a systematic review of 19 published comparison studies (from 684 evaluated), most of which used hospital-based deaths as the reference standard. We assessed the performance of PCVA and five CCVA methods: Random Forest, Tariff, InterVA, King-Lu, and Simplified Symptom Pattern.","container-title":"BMC Medicine","DOI":"10.1186/1741-7015-12-22","ISSN":"1741-7015","issue":"1","journalAbbreviation":"BMC Med","language":"en","page":"22","source":"Springer Link","title":"Comparison of physician-certified verbal autopsy with computer-coded verbal autopsy for cause of death assignment in hospitalized patients in low- and middle-income countries: systematic review","title-short":"Comparison of physician-certified verbal autopsy with computer-coded verbal autopsy for cause of death assignment in hospitalized patients in low- and middle-income countries","volume":"12","author":[{"family":"Leitao","given":"Jordana"},{"family":"Desai","given":"Nikita"},{"family":"Aleksandrowicz","given":"Lukasz"},{"family":"Byass","given":"Peter"},{"family":"Miasnikof","given":"Pierre"},{"family":"Tollman","given":"Stephen"},{"family":"Alam","given":"Dewan"},{"family":"Lu","given":"Ying"},{"family":"Rathi","given":"Suresh Kumar"},{"family":"Singh","given":"Abhishek"},{"family":"Suraweera","given":"Wilson"},{"family":"Ram","given":"Faujdar"},{"family":"Jha","given":"Prabhat"}],"issued":{"date-parts":[["2014",2,4]]},"citation-key":"leitaoComparisonPhysiciancertifiedVerbal2014"},"prefix":""}],"schema":"https://github.com/citation-style-language/schema/raw/master/csl-citation.json"} </w:instrText>
-      </w:r>
-      <w:r>
-        <w:fldChar w:fldCharType="separate"/>
-      </w:r>
-      <w:r>
-        <w:rPr>
-          <w:noProof/>
-        </w:rPr>
-        <w:t>[22]</w:t>
-      </w:r>
-      <w:r>
-        <w:fldChar w:fldCharType="end"/>
-      </w:r>
-      <w:r>
-        <w:t>.</w:t>
-      </w:r>
-    </w:p>
-    <w:p>
-      <w:pPr>
-        <w:pStyle w:val="Heading3"/>
-      </w:pPr>
-      <w:r>
-        <w:lastRenderedPageBreak/>
-        <w:t>Model Tuning and Interpretability</w:t>
-      </w:r>
-    </w:p>
-    <w:p>
-      <w:r>
-        <w:t xml:space="preserve">Tuning </w:t>
-      </w:r>
-      <w:r>
-        <w:t>temperature and other settings could potentially improve</w:t>
-      </w:r>
-      <w:r>
-        <w:t xml:space="preserve"> GPT-3.5/4</w:t>
-      </w:r>
-      <w:r>
-        <w:t xml:space="preserve"> performance </w:t>
-      </w:r>
-      <w:r>
-        <w:fldChar w:fldCharType="begin"/>
-      </w:r>
-      <w:r>
-        <w:instrText xml:space="preserve"> ADDIN ZOTERO_ITEM CSL_CITATION {"citationID":"00000042","properties":{"unsorted":false,"formattedCitation":"[68]","plainCitation":"[68]","noteIndex":0},"citationItems":[{"id":2709,"uris":["http://zotero.org/users/6749620/items/FBSTJZ9N"],"itemData":{"id":2709,"type":"webpage","abstract":"Explore developer resources, tutorials, API docs, and dynamic examples to get the most out of OpenAI's platform.","language":"en","title":"OpenAI Platform: API Reference (temperature parameter).","URL":"https://platform.openai.com/docs/api-reference/completions/create#completions-create-temperature","author":[{"literal":"OpenAI"}],"accessed":{"date-parts":[["2024",1,26]]},"issued":{"date-parts":[["2024"]]},"citation-key":"openaiOpenAIPlatformAPI2024"},"prefix":""}],"schema":"https://github.com/citation-style-language/schema/raw/master/csl-citation.json"} </w:instrText>
-      </w:r>
-      <w:r>
-        <w:fldChar w:fldCharType="separate"/>
-      </w:r>
-      <w:r>
-        <w:t>[68]</w:t>
-      </w:r>
-      <w:r>
-        <w:fldChar w:fldCharType="end"/>
-      </w:r>
-      <w:r>
-        <w:t xml:space="preserve">, </w:t>
-      </w:r>
-      <w:r>
-        <w:t xml:space="preserve">but was not explored due to the high cost of repeated runs needed for sensitivity analyses. Despite temperature control, </w:t>
-      </w:r>
-      <w:r>
-        <w:t xml:space="preserve">GPT outputs may still vary, highlighting the need to assess reliability and consistency to avoid coincidental results </w:t>
-      </w:r>
-      <w:r>
-        <w:fldChar w:fldCharType="begin"/>
-      </w:r>
-      <w:r>
-        <w:instrText xml:space="preserve"> ADDIN ZOTERO_ITEM CSL_CITATION {"citationID":"00000043","properties":{"unsorted":false,"formattedCitation":"[69\\uc0\\u8211{}71]","plainCitation":"[69–71]","noteIndex":0},"citationItems":[{"id":2820,"uris":["http://zotero.org/users/6749620/items/DUNB6V86"],"itemData":{"id":2820,"type":"article-journal","abstract":"Background:\nNatural language processing models such as ChatGPT can generate text-based content and are poised to become a major information source in medicine and beyond. The accuracy and completeness of ChatGPT for medical queries is not known.\n\nMethods:\nThirty-three physicians across 17 specialties generated 284 medical questions that they subjectively classified as easy, medium, or hard with either binary (yes/no) or descriptive answers. The physicians then graded ChatGPT-generated answers to these questions for accuracy (6-point Likert scale; range 1 – completely incorrect to 6 – completely correct) and completeness (3-point Likert scale; range 1 – incomplete to 3 - complete plus additional context). Scores were summarized with descriptive statistics and compared using Mann-Whitney U or Kruskal-Wallis testing.\n\nResults:\nAcross all questions (n=284), median accuracy score was 5.5 (between almost completely and completely correct) with mean score of 4.8 (between mostly and almost completely correct). Median completeness score was 3 (complete and comprehensive) with mean score of 2.5. For questions rated easy, medium, and hard, median accuracy scores were 6, 5.5, and 5 (mean 5.0, 4.7, and 4.6; p=0.05). Accuracy scores for binary and descriptive questions were similar (median 6 vs. 5; mean 4.9 vs. 4.7; p=0.07). Of 36 questions with scores of 1-2, 34 were re-queried/re-graded 8-17 days later with substantial improvement (median 2 vs. 4; p&lt;0.01).\n\nConclusions:\nChatGPT generated largely accurate information to diverse medical queries as judged by academic physician specialists although with important limitations. Further research and model development are needed to correct inaccuracies and for validation.","container-title":"Research Square","DOI":"10.21203/rs.3.rs-2566942/v1","journalAbbreviation":"Res Sq","note":"PMID: 36909565\nPMCID: PMC10002821","page":"rs.3.rs-2566942","source":"PubMed Central","title":"Assessing the Accuracy and Reliability of AI-Generated Medical Responses: An Evaluation of the Chat-GPT Model","title-short":"Assessing the Accuracy and Reliability of AI-Generated Medical Responses","author":[{"family":"Johnson","given":"Douglas"},{"family":"Goodman","given":"Rachel"},{"family":"Patrinely","given":"J"},{"family":"Stone","given":"Cosby"},{"family":"Zimmerman","given":"Eli"},{"family":"Donald","given":"Rebecca"},{"family":"Chang","given":"Sam"},{"family":"Berkowitz","given":"Sean"},{"family":"Finn","given":"Avni"},{"family":"Jahangir","given":"Eiman"},{"family":"Scoville","given":"Elizabeth"},{"family":"Reese","given":"Tyler"},{"family":"Friedman","given":"Debra"},{"family":"Bastarache","given":"Julie"},{"family":"Heijden","given":"Yuri","non-dropping-particle":"van der"},{"family":"Wright","given":"Jordan"},{"family":"Carter","given":"Nicholas"},{"family":"Alexander","given":"Matthew"},{"family":"Choe","given":"Jennifer"},{"family":"Chastain","given":"Cody"},{"family":"Zic","given":"John"},{"family":"Horst","given":"Sara"},{"family":"Turker","given":"Isik"},{"family":"Agarwal","given":"Rajiv"},{"family":"Osmundson","given":"Evan"},{"family":"Idrees","given":"Kamran"},{"family":"Kieman","given":"Colleen"},{"family":"Padmanabhan","given":"Chandrasekhar"},{"family":"Bailey","given":"Christina"},{"family":"Schlegel","given":"Cameron"},{"family":"Chambless","given":"Lola"},{"family":"Gibson","given":"Mike"},{"family":"Osterman","given":"Travis"},{"family":"Wheless","given":"Lee"}],"issued":{"date-parts":[["2023",2,28]]},"citation-key":"johnsonAssessingAccuracyReliability2023"},"prefix":""},{"id":2824,"uris":["http://zotero.org/users/6749620/items/QBSXUL86"],"itemData":{"id":2824,"type":"article","abstract":"ChatGPT has gained a huge popularity since its introduction. Its positive aspects have been reported through many media platforms, and some analyses even showed that ChatGPT achieved a decent grade in professional exams, adding extra support to the claim that AI can now assist and even replace humans in industrial fields. Others, however, doubt its reliability and trustworthiness. This paper investigates the trustworthiness of ChatGPT and GPT-4 regarding logically consistent behaviour, focusing specifically on semantic consistency and the properties of negation, symmetric, and transitive consistency. Our findings suggest that while both models appear to show an enhanced language understanding and reasoning ability, they still frequently fall short of generating logically consistent predictions. We also ascertain via experiments that prompt designing, few-shot learning and employing larger large language models (LLMs) are unlikely to be the ultimate solution to resolve the inconsistency issue of LLMs.","note":"arXiv:2303.06273 [cs]","number":"arXiv:2303.06273","publisher":"arXiv","source":"arXiv.org","title":"Consistency Analysis of ChatGPT","URL":"http://arxiv.org/abs/2303.06273","author":[{"family":"Jang","given":"Myeongjun Erik"},{"family":"Lukasiewicz","given":"Thomas"}],"accessed":{"date-parts":[["2024",7,6]]},"issued":{"date-parts":[["2023",11,13]]},"citation-key":"jangConsistencyAnalysisChatGPT2023"},"prefix":""},{"id":2829,"uris":["http://zotero.org/users/6749620/items/SAYN2J7L"],"itemData":{"id":2829,"type":"article-journal","container-title":"Radiology","DOI":"10.1148/radiol.232715","ISSN":"0033-8419, 1527-1315","issue":"2","journalAbbreviation":"Radiology","language":"en","page":"e232715","source":"DOI.org (Crossref)","title":"Evaluation of Reliability, Repeatability, Robustness, and Confidence of GPT-3.5 and GPT-4 on a Radiology Board–style Examination","volume":"311","author":[{"family":"Krishna","given":"Satheesh"},{"family":"Bhambra","given":"Nishaant"},{"family":"Bleakney","given":"Robert"},{"family":"Bhayana","given":"Rajesh"},{"family":"Atzen","given":"Sarah"}],"editor":[{"family":"Moy","given":"Linda"}],"issued":{"date-parts":[["2024",5,1]]},"citation-key":"krishnaEvaluationReliabilityRepeatability2024"},"prefix":""}],"schema":"https://github.com/citation-style-language/schema/raw/master/csl-citation.json"} </w:instrText>
-      </w:r>
-      <w:r>
-        <w:fldChar w:fldCharType="separate"/>
-      </w:r>
-      <w:r>
-        <w:t>[69–71]</w:t>
-      </w:r>
-      <w:r>
-        <w:fldChar w:fldCharType="end"/>
-      </w:r>
-      <w:r>
-        <w:t xml:space="preserve">. Unlike GPT models, InterVA-5 and </w:t>
-      </w:r>
-      <w:proofErr w:type="spellStart"/>
-      <w:r>
-        <w:t>InSilicoVA</w:t>
-      </w:r>
-      <w:proofErr w:type="spellEnd"/>
-      <w:r>
-        <w:t xml:space="preserve"> provide multiple COD assignments with associated probabilities to measure reliability. </w:t>
-      </w:r>
-      <w:r>
-        <w:t>W</w:t>
-      </w:r>
-      <w:r>
-        <w:t xml:space="preserve">hile GPT can be prompted to generate multiple CODs, this study evaluated only the most probable assignment. Considering multiple COD outputs may better capture alternative diagnoses and align more closely with physician assessments </w:t>
-      </w:r>
-      <w:r>
-        <w:fldChar w:fldCharType="begin"/>
-      </w:r>
-      <w:r>
-        <w:instrText xml:space="preserve"> ADDIN ZOTERO_ITEM CSL_CITATION {"citationID":"00000044","properties":{"unsorted":false,"formattedCitation":"[19]","plainCitation":"[19]","noteIndex":0},"citationItems":[{"id":2659,"uris":["http://zotero.org/users/6749620/items/RKA3T55R"],"itemData":{"id":2659,"type":"article-journal","container-title":"Bulletin of the World Health Organization","issue":"3","note":"publisher: SciELO Public Health","page":"239–245","source":"Google Scholar","title":"Verbal autopsy: current practices and challenges","title-short":"Verbal autopsy","volume":"84","author":[{"family":"Soleman","given":"Nadia"},{"family":"Chandramohan","given":"Daniel"},{"family":"Shibuya","given":"Kenji"}],"issued":{"date-parts":[["2006"]]},"citation-key":"solemanVerbalAutopsyCurrent2006"},"prefix":""}],"schema":"https://github.com/citation-style-language/schema/raw/master/csl-citation.json"} </w:instrText>
-      </w:r>
-      <w:r>
-        <w:fldChar w:fldCharType="separate"/>
-      </w:r>
-      <w:r>
-        <w:t>[19]</w:t>
-      </w:r>
-      <w:r>
-        <w:fldChar w:fldCharType="end"/>
-      </w:r>
-      <w:r>
-        <w:t xml:space="preserve">. Notably, GPT models </w:t>
-      </w:r>
-      <w:r>
-        <w:t>can generate</w:t>
-      </w:r>
-      <w:r>
-        <w:t xml:space="preserve"> </w:t>
-      </w:r>
-      <w:r>
-        <w:t>rationale</w:t>
-      </w:r>
-      <w:r>
-        <w:t xml:space="preserve"> for their COD assignments, offering a form of qualitative interpretability</w:t>
-      </w:r>
-      <w:r>
-        <w:t xml:space="preserve"> that mimics physician reasoning. However, these </w:t>
-      </w:r>
-      <w:r>
-        <w:t>rationales</w:t>
-      </w:r>
-      <w:r>
-        <w:t xml:space="preserve"> are not tied to explicit probabilistic scores or model certainty, which limits their use for structured reliability assessments in current VA workflows. Nonetheless, evaluation methods considering probability scores and justifications may </w:t>
-      </w:r>
-      <w:r>
-        <w:t>identify</w:t>
-      </w:r>
-      <w:r>
-        <w:t xml:space="preserve"> insights on model performance and behavior differences across CODs.</w:t>
-      </w:r>
-    </w:p>
-    <w:p>
-      <w:pPr>
-        <w:pStyle w:val="Heading3"/>
-      </w:pPr>
-      <w:r>
-        <w:t>Global Validity</w:t>
-      </w:r>
-    </w:p>
-    <w:p>
-      <w:r>
-        <w:t xml:space="preserve">While this study rigorously compares computer algorithms for COD assignment in Sierra Leone, the extent to which these findings are </w:t>
-      </w:r>
-      <w:r>
-        <w:t>valid</w:t>
-      </w:r>
-      <w:r>
-        <w:t xml:space="preserve"> </w:t>
-      </w:r>
-      <w:r>
-        <w:t>in</w:t>
-      </w:r>
-      <w:r>
-        <w:t xml:space="preserve"> other geographic or epidemiolo</w:t>
-      </w:r>
-      <w:r>
-        <w:t xml:space="preserve">gical contexts remains limited. Given ongoing efforts to scale and integrate VA systems for mortality surveillance across diverse low- and middle-income countries, further validation across globally representative VA datasets is essential to evaluate model robustness, adaptability, and operational utility in practice </w:t>
-      </w:r>
-      <w:r>
-        <w:fldChar w:fldCharType="begin"/>
-      </w:r>
-      <w:r>
-        <w:instrText xml:space="preserve"> ADDIN ZOTERO_ITEM CSL_CITATION {"citationID":"00000047","properties":{"unsorted":false,"formattedCitation":"[72\\uc0\\u8211{}74]","plainCitation":"[72–74]","noteIndex":0},"citationItems":[{"id":3240,"uris":["http://zotero.org/users/6749620/items/VWJDSFDC"],"itemData":{"id":3240,"type":"article-journal","abstract":"Abstract\n            \n              Background\n              In Bangladesh, a poorly functioning national system of registering deaths and determining their causes leaves the country without important information on which to inform health programming, particularly for the 85% of deaths that occur in the community. In 2017, an improved death registration system and automated verbal autopsy (VA) were introduced to 13 upazilas to assess the utility of VA as a routine source of policy-relevant information and to identify leading causes of deaths (COD) in rural Bangladesh.\n            \n            \n              Methods\n              Data from 22,535 VAs, collected in 12 upazilas between October 2017 and August 2019, were assigned a COD using the SmartVA Analyze 2.0 computer algorithm. The plausibility of the VA results was assessed using a series of demographic and epidemiological checks in the Verbal Autopsy Interpretation, Performance and Evaluation Resource (VIPER) software tool.\n            \n            \n              Results\n              Completeness of community death reporting was 65%. The vast majority (85%) of adult deaths were due to non-communicable diseases, with ischemic heart disease, stroke and chronic respiratory disease comprising about 60% alone. Leading COD were broadly consistent with Global Burden of Disease study estimates.\n            \n            \n              Conclusions\n              Routine VA collection using automated methods is feasible, can produce plausible results and provides critical information on community COD in Bangladesh. Routine VA and VIPER have potential application to countries with weak death registration systems.","container-title":"BMC Public Health","DOI":"10.1186/s12889-021-10468-7","ISSN":"1471-2458","issue":"1","journalAbbreviation":"BMC Public Health","language":"en","page":"491","source":"DOI.org (Crossref)","title":"Routine mortality surveillance to identify the cause of death pattern for out-of-hospital adult (aged 12+ years) deaths in Bangladesh: introduction of automated verbal autopsy","title-short":"Routine mortality surveillance to identify the cause of death pattern for out-of-hospital adult (aged 12+ years) deaths in Bangladesh","volume":"21","author":[{"family":"Shawon","given":"Md. Toufiq Hassan"},{"family":"Ashrafi","given":"Shah Ali Akbar"},{"family":"Azad","given":"Abul Kalam"},{"family":"Firth","given":"Sonja M."},{"family":"Chowdhury","given":"Hafizur"},{"family":"Mswia","given":"Robert G."},{"family":"Adair","given":"Tim"},{"family":"Riley","given":"Ian"},{"family":"Abouzahr","given":"Carla"},{"family":"Lopez","given":"Alan D."}],"issued":{"date-parts":[["2021",12]]},"citation-key":"shawonRoutineMortalitySurveillance2021"},"prefix":""},{"id":3239,"uris":["http://zotero.org/users/6749620/items/AC4PMM7S"],"itemData":{"id":3239,"type":"article-journal","container-title":"Global Health Action","DOI":"10.1080/16549716.2024.2399413","ISSN":"1654-9716, 1654-9880","issue":"1","journalAbbreviation":"Global Health Action","language":"en","page":"2399413","source":"DOI.org (Crossref)","title":"Can verbal autopsies be used on a national scale? Key findings and lessons from South Africa's national cause-of-death validation study","title-short":"Can verbal autopsies be used on a national scale?","volume":"17","author":[{"family":"Maqungo","given":"Monique"},{"family":"Nannan","given":"Nadine"},{"family":"Nojilana","given":"Beatrice"},{"family":"Nichols","given":"Erin"},{"family":"Morof","given":"Diane"},{"family":"Cheyip","given":"Mireille"},{"family":"Rao","given":"Chalapati"},{"family":"Lombard","given":"Carl"},{"family":"Price","given":"Jessica"},{"family":"Kahn","given":"Kathleen"},{"family":"Martin","given":"Lorna J."},{"family":"Bezuidenhout","given":"Francois"},{"family":"Laubscher","given":"Ria"},{"family":"Kabudula","given":"Chodziwadziwa"},{"family":"Glass","given":"Tracy"},{"family":"Awotiwon","given":"Oluwatoyin"},{"family":"Zinyakatira","given":"Nesbert"},{"family":"Funani","given":"Noluntu"},{"family":"Joubert","given":"Jané"},{"family":"Bradshaw","given":"Debbie"},{"family":"Groenewald","given":"Pamela"}],"issued":{"date-parts":[["2024",12,31]]},"citation-key":"maqungoCanVerbalAutopsies2024"},"prefix":""},{"id":3238,"uris":["http://zotero.org/users/6749620/items/S55ESM6K"],"itemData":{"id":3238,"type":"article-journal","container-title":"The Lancet Global Health","issue":"8","note":"publisher: Elsevier","page":"e1217–e1218","source":"Google Scholar","title":"Using verbal autopsy to enhance mortality surveillance","volume":"12","author":[{"family":"Onyango","given":"Dickens"},{"family":"Awuonda","given":"Benard"}],"issued":{"date-parts":[["2024"]]},"citation-key":"onyangoUsingVerbalAutopsy2024"},"prefix":""}],"schema":"https://github.com/citation-style-language/schema/raw/master/csl-citation.json"} </w:instrText>
-      </w:r>
-      <w:r>
-        <w:fldChar w:fldCharType="separate"/>
-      </w:r>
-      <w:r>
-        <w:rPr>
-          <w:rFonts w:cs="Times New Roman"/>
-          <w:kern w:val="0"/>
-          <w:lang w:val="en-US"/>
-        </w:rPr>
-        <w:t>[72–74]</w:t>
-      </w:r>
-      <w:r>
-        <w:fldChar w:fldCharType="end"/>
-      </w:r>
-      <w:r>
-        <w:t>.</w:t>
-      </w:r>
-    </w:p>
-    <w:p>
-      <w:pPr>
-        <w:pStyle w:val="Heading3"/>
-      </w:pPr>
-      <w:commentRangeStart w:id="1"/>
-      <w:r>
-        <w:t>Computer Assisted Verbal Autopsy (CAVA)</w:t>
-      </w:r>
-      <w:commentRangeEnd w:id="1"/>
-      <w:r>
-        <w:rPr>
-          <w:rStyle w:val="CommentReference"/>
-          <w:b w:val="0"/>
-        </w:rPr>
-        <w:commentReference w:id="1"/>
-      </w:r>
-    </w:p>
-    <w:p>
-      <w:r>
-        <w:t>This study establishes a basis for</w:t>
-      </w:r>
-      <w:r>
-        <w:t xml:space="preserve"> Computer Assisted Verbal Autopsy (CAVA),</w:t>
-      </w:r>
-      <w:r>
-        <w:t xml:space="preserve"> the</w:t>
-      </w:r>
-      <w:r>
-        <w:t xml:space="preserve"> integration of</w:t>
-      </w:r>
-      <w:r>
-        <w:t xml:space="preserve"> models into VA systems to support physician</w:t>
-      </w:r>
-      <w:r>
-        <w:t xml:space="preserve"> assignment</w:t>
-      </w:r>
-      <w:r>
-        <w:t xml:space="preserve">. In dual-coded VA systems, two physicians independently assign CODs for each record and review each other’s assignments (reconciliation), while a senior physician adjudicates if disagreements persist. </w:t>
-      </w:r>
-      <w:r>
-        <w:t>Presenting</w:t>
-      </w:r>
-      <w:r>
-        <w:t xml:space="preserve"> alternative COD suggestions from GPT and </w:t>
-      </w:r>
-      <w:proofErr w:type="spellStart"/>
-      <w:r>
-        <w:t>InSilicoVA</w:t>
-      </w:r>
-      <w:proofErr w:type="spellEnd"/>
-      <w:r>
-        <w:t xml:space="preserve"> models may reduce physician disagreement and the frequency of ill-defined records, allowing physicians to focus on more complex cases. Model-generated COD suggestions can be offered to physicians after their </w:t>
-      </w:r>
-      <w:r>
-        <w:lastRenderedPageBreak/>
-        <w:t xml:space="preserve">initial assignment, enabling reconsideration or confirmation of CODs (step 2 in Figure 8). </w:t>
-      </w:r>
-      <w:r>
-        <w:t xml:space="preserve">Future work will evaluate the impact of these suggestions on improving VA data quality, including increasing physician agreement and reducing ill-defined deaths. GPT-4, InterVA-5, and </w:t>
-      </w:r>
-      <w:proofErr w:type="spellStart"/>
-      <w:r>
-        <w:t>InSilicoVA</w:t>
-      </w:r>
-      <w:proofErr w:type="spellEnd"/>
-      <w:r>
-        <w:t xml:space="preserve"> suggestions have been incorporated into the ongoing </w:t>
-      </w:r>
-      <w:r>
-        <w:t xml:space="preserve">HEAL-SL study </w:t>
-      </w:r>
-      <w:r>
-        <w:fldChar w:fldCharType="begin"/>
-      </w:r>
-      <w:r>
-        <w:instrText xml:space="preserve"> ADDIN ZOTERO_ITEM CSL_CITATION {"citationID":"00000054","properties":{"unsorted":false,"formattedCitation":"[35]","plainCitation":"[35]","noteIndex":0},"citationItems":[{"id":2577,"uris":["http://zotero.org/users/6749620/items/LB3E3IVG"],"itemData":{"id":2577,"type":"webpage","title":"Healthy Sierra Leone","URL":"https://healsl.org/","author":[{"literal":"Njala University"}],"accessed":{"date-parts":[["2024",1,7]]},"issued":{"date-parts":[["2023"]]},"citation-key":"njalauniversityHealthySierraLeone2023"},"prefix":""}],"schema":"https://github.com/citation-style-language/schema/raw/master/csl-citation.json"} </w:instrText>
-      </w:r>
-      <w:r>
-        <w:fldChar w:fldCharType="separate"/>
-      </w:r>
-      <w:r>
-        <w:rPr>
-          <w:noProof/>
-        </w:rPr>
-        <w:t>[35]</w:t>
-      </w:r>
-      <w:r>
-        <w:fldChar w:fldCharType="end"/>
-      </w:r>
-      <w:r>
-        <w:t xml:space="preserve">, </w:t>
-      </w:r>
-      <w:r>
-        <w:t>aiming to improve physician agreement and lower ill-defined COD assignments.</w:t>
       </w:r>
     </w:p>
     <w:p>
@@ -4807,7 +4614,7 @@
           <w:noProof/>
         </w:rPr>
         <w:drawing>
-          <wp:inline distT="0" distB="0" distL="0" distR="0" wp14:anchorId="7D7411AE" wp14:editId="2F39ECD3">
+          <wp:inline distT="0" distB="0" distL="0" distR="0" wp14:anchorId="6768278A" wp14:editId="21C1CE06">
             <wp:extent cx="5738484" cy="2261191"/>
             <wp:effectExtent l="0" t="0" r="2540" b="0"/>
             <wp:docPr id="1025182106" name="Picture 307"/>
@@ -4855,16 +4662,7 @@
         <w:t xml:space="preserve">Fig. 8 </w:t>
       </w:r>
       <w:r>
-        <w:t>Computer assisted verbal autopsy</w:t>
-      </w:r>
-      <w:r>
-        <w:t xml:space="preserve"> integrated in</w:t>
-      </w:r>
-      <w:r>
-        <w:t>to</w:t>
-      </w:r>
-      <w:r>
-        <w:t xml:space="preserve"> the physician assignment process.</w:t>
+        <w:t>Computer assisted verbal autopsy integrated into the physician assignment process.</w:t>
       </w:r>
     </w:p>
     <w:p>
@@ -4899,7 +4697,11 @@
       </w:r>
       <w:proofErr w:type="spellEnd"/>
       <w:r>
-        <w:t xml:space="preserve">/InterVA-5 (0.44). By COD, GPT-4 performed best for 10 of 17 adult, 4 of 8 child, and 3 of 5 neonatal causes, while GPT-3.5 led in 5 adult, 3 child, and 1 neonatal CODs, and </w:t>
+        <w:t xml:space="preserve">/InterVA-5 (0.44). By COD, GPT-4 </w:t>
+      </w:r>
+      <w:r>
+        <w:lastRenderedPageBreak/>
+        <w:t xml:space="preserve">performed best for 10 of 17 adult, 4 of 8 child, and 3 of 5 neonatal causes, while GPT-3.5 led in 5 adult, 3 child, and 1 neonatal CODs, and </w:t>
       </w:r>
       <w:proofErr w:type="spellStart"/>
       <w:r>
@@ -4907,11 +4709,7 @@
       </w:r>
       <w:proofErr w:type="spellEnd"/>
       <w:r>
-        <w:t xml:space="preserve"> led in 2 adult, 1 child, and 1 neonatal cause. Performance increased (∼0.1–0.75 PCCC) as children and neonates matured (0 days to 14 years) and decreased (∼0.7–0.35) with adult aging (15 to 69 years). These findings suggest that combining models tailored to specific CODs and age groups may optimize performance relative to physicians. All models demonstrated scalability and on-demand availability, enabling COD estimation and alternative diagnoses in low-resource or physician-scarce settings. GPT models’ natural language processing capability allowed flexible data input and output, aligning closer to physician reasoning, but issues remain with reproducibility, reliance on </w:t>
-      </w:r>
-      <w:r>
-        <w:lastRenderedPageBreak/>
-        <w:t xml:space="preserve">historical training data, computational demands, and data privacy. Study limitations included challenges comparing ICD-10 codes across models, limited sensitivity analyses due to costs, and exclusion of multiple COD assignment evaluation. Future research opportunities include prompt engineering and custom GPT models to improve accuracy, guided household surveys to enhance narrative quality, and CAVA systems integrating GPT and other models to support physicians by suggesting alternative COD assignments. GPT-4, InterVA-5, and </w:t>
+        <w:t xml:space="preserve"> led in 2 adult, 1 child, and 1 neonatal cause. Performance increased (∼0.1–0.75 PCCC) as children and neonates matured (0 days to 14 years) and decreased (∼0.7–0.35) with adult aging (15 to 69 years). These findings suggest that combining models tailored to specific CODs and age groups may optimize performance relative to physicians. All models demonstrated scalability and on-demand availability, enabling COD estimation and alternative diagnoses in low-resource or physician-scarce settings. GPT models’ natural language processing capability allowed flexible data input and output, aligning closer to physician reasoning, but issues remain with reproducibility, reliance on historical training data, computational demands, and data privacy. Study limitations included challenges comparing ICD-10 codes across models, limited sensitivity analyses due to costs, and exclusion of multiple COD assignment evaluation. Future research opportunities include prompt engineering and custom GPT models to improve accuracy, guided household surveys to enhance narrative quality, and CAVA systems integrating GPT and other models to support physicians by suggesting alternative COD assignments. GPT-4, InterVA-5, and </w:t>
       </w:r>
       <w:proofErr w:type="spellStart"/>
       <w:r>
@@ -4992,44 +4790,39 @@
     </w:p>
     <w:p>
       <w:pPr>
-        <w:spacing w:after="186" w:line="240" w:lineRule="auto"/>
+        <w:spacing w:after="226" w:line="240" w:lineRule="auto"/>
         <w:jc w:val="left"/>
         <w:rPr>
           <w:b/>
           <w:sz w:val="24"/>
         </w:rPr>
       </w:pPr>
+      <w:commentRangeStart w:id="1"/>
       <w:r>
         <w:rPr>
           <w:b/>
           <w:sz w:val="24"/>
         </w:rPr>
-        <w:t>Funding</w:t>
-      </w:r>
-    </w:p>
-    <w:p>
-      <w:pPr>
-        <w:rPr>
-          <w:szCs w:val="20"/>
-        </w:rPr>
-      </w:pPr>
-      <w:r>
-        <w:rPr>
-          <w:szCs w:val="20"/>
-        </w:rPr>
-        <w:t>Bill &amp; Melinda Gates Foundation, Canada Institutes of Health Research</w:t>
-      </w:r>
-      <w:r>
-        <w:rPr>
-          <w:szCs w:val="20"/>
-        </w:rPr>
-        <w:t xml:space="preserve">. </w:t>
-      </w:r>
-      <w:r>
-        <w:rPr>
-          <w:szCs w:val="20"/>
-        </w:rPr>
-        <w:t>The sponsors had no role in the design, implementation, data collection, analyses, or report preparation.</w:t>
+        <w:t>Ethics approval</w:t>
+      </w:r>
+      <w:r>
+        <w:rPr>
+          <w:b/>
+          <w:sz w:val="24"/>
+        </w:rPr>
+        <w:t xml:space="preserve"> and consent to participate</w:t>
+      </w:r>
+      <w:commentRangeEnd w:id="1"/>
+      <w:r>
+        <w:rPr>
+          <w:rStyle w:val="CommentReference"/>
+        </w:rPr>
+        <w:commentReference w:id="1"/>
+      </w:r>
+    </w:p>
+    <w:p>
+      <w:r>
+        <w:t>The Sierra Leone Ethics and Scientific Review Committee (SLESRC No. 025/04/2023) and Unity Health Toronto Research Ethics Board (REB#15-231) granted ethics approval for the project. Relatives of the deceased provided informed consent.</w:t>
       </w:r>
     </w:p>
     <w:p>
@@ -5037,12 +4830,20 @@
         <w:spacing w:after="226" w:line="240" w:lineRule="auto"/>
         <w:jc w:val="left"/>
       </w:pPr>
+      <w:commentRangeStart w:id="2"/>
       <w:r>
         <w:rPr>
           <w:b/>
           <w:sz w:val="24"/>
         </w:rPr>
-        <w:t>Competing interests</w:t>
+        <w:t>Consent for publication</w:t>
+      </w:r>
+      <w:commentRangeEnd w:id="2"/>
+      <w:r>
+        <w:rPr>
+          <w:rStyle w:val="CommentReference"/>
+        </w:rPr>
+        <w:commentReference w:id="2"/>
       </w:r>
     </w:p>
     <w:p>
@@ -5050,64 +4851,8 @@
         <w:spacing w:after="319" w:line="240" w:lineRule="auto"/>
       </w:pPr>
       <w:r>
-        <w:t>The authors had n</w:t>
-      </w:r>
-      <w:r>
-        <w:t xml:space="preserve">o conflicts </w:t>
-      </w:r>
-      <w:r>
-        <w:t>of interest.</w:t>
-      </w:r>
-    </w:p>
-    <w:p>
-      <w:pPr>
-        <w:spacing w:after="226" w:line="240" w:lineRule="auto"/>
-        <w:jc w:val="left"/>
-        <w:rPr>
-          <w:b/>
-          <w:sz w:val="24"/>
-        </w:rPr>
-      </w:pPr>
-      <w:r>
-        <w:rPr>
-          <w:b/>
-          <w:sz w:val="24"/>
-        </w:rPr>
-        <w:t>Ethics approval</w:t>
-      </w:r>
-    </w:p>
-    <w:p>
-      <w:r>
-        <w:t>The Sierra Leone Ethics and Scientific Review Committee (SLESRC No. 025/04/2023) and Unity Health Toronto Research Ethics Board (REB#15-231) granted ethics approval for the project. Relatives of the deceased provided informed consent.</w:t>
-      </w:r>
-    </w:p>
-    <w:p>
-      <w:pPr>
-        <w:spacing w:after="226" w:line="240" w:lineRule="auto"/>
-        <w:jc w:val="left"/>
-      </w:pPr>
-      <w:r>
-        <w:rPr>
-          <w:b/>
-          <w:sz w:val="24"/>
-        </w:rPr>
-        <w:t>Consent for publication</w:t>
-      </w:r>
-    </w:p>
-    <w:p>
-      <w:pPr>
-        <w:spacing w:after="319" w:line="240" w:lineRule="auto"/>
-      </w:pPr>
-      <w:r>
-        <w:t xml:space="preserve">All </w:t>
-      </w:r>
-      <w:proofErr w:type="spellStart"/>
-      <w:r>
-        <w:t>autho</w:t>
-      </w:r>
-      <w:proofErr w:type="spellEnd"/>
-      <w:r>
-        <w:t>…</w:t>
+        <w:lastRenderedPageBreak/>
+        <w:t>Not applicable.</w:t>
       </w:r>
     </w:p>
     <w:p>
@@ -5119,63 +4864,149 @@
         </w:numPr>
       </w:pPr>
       <w:r>
-        <w:lastRenderedPageBreak/>
         <w:t>Availability of data and materials</w:t>
       </w:r>
     </w:p>
     <w:p>
       <w:r>
-        <w:t xml:space="preserve">The datasets supporting the conclusions of this article are included within the article (and its additional files), at </w:t>
+        <w:t xml:space="preserve">The datasets </w:t>
+      </w:r>
+      <w:r>
+        <w:t>generated and/or analysed during the current study are available in the Open Mortality repository</w:t>
+      </w:r>
+      <w:r>
+        <w:rPr>
+          <w:color w:val="auto"/>
+        </w:rPr>
+        <w:t>,</w:t>
+      </w:r>
+      <w:r>
+        <w:rPr>
+          <w:color w:val="auto"/>
+        </w:rPr>
+        <w:t xml:space="preserve"> </w:t>
       </w:r>
       <w:hyperlink r:id="rId19">
         <w:r>
           <w:rPr>
-            <w:color w:val="0000FF"/>
+            <w:color w:val="auto"/>
           </w:rPr>
           <w:t>https://openmortality.org</w:t>
         </w:r>
       </w:hyperlink>
       <w:r>
         <w:rPr>
-          <w:color w:val="0000FF"/>
+          <w:color w:val="auto"/>
+        </w:rPr>
+        <w:t xml:space="preserve">, on reasonable request. </w:t>
+      </w:r>
+      <w:r>
+        <w:rPr>
+          <w:color w:val="auto"/>
+        </w:rPr>
+        <w:t>All code</w:t>
+      </w:r>
+      <w:r>
+        <w:rPr>
+          <w:color w:val="auto"/>
+        </w:rPr>
+        <w:t xml:space="preserve"> files</w:t>
+      </w:r>
+      <w:r>
+        <w:rPr>
+          <w:color w:val="auto"/>
         </w:rPr>
         <w:t xml:space="preserve"> </w:t>
       </w:r>
       <w:r>
-        <w:t xml:space="preserve">(available upon request). Verbal Autopsy (VA) narrative and questionnaire data by age group and survey rounds available at </w:t>
-      </w:r>
-      <w:hyperlink r:id="rId20">
-        <w:r>
-          <w:rPr>
-            <w:color w:val="0000FF"/>
-          </w:rPr>
-          <w:t>https://openmortality.org/dataset/heal-sl</w:t>
-        </w:r>
-      </w:hyperlink>
-      <w:hyperlink r:id="rId21">
-        <w:r>
-          <w:t>.</w:t>
-        </w:r>
-      </w:hyperlink>
-      <w:r>
-        <w:t xml:space="preserve"> Cause of death code mappings to convert between ICD-10, WVA-2016, and CGHR-10 codes available at</w:t>
-      </w:r>
-      <w:r>
+        <w:rPr>
+          <w:color w:val="auto"/>
+        </w:rPr>
+        <w:t xml:space="preserve">used and/or analysed during the current study are available in the </w:t>
+      </w:r>
+      <w:proofErr w:type="spellStart"/>
+      <w:r>
+        <w:rPr>
+          <w:color w:val="auto"/>
+        </w:rPr>
+        <w:t>Github</w:t>
+      </w:r>
+      <w:proofErr w:type="spellEnd"/>
+      <w:r>
+        <w:rPr>
+          <w:color w:val="auto"/>
+        </w:rPr>
+        <w:t xml:space="preserve"> repository,</w:t>
+      </w:r>
+      <w:r>
+        <w:rPr>
+          <w:color w:val="auto"/>
+        </w:rPr>
         <w:t xml:space="preserve"> </w:t>
       </w:r>
-      <w:hyperlink r:id="rId22" w:history="1">
+      <w:hyperlink r:id="rId20" w:history="1">
         <w:r>
           <w:rPr>
             <w:rStyle w:val="Hyperlink"/>
+            <w:color w:val="auto"/>
           </w:rPr>
-          <w:t>https://openmortality.org/dataset/icd</w:t>
+          <w:t>https://github.com/cghr-toronto/healsl-gpt-paper</w:t>
         </w:r>
       </w:hyperlink>
-      <w:hyperlink r:id="rId23">
-        <w:r>
-          <w:t>.</w:t>
-        </w:r>
-      </w:hyperlink>
+      <w:r>
+        <w:t>.</w:t>
+      </w:r>
+    </w:p>
+    <w:p>
+      <w:pPr>
+        <w:spacing w:after="226" w:line="240" w:lineRule="auto"/>
+        <w:jc w:val="left"/>
+      </w:pPr>
+      <w:r>
+        <w:rPr>
+          <w:b/>
+          <w:sz w:val="24"/>
+        </w:rPr>
+        <w:t>Competing interests</w:t>
+      </w:r>
+    </w:p>
+    <w:p>
+      <w:pPr>
+        <w:spacing w:after="319" w:line="240" w:lineRule="auto"/>
+      </w:pPr>
+      <w:r>
+        <w:t>The authors had no conflicts of interest.</w:t>
+      </w:r>
+    </w:p>
+    <w:p>
+      <w:pPr>
+        <w:spacing w:after="186" w:line="240" w:lineRule="auto"/>
+        <w:jc w:val="left"/>
+        <w:rPr>
+          <w:b/>
+          <w:sz w:val="24"/>
+        </w:rPr>
+      </w:pPr>
+      <w:r>
+        <w:rPr>
+          <w:b/>
+          <w:sz w:val="24"/>
+        </w:rPr>
+        <w:t>Funding</w:t>
+      </w:r>
+    </w:p>
+    <w:p>
+      <w:pPr>
+        <w:rPr>
+          <w:szCs w:val="20"/>
+        </w:rPr>
+      </w:pPr>
+      <w:r>
+        <w:rPr>
+          <w:szCs w:val="20"/>
+        </w:rPr>
+        <w:t>Bill &amp; Melinda Gates Foundation, Canada Institutes of Health Research. The sponsors had no role in the design, implementation, data collection, analyses, or report preparation.</w:t>
+      </w:r>
     </w:p>
     <w:p>
       <w:pPr>
@@ -5186,71 +5017,18 @@
         </w:numPr>
       </w:pPr>
       <w:r>
-        <w:t>Code availability</w:t>
-      </w:r>
-    </w:p>
-    <w:p>
-      <w:pPr>
-        <w:spacing w:after="319" w:line="240" w:lineRule="auto"/>
-      </w:pPr>
-      <w:r>
-        <w:t>All</w:t>
-      </w:r>
-      <w:r>
-        <w:t xml:space="preserve"> </w:t>
-      </w:r>
-      <w:r>
-        <w:t>code</w:t>
-      </w:r>
-      <w:r>
-        <w:t xml:space="preserve"> </w:t>
-      </w:r>
-      <w:r>
-        <w:t>for</w:t>
-      </w:r>
-      <w:r>
-        <w:t xml:space="preserve"> </w:t>
-      </w:r>
-      <w:r>
-        <w:t>this</w:t>
-      </w:r>
-      <w:r>
-        <w:t xml:space="preserve"> </w:t>
-      </w:r>
-      <w:r>
-        <w:t>paper</w:t>
-      </w:r>
-      <w:r>
-        <w:t xml:space="preserve"> </w:t>
-      </w:r>
-      <w:r>
-        <w:t>is</w:t>
-      </w:r>
-      <w:r>
-        <w:t xml:space="preserve"> </w:t>
-      </w:r>
-      <w:r>
-        <w:t>available</w:t>
-      </w:r>
-      <w:r>
-        <w:t xml:space="preserve"> </w:t>
-      </w:r>
-      <w:r>
-        <w:t>at</w:t>
-      </w:r>
-      <w:r>
-        <w:t xml:space="preserve"> </w:t>
-      </w:r>
-      <w:hyperlink r:id="rId24" w:history="1">
-        <w:r>
-          <w:rPr>
-            <w:rStyle w:val="Hyperlink"/>
-          </w:rPr>
-          <w:t>https://github.com/cghr-toronto/healsl-gpt-paper</w:t>
-        </w:r>
-      </w:hyperlink>
-      <w:r>
-        <w:t>.</w:t>
+        <w:t>Authors’ contributions</w:t>
+      </w:r>
+    </w:p>
+    <w:p>
+      <w:r>
+        <w:t xml:space="preserve">PJ and </w:t>
+      </w:r>
+      <w:r>
+        <w:t>RA</w:t>
+      </w:r>
+      <w:r>
+        <w:t xml:space="preserve"> are the study Principal Investigators. ATA and RK implemented the data collection procedures. RW, TKSN, and CM processed, documented, and prepared the data. RW, ASL, and RK ran the models. RW wrote the paper and conducted the analysis. AB and RCM provided medical domain guidance and feedback. All authors reviewed the results and contributed to the report. All authors read and approved the final manuscript.</w:t>
       </w:r>
     </w:p>
     <w:p>
@@ -5262,15 +5040,15 @@
         </w:numPr>
       </w:pPr>
       <w:r>
-        <w:t>Authors’ contributions</w:t>
+        <w:t>Acknowledgements</w:t>
       </w:r>
     </w:p>
     <w:p>
       <w:pPr>
         <w:sectPr>
-          <w:footerReference w:type="even" r:id="rId25"/>
-          <w:footerReference w:type="default" r:id="rId26"/>
-          <w:footerReference w:type="first" r:id="rId27"/>
+          <w:footerReference w:type="even" r:id="rId21"/>
+          <w:footerReference w:type="default" r:id="rId22"/>
+          <w:footerReference w:type="first" r:id="rId23"/>
           <w:footnotePr>
             <w:numRestart w:val="eachPage"/>
           </w:footnotePr>
@@ -5281,13 +5059,7 @@
         </w:sectPr>
       </w:pPr>
       <w:r>
-        <w:t xml:space="preserve">PJ and </w:t>
-      </w:r>
-      <w:r>
-        <w:t>RA</w:t>
-      </w:r>
-      <w:r>
-        <w:t xml:space="preserve"> are the study Principal Investigators. ATA and RK implemented the data collection procedures. RW, TKSN, and CM processed, documented, and prepared the data. RW, ASL, and RK ran the models. RW wrote the paper and conducted the analysis. AB and RCM provided medical domain guidance and feedback. All authors reviewed the results and contributed to the report. All authors read and approved the final manuscript.</w:t>
+        <w:t>Not applicable.</w:t>
       </w:r>
     </w:p>
     <w:p>
@@ -8025,7 +7797,7 @@
                     <pic:cNvPicPr/>
                   </pic:nvPicPr>
                   <pic:blipFill>
-                    <a:blip r:embed="rId28"/>
+                    <a:blip r:embed="rId24"/>
                     <a:stretch>
                       <a:fillRect/>
                     </a:stretch>
@@ -8086,7 +7858,7 @@
                     <pic:cNvPicPr/>
                   </pic:nvPicPr>
                   <pic:blipFill>
-                    <a:blip r:embed="rId29"/>
+                    <a:blip r:embed="rId25"/>
                     <a:stretch>
                       <a:fillRect/>
                     </a:stretch>
@@ -11545,13 +11317,13 @@
         <w:fldChar w:fldCharType="begin"/>
       </w:r>
       <w:r>
-        <w:instrText xml:space="preserve"> ADDIN ZOTERO_ITEM CSL_CITATION {"citationID":"00000055","properties":{"unsorted":false,"formattedCitation":"[75, 76]","plainCitation":"[75, 76]","noteIndex":0},"citationItems":[{"id":2704,"uris":["http://zotero.org/users/6749620/items/GD6ZFPJW"],"itemData":{"id":2704,"type":"webpage","abstract":"Publications of the World Health Organization","language":"en","title":"ODK for verbal autopsy: A quick guide","title-short":"ODK for verbal autopsy","URL":"https://www.who.int/publications/m/item/odk-for-verbal-autopsy--a-quick-guide","author":[{"literal":"World Health Organization"}],"accessed":{"date-parts":[["2024",1,24]]},"issued":{"date-parts":[["2022"]]},"citation-key":"worldhealthorganizationODKVerbalAutopsy2022"},"prefix":""},{"id":2592,"uris":["http://zotero.org/users/6749620/items/RD3U84K3"],"itemData":{"id":2592,"type":"software","abstract":"Powerful forms to collect the data you need wherever it is. Join the researchers, field teams, and other professionals using ODK to collect data that matters.","title":"ODK - Collect data anywhere","URL":"https://getodk.org","author":[{"literal":"Nafundi"}],"accessed":{"date-parts":[["2024",1,10]]},"issued":{"date-parts":[["2023"]]},"citation-key":"nafundiODKCollectData2023"},"prefix":""}],"schema":"https://github.com/citation-style-language/schema/raw/master/csl-citation.json"} </w:instrText>
+        <w:instrText xml:space="preserve"> ADDIN ZOTERO_ITEM CSL_CITATION {"citationID":"00000055","properties":{"unsorted":false,"formattedCitation":"[81, 82]","plainCitation":"[81, 82]","noteIndex":0},"citationItems":[{"id":2704,"uris":["http://zotero.org/users/6749620/items/GD6ZFPJW"],"itemData":{"id":2704,"type":"webpage","abstract":"Publications of the World Health Organization","language":"en","title":"ODK for verbal autopsy: A quick guide","title-short":"ODK for verbal autopsy","URL":"https://www.who.int/publications/m/item/odk-for-verbal-autopsy--a-quick-guide","author":[{"literal":"World Health Organization"}],"accessed":{"date-parts":[["2024",1,24]]},"issued":{"date-parts":[["2022"]]},"citation-key":"worldhealthorganizationODKVerbalAutopsy2022"},"prefix":""},{"id":2592,"uris":["http://zotero.org/users/6749620/items/RD3U84K3"],"itemData":{"id":2592,"type":"software","abstract":"Powerful forms to collect the data you need wherever it is. Join the researchers, field teams, and other professionals using ODK to collect data that matters.","title":"ODK - Collect data anywhere","URL":"https://getodk.org","author":[{"literal":"Nafundi"}],"accessed":{"date-parts":[["2024",1,10]]},"issued":{"date-parts":[["2023"]]},"citation-key":"nafundiODKCollectData2023"},"prefix":""}],"schema":"https://github.com/citation-style-language/schema/raw/master/csl-citation.json"} </w:instrText>
       </w:r>
       <w:r>
         <w:fldChar w:fldCharType="separate"/>
       </w:r>
       <w:r>
-        <w:t>[75, 76]</w:t>
+        <w:t>[81, 82]</w:t>
       </w:r>
       <w:r>
         <w:fldChar w:fldCharType="end"/>
@@ -11563,13 +11335,13 @@
         <w:fldChar w:fldCharType="begin"/>
       </w:r>
       <w:r>
-        <w:instrText xml:space="preserve"> ADDIN ZOTERO_ITEM CSL_CITATION {"citationID":"00000056","properties":{"unsorted":false,"formattedCitation":"[77]","plainCitation":"[77]","noteIndex":0},"citationItems":[{"id":2706,"uris":["http://zotero.org/users/6749620/items/ZGTAVBVF"],"itemData":{"id":2706,"type":"software","abstract":"Release 1.1 including extended hints","publisher":"Swiss Tropical and Public Health Institute","title":"Release ODK 2016 WHO VA instrument 1.5.1 SwissTPH/WHO-VA","URL":"https://github.com/SwissTPH/WHO-VA/releases/tag/1.5%2C1","version":"1.5.1","author":[{"family":"DiPasquale","given":"Aurelio"},{"family":"Maire","given":"Nicolas"},{"family":"Bratschi","given":"Martin"}],"accessed":{"date-parts":[["2024",1,24]]},"issued":{"date-parts":[["2016"]]},"citation-key":"dipasqualeReleaseODK20162016"},"prefix":""}],"schema":"https://github.com/citation-style-language/schema/raw/master/csl-citation.json"} </w:instrText>
+        <w:instrText xml:space="preserve"> ADDIN ZOTERO_ITEM CSL_CITATION {"citationID":"00000056","properties":{"unsorted":false,"formattedCitation":"[83]","plainCitation":"[83]","noteIndex":0},"citationItems":[{"id":2706,"uris":["http://zotero.org/users/6749620/items/ZGTAVBVF"],"itemData":{"id":2706,"type":"software","abstract":"Release 1.1 including extended hints","publisher":"Swiss Tropical and Public Health Institute","title":"Release ODK 2016 WHO VA instrument 1.5.1 SwissTPH/WHO-VA","URL":"https://github.com/SwissTPH/WHO-VA/releases/tag/1.5%2C1","version":"1.5.1","author":[{"family":"DiPasquale","given":"Aurelio"},{"family":"Maire","given":"Nicolas"},{"family":"Bratschi","given":"Martin"}],"accessed":{"date-parts":[["2024",1,24]]},"issued":{"date-parts":[["2016"]]},"citation-key":"dipasqualeReleaseODK20162016"},"prefix":""}],"schema":"https://github.com/citation-style-language/schema/raw/master/csl-citation.json"} </w:instrText>
       </w:r>
       <w:r>
         <w:fldChar w:fldCharType="separate"/>
       </w:r>
       <w:r>
-        <w:t>[77]</w:t>
+        <w:t>[83]</w:t>
       </w:r>
       <w:r>
         <w:fldChar w:fldCharType="end"/>
@@ -11607,13 +11379,13 @@
         <w:fldChar w:fldCharType="begin"/>
       </w:r>
       <w:r>
-        <w:instrText xml:space="preserve"> ADDIN ZOTERO_ITEM CSL_CITATION {"citationID":"00000058","properties":{"unsorted":false,"formattedCitation":"[78]","plainCitation":"[78]","noteIndex":0},"citationItems":[{"id":2708,"uris":["http://zotero.org/users/6749620/items/PGB6BLS6"],"itemData":{"id":2708,"type":"document","license":"GPL-3","note":"Column descriptions for the OpenVA format shown in Appendix 1 of the User Guide.","title":"InterVA-5.1 User Guide","URL":"http://www.byass.uk/interva/products","author":[{"family":"Byass","given":"Peter"}],"accessed":{"date-parts":[["2024",1,25]]},"issued":{"date-parts":[["2020",4]]},"citation-key":"byassInterVA5UserGuide2020"},"prefix":""}],"schema":"https://github.com/citation-style-language/schema/raw/master/csl-citation.json"} </w:instrText>
+        <w:instrText xml:space="preserve"> ADDIN ZOTERO_ITEM CSL_CITATION {"citationID":"00000058","properties":{"unsorted":false,"formattedCitation":"[84]","plainCitation":"[84]","noteIndex":0},"citationItems":[{"id":2708,"uris":["http://zotero.org/users/6749620/items/PGB6BLS6"],"itemData":{"id":2708,"type":"document","license":"GPL-3","note":"Column descriptions for the OpenVA format shown in Appendix 1 of the User Guide.","title":"InterVA-5.1 User Guide","URL":"http://www.byass.uk/interva/products","author":[{"family":"Byass","given":"Peter"}],"accessed":{"date-parts":[["2024",1,25]]},"issued":{"date-parts":[["2020",4]]},"citation-key":"byassInterVA5UserGuide2020"},"prefix":""}],"schema":"https://github.com/citation-style-language/schema/raw/master/csl-citation.json"} </w:instrText>
       </w:r>
       <w:r>
         <w:fldChar w:fldCharType="separate"/>
       </w:r>
       <w:r>
-        <w:t>[78]</w:t>
+        <w:t>[84]</w:t>
       </w:r>
       <w:r>
         <w:fldChar w:fldCharType="end"/>
@@ -11633,13 +11405,13 @@
         <w:fldChar w:fldCharType="begin"/>
       </w:r>
       <w:r>
-        <w:instrText xml:space="preserve"> ADDIN ZOTERO_ITEM CSL_CITATION {"citationID":"00000059","properties":{"unsorted":false,"formattedCitation":"[79]","plainCitation":"[79]","noteIndex":0},"citationItems":[{"id":2594,"uris":["http://zotero.org/users/6749620/items/YZX52E9C"],"itemData":{"id":2594,"type":"software","genre":"Python","license":"GNU General Public License v3","medium":"OS Independent","source":"PyPI","title":"pycrossva: Prepare data from WHO and PHRMC instruments for verbal autopsy algorithms","title-short":"pycrossva","URL":"https://pypi.org/project/pycrossva/","version":"0.97","author":[{"family":"Thomas","given":"Jason"},{"literal":"ekarpinskiMITRE"},{"literal":"pkmitre"},{"literal":"owentrigueros"},{"family":"Choi","given":"Peter"},{"family":"Chu","given":"Yue"}],"accessed":{"date-parts":[["2024",1,10]]},"citation-key":"thomasPycrossvaPrepareData"},"prefix":""}],"schema":"https://github.com/citation-style-language/schema/raw/master/csl-citation.json"} </w:instrText>
+        <w:instrText xml:space="preserve"> ADDIN ZOTERO_ITEM CSL_CITATION {"citationID":"00000059","properties":{"unsorted":false,"formattedCitation":"[85]","plainCitation":"[85]","noteIndex":0},"citationItems":[{"id":2594,"uris":["http://zotero.org/users/6749620/items/YZX52E9C"],"itemData":{"id":2594,"type":"software","genre":"Python","license":"GNU General Public License v3","medium":"OS Independent","source":"PyPI","title":"pycrossva: Prepare data from WHO and PHRMC instruments for verbal autopsy algorithms","title-short":"pycrossva","URL":"https://pypi.org/project/pycrossva/","version":"0.97","author":[{"family":"Thomas","given":"Jason"},{"literal":"ekarpinskiMITRE"},{"literal":"pkmitre"},{"literal":"owentrigueros"},{"family":"Choi","given":"Peter"},{"family":"Chu","given":"Yue"}],"accessed":{"date-parts":[["2024",1,10]]},"citation-key":"thomasPycrossvaPrepareData"},"prefix":""}],"schema":"https://github.com/citation-style-language/schema/raw/master/csl-citation.json"} </w:instrText>
       </w:r>
       <w:r>
         <w:fldChar w:fldCharType="separate"/>
       </w:r>
       <w:r>
-        <w:t>[79]</w:t>
+        <w:t>[85]</w:t>
       </w:r>
       <w:r>
         <w:fldChar w:fldCharType="end"/>
@@ -13282,7 +13054,7 @@
         <w:rPr>
           <w:szCs w:val="20"/>
         </w:rPr>
-        <w:instrText xml:space="preserve"> ADDIN ZOTERO_ITEM CSL_CITATION {"citationID":"00000060","properties":{"unsorted":false,"formattedCitation":"[68]","plainCitation":"[68]","noteIndex":0},"citationItems":[{"id":2709,"uris":["http://zotero.org/users/6749620/items/FBSTJZ9N"],"itemData":{"id":2709,"type":"webpage","abstract":"Explore developer resources, tutorials, API docs, and dynamic examples to get the most out of OpenAI's platform.","language":"en","title":"OpenAI Platform: API Reference (temperature parameter).","URL":"https://platform.openai.com/docs/api-reference/completions/create#completions-create-temperature","author":[{"literal":"OpenAI"}],"accessed":{"date-parts":[["2024",1,26]]},"issued":{"date-parts":[["2024"]]},"citation-key":"openaiOpenAIPlatformAPI2024"},"prefix":""}],"schema":"https://github.com/citation-style-language/schema/raw/master/csl-citation.json"} </w:instrText>
+        <w:instrText xml:space="preserve"> ADDIN ZOTERO_ITEM CSL_CITATION {"citationID":"00000060","properties":{"unsorted":false,"formattedCitation":"[86]","plainCitation":"[86]","noteIndex":0},"citationItems":[{"id":2709,"uris":["http://zotero.org/users/6749620/items/FBSTJZ9N"],"itemData":{"id":2709,"type":"webpage","abstract":"Explore developer resources, tutorials, API docs, and dynamic examples to get the most out of OpenAI's platform.","language":"en","title":"OpenAI Platform: API Reference (temperature parameter).","URL":"https://platform.openai.com/docs/api-reference/completions/create#completions-create-temperature","author":[{"literal":"OpenAI"}],"accessed":{"date-parts":[["2024",1,26]]},"issued":{"date-parts":[["2024"]]},"citation-key":"openaiOpenAIPlatformAPI2024"},"prefix":""}],"schema":"https://github.com/citation-style-language/schema/raw/master/csl-citation.json"} </w:instrText>
       </w:r>
       <w:r>
         <w:rPr>
@@ -13295,7 +13067,7 @@
           <w:noProof/>
           <w:szCs w:val="20"/>
         </w:rPr>
-        <w:t>[68]</w:t>
+        <w:t>[86]</w:t>
       </w:r>
       <w:r>
         <w:rPr>
@@ -13435,7 +13207,7 @@
         <w:rPr>
           <w:szCs w:val="20"/>
         </w:rPr>
-        <w:instrText xml:space="preserve"> ADDIN ZOTERO_ITEM CSL_CITATION {"citationID":"00000061","properties":{"unsorted":false,"formattedCitation":"[80]","plainCitation":"[80]","noteIndex":0},"citationItems":[{"id":2711,"uris":["http://zotero.org/users/6749620/items/UNZTHC6N"],"itemData":{"id":2711,"type":"software","abstract":"Computes individual causes of death and population cause-specific mortality fractions using the 'InSilicoVA' algorithm from McCormick et al. (2016) &lt;doi:10.1080/01621459.2016.1152191&gt;. It uses data derived from verbal autopsy (VA) interviews, in a format similar to the input of the widely used 'InterVA' method. This package provides general model fitting and customization for 'InSilicoVA' algorithm and basic graphical visualization of the output.","license":"GPL-2","source":"R-Packages","title":"InSilicoVA: Probabilistic Verbal Autopsy Coding with 'InSilicoVA' Algorithm","title-short":"InSilicoVA","URL":"https://cran.r-project.org/package=InSilicoVA","version":"1.4.0","author":[{"family":"Li","given":"Zehang Richard"},{"family":"McCormick","given":"Tyler"},{"family":"Clark","given":"Sam"}],"accessed":{"date-parts":[["2024",1,26]]},"issued":{"date-parts":[["2022",9,29]]},"citation-key":"liInSilicoVAProbabilisticVerbal2022"},"prefix":""}],"schema":"https://github.com/citation-style-language/schema/raw/master/csl-citation.json"} </w:instrText>
+        <w:instrText xml:space="preserve"> ADDIN ZOTERO_ITEM CSL_CITATION {"citationID":"00000061","properties":{"unsorted":false,"formattedCitation":"[87]","plainCitation":"[87]","noteIndex":0},"citationItems":[{"id":2711,"uris":["http://zotero.org/users/6749620/items/UNZTHC6N"],"itemData":{"id":2711,"type":"software","abstract":"Computes individual causes of death and population cause-specific mortality fractions using the 'InSilicoVA' algorithm from McCormick et al. (2016) &lt;doi:10.1080/01621459.2016.1152191&gt;. It uses data derived from verbal autopsy (VA) interviews, in a format similar to the input of the widely used 'InterVA' method. This package provides general model fitting and customization for 'InSilicoVA' algorithm and basic graphical visualization of the output.","license":"GPL-2","source":"R-Packages","title":"InSilicoVA: Probabilistic Verbal Autopsy Coding with 'InSilicoVA' Algorithm","title-short":"InSilicoVA","URL":"https://cran.r-project.org/package=InSilicoVA","version":"1.4.0","author":[{"family":"Li","given":"Zehang Richard"},{"family":"McCormick","given":"Tyler"},{"family":"Clark","given":"Sam"}],"accessed":{"date-parts":[["2024",1,26]]},"issued":{"date-parts":[["2022",9,29]]},"citation-key":"liInSilicoVAProbabilisticVerbal2022"},"prefix":""}],"schema":"https://github.com/citation-style-language/schema/raw/master/csl-citation.json"} </w:instrText>
       </w:r>
       <w:r>
         <w:rPr>
@@ -13448,7 +13220,7 @@
           <w:noProof/>
           <w:szCs w:val="20"/>
         </w:rPr>
-        <w:t>[80]</w:t>
+        <w:t>[87]</w:t>
       </w:r>
       <w:r>
         <w:rPr>
@@ -13523,7 +13295,7 @@
         <w:rPr>
           <w:szCs w:val="20"/>
         </w:rPr>
-        <w:instrText xml:space="preserve"> ADDIN ZOTERO_ITEM CSL_CITATION {"citationID":"00000062","properties":{"unsorted":false,"formattedCitation":"[81]","plainCitation":"[81]","noteIndex":0},"citationItems":[{"id":2712,"uris":["http://zotero.org/users/6749620/items/INHUNZC5"],"itemData":{"id":2712,"type":"software","abstract":"Provides an R version of the 'InterVA5' software (&lt;http://www.byass.uk/interva/&gt;) for coding cause of death from verbal autopsies. It also provides simple graphical representation of individual and population level statistics.","license":"GPL-3","source":"R-Packages","title":"InterVA5: Replicate and Analyse 'InterVA5'","title-short":"InterVA5","URL":"https://cran.r-project.org/package=InterVA5","version":"1.1.3","author":[{"family":"Thomas","given":"Jason"},{"family":"Li","given":"Zehang"},{"family":"Byass","given":"Peter"},{"family":"McCormick","given":"Tyler"},{"family":"Boyas","given":"Matthew"},{"family":"Clark","given":"Sam"}],"accessed":{"date-parts":[["2024",1,26]]},"issued":{"date-parts":[["2021",7,21]]},"citation-key":"thomasInterVA5ReplicateAnalyse2021"},"prefix":""}],"schema":"https://github.com/citation-style-language/schema/raw/master/csl-citation.json"} </w:instrText>
+        <w:instrText xml:space="preserve"> ADDIN ZOTERO_ITEM CSL_CITATION {"citationID":"00000062","properties":{"unsorted":false,"formattedCitation":"[88]","plainCitation":"[88]","noteIndex":0},"citationItems":[{"id":2712,"uris":["http://zotero.org/users/6749620/items/INHUNZC5"],"itemData":{"id":2712,"type":"software","abstract":"Provides an R version of the 'InterVA5' software (&lt;http://www.byass.uk/interva/&gt;) for coding cause of death from verbal autopsies. It also provides simple graphical representation of individual and population level statistics.","license":"GPL-3","source":"R-Packages","title":"InterVA5: Replicate and Analyse 'InterVA5'","title-short":"InterVA5","URL":"https://cran.r-project.org/package=InterVA5","version":"1.1.3","author":[{"family":"Thomas","given":"Jason"},{"family":"Li","given":"Zehang"},{"family":"Byass","given":"Peter"},{"family":"McCormick","given":"Tyler"},{"family":"Boyas","given":"Matthew"},{"family":"Clark","given":"Sam"}],"accessed":{"date-parts":[["2024",1,26]]},"issued":{"date-parts":[["2021",7,21]]},"citation-key":"thomasInterVA5ReplicateAnalyse2021"},"prefix":""}],"schema":"https://github.com/citation-style-language/schema/raw/master/csl-citation.json"} </w:instrText>
       </w:r>
       <w:r>
         <w:rPr>
@@ -13536,7 +13308,7 @@
           <w:noProof/>
           <w:szCs w:val="20"/>
         </w:rPr>
-        <w:t>[81]</w:t>
+        <w:t>[88]</w:t>
       </w:r>
       <w:r>
         <w:rPr>
@@ -13577,7 +13349,7 @@
         <w:rPr>
           <w:szCs w:val="20"/>
         </w:rPr>
-        <w:instrText xml:space="preserve"> ADDIN ZOTERO_ITEM CSL_CITATION {"citationID":"00000063","properties":{"unsorted":false,"formattedCitation":"[82, 83]","plainCitation":"[82, 83]","noteIndex":0},"citationItems":[{"id":2713,"uris":["http://zotero.org/users/6749620/items/Z3E8H5W3"],"itemData":{"id":2713,"type":"article-journal","container-title":"AIDS reviews","issue":"2","source":"Google Scholar","title":"HIV/AIDS in Sierra Leone: Characterizing the Hidden Epidemic.","title-short":"HIV/AIDS in Sierra Leone","URL":"https://www.researchgate.net/profile/George-Yendewa/publication/325996407_HIVAIDS_in_Sierra_Leone_Characterizing_the_Hidden_Epidemic/links/5b843e4f4585151fd136071a/HIV-AIDS-in-Sierra-Leone-Characterizing-the-Hidden-Epidemic.pdf","volume":"20","author":[{"family":"Yendewa","given":"George A."},{"family":"Poveda","given":"Eva"},{"family":"Yendewa","given":"Sahr A."},{"family":"Sahr","given":"Foday"},{"family":"Quiñones-Mateu","given":"Miguel E."},{"family":"Salata","given":"Robert A."}],"accessed":{"date-parts":[["2024",1,26]]},"issued":{"date-parts":[["2018"]]},"citation-key":"yendewaHIVAIDSSierra2018"},"prefix":""},{"id":2716,"uris":["http://zotero.org/users/6749620/items/AKC4AQ6W"],"itemData":{"id":2716,"type":"article-journal","container-title":"The Lancet Infectious Diseases","issue":"7","note":"publisher: Elsevier","page":"825–832","source":"Google Scholar","title":"Malaria morbidity and mortality in Ebola-affected countries caused by decreased health-care capacity, and the potential effect of mitigation strategies: a modelling analysis","title-short":"Malaria morbidity and mortality in Ebola-affected countries caused by decreased health-care capacity, and the potential effect of mitigation strategies","volume":"15","author":[{"family":"Walker","given":"Patrick GT"},{"family":"White","given":"Michael T."},{"family":"Griffin","given":"Jamie T."},{"family":"Reynolds","given":"Alison"},{"family":"Ferguson","given":"Neil M."},{"family":"Ghani","given":"Azra C."}],"issued":{"date-parts":[["2015"]]},"citation-key":"walkerMalariaMorbidityMortality2015"},"prefix":""}],"schema":"https://github.com/citation-style-language/schema/raw/master/csl-citation.json"} </w:instrText>
+        <w:instrText xml:space="preserve"> ADDIN ZOTERO_ITEM CSL_CITATION {"citationID":"00000063","properties":{"unsorted":false,"formattedCitation":"[89, 90]","plainCitation":"[89, 90]","noteIndex":0},"citationItems":[{"id":2713,"uris":["http://zotero.org/users/6749620/items/Z3E8H5W3"],"itemData":{"id":2713,"type":"article-journal","container-title":"AIDS reviews","issue":"2","source":"Google Scholar","title":"HIV/AIDS in Sierra Leone: Characterizing the Hidden Epidemic.","title-short":"HIV/AIDS in Sierra Leone","URL":"https://www.researchgate.net/profile/George-Yendewa/publication/325996407_HIVAIDS_in_Sierra_Leone_Characterizing_the_Hidden_Epidemic/links/5b843e4f4585151fd136071a/HIV-AIDS-in-Sierra-Leone-Characterizing-the-Hidden-Epidemic.pdf","volume":"20","author":[{"family":"Yendewa","given":"George A."},{"family":"Poveda","given":"Eva"},{"family":"Yendewa","given":"Sahr A."},{"family":"Sahr","given":"Foday"},{"family":"Quiñones-Mateu","given":"Miguel E."},{"family":"Salata","given":"Robert A."}],"accessed":{"date-parts":[["2024",1,26]]},"issued":{"date-parts":[["2018"]]},"citation-key":"yendewaHIVAIDSSierra2018"},"prefix":""},{"id":2716,"uris":["http://zotero.org/users/6749620/items/AKC4AQ6W"],"itemData":{"id":2716,"type":"article-journal","container-title":"The Lancet Infectious Diseases","issue":"7","note":"publisher: Elsevier","page":"825–832","source":"Google Scholar","title":"Malaria morbidity and mortality in Ebola-affected countries caused by decreased health-care capacity, and the potential effect of mitigation strategies: a modelling analysis","title-short":"Malaria morbidity and mortality in Ebola-affected countries caused by decreased health-care capacity, and the potential effect of mitigation strategies","volume":"15","author":[{"family":"Walker","given":"Patrick GT"},{"family":"White","given":"Michael T."},{"family":"Griffin","given":"Jamie T."},{"family":"Reynolds","given":"Alison"},{"family":"Ferguson","given":"Neil M."},{"family":"Ghani","given":"Azra C."}],"issued":{"date-parts":[["2015"]]},"citation-key":"walkerMalariaMorbidityMortality2015"},"prefix":""}],"schema":"https://github.com/citation-style-language/schema/raw/master/csl-citation.json"} </w:instrText>
       </w:r>
       <w:r>
         <w:rPr>
@@ -13590,7 +13362,7 @@
           <w:noProof/>
           <w:szCs w:val="20"/>
         </w:rPr>
-        <w:t>[82, 83]</w:t>
+        <w:t>[89, 90]</w:t>
       </w:r>
       <w:r>
         <w:rPr>
@@ -17621,7 +17393,7 @@
           <w:lang w:val="en-US"/>
         </w:rPr>
         <w:tab/>
-        <w:t xml:space="preserve">Ansumana R, Mohamed V, Carshon-Marsh R, et al (2023) Report on Causes of Death in Sierra Leone 2018 – 2023. </w:t>
+        <w:t>Rasmussen LA, Cascio MA, Ferrand A, Shevell M, Racine E (2019) The complexity of physicians’ understanding and management of prognostic uncertainty in neonatal hypoxic-ischemic encephalopathy. J Perinatol 39:278–285</w:t>
       </w:r>
     </w:p>
     <w:p>
@@ -17638,30 +17410,6 @@
           <w:lang w:val="en-US"/>
         </w:rPr>
         <w:t xml:space="preserve">59. </w:t>
-      </w:r>
-      <w:r>
-        <w:rPr>
-          <w:color w:val="auto"/>
-          <w:lang w:val="en-US"/>
-        </w:rPr>
-        <w:tab/>
-        <w:t>Rasmussen LA, Cascio MA, Ferrand A, Shevell M, Racine E (2019) The complexity of physicians’ understanding and management of prognostic uncertainty in neonatal hypoxic-ischemic encephalopathy. J Perinatol 39:278–285</w:t>
-      </w:r>
-    </w:p>
-    <w:p>
-      <w:pPr>
-        <w:pStyle w:val="Bibliography"/>
-        <w:rPr>
-          <w:color w:val="auto"/>
-          <w:lang w:val="en-US"/>
-        </w:rPr>
-      </w:pPr>
-      <w:r>
-        <w:rPr>
-          <w:color w:val="auto"/>
-          <w:lang w:val="en-US"/>
-        </w:rPr>
-        <w:t xml:space="preserve">60. </w:t>
       </w:r>
       <w:r>
         <w:rPr>
@@ -17685,7 +17433,440 @@
           <w:color w:val="auto"/>
           <w:lang w:val="en-US"/>
         </w:rPr>
+        <w:t xml:space="preserve">60. </w:t>
+      </w:r>
+      <w:r>
+        <w:rPr>
+          <w:color w:val="auto"/>
+          <w:lang w:val="en-US"/>
+        </w:rPr>
+        <w:tab/>
+        <w:t xml:space="preserve">Ansumana R, Mohamed V, Carshon-Marsh R, et al (2023) Report on Causes of Death in Sierra Leone 2018 – 2023. </w:t>
+      </w:r>
+    </w:p>
+    <w:p>
+      <w:pPr>
+        <w:pStyle w:val="Bibliography"/>
+        <w:rPr>
+          <w:color w:val="auto"/>
+          <w:lang w:val="en-US"/>
+        </w:rPr>
+      </w:pPr>
+      <w:r>
+        <w:rPr>
+          <w:color w:val="auto"/>
+          <w:lang w:val="en-US"/>
+        </w:rPr>
         <w:t xml:space="preserve">61. </w:t>
+      </w:r>
+      <w:r>
+        <w:rPr>
+          <w:color w:val="auto"/>
+          <w:lang w:val="en-US"/>
+        </w:rPr>
+        <w:tab/>
+        <w:t>Johnson D, Goodman R, Patrinely J, et al (2023) Assessing the Accuracy and Reliability of AI-Generated Medical Responses: An Evaluation of the Chat-GPT Model. Res Sq rs.3.rs-2566942</w:t>
+      </w:r>
+    </w:p>
+    <w:p>
+      <w:pPr>
+        <w:pStyle w:val="Bibliography"/>
+        <w:rPr>
+          <w:color w:val="auto"/>
+          <w:lang w:val="en-US"/>
+        </w:rPr>
+      </w:pPr>
+      <w:r>
+        <w:rPr>
+          <w:color w:val="auto"/>
+          <w:lang w:val="en-US"/>
+        </w:rPr>
+        <w:t xml:space="preserve">62. </w:t>
+      </w:r>
+      <w:r>
+        <w:rPr>
+          <w:color w:val="auto"/>
+          <w:lang w:val="en-US"/>
+        </w:rPr>
+        <w:tab/>
+        <w:t xml:space="preserve">Jang ME, Lukasiewicz T (2023) Consistency Analysis of ChatGPT. </w:t>
+      </w:r>
+    </w:p>
+    <w:p>
+      <w:pPr>
+        <w:pStyle w:val="Bibliography"/>
+        <w:rPr>
+          <w:color w:val="auto"/>
+          <w:lang w:val="en-US"/>
+        </w:rPr>
+      </w:pPr>
+      <w:r>
+        <w:rPr>
+          <w:color w:val="auto"/>
+          <w:lang w:val="en-US"/>
+        </w:rPr>
+        <w:t xml:space="preserve">63. </w:t>
+      </w:r>
+      <w:r>
+        <w:rPr>
+          <w:color w:val="auto"/>
+          <w:lang w:val="en-US"/>
+        </w:rPr>
+        <w:tab/>
+        <w:t>Krishna S, Bhambra N, Bleakney R, Bhayana R, Atzen S (2024) Evaluation of Reliability, Repeatability, Robustness, and Confidence of GPT-3.5 and GPT-4 on a Radiology Board–style Examination. Radiology 311:e232715</w:t>
+      </w:r>
+    </w:p>
+    <w:p>
+      <w:pPr>
+        <w:pStyle w:val="Bibliography"/>
+        <w:rPr>
+          <w:color w:val="auto"/>
+          <w:lang w:val="en-US"/>
+        </w:rPr>
+      </w:pPr>
+      <w:r>
+        <w:rPr>
+          <w:color w:val="auto"/>
+          <w:lang w:val="en-US"/>
+        </w:rPr>
+        <w:t xml:space="preserve">64. </w:t>
+      </w:r>
+      <w:r>
+        <w:rPr>
+          <w:color w:val="auto"/>
+          <w:lang w:val="en-US"/>
+        </w:rPr>
+        <w:tab/>
+        <w:t>Hoi SC, Sahoo D, Lu J, Zhao P (2021) Online learning: A comprehensive survey. Neurocomputing 459:249–289</w:t>
+      </w:r>
+    </w:p>
+    <w:p>
+      <w:pPr>
+        <w:pStyle w:val="Bibliography"/>
+        <w:rPr>
+          <w:color w:val="auto"/>
+          <w:lang w:val="en-US"/>
+        </w:rPr>
+      </w:pPr>
+      <w:r>
+        <w:rPr>
+          <w:color w:val="auto"/>
+          <w:lang w:val="en-US"/>
+        </w:rPr>
+        <w:t xml:space="preserve">65. </w:t>
+      </w:r>
+      <w:r>
+        <w:rPr>
+          <w:color w:val="auto"/>
+          <w:lang w:val="en-US"/>
+        </w:rPr>
+        <w:tab/>
+        <w:t>Kavikondala A, Muppalla V, Prakasha DK, Acharya V (2019) Automated retraining of machine learning models. International Journal of Innovative Technology and Exploring Engineering 8:445–452</w:t>
+      </w:r>
+    </w:p>
+    <w:p>
+      <w:pPr>
+        <w:pStyle w:val="Bibliography"/>
+        <w:rPr>
+          <w:color w:val="auto"/>
+          <w:lang w:val="en-US"/>
+        </w:rPr>
+      </w:pPr>
+      <w:r>
+        <w:rPr>
+          <w:color w:val="auto"/>
+          <w:lang w:val="en-US"/>
+        </w:rPr>
+        <w:t xml:space="preserve">66. </w:t>
+      </w:r>
+      <w:r>
+        <w:rPr>
+          <w:color w:val="auto"/>
+          <w:lang w:val="en-US"/>
+        </w:rPr>
+        <w:tab/>
+        <w:t>Wang S, Zhu Y, Liu H, Zheng Z, Chen C, Li J (2024) Knowledge Editing for Large Language Models: A Survey. ACM Comput Surv 57:59:1-59:37</w:t>
+      </w:r>
+    </w:p>
+    <w:p>
+      <w:pPr>
+        <w:pStyle w:val="Bibliography"/>
+        <w:rPr>
+          <w:color w:val="auto"/>
+          <w:lang w:val="en-US"/>
+        </w:rPr>
+      </w:pPr>
+      <w:r>
+        <w:rPr>
+          <w:color w:val="auto"/>
+          <w:lang w:val="en-US"/>
+        </w:rPr>
+        <w:lastRenderedPageBreak/>
+        <w:t xml:space="preserve">67. </w:t>
+      </w:r>
+      <w:r>
+        <w:rPr>
+          <w:color w:val="auto"/>
+          <w:lang w:val="en-US"/>
+        </w:rPr>
+        <w:tab/>
+        <w:t>Khowaja SA, Khuwaja P, Dev K, Wang W, Nkenyereye L (2024) ChatGPT Needs SPADE (Sustainability, PrivAcy, Digital divide, and Ethics) Evaluation: A Review. Cogn Comput. https://doi.org/10.1007/s12559-024-10285-1</w:t>
+      </w:r>
+    </w:p>
+    <w:p>
+      <w:pPr>
+        <w:pStyle w:val="Bibliography"/>
+        <w:rPr>
+          <w:color w:val="auto"/>
+          <w:lang w:val="en-US"/>
+        </w:rPr>
+      </w:pPr>
+      <w:r>
+        <w:rPr>
+          <w:color w:val="auto"/>
+          <w:lang w:val="en-US"/>
+        </w:rPr>
+        <w:t xml:space="preserve">68. </w:t>
+      </w:r>
+      <w:r>
+        <w:rPr>
+          <w:color w:val="auto"/>
+          <w:lang w:val="en-US"/>
+        </w:rPr>
+        <w:tab/>
+        <w:t>Wu X, Duan R, Ni J (2024) Unveiling security, privacy, and ethical concerns of ChatGPT. Journal of Information and Intelligence 2:102–115</w:t>
+      </w:r>
+    </w:p>
+    <w:p>
+      <w:pPr>
+        <w:pStyle w:val="Bibliography"/>
+        <w:rPr>
+          <w:color w:val="auto"/>
+          <w:lang w:val="en-US"/>
+        </w:rPr>
+      </w:pPr>
+      <w:r>
+        <w:rPr>
+          <w:color w:val="auto"/>
+          <w:lang w:val="en-US"/>
+        </w:rPr>
+        <w:t xml:space="preserve">69. </w:t>
+      </w:r>
+      <w:r>
+        <w:rPr>
+          <w:color w:val="auto"/>
+          <w:lang w:val="en-US"/>
+        </w:rPr>
+        <w:tab/>
+        <w:t>Intersoft Consulting (2018) General Data Protection Regulation (GDPR) – Legal Text. In: General Data Protection Regulation (GDPR). https://gdpr-info.eu/. Accessed 24 Jun 2025</w:t>
+      </w:r>
+    </w:p>
+    <w:p>
+      <w:pPr>
+        <w:pStyle w:val="Bibliography"/>
+        <w:rPr>
+          <w:color w:val="auto"/>
+          <w:lang w:val="en-US"/>
+        </w:rPr>
+      </w:pPr>
+      <w:r>
+        <w:rPr>
+          <w:color w:val="auto"/>
+          <w:lang w:val="en-US"/>
+        </w:rPr>
+        <w:t xml:space="preserve">70. </w:t>
+      </w:r>
+      <w:r>
+        <w:rPr>
+          <w:color w:val="auto"/>
+          <w:lang w:val="en-US"/>
+        </w:rPr>
+        <w:tab/>
+        <w:t>Beck EJ, Gill ,Wayne, and De Lay PR (2016) Protecting the confidentiality and security of personal health information in low- and middle-income countries in the era of SDGs and Big Data. Global Health Action 9:32089</w:t>
+      </w:r>
+    </w:p>
+    <w:p>
+      <w:pPr>
+        <w:pStyle w:val="Bibliography"/>
+        <w:rPr>
+          <w:color w:val="auto"/>
+          <w:lang w:val="en-US"/>
+        </w:rPr>
+      </w:pPr>
+      <w:r>
+        <w:rPr>
+          <w:color w:val="auto"/>
+          <w:lang w:val="en-US"/>
+        </w:rPr>
+        <w:t xml:space="preserve">71. </w:t>
+      </w:r>
+      <w:r>
+        <w:rPr>
+          <w:color w:val="auto"/>
+          <w:lang w:val="en-US"/>
+        </w:rPr>
+        <w:tab/>
+        <w:t>Kwarkye TG (2025) “We know what we are doing”: the politics and trends in artificial intelligence policies in Africa. Canadian Journal of African Studies / Revue canadienne des études africaines 1–19</w:t>
+      </w:r>
+    </w:p>
+    <w:p>
+      <w:pPr>
+        <w:pStyle w:val="Bibliography"/>
+        <w:rPr>
+          <w:color w:val="auto"/>
+          <w:lang w:val="en-US"/>
+        </w:rPr>
+      </w:pPr>
+      <w:r>
+        <w:rPr>
+          <w:color w:val="auto"/>
+          <w:lang w:val="en-US"/>
+        </w:rPr>
+        <w:t xml:space="preserve">72. </w:t>
+      </w:r>
+      <w:r>
+        <w:rPr>
+          <w:color w:val="auto"/>
+          <w:lang w:val="en-US"/>
+        </w:rPr>
+        <w:tab/>
+        <w:t>Das BC, Amini MH, Wu Y (2025) Security and Privacy Challenges of Large Language Models: A Survey. ACM Comput Surv 57:1–39</w:t>
+      </w:r>
+    </w:p>
+    <w:p>
+      <w:pPr>
+        <w:pStyle w:val="Bibliography"/>
+        <w:rPr>
+          <w:color w:val="auto"/>
+          <w:lang w:val="en-US"/>
+        </w:rPr>
+      </w:pPr>
+      <w:r>
+        <w:rPr>
+          <w:color w:val="auto"/>
+          <w:lang w:val="en-US"/>
+        </w:rPr>
+        <w:t xml:space="preserve">73. </w:t>
+      </w:r>
+      <w:r>
+        <w:rPr>
+          <w:color w:val="auto"/>
+          <w:lang w:val="en-US"/>
+        </w:rPr>
+        <w:tab/>
+        <w:t>Wang F, Lin M, Ma Y, Liu H, He Q, Tang X, Tang J, Pei J, Wang S (2025) A Survey on Small Language Models in the Era of Large Language Models: Architecture, Capabilities, and Trustworthiness. In: Proceedings of the 31st ACM SIGKDD Conference on Knowledge Discovery and Data Mining V.2. ACM, Toronto ON Canada, pp 6173–6183</w:t>
+      </w:r>
+    </w:p>
+    <w:p>
+      <w:pPr>
+        <w:pStyle w:val="Bibliography"/>
+        <w:rPr>
+          <w:color w:val="auto"/>
+          <w:lang w:val="en-US"/>
+        </w:rPr>
+      </w:pPr>
+      <w:r>
+        <w:rPr>
+          <w:color w:val="auto"/>
+          <w:lang w:val="en-US"/>
+        </w:rPr>
+        <w:t xml:space="preserve">74. </w:t>
+      </w:r>
+      <w:r>
+        <w:rPr>
+          <w:color w:val="auto"/>
+          <w:lang w:val="en-US"/>
+        </w:rPr>
+        <w:tab/>
+        <w:t>Corradini F, Leonesi M, Piangerelli M (2025) State of the Art and Future Directions of Small Language Models: A Systematic Review. Big Data and Cognitive Computing 9:189</w:t>
+      </w:r>
+    </w:p>
+    <w:p>
+      <w:pPr>
+        <w:pStyle w:val="Bibliography"/>
+        <w:rPr>
+          <w:color w:val="auto"/>
+          <w:lang w:val="en-US"/>
+        </w:rPr>
+      </w:pPr>
+      <w:r>
+        <w:rPr>
+          <w:color w:val="auto"/>
+          <w:lang w:val="en-US"/>
+        </w:rPr>
+        <w:t xml:space="preserve">75. </w:t>
+      </w:r>
+      <w:r>
+        <w:rPr>
+          <w:color w:val="auto"/>
+          <w:lang w:val="en-US"/>
+        </w:rPr>
+        <w:tab/>
+        <w:t>Shawon MdTH, Ashrafi SAA, Azad AK, Firth SM, Chowdhury H, Mswia RG, Adair T, Riley I, Abouzahr C, Lopez AD (2021) Routine mortality surveillance to identify the cause of death pattern for out-of-hospital adult (aged 12+ years) deaths in Bangladesh: introduction of automated verbal autopsy. BMC Public Health 21:491</w:t>
+      </w:r>
+    </w:p>
+    <w:p>
+      <w:pPr>
+        <w:pStyle w:val="Bibliography"/>
+        <w:rPr>
+          <w:color w:val="auto"/>
+          <w:lang w:val="en-US"/>
+        </w:rPr>
+      </w:pPr>
+      <w:r>
+        <w:rPr>
+          <w:color w:val="auto"/>
+          <w:lang w:val="en-US"/>
+        </w:rPr>
+        <w:t xml:space="preserve">76. </w:t>
+      </w:r>
+      <w:r>
+        <w:rPr>
+          <w:color w:val="auto"/>
+          <w:lang w:val="en-US"/>
+        </w:rPr>
+        <w:tab/>
+        <w:t>Maqungo M, Nannan N, Nojilana B, et al (2024) Can verbal autopsies be used on a national scale? Key findings and lessons from South Africa’s national cause-of-death validation study. Global Health Action 17:2399413</w:t>
+      </w:r>
+    </w:p>
+    <w:p>
+      <w:pPr>
+        <w:pStyle w:val="Bibliography"/>
+        <w:rPr>
+          <w:color w:val="auto"/>
+          <w:lang w:val="en-US"/>
+        </w:rPr>
+      </w:pPr>
+      <w:r>
+        <w:rPr>
+          <w:color w:val="auto"/>
+          <w:lang w:val="en-US"/>
+        </w:rPr>
+        <w:t xml:space="preserve">77. </w:t>
+      </w:r>
+      <w:r>
+        <w:rPr>
+          <w:color w:val="auto"/>
+          <w:lang w:val="en-US"/>
+        </w:rPr>
+        <w:tab/>
+        <w:t>Onyango D, Awuonda B (2024) Using verbal autopsy to enhance mortality surveillance. The Lancet Global Health 12:e1217–e1218</w:t>
+      </w:r>
+    </w:p>
+    <w:p>
+      <w:pPr>
+        <w:pStyle w:val="Bibliography"/>
+        <w:rPr>
+          <w:color w:val="auto"/>
+          <w:lang w:val="en-US"/>
+        </w:rPr>
+      </w:pPr>
+      <w:r>
+        <w:rPr>
+          <w:color w:val="auto"/>
+          <w:lang w:val="en-US"/>
+        </w:rPr>
+        <w:t xml:space="preserve">78. </w:t>
       </w:r>
       <w:r>
         <w:rPr>
@@ -17709,7 +17890,7 @@
           <w:color w:val="auto"/>
           <w:lang w:val="en-US"/>
         </w:rPr>
-        <w:t xml:space="preserve">62. </w:t>
+        <w:t xml:space="preserve">79. </w:t>
       </w:r>
       <w:r>
         <w:rPr>
@@ -17717,7 +17898,7 @@
           <w:lang w:val="en-US"/>
         </w:rPr>
         <w:tab/>
-        <w:t>Tao G, Cheng S, Zhang Z, Zhu J, Shen G, Zhang X (2023) Opening A Pandora’s Box: Things You Should Know in the Era of Custom GPTs. https://doi.org/10.48550/arXiv.2401.00905</w:t>
+        <w:t>Liu X, Liu H, Yang G, Jiang Z, Cui S, Zhang Z, Wang H, Tao L, Sun Y, Song Z (2025) A generalist medical language model for disease diagnosis assistance. Nature medicine 31:932–942</w:t>
       </w:r>
     </w:p>
     <w:p>
@@ -17733,7 +17914,7 @@
           <w:color w:val="auto"/>
           <w:lang w:val="en-US"/>
         </w:rPr>
-        <w:t xml:space="preserve">63. </w:t>
+        <w:t xml:space="preserve">80. </w:t>
       </w:r>
       <w:r>
         <w:rPr>
@@ -17741,7 +17922,7 @@
           <w:lang w:val="en-US"/>
         </w:rPr>
         <w:tab/>
-        <w:t>Khowaja SA, Khuwaja P, Dev K, Wang W, Nkenyereye L (2024) ChatGPT Needs SPADE (Sustainability, PrivAcy, Digital divide, and Ethics) Evaluation: A Review. Cogn Comput. https://doi.org/10.1007/s12559-024-10285-1</w:t>
+        <w:t>McDuff D, Schaekermann M, Tu T, Palepu A, Wang A, Garrison J, Singhal K, Sharma Y, Azizi S, Kulkarni K (2025) Towards accurate differential diagnosis with large language models. Nature 1–7</w:t>
       </w:r>
     </w:p>
     <w:p>
@@ -17757,7 +17938,7 @@
           <w:color w:val="auto"/>
           <w:lang w:val="en-US"/>
         </w:rPr>
-        <w:t xml:space="preserve">64. </w:t>
+        <w:t xml:space="preserve">81. </w:t>
       </w:r>
       <w:r>
         <w:rPr>
@@ -17765,7 +17946,7 @@
           <w:lang w:val="en-US"/>
         </w:rPr>
         <w:tab/>
-        <w:t>Wu X, Duan R, Ni J (2024) Unveiling security, privacy, and ethical concerns of ChatGPT. Journal of Information and Intelligence 2:102–115</w:t>
+        <w:t>World Health Organization (2022) ODK for verbal autopsy: A quick guide. https://www.who.int/publications/m/item/odk-for-verbal-autopsy--a-quick-guide. Accessed 24 Jan 2024</w:t>
       </w:r>
     </w:p>
     <w:p>
@@ -17781,7 +17962,7 @@
           <w:color w:val="auto"/>
           <w:lang w:val="en-US"/>
         </w:rPr>
-        <w:t xml:space="preserve">65. </w:t>
+        <w:t xml:space="preserve">82. </w:t>
       </w:r>
       <w:r>
         <w:rPr>
@@ -17789,7 +17970,7 @@
           <w:lang w:val="en-US"/>
         </w:rPr>
         <w:tab/>
-        <w:t>Intersoft Consulting (2018) General Data Protection Regulation (GDPR) – Legal Text. In: General Data Protection Regulation (GDPR). https://gdpr-info.eu/. Accessed 24 Jun 2025</w:t>
+        <w:t xml:space="preserve">Nafundi (2023) ODK - Collect data anywhere. </w:t>
       </w:r>
     </w:p>
     <w:p>
@@ -17806,7 +17987,7 @@
           <w:lang w:val="en-US"/>
         </w:rPr>
         <w:lastRenderedPageBreak/>
-        <w:t xml:space="preserve">66. </w:t>
+        <w:t xml:space="preserve">83. </w:t>
       </w:r>
       <w:r>
         <w:rPr>
@@ -17814,7 +17995,7 @@
           <w:lang w:val="en-US"/>
         </w:rPr>
         <w:tab/>
-        <w:t>Beck EJ, Gill ,Wayne, and De Lay PR (2016) Protecting the confidentiality and security of personal health information in low- and middle-income countries in the era of SDGs and Big Data. Global Health Action 9:32089</w:t>
+        <w:t xml:space="preserve">DiPasquale A, Maire N, Bratschi M (2016) Release ODK 2016 WHO VA instrument 1.5.1 SwissTPH/WHO-VA. </w:t>
       </w:r>
     </w:p>
     <w:p>
@@ -17830,7 +18011,7 @@
           <w:color w:val="auto"/>
           <w:lang w:val="en-US"/>
         </w:rPr>
-        <w:t xml:space="preserve">67. </w:t>
+        <w:t xml:space="preserve">84. </w:t>
       </w:r>
       <w:r>
         <w:rPr>
@@ -17838,7 +18019,7 @@
           <w:lang w:val="en-US"/>
         </w:rPr>
         <w:tab/>
-        <w:t>Kwarkye TG (2025) “We know what we are doing”: the politics and trends in artificial intelligence policies in Africa. Canadian Journal of African Studies / Revue canadienne des études africaines 1–19</w:t>
+        <w:t xml:space="preserve">Byass P (2020) InterVA-5.1 User Guide. </w:t>
       </w:r>
     </w:p>
     <w:p>
@@ -17854,7 +18035,31 @@
           <w:color w:val="auto"/>
           <w:lang w:val="en-US"/>
         </w:rPr>
-        <w:t xml:space="preserve">68. </w:t>
+        <w:t xml:space="preserve">85. </w:t>
+      </w:r>
+      <w:r>
+        <w:rPr>
+          <w:color w:val="auto"/>
+          <w:lang w:val="en-US"/>
+        </w:rPr>
+        <w:tab/>
+        <w:t xml:space="preserve">Thomas J, ekarpinskiMITRE, pkmitre, owentrigueros, Choi P, Chu Y pycrossva: Prepare data from WHO and PHRMC instruments for verbal autopsy algorithms. </w:t>
+      </w:r>
+    </w:p>
+    <w:p>
+      <w:pPr>
+        <w:pStyle w:val="Bibliography"/>
+        <w:rPr>
+          <w:color w:val="auto"/>
+          <w:lang w:val="en-US"/>
+        </w:rPr>
+      </w:pPr>
+      <w:r>
+        <w:rPr>
+          <w:color w:val="auto"/>
+          <w:lang w:val="en-US"/>
+        </w:rPr>
+        <w:t xml:space="preserve">86. </w:t>
       </w:r>
       <w:r>
         <w:rPr>
@@ -17878,271 +18083,7 @@
           <w:color w:val="auto"/>
           <w:lang w:val="en-US"/>
         </w:rPr>
-        <w:t xml:space="preserve">69. </w:t>
-      </w:r>
-      <w:r>
-        <w:rPr>
-          <w:color w:val="auto"/>
-          <w:lang w:val="en-US"/>
-        </w:rPr>
-        <w:tab/>
-        <w:t>Johnson D, Goodman R, Patrinely J, et al (2023) Assessing the Accuracy and Reliability of AI-Generated Medical Responses: An Evaluation of the Chat-GPT Model. Res Sq rs.3.rs-2566942</w:t>
-      </w:r>
-    </w:p>
-    <w:p>
-      <w:pPr>
-        <w:pStyle w:val="Bibliography"/>
-        <w:rPr>
-          <w:color w:val="auto"/>
-          <w:lang w:val="en-US"/>
-        </w:rPr>
-      </w:pPr>
-      <w:r>
-        <w:rPr>
-          <w:color w:val="auto"/>
-          <w:lang w:val="en-US"/>
-        </w:rPr>
-        <w:t xml:space="preserve">70. </w:t>
-      </w:r>
-      <w:r>
-        <w:rPr>
-          <w:color w:val="auto"/>
-          <w:lang w:val="en-US"/>
-        </w:rPr>
-        <w:tab/>
-        <w:t xml:space="preserve">Jang ME, Lukasiewicz T (2023) Consistency Analysis of ChatGPT. </w:t>
-      </w:r>
-    </w:p>
-    <w:p>
-      <w:pPr>
-        <w:pStyle w:val="Bibliography"/>
-        <w:rPr>
-          <w:color w:val="auto"/>
-          <w:lang w:val="en-US"/>
-        </w:rPr>
-      </w:pPr>
-      <w:r>
-        <w:rPr>
-          <w:color w:val="auto"/>
-          <w:lang w:val="en-US"/>
-        </w:rPr>
-        <w:t xml:space="preserve">71. </w:t>
-      </w:r>
-      <w:r>
-        <w:rPr>
-          <w:color w:val="auto"/>
-          <w:lang w:val="en-US"/>
-        </w:rPr>
-        <w:tab/>
-        <w:t>Krishna S, Bhambra N, Bleakney R, Bhayana R, Atzen S (2024) Evaluation of Reliability, Repeatability, Robustness, and Confidence of GPT-3.5 and GPT-4 on a Radiology Board–style Examination. Radiology 311:e232715</w:t>
-      </w:r>
-    </w:p>
-    <w:p>
-      <w:pPr>
-        <w:pStyle w:val="Bibliography"/>
-        <w:rPr>
-          <w:color w:val="auto"/>
-          <w:lang w:val="en-US"/>
-        </w:rPr>
-      </w:pPr>
-      <w:r>
-        <w:rPr>
-          <w:color w:val="auto"/>
-          <w:lang w:val="en-US"/>
-        </w:rPr>
-        <w:t xml:space="preserve">72. </w:t>
-      </w:r>
-      <w:r>
-        <w:rPr>
-          <w:color w:val="auto"/>
-          <w:lang w:val="en-US"/>
-        </w:rPr>
-        <w:tab/>
-        <w:t>Shawon MdTH, Ashrafi SAA, Azad AK, Firth SM, Chowdhury H, Mswia RG, Adair T, Riley I, Abouzahr C, Lopez AD (2021) Routine mortality surveillance to identify the cause of death pattern for out-of-hospital adult (aged 12+ years) deaths in Bangladesh: introduction of automated verbal autopsy. BMC Public Health 21:491</w:t>
-      </w:r>
-    </w:p>
-    <w:p>
-      <w:pPr>
-        <w:pStyle w:val="Bibliography"/>
-        <w:rPr>
-          <w:color w:val="auto"/>
-          <w:lang w:val="en-US"/>
-        </w:rPr>
-      </w:pPr>
-      <w:r>
-        <w:rPr>
-          <w:color w:val="auto"/>
-          <w:lang w:val="en-US"/>
-        </w:rPr>
-        <w:t xml:space="preserve">73. </w:t>
-      </w:r>
-      <w:r>
-        <w:rPr>
-          <w:color w:val="auto"/>
-          <w:lang w:val="en-US"/>
-        </w:rPr>
-        <w:tab/>
-        <w:t>Maqungo M, Nannan N, Nojilana B, et al (2024) Can verbal autopsies be used on a national scale? Key findings and lessons from South Africa’s national cause-of-death validation study. Global Health Action 17:2399413</w:t>
-      </w:r>
-    </w:p>
-    <w:p>
-      <w:pPr>
-        <w:pStyle w:val="Bibliography"/>
-        <w:rPr>
-          <w:color w:val="auto"/>
-          <w:lang w:val="en-US"/>
-        </w:rPr>
-      </w:pPr>
-      <w:r>
-        <w:rPr>
-          <w:color w:val="auto"/>
-          <w:lang w:val="en-US"/>
-        </w:rPr>
-        <w:t xml:space="preserve">74. </w:t>
-      </w:r>
-      <w:r>
-        <w:rPr>
-          <w:color w:val="auto"/>
-          <w:lang w:val="en-US"/>
-        </w:rPr>
-        <w:tab/>
-        <w:t>Onyango D, Awuonda B (2024) Using verbal autopsy to enhance mortality surveillance. The Lancet Global Health 12:e1217–e1218</w:t>
-      </w:r>
-    </w:p>
-    <w:p>
-      <w:pPr>
-        <w:pStyle w:val="Bibliography"/>
-        <w:rPr>
-          <w:color w:val="auto"/>
-          <w:lang w:val="en-US"/>
-        </w:rPr>
-      </w:pPr>
-      <w:r>
-        <w:rPr>
-          <w:color w:val="auto"/>
-          <w:lang w:val="en-US"/>
-        </w:rPr>
-        <w:t xml:space="preserve">75. </w:t>
-      </w:r>
-      <w:r>
-        <w:rPr>
-          <w:color w:val="auto"/>
-          <w:lang w:val="en-US"/>
-        </w:rPr>
-        <w:tab/>
-        <w:t>World Health Organization (2022) ODK for verbal autopsy: A quick guide. https://www.who.int/publications/m/item/odk-for-verbal-autopsy--a-quick-guide. Accessed 24 Jan 2024</w:t>
-      </w:r>
-    </w:p>
-    <w:p>
-      <w:pPr>
-        <w:pStyle w:val="Bibliography"/>
-        <w:rPr>
-          <w:color w:val="auto"/>
-          <w:lang w:val="en-US"/>
-        </w:rPr>
-      </w:pPr>
-      <w:r>
-        <w:rPr>
-          <w:color w:val="auto"/>
-          <w:lang w:val="en-US"/>
-        </w:rPr>
-        <w:t xml:space="preserve">76. </w:t>
-      </w:r>
-      <w:r>
-        <w:rPr>
-          <w:color w:val="auto"/>
-          <w:lang w:val="en-US"/>
-        </w:rPr>
-        <w:tab/>
-        <w:t xml:space="preserve">Nafundi (2023) ODK - Collect data anywhere. </w:t>
-      </w:r>
-    </w:p>
-    <w:p>
-      <w:pPr>
-        <w:pStyle w:val="Bibliography"/>
-        <w:rPr>
-          <w:color w:val="auto"/>
-          <w:lang w:val="en-US"/>
-        </w:rPr>
-      </w:pPr>
-      <w:r>
-        <w:rPr>
-          <w:color w:val="auto"/>
-          <w:lang w:val="en-US"/>
-        </w:rPr>
-        <w:t xml:space="preserve">77. </w:t>
-      </w:r>
-      <w:r>
-        <w:rPr>
-          <w:color w:val="auto"/>
-          <w:lang w:val="en-US"/>
-        </w:rPr>
-        <w:tab/>
-        <w:t xml:space="preserve">DiPasquale A, Maire N, Bratschi M (2016) Release ODK 2016 WHO VA instrument 1.5.1 SwissTPH/WHO-VA. </w:t>
-      </w:r>
-    </w:p>
-    <w:p>
-      <w:pPr>
-        <w:pStyle w:val="Bibliography"/>
-        <w:rPr>
-          <w:color w:val="auto"/>
-          <w:lang w:val="en-US"/>
-        </w:rPr>
-      </w:pPr>
-      <w:r>
-        <w:rPr>
-          <w:color w:val="auto"/>
-          <w:lang w:val="en-US"/>
-        </w:rPr>
-        <w:t xml:space="preserve">78. </w:t>
-      </w:r>
-      <w:r>
-        <w:rPr>
-          <w:color w:val="auto"/>
-          <w:lang w:val="en-US"/>
-        </w:rPr>
-        <w:tab/>
-        <w:t xml:space="preserve">Byass P (2020) InterVA-5.1 User Guide. </w:t>
-      </w:r>
-    </w:p>
-    <w:p>
-      <w:pPr>
-        <w:pStyle w:val="Bibliography"/>
-        <w:rPr>
-          <w:color w:val="auto"/>
-          <w:lang w:val="en-US"/>
-        </w:rPr>
-      </w:pPr>
-      <w:r>
-        <w:rPr>
-          <w:color w:val="auto"/>
-          <w:lang w:val="en-US"/>
-        </w:rPr>
-        <w:t xml:space="preserve">79. </w:t>
-      </w:r>
-      <w:r>
-        <w:rPr>
-          <w:color w:val="auto"/>
-          <w:lang w:val="en-US"/>
-        </w:rPr>
-        <w:tab/>
-        <w:t xml:space="preserve">Thomas J, ekarpinskiMITRE, pkmitre, owentrigueros, Choi P, Chu Y pycrossva: Prepare data from WHO and PHRMC instruments for verbal autopsy algorithms. </w:t>
-      </w:r>
-    </w:p>
-    <w:p>
-      <w:pPr>
-        <w:pStyle w:val="Bibliography"/>
-        <w:rPr>
-          <w:color w:val="auto"/>
-          <w:lang w:val="en-US"/>
-        </w:rPr>
-      </w:pPr>
-      <w:r>
-        <w:rPr>
-          <w:color w:val="auto"/>
-          <w:lang w:val="en-US"/>
-        </w:rPr>
-        <w:t xml:space="preserve">80. </w:t>
+        <w:t xml:space="preserve">87. </w:t>
       </w:r>
       <w:r>
         <w:rPr>
@@ -18166,7 +18107,7 @@
           <w:color w:val="auto"/>
           <w:lang w:val="en-US"/>
         </w:rPr>
-        <w:t xml:space="preserve">81. </w:t>
+        <w:t xml:space="preserve">88. </w:t>
       </w:r>
       <w:r>
         <w:rPr>
@@ -18190,7 +18131,7 @@
           <w:color w:val="auto"/>
           <w:lang w:val="en-US"/>
         </w:rPr>
-        <w:t xml:space="preserve">82. </w:t>
+        <w:t xml:space="preserve">89. </w:t>
       </w:r>
       <w:r>
         <w:rPr>
@@ -18214,8 +18155,7 @@
           <w:color w:val="auto"/>
           <w:lang w:val="en-US"/>
         </w:rPr>
-        <w:lastRenderedPageBreak/>
-        <w:t xml:space="preserve">83. </w:t>
+        <w:t xml:space="preserve">90. </w:t>
       </w:r>
       <w:r>
         <w:rPr>
@@ -18249,7 +18189,7 @@
 
 <file path=word/comments.xml><?xml version="1.0" encoding="utf-8"?>
 <w:comments xmlns:wpc="http://schemas.microsoft.com/office/word/2010/wordprocessingCanvas" xmlns:cx="http://schemas.microsoft.com/office/drawing/2014/chartex" xmlns:cx1="http://schemas.microsoft.com/office/drawing/2015/9/8/chartex" xmlns:cx2="http://schemas.microsoft.com/office/drawing/2015/10/21/chartex" xmlns:cx3="http://schemas.microsoft.com/office/drawing/2016/5/9/chartex" xmlns:cx4="http://schemas.microsoft.com/office/drawing/2016/5/10/chartex" xmlns:cx5="http://schemas.microsoft.com/office/drawing/2016/5/11/chartex" xmlns:cx6="http://schemas.microsoft.com/office/drawing/2016/5/12/chartex" xmlns:cx7="http://schemas.microsoft.com/office/drawing/2016/5/13/chartex" xmlns:cx8="http://schemas.microsoft.com/office/drawing/2016/5/14/chartex" xmlns:mc="http://schemas.openxmlformats.org/markup-compatibility/2006" xmlns:aink="http://schemas.microsoft.com/office/drawing/2016/ink" xmlns:am3d="http://schemas.microsoft.com/office/drawing/2017/model3d" xmlns:o="urn:schemas-microsoft-com:office:office" xmlns:oel="http://schemas.microsoft.com/office/2019/extlst" xmlns:r="http://schemas.openxmlformats.org/officeDocument/2006/relationships" xmlns:m="http://schemas.openxmlformats.org/officeDocument/2006/math" xmlns:v="urn:schemas-microsoft-com:vml" xmlns:wp14="http://schemas.microsoft.com/office/word/2010/wordprocessingDrawing" xmlns:wp="http://schemas.openxmlformats.org/drawingml/2006/wordprocessingDrawing" xmlns:w10="urn:schemas-microsoft-com:office:word" xmlns:w="http://schemas.openxmlformats.org/wordprocessingml/2006/main" xmlns:w14="http://schemas.microsoft.com/office/word/2010/wordml" xmlns:w15="http://schemas.microsoft.com/office/word/2012/wordml" xmlns:w16cex="http://schemas.microsoft.com/office/word/2018/wordml/cex" xmlns:w16cid="http://schemas.microsoft.com/office/word/2016/wordml/cid" xmlns:w16="http://schemas.microsoft.com/office/word/2018/wordml" xmlns:w16du="http://schemas.microsoft.com/office/word/2023/wordml/word16du" xmlns:w16sdtdh="http://schemas.microsoft.com/office/word/2020/wordml/sdtdatahash" xmlns:w16sdtfl="http://schemas.microsoft.com/office/word/2024/wordml/sdtformatlock" xmlns:w16se="http://schemas.microsoft.com/office/word/2015/wordml/symex" xmlns:wpg="http://schemas.microsoft.com/office/word/2010/wordprocessingGroup" xmlns:wpi="http://schemas.microsoft.com/office/word/2010/wordprocessingInk" xmlns:wne="http://schemas.microsoft.com/office/word/2006/wordml" xmlns:wps="http://schemas.microsoft.com/office/word/2010/wordprocessingShape" mc:Ignorable="w14 w15 w16se w16cid w16 w16cex w16sdtdh w16sdtfl w16du wp14">
-  <w:comment w:id="0" w:author="R W" w:date="2025-07-30T22:11:00Z" w:initials="RW">
+  <w:comment w:id="0" w:author="R W" w:date="2025-08-11T19:31:00Z" w:initials="RW">
     <w:p>
       <w:pPr>
         <w:jc w:val="left"/>
@@ -18262,54 +18202,67 @@
       </w:r>
       <w:r>
         <w:rPr>
-          <w:color w:val="F6F6F6"/>
           <w:szCs w:val="20"/>
         </w:rPr>
-        <w:t>1. Its affordable.</w:t>
-      </w:r>
-    </w:p>
+        <w:t>Patrick, I have removed the mean across models, but kept the title, as putting PCCC in the y-axis loses horizontal space, and forces the the x-axis labels to be less readable</w:t>
+      </w:r>
+    </w:p>
+  </w:comment>
+  <w:comment w:id="1" w:author="R W" w:date="2025-08-11T18:31:00Z" w:initials="RW">
     <w:p>
       <w:pPr>
         <w:jc w:val="left"/>
       </w:pPr>
       <w:r>
         <w:rPr>
-          <w:color w:val="F6F6F6"/>
+          <w:rStyle w:val="CommentReference"/>
+        </w:rPr>
+        <w:annotationRef/>
+      </w:r>
+      <w:r>
+        <w:rPr>
           <w:szCs w:val="20"/>
         </w:rPr>
-        <w:t>2. Already in SL-HEAL-SL</w:t>
-      </w:r>
-    </w:p>
+        <w:t>Prabhat, this seems to be the section to indicate ethics - I don't see any guidelines requiring it in the methods section</w:t>
+      </w:r>
+    </w:p>
+  </w:comment>
+  <w:comment w:id="2" w:author="R W" w:date="2025-08-11T18:14:00Z" w:initials="RW">
     <w:p>
       <w:pPr>
         <w:jc w:val="left"/>
       </w:pPr>
       <w:r>
         <w:rPr>
-          <w:color w:val="F6F6F6"/>
+          <w:rStyle w:val="CommentReference"/>
+        </w:rPr>
+        <w:annotationRef/>
+      </w:r>
+      <w:r>
+        <w:rPr>
           <w:szCs w:val="20"/>
         </w:rPr>
-        <w:t>3. Costs may fall lower and security improved inhouse models, GPT4-netscape, better LLM customized.</w:t>
-      </w:r>
-    </w:p>
-  </w:comment>
-  <w:comment w:id="1" w:author="R W" w:date="2025-07-26T01:56:00Z" w:initials="RW">
+        <w:t>Prabhat, I believe this is "Not applicable" as noted in the guidelines, but please feel free to correct:</w:t>
+      </w:r>
+    </w:p>
     <w:p>
       <w:pPr>
         <w:jc w:val="left"/>
       </w:pPr>
-      <w:r>
-        <w:rPr>
-          <w:rStyle w:val="CommentReference"/>
-        </w:rPr>
-        <w:annotationRef/>
-      </w:r>
-      <w:r>
-        <w:rPr>
-          <w:szCs w:val="20"/>
-        </w:rPr>
-        <w:t>Add Google nature paper, and reference CAVA in text</w:t>
-      </w:r>
+    </w:p>
+    <w:p>
+      <w:pPr>
+        <w:jc w:val="left"/>
+      </w:pPr>
+      <w:hyperlink r:id="rId1" w:history="1">
+        <w:r>
+          <w:rPr>
+            <w:rStyle w:val="Hyperlink"/>
+            <w:szCs w:val="20"/>
+          </w:rPr>
+          <w:t>https://bmcmedicine.biomedcentral.com/submission-guidelines/preparing-your-manuscript/guidelines</w:t>
+        </w:r>
+      </w:hyperlink>
     </w:p>
   </w:comment>
 </w:comments>
@@ -18317,22 +18270,25 @@
 
 <file path=word/commentsExtended.xml><?xml version="1.0" encoding="utf-8"?>
 <w15:commentsEx xmlns:wpc="http://schemas.microsoft.com/office/word/2010/wordprocessingCanvas" xmlns:cx="http://schemas.microsoft.com/office/drawing/2014/chartex" xmlns:cx1="http://schemas.microsoft.com/office/drawing/2015/9/8/chartex" xmlns:cx2="http://schemas.microsoft.com/office/drawing/2015/10/21/chartex" xmlns:cx3="http://schemas.microsoft.com/office/drawing/2016/5/9/chartex" xmlns:cx4="http://schemas.microsoft.com/office/drawing/2016/5/10/chartex" xmlns:cx5="http://schemas.microsoft.com/office/drawing/2016/5/11/chartex" xmlns:cx6="http://schemas.microsoft.com/office/drawing/2016/5/12/chartex" xmlns:cx7="http://schemas.microsoft.com/office/drawing/2016/5/13/chartex" xmlns:cx8="http://schemas.microsoft.com/office/drawing/2016/5/14/chartex" xmlns:mc="http://schemas.openxmlformats.org/markup-compatibility/2006" xmlns:aink="http://schemas.microsoft.com/office/drawing/2016/ink" xmlns:am3d="http://schemas.microsoft.com/office/drawing/2017/model3d" xmlns:o="urn:schemas-microsoft-com:office:office" xmlns:oel="http://schemas.microsoft.com/office/2019/extlst" xmlns:r="http://schemas.openxmlformats.org/officeDocument/2006/relationships" xmlns:m="http://schemas.openxmlformats.org/officeDocument/2006/math" xmlns:v="urn:schemas-microsoft-com:vml" xmlns:wp14="http://schemas.microsoft.com/office/word/2010/wordprocessingDrawing" xmlns:wp="http://schemas.openxmlformats.org/drawingml/2006/wordprocessingDrawing" xmlns:w10="urn:schemas-microsoft-com:office:word" xmlns:w="http://schemas.openxmlformats.org/wordprocessingml/2006/main" xmlns:w14="http://schemas.microsoft.com/office/word/2010/wordml" xmlns:w15="http://schemas.microsoft.com/office/word/2012/wordml" xmlns:w16cex="http://schemas.microsoft.com/office/word/2018/wordml/cex" xmlns:w16cid="http://schemas.microsoft.com/office/word/2016/wordml/cid" xmlns:w16="http://schemas.microsoft.com/office/word/2018/wordml" xmlns:w16du="http://schemas.microsoft.com/office/word/2023/wordml/word16du" xmlns:w16sdtdh="http://schemas.microsoft.com/office/word/2020/wordml/sdtdatahash" xmlns:w16sdtfl="http://schemas.microsoft.com/office/word/2024/wordml/sdtformatlock" xmlns:w16se="http://schemas.microsoft.com/office/word/2015/wordml/symex" xmlns:wpg="http://schemas.microsoft.com/office/word/2010/wordprocessingGroup" xmlns:wpi="http://schemas.microsoft.com/office/word/2010/wordprocessingInk" xmlns:wne="http://schemas.microsoft.com/office/word/2006/wordml" xmlns:wps="http://schemas.microsoft.com/office/word/2010/wordprocessingShape" mc:Ignorable="w14 w15 w16se w16cid w16 w16cex w16sdtdh w16sdtfl w16du wp14">
-  <w15:commentEx w15:paraId="64095D07" w15:done="0"/>
-  <w15:commentEx w15:paraId="1E13497A" w15:done="0"/>
+  <w15:commentEx w15:paraId="7A9E4FDF" w15:done="0"/>
+  <w15:commentEx w15:paraId="7CCD14B1" w15:done="0"/>
+  <w15:commentEx w15:paraId="6874BAD5" w15:done="0"/>
 </w15:commentsEx>
 </file>
 
 <file path=word/commentsExtensible.xml><?xml version="1.0" encoding="utf-8"?>
 <w16cex:commentsExtensible xmlns:wpc="http://schemas.microsoft.com/office/word/2010/wordprocessingCanvas" xmlns:cx="http://schemas.microsoft.com/office/drawing/2014/chartex" xmlns:cx1="http://schemas.microsoft.com/office/drawing/2015/9/8/chartex" xmlns:cx2="http://schemas.microsoft.com/office/drawing/2015/10/21/chartex" xmlns:cx3="http://schemas.microsoft.com/office/drawing/2016/5/9/chartex" xmlns:cx4="http://schemas.microsoft.com/office/drawing/2016/5/10/chartex" xmlns:cx5="http://schemas.microsoft.com/office/drawing/2016/5/11/chartex" xmlns:cx6="http://schemas.microsoft.com/office/drawing/2016/5/12/chartex" xmlns:cx7="http://schemas.microsoft.com/office/drawing/2016/5/13/chartex" xmlns:cx8="http://schemas.microsoft.com/office/drawing/2016/5/14/chartex" xmlns:cr="http://schemas.microsoft.com/office/comments/2020/reactions" xmlns:mc="http://schemas.openxmlformats.org/markup-compatibility/2006" xmlns:aink="http://schemas.microsoft.com/office/drawing/2016/ink" xmlns:am3d="http://schemas.microsoft.com/office/drawing/2017/model3d" xmlns:o="urn:schemas-microsoft-com:office:office" xmlns:oel="http://schemas.microsoft.com/office/2019/extlst" xmlns:r="http://schemas.openxmlformats.org/officeDocument/2006/relationships" xmlns:m="http://schemas.openxmlformats.org/officeDocument/2006/math" xmlns:v="urn:schemas-microsoft-com:vml" xmlns:wp14="http://schemas.microsoft.com/office/word/2010/wordprocessingDrawing" xmlns:wp="http://schemas.openxmlformats.org/drawingml/2006/wordprocessingDrawing" xmlns:w10="urn:schemas-microsoft-com:office:word" xmlns:w="http://schemas.openxmlformats.org/wordprocessingml/2006/main" xmlns:w14="http://schemas.microsoft.com/office/word/2010/wordml" xmlns:w15="http://schemas.microsoft.com/office/word/2012/wordml" xmlns:w16cex="http://schemas.microsoft.com/office/word/2018/wordml/cex" xmlns:w16cid="http://schemas.microsoft.com/office/word/2016/wordml/cid" xmlns:w16="http://schemas.microsoft.com/office/word/2018/wordml" xmlns:w16du="http://schemas.microsoft.com/office/word/2023/wordml/word16du" xmlns:w16sdtdh="http://schemas.microsoft.com/office/word/2020/wordml/sdtdatahash" xmlns:w16sdtfl="http://schemas.microsoft.com/office/word/2024/wordml/sdtformatlock" xmlns:w16se="http://schemas.microsoft.com/office/word/2015/wordml/symex" xmlns:wpg="http://schemas.microsoft.com/office/word/2010/wordprocessingGroup" xmlns:wpi="http://schemas.microsoft.com/office/word/2010/wordprocessingInk" xmlns:wne="http://schemas.microsoft.com/office/word/2006/wordml" xmlns:wps="http://schemas.microsoft.com/office/word/2010/wordprocessingShape" mc:Ignorable="w14 w15 w16se w16cid w16 w16cex w16sdtdh w16sdtfl cr w16du wp14">
-  <w16cex:commentExtensible w16cex:durableId="744BFFAD" w16cex:dateUtc="2025-07-31T02:11:00Z"/>
-  <w16cex:commentExtensible w16cex:durableId="64FB49BB" w16cex:dateUtc="2025-07-26T05:56:00Z"/>
+  <w16cex:commentExtensible w16cex:durableId="5C9C7A22" w16cex:dateUtc="2025-08-11T23:31:00Z"/>
+  <w16cex:commentExtensible w16cex:durableId="1DB7AD9E" w16cex:dateUtc="2025-08-11T22:31:00Z"/>
+  <w16cex:commentExtensible w16cex:durableId="3DBD08CC" w16cex:dateUtc="2025-08-11T22:14:00Z"/>
 </w16cex:commentsExtensible>
 </file>
 
 <file path=word/commentsIds.xml><?xml version="1.0" encoding="utf-8"?>
 <w16cid:commentsIds xmlns:wpc="http://schemas.microsoft.com/office/word/2010/wordprocessingCanvas" xmlns:cx="http://schemas.microsoft.com/office/drawing/2014/chartex" xmlns:cx1="http://schemas.microsoft.com/office/drawing/2015/9/8/chartex" xmlns:cx2="http://schemas.microsoft.com/office/drawing/2015/10/21/chartex" xmlns:cx3="http://schemas.microsoft.com/office/drawing/2016/5/9/chartex" xmlns:cx4="http://schemas.microsoft.com/office/drawing/2016/5/10/chartex" xmlns:cx5="http://schemas.microsoft.com/office/drawing/2016/5/11/chartex" xmlns:cx6="http://schemas.microsoft.com/office/drawing/2016/5/12/chartex" xmlns:cx7="http://schemas.microsoft.com/office/drawing/2016/5/13/chartex" xmlns:cx8="http://schemas.microsoft.com/office/drawing/2016/5/14/chartex" xmlns:mc="http://schemas.openxmlformats.org/markup-compatibility/2006" xmlns:aink="http://schemas.microsoft.com/office/drawing/2016/ink" xmlns:am3d="http://schemas.microsoft.com/office/drawing/2017/model3d" xmlns:o="urn:schemas-microsoft-com:office:office" xmlns:oel="http://schemas.microsoft.com/office/2019/extlst" xmlns:r="http://schemas.openxmlformats.org/officeDocument/2006/relationships" xmlns:m="http://schemas.openxmlformats.org/officeDocument/2006/math" xmlns:v="urn:schemas-microsoft-com:vml" xmlns:wp14="http://schemas.microsoft.com/office/word/2010/wordprocessingDrawing" xmlns:wp="http://schemas.openxmlformats.org/drawingml/2006/wordprocessingDrawing" xmlns:w10="urn:schemas-microsoft-com:office:word" xmlns:w="http://schemas.openxmlformats.org/wordprocessingml/2006/main" xmlns:w14="http://schemas.microsoft.com/office/word/2010/wordml" xmlns:w15="http://schemas.microsoft.com/office/word/2012/wordml" xmlns:w16cex="http://schemas.microsoft.com/office/word/2018/wordml/cex" xmlns:w16cid="http://schemas.microsoft.com/office/word/2016/wordml/cid" xmlns:w16="http://schemas.microsoft.com/office/word/2018/wordml" xmlns:w16du="http://schemas.microsoft.com/office/word/2023/wordml/word16du" xmlns:w16sdtdh="http://schemas.microsoft.com/office/word/2020/wordml/sdtdatahash" xmlns:w16sdtfl="http://schemas.microsoft.com/office/word/2024/wordml/sdtformatlock" xmlns:w16se="http://schemas.microsoft.com/office/word/2015/wordml/symex" xmlns:wpg="http://schemas.microsoft.com/office/word/2010/wordprocessingGroup" xmlns:wpi="http://schemas.microsoft.com/office/word/2010/wordprocessingInk" xmlns:wne="http://schemas.microsoft.com/office/word/2006/wordml" xmlns:wps="http://schemas.microsoft.com/office/word/2010/wordprocessingShape" mc:Ignorable="w14 w15 w16se w16cid w16 w16cex w16sdtdh w16sdtfl w16du wp14">
-  <w16cid:commentId w16cid:paraId="64095D07" w16cid:durableId="744BFFAD"/>
-  <w16cid:commentId w16cid:paraId="1E13497A" w16cid:durableId="64FB49BB"/>
+  <w16cid:commentId w16cid:paraId="7A9E4FDF" w16cid:durableId="5C9C7A22"/>
+  <w16cid:commentId w16cid:paraId="7CCD14B1" w16cid:durableId="1DB7AD9E"/>
+  <w16cid:commentId w16cid:paraId="6874BAD5" w16cid:durableId="3DBD08CC"/>
 </w16cid:commentsIds>
 </file>
 

</xml_diff>

<commit_message>
Finished initial draft of v2
</commit_message>
<xml_diff>
--- a/manuscript/wen-et-al-2025-cava-v2.docx
+++ b/manuscript/wen-et-al-2025-cava-v2.docx
@@ -209,14 +209,12 @@
       <w:r>
         <w:t xml:space="preserve">*Corresponding author(s). E-mail(s): </w:t>
       </w:r>
-      <w:proofErr w:type="gramStart"/>
       <w:r>
         <w:t>prabhat.jha@utoronto.ca</w:t>
       </w:r>
       <w:r>
         <w:t>;</w:t>
       </w:r>
-      <w:proofErr w:type="gramEnd"/>
     </w:p>
     <w:p>
       <w:pPr>
@@ -269,13 +267,8 @@
         <w:t xml:space="preserve"> </w:t>
       </w:r>
       <w:r>
-        <w:t xml:space="preserve">prabhat.jha@utoronto.ca; </w:t>
-      </w:r>
-      <w:proofErr w:type="gramStart"/>
-      <w:r>
-        <w:t>rashidansumana@gmail.com;</w:t>
-      </w:r>
-      <w:proofErr w:type="gramEnd"/>
+        <w:t>prabhat.jha@utoronto.ca; rashidansumana@gmail.com;</w:t>
+      </w:r>
     </w:p>
     <w:p>
       <w:pPr>
@@ -305,7 +298,19 @@
         <w:rPr>
           <w:sz w:val="18"/>
         </w:rPr>
-        <w:t>Verbal autopsies (VAs) collect information on deaths occurring outside traditional healthcare settings to estimate representative Causes of Death (CODs). Current computer models assign CODs at population-level accuracy comparable to physicians, but perform poorly at the individual level, largely due to reliance on structured questionnaire data and neglect of narrative free text. Recently, the large language model ChatGPT-4 demonstrated human-level performance on professional and academic benchmarks. While ChatGPT-4 shows promise in COD assignment, its application to VA narratives has not yet been evaluated.</w:t>
+        <w:t xml:space="preserve">Verbal autopsies (VAs) collect information on deaths occurring outside traditional healthcare settings to estimate representative Causes of Death (CODs). Current computer models assign CODs at population-level accuracy comparable to physicians, but perform poorly at the </w:t>
+      </w:r>
+      <w:r>
+        <w:rPr>
+          <w:sz w:val="18"/>
+        </w:rPr>
+        <w:t>individual-level</w:t>
+      </w:r>
+      <w:r>
+        <w:rPr>
+          <w:sz w:val="18"/>
+        </w:rPr>
+        <w:t>, largely due to reliance on structured questionnaire data and neglect of narrative free text. Recently, the large language model ChatGPT-4 demonstrated human-level performance on professional and academic benchmarks. While ChatGPT-4 shows promise in COD assignment, its application to VA narratives has not yet been evaluated.</w:t>
       </w:r>
     </w:p>
     <w:p>
@@ -326,47 +331,43 @@
         <w:rPr>
           <w:sz w:val="18"/>
         </w:rPr>
-        <w:t xml:space="preserve">We analyzed 6,939 VA records from Sierra Leone (2019–2022) to compare four models, GPT-3.5, GPT-4, InterVA-5, and </w:t>
-      </w:r>
-      <w:proofErr w:type="spellStart"/>
+        <w:t xml:space="preserve">We analyzed 6,939 VA records from Sierra Leone (2019–2022) to compare four models, GPT-3.5, GPT-4, InterVA-5, and InSilicoVA, against physician-assigned CODs at population and </w:t>
+      </w:r>
       <w:r>
         <w:rPr>
           <w:sz w:val="18"/>
         </w:rPr>
-        <w:t>InSilicoVA</w:t>
-      </w:r>
-      <w:proofErr w:type="spellEnd"/>
+        <w:t>individual level</w:t>
+      </w:r>
       <w:r>
         <w:rPr>
           <w:sz w:val="18"/>
         </w:rPr>
-        <w:t xml:space="preserve">, against physician-assigned CODs at population and individual levels. GPT models used narratives, whereas InterVA-5 and </w:t>
-      </w:r>
-      <w:proofErr w:type="spellStart"/>
+        <w:t>s. GPT models used narratives, whereas InterVA-5 and InSilicoVA relied on questionnaires. CODs were grouped into 19, 10, and 7 categories for adult, child, and neonatal deaths. Cause Specific Mortality Fraction (CSMF)</w:t>
+      </w:r>
       <w:r>
         <w:rPr>
           <w:sz w:val="18"/>
         </w:rPr>
-        <w:t>InSilicoVA</w:t>
-      </w:r>
-      <w:proofErr w:type="spellEnd"/>
+        <w:t xml:space="preserve"> </w:t>
+      </w:r>
       <w:r>
         <w:rPr>
           <w:sz w:val="18"/>
         </w:rPr>
-        <w:t xml:space="preserve"> relied on questionnaires. CODs were grouped into 19, 10, and 7 categories for adult, child, and neonatal deaths. Cause Specific Mortality Fraction (CSMF)</w:t>
+        <w:t xml:space="preserve">accuracy and Partial Chance Corrected Concordance (PCCC) were used to assess population and </w:t>
       </w:r>
       <w:r>
         <w:rPr>
           <w:sz w:val="18"/>
         </w:rPr>
-        <w:t xml:space="preserve"> </w:t>
+        <w:t>individual-level</w:t>
       </w:r>
       <w:r>
         <w:rPr>
           <w:sz w:val="18"/>
         </w:rPr>
-        <w:t>accuracy and Partial Chance Corrected Concordance (PCCC) were used to assess population and individual level agreement with physician coding respectively, stratified by age and COD.</w:t>
+        <w:t xml:space="preserve"> agreement with physician coding respectively, stratified by age and COD.</w:t>
       </w:r>
     </w:p>
     <w:p>
@@ -398,14 +399,12 @@
         </w:rPr>
         <w:t xml:space="preserve"> </w:t>
       </w:r>
-      <w:proofErr w:type="spellStart"/>
       <w:r>
         <w:rPr>
           <w:sz w:val="18"/>
         </w:rPr>
         <w:t>InSilicoVA</w:t>
       </w:r>
-      <w:proofErr w:type="spellEnd"/>
       <w:r>
         <w:rPr>
           <w:sz w:val="18"/>
@@ -482,21 +481,7 @@
         <w:rPr>
           <w:sz w:val="18"/>
         </w:rPr>
-        <w:t xml:space="preserve">GPT4, GPT-3.5, and </w:t>
-      </w:r>
-      <w:proofErr w:type="spellStart"/>
-      <w:r>
-        <w:rPr>
-          <w:sz w:val="18"/>
-        </w:rPr>
-        <w:t>InSilicoVA</w:t>
-      </w:r>
-      <w:proofErr w:type="spellEnd"/>
-      <w:r>
-        <w:rPr>
-          <w:sz w:val="18"/>
-        </w:rPr>
-        <w:t xml:space="preserve"> achieved the highest PCCC in 17, 9, and 4 of the 30 CODs, respectively. At the population level, all models achieved comparable CSMF accuracies (0.74–0.79).</w:t>
+        <w:t>GPT4, GPT-3.5, and InSilicoVA achieved the highest PCCC in 17, 9, and 4 of the 30 CODs, respectively. At the population level, all models achieved comparable CSMF accuracies (0.74–0.79).</w:t>
       </w:r>
     </w:p>
     <w:p>
@@ -514,35 +499,19 @@
         <w:rPr>
           <w:sz w:val="18"/>
         </w:rPr>
-        <w:t xml:space="preserve">All models performed similarly at the population level, but GPT models and </w:t>
-      </w:r>
-      <w:proofErr w:type="spellStart"/>
+        <w:t xml:space="preserve">All models performed similarly at the population level, but GPT models and InSilicoVA showed greater performance for specific CODs at the </w:t>
+      </w:r>
       <w:r>
         <w:rPr>
           <w:sz w:val="18"/>
         </w:rPr>
-        <w:t>InSilicoVA</w:t>
-      </w:r>
-      <w:proofErr w:type="spellEnd"/>
+        <w:t>individual-level</w:t>
+      </w:r>
       <w:r>
         <w:rPr>
           <w:sz w:val="18"/>
         </w:rPr>
-        <w:t xml:space="preserve"> showed greater performance for specific CODs at the individual level. GPT models demonstrated improvements over InterVA-5 and </w:t>
-      </w:r>
-      <w:proofErr w:type="spellStart"/>
-      <w:r>
-        <w:rPr>
-          <w:sz w:val="18"/>
-        </w:rPr>
-        <w:t>InSilicoVA</w:t>
-      </w:r>
-      <w:proofErr w:type="spellEnd"/>
-      <w:r>
-        <w:rPr>
-          <w:sz w:val="18"/>
-        </w:rPr>
-        <w:t xml:space="preserve"> models. This study provides foundational evidence for integrating computer models to assist physicians with alternative diagnoses, helping reduce ill-defined codes and improve agreement in COD assignment.</w:t>
+        <w:t>. GPT models demonstrated improvements over InterVA-5 and InSilicoVA models. This study provides foundational evidence for integrating computer models to assist physicians with alternative diagnoses, helping reduce ill-defined codes and improve agreement in COD assignment.</w:t>
       </w:r>
     </w:p>
     <w:p>
@@ -726,15 +695,7 @@
         <w:fldChar w:fldCharType="end"/>
       </w:r>
       <w:r>
-        <w:t xml:space="preserve">. To overcome these limitations, automated Computer Coded Verbal Autopsy (CCVA) methods such as </w:t>
-      </w:r>
-      <w:proofErr w:type="spellStart"/>
-      <w:r>
-        <w:t>InterVA</w:t>
-      </w:r>
-      <w:proofErr w:type="spellEnd"/>
-      <w:r>
-        <w:t xml:space="preserve"> </w:t>
+        <w:t xml:space="preserve">. To overcome these limitations, automated Computer Coded Verbal Autopsy (CCVA) methods such as InterVA </w:t>
       </w:r>
       <w:r>
         <w:fldChar w:fldCharType="begin"/>
@@ -752,15 +713,7 @@
         <w:fldChar w:fldCharType="end"/>
       </w:r>
       <w:r>
-        <w:t xml:space="preserve"> and </w:t>
-      </w:r>
-      <w:proofErr w:type="spellStart"/>
-      <w:r>
-        <w:t>InSilicoVA</w:t>
-      </w:r>
-      <w:proofErr w:type="spellEnd"/>
-      <w:r>
-        <w:t xml:space="preserve"> </w:t>
+        <w:t xml:space="preserve"> and InSilicoVA </w:t>
       </w:r>
       <w:r>
         <w:fldChar w:fldCharType="begin"/>
@@ -778,7 +731,13 @@
         <w:fldChar w:fldCharType="end"/>
       </w:r>
       <w:r>
-        <w:t xml:space="preserve"> have been developed. These models offer scalable and reproducible alternatives and have demonstrated comparable performance to physicians at the population level. However, their performance at the individual level remains limited </w:t>
+        <w:t xml:space="preserve"> have been developed. These models offer scalable and reproducible alternatives and have demonstrated comparable performance to physicians at the population level. However, their performance at the </w:t>
+      </w:r>
+      <w:r>
+        <w:t>individual-level</w:t>
+      </w:r>
+      <w:r>
+        <w:t xml:space="preserve"> remains limited </w:t>
       </w:r>
       <w:r>
         <w:fldChar w:fldCharType="begin"/>
@@ -877,15 +836,7 @@
       </w:r>
       <w:r>
         <w:lastRenderedPageBreak/>
-        <w:t xml:space="preserve">such data, we conducted a study using VA records from Sierra Leone (2019–2022) to compare four models, GPT-3.5, GPT-4, InterVA-5, and </w:t>
-      </w:r>
-      <w:proofErr w:type="spellStart"/>
-      <w:r>
-        <w:t>InSilicoVA</w:t>
-      </w:r>
-      <w:proofErr w:type="spellEnd"/>
-      <w:r>
-        <w:t>, against physician</w:t>
+        <w:t>such data, we conducted a study using VA records from Sierra Leone (2019–2022) to compare four models, GPT-3.5, GPT-4, InterVA-5, and InSilicoVA, against physician</w:t>
       </w:r>
       <w:r>
         <w:t>-assigned CODs. This work aims to evaluate the potential of LLMs in enhancing COD assignment from narrative data in low-resource settings.</w:t>
@@ -904,15 +855,7 @@
         <w:t xml:space="preserve">This study outlines the methodology used to compare cause of </w:t>
       </w:r>
       <w:r>
-        <w:t xml:space="preserve">death (COD) assignments from four models, GPT-3.5, GPT-4, InterVA-5, and </w:t>
-      </w:r>
-      <w:proofErr w:type="spellStart"/>
-      <w:r>
-        <w:t>InSilicoVA</w:t>
-      </w:r>
-      <w:proofErr w:type="spellEnd"/>
-      <w:r>
-        <w:t>, with physician-determined CODs, as summarized in Figure 1. The dataset was first filtered to include only records with physician agreement, as described in Section 2.1. Section 2.2 details the input formats and output structures of the four models. Section 2.3 presents the evaluation framework, which compares model outputs to physician</w:t>
+        <w:t>death (COD) assignments from four models, GPT-3.5, GPT-4, InterVA-5, and InSilicoVA, with physician-determined CODs, as summarized in Figure 1. The dataset was first filtered to include only records with physician agreement, as described in Section 2.1. Section 2.2 details the input formats and output structures of the four models. Section 2.3 presents the evaluation framework, which compares model outputs to physician</w:t>
       </w:r>
       <w:r>
         <w:t xml:space="preserve"> </w:t>
@@ -987,10 +930,40 @@
         <w:t xml:space="preserve">Fig. 1 </w:t>
       </w:r>
       <w:r>
-        <w:t>Flow chart for verbal autopsy coding comparison</w:t>
+        <w:t xml:space="preserve">Flow </w:t>
+      </w:r>
+      <w:r>
+        <w:t>diagram</w:t>
+      </w:r>
+      <w:r>
+        <w:t xml:space="preserve"> for verbal autopsy coding comparison</w:t>
+      </w:r>
+      <w:r>
+        <w:t xml:space="preserve"> of 6939 </w:t>
+      </w:r>
+      <w:r>
+        <w:t xml:space="preserve">sample </w:t>
+      </w:r>
+      <w:r>
+        <w:t>deaths in Sierra Leone</w:t>
       </w:r>
       <w:r>
         <w:t>.</w:t>
+      </w:r>
+      <w:r>
+        <w:t xml:space="preserve"> Verbal autopsy data containing 11,920 sample deaths were initially collected from in-field surveys, and filtered to </w:t>
+      </w:r>
+      <w:r>
+        <w:t>6939</w:t>
+      </w:r>
+      <w:r>
+        <w:t xml:space="preserve"> records where two randomly assigned physicians agreed on the cause of death.</w:t>
+      </w:r>
+      <w:r>
+        <w:t xml:space="preserve"> Four computer models GPT-3.5, GPT-4, InterVA-5, and InSilicoVA were </w:t>
+      </w:r>
+      <w:r>
+        <w:t>compared to physicians using standardized CGHR-10 codes, and evaluated using individual PCCC and population CSMF accuracy metrics.</w:t>
       </w:r>
     </w:p>
     <w:p>
@@ -1109,31 +1082,7 @@
     </w:p>
     <w:p>
       <w:r>
-        <w:t xml:space="preserve">Four computational models were used to assign causes of death (CODs) for each of the 6,939 physician-agreed verbal autopsy (VA) records: GPT-3.5, GPT-4, InterVA-5, and </w:t>
-      </w:r>
-      <w:proofErr w:type="spellStart"/>
-      <w:r>
-        <w:t>InSilicoVA</w:t>
-      </w:r>
-      <w:proofErr w:type="spellEnd"/>
-      <w:r>
-        <w:t xml:space="preserve">. InterVA-5 and </w:t>
-      </w:r>
-      <w:proofErr w:type="spellStart"/>
-      <w:r>
-        <w:t>InSilicoVA</w:t>
-      </w:r>
-      <w:proofErr w:type="spellEnd"/>
-      <w:r>
-        <w:t xml:space="preserve"> are widely used statistical models within the </w:t>
-      </w:r>
-      <w:proofErr w:type="spellStart"/>
-      <w:r>
-        <w:t>OpenVA</w:t>
-      </w:r>
-      <w:proofErr w:type="spellEnd"/>
-      <w:r>
-        <w:t xml:space="preserve"> framework for COD assignment in VA</w:t>
+        <w:t>Four computational models were used to assign causes of death (CODs) for each of the 6,939 physician-agreed verbal autopsy (VA) records: GPT-3.5, GPT-4, InterVA-5, and InSilicoVA. InterVA-5 and InSilicoVA are widely used statistical models within the OpenVA framework for COD assignment in VA</w:t>
       </w:r>
       <w:r>
         <w:t xml:space="preserve">s </w:t>
@@ -1178,15 +1127,7 @@
         <w:fldChar w:fldCharType="end"/>
       </w:r>
       <w:r>
-        <w:t xml:space="preserve">. </w:t>
-      </w:r>
-      <w:proofErr w:type="spellStart"/>
-      <w:r>
-        <w:t>InSilicoVA</w:t>
-      </w:r>
-      <w:proofErr w:type="spellEnd"/>
-      <w:r>
-        <w:t xml:space="preserve"> extends this approach by incorporating a hierarchical Bayesian framework and Markov </w:t>
+        <w:t xml:space="preserve">. InSilicoVA extends this approach by incorporating a hierarchical Bayesian framework and Markov </w:t>
       </w:r>
       <w:r>
         <w:lastRenderedPageBreak/>
@@ -1436,23 +1377,7 @@
     </w:p>
     <w:p>
       <w:r>
-        <w:t xml:space="preserve">InterVA-5 and </w:t>
-      </w:r>
-      <w:proofErr w:type="spellStart"/>
-      <w:r>
-        <w:t>InSilicoVA</w:t>
-      </w:r>
-      <w:proofErr w:type="spellEnd"/>
-      <w:r>
-        <w:t xml:space="preserve"> used structured questionnaire data, which were converted into </w:t>
-      </w:r>
-      <w:proofErr w:type="spellStart"/>
-      <w:r>
-        <w:t>OpenVA</w:t>
-      </w:r>
-      <w:proofErr w:type="spellEnd"/>
-      <w:r>
-        <w:t xml:space="preserve">-compatible format </w:t>
+        <w:t xml:space="preserve">InterVA-5 and InSilicoVA used structured questionnaire data, which were converted into OpenVA-compatible format </w:t>
       </w:r>
       <w:r>
         <w:fldChar w:fldCharType="begin"/>
@@ -1507,7 +1432,19 @@
     </w:p>
     <w:p>
       <w:r>
-        <w:t>Model performance was assessed at both the population and individual levels by comparing each model’s CGHR-10 COD assignments to those of physicians for all 6,939 records. Cause-</w:t>
+        <w:t xml:space="preserve">Model performance was assessed at both the population and </w:t>
+      </w:r>
+      <w:r>
+        <w:t>individual</w:t>
+      </w:r>
+      <w:r>
+        <w:t xml:space="preserve"> </w:t>
+      </w:r>
+      <w:r>
+        <w:t>level</w:t>
+      </w:r>
+      <w:r>
+        <w:t>s by comparing each model’s CGHR-10 COD assignments to those of physicians for all 6,939 records. Cause-</w:t>
       </w:r>
       <w:r>
         <w:t>Specific Mortality Fraction (CSMF) accuracy was used to evaluate agreement at the population level (see Appendix B.3.1), while Partial Chance</w:t>
@@ -1613,7 +1550,13 @@
         <w:t xml:space="preserve">he remainder of </w:t>
       </w:r>
       <w:r>
-        <w:t>the results focus on the individual level performances measured by PCCC.</w:t>
+        <w:t xml:space="preserve">the results focus on the </w:t>
+      </w:r>
+      <w:r>
+        <w:t>individual-level</w:t>
+      </w:r>
+      <w:r>
+        <w:t xml:space="preserve"> performances measured by PCCC.</w:t>
       </w:r>
       <w:r>
         <w:t xml:space="preserve"> </w:t>
@@ -1625,29 +1568,13 @@
         <w:t xml:space="preserve"> </w:t>
       </w:r>
       <w:r>
-        <w:t xml:space="preserve">followed by GPT-3.5 (0.56), </w:t>
-      </w:r>
-      <w:proofErr w:type="spellStart"/>
-      <w:r>
-        <w:t>InSilicoVA</w:t>
-      </w:r>
-      <w:proofErr w:type="spellEnd"/>
-      <w:r>
-        <w:t xml:space="preserve"> (0.44), and InterVA-5 (0.44) (Figure 2). GPT-3.5 and GPT-4 had improvements from 0.14-0.</w:t>
+        <w:t>followed by GPT-3.5 (0.56), InSilicoVA (0.44), and InterVA-5 (0.44) (Figure 2). GPT-3.5 and GPT-4 had improvements from 0.14-0.</w:t>
       </w:r>
       <w:r>
         <w:t>18 in the PCCC</w:t>
       </w:r>
       <w:r>
-        <w:t xml:space="preserve"> over </w:t>
-      </w:r>
-      <w:proofErr w:type="spellStart"/>
-      <w:r>
-        <w:t>InSilicoVA</w:t>
-      </w:r>
-      <w:proofErr w:type="spellEnd"/>
-      <w:r>
-        <w:t xml:space="preserve"> and InterVA-5, while GPT-4 slightly improved over GPT-3.5 by 0.05.</w:t>
+        <w:t xml:space="preserve"> over InSilicoVA and InterVA-5, while GPT-4 slightly improved over GPT-3.5 by 0.05.</w:t>
       </w:r>
       <w:r>
         <w:t xml:space="preserve"> </w:t>
@@ -1665,15 +1592,7 @@
         <w:t xml:space="preserve"> neonate). GPT-4 had the best performance for </w:t>
       </w:r>
       <w:r>
-        <w:t xml:space="preserve">adult and neonatal records (0.64 and 0.58), while GPT-3.5 had the best performance for child records (0.54) with GPT-4 performing slightly worse (0.51). </w:t>
-      </w:r>
-      <w:proofErr w:type="spellStart"/>
-      <w:r>
-        <w:t>InSilicoVA</w:t>
-      </w:r>
-      <w:proofErr w:type="spellEnd"/>
-      <w:r>
-        <w:t xml:space="preserve"> and InterVA-5 performed the wors</w:t>
+        <w:t>adult and neonatal records (0.64 and 0.58), while GPT-3.5 had the best performance for child records (0.54) with GPT-4 performing slightly worse (0.51). InSilicoVA and InterVA-5 performed the wors</w:t>
       </w:r>
       <w:r>
         <w:t>t</w:t>
@@ -1797,22 +1716,49 @@
         <w:t xml:space="preserve"> </w:t>
       </w:r>
       <w:r>
-        <w:t xml:space="preserve">Overall individual (PCCC) and population (CSMF accuracy) </w:t>
+        <w:t>I</w:t>
+      </w:r>
+      <w:r>
+        <w:t xml:space="preserve">ndividual (PCCC) and population (CSMF accuracy) </w:t>
       </w:r>
       <w:r>
         <w:t xml:space="preserve">level </w:t>
       </w:r>
       <w:r>
-        <w:t xml:space="preserve">model </w:t>
+        <w:t xml:space="preserve">verbal autopsy coding </w:t>
       </w:r>
       <w:r>
         <w:t>performance</w:t>
       </w:r>
       <w:r>
-        <w:t xml:space="preserve"> for verbal autopsy coding</w:t>
+        <w:t xml:space="preserve"> </w:t>
+      </w:r>
+      <w:r>
+        <w:t xml:space="preserve">of all </w:t>
+      </w:r>
+      <w:r>
+        <w:t>6939 deaths</w:t>
       </w:r>
       <w:r>
         <w:t>.</w:t>
+      </w:r>
+      <w:r>
+        <w:t xml:space="preserve"> PCCC and CSMF accuracy values range from 0 to 1.</w:t>
+      </w:r>
+      <w:r>
+        <w:t xml:space="preserve"> PCCC values of 1 indicate complete agreement with physician coding per </w:t>
+      </w:r>
+      <w:r>
+        <w:t>individual death</w:t>
+      </w:r>
+      <w:r>
+        <w:t xml:space="preserve">, while CSMF accuracy values of 1 indicate complete agreement with physician coding per cause, irrespective of individual </w:t>
+      </w:r>
+      <w:r>
+        <w:t>death</w:t>
+      </w:r>
+      <w:r>
+        <w:t>s.</w:t>
       </w:r>
     </w:p>
     <w:p>
@@ -1882,16 +1828,43 @@
         <w:t xml:space="preserve">Fig. 3 </w:t>
       </w:r>
       <w:r>
-        <w:t>Individual level m</w:t>
-      </w:r>
-      <w:r>
-        <w:t>odel performance by age group</w:t>
-      </w:r>
-      <w:r>
-        <w:t xml:space="preserve"> for verbal autopsy coding</w:t>
-      </w:r>
-      <w:r>
-        <w:t>.</w:t>
+        <w:t>Individual-level</w:t>
+      </w:r>
+      <w:r>
+        <w:t xml:space="preserve"> </w:t>
+      </w:r>
+      <w:r>
+        <w:t>verbal autopsy coding</w:t>
+      </w:r>
+      <w:r>
+        <w:t xml:space="preserve"> performance by age group.</w:t>
+      </w:r>
+      <w:r>
+        <w:t xml:space="preserve"> PCCC values </w:t>
+      </w:r>
+      <w:r>
+        <w:t>range from 0 to</w:t>
+      </w:r>
+      <w:r>
+        <w:t xml:space="preserve"> 1</w:t>
+      </w:r>
+      <w:r>
+        <w:t>, with 1</w:t>
+      </w:r>
+      <w:r>
+        <w:t xml:space="preserve"> indicat</w:t>
+      </w:r>
+      <w:r>
+        <w:t>ing</w:t>
+      </w:r>
+      <w:r>
+        <w:t xml:space="preserve"> complete agreement with physician coding</w:t>
+      </w:r>
+      <w:r>
+        <w:t xml:space="preserve"> per individual death.</w:t>
+      </w:r>
+      <w:r>
+        <w:t xml:space="preserve"> R (range) represents the difference between the maximum and minimum PCCC values across all models per age group.</w:t>
       </w:r>
     </w:p>
     <w:p>
@@ -1917,7 +1890,7 @@
         </w:rPr>
         <w:lastRenderedPageBreak/>
         <w:drawing>
-          <wp:inline distT="0" distB="0" distL="0" distR="0" wp14:anchorId="09A02CCC" wp14:editId="297D7C75">
+          <wp:inline distT="0" distB="0" distL="0" distR="0" wp14:anchorId="09A02CCC" wp14:editId="7F5257D2">
             <wp:extent cx="5759998" cy="3388939"/>
             <wp:effectExtent l="0" t="0" r="0" b="0"/>
             <wp:docPr id="1907992046" name="Picture 303"/>
@@ -1957,23 +1930,17 @@
       <w:pPr>
         <w:pStyle w:val="FigureCaption"/>
       </w:pPr>
-      <w:commentRangeStart w:id="0"/>
       <w:r>
         <w:rPr>
           <w:b/>
         </w:rPr>
         <w:t xml:space="preserve">Fig. 4 </w:t>
       </w:r>
-      <w:commentRangeEnd w:id="0"/>
-      <w:r>
-        <w:rPr>
-          <w:rStyle w:val="CommentReference"/>
-          <w:bCs w:val="0"/>
-        </w:rPr>
-        <w:commentReference w:id="0"/>
-      </w:r>
-      <w:r>
-        <w:t>Individual level m</w:t>
+      <w:r>
+        <w:t>Individual-level</w:t>
+      </w:r>
+      <w:r>
+        <w:t xml:space="preserve"> m</w:t>
       </w:r>
       <w:r>
         <w:t xml:space="preserve">odel performance by age </w:t>
@@ -1984,6 +1951,15 @@
       <w:r>
         <w:t>.</w:t>
       </w:r>
+      <w:r>
+        <w:t xml:space="preserve"> </w:t>
+      </w:r>
+      <w:r>
+        <w:t>PCCC values range from 0 to 1, with 1 indicating complete agreement with physician coding per individual death.</w:t>
+      </w:r>
+      <w:r>
+        <w:t xml:space="preserve"> Ages 0-27 days represent neonatal deaths, ages 1-11 months represent child deaths, and ages 12-69 years represent adult deaths. </w:t>
+      </w:r>
     </w:p>
     <w:p>
       <w:pPr>
@@ -1998,49 +1974,22 @@
         <w:t xml:space="preserve">Figure 5 presents </w:t>
       </w:r>
       <w:r>
-        <w:t xml:space="preserve">performance across 17 adult CODs, excluding suicide due to a low sample size (n=3, </w:t>
-      </w:r>
-      <w:r>
-        <w:rPr>
-          <w:i/>
-        </w:rPr>
-        <w:t>&lt;</w:t>
-      </w:r>
-      <w:r>
-        <w:t>1%). GPT-4 achieved the highest individual level performance for 10 of 17 CODs (0.35–0.99), followed by GPT-3.5 for 5 CODs (0.43–0.94</w:t>
-      </w:r>
-      <w:r>
-        <w:t xml:space="preserve">), and </w:t>
-      </w:r>
-      <w:proofErr w:type="spellStart"/>
-      <w:r>
-        <w:t>InSilicoVA</w:t>
-      </w:r>
-      <w:proofErr w:type="spellEnd"/>
-      <w:r>
-        <w:t xml:space="preserve"> for 2 CODs (0.71 and 0.84). InterVA-5 </w:t>
+        <w:t xml:space="preserve">performance across 17 adult CODs. GPT-4 achieved the highest </w:t>
+      </w:r>
+      <w:r>
+        <w:t>individual-level</w:t>
+      </w:r>
+      <w:r>
+        <w:t xml:space="preserve"> performance for 10 of 17 CODs (0.35–0.99), followed by GPT-3.5 for 5 CODs (0.43–0.94</w:t>
+      </w:r>
+      <w:r>
+        <w:t xml:space="preserve">), and InSilicoVA for 2 CODs (0.71 and 0.84). InterVA-5 </w:t>
       </w:r>
       <w:r>
         <w:t>had</w:t>
       </w:r>
       <w:r>
-        <w:t xml:space="preserve"> the lowest performance for 8 CODs (0–0.79), </w:t>
-      </w:r>
-      <w:proofErr w:type="spellStart"/>
-      <w:r>
-        <w:t>InSilicoVA</w:t>
-      </w:r>
-      <w:proofErr w:type="spellEnd"/>
-      <w:r>
-        <w:t xml:space="preserve"> for 6 CODs (0.01–0.41), and GPT-3.5 for 2 CODs (0.38 and 0.53). The greatest improvements of GPT-3.5/4 over </w:t>
-      </w:r>
-      <w:proofErr w:type="spellStart"/>
-      <w:r>
-        <w:t>InSilicoVA</w:t>
-      </w:r>
-      <w:proofErr w:type="spellEnd"/>
-      <w:r>
-        <w:t xml:space="preserve"> and InterVA-5 were observed in chronic respiratory</w:t>
+        <w:t xml:space="preserve"> the lowest performance for 8 CODs (0–0.79), InSilicoVA for 6 CODs (0.01–0.41), and GPT-3.5 for 2 CODs (0.38 and 0.53). The greatest improvements of GPT-3.5/4 over InSilicoVA and InterVA-5 were observed in chronic respiratory</w:t>
       </w:r>
       <w:r>
         <w:t xml:space="preserve"> </w:t>
@@ -2148,8 +2097,8 @@
         </w:rPr>
         <w:lastRenderedPageBreak/>
         <w:drawing>
-          <wp:inline distT="0" distB="0" distL="0" distR="0" wp14:anchorId="7646873A" wp14:editId="296E8062">
-            <wp:extent cx="5759830" cy="7627883"/>
+          <wp:inline distT="0" distB="0" distL="0" distR="0" wp14:anchorId="7646873A" wp14:editId="265DA593">
+            <wp:extent cx="5759830" cy="7627882"/>
             <wp:effectExtent l="0" t="0" r="0" b="0"/>
             <wp:docPr id="580003653" name="Picture 304"/>
             <wp:cNvGraphicFramePr>
@@ -2163,7 +2112,7 @@
                     <pic:cNvPicPr/>
                   </pic:nvPicPr>
                   <pic:blipFill>
-                    <a:blip r:embed="rId15"/>
+                    <a:blip r:embed="rId11"/>
                     <a:stretch>
                       <a:fillRect/>
                     </a:stretch>
@@ -2171,7 +2120,7 @@
                   <pic:spPr>
                     <a:xfrm>
                       <a:off x="0" y="0"/>
-                      <a:ext cx="5759830" cy="7627883"/>
+                      <a:ext cx="5759830" cy="7627882"/>
                     </a:xfrm>
                     <a:prstGeom prst="rect">
                       <a:avLst/>
@@ -2195,7 +2144,10 @@
         <w:t xml:space="preserve">Fig. 5 </w:t>
       </w:r>
       <w:r>
-        <w:t>Individual level m</w:t>
+        <w:t>Individual-level</w:t>
+      </w:r>
+      <w:r>
+        <w:t xml:space="preserve"> m</w:t>
       </w:r>
       <w:r>
         <w:t xml:space="preserve">odel performance for adult </w:t>
@@ -2206,35 +2158,55 @@
       <w:r>
         <w:t>.</w:t>
       </w:r>
+      <w:r>
+        <w:t xml:space="preserve"> </w:t>
+      </w:r>
+      <w:r>
+        <w:t xml:space="preserve">PCCC values range from 0 to 1, with 1 indicating complete agreement with physician coding per individual death. R (range) represents the difference between the maximum and minimum PCCC values across all models per </w:t>
+      </w:r>
+      <w:r>
+        <w:t>cause of death</w:t>
+      </w:r>
+      <w:r>
+        <w:t>.</w:t>
+      </w:r>
+      <w:r>
+        <w:t xml:space="preserve"> </w:t>
+      </w:r>
+      <w:r>
+        <w:t xml:space="preserve">Symbols on the far left represent lowest performing models, while symbols on the </w:t>
+      </w:r>
+      <w:r>
+        <w:lastRenderedPageBreak/>
+        <w:t>right</w:t>
+      </w:r>
+      <w:r>
+        <w:t xml:space="preserve"> with bolded text</w:t>
+      </w:r>
+      <w:r>
+        <w:t xml:space="preserve"> represent highest performing models per cause of death.</w:t>
+      </w:r>
+      <w:r>
+        <w:t xml:space="preserve"> Suicide (n=3, </w:t>
+      </w:r>
+      <w:r>
+        <w:t>&lt;</w:t>
+      </w:r>
+      <w:r>
+        <w:t>1%) was excluded due to low sample size.</w:t>
+      </w:r>
     </w:p>
     <w:p>
       <w:pPr>
         <w:pStyle w:val="Heading2"/>
       </w:pPr>
       <w:r>
-        <w:lastRenderedPageBreak/>
         <w:t>Performance for 2636 Child Records (28 Days to 11 Years)</w:t>
       </w:r>
     </w:p>
     <w:p>
       <w:r>
-        <w:t xml:space="preserve">Figure 6 shows individual-level performance across 8 child CODs, excluding congenital anomalies due to a low sample size (n=1, &lt;1%). GPT-4 achieved the highest PCCC for 4 of the 8 CODs (0.65–0.94), followed by GPT-3.5 for 3 CODs (0.44–0.88), and </w:t>
-      </w:r>
-      <w:proofErr w:type="spellStart"/>
-      <w:r>
-        <w:t>InSilicoVA</w:t>
-      </w:r>
-      <w:proofErr w:type="spellEnd"/>
-      <w:r>
-        <w:t xml:space="preserve"> for 1 COD (0.78). InterVA-5 had the lowest performance for 4 CODs (0.09–0.79), </w:t>
-      </w:r>
-      <w:proofErr w:type="spellStart"/>
-      <w:r>
-        <w:t>InSilicoVA</w:t>
-      </w:r>
-      <w:proofErr w:type="spellEnd"/>
-      <w:r>
-        <w:t xml:space="preserve"> for 3 CODs (0–0.35), and GPT-3.5 for 1 COD (0.58). All models performed well for injuries</w:t>
+        <w:t>Figure 6 shows individual-level performance across 8 child CODs, excluding congenital anomalies due to a low sample size (n=1, &lt;1%). GPT-4 achieved the highest PCCC for 4 of the 8 CODs (0.65–0.94), followed by GPT-3.5 for 3 CODs (0.44–0.88), and InSilicoVA for 1 COD (0.78). InterVA-5 had the lowest performance for 4 CODs (0.09–0.79), InSilicoVA for 3 CODs (0–0.35), and GPT-3.5 for 1 COD (0.58). All models performed well for injuries</w:t>
       </w:r>
       <w:r>
         <w:t xml:space="preserve"> (</w:t>
@@ -2393,7 +2365,7 @@
                     <pic:cNvPicPr/>
                   </pic:nvPicPr>
                   <pic:blipFill>
-                    <a:blip r:embed="rId16"/>
+                    <a:blip r:embed="rId12"/>
                     <a:stretch>
                       <a:fillRect/>
                     </a:stretch>
@@ -2425,7 +2397,10 @@
         <w:t xml:space="preserve">Fig. 6 </w:t>
       </w:r>
       <w:r>
-        <w:t>Individual level model</w:t>
+        <w:t>Individual-level</w:t>
+      </w:r>
+      <w:r>
+        <w:t xml:space="preserve"> model</w:t>
       </w:r>
       <w:r>
         <w:t xml:space="preserve"> performance for child </w:t>
@@ -2436,6 +2411,27 @@
       <w:r>
         <w:t>.</w:t>
       </w:r>
+      <w:r>
+        <w:t xml:space="preserve"> </w:t>
+      </w:r>
+      <w:r>
+        <w:t>PCCC values range from 0 to 1, with 1 indicating complete agreement with physician coding per individual death. R (range) represents the difference between the maximum and minimum PCCC values across all models per cause of death.</w:t>
+      </w:r>
+      <w:r>
+        <w:t xml:space="preserve"> Symbols on the far left represent lowest performing models, while symbols on the right</w:t>
+      </w:r>
+      <w:r>
+        <w:t xml:space="preserve"> with bolded text</w:t>
+      </w:r>
+      <w:r>
+        <w:t xml:space="preserve"> represent highest performing models per cause of death.</w:t>
+      </w:r>
+      <w:r>
+        <w:t xml:space="preserve"> </w:t>
+      </w:r>
+      <w:r>
+        <w:t>Congenital anomalies (n=1, &lt;1%) was excluded due to low sample size.</w:t>
+      </w:r>
     </w:p>
     <w:p>
       <w:pPr>
@@ -2471,15 +2467,7 @@
         <w:t>highest performance</w:t>
       </w:r>
       <w:r>
-        <w:t xml:space="preserve"> for 3 of the 5 CODs (0.39–0.71), while GPT-3.5 and </w:t>
-      </w:r>
-      <w:proofErr w:type="spellStart"/>
-      <w:r>
-        <w:t>InSilicoVA</w:t>
-      </w:r>
-      <w:proofErr w:type="spellEnd"/>
-      <w:r>
-        <w:t xml:space="preserve"> had the highest</w:t>
+        <w:t xml:space="preserve"> for 3 of the 5 CODs (0.39–0.71), while GPT-3.5 and InSilicoVA had the highest</w:t>
       </w:r>
       <w:r>
         <w:t xml:space="preserve"> performance</w:t>
@@ -2509,15 +2497,7 @@
         <w:t>zero</w:t>
       </w:r>
       <w:r>
-        <w:t xml:space="preserve"> for prematurity-related deaths. </w:t>
-      </w:r>
-      <w:proofErr w:type="spellStart"/>
-      <w:r>
-        <w:t>InSilicoVA</w:t>
-      </w:r>
-      <w:proofErr w:type="spellEnd"/>
-      <w:r>
-        <w:t xml:space="preserve"> outperformed all other models for neonatal infections, with gains of 0.18–0.73</w:t>
+        <w:t xml:space="preserve"> for prematurity-related deaths. InSilicoVA outperformed all other models for neonatal infections, with gains of 0.18–0.73</w:t>
       </w:r>
       <w:r>
         <w:t xml:space="preserve"> in the</w:t>
@@ -2561,8 +2541,8 @@
           <w:noProof/>
         </w:rPr>
         <w:drawing>
-          <wp:inline distT="0" distB="0" distL="0" distR="0" wp14:anchorId="58BC58B1" wp14:editId="7C9AA6A8">
-            <wp:extent cx="5731510" cy="3372177"/>
+          <wp:inline distT="0" distB="0" distL="0" distR="0" wp14:anchorId="58BC58B1" wp14:editId="06AC1462">
+            <wp:extent cx="5731509" cy="3372177"/>
             <wp:effectExtent l="0" t="0" r="0" b="0"/>
             <wp:docPr id="1858195158" name="Picture 306"/>
             <wp:cNvGraphicFramePr>
@@ -2576,7 +2556,7 @@
                     <pic:cNvPicPr/>
                   </pic:nvPicPr>
                   <pic:blipFill>
-                    <a:blip r:embed="rId17"/>
+                    <a:blip r:embed="rId13"/>
                     <a:stretch>
                       <a:fillRect/>
                     </a:stretch>
@@ -2584,7 +2564,7 @@
                   <pic:spPr>
                     <a:xfrm>
                       <a:off x="0" y="0"/>
-                      <a:ext cx="5731510" cy="3372177"/>
+                      <a:ext cx="5731509" cy="3372177"/>
                     </a:xfrm>
                     <a:prstGeom prst="rect">
                       <a:avLst/>
@@ -2612,7 +2592,10 @@
         <w:t xml:space="preserve"> </w:t>
       </w:r>
       <w:r>
-        <w:t>Individual level model</w:t>
+        <w:t>Individual-level</w:t>
+      </w:r>
+      <w:r>
+        <w:t xml:space="preserve"> model</w:t>
       </w:r>
       <w:r>
         <w:t xml:space="preserve"> performance for neonatal </w:t>
@@ -2623,6 +2606,30 @@
       <w:r>
         <w:t>.</w:t>
       </w:r>
+      <w:r>
+        <w:t xml:space="preserve"> </w:t>
+      </w:r>
+      <w:r>
+        <w:t>PCCC values range from 0 to 1, with 1 indicating complete agreement with physician coding per individual death. R (range) represents the difference between the maximum and minimum PCCC values across all models per cause of death. Symbols on the far left represent lowest performing models, while symbols on the right with bolded text represent highest performing models per cause of death. Congenital anomalies (n=</w:t>
+      </w:r>
+      <w:r>
+        <w:t>2</w:t>
+      </w:r>
+      <w:r>
+        <w:t>, &lt;1%)</w:t>
+      </w:r>
+      <w:r>
+        <w:t xml:space="preserve"> and other causes (n=5, 1%)</w:t>
+      </w:r>
+      <w:r>
+        <w:t xml:space="preserve"> w</w:t>
+      </w:r>
+      <w:r>
+        <w:t>ere</w:t>
+      </w:r>
+      <w:r>
+        <w:t xml:space="preserve"> excluded due to low sample size.</w:t>
+      </w:r>
     </w:p>
     <w:p>
       <w:pPr>
@@ -2700,13 +2707,8 @@
         <w:t>GPT-3.5/4 consistently outperformed InterVA-5</w:t>
       </w:r>
       <w:r>
-        <w:t xml:space="preserve"> and </w:t>
-      </w:r>
-      <w:proofErr w:type="spellStart"/>
-      <w:r>
-        <w:t>InSilicoVA</w:t>
-      </w:r>
-      <w:proofErr w:type="spellEnd"/>
+        <w:t xml:space="preserve"> and InSilicoVA</w:t>
+      </w:r>
       <w:r>
         <w:t xml:space="preserve"> for most</w:t>
       </w:r>
@@ -2741,29 +2743,13 @@
         <w:t>.</w:t>
       </w:r>
       <w:r>
-        <w:t xml:space="preserve"> A key advantage of GPT-3.5/4 is their ability to process and generate natural language text as input and output. Unlike InterVA-5 and </w:t>
-      </w:r>
-      <w:proofErr w:type="spellStart"/>
-      <w:r>
-        <w:t>InSilicoVA</w:t>
-      </w:r>
-      <w:proofErr w:type="spellEnd"/>
-      <w:r>
-        <w:t>, GPT models assign CODs using the ICD-10 standard, mirroring physician practic</w:t>
+        <w:t xml:space="preserve"> A key advantage of GPT-3.5/4 is their ability to process and generate natural language text as input and output. Unlike InterVA-5 and InSilicoVA, GPT models assign CODs using the ICD-10 standard, mirroring physician practic</w:t>
       </w:r>
       <w:r>
         <w:t>e</w:t>
       </w:r>
       <w:r>
-        <w:t xml:space="preserve">. In contrast, InterVA-5 and </w:t>
-      </w:r>
-      <w:proofErr w:type="spellStart"/>
-      <w:r>
-        <w:t>InSilicoVA</w:t>
-      </w:r>
-      <w:proofErr w:type="spellEnd"/>
-      <w:r>
-        <w:t xml:space="preserve"> rely exclusively on structured WHO VA 2016 questionnaires and assign CODs using</w:t>
+        <w:t>. In contrast, InterVA-5 and InSilicoVA rely exclusively on structured WHO VA 2016 questionnaires and assign CODs using</w:t>
       </w:r>
       <w:r>
         <w:t xml:space="preserve"> broader</w:t>
@@ -2784,7 +2770,11 @@
         <w:t xml:space="preserve"> interoperability and comparability across models.</w:t>
       </w:r>
       <w:r>
-        <w:t xml:space="preserve"> In addition, rarer diseases, underrepresented in questionnaire data, are better contextualized through ext</w:t>
+        <w:t xml:space="preserve"> In addition, rarer diseases, underrepresented </w:t>
+      </w:r>
+      <w:r>
+        <w:lastRenderedPageBreak/>
+        <w:t>in questionnaire data, are better contextualized through ext</w:t>
       </w:r>
       <w:r>
         <w:t>ernal</w:t>
@@ -2805,11 +2795,7 @@
         <w:t>.</w:t>
       </w:r>
       <w:r>
-        <w:t xml:space="preserve"> The flexibility of GPT models in handling unstructured data allows them </w:t>
-      </w:r>
-      <w:r>
-        <w:lastRenderedPageBreak/>
-        <w:t>to capture latent and ambiguous information, such as health-seeking behaviors and social context, which are not encompassed by standardized VA codes</w:t>
+        <w:t xml:space="preserve"> The flexibility of GPT models in handling unstructured data allows them to capture latent and ambiguous information, such as health-seeking behaviors and social context, which are not encompassed by standardized VA codes</w:t>
       </w:r>
       <w:r>
         <w:t xml:space="preserve"> or structured questionnaires</w:t>
@@ -2841,15 +2827,7 @@
     </w:p>
     <w:p>
       <w:r>
-        <w:t xml:space="preserve">Although GPT models improved over InterVA-5 and </w:t>
-      </w:r>
-      <w:proofErr w:type="spellStart"/>
-      <w:r>
-        <w:t>InSilicoVA</w:t>
-      </w:r>
-      <w:proofErr w:type="spellEnd"/>
-      <w:r>
-        <w:t xml:space="preserve"> models, </w:t>
+        <w:t xml:space="preserve">Although GPT models improved over InterVA-5 and InSilicoVA models, </w:t>
       </w:r>
       <w:r>
         <w:t xml:space="preserve">several </w:t>
@@ -2923,15 +2901,7 @@
         <w:t>In</w:t>
       </w:r>
       <w:r>
-        <w:t xml:space="preserve"> contrast, InterVA-5 and </w:t>
-      </w:r>
-      <w:proofErr w:type="spellStart"/>
-      <w:r>
-        <w:t>InSilicoVA</w:t>
-      </w:r>
-      <w:proofErr w:type="spellEnd"/>
-      <w:r>
-        <w:t xml:space="preserve"> provide assignments with probabilities for alternative causes</w:t>
+        <w:t xml:space="preserve"> contrast, InterVA-5 and InSilicoVA provide assignments with probabilities for alternative causes</w:t>
       </w:r>
       <w:r>
         <w:t xml:space="preserve">, which </w:t>
@@ -3130,15 +3100,7 @@
         <w:fldChar w:fldCharType="end"/>
       </w:r>
       <w:r>
-        <w:t xml:space="preserve">. In contrast, InterVA-5 and </w:t>
-      </w:r>
-      <w:proofErr w:type="spellStart"/>
-      <w:r>
-        <w:t>InSilicoVA</w:t>
-      </w:r>
-      <w:proofErr w:type="spellEnd"/>
-      <w:r>
-        <w:t xml:space="preserve"> </w:t>
+        <w:t xml:space="preserve">. In contrast, InterVA-5 and InSilicoVA </w:t>
       </w:r>
       <w:r>
         <w:t>are</w:t>
@@ -3390,15 +3352,11 @@
         <w:t xml:space="preserve"> </w:t>
       </w:r>
       <w:r>
-        <w:t xml:space="preserve">InterVA-5 and </w:t>
-      </w:r>
-      <w:proofErr w:type="spellStart"/>
-      <w:r>
-        <w:t>InSilicoVA</w:t>
-      </w:r>
-      <w:proofErr w:type="spellEnd"/>
-      <w:r>
-        <w:t xml:space="preserve"> were freely available as open-source software. These costs c</w:t>
+        <w:t>InterVA-5 and InSilicoVA were freely available as open-</w:t>
+      </w:r>
+      <w:r>
+        <w:lastRenderedPageBreak/>
+        <w:t>source software. These costs c</w:t>
       </w:r>
       <w:r>
         <w:t>omplement</w:t>
@@ -3473,116 +3431,107 @@
         <w:t>pporting</w:t>
       </w:r>
       <w:r>
+        <w:t xml:space="preserve"> improvement in </w:t>
+      </w:r>
+      <w:r>
+        <w:t>physician</w:t>
+      </w:r>
+      <w:r>
+        <w:t xml:space="preserve"> diagnosis from</w:t>
+      </w:r>
+      <w:r>
+        <w:t xml:space="preserve"> LLM</w:t>
+      </w:r>
+      <w:r>
+        <w:t xml:space="preserve"> assistance</w:t>
+      </w:r>
+      <w:r>
         <w:t xml:space="preserve"> </w:t>
       </w:r>
       <w:r>
-        <w:lastRenderedPageBreak/>
-        <w:t xml:space="preserve">improvement in </w:t>
-      </w:r>
-      <w:r>
-        <w:t>physician</w:t>
-      </w:r>
-      <w:r>
-        <w:t xml:space="preserve"> diagnosis from</w:t>
-      </w:r>
-      <w:r>
-        <w:t xml:space="preserve"> LLM</w:t>
-      </w:r>
-      <w:r>
-        <w:t xml:space="preserve"> assistance</w:t>
+        <w:fldChar w:fldCharType="begin"/>
+      </w:r>
+      <w:r>
+        <w:instrText xml:space="preserve"> ADDIN ZOTERO_ITEM CSL_CITATION {"citationID":"DFZ7RJ1U","properties":{"formattedCitation":"[79, 80]","plainCitation":"[79, 80]","noteIndex":0},"citationItems":[{"id":3483,"uris":["http://zotero.org/users/6749620/items/9JRR7WC4"],"itemData":{"id":3483,"type":"article-journal","container-title":"Nature medicine","issue":"3","note":"publisher: Nature Publishing Group US New York","page":"932–942","source":"Google Scholar","title":"A generalist medical language model for disease diagnosis assistance","volume":"31","author":[{"family":"Liu","given":"Xiaohong"},{"family":"Liu","given":"Hao"},{"family":"Yang","given":"Guoxing"},{"family":"Jiang","given":"Zeyu"},{"family":"Cui","given":"Shuguang"},{"family":"Zhang","given":"Zhaoze"},{"family":"Wang","given":"Huan"},{"family":"Tao","given":"Liyuan"},{"family":"Sun","given":"Yongchang"},{"family":"Song","given":"Zhu"}],"issued":{"date-parts":[["2025"]]},"citation-key":"liuGeneralistMedicalLanguage2025"}},{"id":"TVcaPNDc/11KHSy7E","uris":["http://zotero.org/users/6749620/items/JT8T8LN7"],"itemData":{"id":3481,"type":"article-journal","container-title":"Nature","note":"publisher: Nature Publishing Group UK London","page":"1–7","source":"Google Scholar","title":"Towards accurate differential diagnosis with large language models","author":[{"family":"McDuff","given":"Daniel"},{"family":"Schaekermann","given":"Mike"},{"family":"Tu","given":"Tao"},{"family":"Palepu","given":"Anil"},{"family":"Wang","given":"Amy"},{"family":"Garrison","given":"Jake"},{"family":"Singhal","given":"Karan"},{"family":"Sharma","given":"Yash"},{"family":"Azizi","given":"Shekoofeh"},{"family":"Kulkarni","given":"Kavita"}],"issued":{"date-parts":[["2025"]]},"citation-key":"mcduffAccurateDifferentialDiagnosis2025a"}}],"schema":"https://github.com/citation-style-language/schema/raw/master/csl-citation.json"} </w:instrText>
+      </w:r>
+      <w:r>
+        <w:fldChar w:fldCharType="separate"/>
+      </w:r>
+      <w:r>
+        <w:rPr>
+          <w:noProof/>
+        </w:rPr>
+        <w:t>[79, 80]</w:t>
+      </w:r>
+      <w:r>
+        <w:fldChar w:fldCharType="end"/>
+      </w:r>
+      <w:r>
+        <w:t xml:space="preserve">, </w:t>
+      </w:r>
+      <w:r>
+        <w:t xml:space="preserve">we foresee </w:t>
+      </w:r>
+      <w:r>
+        <w:t>th</w:t>
+      </w:r>
+      <w:r>
+        <w:t>e potential of</w:t>
       </w:r>
       <w:r>
         <w:t xml:space="preserve"> </w:t>
       </w:r>
       <w:r>
-        <w:fldChar w:fldCharType="begin"/>
-      </w:r>
-      <w:r>
-        <w:instrText xml:space="preserve"> ADDIN ZOTERO_ITEM CSL_CITATION {"citationID":"DFZ7RJ1U","properties":{"formattedCitation":"[79, 80]","plainCitation":"[79, 80]","noteIndex":0},"citationItems":[{"id":3483,"uris":["http://zotero.org/users/6749620/items/9JRR7WC4"],"itemData":{"id":3483,"type":"article-journal","container-title":"Nature medicine","issue":"3","note":"publisher: Nature Publishing Group US New York","page":"932–942","source":"Google Scholar","title":"A generalist medical language model for disease diagnosis assistance","volume":"31","author":[{"family":"Liu","given":"Xiaohong"},{"family":"Liu","given":"Hao"},{"family":"Yang","given":"Guoxing"},{"family":"Jiang","given":"Zeyu"},{"family":"Cui","given":"Shuguang"},{"family":"Zhang","given":"Zhaoze"},{"family":"Wang","given":"Huan"},{"family":"Tao","given":"Liyuan"},{"family":"Sun","given":"Yongchang"},{"family":"Song","given":"Zhu"}],"issued":{"date-parts":[["2025"]]},"citation-key":"liuGeneralistMedicalLanguage2025"}},{"id":"TVcaPNDc/11KHSy7E","uris":["http://zotero.org/users/6749620/items/JT8T8LN7"],"itemData":{"id":3481,"type":"article-journal","container-title":"Nature","note":"publisher: Nature Publishing Group UK London","page":"1–7","source":"Google Scholar","title":"Towards accurate differential diagnosis with large language models","author":[{"family":"McDuff","given":"Daniel"},{"family":"Schaekermann","given":"Mike"},{"family":"Tu","given":"Tao"},{"family":"Palepu","given":"Anil"},{"family":"Wang","given":"Amy"},{"family":"Garrison","given":"Jake"},{"family":"Singhal","given":"Karan"},{"family":"Sharma","given":"Yash"},{"family":"Azizi","given":"Shekoofeh"},{"family":"Kulkarni","given":"Kavita"}],"issued":{"date-parts":[["2025"]]},"citation-key":"mcduffAccurateDifferentialDiagnosis2025a"}}],"schema":"https://github.com/citation-style-language/schema/raw/master/csl-citation.json"} </w:instrText>
-      </w:r>
-      <w:r>
-        <w:fldChar w:fldCharType="separate"/>
-      </w:r>
-      <w:r>
-        <w:rPr>
-          <w:noProof/>
-        </w:rPr>
-        <w:t>[79, 80]</w:t>
-      </w:r>
-      <w:r>
-        <w:fldChar w:fldCharType="end"/>
-      </w:r>
-      <w:r>
-        <w:t xml:space="preserve">, </w:t>
-      </w:r>
-      <w:r>
-        <w:t xml:space="preserve">we foresee </w:t>
-      </w:r>
-      <w:r>
-        <w:t>th</w:t>
-      </w:r>
-      <w:r>
-        <w:t>e potential of</w:t>
+        <w:t>alternative COD suggestions from</w:t>
+      </w:r>
+      <w:r>
+        <w:t xml:space="preserve"> computer</w:t>
+      </w:r>
+      <w:r>
+        <w:t xml:space="preserve"> models</w:t>
       </w:r>
       <w:r>
         <w:t xml:space="preserve"> </w:t>
       </w:r>
       <w:r>
-        <w:t>alternative COD suggestions from</w:t>
-      </w:r>
-      <w:r>
-        <w:t xml:space="preserve"> computer</w:t>
-      </w:r>
-      <w:r>
-        <w:t xml:space="preserve"> models</w:t>
+        <w:t>reduc</w:t>
+      </w:r>
+      <w:r>
+        <w:t>ing</w:t>
+      </w:r>
+      <w:r>
+        <w:t xml:space="preserve"> physician disagreement and frequency of ill-defined records.</w:t>
+      </w:r>
+      <w:r>
+        <w:t xml:space="preserve"> Presently,</w:t>
       </w:r>
       <w:r>
         <w:t xml:space="preserve"> </w:t>
       </w:r>
       <w:r>
-        <w:t>reduc</w:t>
-      </w:r>
-      <w:r>
-        <w:t>ing</w:t>
-      </w:r>
-      <w:r>
-        <w:t xml:space="preserve"> physician disagreement and frequency of ill-defined records.</w:t>
-      </w:r>
-      <w:r>
-        <w:t xml:space="preserve"> Presently,</w:t>
+        <w:t>w</w:t>
+      </w:r>
+      <w:r>
+        <w:t xml:space="preserve">e </w:t>
+      </w:r>
+      <w:r>
+        <w:t>have</w:t>
+      </w:r>
+      <w:r>
+        <w:t xml:space="preserve"> integrated</w:t>
+      </w:r>
+      <w:r>
+        <w:t xml:space="preserve"> CAVA</w:t>
       </w:r>
       <w:r>
         <w:t xml:space="preserve"> </w:t>
       </w:r>
       <w:r>
-        <w:t>w</w:t>
-      </w:r>
-      <w:r>
-        <w:t xml:space="preserve">e </w:t>
-      </w:r>
-      <w:r>
-        <w:t>have</w:t>
-      </w:r>
-      <w:r>
-        <w:t xml:space="preserve"> integrated</w:t>
-      </w:r>
-      <w:r>
-        <w:t xml:space="preserve"> CAVA</w:t>
-      </w:r>
-      <w:r>
-        <w:t xml:space="preserve"> </w:t>
-      </w:r>
-      <w:r>
         <w:t xml:space="preserve">(using </w:t>
       </w:r>
       <w:r>
-        <w:t xml:space="preserve">GPT-4, InterVA-5, and </w:t>
-      </w:r>
-      <w:proofErr w:type="spellStart"/>
-      <w:r>
-        <w:t>InSilicoVA</w:t>
-      </w:r>
-      <w:proofErr w:type="spellEnd"/>
+        <w:t>GPT-4, InterVA-5, and InSilicoVA</w:t>
+      </w:r>
       <w:r>
         <w:t>)</w:t>
       </w:r>
@@ -3641,7 +3590,19 @@
         <w:t>Table 1</w:t>
       </w:r>
       <w:r>
-        <w:t xml:space="preserve"> Top ten leading causes of death for Sierra Leone in 2023 and most relevant models.</w:t>
+        <w:t xml:space="preserve"> Top ten leading causes of death for Sierra Leone in 2023 and </w:t>
+      </w:r>
+      <w:r>
+        <w:t>best performing</w:t>
+      </w:r>
+      <w:r>
+        <w:t xml:space="preserve"> models</w:t>
+      </w:r>
+      <w:r>
+        <w:t xml:space="preserve"> for verbal autopsy coding</w:t>
+      </w:r>
+      <w:r>
+        <w:t>.</w:t>
       </w:r>
     </w:p>
     <w:tbl>
@@ -3761,7 +3722,13 @@
               <w:rPr>
                 <w:sz w:val="16"/>
               </w:rPr>
-              <w:t>Best Model(s) at the individual level</w:t>
+              <w:t xml:space="preserve">Best Model(s) at the </w:t>
+            </w:r>
+            <w:r>
+              <w:rPr>
+                <w:sz w:val="16"/>
+              </w:rPr>
+              <w:t>individual-level</w:t>
             </w:r>
           </w:p>
         </w:tc>
@@ -3910,16 +3877,8 @@
               <w:rPr>
                 <w:sz w:val="16"/>
               </w:rPr>
-              <w:t>GPT-3.5/4/</w:t>
-            </w:r>
-            <w:proofErr w:type="spellStart"/>
-            <w:r>
-              <w:rPr>
-                <w:sz w:val="16"/>
-              </w:rPr>
-              <w:t>InSilicoVA</w:t>
-            </w:r>
-            <w:proofErr w:type="spellEnd"/>
+              <w:t>GPT-3.5/4/InSilicoVA</w:t>
+            </w:r>
           </w:p>
         </w:tc>
       </w:tr>
@@ -4222,16 +4181,8 @@
               <w:rPr>
                 <w:sz w:val="16"/>
               </w:rPr>
-              <w:t>GPT-4/</w:t>
-            </w:r>
-            <w:proofErr w:type="spellStart"/>
-            <w:r>
-              <w:rPr>
-                <w:sz w:val="16"/>
-              </w:rPr>
-              <w:t>InSilicoVA</w:t>
-            </w:r>
-            <w:proofErr w:type="spellEnd"/>
+              <w:t>GPT-4/InSilicoVA</w:t>
+            </w:r>
           </w:p>
         </w:tc>
       </w:tr>
@@ -4378,14 +4329,12 @@
               <w:spacing w:line="240" w:lineRule="auto"/>
               <w:jc w:val="left"/>
             </w:pPr>
-            <w:proofErr w:type="spellStart"/>
             <w:r>
               <w:rPr>
                 <w:sz w:val="16"/>
               </w:rPr>
               <w:t>InSilicoVA</w:t>
             </w:r>
-            <w:proofErr w:type="spellEnd"/>
           </w:p>
         </w:tc>
       </w:tr>
@@ -4629,7 +4578,7 @@
                     <pic:cNvPicPr/>
                   </pic:nvPicPr>
                   <pic:blipFill rotWithShape="1">
-                    <a:blip r:embed="rId18"/>
+                    <a:blip r:embed="rId14"/>
                     <a:srcRect/>
                     <a:stretch>
                       <a:fillRect/>
@@ -4662,7 +4611,67 @@
         <w:t xml:space="preserve">Fig. 8 </w:t>
       </w:r>
       <w:r>
-        <w:t>Computer assisted verbal autopsy integrated into the physician assignment process.</w:t>
+        <w:t xml:space="preserve">Computer </w:t>
+      </w:r>
+      <w:r>
+        <w:t>A</w:t>
+      </w:r>
+      <w:r>
+        <w:t xml:space="preserve">ssisted </w:t>
+      </w:r>
+      <w:r>
+        <w:t>V</w:t>
+      </w:r>
+      <w:r>
+        <w:t>erbal</w:t>
+      </w:r>
+      <w:r>
+        <w:t xml:space="preserve"> A</w:t>
+      </w:r>
+      <w:r>
+        <w:t>utopsy</w:t>
+      </w:r>
+      <w:r>
+        <w:t xml:space="preserve"> (CAVA)</w:t>
+      </w:r>
+      <w:r>
+        <w:t xml:space="preserve"> integrated into physician </w:t>
+      </w:r>
+      <w:r>
+        <w:t>coding</w:t>
+      </w:r>
+      <w:r>
+        <w:t xml:space="preserve"> as a three-step</w:t>
+      </w:r>
+      <w:r>
+        <w:t xml:space="preserve"> process.</w:t>
+      </w:r>
+      <w:r>
+        <w:t xml:space="preserve"> The first step involves the physician assigning an initial cause of death</w:t>
+      </w:r>
+      <w:r>
+        <w:t xml:space="preserve"> to a record</w:t>
+      </w:r>
+      <w:r>
+        <w:t xml:space="preserve"> without considering causes of death provided by models. The second step is the addition of CAVA</w:t>
+      </w:r>
+      <w:r>
+        <w:t xml:space="preserve">, where the physician can compare their initial assignment in step one to model assignments and optionally choose to revise their initial assignments. The third step </w:t>
+      </w:r>
+      <w:r>
+        <w:t xml:space="preserve">submits the record with either the initial or revised assignment to the </w:t>
+      </w:r>
+      <w:r>
+        <w:t xml:space="preserve">verbal autopsy </w:t>
+      </w:r>
+      <w:r>
+        <w:t xml:space="preserve">coding </w:t>
+      </w:r>
+      <w:r>
+        <w:t>system</w:t>
+      </w:r>
+      <w:r>
+        <w:t>.</w:t>
       </w:r>
     </w:p>
     <w:p>
@@ -4670,54 +4679,25 @@
         <w:pStyle w:val="Heading1"/>
       </w:pPr>
       <w:r>
+        <w:lastRenderedPageBreak/>
         <w:t>Conclusion</w:t>
       </w:r>
     </w:p>
     <w:p>
       <w:r>
-        <w:t xml:space="preserve">This study evaluated the performance of GPT-3.5, GPT-4, InterVA-5, and </w:t>
-      </w:r>
-      <w:proofErr w:type="spellStart"/>
-      <w:r>
-        <w:t>InSilicoVA</w:t>
-      </w:r>
-      <w:proofErr w:type="spellEnd"/>
-      <w:r>
-        <w:t xml:space="preserve"> models against physicians in assigning CODs for 6,939 VA records from Sierra Leone (2019–2022). At the population level, all models achieved similar CSMF accuracy (0.74–0.79). At the individual level, GPT-4 had the highest performance (0.6</w:t>
+        <w:t xml:space="preserve">This study evaluated the performance of GPT-3.5, GPT-4, InterVA-5, and InSilicoVA models against physicians in assigning CODs for 6,939 VA records from Sierra Leone (2019–2022). At the population level, all models achieved similar CSMF accuracy (0.74–0.79). At the </w:t>
+      </w:r>
+      <w:r>
+        <w:t>individual-level</w:t>
+      </w:r>
+      <w:r>
+        <w:t>, GPT-4 had the highest performance (0.6</w:t>
       </w:r>
       <w:r>
         <w:t xml:space="preserve">1 </w:t>
       </w:r>
       <w:r>
-        <w:t xml:space="preserve">PCCC), followed by GPT-3.5 (0.58), and </w:t>
-      </w:r>
-      <w:proofErr w:type="spellStart"/>
-      <w:r>
-        <w:t>InSilicoVA</w:t>
-      </w:r>
-      <w:proofErr w:type="spellEnd"/>
-      <w:r>
-        <w:t xml:space="preserve">/InterVA-5 (0.44). By COD, GPT-4 </w:t>
-      </w:r>
-      <w:r>
-        <w:lastRenderedPageBreak/>
-        <w:t xml:space="preserve">performed best for 10 of 17 adult, 4 of 8 child, and 3 of 5 neonatal causes, while GPT-3.5 led in 5 adult, 3 child, and 1 neonatal CODs, and </w:t>
-      </w:r>
-      <w:proofErr w:type="spellStart"/>
-      <w:r>
-        <w:t>InSilicoVA</w:t>
-      </w:r>
-      <w:proofErr w:type="spellEnd"/>
-      <w:r>
-        <w:t xml:space="preserve"> led in 2 adult, 1 child, and 1 neonatal cause. Performance increased (∼0.1–0.75 PCCC) as children and neonates matured (0 days to 14 years) and decreased (∼0.7–0.35) with adult aging (15 to 69 years). These findings suggest that combining models tailored to specific CODs and age groups may optimize performance relative to physicians. All models demonstrated scalability and on-demand availability, enabling COD estimation and alternative diagnoses in low-resource or physician-scarce settings. GPT models’ natural language processing capability allowed flexible data input and output, aligning closer to physician reasoning, but issues remain with reproducibility, reliance on historical training data, computational demands, and data privacy. Study limitations included challenges comparing ICD-10 codes across models, limited sensitivity analyses due to costs, and exclusion of multiple COD assignment evaluation. Future research opportunities include prompt engineering and custom GPT models to improve accuracy, guided household surveys to enhance narrative quality, and CAVA systems integrating GPT and other models to support physicians by suggesting alternative COD assignments. GPT-4, InterVA-5, and </w:t>
-      </w:r>
-      <w:proofErr w:type="spellStart"/>
-      <w:r>
-        <w:t>InSilicoVA</w:t>
-      </w:r>
-      <w:proofErr w:type="spellEnd"/>
-      <w:r>
-        <w:t xml:space="preserve"> have been incorporated into ongoing HEAL-SL study since 2022 to provide second-opinion support for physician COD assignment. Evaluating the impact of computer-assisted VA on physician agreement and reduction of ill-defined deaths will be critical to advancing accurate, efficient VA systems worldwide.</w:t>
+        <w:t>PCCC), followed by GPT-3.5 (0.58), and InSilicoVA/InterVA-5 (0.44). By COD, GPT-4 performed best for 10 of 17 adult, 4 of 8 child, and 3 of 5 neonatal causes, while GPT-3.5 led in 5 adult, 3 child, and 1 neonatal CODs, and InSilicoVA led in 2 adult, 1 child, and 1 neonatal cause. Performance increased (∼0.1–0.75 PCCC) as children and neonates matured (0 days to 14 years) and decreased (∼0.7–0.35) with adult aging (15 to 69 years). These findings suggest that combining models tailored to specific CODs and age groups may optimize performance relative to physicians. All models demonstrated scalability and on-demand availability, enabling COD estimation and alternative diagnoses in low-resource or physician-scarce settings. GPT models’ natural language processing capability allowed flexible data input and output, aligning closer to physician reasoning, but issues remain with reproducibility, reliance on historical training data, computational demands, and data privacy. Study limitations included challenges comparing ICD-10 codes across models, limited sensitivity analyses due to costs, and exclusion of multiple COD assignment evaluation. Future research opportunities include prompt engineering and custom GPT models to improve accuracy, guided household surveys to enhance narrative quality, and CAVA systems integrating GPT and other models to support physicians by suggesting alternative COD assignments. GPT-4, InterVA-5, and InSilicoVA have been incorporated into ongoing HEAL-SL study since 2022 to provide second-opinion support for physician COD assignment. Evaluating the impact of computer-assisted VA on physician agreement and reduction of ill-defined deaths will be critical to advancing accurate, efficient VA systems worldwide.</w:t>
       </w:r>
     </w:p>
     <w:p>
@@ -4728,21 +4708,13 @@
         <w:t xml:space="preserve">Supplementary information. </w:t>
       </w:r>
       <w:r>
-        <w:t xml:space="preserve">Additional file 1 (.csv) </w:t>
-      </w:r>
-      <w:proofErr w:type="gramStart"/>
-      <w:r>
-        <w:t>titled</w:t>
+        <w:t>Additional file 1 (.csv) titled</w:t>
       </w:r>
       <w:r>
         <w:t xml:space="preserve"> </w:t>
       </w:r>
       <w:r>
-        <w:t>”Central</w:t>
-      </w:r>
-      <w:proofErr w:type="gramEnd"/>
-      <w:r>
-        <w:t xml:space="preserve"> Medical Evaluation Agreement 10 (CMEA-10) codes” with description”</w:t>
+        <w:t>”Central Medical Evaluation Agreement 10 (CMEA-10) codes” with description”</w:t>
       </w:r>
       <w:r>
         <w:t xml:space="preserve"> </w:t>
@@ -4785,6 +4757,7 @@
           <w:sz w:val="28"/>
           <w:szCs w:val="28"/>
         </w:rPr>
+        <w:lastRenderedPageBreak/>
         <w:t>Declarations</w:t>
       </w:r>
     </w:p>
@@ -4797,7 +4770,6 @@
           <w:sz w:val="24"/>
         </w:rPr>
       </w:pPr>
-      <w:commentRangeStart w:id="1"/>
       <w:r>
         <w:rPr>
           <w:b/>
@@ -4812,13 +4784,6 @@
         </w:rPr>
         <w:t xml:space="preserve"> and consent to participate</w:t>
       </w:r>
-      <w:commentRangeEnd w:id="1"/>
-      <w:r>
-        <w:rPr>
-          <w:rStyle w:val="CommentReference"/>
-        </w:rPr>
-        <w:commentReference w:id="1"/>
-      </w:r>
     </w:p>
     <w:p>
       <w:r>
@@ -4830,7 +4795,6 @@
         <w:spacing w:after="226" w:line="240" w:lineRule="auto"/>
         <w:jc w:val="left"/>
       </w:pPr>
-      <w:commentRangeStart w:id="2"/>
       <w:r>
         <w:rPr>
           <w:b/>
@@ -4838,20 +4802,12 @@
         </w:rPr>
         <w:t>Consent for publication</w:t>
       </w:r>
-      <w:commentRangeEnd w:id="2"/>
-      <w:r>
-        <w:rPr>
-          <w:rStyle w:val="CommentReference"/>
-        </w:rPr>
-        <w:commentReference w:id="2"/>
-      </w:r>
     </w:p>
     <w:p>
       <w:pPr>
         <w:spacing w:after="319" w:line="240" w:lineRule="auto"/>
       </w:pPr>
       <w:r>
-        <w:lastRenderedPageBreak/>
         <w:t>Not applicable.</w:t>
       </w:r>
     </w:p>
@@ -4886,7 +4842,7 @@
         </w:rPr>
         <w:t xml:space="preserve"> </w:t>
       </w:r>
-      <w:hyperlink r:id="rId19">
+      <w:hyperlink r:id="rId15">
         <w:r>
           <w:rPr>
             <w:color w:val="auto"/>
@@ -4922,21 +4878,7 @@
         <w:rPr>
           <w:color w:val="auto"/>
         </w:rPr>
-        <w:t xml:space="preserve">used and/or analysed during the current study are available in the </w:t>
-      </w:r>
-      <w:proofErr w:type="spellStart"/>
-      <w:r>
-        <w:rPr>
-          <w:color w:val="auto"/>
-        </w:rPr>
-        <w:t>Github</w:t>
-      </w:r>
-      <w:proofErr w:type="spellEnd"/>
-      <w:r>
-        <w:rPr>
-          <w:color w:val="auto"/>
-        </w:rPr>
-        <w:t xml:space="preserve"> repository,</w:t>
+        <w:t>used and/or analysed during the current study are available in the Github repository,</w:t>
       </w:r>
       <w:r>
         <w:rPr>
@@ -4944,7 +4886,7 @@
         </w:rPr>
         <w:t xml:space="preserve"> </w:t>
       </w:r>
-      <w:hyperlink r:id="rId20" w:history="1">
+      <w:hyperlink r:id="rId16" w:history="1">
         <w:r>
           <w:rPr>
             <w:rStyle w:val="Hyperlink"/>
@@ -5046,9 +4988,9 @@
     <w:p>
       <w:pPr>
         <w:sectPr>
-          <w:footerReference w:type="even" r:id="rId21"/>
-          <w:footerReference w:type="default" r:id="rId22"/>
-          <w:footerReference w:type="first" r:id="rId23"/>
+          <w:footerReference w:type="even" r:id="rId17"/>
+          <w:footerReference w:type="default" r:id="rId18"/>
+          <w:footerReference w:type="first" r:id="rId19"/>
           <w:footnotePr>
             <w:numRestart w:val="eachPage"/>
           </w:footnotePr>
@@ -7723,15 +7665,7 @@
     </w:p>
     <w:p>
       <w:r>
-        <w:t xml:space="preserve">Initially, 11,920 records were collected from dual-coded EVA in the HEAL-SL study. Physicians were able to assign CODs for 11,820 of the 11,920 records, where 100 of these records could not be assigned a COD due to missing or inadequate information (e.g. </w:t>
-      </w:r>
-      <w:proofErr w:type="gramStart"/>
-      <w:r>
-        <w:t>low quality</w:t>
-      </w:r>
-      <w:proofErr w:type="gramEnd"/>
-      <w:r>
-        <w:t xml:space="preserve"> narrative, data loss). The 11,820 physician coded records were further filtered for records where both physicians agreed on the assigned codes (records that were not reconciled or adjudicated) resulting in 6942 physician agreed records (based on comparisons using CMEA-10 codes, see Additional File 1). The 6942 records were</w:t>
+        <w:t>Initially, 11,920 records were collected from dual-coded EVA in the HEAL-SL study. Physicians were able to assign CODs for 11,820 of the 11,920 records, where 100 of these records could not be assigned a COD due to missing or inadequate information (e.g. low quality narrative, data loss). The 11,820 physician coded records were further filtered for records where both physicians agreed on the assigned codes (records that were not reconciled or adjudicated) resulting in 6942 physician agreed records (based on comparisons using CMEA-10 codes, see Additional File 1). The 6942 records were</w:t>
       </w:r>
       <w:r>
         <w:t xml:space="preserve"> converted into CGHR-10 codes (see Appendix A) that generalized ICD-10 codes into 19, 10, and 7 categories for the adult (12 to 69 years), child (28 days to 11 years), and neonatal (under 28 days) age groups. After conversion, a final total of 6939 physician agreed records (3826 adult, 2636 child, and 477 neonatal) were used for modelling and performance evaluation, where three records were removed as their ICD-10 codes did not have a matching CGHR-10 code.</w:t>
@@ -7745,31 +7679,7 @@
         <w:t>-</w:t>
       </w:r>
       <w:r>
-        <w:t xml:space="preserve">wide samples across Sierra Leone provinces seen in Figure B2. More populous areas (e.g. southern and </w:t>
-      </w:r>
-      <w:proofErr w:type="gramStart"/>
-      <w:r>
-        <w:t>north east</w:t>
-      </w:r>
-      <w:proofErr w:type="gramEnd"/>
-      <w:r>
-        <w:t xml:space="preserve"> provinces with ∼197,000 and ∼135,000 population respectively) had more sampling areas versus less populous areas (e.g. </w:t>
-      </w:r>
-      <w:proofErr w:type="gramStart"/>
-      <w:r>
-        <w:t>north west</w:t>
-      </w:r>
-      <w:proofErr w:type="gramEnd"/>
-      <w:r>
-        <w:t xml:space="preserve"> and eastern provinces with ∼50,000 and ∼69,000 people respectively). The distribution of the study data </w:t>
-      </w:r>
-      <w:proofErr w:type="gramStart"/>
-      <w:r>
-        <w:t>are</w:t>
-      </w:r>
-      <w:proofErr w:type="gramEnd"/>
-      <w:r>
-        <w:t xml:space="preserve"> shown by CGHR-10 causes of death in Table B4. All age groups had relatively evenly distributed female and male records (44-55% of 6939 records each). Across CODs, there were noticeably more female records for cancers (65%), and maternal conditions (100%), while more male records for chronic respiratory diseases (61%), other </w:t>
+        <w:t xml:space="preserve">wide samples across Sierra Leone provinces seen in Figure B2. More populous areas (e.g. southern and north east provinces with ∼197,000 and ∼135,000 population respectively) had more sampling areas versus less populous areas (e.g. north west and eastern provinces with ∼50,000 and ∼69,000 people respectively). The distribution of the study data are shown by CGHR-10 causes of death in Table B4. All age groups had relatively evenly distributed female and male records (44-55% of 6939 records each). Across CODs, there were noticeably more female records for cancers (65%), and maternal conditions (100%), while more male records for chronic respiratory diseases (61%), other </w:t>
       </w:r>
       <w:r>
         <w:lastRenderedPageBreak/>
@@ -7781,10 +7691,11 @@
         <w:rPr>
           <w:noProof/>
         </w:rPr>
+        <w:lastRenderedPageBreak/>
         <w:drawing>
-          <wp:inline distT="0" distB="0" distL="0" distR="0" wp14:anchorId="33985F4C" wp14:editId="1991DA0A">
-            <wp:extent cx="2799405" cy="5469466"/>
-            <wp:effectExtent l="0" t="0" r="0" b="4445"/>
+          <wp:inline distT="0" distB="0" distL="0" distR="0" wp14:anchorId="33985F4C" wp14:editId="1D0D22E6">
+            <wp:extent cx="3964102" cy="7745046"/>
+            <wp:effectExtent l="0" t="0" r="0" b="2540"/>
             <wp:docPr id="1446084642" name="Picture 308"/>
             <wp:cNvGraphicFramePr>
               <a:graphicFrameLocks xmlns:a="http://schemas.openxmlformats.org/drawingml/2006/main" noChangeAspect="1"/>
@@ -7797,7 +7708,7 @@
                     <pic:cNvPicPr/>
                   </pic:nvPicPr>
                   <pic:blipFill>
-                    <a:blip r:embed="rId24"/>
+                    <a:blip r:embed="rId20"/>
                     <a:stretch>
                       <a:fillRect/>
                     </a:stretch>
@@ -7805,7 +7716,7 @@
                   <pic:spPr>
                     <a:xfrm>
                       <a:off x="0" y="0"/>
-                      <a:ext cx="2822534" cy="5514655"/>
+                      <a:ext cx="4036967" cy="7887409"/>
                     </a:xfrm>
                     <a:prstGeom prst="rect">
                       <a:avLst/>
@@ -7829,7 +7740,25 @@
         <w:t xml:space="preserve">Fig. B1 </w:t>
       </w:r>
       <w:r>
-        <w:t>Detailed study methods.</w:t>
+        <w:t>Detailed f</w:t>
+      </w:r>
+      <w:r>
+        <w:t>low diagram for verbal autopsy coding comparison of 6939 sample deaths in Sierra Leone</w:t>
+      </w:r>
+      <w:r>
+        <w:t>.</w:t>
+      </w:r>
+      <w:r>
+        <w:t xml:space="preserve"> This supplements the diagram in Figure 1</w:t>
+      </w:r>
+      <w:r>
+        <w:t>, providing additional details on removed records</w:t>
+      </w:r>
+      <w:r>
+        <w:t>, model specifications, and</w:t>
+      </w:r>
+      <w:r>
+        <w:t xml:space="preserve"> sub-processes.</w:t>
       </w:r>
     </w:p>
     <w:p>
@@ -7858,7 +7787,7 @@
                     <pic:cNvPicPr/>
                   </pic:nvPicPr>
                   <pic:blipFill>
-                    <a:blip r:embed="rId25"/>
+                    <a:blip r:embed="rId21"/>
                     <a:stretch>
                       <a:fillRect/>
                     </a:stretch>
@@ -7890,7 +7819,40 @@
         <w:t xml:space="preserve">Fig. B2 </w:t>
       </w:r>
       <w:r>
-        <w:t>Study data sampling areas.</w:t>
+        <w:t xml:space="preserve">Healthy Sierra Leone (HEAL-SL) verbal autopsy </w:t>
+      </w:r>
+      <w:r>
+        <w:t>data sampling areas</w:t>
+      </w:r>
+      <w:r>
+        <w:t xml:space="preserve"> for Sierra Leone</w:t>
+      </w:r>
+      <w:r>
+        <w:t xml:space="preserve"> from 2019-2022</w:t>
+      </w:r>
+      <w:r>
+        <w:t>.</w:t>
+      </w:r>
+      <w:r>
+        <w:t xml:space="preserve"> The boundaries represent Sierra Leone provinces.</w:t>
+      </w:r>
+      <w:r>
+        <w:t xml:space="preserve"> Each grey point represents the centroid of sampling areas.</w:t>
+      </w:r>
+      <w:r>
+        <w:t xml:space="preserve"> Pop</w:t>
+      </w:r>
+      <w:r>
+        <w:t>=population</w:t>
+      </w:r>
+      <w:r>
+        <w:t>, SA</w:t>
+      </w:r>
+      <w:r>
+        <w:t>=</w:t>
+      </w:r>
+      <w:r>
+        <w:t>sampling area.</w:t>
       </w:r>
     </w:p>
     <w:p>
@@ -7913,26 +7875,10 @@
     </w:p>
     <w:p>
       <w:r>
-        <w:t xml:space="preserve">Each model (GPT-3.5, GPT-4, </w:t>
-      </w:r>
-      <w:proofErr w:type="spellStart"/>
-      <w:r>
-        <w:t>InSilicoVA</w:t>
-      </w:r>
-      <w:proofErr w:type="spellEnd"/>
-      <w:r>
-        <w:t xml:space="preserve">, and InterVA-5) required pre-processing of the 6939 records into input data, and standardization of output COD codes from models for performance evaluation as not all models produced comparable codes across outputs. Although each model can assign multiple CODs per record, only the first generated </w:t>
-      </w:r>
-      <w:r>
-        <w:t xml:space="preserve">COD response from GPT-3.5 and GPT-4, and the most probable COD from InterVA-5 and </w:t>
-      </w:r>
-      <w:proofErr w:type="spellStart"/>
-      <w:r>
-        <w:t>InSilicoVA</w:t>
-      </w:r>
-      <w:proofErr w:type="spellEnd"/>
-      <w:r>
-        <w:t xml:space="preserve"> were used for evaluation. Section B.2.1 describes the</w:t>
+        <w:t xml:space="preserve">Each model (GPT-3.5, GPT-4, InSilicoVA, and InterVA-5) required pre-processing of the 6939 records into input data, and standardization of output COD codes from models for performance evaluation as not all models produced comparable codes across outputs. Although each model can assign multiple CODs per record, only the first generated </w:t>
+      </w:r>
+      <w:r>
+        <w:t>COD response from GPT-3.5 and GPT-4, and the most probable COD from InterVA-5 and InSilicoVA were used for evaluation. Section B.2.1 describes the</w:t>
       </w:r>
       <w:r>
         <w:t xml:space="preserve"> input data and parameters for each model, while Section B.2.3 details the outputs from ru</w:t>
@@ -11300,15 +11246,7 @@
     </w:p>
     <w:p>
       <w:r>
-        <w:t xml:space="preserve">For InterVA-5 and </w:t>
-      </w:r>
-      <w:proofErr w:type="spellStart"/>
-      <w:r>
-        <w:t>InSilicoVA</w:t>
-      </w:r>
-      <w:proofErr w:type="spellEnd"/>
-      <w:r>
-        <w:t xml:space="preserve">, the standardized questionnaire data from the HEAL-SL EVA were first converted into 2016 World </w:t>
+        <w:t xml:space="preserve">For InterVA-5 and InSilicoVA, the standardized questionnaire data from the HEAL-SL EVA were first converted into 2016 World </w:t>
       </w:r>
       <w:r>
         <w:t xml:space="preserve">Health Organization (WHO) VA questionnaire revision 1.5.1 Open Data Kit (ODK) format </w:t>
@@ -11347,15 +11285,7 @@
         <w:fldChar w:fldCharType="end"/>
       </w:r>
       <w:r>
-        <w:t xml:space="preserve">, followed by further conversion into </w:t>
-      </w:r>
-      <w:proofErr w:type="spellStart"/>
-      <w:r>
-        <w:t>OpenVA</w:t>
-      </w:r>
-      <w:proofErr w:type="spellEnd"/>
-      <w:r>
-        <w:t xml:space="preserve"> format </w:t>
+        <w:t xml:space="preserve">, followed by further conversion into OpenVA format </w:t>
       </w:r>
       <w:r>
         <w:fldChar w:fldCharType="begin"/>
@@ -11391,15 +11321,7 @@
         <w:fldChar w:fldCharType="end"/>
       </w:r>
       <w:r>
-        <w:t xml:space="preserve"> using the </w:t>
-      </w:r>
-      <w:proofErr w:type="spellStart"/>
-      <w:r>
-        <w:t>pyCrossVA</w:t>
-      </w:r>
-      <w:proofErr w:type="spellEnd"/>
-      <w:r>
-        <w:t xml:space="preserve"> version 0.97 Python package </w:t>
+        <w:t xml:space="preserve"> using the pyCrossVA version 0.97 Python package </w:t>
       </w:r>
       <w:r>
         <w:fldChar w:fldCharType="begin"/>
@@ -11417,23 +11339,7 @@
         <w:fldChar w:fldCharType="end"/>
       </w:r>
       <w:r>
-        <w:t xml:space="preserve">. The 6939 records were all converted into </w:t>
-      </w:r>
-      <w:proofErr w:type="spellStart"/>
-      <w:r>
-        <w:t>OpenVA</w:t>
-      </w:r>
-      <w:proofErr w:type="spellEnd"/>
-      <w:r>
-        <w:t xml:space="preserve"> formatted records for InterVA-5 and </w:t>
-      </w:r>
-      <w:proofErr w:type="spellStart"/>
-      <w:r>
-        <w:t>InSilicoVA</w:t>
-      </w:r>
-      <w:proofErr w:type="spellEnd"/>
-      <w:r>
-        <w:t>.</w:t>
+        <w:t>. The 6939 records were all converted into OpenVA formatted records for InterVA-5 and InSilicoVA.</w:t>
       </w:r>
     </w:p>
     <w:p>
@@ -13094,7 +13000,6 @@
         </w:rPr>
         <w:t xml:space="preserve">The </w:t>
       </w:r>
-      <w:proofErr w:type="spellStart"/>
       <w:r>
         <w:rPr>
           <w:rStyle w:val="VerbatimChar"/>
@@ -13106,28 +13011,12 @@
         </w:rPr>
         <w:t>openVA</w:t>
       </w:r>
-      <w:proofErr w:type="spellEnd"/>
       <w:r>
         <w:rPr>
           <w:szCs w:val="20"/>
         </w:rPr>
-        <w:t xml:space="preserve"> R package was used to run InterVA-5 and </w:t>
-      </w:r>
-      <w:proofErr w:type="spellStart"/>
-      <w:r>
-        <w:rPr>
-          <w:szCs w:val="20"/>
-        </w:rPr>
-        <w:t>InSilicoVA</w:t>
-      </w:r>
-      <w:proofErr w:type="spellEnd"/>
-      <w:r>
-        <w:rPr>
-          <w:szCs w:val="20"/>
-        </w:rPr>
-        <w:t xml:space="preserve"> models to assign CODs for each record in R version 4.3.1. The </w:t>
-      </w:r>
-      <w:proofErr w:type="spellStart"/>
+        <w:t xml:space="preserve"> R package was used to run InterVA-5 and InSilicoVA models to assign CODs for each record in R version 4.3.1. The </w:t>
+      </w:r>
       <w:r>
         <w:rPr>
           <w:rStyle w:val="VerbatimChar"/>
@@ -13139,7 +13028,6 @@
         </w:rPr>
         <w:t>openVA</w:t>
       </w:r>
-      <w:proofErr w:type="spellEnd"/>
       <w:r>
         <w:rPr>
           <w:szCs w:val="20"/>
@@ -13161,7 +13049,6 @@
         </w:rPr>
         <w:t xml:space="preserve"> version 1.1.3 and </w:t>
       </w:r>
-      <w:proofErr w:type="spellStart"/>
       <w:r>
         <w:rPr>
           <w:rStyle w:val="VerbatimChar"/>
@@ -13171,14 +13058,12 @@
         </w:rPr>
         <w:t>InSilicoVA</w:t>
       </w:r>
-      <w:proofErr w:type="spellEnd"/>
       <w:r>
         <w:rPr>
           <w:szCs w:val="20"/>
         </w:rPr>
         <w:t xml:space="preserve"> version 1.4.0. The </w:t>
       </w:r>
-      <w:proofErr w:type="spellStart"/>
       <w:r>
         <w:rPr>
           <w:rStyle w:val="VerbatimChar"/>
@@ -13190,7 +13075,6 @@
         </w:rPr>
         <w:t>Nsim</w:t>
       </w:r>
-      <w:proofErr w:type="spellEnd"/>
       <w:r>
         <w:rPr>
           <w:szCs w:val="20"/>
@@ -13232,21 +13116,7 @@
         <w:rPr>
           <w:szCs w:val="20"/>
         </w:rPr>
-        <w:t xml:space="preserve"> for </w:t>
-      </w:r>
-      <w:proofErr w:type="spellStart"/>
-      <w:r>
-        <w:rPr>
-          <w:szCs w:val="20"/>
-        </w:rPr>
-        <w:t>InSilicoVA</w:t>
-      </w:r>
-      <w:proofErr w:type="spellEnd"/>
-      <w:r>
-        <w:rPr>
-          <w:szCs w:val="20"/>
-        </w:rPr>
-        <w:t xml:space="preserve"> was set to </w:t>
+        <w:t xml:space="preserve"> for InSilicoVA was set to </w:t>
       </w:r>
       <w:r>
         <w:rPr>
@@ -13376,7 +13246,6 @@
         </w:rPr>
         <w:t xml:space="preserve">. Note that the default value of </w:t>
       </w:r>
-      <w:proofErr w:type="spellStart"/>
       <w:r>
         <w:rPr>
           <w:rStyle w:val="VerbatimChar"/>
@@ -13386,9 +13255,14 @@
           <w:sz w:val="20"/>
           <w:szCs w:val="20"/>
         </w:rPr>
-        <w:t>Nsim</w:t>
-      </w:r>
-      <w:proofErr w:type="spellEnd"/>
+        <w:t>Nsim=10000</w:t>
+      </w:r>
+      <w:r>
+        <w:rPr>
+          <w:szCs w:val="20"/>
+        </w:rPr>
+        <w:t xml:space="preserve"> for InSilicoVA ran until 9500 iterations before it stopped due to errors, thus </w:t>
+      </w:r>
       <w:r>
         <w:rPr>
           <w:rStyle w:val="VerbatimChar"/>
@@ -13398,51 +13272,7 @@
           <w:sz w:val="20"/>
           <w:szCs w:val="20"/>
         </w:rPr>
-        <w:t>=10000</w:t>
-      </w:r>
-      <w:r>
-        <w:rPr>
-          <w:szCs w:val="20"/>
-        </w:rPr>
-        <w:t xml:space="preserve"> for </w:t>
-      </w:r>
-      <w:proofErr w:type="spellStart"/>
-      <w:r>
-        <w:rPr>
-          <w:szCs w:val="20"/>
-        </w:rPr>
-        <w:t>InSilicoVA</w:t>
-      </w:r>
-      <w:proofErr w:type="spellEnd"/>
-      <w:r>
-        <w:rPr>
-          <w:szCs w:val="20"/>
-        </w:rPr>
-        <w:t xml:space="preserve"> ran until 9500 iterations before it stopped due to errors, thus </w:t>
-      </w:r>
-      <w:proofErr w:type="spellStart"/>
-      <w:r>
-        <w:rPr>
-          <w:rStyle w:val="VerbatimChar"/>
-          <w:rFonts w:ascii="Cambria" w:hAnsi="Cambria"/>
-          <w:i/>
-          <w:iCs/>
-          <w:sz w:val="20"/>
-          <w:szCs w:val="20"/>
-        </w:rPr>
-        <w:t>Nsim</w:t>
-      </w:r>
-      <w:proofErr w:type="spellEnd"/>
-      <w:r>
-        <w:rPr>
-          <w:rStyle w:val="VerbatimChar"/>
-          <w:rFonts w:ascii="Cambria" w:hAnsi="Cambria"/>
-          <w:i/>
-          <w:iCs/>
-          <w:sz w:val="20"/>
-          <w:szCs w:val="20"/>
-        </w:rPr>
-        <w:t>=9500</w:t>
+        <w:t>Nsim=9500</w:t>
       </w:r>
       <w:r>
         <w:rPr>
@@ -13471,26 +13301,10 @@
     </w:p>
     <w:p>
       <w:r>
-        <w:t xml:space="preserve">Of the 6939 input records, GPT-3.5, GPT-4, InterVA-5, and </w:t>
-      </w:r>
-      <w:proofErr w:type="spellStart"/>
-      <w:r>
-        <w:t>InSilicoVA</w:t>
-      </w:r>
-      <w:proofErr w:type="spellEnd"/>
-      <w:r>
-        <w:t xml:space="preserve"> were able to assign CODs for 6939 (100%), 6935 (&gt;99%), 6830 </w:t>
-      </w:r>
-      <w:r>
-        <w:t xml:space="preserve">(98%), 6830 (98%) records respectively. All 6830 (100%) InterVA-5 and </w:t>
-      </w:r>
-      <w:proofErr w:type="spellStart"/>
-      <w:r>
-        <w:t>InSilicoVA</w:t>
-      </w:r>
-      <w:proofErr w:type="spellEnd"/>
-      <w:r>
-        <w:t xml:space="preserve"> records with WHO VA 2016 v1.5 output codes </w:t>
+        <w:t xml:space="preserve">Of the 6939 input records, GPT-3.5, GPT-4, InterVA-5, and InSilicoVA were able to assign CODs for 6939 (100%), 6935 (&gt;99%), 6830 </w:t>
+      </w:r>
+      <w:r>
+        <w:t xml:space="preserve">(98%), 6830 (98%) records respectively. All 6830 (100%) InterVA-5 and InSilicoVA records with WHO VA 2016 v1.5 output codes </w:t>
       </w:r>
       <w:r>
         <w:fldChar w:fldCharType="begin"/>
@@ -13511,15 +13325,7 @@
         <w:t xml:space="preserve"> were converted into ICD-10 codes respectively. After all model outputs were converted to ICD-10 codes, they were further converted to CGHR-10 codes. The 6939 GPT-3.5 and 6935 GPT-4 output records with ICD-10 codes</w:t>
       </w:r>
       <w:r>
-        <w:t xml:space="preserve"> were converted into 6930 (&gt;99%) and 6931 (&gt;99) records with CGHR-10 codes, where &lt;1% (9 and 8) records did not have matching CGHR-10 codes respectively. The 6830 InterVA-5 and </w:t>
-      </w:r>
-      <w:proofErr w:type="spellStart"/>
-      <w:r>
-        <w:t>InSilicoVA</w:t>
-      </w:r>
-      <w:proofErr w:type="spellEnd"/>
-      <w:r>
-        <w:t xml:space="preserve"> records with ICD-10 codes were converted into 6802 (&gt;99%) and 6726 (98%) records with CGHR-10 codes respectively, where 28 (&lt;1%) and 104 (1%) of records could not be converted into CGHR-10 codes.</w:t>
+        <w:t xml:space="preserve"> were converted into 6930 (&gt;99%) and 6931 (&gt;99) records with CGHR-10 codes, where &lt;1% (9 and 8) records did not have matching CGHR-10 codes respectively. The 6830 InterVA-5 and InSilicoVA records with ICD-10 codes were converted into 6802 (&gt;99%) and 6726 (98%) records with CGHR-10 codes respectively, where 28 (&lt;1%) and 104 (1%) of records could not be converted into CGHR-10 codes.</w:t>
       </w:r>
     </w:p>
     <w:p>
@@ -13543,21 +13349,25 @@
         <w:t xml:space="preserve">The </w:t>
       </w:r>
       <w:r>
-        <w:t xml:space="preserve">performance of GPT-3.5, GPT-4, </w:t>
-      </w:r>
-      <w:proofErr w:type="spellStart"/>
-      <w:r>
-        <w:t>InSilicoVA</w:t>
-      </w:r>
-      <w:proofErr w:type="spellEnd"/>
-      <w:r>
-        <w:t>, and InterVA-5 models were evaluated with metrics at the population and individual level by comparing their CGHR-10</w:t>
+        <w:t xml:space="preserve">performance of GPT-3.5, GPT-4, InSilicoVA, and InterVA-5 models were evaluated with metrics at the population and </w:t>
+      </w:r>
+      <w:r>
+        <w:t>individual-level</w:t>
+      </w:r>
+      <w:r>
+        <w:t xml:space="preserve"> by comparing their CGHR-10</w:t>
       </w:r>
       <w:r>
         <w:t xml:space="preserve"> </w:t>
       </w:r>
       <w:r>
-        <w:t xml:space="preserve">COD outputs for 6939 records to physician COD assignments. Section B.3.1 describes CSMF accuracy in detail for evaluating models on the population level, Section B.3.2 describes PCCC for evaluating models on the individual level. Records that were assigned a COD by physicians, but not by a model </w:t>
+        <w:t xml:space="preserve">COD outputs for 6939 records to physician COD assignments. Section B.3.1 describes CSMF accuracy in detail for evaluating models on the population level, Section B.3.2 describes PCCC for evaluating models on the </w:t>
+      </w:r>
+      <w:r>
+        <w:t>individual-level</w:t>
+      </w:r>
+      <w:r>
+        <w:t xml:space="preserve">. Records that were assigned a COD by physicians, but not by a model </w:t>
       </w:r>
       <w:r>
         <w:t>were</w:t>
@@ -13693,7 +13503,6 @@
         <w:lastRenderedPageBreak/>
         <w:t xml:space="preserve">with the total number of records as seen in Equation B1. Then, the </w:t>
       </w:r>
-      <w:proofErr w:type="spellStart"/>
       <w:r>
         <w:rPr>
           <w:i/>
@@ -13701,7 +13510,6 @@
         </w:rPr>
         <w:t>CSMFMaximumError</w:t>
       </w:r>
-      <w:proofErr w:type="spellEnd"/>
       <w:r>
         <w:t xml:space="preserve">, representing the worst possible model, is calculated using Equation B2. Finally, the CSMF accuracy is given by Equation B3, where </w:t>
       </w:r>
@@ -14496,7 +14304,13 @@
         <w:t>PCCC mea</w:t>
       </w:r>
       <w:r>
-        <w:t xml:space="preserve">sures the performance of models at the individual level, comparing COD assignments between the physicians and models on a record by record basis, correcting for COD assignments made purely by </w:t>
+        <w:t xml:space="preserve">sures the performance of models at the </w:t>
+      </w:r>
+      <w:r>
+        <w:t>individual-level</w:t>
+      </w:r>
+      <w:r>
+        <w:t xml:space="preserve">, comparing COD assignments between the physicians and models on a record by record basis, correcting for COD assignments made purely by </w:t>
       </w:r>
       <w:r>
         <w:t xml:space="preserve">chance </w:t>
@@ -14592,29 +14406,13 @@
         <w:t xml:space="preserve"> </w:t>
       </w:r>
       <w:r>
-        <w:t xml:space="preserve">PCCC values closer to 1 indicate that model COD assignments are </w:t>
-      </w:r>
-      <w:proofErr w:type="gramStart"/>
-      <w:r>
-        <w:t>similar to</w:t>
-      </w:r>
-      <w:proofErr w:type="gramEnd"/>
-      <w:r>
-        <w:t xml:space="preserve"> physician COD assignments, while values closer to 0 indicate that </w:t>
+        <w:t xml:space="preserve">PCCC values closer to 1 indicate that model COD assignments are similar to physician COD assignments, while values closer to 0 indicate that </w:t>
       </w:r>
       <w:r>
         <w:t>they</w:t>
       </w:r>
       <w:r>
-        <w:t xml:space="preserve"> are not </w:t>
-      </w:r>
-      <w:proofErr w:type="gramStart"/>
-      <w:r>
-        <w:t>similar to</w:t>
-      </w:r>
-      <w:proofErr w:type="gramEnd"/>
-      <w:r>
-        <w:t xml:space="preserve"> physicians.</w:t>
+        <w:t xml:space="preserve"> are not similar to physicians.</w:t>
       </w:r>
     </w:p>
     <w:tbl>
@@ -18187,111 +17985,6 @@
 </w:document>
 </file>
 
-<file path=word/comments.xml><?xml version="1.0" encoding="utf-8"?>
-<w:comments xmlns:wpc="http://schemas.microsoft.com/office/word/2010/wordprocessingCanvas" xmlns:cx="http://schemas.microsoft.com/office/drawing/2014/chartex" xmlns:cx1="http://schemas.microsoft.com/office/drawing/2015/9/8/chartex" xmlns:cx2="http://schemas.microsoft.com/office/drawing/2015/10/21/chartex" xmlns:cx3="http://schemas.microsoft.com/office/drawing/2016/5/9/chartex" xmlns:cx4="http://schemas.microsoft.com/office/drawing/2016/5/10/chartex" xmlns:cx5="http://schemas.microsoft.com/office/drawing/2016/5/11/chartex" xmlns:cx6="http://schemas.microsoft.com/office/drawing/2016/5/12/chartex" xmlns:cx7="http://schemas.microsoft.com/office/drawing/2016/5/13/chartex" xmlns:cx8="http://schemas.microsoft.com/office/drawing/2016/5/14/chartex" xmlns:mc="http://schemas.openxmlformats.org/markup-compatibility/2006" xmlns:aink="http://schemas.microsoft.com/office/drawing/2016/ink" xmlns:am3d="http://schemas.microsoft.com/office/drawing/2017/model3d" xmlns:o="urn:schemas-microsoft-com:office:office" xmlns:oel="http://schemas.microsoft.com/office/2019/extlst" xmlns:r="http://schemas.openxmlformats.org/officeDocument/2006/relationships" xmlns:m="http://schemas.openxmlformats.org/officeDocument/2006/math" xmlns:v="urn:schemas-microsoft-com:vml" xmlns:wp14="http://schemas.microsoft.com/office/word/2010/wordprocessingDrawing" xmlns:wp="http://schemas.openxmlformats.org/drawingml/2006/wordprocessingDrawing" xmlns:w10="urn:schemas-microsoft-com:office:word" xmlns:w="http://schemas.openxmlformats.org/wordprocessingml/2006/main" xmlns:w14="http://schemas.microsoft.com/office/word/2010/wordml" xmlns:w15="http://schemas.microsoft.com/office/word/2012/wordml" xmlns:w16cex="http://schemas.microsoft.com/office/word/2018/wordml/cex" xmlns:w16cid="http://schemas.microsoft.com/office/word/2016/wordml/cid" xmlns:w16="http://schemas.microsoft.com/office/word/2018/wordml" xmlns:w16du="http://schemas.microsoft.com/office/word/2023/wordml/word16du" xmlns:w16sdtdh="http://schemas.microsoft.com/office/word/2020/wordml/sdtdatahash" xmlns:w16sdtfl="http://schemas.microsoft.com/office/word/2024/wordml/sdtformatlock" xmlns:w16se="http://schemas.microsoft.com/office/word/2015/wordml/symex" xmlns:wpg="http://schemas.microsoft.com/office/word/2010/wordprocessingGroup" xmlns:wpi="http://schemas.microsoft.com/office/word/2010/wordprocessingInk" xmlns:wne="http://schemas.microsoft.com/office/word/2006/wordml" xmlns:wps="http://schemas.microsoft.com/office/word/2010/wordprocessingShape" mc:Ignorable="w14 w15 w16se w16cid w16 w16cex w16sdtdh w16sdtfl w16du wp14">
-  <w:comment w:id="0" w:author="R W" w:date="2025-08-11T19:31:00Z" w:initials="RW">
-    <w:p>
-      <w:pPr>
-        <w:jc w:val="left"/>
-      </w:pPr>
-      <w:r>
-        <w:rPr>
-          <w:rStyle w:val="CommentReference"/>
-        </w:rPr>
-        <w:annotationRef/>
-      </w:r>
-      <w:r>
-        <w:rPr>
-          <w:szCs w:val="20"/>
-        </w:rPr>
-        <w:t>Patrick, I have removed the mean across models, but kept the title, as putting PCCC in the y-axis loses horizontal space, and forces the the x-axis labels to be less readable</w:t>
-      </w:r>
-    </w:p>
-  </w:comment>
-  <w:comment w:id="1" w:author="R W" w:date="2025-08-11T18:31:00Z" w:initials="RW">
-    <w:p>
-      <w:pPr>
-        <w:jc w:val="left"/>
-      </w:pPr>
-      <w:r>
-        <w:rPr>
-          <w:rStyle w:val="CommentReference"/>
-        </w:rPr>
-        <w:annotationRef/>
-      </w:r>
-      <w:r>
-        <w:rPr>
-          <w:szCs w:val="20"/>
-        </w:rPr>
-        <w:t>Prabhat, this seems to be the section to indicate ethics - I don't see any guidelines requiring it in the methods section</w:t>
-      </w:r>
-    </w:p>
-  </w:comment>
-  <w:comment w:id="2" w:author="R W" w:date="2025-08-11T18:14:00Z" w:initials="RW">
-    <w:p>
-      <w:pPr>
-        <w:jc w:val="left"/>
-      </w:pPr>
-      <w:r>
-        <w:rPr>
-          <w:rStyle w:val="CommentReference"/>
-        </w:rPr>
-        <w:annotationRef/>
-      </w:r>
-      <w:r>
-        <w:rPr>
-          <w:szCs w:val="20"/>
-        </w:rPr>
-        <w:t>Prabhat, I believe this is "Not applicable" as noted in the guidelines, but please feel free to correct:</w:t>
-      </w:r>
-    </w:p>
-    <w:p>
-      <w:pPr>
-        <w:jc w:val="left"/>
-      </w:pPr>
-    </w:p>
-    <w:p>
-      <w:pPr>
-        <w:jc w:val="left"/>
-      </w:pPr>
-      <w:hyperlink r:id="rId1" w:history="1">
-        <w:r>
-          <w:rPr>
-            <w:rStyle w:val="Hyperlink"/>
-            <w:szCs w:val="20"/>
-          </w:rPr>
-          <w:t>https://bmcmedicine.biomedcentral.com/submission-guidelines/preparing-your-manuscript/guidelines</w:t>
-        </w:r>
-      </w:hyperlink>
-    </w:p>
-  </w:comment>
-</w:comments>
-</file>
-
-<file path=word/commentsExtended.xml><?xml version="1.0" encoding="utf-8"?>
-<w15:commentsEx xmlns:wpc="http://schemas.microsoft.com/office/word/2010/wordprocessingCanvas" xmlns:cx="http://schemas.microsoft.com/office/drawing/2014/chartex" xmlns:cx1="http://schemas.microsoft.com/office/drawing/2015/9/8/chartex" xmlns:cx2="http://schemas.microsoft.com/office/drawing/2015/10/21/chartex" xmlns:cx3="http://schemas.microsoft.com/office/drawing/2016/5/9/chartex" xmlns:cx4="http://schemas.microsoft.com/office/drawing/2016/5/10/chartex" xmlns:cx5="http://schemas.microsoft.com/office/drawing/2016/5/11/chartex" xmlns:cx6="http://schemas.microsoft.com/office/drawing/2016/5/12/chartex" xmlns:cx7="http://schemas.microsoft.com/office/drawing/2016/5/13/chartex" xmlns:cx8="http://schemas.microsoft.com/office/drawing/2016/5/14/chartex" xmlns:mc="http://schemas.openxmlformats.org/markup-compatibility/2006" xmlns:aink="http://schemas.microsoft.com/office/drawing/2016/ink" xmlns:am3d="http://schemas.microsoft.com/office/drawing/2017/model3d" xmlns:o="urn:schemas-microsoft-com:office:office" xmlns:oel="http://schemas.microsoft.com/office/2019/extlst" xmlns:r="http://schemas.openxmlformats.org/officeDocument/2006/relationships" xmlns:m="http://schemas.openxmlformats.org/officeDocument/2006/math" xmlns:v="urn:schemas-microsoft-com:vml" xmlns:wp14="http://schemas.microsoft.com/office/word/2010/wordprocessingDrawing" xmlns:wp="http://schemas.openxmlformats.org/drawingml/2006/wordprocessingDrawing" xmlns:w10="urn:schemas-microsoft-com:office:word" xmlns:w="http://schemas.openxmlformats.org/wordprocessingml/2006/main" xmlns:w14="http://schemas.microsoft.com/office/word/2010/wordml" xmlns:w15="http://schemas.microsoft.com/office/word/2012/wordml" xmlns:w16cex="http://schemas.microsoft.com/office/word/2018/wordml/cex" xmlns:w16cid="http://schemas.microsoft.com/office/word/2016/wordml/cid" xmlns:w16="http://schemas.microsoft.com/office/word/2018/wordml" xmlns:w16du="http://schemas.microsoft.com/office/word/2023/wordml/word16du" xmlns:w16sdtdh="http://schemas.microsoft.com/office/word/2020/wordml/sdtdatahash" xmlns:w16sdtfl="http://schemas.microsoft.com/office/word/2024/wordml/sdtformatlock" xmlns:w16se="http://schemas.microsoft.com/office/word/2015/wordml/symex" xmlns:wpg="http://schemas.microsoft.com/office/word/2010/wordprocessingGroup" xmlns:wpi="http://schemas.microsoft.com/office/word/2010/wordprocessingInk" xmlns:wne="http://schemas.microsoft.com/office/word/2006/wordml" xmlns:wps="http://schemas.microsoft.com/office/word/2010/wordprocessingShape" mc:Ignorable="w14 w15 w16se w16cid w16 w16cex w16sdtdh w16sdtfl w16du wp14">
-  <w15:commentEx w15:paraId="7A9E4FDF" w15:done="0"/>
-  <w15:commentEx w15:paraId="7CCD14B1" w15:done="0"/>
-  <w15:commentEx w15:paraId="6874BAD5" w15:done="0"/>
-</w15:commentsEx>
-</file>
-
-<file path=word/commentsExtensible.xml><?xml version="1.0" encoding="utf-8"?>
-<w16cex:commentsExtensible xmlns:wpc="http://schemas.microsoft.com/office/word/2010/wordprocessingCanvas" xmlns:cx="http://schemas.microsoft.com/office/drawing/2014/chartex" xmlns:cx1="http://schemas.microsoft.com/office/drawing/2015/9/8/chartex" xmlns:cx2="http://schemas.microsoft.com/office/drawing/2015/10/21/chartex" xmlns:cx3="http://schemas.microsoft.com/office/drawing/2016/5/9/chartex" xmlns:cx4="http://schemas.microsoft.com/office/drawing/2016/5/10/chartex" xmlns:cx5="http://schemas.microsoft.com/office/drawing/2016/5/11/chartex" xmlns:cx6="http://schemas.microsoft.com/office/drawing/2016/5/12/chartex" xmlns:cx7="http://schemas.microsoft.com/office/drawing/2016/5/13/chartex" xmlns:cx8="http://schemas.microsoft.com/office/drawing/2016/5/14/chartex" xmlns:cr="http://schemas.microsoft.com/office/comments/2020/reactions" xmlns:mc="http://schemas.openxmlformats.org/markup-compatibility/2006" xmlns:aink="http://schemas.microsoft.com/office/drawing/2016/ink" xmlns:am3d="http://schemas.microsoft.com/office/drawing/2017/model3d" xmlns:o="urn:schemas-microsoft-com:office:office" xmlns:oel="http://schemas.microsoft.com/office/2019/extlst" xmlns:r="http://schemas.openxmlformats.org/officeDocument/2006/relationships" xmlns:m="http://schemas.openxmlformats.org/officeDocument/2006/math" xmlns:v="urn:schemas-microsoft-com:vml" xmlns:wp14="http://schemas.microsoft.com/office/word/2010/wordprocessingDrawing" xmlns:wp="http://schemas.openxmlformats.org/drawingml/2006/wordprocessingDrawing" xmlns:w10="urn:schemas-microsoft-com:office:word" xmlns:w="http://schemas.openxmlformats.org/wordprocessingml/2006/main" xmlns:w14="http://schemas.microsoft.com/office/word/2010/wordml" xmlns:w15="http://schemas.microsoft.com/office/word/2012/wordml" xmlns:w16cex="http://schemas.microsoft.com/office/word/2018/wordml/cex" xmlns:w16cid="http://schemas.microsoft.com/office/word/2016/wordml/cid" xmlns:w16="http://schemas.microsoft.com/office/word/2018/wordml" xmlns:w16du="http://schemas.microsoft.com/office/word/2023/wordml/word16du" xmlns:w16sdtdh="http://schemas.microsoft.com/office/word/2020/wordml/sdtdatahash" xmlns:w16sdtfl="http://schemas.microsoft.com/office/word/2024/wordml/sdtformatlock" xmlns:w16se="http://schemas.microsoft.com/office/word/2015/wordml/symex" xmlns:wpg="http://schemas.microsoft.com/office/word/2010/wordprocessingGroup" xmlns:wpi="http://schemas.microsoft.com/office/word/2010/wordprocessingInk" xmlns:wne="http://schemas.microsoft.com/office/word/2006/wordml" xmlns:wps="http://schemas.microsoft.com/office/word/2010/wordprocessingShape" mc:Ignorable="w14 w15 w16se w16cid w16 w16cex w16sdtdh w16sdtfl cr w16du wp14">
-  <w16cex:commentExtensible w16cex:durableId="5C9C7A22" w16cex:dateUtc="2025-08-11T23:31:00Z"/>
-  <w16cex:commentExtensible w16cex:durableId="1DB7AD9E" w16cex:dateUtc="2025-08-11T22:31:00Z"/>
-  <w16cex:commentExtensible w16cex:durableId="3DBD08CC" w16cex:dateUtc="2025-08-11T22:14:00Z"/>
-</w16cex:commentsExtensible>
-</file>
-
-<file path=word/commentsIds.xml><?xml version="1.0" encoding="utf-8"?>
-<w16cid:commentsIds xmlns:wpc="http://schemas.microsoft.com/office/word/2010/wordprocessingCanvas" xmlns:cx="http://schemas.microsoft.com/office/drawing/2014/chartex" xmlns:cx1="http://schemas.microsoft.com/office/drawing/2015/9/8/chartex" xmlns:cx2="http://schemas.microsoft.com/office/drawing/2015/10/21/chartex" xmlns:cx3="http://schemas.microsoft.com/office/drawing/2016/5/9/chartex" xmlns:cx4="http://schemas.microsoft.com/office/drawing/2016/5/10/chartex" xmlns:cx5="http://schemas.microsoft.com/office/drawing/2016/5/11/chartex" xmlns:cx6="http://schemas.microsoft.com/office/drawing/2016/5/12/chartex" xmlns:cx7="http://schemas.microsoft.com/office/drawing/2016/5/13/chartex" xmlns:cx8="http://schemas.microsoft.com/office/drawing/2016/5/14/chartex" xmlns:mc="http://schemas.openxmlformats.org/markup-compatibility/2006" xmlns:aink="http://schemas.microsoft.com/office/drawing/2016/ink" xmlns:am3d="http://schemas.microsoft.com/office/drawing/2017/model3d" xmlns:o="urn:schemas-microsoft-com:office:office" xmlns:oel="http://schemas.microsoft.com/office/2019/extlst" xmlns:r="http://schemas.openxmlformats.org/officeDocument/2006/relationships" xmlns:m="http://schemas.openxmlformats.org/officeDocument/2006/math" xmlns:v="urn:schemas-microsoft-com:vml" xmlns:wp14="http://schemas.microsoft.com/office/word/2010/wordprocessingDrawing" xmlns:wp="http://schemas.openxmlformats.org/drawingml/2006/wordprocessingDrawing" xmlns:w10="urn:schemas-microsoft-com:office:word" xmlns:w="http://schemas.openxmlformats.org/wordprocessingml/2006/main" xmlns:w14="http://schemas.microsoft.com/office/word/2010/wordml" xmlns:w15="http://schemas.microsoft.com/office/word/2012/wordml" xmlns:w16cex="http://schemas.microsoft.com/office/word/2018/wordml/cex" xmlns:w16cid="http://schemas.microsoft.com/office/word/2016/wordml/cid" xmlns:w16="http://schemas.microsoft.com/office/word/2018/wordml" xmlns:w16du="http://schemas.microsoft.com/office/word/2023/wordml/word16du" xmlns:w16sdtdh="http://schemas.microsoft.com/office/word/2020/wordml/sdtdatahash" xmlns:w16sdtfl="http://schemas.microsoft.com/office/word/2024/wordml/sdtformatlock" xmlns:w16se="http://schemas.microsoft.com/office/word/2015/wordml/symex" xmlns:wpg="http://schemas.microsoft.com/office/word/2010/wordprocessingGroup" xmlns:wpi="http://schemas.microsoft.com/office/word/2010/wordprocessingInk" xmlns:wne="http://schemas.microsoft.com/office/word/2006/wordml" xmlns:wps="http://schemas.microsoft.com/office/word/2010/wordprocessingShape" mc:Ignorable="w14 w15 w16se w16cid w16 w16cex w16sdtdh w16sdtfl w16du wp14">
-  <w16cid:commentId w16cid:paraId="7A9E4FDF" w16cid:durableId="5C9C7A22"/>
-  <w16cid:commentId w16cid:paraId="7CCD14B1" w16cid:durableId="1DB7AD9E"/>
-  <w16cid:commentId w16cid:paraId="6874BAD5" w16cid:durableId="3DBD08CC"/>
-</w16cid:commentsIds>
-</file>
-
 <file path=word/endnotes.xml><?xml version="1.0" encoding="utf-8"?>
 <w:endnotes xmlns:wpc="http://schemas.microsoft.com/office/word/2010/wordprocessingCanvas" xmlns:cx="http://schemas.microsoft.com/office/drawing/2014/chartex" xmlns:cx1="http://schemas.microsoft.com/office/drawing/2015/9/8/chartex" xmlns:cx2="http://schemas.microsoft.com/office/drawing/2015/10/21/chartex" xmlns:cx3="http://schemas.microsoft.com/office/drawing/2016/5/9/chartex" xmlns:cx4="http://schemas.microsoft.com/office/drawing/2016/5/10/chartex" xmlns:cx5="http://schemas.microsoft.com/office/drawing/2016/5/11/chartex" xmlns:cx6="http://schemas.microsoft.com/office/drawing/2016/5/12/chartex" xmlns:cx7="http://schemas.microsoft.com/office/drawing/2016/5/13/chartex" xmlns:cx8="http://schemas.microsoft.com/office/drawing/2016/5/14/chartex" xmlns:mc="http://schemas.openxmlformats.org/markup-compatibility/2006" xmlns:aink="http://schemas.microsoft.com/office/drawing/2016/ink" xmlns:am3d="http://schemas.microsoft.com/office/drawing/2017/model3d" xmlns:o="urn:schemas-microsoft-com:office:office" xmlns:oel="http://schemas.microsoft.com/office/2019/extlst" xmlns:r="http://schemas.openxmlformats.org/officeDocument/2006/relationships" xmlns:m="http://schemas.openxmlformats.org/officeDocument/2006/math" xmlns:v="urn:schemas-microsoft-com:vml" xmlns:wp14="http://schemas.microsoft.com/office/word/2010/wordprocessingDrawing" xmlns:wp="http://schemas.openxmlformats.org/drawingml/2006/wordprocessingDrawing" xmlns:w10="urn:schemas-microsoft-com:office:word" xmlns:w="http://schemas.openxmlformats.org/wordprocessingml/2006/main" xmlns:w14="http://schemas.microsoft.com/office/word/2010/wordml" xmlns:w15="http://schemas.microsoft.com/office/word/2012/wordml" xmlns:w16cex="http://schemas.microsoft.com/office/word/2018/wordml/cex" xmlns:w16cid="http://schemas.microsoft.com/office/word/2016/wordml/cid" xmlns:w16="http://schemas.microsoft.com/office/word/2018/wordml" xmlns:w16du="http://schemas.microsoft.com/office/word/2023/wordml/word16du" xmlns:w16sdtdh="http://schemas.microsoft.com/office/word/2020/wordml/sdtdatahash" xmlns:w16sdtfl="http://schemas.microsoft.com/office/word/2024/wordml/sdtformatlock" xmlns:w16se="http://schemas.microsoft.com/office/word/2015/wordml/symex" xmlns:wpg="http://schemas.microsoft.com/office/word/2010/wordprocessingGroup" xmlns:wpi="http://schemas.microsoft.com/office/word/2010/wordprocessingInk" xmlns:wne="http://schemas.microsoft.com/office/word/2006/wordml" xmlns:wps="http://schemas.microsoft.com/office/word/2010/wordprocessingShape" mc:Ignorable="w14 w15 w16se w16cid w16 w16cex w16sdtdh w16sdtfl w16du wp14">
   <w:endnote w:type="separator" w:id="-1">
@@ -19360,14 +19053,6 @@
     <w:abstractNumId w:val="2"/>
   </w:num>
 </w:numbering>
-</file>
-
-<file path=word/people.xml><?xml version="1.0" encoding="utf-8"?>
-<w15:people xmlns:wpc="http://schemas.microsoft.com/office/word/2010/wordprocessingCanvas" xmlns:cx="http://schemas.microsoft.com/office/drawing/2014/chartex" xmlns:cx1="http://schemas.microsoft.com/office/drawing/2015/9/8/chartex" xmlns:cx2="http://schemas.microsoft.com/office/drawing/2015/10/21/chartex" xmlns:cx3="http://schemas.microsoft.com/office/drawing/2016/5/9/chartex" xmlns:cx4="http://schemas.microsoft.com/office/drawing/2016/5/10/chartex" xmlns:cx5="http://schemas.microsoft.com/office/drawing/2016/5/11/chartex" xmlns:cx6="http://schemas.microsoft.com/office/drawing/2016/5/12/chartex" xmlns:cx7="http://schemas.microsoft.com/office/drawing/2016/5/13/chartex" xmlns:cx8="http://schemas.microsoft.com/office/drawing/2016/5/14/chartex" xmlns:mc="http://schemas.openxmlformats.org/markup-compatibility/2006" xmlns:aink="http://schemas.microsoft.com/office/drawing/2016/ink" xmlns:am3d="http://schemas.microsoft.com/office/drawing/2017/model3d" xmlns:o="urn:schemas-microsoft-com:office:office" xmlns:oel="http://schemas.microsoft.com/office/2019/extlst" xmlns:r="http://schemas.openxmlformats.org/officeDocument/2006/relationships" xmlns:m="http://schemas.openxmlformats.org/officeDocument/2006/math" xmlns:v="urn:schemas-microsoft-com:vml" xmlns:wp14="http://schemas.microsoft.com/office/word/2010/wordprocessingDrawing" xmlns:wp="http://schemas.openxmlformats.org/drawingml/2006/wordprocessingDrawing" xmlns:w10="urn:schemas-microsoft-com:office:word" xmlns:w="http://schemas.openxmlformats.org/wordprocessingml/2006/main" xmlns:w14="http://schemas.microsoft.com/office/word/2010/wordml" xmlns:w15="http://schemas.microsoft.com/office/word/2012/wordml" xmlns:w16cex="http://schemas.microsoft.com/office/word/2018/wordml/cex" xmlns:w16cid="http://schemas.microsoft.com/office/word/2016/wordml/cid" xmlns:w16="http://schemas.microsoft.com/office/word/2018/wordml" xmlns:w16du="http://schemas.microsoft.com/office/word/2023/wordml/word16du" xmlns:w16sdtdh="http://schemas.microsoft.com/office/word/2020/wordml/sdtdatahash" xmlns:w16sdtfl="http://schemas.microsoft.com/office/word/2024/wordml/sdtformatlock" xmlns:w16se="http://schemas.microsoft.com/office/word/2015/wordml/symex" xmlns:wpg="http://schemas.microsoft.com/office/word/2010/wordprocessingGroup" xmlns:wpi="http://schemas.microsoft.com/office/word/2010/wordprocessingInk" xmlns:wne="http://schemas.microsoft.com/office/word/2006/wordml" xmlns:wps="http://schemas.microsoft.com/office/word/2010/wordprocessingShape" mc:Ignorable="w14 w15 w16se w16cid w16 w16cex w16sdtdh w16sdtfl w16du wp14">
-  <w15:person w15:author="R W">
-    <w15:presenceInfo w15:providerId="Windows Live" w15:userId="2b96ff414346a559"/>
-  </w15:person>
-</w15:people>
 </file>
 
 <file path=word/styles.xml><?xml version="1.0" encoding="utf-8"?>

</xml_diff>

<commit_message>
Add line numbers and png figures to v2 draft
</commit_message>
<xml_diff>
--- a/manuscript/wen-et-al-2025-cava-v2.docx
+++ b/manuscript/wen-et-al-2025-cava-v2.docx
@@ -209,12 +209,14 @@
       <w:r>
         <w:t xml:space="preserve">*Corresponding author(s). E-mail(s): </w:t>
       </w:r>
+      <w:proofErr w:type="gramStart"/>
       <w:r>
         <w:t>prabhat.jha@utoronto.ca</w:t>
       </w:r>
       <w:r>
         <w:t>;</w:t>
       </w:r>
+      <w:proofErr w:type="gramEnd"/>
     </w:p>
     <w:p>
       <w:pPr>
@@ -267,8 +269,13 @@
         <w:t xml:space="preserve"> </w:t>
       </w:r>
       <w:r>
-        <w:t>prabhat.jha@utoronto.ca; rashidansumana@gmail.com;</w:t>
-      </w:r>
+        <w:t xml:space="preserve">prabhat.jha@utoronto.ca; </w:t>
+      </w:r>
+      <w:proofErr w:type="gramStart"/>
+      <w:r>
+        <w:t>rashidansumana@gmail.com;</w:t>
+      </w:r>
+      <w:proofErr w:type="gramEnd"/>
     </w:p>
     <w:p>
       <w:pPr>
@@ -331,19 +338,47 @@
         <w:rPr>
           <w:sz w:val="18"/>
         </w:rPr>
-        <w:t xml:space="preserve">We analyzed 6,939 VA records from Sierra Leone (2019–2022) to compare four models, GPT-3.5, GPT-4, InterVA-5, and InSilicoVA, against physician-assigned CODs at population and </w:t>
-      </w:r>
+        <w:t xml:space="preserve">We analyzed 6,939 VA records from Sierra Leone (2019–2022) to compare four models, GPT-3.5, GPT-4, InterVA-5, and </w:t>
+      </w:r>
+      <w:proofErr w:type="spellStart"/>
       <w:r>
         <w:rPr>
           <w:sz w:val="18"/>
         </w:rPr>
+        <w:t>InSilicoVA</w:t>
+      </w:r>
+      <w:proofErr w:type="spellEnd"/>
+      <w:r>
+        <w:rPr>
+          <w:sz w:val="18"/>
+        </w:rPr>
+        <w:t xml:space="preserve">, against physician-assigned CODs at population and </w:t>
+      </w:r>
+      <w:r>
+        <w:rPr>
+          <w:sz w:val="18"/>
+        </w:rPr>
         <w:t>individual level</w:t>
       </w:r>
       <w:r>
         <w:rPr>
           <w:sz w:val="18"/>
         </w:rPr>
-        <w:t>s. GPT models used narratives, whereas InterVA-5 and InSilicoVA relied on questionnaires. CODs were grouped into 19, 10, and 7 categories for adult, child, and neonatal deaths. Cause Specific Mortality Fraction (CSMF)</w:t>
+        <w:t xml:space="preserve">s. GPT models used narratives, whereas InterVA-5 and </w:t>
+      </w:r>
+      <w:proofErr w:type="spellStart"/>
+      <w:r>
+        <w:rPr>
+          <w:sz w:val="18"/>
+        </w:rPr>
+        <w:t>InSilicoVA</w:t>
+      </w:r>
+      <w:proofErr w:type="spellEnd"/>
+      <w:r>
+        <w:rPr>
+          <w:sz w:val="18"/>
+        </w:rPr>
+        <w:t xml:space="preserve"> relied on questionnaires. CODs were grouped into 19, 10, and 7 categories for adult, child, and neonatal deaths. Cause Specific Mortality Fraction (CSMF)</w:t>
       </w:r>
       <w:r>
         <w:rPr>
@@ -399,12 +434,14 @@
         </w:rPr>
         <w:t xml:space="preserve"> </w:t>
       </w:r>
+      <w:proofErr w:type="spellStart"/>
       <w:r>
         <w:rPr>
           <w:sz w:val="18"/>
         </w:rPr>
         <w:t>InSilicoVA</w:t>
       </w:r>
+      <w:proofErr w:type="spellEnd"/>
       <w:r>
         <w:rPr>
           <w:sz w:val="18"/>
@@ -481,7 +518,21 @@
         <w:rPr>
           <w:sz w:val="18"/>
         </w:rPr>
-        <w:t>GPT4, GPT-3.5, and InSilicoVA achieved the highest PCCC in 17, 9, and 4 of the 30 CODs, respectively. At the population level, all models achieved comparable CSMF accuracies (0.74–0.79).</w:t>
+        <w:t xml:space="preserve">GPT4, GPT-3.5, and </w:t>
+      </w:r>
+      <w:proofErr w:type="spellStart"/>
+      <w:r>
+        <w:rPr>
+          <w:sz w:val="18"/>
+        </w:rPr>
+        <w:t>InSilicoVA</w:t>
+      </w:r>
+      <w:proofErr w:type="spellEnd"/>
+      <w:r>
+        <w:rPr>
+          <w:sz w:val="18"/>
+        </w:rPr>
+        <w:t xml:space="preserve"> achieved the highest PCCC in 17, 9, and 4 of the 30 CODs, respectively. At the population level, all models achieved comparable CSMF accuracies (0.74–0.79).</w:t>
       </w:r>
     </w:p>
     <w:p>
@@ -499,19 +550,47 @@
         <w:rPr>
           <w:sz w:val="18"/>
         </w:rPr>
-        <w:t xml:space="preserve">All models performed similarly at the population level, but GPT models and InSilicoVA showed greater performance for specific CODs at the </w:t>
-      </w:r>
+        <w:t xml:space="preserve">All models performed similarly at the population level, but GPT models and </w:t>
+      </w:r>
+      <w:proofErr w:type="spellStart"/>
       <w:r>
         <w:rPr>
           <w:sz w:val="18"/>
         </w:rPr>
+        <w:t>InSilicoVA</w:t>
+      </w:r>
+      <w:proofErr w:type="spellEnd"/>
+      <w:r>
+        <w:rPr>
+          <w:sz w:val="18"/>
+        </w:rPr>
+        <w:t xml:space="preserve"> showed greater performance for specific CODs at the </w:t>
+      </w:r>
+      <w:r>
+        <w:rPr>
+          <w:sz w:val="18"/>
+        </w:rPr>
         <w:t>individual-level</w:t>
       </w:r>
       <w:r>
         <w:rPr>
           <w:sz w:val="18"/>
         </w:rPr>
-        <w:t>. GPT models demonstrated improvements over InterVA-5 and InSilicoVA models. This study provides foundational evidence for integrating computer models to assist physicians with alternative diagnoses, helping reduce ill-defined codes and improve agreement in COD assignment.</w:t>
+        <w:t xml:space="preserve">. GPT models demonstrated improvements over InterVA-5 and </w:t>
+      </w:r>
+      <w:proofErr w:type="spellStart"/>
+      <w:r>
+        <w:rPr>
+          <w:sz w:val="18"/>
+        </w:rPr>
+        <w:t>InSilicoVA</w:t>
+      </w:r>
+      <w:proofErr w:type="spellEnd"/>
+      <w:r>
+        <w:rPr>
+          <w:sz w:val="18"/>
+        </w:rPr>
+        <w:t xml:space="preserve"> models. This study provides foundational evidence for integrating computer models to assist physicians with alternative diagnoses, helping reduce ill-defined codes and improve agreement in COD assignment.</w:t>
       </w:r>
     </w:p>
     <w:p>
@@ -695,7 +774,15 @@
         <w:fldChar w:fldCharType="end"/>
       </w:r>
       <w:r>
-        <w:t xml:space="preserve">. To overcome these limitations, automated Computer Coded Verbal Autopsy (CCVA) methods such as InterVA </w:t>
+        <w:t xml:space="preserve">. To overcome these limitations, automated Computer Coded Verbal Autopsy (CCVA) methods such as </w:t>
+      </w:r>
+      <w:proofErr w:type="spellStart"/>
+      <w:r>
+        <w:t>InterVA</w:t>
+      </w:r>
+      <w:proofErr w:type="spellEnd"/>
+      <w:r>
+        <w:t xml:space="preserve"> </w:t>
       </w:r>
       <w:r>
         <w:fldChar w:fldCharType="begin"/>
@@ -713,7 +800,15 @@
         <w:fldChar w:fldCharType="end"/>
       </w:r>
       <w:r>
-        <w:t xml:space="preserve"> and InSilicoVA </w:t>
+        <w:t xml:space="preserve"> and </w:t>
+      </w:r>
+      <w:proofErr w:type="spellStart"/>
+      <w:r>
+        <w:t>InSilicoVA</w:t>
+      </w:r>
+      <w:proofErr w:type="spellEnd"/>
+      <w:r>
+        <w:t xml:space="preserve"> </w:t>
       </w:r>
       <w:r>
         <w:fldChar w:fldCharType="begin"/>
@@ -836,7 +931,15 @@
       </w:r>
       <w:r>
         <w:lastRenderedPageBreak/>
-        <w:t>such data, we conducted a study using VA records from Sierra Leone (2019–2022) to compare four models, GPT-3.5, GPT-4, InterVA-5, and InSilicoVA, against physician</w:t>
+        <w:t xml:space="preserve">such data, we conducted a study using VA records from Sierra Leone (2019–2022) to compare four models, GPT-3.5, GPT-4, InterVA-5, and </w:t>
+      </w:r>
+      <w:proofErr w:type="spellStart"/>
+      <w:r>
+        <w:t>InSilicoVA</w:t>
+      </w:r>
+      <w:proofErr w:type="spellEnd"/>
+      <w:r>
+        <w:t>, against physician</w:t>
       </w:r>
       <w:r>
         <w:t>-assigned CODs. This work aims to evaluate the potential of LLMs in enhancing COD assignment from narrative data in low-resource settings.</w:t>
@@ -855,7 +958,15 @@
         <w:t xml:space="preserve">This study outlines the methodology used to compare cause of </w:t>
       </w:r>
       <w:r>
-        <w:t>death (COD) assignments from four models, GPT-3.5, GPT-4, InterVA-5, and InSilicoVA, with physician-determined CODs, as summarized in Figure 1. The dataset was first filtered to include only records with physician agreement, as described in Section 2.1. Section 2.2 details the input formats and output structures of the four models. Section 2.3 presents the evaluation framework, which compares model outputs to physician</w:t>
+        <w:t xml:space="preserve">death (COD) assignments from four models, GPT-3.5, GPT-4, InterVA-5, and </w:t>
+      </w:r>
+      <w:proofErr w:type="spellStart"/>
+      <w:r>
+        <w:t>InSilicoVA</w:t>
+      </w:r>
+      <w:proofErr w:type="spellEnd"/>
+      <w:r>
+        <w:t>, with physician-determined CODs, as summarized in Figure 1. The dataset was first filtered to include only records with physician agreement, as described in Section 2.1. Section 2.2 details the input formats and output structures of the four models. Section 2.3 presents the evaluation framework, which compares model outputs to physician</w:t>
       </w:r>
       <w:r>
         <w:t xml:space="preserve"> </w:t>
@@ -883,10 +994,10 @@
           <w:noProof/>
         </w:rPr>
         <w:drawing>
-          <wp:inline distT="0" distB="0" distL="0" distR="0" wp14:anchorId="796AB43E" wp14:editId="2311D62E">
-            <wp:extent cx="5759995" cy="4119732"/>
+          <wp:inline distT="0" distB="0" distL="0" distR="0" wp14:anchorId="71C48D76" wp14:editId="0F6FE8F9">
+            <wp:extent cx="5528628" cy="3930216"/>
             <wp:effectExtent l="0" t="0" r="0" b="0"/>
-            <wp:docPr id="1838459217" name="Picture 430"/>
+            <wp:docPr id="1470704798" name="Picture 13" descr="A black and white chart with white text&#10;&#10;AI-generated content may be incorrect."/>
             <wp:cNvGraphicFramePr>
               <a:graphicFrameLocks xmlns:a="http://schemas.openxmlformats.org/drawingml/2006/main" noChangeAspect="1"/>
             </wp:cNvGraphicFramePr>
@@ -894,11 +1005,17 @@
               <a:graphicData uri="http://schemas.openxmlformats.org/drawingml/2006/picture">
                 <pic:pic xmlns:pic="http://schemas.openxmlformats.org/drawingml/2006/picture">
                   <pic:nvPicPr>
-                    <pic:cNvPr id="1838459217" name="Picture 430"/>
+                    <pic:cNvPr id="1470704798" name="Picture 13" descr="A black and white chart with white text&#10;&#10;AI-generated content may be incorrect."/>
                     <pic:cNvPicPr/>
                   </pic:nvPicPr>
                   <pic:blipFill>
-                    <a:blip r:embed="rId7"/>
+                    <a:blip r:embed="rId7">
+                      <a:extLst>
+                        <a:ext uri="{28A0092B-C50C-407E-A947-70E740481C1C}">
+                          <a14:useLocalDpi xmlns:a14="http://schemas.microsoft.com/office/drawing/2010/main" val="0"/>
+                        </a:ext>
+                      </a:extLst>
+                    </a:blip>
                     <a:stretch>
                       <a:fillRect/>
                     </a:stretch>
@@ -906,7 +1023,7 @@
                   <pic:spPr>
                     <a:xfrm>
                       <a:off x="0" y="0"/>
-                      <a:ext cx="5759995" cy="4119732"/>
+                      <a:ext cx="5648234" cy="4015242"/>
                     </a:xfrm>
                     <a:prstGeom prst="rect">
                       <a:avLst/>
@@ -951,7 +1068,15 @@
         <w:t>.</w:t>
       </w:r>
       <w:r>
-        <w:t xml:space="preserve"> Verbal autopsy data containing 11,920 sample deaths were initially collected from in-field surveys, and filtered to </w:t>
+        <w:t xml:space="preserve"> Verbal autopsy data containing 11,920 sample deaths were initially collected from in-field </w:t>
+      </w:r>
+      <w:proofErr w:type="gramStart"/>
+      <w:r>
+        <w:t>surveys, and</w:t>
+      </w:r>
+      <w:proofErr w:type="gramEnd"/>
+      <w:r>
+        <w:t xml:space="preserve"> filtered to </w:t>
       </w:r>
       <w:r>
         <w:t>6939</w:t>
@@ -960,10 +1085,26 @@
         <w:t xml:space="preserve"> records where two randomly assigned physicians agreed on the cause of death.</w:t>
       </w:r>
       <w:r>
-        <w:t xml:space="preserve"> Four computer models GPT-3.5, GPT-4, InterVA-5, and InSilicoVA were </w:t>
-      </w:r>
-      <w:r>
-        <w:t>compared to physicians using standardized CGHR-10 codes, and evaluated using individual PCCC and population CSMF accuracy metrics.</w:t>
+        <w:t xml:space="preserve"> Four computer models GPT-3.5, GPT-4, InterVA-5, and </w:t>
+      </w:r>
+      <w:proofErr w:type="spellStart"/>
+      <w:r>
+        <w:t>InSilicoVA</w:t>
+      </w:r>
+      <w:proofErr w:type="spellEnd"/>
+      <w:r>
+        <w:t xml:space="preserve"> were </w:t>
+      </w:r>
+      <w:r>
+        <w:t xml:space="preserve">compared to physicians using standardized CGHR-10 </w:t>
+      </w:r>
+      <w:proofErr w:type="gramStart"/>
+      <w:r>
+        <w:t>codes, and</w:t>
+      </w:r>
+      <w:proofErr w:type="gramEnd"/>
+      <w:r>
+        <w:t xml:space="preserve"> evaluated using individual PCCC and population CSMF accuracy metrics.</w:t>
       </w:r>
     </w:p>
     <w:p>
@@ -1082,7 +1223,31 @@
     </w:p>
     <w:p>
       <w:r>
-        <w:t>Four computational models were used to assign causes of death (CODs) for each of the 6,939 physician-agreed verbal autopsy (VA) records: GPT-3.5, GPT-4, InterVA-5, and InSilicoVA. InterVA-5 and InSilicoVA are widely used statistical models within the OpenVA framework for COD assignment in VA</w:t>
+        <w:t xml:space="preserve">Four computational models were used to assign causes of death (CODs) for each of the 6,939 physician-agreed verbal autopsy (VA) records: GPT-3.5, GPT-4, InterVA-5, and </w:t>
+      </w:r>
+      <w:proofErr w:type="spellStart"/>
+      <w:r>
+        <w:t>InSilicoVA</w:t>
+      </w:r>
+      <w:proofErr w:type="spellEnd"/>
+      <w:r>
+        <w:t xml:space="preserve">. InterVA-5 and </w:t>
+      </w:r>
+      <w:proofErr w:type="spellStart"/>
+      <w:r>
+        <w:t>InSilicoVA</w:t>
+      </w:r>
+      <w:proofErr w:type="spellEnd"/>
+      <w:r>
+        <w:t xml:space="preserve"> are widely used statistical models within the </w:t>
+      </w:r>
+      <w:proofErr w:type="spellStart"/>
+      <w:r>
+        <w:t>OpenVA</w:t>
+      </w:r>
+      <w:proofErr w:type="spellEnd"/>
+      <w:r>
+        <w:t xml:space="preserve"> framework for COD assignment in VA</w:t>
       </w:r>
       <w:r>
         <w:t xml:space="preserve">s </w:t>
@@ -1127,7 +1292,15 @@
         <w:fldChar w:fldCharType="end"/>
       </w:r>
       <w:r>
-        <w:t xml:space="preserve">. InSilicoVA extends this approach by incorporating a hierarchical Bayesian framework and Markov </w:t>
+        <w:t xml:space="preserve">. </w:t>
+      </w:r>
+      <w:proofErr w:type="spellStart"/>
+      <w:r>
+        <w:t>InSilicoVA</w:t>
+      </w:r>
+      <w:proofErr w:type="spellEnd"/>
+      <w:r>
+        <w:t xml:space="preserve"> extends this approach by incorporating a hierarchical Bayesian framework and Markov </w:t>
       </w:r>
       <w:r>
         <w:lastRenderedPageBreak/>
@@ -1377,7 +1550,23 @@
     </w:p>
     <w:p>
       <w:r>
-        <w:t xml:space="preserve">InterVA-5 and InSilicoVA used structured questionnaire data, which were converted into OpenVA-compatible format </w:t>
+        <w:t xml:space="preserve">InterVA-5 and </w:t>
+      </w:r>
+      <w:proofErr w:type="spellStart"/>
+      <w:r>
+        <w:t>InSilicoVA</w:t>
+      </w:r>
+      <w:proofErr w:type="spellEnd"/>
+      <w:r>
+        <w:t xml:space="preserve"> used structured questionnaire data, which were converted into </w:t>
+      </w:r>
+      <w:proofErr w:type="spellStart"/>
+      <w:r>
+        <w:t>OpenVA</w:t>
+      </w:r>
+      <w:proofErr w:type="spellEnd"/>
+      <w:r>
+        <w:t xml:space="preserve">-compatible format </w:t>
       </w:r>
       <w:r>
         <w:fldChar w:fldCharType="begin"/>
@@ -1568,13 +1757,29 @@
         <w:t xml:space="preserve"> </w:t>
       </w:r>
       <w:r>
-        <w:t>followed by GPT-3.5 (0.56), InSilicoVA (0.44), and InterVA-5 (0.44) (Figure 2). GPT-3.5 and GPT-4 had improvements from 0.14-0.</w:t>
+        <w:t xml:space="preserve">followed by GPT-3.5 (0.56), </w:t>
+      </w:r>
+      <w:proofErr w:type="spellStart"/>
+      <w:r>
+        <w:t>InSilicoVA</w:t>
+      </w:r>
+      <w:proofErr w:type="spellEnd"/>
+      <w:r>
+        <w:t xml:space="preserve"> (0.44), and InterVA-5 (0.44) (Figure 2). GPT-3.5 and GPT-4 had improvements from 0.14-0.</w:t>
       </w:r>
       <w:r>
         <w:t>18 in the PCCC</w:t>
       </w:r>
       <w:r>
-        <w:t xml:space="preserve"> over InSilicoVA and InterVA-5, while GPT-4 slightly improved over GPT-3.5 by 0.05.</w:t>
+        <w:t xml:space="preserve"> over </w:t>
+      </w:r>
+      <w:proofErr w:type="spellStart"/>
+      <w:r>
+        <w:t>InSilicoVA</w:t>
+      </w:r>
+      <w:proofErr w:type="spellEnd"/>
+      <w:r>
+        <w:t xml:space="preserve"> and InterVA-5, while GPT-4 slightly improved over GPT-3.5 by 0.05.</w:t>
       </w:r>
       <w:r>
         <w:t xml:space="preserve"> </w:t>
@@ -1592,7 +1797,15 @@
         <w:t xml:space="preserve"> neonate). GPT-4 had the best performance for </w:t>
       </w:r>
       <w:r>
-        <w:t>adult and neonatal records (0.64 and 0.58), while GPT-3.5 had the best performance for child records (0.54) with GPT-4 performing slightly worse (0.51). InSilicoVA and InterVA-5 performed the wors</w:t>
+        <w:t xml:space="preserve">adult and neonatal records (0.64 and 0.58), while GPT-3.5 had the best performance for child records (0.54) with GPT-4 performing slightly worse (0.51). </w:t>
+      </w:r>
+      <w:proofErr w:type="spellStart"/>
+      <w:r>
+        <w:t>InSilicoVA</w:t>
+      </w:r>
+      <w:proofErr w:type="spellEnd"/>
+      <w:r>
+        <w:t xml:space="preserve"> and InterVA-5 performed the wors</w:t>
       </w:r>
       <w:r>
         <w:t>t</w:t>
@@ -1665,10 +1878,10 @@
         </w:rPr>
         <w:lastRenderedPageBreak/>
         <w:drawing>
-          <wp:inline distT="0" distB="0" distL="0" distR="0" wp14:anchorId="4BE9E05D" wp14:editId="57CEF000">
-            <wp:extent cx="5759998" cy="3388939"/>
-            <wp:effectExtent l="0" t="0" r="0" b="2540"/>
-            <wp:docPr id="905856851" name="Picture 301"/>
+          <wp:inline distT="0" distB="0" distL="0" distR="0" wp14:anchorId="1AC42168" wp14:editId="40C59FEC">
+            <wp:extent cx="5472835" cy="3220278"/>
+            <wp:effectExtent l="0" t="0" r="0" b="5715"/>
+            <wp:docPr id="1231772971" name="Picture 12" descr="A graph with blue and pink stripes&#10;&#10;AI-generated content may be incorrect."/>
             <wp:cNvGraphicFramePr>
               <a:graphicFrameLocks xmlns:a="http://schemas.openxmlformats.org/drawingml/2006/main" noChangeAspect="1"/>
             </wp:cNvGraphicFramePr>
@@ -1676,11 +1889,17 @@
               <a:graphicData uri="http://schemas.openxmlformats.org/drawingml/2006/picture">
                 <pic:pic xmlns:pic="http://schemas.openxmlformats.org/drawingml/2006/picture">
                   <pic:nvPicPr>
-                    <pic:cNvPr id="905856851" name="Picture 301"/>
+                    <pic:cNvPr id="1231772971" name="Picture 12" descr="A graph with blue and pink stripes&#10;&#10;AI-generated content may be incorrect."/>
                     <pic:cNvPicPr/>
                   </pic:nvPicPr>
                   <pic:blipFill>
-                    <a:blip r:embed="rId8"/>
+                    <a:blip r:embed="rId8" cstate="print">
+                      <a:extLst>
+                        <a:ext uri="{28A0092B-C50C-407E-A947-70E740481C1C}">
+                          <a14:useLocalDpi xmlns:a14="http://schemas.microsoft.com/office/drawing/2010/main" val="0"/>
+                        </a:ext>
+                      </a:extLst>
+                    </a:blip>
                     <a:stretch>
                       <a:fillRect/>
                     </a:stretch>
@@ -1688,7 +1907,7 @@
                   <pic:spPr>
                     <a:xfrm>
                       <a:off x="0" y="0"/>
-                      <a:ext cx="5759998" cy="3388939"/>
+                      <a:ext cx="5505873" cy="3239718"/>
                     </a:xfrm>
                     <a:prstGeom prst="rect">
                       <a:avLst/>
@@ -1781,10 +2000,10 @@
           <w:noProof/>
         </w:rPr>
         <w:drawing>
-          <wp:inline distT="0" distB="0" distL="0" distR="0" wp14:anchorId="3D7A7E76" wp14:editId="4A3BAEDF">
-            <wp:extent cx="5759716" cy="2538586"/>
+          <wp:inline distT="0" distB="0" distL="0" distR="0" wp14:anchorId="0B6F4570" wp14:editId="79ADC0FD">
+            <wp:extent cx="5090237" cy="2243404"/>
             <wp:effectExtent l="0" t="0" r="0" b="0"/>
-            <wp:docPr id="856700602" name="Picture 302"/>
+            <wp:docPr id="1631068511" name="Picture 11" descr="A screenshot of a computer&#10;&#10;AI-generated content may be incorrect."/>
             <wp:cNvGraphicFramePr>
               <a:graphicFrameLocks xmlns:a="http://schemas.openxmlformats.org/drawingml/2006/main" noChangeAspect="1"/>
             </wp:cNvGraphicFramePr>
@@ -1792,11 +2011,17 @@
               <a:graphicData uri="http://schemas.openxmlformats.org/drawingml/2006/picture">
                 <pic:pic xmlns:pic="http://schemas.openxmlformats.org/drawingml/2006/picture">
                   <pic:nvPicPr>
-                    <pic:cNvPr id="856700602" name="Picture 302"/>
+                    <pic:cNvPr id="1631068511" name="Picture 11" descr="A screenshot of a computer&#10;&#10;AI-generated content may be incorrect."/>
                     <pic:cNvPicPr/>
                   </pic:nvPicPr>
                   <pic:blipFill>
-                    <a:blip r:embed="rId9"/>
+                    <a:blip r:embed="rId9" cstate="print">
+                      <a:extLst>
+                        <a:ext uri="{28A0092B-C50C-407E-A947-70E740481C1C}">
+                          <a14:useLocalDpi xmlns:a14="http://schemas.microsoft.com/office/drawing/2010/main" val="0"/>
+                        </a:ext>
+                      </a:extLst>
+                    </a:blip>
                     <a:stretch>
                       <a:fillRect/>
                     </a:stretch>
@@ -1804,7 +2029,7 @@
                   <pic:spPr>
                     <a:xfrm>
                       <a:off x="0" y="0"/>
-                      <a:ext cx="5759716" cy="2538586"/>
+                      <a:ext cx="5139618" cy="2265168"/>
                     </a:xfrm>
                     <a:prstGeom prst="rect">
                       <a:avLst/>
@@ -1890,10 +2115,10 @@
         </w:rPr>
         <w:lastRenderedPageBreak/>
         <w:drawing>
-          <wp:inline distT="0" distB="0" distL="0" distR="0" wp14:anchorId="09A02CCC" wp14:editId="7F5257D2">
-            <wp:extent cx="5759998" cy="3388939"/>
+          <wp:inline distT="0" distB="0" distL="0" distR="0" wp14:anchorId="48512C0F" wp14:editId="47B5E6D4">
+            <wp:extent cx="5168348" cy="3041114"/>
             <wp:effectExtent l="0" t="0" r="0" b="0"/>
-            <wp:docPr id="1907992046" name="Picture 303"/>
+            <wp:docPr id="47949129" name="Picture 10" descr="A graph with colorful lines and numbers&#10;&#10;AI-generated content may be incorrect."/>
             <wp:cNvGraphicFramePr>
               <a:graphicFrameLocks xmlns:a="http://schemas.openxmlformats.org/drawingml/2006/main" noChangeAspect="1"/>
             </wp:cNvGraphicFramePr>
@@ -1901,11 +2126,17 @@
               <a:graphicData uri="http://schemas.openxmlformats.org/drawingml/2006/picture">
                 <pic:pic xmlns:pic="http://schemas.openxmlformats.org/drawingml/2006/picture">
                   <pic:nvPicPr>
-                    <pic:cNvPr id="1907992046" name="Picture 303"/>
+                    <pic:cNvPr id="47949129" name="Picture 10" descr="A graph with colorful lines and numbers&#10;&#10;AI-generated content may be incorrect."/>
                     <pic:cNvPicPr/>
                   </pic:nvPicPr>
                   <pic:blipFill>
-                    <a:blip r:embed="rId10"/>
+                    <a:blip r:embed="rId10" cstate="print">
+                      <a:extLst>
+                        <a:ext uri="{28A0092B-C50C-407E-A947-70E740481C1C}">
+                          <a14:useLocalDpi xmlns:a14="http://schemas.microsoft.com/office/drawing/2010/main" val="0"/>
+                        </a:ext>
+                      </a:extLst>
+                    </a:blip>
                     <a:stretch>
                       <a:fillRect/>
                     </a:stretch>
@@ -1913,7 +2144,7 @@
                   <pic:spPr>
                     <a:xfrm>
                       <a:off x="0" y="0"/>
-                      <a:ext cx="5759998" cy="3388939"/>
+                      <a:ext cx="5224766" cy="3074311"/>
                     </a:xfrm>
                     <a:prstGeom prst="rect">
                       <a:avLst/>
@@ -1952,10 +2183,7 @@
         <w:t>.</w:t>
       </w:r>
       <w:r>
-        <w:t xml:space="preserve"> </w:t>
-      </w:r>
-      <w:r>
-        <w:t>PCCC values range from 0 to 1, with 1 indicating complete agreement with physician coding per individual death.</w:t>
+        <w:t xml:space="preserve"> PCCC values range from 0 to 1, with 1 indicating complete agreement with physician coding per individual death.</w:t>
       </w:r>
       <w:r>
         <w:t xml:space="preserve"> Ages 0-27 days represent neonatal deaths, ages 1-11 months represent child deaths, and ages 12-69 years represent adult deaths. </w:t>
@@ -1983,13 +2211,37 @@
         <w:t xml:space="preserve"> performance for 10 of 17 CODs (0.35–0.99), followed by GPT-3.5 for 5 CODs (0.43–0.94</w:t>
       </w:r>
       <w:r>
-        <w:t xml:space="preserve">), and InSilicoVA for 2 CODs (0.71 and 0.84). InterVA-5 </w:t>
+        <w:t xml:space="preserve">), and </w:t>
+      </w:r>
+      <w:proofErr w:type="spellStart"/>
+      <w:r>
+        <w:t>InSilicoVA</w:t>
+      </w:r>
+      <w:proofErr w:type="spellEnd"/>
+      <w:r>
+        <w:t xml:space="preserve"> for 2 CODs (0.71 and 0.84). InterVA-5 </w:t>
       </w:r>
       <w:r>
         <w:t>had</w:t>
       </w:r>
       <w:r>
-        <w:t xml:space="preserve"> the lowest performance for 8 CODs (0–0.79), InSilicoVA for 6 CODs (0.01–0.41), and GPT-3.5 for 2 CODs (0.38 and 0.53). The greatest improvements of GPT-3.5/4 over InSilicoVA and InterVA-5 were observed in chronic respiratory</w:t>
+        <w:t xml:space="preserve"> the lowest performance for 8 CODs (0–0.79), </w:t>
+      </w:r>
+      <w:proofErr w:type="spellStart"/>
+      <w:r>
+        <w:t>InSilicoVA</w:t>
+      </w:r>
+      <w:proofErr w:type="spellEnd"/>
+      <w:r>
+        <w:t xml:space="preserve"> for 6 CODs (0.01–0.41), and GPT-3.5 for 2 CODs (0.38 and 0.53). The greatest improvements of GPT-3.5/4 over </w:t>
+      </w:r>
+      <w:proofErr w:type="spellStart"/>
+      <w:r>
+        <w:t>InSilicoVA</w:t>
+      </w:r>
+      <w:proofErr w:type="spellEnd"/>
+      <w:r>
+        <w:t xml:space="preserve"> and InterVA-5 were observed in chronic respiratory</w:t>
       </w:r>
       <w:r>
         <w:t xml:space="preserve"> </w:t>
@@ -2097,10 +2349,10 @@
         </w:rPr>
         <w:lastRenderedPageBreak/>
         <w:drawing>
-          <wp:inline distT="0" distB="0" distL="0" distR="0" wp14:anchorId="7646873A" wp14:editId="265DA593">
-            <wp:extent cx="5759830" cy="7627882"/>
+          <wp:inline distT="0" distB="0" distL="0" distR="0" wp14:anchorId="624FFFE9" wp14:editId="160A5D25">
+            <wp:extent cx="5622526" cy="7445829"/>
             <wp:effectExtent l="0" t="0" r="0" b="0"/>
-            <wp:docPr id="580003653" name="Picture 304"/>
+            <wp:docPr id="2050536490" name="Picture 8" descr="A screenshot of a computer screen&#10;&#10;AI-generated content may be incorrect."/>
             <wp:cNvGraphicFramePr>
               <a:graphicFrameLocks xmlns:a="http://schemas.openxmlformats.org/drawingml/2006/main" noChangeAspect="1"/>
             </wp:cNvGraphicFramePr>
@@ -2108,11 +2360,17 @@
               <a:graphicData uri="http://schemas.openxmlformats.org/drawingml/2006/picture">
                 <pic:pic xmlns:pic="http://schemas.openxmlformats.org/drawingml/2006/picture">
                   <pic:nvPicPr>
-                    <pic:cNvPr id="580003653" name="Picture 304"/>
+                    <pic:cNvPr id="2050536490" name="Picture 8" descr="A screenshot of a computer screen&#10;&#10;AI-generated content may be incorrect."/>
                     <pic:cNvPicPr/>
                   </pic:nvPicPr>
                   <pic:blipFill>
-                    <a:blip r:embed="rId11"/>
+                    <a:blip r:embed="rId11" cstate="print">
+                      <a:extLst>
+                        <a:ext uri="{28A0092B-C50C-407E-A947-70E740481C1C}">
+                          <a14:useLocalDpi xmlns:a14="http://schemas.microsoft.com/office/drawing/2010/main" val="0"/>
+                        </a:ext>
+                      </a:extLst>
+                    </a:blip>
                     <a:stretch>
                       <a:fillRect/>
                     </a:stretch>
@@ -2120,7 +2378,7 @@
                   <pic:spPr>
                     <a:xfrm>
                       <a:off x="0" y="0"/>
-                      <a:ext cx="5759830" cy="7627882"/>
+                      <a:ext cx="5639986" cy="7468951"/>
                     </a:xfrm>
                     <a:prstGeom prst="rect">
                       <a:avLst/>
@@ -2159,10 +2417,7 @@
         <w:t>.</w:t>
       </w:r>
       <w:r>
-        <w:t xml:space="preserve"> </w:t>
-      </w:r>
-      <w:r>
-        <w:t xml:space="preserve">PCCC values range from 0 to 1, with 1 indicating complete agreement with physician coding per individual death. R (range) represents the difference between the maximum and minimum PCCC values across all models per </w:t>
+        <w:t xml:space="preserve"> PCCC values range from 0 to 1, with 1 indicating complete agreement with physician coding per individual death. R (range) represents the difference between the maximum and minimum PCCC values across all models per </w:t>
       </w:r>
       <w:r>
         <w:t>cause of death</w:t>
@@ -2171,42 +2426,52 @@
         <w:t>.</w:t>
       </w:r>
       <w:r>
-        <w:t xml:space="preserve"> </w:t>
-      </w:r>
-      <w:r>
-        <w:t xml:space="preserve">Symbols on the far left represent lowest performing models, while symbols on the </w:t>
-      </w:r>
+        <w:t xml:space="preserve"> Symbols on the far left represent lowest performing models, while symbols on the right</w:t>
+      </w:r>
+      <w:r>
+        <w:t xml:space="preserve"> with bolded text</w:t>
+      </w:r>
+      <w:r>
+        <w:t xml:space="preserve"> represent highest performing models per cause of death.</w:t>
+      </w:r>
+      <w:r>
+        <w:t xml:space="preserve"> Suicide (n=3, </w:t>
+      </w:r>
+      <w:r>
+        <w:t>&lt;</w:t>
+      </w:r>
+      <w:r>
+        <w:t>1%) was excluded due to low sample size.</w:t>
+      </w:r>
+    </w:p>
+    <w:p>
+      <w:pPr>
+        <w:pStyle w:val="Heading2"/>
+      </w:pPr>
       <w:r>
         <w:lastRenderedPageBreak/>
-        <w:t>right</w:t>
-      </w:r>
-      <w:r>
-        <w:t xml:space="preserve"> with bolded text</w:t>
-      </w:r>
-      <w:r>
-        <w:t xml:space="preserve"> represent highest performing models per cause of death.</w:t>
-      </w:r>
-      <w:r>
-        <w:t xml:space="preserve"> Suicide (n=3, </w:t>
-      </w:r>
-      <w:r>
-        <w:t>&lt;</w:t>
-      </w:r>
-      <w:r>
-        <w:t>1%) was excluded due to low sample size.</w:t>
-      </w:r>
-    </w:p>
-    <w:p>
-      <w:pPr>
-        <w:pStyle w:val="Heading2"/>
-      </w:pPr>
-      <w:r>
         <w:t>Performance for 2636 Child Records (28 Days to 11 Years)</w:t>
       </w:r>
     </w:p>
     <w:p>
       <w:r>
-        <w:t>Figure 6 shows individual-level performance across 8 child CODs, excluding congenital anomalies due to a low sample size (n=1, &lt;1%). GPT-4 achieved the highest PCCC for 4 of the 8 CODs (0.65–0.94), followed by GPT-3.5 for 3 CODs (0.44–0.88), and InSilicoVA for 1 COD (0.78). InterVA-5 had the lowest performance for 4 CODs (0.09–0.79), InSilicoVA for 3 CODs (0–0.35), and GPT-3.5 for 1 COD (0.58). All models performed well for injuries</w:t>
+        <w:t xml:space="preserve">Figure 6 shows individual-level performance across 8 child CODs, excluding congenital anomalies due to a low sample size (n=1, &lt;1%). GPT-4 achieved the highest PCCC for 4 of the 8 CODs (0.65–0.94), followed by GPT-3.5 for 3 CODs (0.44–0.88), and </w:t>
+      </w:r>
+      <w:proofErr w:type="spellStart"/>
+      <w:r>
+        <w:t>InSilicoVA</w:t>
+      </w:r>
+      <w:proofErr w:type="spellEnd"/>
+      <w:r>
+        <w:t xml:space="preserve"> for 1 COD (0.78). InterVA-5 had the lowest performance for 4 CODs (0.09–0.79), </w:t>
+      </w:r>
+      <w:proofErr w:type="spellStart"/>
+      <w:r>
+        <w:t>InSilicoVA</w:t>
+      </w:r>
+      <w:proofErr w:type="spellEnd"/>
+      <w:r>
+        <w:t xml:space="preserve"> for 3 CODs (0–0.35), and GPT-3.5 for 1 COD (0.58). All models performed well for injuries</w:t>
       </w:r>
       <w:r>
         <w:t xml:space="preserve"> (</w:t>
@@ -2350,10 +2615,10 @@
         </w:rPr>
         <w:lastRenderedPageBreak/>
         <w:drawing>
-          <wp:inline distT="0" distB="0" distL="0" distR="0" wp14:anchorId="57540285" wp14:editId="68A9907C">
-            <wp:extent cx="5676900" cy="5015972"/>
+          <wp:inline distT="0" distB="0" distL="0" distR="0" wp14:anchorId="2B6F7581" wp14:editId="4A0145A8">
+            <wp:extent cx="4936694" cy="4361858"/>
             <wp:effectExtent l="0" t="0" r="0" b="0"/>
-            <wp:docPr id="1644084486" name="Picture 305"/>
+            <wp:docPr id="1444477489" name="Picture 7" descr="A screenshot of a computer&#10;&#10;AI-generated content may be incorrect."/>
             <wp:cNvGraphicFramePr>
               <a:graphicFrameLocks xmlns:a="http://schemas.openxmlformats.org/drawingml/2006/main" noChangeAspect="1"/>
             </wp:cNvGraphicFramePr>
@@ -2361,11 +2626,17 @@
               <a:graphicData uri="http://schemas.openxmlformats.org/drawingml/2006/picture">
                 <pic:pic xmlns:pic="http://schemas.openxmlformats.org/drawingml/2006/picture">
                   <pic:nvPicPr>
-                    <pic:cNvPr id="1644084486" name="Picture 305"/>
+                    <pic:cNvPr id="1444477489" name="Picture 7" descr="A screenshot of a computer&#10;&#10;AI-generated content may be incorrect."/>
                     <pic:cNvPicPr/>
                   </pic:nvPicPr>
                   <pic:blipFill>
-                    <a:blip r:embed="rId12"/>
+                    <a:blip r:embed="rId12" cstate="print">
+                      <a:extLst>
+                        <a:ext uri="{28A0092B-C50C-407E-A947-70E740481C1C}">
+                          <a14:useLocalDpi xmlns:a14="http://schemas.microsoft.com/office/drawing/2010/main" val="0"/>
+                        </a:ext>
+                      </a:extLst>
+                    </a:blip>
                     <a:stretch>
                       <a:fillRect/>
                     </a:stretch>
@@ -2373,7 +2644,7 @@
                   <pic:spPr>
                     <a:xfrm>
                       <a:off x="0" y="0"/>
-                      <a:ext cx="5676900" cy="5015972"/>
+                      <a:ext cx="5010052" cy="4426674"/>
                     </a:xfrm>
                     <a:prstGeom prst="rect">
                       <a:avLst/>
@@ -2467,7 +2738,15 @@
         <w:t>highest performance</w:t>
       </w:r>
       <w:r>
-        <w:t xml:space="preserve"> for 3 of the 5 CODs (0.39–0.71), while GPT-3.5 and InSilicoVA had the highest</w:t>
+        <w:t xml:space="preserve"> for 3 of the 5 CODs (0.39–0.71), while GPT-3.5 and </w:t>
+      </w:r>
+      <w:proofErr w:type="spellStart"/>
+      <w:r>
+        <w:t>InSilicoVA</w:t>
+      </w:r>
+      <w:proofErr w:type="spellEnd"/>
+      <w:r>
+        <w:t xml:space="preserve"> had the highest</w:t>
       </w:r>
       <w:r>
         <w:t xml:space="preserve"> performance</w:t>
@@ -2497,7 +2776,15 @@
         <w:t>zero</w:t>
       </w:r>
       <w:r>
-        <w:t xml:space="preserve"> for prematurity-related deaths. InSilicoVA outperformed all other models for neonatal infections, with gains of 0.18–0.73</w:t>
+        <w:t xml:space="preserve"> for prematurity-related deaths. </w:t>
+      </w:r>
+      <w:proofErr w:type="spellStart"/>
+      <w:r>
+        <w:t>InSilicoVA</w:t>
+      </w:r>
+      <w:proofErr w:type="spellEnd"/>
+      <w:r>
+        <w:t xml:space="preserve"> outperformed all other models for neonatal infections, with gains of 0.18–0.73</w:t>
       </w:r>
       <w:r>
         <w:t xml:space="preserve"> in the</w:t>
@@ -2515,11 +2802,7 @@
         <w:t xml:space="preserve"> between models</w:t>
       </w:r>
       <w:r>
-        <w:t xml:space="preserve"> </w:t>
-      </w:r>
-      <w:r>
-        <w:lastRenderedPageBreak/>
-        <w:t xml:space="preserve">were observed </w:t>
+        <w:t xml:space="preserve"> were observed </w:t>
       </w:r>
       <w:r>
         <w:t>for infections (range: 0.73) and prematurity and low birthweight (0.7)</w:t>
@@ -2540,11 +2823,12 @@
         <w:rPr>
           <w:noProof/>
         </w:rPr>
+        <w:lastRenderedPageBreak/>
         <w:drawing>
-          <wp:inline distT="0" distB="0" distL="0" distR="0" wp14:anchorId="58BC58B1" wp14:editId="06AC1462">
-            <wp:extent cx="5731509" cy="3372177"/>
-            <wp:effectExtent l="0" t="0" r="0" b="0"/>
-            <wp:docPr id="1858195158" name="Picture 306"/>
+          <wp:inline distT="0" distB="0" distL="0" distR="0" wp14:anchorId="1A230AE0" wp14:editId="30A62DF5">
+            <wp:extent cx="4642740" cy="2731841"/>
+            <wp:effectExtent l="0" t="0" r="5715" b="0"/>
+            <wp:docPr id="521136775" name="Picture 6" descr="A screenshot of a computer&#10;&#10;AI-generated content may be incorrect."/>
             <wp:cNvGraphicFramePr>
               <a:graphicFrameLocks xmlns:a="http://schemas.openxmlformats.org/drawingml/2006/main" noChangeAspect="1"/>
             </wp:cNvGraphicFramePr>
@@ -2552,11 +2836,17 @@
               <a:graphicData uri="http://schemas.openxmlformats.org/drawingml/2006/picture">
                 <pic:pic xmlns:pic="http://schemas.openxmlformats.org/drawingml/2006/picture">
                   <pic:nvPicPr>
-                    <pic:cNvPr id="1858195158" name="Picture 306"/>
+                    <pic:cNvPr id="521136775" name="Picture 6" descr="A screenshot of a computer&#10;&#10;AI-generated content may be incorrect."/>
                     <pic:cNvPicPr/>
                   </pic:nvPicPr>
                   <pic:blipFill>
-                    <a:blip r:embed="rId13"/>
+                    <a:blip r:embed="rId13" cstate="print">
+                      <a:extLst>
+                        <a:ext uri="{28A0092B-C50C-407E-A947-70E740481C1C}">
+                          <a14:useLocalDpi xmlns:a14="http://schemas.microsoft.com/office/drawing/2010/main" val="0"/>
+                        </a:ext>
+                      </a:extLst>
+                    </a:blip>
                     <a:stretch>
                       <a:fillRect/>
                     </a:stretch>
@@ -2564,7 +2854,7 @@
                   <pic:spPr>
                     <a:xfrm>
                       <a:off x="0" y="0"/>
-                      <a:ext cx="5731509" cy="3372177"/>
+                      <a:ext cx="4756666" cy="2798877"/>
                     </a:xfrm>
                     <a:prstGeom prst="rect">
                       <a:avLst/>
@@ -2607,77 +2897,221 @@
         <w:t>.</w:t>
       </w:r>
       <w:r>
+        <w:t xml:space="preserve"> PCCC values range from 0 to 1, with 1 indicating complete agreement with physician coding per individual death. R (range) represents the difference between the maximum and minimum PCCC values across all models per cause of death. Symbols on the far left represent lowest performing models, while symbols on the right with bolded text represent highest performing models per cause of death. Congenital anomalies (n=</w:t>
+      </w:r>
+      <w:r>
+        <w:t>2</w:t>
+      </w:r>
+      <w:r>
+        <w:t>, &lt;1%)</w:t>
+      </w:r>
+      <w:r>
+        <w:t xml:space="preserve"> and other causes (n=5, 1%)</w:t>
+      </w:r>
+      <w:r>
+        <w:t xml:space="preserve"> w</w:t>
+      </w:r>
+      <w:r>
+        <w:t>ere</w:t>
+      </w:r>
+      <w:r>
+        <w:t xml:space="preserve"> excluded due to low sample size.</w:t>
+      </w:r>
+    </w:p>
+    <w:p>
+      <w:pPr>
+        <w:pStyle w:val="Heading1"/>
+      </w:pPr>
+      <w:r>
+        <w:t>Discussion</w:t>
+      </w:r>
+    </w:p>
+    <w:p>
+      <w:r>
+        <w:t xml:space="preserve">As </w:t>
+      </w:r>
+      <w:r>
+        <w:t xml:space="preserve">model </w:t>
+      </w:r>
+      <w:r>
+        <w:t>performance varied by disease and age, the</w:t>
+      </w:r>
+      <w:r>
+        <w:t xml:space="preserve"> findings s</w:t>
+      </w:r>
+      <w:r>
+        <w:t xml:space="preserve">uggest cause-specific models to </w:t>
+      </w:r>
+      <w:r>
+        <w:t>maximiz</w:t>
+      </w:r>
+      <w:r>
+        <w:t>e</w:t>
+      </w:r>
+      <w:r>
         <w:t xml:space="preserve"> </w:t>
       </w:r>
       <w:r>
-        <w:t>PCCC values range from 0 to 1, with 1 indicating complete agreement with physician coding per individual death. R (range) represents the difference between the maximum and minimum PCCC values across all models per cause of death. Symbols on the far left represent lowest performing models, while symbols on the right with bolded text represent highest performing models per cause of death. Congenital anomalies (n=</w:t>
-      </w:r>
-      <w:r>
-        <w:t>2</w:t>
-      </w:r>
-      <w:r>
-        <w:t>, &lt;1%)</w:t>
-      </w:r>
-      <w:r>
-        <w:t xml:space="preserve"> and other causes (n=5, 1%)</w:t>
-      </w:r>
-      <w:r>
-        <w:t xml:space="preserve"> w</w:t>
-      </w:r>
-      <w:r>
-        <w:t>ere</w:t>
-      </w:r>
-      <w:r>
-        <w:t xml:space="preserve"> excluded due to low sample size.</w:t>
-      </w:r>
-    </w:p>
-    <w:p>
-      <w:pPr>
-        <w:pStyle w:val="Heading1"/>
-      </w:pPr>
-      <w:r>
-        <w:t>Discussion</w:t>
-      </w:r>
-    </w:p>
-    <w:p>
-      <w:r>
-        <w:t xml:space="preserve">As </w:t>
-      </w:r>
-      <w:r>
-        <w:t xml:space="preserve">model </w:t>
-      </w:r>
-      <w:r>
-        <w:t>performance varied by disease and age, the</w:t>
-      </w:r>
-      <w:r>
-        <w:t xml:space="preserve"> findings s</w:t>
-      </w:r>
-      <w:r>
-        <w:t xml:space="preserve">uggest cause-specific models to </w:t>
-      </w:r>
-      <w:r>
-        <w:t>maximiz</w:t>
+        <w:t>performance</w:t>
+      </w:r>
+      <w:r>
+        <w:t xml:space="preserve"> across disease categories</w:t>
+      </w:r>
+      <w:r>
+        <w:t xml:space="preserve">, and ensuring that performance across age align with expectations from clinical literature as validation </w:t>
+      </w:r>
+      <w:r>
+        <w:fldChar w:fldCharType="begin"/>
+      </w:r>
+      <w:r>
+        <w:instrText xml:space="preserve"> ADDIN ZOTERO_ITEM CSL_CITATION {"citationID":"00000033","properties":{"unsorted":false,"formattedCitation":"[58, 59]","plainCitation":"[58, 59]","noteIndex":0},"citationItems":[{"id":3255,"uris":["http://zotero.org/users/6749620/items/6REPLBAC"],"itemData":{"id":3255,"type":"article-journal","abstract":"Prognosis of Hypoxic-Ischemic Encephalopathy (HIE) remains challenging and uncertain. This paper investigates how physicians understand and address the ethical challenges of prognostic uncertainty in the case of neonatal HIE, contextualized within the social science literature.","container-title":"Journal of Perinatology","DOI":"10.1038/s41372-018-0296-3","ISSN":"1476-5543","issue":"2","journalAbbreviation":"J Perinatol","language":"en","license":"2018 Springer Nature America, Inc.","note":"publisher: Nature Publishing Group","page":"278-285","source":"www.nature.com","title":"The complexity of physicians’ understanding and management of prognostic uncertainty in neonatal hypoxic-ischemic encephalopathy","volume":"39","author":[{"family":"Rasmussen","given":"Lisa Anne"},{"family":"Cascio","given":"M. Ariel"},{"family":"Ferrand","given":"Amaryllis"},{"family":"Shevell","given":"Michael"},{"family":"Racine","given":"Eric"}],"issued":{"date-parts":[["2019",2]]},"citation-key":"rasmussenComplexityPhysiciansUnderstanding2019"},"prefix":""},{"id":3256,"uris":["http://zotero.org/users/6749620/items/KJY3JQLX"],"itemData":{"id":3256,"type":"article-journal","abstract":"The neonatology literature often refers to medical uncertainty and specifically the challenges of predicting morbidity for extremely premature infants, who can have widely varying outcomes. Less has been written about situations in which diagnoses are simply unknown or unattainable. This case highlights the importance of communication amidst uncertainty from a lack of knowledge about aspects of a patient’s condition. Using epidemiologic and clinical reasoning, the authors challenge the assumption that diagnostic uncertainty must necessarily portend prognostic uncertainty. When physicians’ quest for a diagnosis becomes burdensome and detrimental to the infant’s quality of life, this should be abandoned and replaced by focusing on prognosis. The authors focus on the shift of the physician’s role toward one of support, assisting the family in ascribing meaning to the dying experience. By focusing on prognosis and support, communication can proceed with more clarity, understanding, and empathy.","container-title":"Pediatrics","DOI":"10.1542/peds.2023-061193","ISSN":"0031-4005","issue":"4","journalAbbreviation":"Pediatrics","page":"e2023061193","source":"Silverchair","title":"When the Unknown Is Unknowable: Confronting Diagnostic Uncertainty","title-short":"When the Unknown Is Unknowable","volume":"152","author":[{"family":"Faison","given":"Giulia"},{"family":"Chou","given":"Fu-Sheng"},{"family":"Feudtner","given":"Chris"},{"family":"Janvier","given":"Annie"}],"issued":{"date-parts":[["2023",9,14]]},"citation-key":"faisonWhenUnknownUnknowable2023"},"prefix":""}],"schema":"https://github.com/citation-style-language/schema/raw/master/csl-citation.json"} </w:instrText>
+      </w:r>
+      <w:r>
+        <w:fldChar w:fldCharType="separate"/>
+      </w:r>
+      <w:r>
+        <w:rPr>
+          <w:noProof/>
+        </w:rPr>
+        <w:t>[58, 59]</w:t>
+      </w:r>
+      <w:r>
+        <w:fldChar w:fldCharType="end"/>
+      </w:r>
+      <w:r>
+        <w:t xml:space="preserve">. </w:t>
+      </w:r>
+      <w:r>
+        <w:t xml:space="preserve">In terms of </w:t>
+      </w:r>
+      <w:r>
+        <w:t xml:space="preserve">individual </w:t>
+      </w:r>
+      <w:r>
+        <w:t xml:space="preserve">performance, </w:t>
+      </w:r>
+      <w:r>
+        <w:t>GPT-3.5/4 consistently outperformed InterVA-5</w:t>
+      </w:r>
+      <w:r>
+        <w:t xml:space="preserve"> and </w:t>
+      </w:r>
+      <w:proofErr w:type="spellStart"/>
+      <w:r>
+        <w:t>InSilicoVA</w:t>
+      </w:r>
+      <w:proofErr w:type="spellEnd"/>
+      <w:r>
+        <w:t xml:space="preserve"> for most</w:t>
+      </w:r>
+      <w:r>
+        <w:t xml:space="preserve"> leading CODs identified in prior Sierra Leone studies </w:t>
+      </w:r>
+      <w:r>
+        <w:fldChar w:fldCharType="begin"/>
+      </w:r>
+      <w:r>
+        <w:instrText xml:space="preserve"> ADDIN ZOTERO_ITEM CSL_CITATION {"citationID":"00000032","properties":{"unsorted":false,"formattedCitation":"[36, 60]","plainCitation":"[36, 60]","noteIndex":0},"citationItems":[{"id":2579,"uris":["http://zotero.org/users/6749620/items/HTGNCH4M"],"itemData":{"id":2579,"type":"article-journal","container-title":"The Lancet Global Health","DOI":"10.1016/S2214-109X(21)00459-9","ISSN":"2214-109X","issue":"1","journalAbbreviation":"The Lancet Global Health","language":"English","note":"publisher: Elsevier\nPMID: 34838202","page":"e114-e123","source":"www.thelancet.com","title":"Child, maternal, and adult mortality in Sierra Leone: nationally representative mortality survey 2018–20","title-short":"Child, maternal, and adult mortality in Sierra Leone","volume":"10","author":[{"family":"Carshon-Marsh","given":"Ronald"},{"family":"Aimone","given":"Ashley"},{"family":"Ansumana","given":"Rashid"},{"family":"Swaray","given":"Ibrahim Bob"},{"family":"Assalif","given":"Anteneh"},{"family":"Musa","given":"Alimatu"},{"family":"Meh","given":"Catherine"},{"family":"Smart","given":"Francis"},{"family":"Fu","given":"Sze Hang"},{"family":"Newcombe","given":"Leslie"},{"family":"Kamadod","given":"Rajeev"},{"family":"Saikia","given":"Nandita"},{"family":"Gelband","given":"Hellen"},{"family":"Jambai","given":"Amara"},{"family":"Jha","given":"Prabhat"}],"issued":{"date-parts":[["2022",1,1]]},"citation-key":"carshon-marshChildMaternalAdult2022"},"prefix":""},{"id":3247,"uris":["http://zotero.org/users/6749620/items/LZCHVZJ9"],"itemData":{"id":3247,"type":"report","title":"Report on Causes of Death in Sierra Leone 2018 – 2023","URL":"https://healsl.org/storage/files/downloads/202403181115Sierra%20Leone%20Report%202018-2023_UPDATED%20MARCH%2013-online.pdf","author":[{"family":"Ansumana","given":"Rashid"},{"family":"Mohamed","given":"Vandi"},{"family":"Carshon-Marsh","given":"Ronald"},{"family":"Jambai","given":"Amara"},{"family":"Smart","given":"Francis"},{"family":"Sartie","given":"Kenneh"},{"family":"Foday","given":"Sahr"},{"family":"Anteneh","given":"Assalif"},{"family":"Vandi","given":"Alimatu"},{"family":"Meh","given":"Catherine"},{"family":"Aimone","given":"Ashley"},{"family":"Gelband","given":"Hellen"},{"family":"Brown","given":"Patrick"},{"family":"Chin","given":"Cheryl"},{"family":"Newcombe","given":"Leslie"},{"family":"Chakraborty","given":"Debapriya"},{"family":"Jaraba","given":"Venus"},{"family":"Jha","given":"Prabhat"}],"accessed":{"date-parts":[["2025",6,18]]},"issued":{"date-parts":[["2023"]]},"citation-key":"ansumanaReportCausesDeath2023"},"prefix":""}],"schema":"https://github.com/citation-style-language/schema/raw/master/csl-citation.json"} </w:instrText>
+      </w:r>
+      <w:r>
+        <w:fldChar w:fldCharType="separate"/>
+      </w:r>
+      <w:r>
+        <w:t>[36, 60]</w:t>
+      </w:r>
+      <w:r>
+        <w:fldChar w:fldCharType="end"/>
+      </w:r>
+      <w:r>
+        <w:t xml:space="preserve"> </w:t>
+      </w:r>
+      <w:r>
+        <w:t xml:space="preserve">as seen in </w:t>
+      </w:r>
+      <w:r>
+        <w:t>Table 1</w:t>
+      </w:r>
+      <w:r>
+        <w:t>.</w:t>
+      </w:r>
+      <w:r>
+        <w:t xml:space="preserve"> A key advantage of GPT-3.5/4 is their ability to process and generate natural language text as input and output. Unlike InterVA-5 and </w:t>
+      </w:r>
+      <w:proofErr w:type="spellStart"/>
+      <w:r>
+        <w:t>InSilicoVA</w:t>
+      </w:r>
+      <w:proofErr w:type="spellEnd"/>
+      <w:r>
+        <w:t>, GPT models assign CODs using the ICD-10 standard, mirroring physician practic</w:t>
       </w:r>
       <w:r>
         <w:t>e</w:t>
       </w:r>
       <w:r>
+        <w:t xml:space="preserve">. In contrast, InterVA-5 and </w:t>
+      </w:r>
+      <w:proofErr w:type="spellStart"/>
+      <w:r>
+        <w:t>InSilicoVA</w:t>
+      </w:r>
+      <w:proofErr w:type="spellEnd"/>
+      <w:r>
+        <w:t xml:space="preserve"> rely exclusively on structured WHO VA 2016 questionnaires and assign CODs using</w:t>
+      </w:r>
+      <w:r>
+        <w:t xml:space="preserve"> broader</w:t>
+      </w:r>
+      <w:r>
+        <w:t xml:space="preserve"> WHO VA 2016 codes. This dependency necessitates ongoing maintenance and conversion between questionnaire versions and coding systems</w:t>
+      </w:r>
+      <w:r>
+        <w:t xml:space="preserve">, </w:t>
+      </w:r>
+      <w:r>
+        <w:t>reduc</w:t>
+      </w:r>
+      <w:r>
+        <w:t>ing</w:t>
+      </w:r>
+      <w:r>
+        <w:t xml:space="preserve"> interoperability and comparability across models.</w:t>
+      </w:r>
+      <w:r>
+        <w:t xml:space="preserve"> In addition, rarer diseases, underrepresented in questionnaire data, are better contextualized through ext</w:t>
+      </w:r>
+      <w:r>
+        <w:t>ernal</w:t>
+      </w:r>
+      <w:r>
+        <w:t xml:space="preserve"> knowledge</w:t>
+      </w:r>
+      <w:r>
+        <w:t xml:space="preserve"> (e.g., web sources, journals, books)</w:t>
+      </w:r>
+      <w:r>
+        <w:t xml:space="preserve"> embedded in GPT</w:t>
+      </w:r>
+      <w:r>
+        <w:t xml:space="preserve"> models</w:t>
+      </w:r>
+      <w:r>
+        <w:t>.</w:t>
+      </w:r>
+      <w:r>
+        <w:t xml:space="preserve"> The flexibility of GPT models in handling unstructured data allows them to capture latent and ambiguous information, such as health-seeking behaviors and social context, which are not encompassed by standardized VA codes</w:t>
+      </w:r>
+      <w:r>
+        <w:t xml:space="preserve"> or structured questionnaires</w:t>
+      </w:r>
+      <w:r>
         <w:t xml:space="preserve"> </w:t>
       </w:r>
       <w:r>
-        <w:t>performance</w:t>
-      </w:r>
-      <w:r>
-        <w:t xml:space="preserve"> across disease categories</w:t>
-      </w:r>
-      <w:r>
-        <w:t xml:space="preserve">, and ensuring that performance across age align with expectations from clinical literature as validation </w:t>
-      </w:r>
-      <w:r>
         <w:fldChar w:fldCharType="begin"/>
       </w:r>
       <w:r>
-        <w:instrText xml:space="preserve"> ADDIN ZOTERO_ITEM CSL_CITATION {"citationID":"00000033","properties":{"unsorted":false,"formattedCitation":"[58, 59]","plainCitation":"[58, 59]","noteIndex":0},"citationItems":[{"id":3255,"uris":["http://zotero.org/users/6749620/items/6REPLBAC"],"itemData":{"id":3255,"type":"article-journal","abstract":"Prognosis of Hypoxic-Ischemic Encephalopathy (HIE) remains challenging and uncertain. This paper investigates how physicians understand and address the ethical challenges of prognostic uncertainty in the case of neonatal HIE, contextualized within the social science literature.","container-title":"Journal of Perinatology","DOI":"10.1038/s41372-018-0296-3","ISSN":"1476-5543","issue":"2","journalAbbreviation":"J Perinatol","language":"en","license":"2018 Springer Nature America, Inc.","note":"publisher: Nature Publishing Group","page":"278-285","source":"www.nature.com","title":"The complexity of physicians’ understanding and management of prognostic uncertainty in neonatal hypoxic-ischemic encephalopathy","volume":"39","author":[{"family":"Rasmussen","given":"Lisa Anne"},{"family":"Cascio","given":"M. Ariel"},{"family":"Ferrand","given":"Amaryllis"},{"family":"Shevell","given":"Michael"},{"family":"Racine","given":"Eric"}],"issued":{"date-parts":[["2019",2]]},"citation-key":"rasmussenComplexityPhysiciansUnderstanding2019"},"prefix":""},{"id":3256,"uris":["http://zotero.org/users/6749620/items/KJY3JQLX"],"itemData":{"id":3256,"type":"article-journal","abstract":"The neonatology literature often refers to medical uncertainty and specifically the challenges of predicting morbidity for extremely premature infants, who can have widely varying outcomes. Less has been written about situations in which diagnoses are simply unknown or unattainable. This case highlights the importance of communication amidst uncertainty from a lack of knowledge about aspects of a patient’s condition. Using epidemiologic and clinical reasoning, the authors challenge the assumption that diagnostic uncertainty must necessarily portend prognostic uncertainty. When physicians’ quest for a diagnosis becomes burdensome and detrimental to the infant’s quality of life, this should be abandoned and replaced by focusing on prognosis. The authors focus on the shift of the physician’s role toward one of support, assisting the family in ascribing meaning to the dying experience. By focusing on prognosis and support, communication can proceed with more clarity, understanding, and empathy.","container-title":"Pediatrics","DOI":"10.1542/peds.2023-061193","ISSN":"0031-4005","issue":"4","journalAbbreviation":"Pediatrics","page":"e2023061193","source":"Silverchair","title":"When the Unknown Is Unknowable: Confronting Diagnostic Uncertainty","title-short":"When the Unknown Is Unknowable","volume":"152","author":[{"family":"Faison","given":"Giulia"},{"family":"Chou","given":"Fu-Sheng"},{"family":"Feudtner","given":"Chris"},{"family":"Janvier","given":"Annie"}],"issued":{"date-parts":[["2023",9,14]]},"citation-key":"faisonWhenUnknownUnknowable2023"},"prefix":""}],"schema":"https://github.com/citation-style-language/schema/raw/master/csl-citation.json"} </w:instrText>
+        <w:instrText xml:space="preserve"> ADDIN ZOTERO_ITEM CSL_CITATION {"citationID":"00000037","properties":{"unsorted":false,"formattedCitation":"[26, 28]","plainCitation":"[26, 28]","noteIndex":0},"citationItems":[{"id":2534,"uris":["http://zotero.org/users/6749620/items/T3TI6D5R"],"itemData":{"id":2534,"type":"article-journal","abstract":"A verbal autopsy (VA) is a post-hoc written interview report of the symptoms preceding a person’s death in cases where no official cause of death (CoD) was determined by a physician. Current leading automated VA coding methods primarily use structured data from VAs to assign a CoD category. We present a method to automatically determine CoD categories from VA free-text narratives alone.","container-title":"BMC Medical Informatics and Decision Making","DOI":"10.1186/s12911-019-0841-9","ISSN":"1472-6947","issue":"1","journalAbbreviation":"BMC Med Inform Decis Mak","language":"en","page":"127","source":"Springer Link","title":"Automatically determining cause of death from verbal autopsy narratives","volume":"19","author":[{"family":"Jeblee","given":"Serena"},{"family":"Gomes","given":"Mireille"},{"family":"Jha","given":"Prabhat"},{"family":"Rudzicz","given":"Frank"},{"family":"Hirst","given":"Graeme"}],"issued":{"date-parts":[["2019",7,9]]},"citation-key":"jebleeAutomaticallyDeterminingCause2019"},"prefix":""},{"id":2548,"uris":["http://zotero.org/users/6749620/items/IMY94F34"],"itemData":{"id":2548,"type":"article-journal","abstract":"Verbal autopsy (VA), the process of interviewing a deceased’s family or caregiver about signs and symptoms leading up to death, employs tools that ask a series of closed questions and can include an open narrative where respondents give an unprompted account of events preceding death. The extent to which an individual interviewer, who generally does not interpret the data, affects the quality of this data, and therefore the assigned cause of death, is poorly documented. We aimed to examine inter-interviewer reliability of open narrative and closed question data gathered during VA interviews.","container-title":"BMC Medical Research Methodology","DOI":"10.1186/s12874-016-0115-5","ISSN":"1471-2288","issue":"1","journalAbbreviation":"BMC Med Res Methodol","language":"en","page":"13","source":"Springer Link","title":"The quality and diagnostic value of open narratives in verbal autopsy: a mixed-methods analysis of partnered interviews from Malawi","title-short":"The quality and diagnostic value of open narratives in verbal autopsy","volume":"16","author":[{"family":"King","given":"C."},{"family":"Zamawe","given":"C."},{"family":"Banda","given":"M."},{"family":"Bar-Zeev","given":"N."},{"family":"Beard","given":"J."},{"family":"Bird","given":"J."},{"family":"Costello","given":"A."},{"family":"Kazembe","given":"P."},{"family":"Osrin","given":"D."},{"family":"Fottrell","given":"E."},{"literal":"for the VacSurv Consortium"}],"issued":{"date-parts":[["2016",2,1]]},"citation-key":"kingQualityDiagnosticValue2016"},"prefix":""}],"schema":"https://github.com/citation-style-language/schema/raw/master/csl-citation.json"} </w:instrText>
       </w:r>
       <w:r>
         <w:fldChar w:fldCharType="separate"/>
@@ -2686,148 +3120,27 @@
         <w:rPr>
           <w:noProof/>
         </w:rPr>
-        <w:t>[58, 59]</w:t>
+        <w:t>[26, 28]</w:t>
       </w:r>
       <w:r>
         <w:fldChar w:fldCharType="end"/>
       </w:r>
       <w:r>
-        <w:t xml:space="preserve">. </w:t>
-      </w:r>
-      <w:r>
-        <w:t xml:space="preserve">In terms of </w:t>
-      </w:r>
-      <w:r>
-        <w:t xml:space="preserve">individual </w:t>
-      </w:r>
-      <w:r>
-        <w:t xml:space="preserve">performance, </w:t>
-      </w:r>
-      <w:r>
-        <w:t>GPT-3.5/4 consistently outperformed InterVA-5</w:t>
-      </w:r>
-      <w:r>
-        <w:t xml:space="preserve"> and InSilicoVA</w:t>
-      </w:r>
-      <w:r>
-        <w:t xml:space="preserve"> for most</w:t>
-      </w:r>
-      <w:r>
-        <w:t xml:space="preserve"> leading CODs identified in prior Sierra Leone studies </w:t>
-      </w:r>
-      <w:r>
-        <w:fldChar w:fldCharType="begin"/>
-      </w:r>
-      <w:r>
-        <w:instrText xml:space="preserve"> ADDIN ZOTERO_ITEM CSL_CITATION {"citationID":"00000032","properties":{"unsorted":false,"formattedCitation":"[36, 60]","plainCitation":"[36, 60]","noteIndex":0},"citationItems":[{"id":2579,"uris":["http://zotero.org/users/6749620/items/HTGNCH4M"],"itemData":{"id":2579,"type":"article-journal","container-title":"The Lancet Global Health","DOI":"10.1016/S2214-109X(21)00459-9","ISSN":"2214-109X","issue":"1","journalAbbreviation":"The Lancet Global Health","language":"English","note":"publisher: Elsevier\nPMID: 34838202","page":"e114-e123","source":"www.thelancet.com","title":"Child, maternal, and adult mortality in Sierra Leone: nationally representative mortality survey 2018–20","title-short":"Child, maternal, and adult mortality in Sierra Leone","volume":"10","author":[{"family":"Carshon-Marsh","given":"Ronald"},{"family":"Aimone","given":"Ashley"},{"family":"Ansumana","given":"Rashid"},{"family":"Swaray","given":"Ibrahim Bob"},{"family":"Assalif","given":"Anteneh"},{"family":"Musa","given":"Alimatu"},{"family":"Meh","given":"Catherine"},{"family":"Smart","given":"Francis"},{"family":"Fu","given":"Sze Hang"},{"family":"Newcombe","given":"Leslie"},{"family":"Kamadod","given":"Rajeev"},{"family":"Saikia","given":"Nandita"},{"family":"Gelband","given":"Hellen"},{"family":"Jambai","given":"Amara"},{"family":"Jha","given":"Prabhat"}],"issued":{"date-parts":[["2022",1,1]]},"citation-key":"carshon-marshChildMaternalAdult2022"},"prefix":""},{"id":3247,"uris":["http://zotero.org/users/6749620/items/LZCHVZJ9"],"itemData":{"id":3247,"type":"report","title":"Report on Causes of Death in Sierra Leone 2018 – 2023","URL":"https://healsl.org/storage/files/downloads/202403181115Sierra%20Leone%20Report%202018-2023_UPDATED%20MARCH%2013-online.pdf","author":[{"family":"Ansumana","given":"Rashid"},{"family":"Mohamed","given":"Vandi"},{"family":"Carshon-Marsh","given":"Ronald"},{"family":"Jambai","given":"Amara"},{"family":"Smart","given":"Francis"},{"family":"Sartie","given":"Kenneh"},{"family":"Foday","given":"Sahr"},{"family":"Anteneh","given":"Assalif"},{"family":"Vandi","given":"Alimatu"},{"family":"Meh","given":"Catherine"},{"family":"Aimone","given":"Ashley"},{"family":"Gelband","given":"Hellen"},{"family":"Brown","given":"Patrick"},{"family":"Chin","given":"Cheryl"},{"family":"Newcombe","given":"Leslie"},{"family":"Chakraborty","given":"Debapriya"},{"family":"Jaraba","given":"Venus"},{"family":"Jha","given":"Prabhat"}],"accessed":{"date-parts":[["2025",6,18]]},"issued":{"date-parts":[["2023"]]},"citation-key":"ansumanaReportCausesDeath2023"},"prefix":""}],"schema":"https://github.com/citation-style-language/schema/raw/master/csl-citation.json"} </w:instrText>
-      </w:r>
-      <w:r>
-        <w:fldChar w:fldCharType="separate"/>
-      </w:r>
-      <w:r>
-        <w:t>[36, 60]</w:t>
-      </w:r>
-      <w:r>
-        <w:fldChar w:fldCharType="end"/>
-      </w:r>
-      <w:r>
-        <w:t xml:space="preserve"> </w:t>
-      </w:r>
-      <w:r>
-        <w:t xml:space="preserve">as seen in </w:t>
-      </w:r>
-      <w:r>
-        <w:t>Table 1</w:t>
-      </w:r>
-      <w:r>
         <w:t>.</w:t>
       </w:r>
-      <w:r>
-        <w:t xml:space="preserve"> A key advantage of GPT-3.5/4 is their ability to process and generate natural language text as input and output. Unlike InterVA-5 and InSilicoVA, GPT models assign CODs using the ICD-10 standard, mirroring physician practic</w:t>
-      </w:r>
-      <w:r>
-        <w:t>e</w:t>
-      </w:r>
-      <w:r>
-        <w:t>. In contrast, InterVA-5 and InSilicoVA rely exclusively on structured WHO VA 2016 questionnaires and assign CODs using</w:t>
-      </w:r>
-      <w:r>
-        <w:t xml:space="preserve"> broader</w:t>
-      </w:r>
-      <w:r>
-        <w:t xml:space="preserve"> WHO VA 2016 codes. This dependency necessitates ongoing maintenance and conversion between questionnaire versions and coding systems</w:t>
-      </w:r>
-      <w:r>
-        <w:t xml:space="preserve">, </w:t>
-      </w:r>
-      <w:r>
-        <w:t>reduc</w:t>
-      </w:r>
-      <w:r>
-        <w:t>ing</w:t>
-      </w:r>
-      <w:r>
-        <w:t xml:space="preserve"> interoperability and comparability across models.</w:t>
-      </w:r>
-      <w:r>
-        <w:t xml:space="preserve"> In addition, rarer diseases, underrepresented </w:t>
-      </w:r>
+    </w:p>
+    <w:p>
       <w:r>
         <w:lastRenderedPageBreak/>
-        <w:t>in questionnaire data, are better contextualized through ext</w:t>
-      </w:r>
-      <w:r>
-        <w:t>ernal</w:t>
-      </w:r>
-      <w:r>
-        <w:t xml:space="preserve"> knowledge</w:t>
-      </w:r>
-      <w:r>
-        <w:t xml:space="preserve"> (e.g., web sources, journals, books)</w:t>
-      </w:r>
-      <w:r>
-        <w:t xml:space="preserve"> embedded in GPT</w:t>
-      </w:r>
-      <w:r>
-        <w:t xml:space="preserve"> models</w:t>
-      </w:r>
-      <w:r>
-        <w:t>.</w:t>
-      </w:r>
-      <w:r>
-        <w:t xml:space="preserve"> The flexibility of GPT models in handling unstructured data allows them to capture latent and ambiguous information, such as health-seeking behaviors and social context, which are not encompassed by standardized VA codes</w:t>
-      </w:r>
-      <w:r>
-        <w:t xml:space="preserve"> or structured questionnaires</w:t>
-      </w:r>
-      <w:r>
-        <w:t xml:space="preserve"> </w:t>
-      </w:r>
-      <w:r>
-        <w:fldChar w:fldCharType="begin"/>
-      </w:r>
-      <w:r>
-        <w:instrText xml:space="preserve"> ADDIN ZOTERO_ITEM CSL_CITATION {"citationID":"00000037","properties":{"unsorted":false,"formattedCitation":"[26, 28]","plainCitation":"[26, 28]","noteIndex":0},"citationItems":[{"id":2534,"uris":["http://zotero.org/users/6749620/items/T3TI6D5R"],"itemData":{"id":2534,"type":"article-journal","abstract":"A verbal autopsy (VA) is a post-hoc written interview report of the symptoms preceding a person’s death in cases where no official cause of death (CoD) was determined by a physician. Current leading automated VA coding methods primarily use structured data from VAs to assign a CoD category. We present a method to automatically determine CoD categories from VA free-text narratives alone.","container-title":"BMC Medical Informatics and Decision Making","DOI":"10.1186/s12911-019-0841-9","ISSN":"1472-6947","issue":"1","journalAbbreviation":"BMC Med Inform Decis Mak","language":"en","page":"127","source":"Springer Link","title":"Automatically determining cause of death from verbal autopsy narratives","volume":"19","author":[{"family":"Jeblee","given":"Serena"},{"family":"Gomes","given":"Mireille"},{"family":"Jha","given":"Prabhat"},{"family":"Rudzicz","given":"Frank"},{"family":"Hirst","given":"Graeme"}],"issued":{"date-parts":[["2019",7,9]]},"citation-key":"jebleeAutomaticallyDeterminingCause2019"},"prefix":""},{"id":2548,"uris":["http://zotero.org/users/6749620/items/IMY94F34"],"itemData":{"id":2548,"type":"article-journal","abstract":"Verbal autopsy (VA), the process of interviewing a deceased’s family or caregiver about signs and symptoms leading up to death, employs tools that ask a series of closed questions and can include an open narrative where respondents give an unprompted account of events preceding death. The extent to which an individual interviewer, who generally does not interpret the data, affects the quality of this data, and therefore the assigned cause of death, is poorly documented. We aimed to examine inter-interviewer reliability of open narrative and closed question data gathered during VA interviews.","container-title":"BMC Medical Research Methodology","DOI":"10.1186/s12874-016-0115-5","ISSN":"1471-2288","issue":"1","journalAbbreviation":"BMC Med Res Methodol","language":"en","page":"13","source":"Springer Link","title":"The quality and diagnostic value of open narratives in verbal autopsy: a mixed-methods analysis of partnered interviews from Malawi","title-short":"The quality and diagnostic value of open narratives in verbal autopsy","volume":"16","author":[{"family":"King","given":"C."},{"family":"Zamawe","given":"C."},{"family":"Banda","given":"M."},{"family":"Bar-Zeev","given":"N."},{"family":"Beard","given":"J."},{"family":"Bird","given":"J."},{"family":"Costello","given":"A."},{"family":"Kazembe","given":"P."},{"family":"Osrin","given":"D."},{"family":"Fottrell","given":"E."},{"literal":"for the VacSurv Consortium"}],"issued":{"date-parts":[["2016",2,1]]},"citation-key":"kingQualityDiagnosticValue2016"},"prefix":""}],"schema":"https://github.com/citation-style-language/schema/raw/master/csl-citation.json"} </w:instrText>
-      </w:r>
-      <w:r>
-        <w:fldChar w:fldCharType="separate"/>
-      </w:r>
-      <w:r>
-        <w:rPr>
-          <w:noProof/>
-        </w:rPr>
-        <w:t>[26, 28]</w:t>
-      </w:r>
-      <w:r>
-        <w:fldChar w:fldCharType="end"/>
-      </w:r>
-      <w:r>
-        <w:t>.</w:t>
-      </w:r>
-    </w:p>
-    <w:p>
-      <w:r>
-        <w:t xml:space="preserve">Although GPT models improved over InterVA-5 and InSilicoVA models, </w:t>
+        <w:t xml:space="preserve">Although GPT models improved over InterVA-5 and </w:t>
+      </w:r>
+      <w:proofErr w:type="spellStart"/>
+      <w:r>
+        <w:t>InSilicoVA</w:t>
+      </w:r>
+      <w:proofErr w:type="spellEnd"/>
+      <w:r>
+        <w:t xml:space="preserve"> models, </w:t>
       </w:r>
       <w:r>
         <w:t xml:space="preserve">several </w:t>
@@ -2901,7 +3214,15 @@
         <w:t>In</w:t>
       </w:r>
       <w:r>
-        <w:t xml:space="preserve"> contrast, InterVA-5 and InSilicoVA provide assignments with probabilities for alternative causes</w:t>
+        <w:t xml:space="preserve"> contrast, InterVA-5 and </w:t>
+      </w:r>
+      <w:proofErr w:type="spellStart"/>
+      <w:r>
+        <w:t>InSilicoVA</w:t>
+      </w:r>
+      <w:proofErr w:type="spellEnd"/>
+      <w:r>
+        <w:t xml:space="preserve"> provide assignments with probabilities for alternative causes</w:t>
       </w:r>
       <w:r>
         <w:t xml:space="preserve">, which </w:t>
@@ -3100,7 +3421,15 @@
         <w:fldChar w:fldCharType="end"/>
       </w:r>
       <w:r>
-        <w:t xml:space="preserve">. In contrast, InterVA-5 and InSilicoVA </w:t>
+        <w:t xml:space="preserve">. In contrast, InterVA-5 and </w:t>
+      </w:r>
+      <w:proofErr w:type="spellStart"/>
+      <w:r>
+        <w:t>InSilicoVA</w:t>
+      </w:r>
+      <w:proofErr w:type="spellEnd"/>
+      <w:r>
+        <w:t xml:space="preserve"> </w:t>
       </w:r>
       <w:r>
         <w:t>are</w:t>
@@ -3352,186 +3681,199 @@
         <w:t xml:space="preserve"> </w:t>
       </w:r>
       <w:r>
-        <w:t>InterVA-5 and InSilicoVA were freely available as open-</w:t>
+        <w:t xml:space="preserve">InterVA-5 and </w:t>
+      </w:r>
+      <w:proofErr w:type="spellStart"/>
+      <w:r>
+        <w:t>InSilicoVA</w:t>
+      </w:r>
+      <w:proofErr w:type="spellEnd"/>
+      <w:r>
+        <w:t xml:space="preserve"> were freely available as open-source software. These costs c</w:t>
+      </w:r>
+      <w:r>
+        <w:t>omplement</w:t>
+      </w:r>
+      <w:r>
+        <w:t xml:space="preserve"> physician review, </w:t>
+      </w:r>
+      <w:r>
+        <w:t xml:space="preserve">which is </w:t>
+      </w:r>
+      <w:r>
+        <w:t xml:space="preserve">already </w:t>
+      </w:r>
+      <w:r>
+        <w:t>affordable at</w:t>
+      </w:r>
+      <w:r>
+        <w:t xml:space="preserve"> </w:t>
+      </w:r>
+      <w:r>
+        <w:t>~</w:t>
+      </w:r>
+      <w:r>
+        <w:t>$</w:t>
+      </w:r>
+      <w:r>
+        <w:t>1</w:t>
+      </w:r>
+      <w:r>
+        <w:t xml:space="preserve"> USD per household</w:t>
+      </w:r>
+      <w:r>
+        <w:t xml:space="preserve"> (including field survey)</w:t>
+      </w:r>
+      <w:r>
+        <w:t xml:space="preserve"> in settings like India </w:t>
+      </w:r>
+      <w:r>
+        <w:fldChar w:fldCharType="begin"/>
+      </w:r>
+      <w:r>
+        <w:instrText xml:space="preserve"> ADDIN ZOTERO_ITEM CSL_CITATION {"citationID":"00000036","properties":{"unsorted":false,"formattedCitation":"[15, 16]","plainCitation":"[15, 16]","noteIndex":0},"citationItems":[{"id":2599,"uris":["http://zotero.org/users/6749620/items/6SK7HCRL"],"itemData":{"id":2599,"type":"article-journal","abstract":"Progress toward the United Nations 2030 Sustainable Development Goals requires improved information on mortality and causes of death. However, causes of many of the fifty million annual deaths in low- and middle-income countries remain unknown, as most of the deaths occur at home without medical attention. In 2001 India began the Million Death Study in 1.3 million nationally representative households. Nonmedical staff conduct verbal autopsies, which are structured interviews including a half-page narrative in local language of the family’s story of the symptoms and events leading to death. Two physicians independently assess each death to arrive at an underlying cause of death. The study has thus far yielded information that substantially altered previous estimates of cause-specific mortality and risk factors in India. Similar robust studies are feasible at low cost in other low- and middle-income countries, particularly if they adopt electronic data management and ensure high quality of fieldwork and physician coding. Nationwide mortality studies enable the quantification of avoidable premature mortality and key risk factors for disease, and provide a practicable method to monitor progress toward the Sustainable Development Goals.","container-title":"Health Affairs","DOI":"10.1377/hlthaff.2017.0635","ISSN":"0278-2715","issue":"11","note":"publisher: Health Affairs","page":"1887-1895","source":"healthaffairs.org (Atypon)","title":"Nationwide Mortality Studies To Quantify Causes Of Death: Relevant Lessons From India’s Million Death Study","title-short":"Nationwide Mortality Studies To Quantify Causes Of Death","volume":"36","author":[{"family":"Gomes","given":"Mireille"},{"family":"Begum","given":"Rehana"},{"family":"Sati","given":"Prabha"},{"family":"Dikshit","given":"Rajesh"},{"family":"Gupta","given":"Prakash C."},{"family":"Kumar","given":"Rajesh"},{"family":"Sheth","given":"Jay"},{"family":"Habib","given":"Asad"},{"family":"Jha","given":"Prabhat"}],"issued":{"date-parts":[["2017",11]]},"citation-key":"gomesNationwideMortalityStudies2017"},"prefix":""},{"id":2605,"uris":["http://zotero.org/users/6749620/items/HA5GEG9G"],"itemData":{"id":2605,"type":"article-journal","abstract":"Background Over 75% of the annual estimated 9.5 million deaths in India occur in the home, and the large majority of these do not have a certified cause. India and other developing countries urgently need reliable quantification of the causes of death. They also need better epidemiological evidence about the relevance of physical (such as blood pressure and obesity), behavioral (such as smoking, alcohol, HIV-1 risk taking, and immunization history), and biological (such as blood lipids and gene polymorphisms) measurements to the development of disease in individuals or disease rates in populations. We report here on the rationale, design, and implementation of the world's largest prospective study of the causes and correlates of mortality. Methods and Findings We will monitor nearly 14 million people in 2.4 million nationally representative Indian households (6.3 million people in 1.1 million households in the 1998–2003 sample frame and 7.6 million people in 1.3 million households in the 2004–2014 sample frame) for vital status and, if dead, the causes of death through a well-validated verbal autopsy (VA) instrument. About 300,000 deaths from 1998–2003 and some 700,000 deaths from 2004–2014 are expected; of these about 850,000 will be coded by two physicians to provide causes of death by gender, age, socioeconomic status, and geographical region. Pilot studies will evaluate the addition of physical and biological measurements, specifically dried blood spots. Preliminary results from over 35,000 deaths suggest that VA can ascertain the leading causes of death, reduce the misclassification of causes, and derive the probable underlying cause of death when it has not been reported. VA yields broad classification of the underlying causes in about 90% of deaths before age 70. In old age, however, the proportion of classifiable deaths is lower. By tracking underlying demographic denominators, the study permits quantification of absolute mortality rates. Household case-control, proportional mortality, and nested case-control methods permit quantification of risk factors. Conclusions This study will reliably document not only the underlying cause of child and adult deaths but also key risk factors (behavioral, physical, environmental, and eventually, genetic). It offers a globally replicable model for reliably estimating cause-specific mortality using VA and strengthens India's flagship mortality monitoring system. Despite the misclassification that is still expected, the new cause-of-death data will be substantially better than that available previously.","container-title":"PLOS Medicine","DOI":"10.1371/journal.pmed.0030018","ISSN":"1549-1676","issue":"2","journalAbbreviation":"PLOS Medicine","language":"en","note":"publisher: Public Library of Science","page":"e18","source":"PLoS Journals","title":"Prospective Study of One Million Deaths in India: Rationale, Design, and Validation Results","title-short":"Prospective Study of One Million Deaths in India","volume":"3","author":[{"family":"Jha","given":"Prabhat"},{"family":"Gajalakshmi","given":"Vendhan"},{"family":"Gupta","given":"Prakash C."},{"family":"Kumar","given":"Rajesh"},{"family":"Mony","given":"Prem"},{"family":"Dhingra","given":"Neeraj"},{"family":"Peto","given":"Richard"},{"family":"Collaborators","given":"RGI-CGHR Prospective Study"}],"issued":{"date-parts":[["2005",12,20]]},"citation-key":"jhaProspectiveStudyOne2005"},"prefix":""}],"schema":"https://github.com/citation-style-language/schema/raw/master/csl-citation.json"} </w:instrText>
+      </w:r>
+      <w:r>
+        <w:fldChar w:fldCharType="separate"/>
+      </w:r>
+      <w:r>
+        <w:rPr>
+          <w:noProof/>
+        </w:rPr>
+        <w:t>[15, 16]</w:t>
+      </w:r>
+      <w:r>
+        <w:fldChar w:fldCharType="end"/>
+      </w:r>
+      <w:r>
+        <w:t>.</w:t>
+      </w:r>
+      <w:r>
+        <w:t xml:space="preserve"> </w:t>
+      </w:r>
+      <w:r>
+        <w:t>Given</w:t>
+      </w:r>
+      <w:r>
+        <w:t xml:space="preserve"> </w:t>
+      </w:r>
+      <w:r>
+        <w:t>recent studies su</w:t>
+      </w:r>
+      <w:r>
+        <w:t>pporting</w:t>
+      </w:r>
+      <w:r>
+        <w:t xml:space="preserve"> improvement in </w:t>
+      </w:r>
+      <w:r>
+        <w:t>physician</w:t>
+      </w:r>
+      <w:r>
+        <w:t xml:space="preserve"> diagnosis from</w:t>
+      </w:r>
+      <w:r>
+        <w:t xml:space="preserve"> LLM</w:t>
+      </w:r>
+      <w:r>
+        <w:t xml:space="preserve"> assistance</w:t>
+      </w:r>
+      <w:r>
+        <w:t xml:space="preserve"> </w:t>
+      </w:r>
+      <w:r>
+        <w:fldChar w:fldCharType="begin"/>
+      </w:r>
+      <w:r>
+        <w:instrText xml:space="preserve"> ADDIN ZOTERO_ITEM CSL_CITATION {"citationID":"DFZ7RJ1U","properties":{"formattedCitation":"[79, 80]","plainCitation":"[79, 80]","noteIndex":0},"citationItems":[{"id":3483,"uris":["http://zotero.org/users/6749620/items/9JRR7WC4"],"itemData":{"id":3483,"type":"article-journal","container-title":"Nature medicine","issue":"3","note":"publisher: Nature Publishing Group US New York","page":"932–942","source":"Google Scholar","title":"A generalist medical language model for disease diagnosis assistance","volume":"31","author":[{"family":"Liu","given":"Xiaohong"},{"family":"Liu","given":"Hao"},{"family":"Yang","given":"Guoxing"},{"family":"Jiang","given":"Zeyu"},{"family":"Cui","given":"Shuguang"},{"family":"Zhang","given":"Zhaoze"},{"family":"Wang","given":"Huan"},{"family":"Tao","given":"Liyuan"},{"family":"Sun","given":"Yongchang"},{"family":"Song","given":"Zhu"}],"issued":{"date-parts":[["2025"]]},"citation-key":"liuGeneralistMedicalLanguage2025"}},{"id":"TVcaPNDc/11KHSy7E","uris":["http://zotero.org/users/6749620/items/JT8T8LN7"],"itemData":{"id":3481,"type":"article-journal","container-title":"Nature","note":"publisher: Nature Publishing Group UK London","page":"1–7","source":"Google Scholar","title":"Towards accurate differential diagnosis with large language models","author":[{"family":"McDuff","given":"Daniel"},{"family":"Schaekermann","given":"Mike"},{"family":"Tu","given":"Tao"},{"family":"Palepu","given":"Anil"},{"family":"Wang","given":"Amy"},{"family":"Garrison","given":"Jake"},{"family":"Singhal","given":"Karan"},{"family":"Sharma","given":"Yash"},{"family":"Azizi","given":"Shekoofeh"},{"family":"Kulkarni","given":"Kavita"}],"issued":{"date-parts":[["2025"]]},"citation-key":"mcduffAccurateDifferentialDiagnosis2025a"}}],"schema":"https://github.com/citation-style-language/schema/raw/master/csl-citation.json"} </w:instrText>
+      </w:r>
+      <w:r>
+        <w:fldChar w:fldCharType="separate"/>
+      </w:r>
+      <w:r>
+        <w:rPr>
+          <w:noProof/>
+        </w:rPr>
+        <w:t>[79, 80]</w:t>
+      </w:r>
+      <w:r>
+        <w:fldChar w:fldCharType="end"/>
+      </w:r>
+      <w:r>
+        <w:t xml:space="preserve">, </w:t>
+      </w:r>
+      <w:r>
+        <w:t xml:space="preserve">we foresee </w:t>
+      </w:r>
+      <w:r>
+        <w:t>th</w:t>
+      </w:r>
+      <w:r>
+        <w:t>e potential of</w:t>
+      </w:r>
+      <w:r>
+        <w:t xml:space="preserve"> </w:t>
+      </w:r>
+      <w:r>
+        <w:t>alternative COD suggestions from</w:t>
+      </w:r>
+      <w:r>
+        <w:t xml:space="preserve"> computer</w:t>
+      </w:r>
+      <w:r>
+        <w:t xml:space="preserve"> models</w:t>
+      </w:r>
+      <w:r>
+        <w:t xml:space="preserve"> </w:t>
+      </w:r>
+      <w:r>
+        <w:t>reduc</w:t>
+      </w:r>
+      <w:r>
+        <w:t>ing</w:t>
+      </w:r>
+      <w:r>
+        <w:t xml:space="preserve"> physician disagreement and frequency of ill-defined </w:t>
       </w:r>
       <w:r>
         <w:lastRenderedPageBreak/>
-        <w:t>source software. These costs c</w:t>
-      </w:r>
-      <w:r>
-        <w:t>omplement</w:t>
-      </w:r>
-      <w:r>
-        <w:t xml:space="preserve"> physician review, </w:t>
-      </w:r>
-      <w:r>
-        <w:t xml:space="preserve">which is </w:t>
-      </w:r>
-      <w:r>
-        <w:t xml:space="preserve">already </w:t>
-      </w:r>
-      <w:r>
-        <w:t>affordable at</w:t>
+        <w:t>records.</w:t>
+      </w:r>
+      <w:r>
+        <w:t xml:space="preserve"> Presently,</w:t>
       </w:r>
       <w:r>
         <w:t xml:space="preserve"> </w:t>
       </w:r>
       <w:r>
-        <w:t>~</w:t>
-      </w:r>
-      <w:r>
-        <w:t>$</w:t>
-      </w:r>
-      <w:r>
-        <w:t>1</w:t>
-      </w:r>
-      <w:r>
-        <w:t xml:space="preserve"> USD per household</w:t>
-      </w:r>
-      <w:r>
-        <w:t xml:space="preserve"> (including field survey)</w:t>
-      </w:r>
-      <w:r>
-        <w:t xml:space="preserve"> in settings like India </w:t>
-      </w:r>
-      <w:r>
-        <w:fldChar w:fldCharType="begin"/>
-      </w:r>
-      <w:r>
-        <w:instrText xml:space="preserve"> ADDIN ZOTERO_ITEM CSL_CITATION {"citationID":"00000036","properties":{"unsorted":false,"formattedCitation":"[15, 16]","plainCitation":"[15, 16]","noteIndex":0},"citationItems":[{"id":2599,"uris":["http://zotero.org/users/6749620/items/6SK7HCRL"],"itemData":{"id":2599,"type":"article-journal","abstract":"Progress toward the United Nations 2030 Sustainable Development Goals requires improved information on mortality and causes of death. However, causes of many of the fifty million annual deaths in low- and middle-income countries remain unknown, as most of the deaths occur at home without medical attention. In 2001 India began the Million Death Study in 1.3 million nationally representative households. Nonmedical staff conduct verbal autopsies, which are structured interviews including a half-page narrative in local language of the family’s story of the symptoms and events leading to death. Two physicians independently assess each death to arrive at an underlying cause of death. The study has thus far yielded information that substantially altered previous estimates of cause-specific mortality and risk factors in India. Similar robust studies are feasible at low cost in other low- and middle-income countries, particularly if they adopt electronic data management and ensure high quality of fieldwork and physician coding. Nationwide mortality studies enable the quantification of avoidable premature mortality and key risk factors for disease, and provide a practicable method to monitor progress toward the Sustainable Development Goals.","container-title":"Health Affairs","DOI":"10.1377/hlthaff.2017.0635","ISSN":"0278-2715","issue":"11","note":"publisher: Health Affairs","page":"1887-1895","source":"healthaffairs.org (Atypon)","title":"Nationwide Mortality Studies To Quantify Causes Of Death: Relevant Lessons From India’s Million Death Study","title-short":"Nationwide Mortality Studies To Quantify Causes Of Death","volume":"36","author":[{"family":"Gomes","given":"Mireille"},{"family":"Begum","given":"Rehana"},{"family":"Sati","given":"Prabha"},{"family":"Dikshit","given":"Rajesh"},{"family":"Gupta","given":"Prakash C."},{"family":"Kumar","given":"Rajesh"},{"family":"Sheth","given":"Jay"},{"family":"Habib","given":"Asad"},{"family":"Jha","given":"Prabhat"}],"issued":{"date-parts":[["2017",11]]},"citation-key":"gomesNationwideMortalityStudies2017"},"prefix":""},{"id":2605,"uris":["http://zotero.org/users/6749620/items/HA5GEG9G"],"itemData":{"id":2605,"type":"article-journal","abstract":"Background Over 75% of the annual estimated 9.5 million deaths in India occur in the home, and the large majority of these do not have a certified cause. India and other developing countries urgently need reliable quantification of the causes of death. They also need better epidemiological evidence about the relevance of physical (such as blood pressure and obesity), behavioral (such as smoking, alcohol, HIV-1 risk taking, and immunization history), and biological (such as blood lipids and gene polymorphisms) measurements to the development of disease in individuals or disease rates in populations. We report here on the rationale, design, and implementation of the world's largest prospective study of the causes and correlates of mortality. Methods and Findings We will monitor nearly 14 million people in 2.4 million nationally representative Indian households (6.3 million people in 1.1 million households in the 1998–2003 sample frame and 7.6 million people in 1.3 million households in the 2004–2014 sample frame) for vital status and, if dead, the causes of death through a well-validated verbal autopsy (VA) instrument. About 300,000 deaths from 1998–2003 and some 700,000 deaths from 2004–2014 are expected; of these about 850,000 will be coded by two physicians to provide causes of death by gender, age, socioeconomic status, and geographical region. Pilot studies will evaluate the addition of physical and biological measurements, specifically dried blood spots. Preliminary results from over 35,000 deaths suggest that VA can ascertain the leading causes of death, reduce the misclassification of causes, and derive the probable underlying cause of death when it has not been reported. VA yields broad classification of the underlying causes in about 90% of deaths before age 70. In old age, however, the proportion of classifiable deaths is lower. By tracking underlying demographic denominators, the study permits quantification of absolute mortality rates. Household case-control, proportional mortality, and nested case-control methods permit quantification of risk factors. Conclusions This study will reliably document not only the underlying cause of child and adult deaths but also key risk factors (behavioral, physical, environmental, and eventually, genetic). It offers a globally replicable model for reliably estimating cause-specific mortality using VA and strengthens India's flagship mortality monitoring system. Despite the misclassification that is still expected, the new cause-of-death data will be substantially better than that available previously.","container-title":"PLOS Medicine","DOI":"10.1371/journal.pmed.0030018","ISSN":"1549-1676","issue":"2","journalAbbreviation":"PLOS Medicine","language":"en","note":"publisher: Public Library of Science","page":"e18","source":"PLoS Journals","title":"Prospective Study of One Million Deaths in India: Rationale, Design, and Validation Results","title-short":"Prospective Study of One Million Deaths in India","volume":"3","author":[{"family":"Jha","given":"Prabhat"},{"family":"Gajalakshmi","given":"Vendhan"},{"family":"Gupta","given":"Prakash C."},{"family":"Kumar","given":"Rajesh"},{"family":"Mony","given":"Prem"},{"family":"Dhingra","given":"Neeraj"},{"family":"Peto","given":"Richard"},{"family":"Collaborators","given":"RGI-CGHR Prospective Study"}],"issued":{"date-parts":[["2005",12,20]]},"citation-key":"jhaProspectiveStudyOne2005"},"prefix":""}],"schema":"https://github.com/citation-style-language/schema/raw/master/csl-citation.json"} </w:instrText>
-      </w:r>
-      <w:r>
-        <w:fldChar w:fldCharType="separate"/>
-      </w:r>
-      <w:r>
-        <w:rPr>
-          <w:noProof/>
-        </w:rPr>
-        <w:t>[15, 16]</w:t>
-      </w:r>
-      <w:r>
-        <w:fldChar w:fldCharType="end"/>
-      </w:r>
-      <w:r>
-        <w:t>.</w:t>
+        <w:t>w</w:t>
+      </w:r>
+      <w:r>
+        <w:t xml:space="preserve">e </w:t>
+      </w:r>
+      <w:r>
+        <w:t>have</w:t>
+      </w:r>
+      <w:r>
+        <w:t xml:space="preserve"> integrated</w:t>
+      </w:r>
+      <w:r>
+        <w:t xml:space="preserve"> CAVA</w:t>
       </w:r>
       <w:r>
         <w:t xml:space="preserve"> </w:t>
       </w:r>
       <w:r>
-        <w:t>Given</w:t>
-      </w:r>
-      <w:r>
-        <w:t xml:space="preserve"> </w:t>
-      </w:r>
-      <w:r>
-        <w:t>recent studies su</w:t>
-      </w:r>
-      <w:r>
-        <w:t>pporting</w:t>
-      </w:r>
-      <w:r>
-        <w:t xml:space="preserve"> improvement in </w:t>
-      </w:r>
-      <w:r>
-        <w:t>physician</w:t>
-      </w:r>
-      <w:r>
-        <w:t xml:space="preserve"> diagnosis from</w:t>
-      </w:r>
-      <w:r>
-        <w:t xml:space="preserve"> LLM</w:t>
-      </w:r>
-      <w:r>
-        <w:t xml:space="preserve"> assistance</w:t>
-      </w:r>
-      <w:r>
-        <w:t xml:space="preserve"> </w:t>
-      </w:r>
-      <w:r>
-        <w:fldChar w:fldCharType="begin"/>
-      </w:r>
-      <w:r>
-        <w:instrText xml:space="preserve"> ADDIN ZOTERO_ITEM CSL_CITATION {"citationID":"DFZ7RJ1U","properties":{"formattedCitation":"[79, 80]","plainCitation":"[79, 80]","noteIndex":0},"citationItems":[{"id":3483,"uris":["http://zotero.org/users/6749620/items/9JRR7WC4"],"itemData":{"id":3483,"type":"article-journal","container-title":"Nature medicine","issue":"3","note":"publisher: Nature Publishing Group US New York","page":"932–942","source":"Google Scholar","title":"A generalist medical language model for disease diagnosis assistance","volume":"31","author":[{"family":"Liu","given":"Xiaohong"},{"family":"Liu","given":"Hao"},{"family":"Yang","given":"Guoxing"},{"family":"Jiang","given":"Zeyu"},{"family":"Cui","given":"Shuguang"},{"family":"Zhang","given":"Zhaoze"},{"family":"Wang","given":"Huan"},{"family":"Tao","given":"Liyuan"},{"family":"Sun","given":"Yongchang"},{"family":"Song","given":"Zhu"}],"issued":{"date-parts":[["2025"]]},"citation-key":"liuGeneralistMedicalLanguage2025"}},{"id":"TVcaPNDc/11KHSy7E","uris":["http://zotero.org/users/6749620/items/JT8T8LN7"],"itemData":{"id":3481,"type":"article-journal","container-title":"Nature","note":"publisher: Nature Publishing Group UK London","page":"1–7","source":"Google Scholar","title":"Towards accurate differential diagnosis with large language models","author":[{"family":"McDuff","given":"Daniel"},{"family":"Schaekermann","given":"Mike"},{"family":"Tu","given":"Tao"},{"family":"Palepu","given":"Anil"},{"family":"Wang","given":"Amy"},{"family":"Garrison","given":"Jake"},{"family":"Singhal","given":"Karan"},{"family":"Sharma","given":"Yash"},{"family":"Azizi","given":"Shekoofeh"},{"family":"Kulkarni","given":"Kavita"}],"issued":{"date-parts":[["2025"]]},"citation-key":"mcduffAccurateDifferentialDiagnosis2025a"}}],"schema":"https://github.com/citation-style-language/schema/raw/master/csl-citation.json"} </w:instrText>
-      </w:r>
-      <w:r>
-        <w:fldChar w:fldCharType="separate"/>
-      </w:r>
-      <w:r>
-        <w:rPr>
-          <w:noProof/>
-        </w:rPr>
-        <w:t>[79, 80]</w:t>
-      </w:r>
-      <w:r>
-        <w:fldChar w:fldCharType="end"/>
-      </w:r>
-      <w:r>
-        <w:t xml:space="preserve">, </w:t>
-      </w:r>
-      <w:r>
-        <w:t xml:space="preserve">we foresee </w:t>
-      </w:r>
-      <w:r>
-        <w:t>th</w:t>
-      </w:r>
-      <w:r>
-        <w:t>e potential of</w:t>
-      </w:r>
-      <w:r>
-        <w:t xml:space="preserve"> </w:t>
-      </w:r>
-      <w:r>
-        <w:t>alternative COD suggestions from</w:t>
-      </w:r>
-      <w:r>
-        <w:t xml:space="preserve"> computer</w:t>
-      </w:r>
-      <w:r>
-        <w:t xml:space="preserve"> models</w:t>
-      </w:r>
-      <w:r>
-        <w:t xml:space="preserve"> </w:t>
-      </w:r>
-      <w:r>
-        <w:t>reduc</w:t>
-      </w:r>
-      <w:r>
-        <w:t>ing</w:t>
-      </w:r>
-      <w:r>
-        <w:t xml:space="preserve"> physician disagreement and frequency of ill-defined records.</w:t>
-      </w:r>
-      <w:r>
-        <w:t xml:space="preserve"> Presently,</w:t>
-      </w:r>
-      <w:r>
-        <w:t xml:space="preserve"> </w:t>
-      </w:r>
-      <w:r>
-        <w:t>w</w:t>
-      </w:r>
-      <w:r>
-        <w:t xml:space="preserve">e </w:t>
-      </w:r>
-      <w:r>
-        <w:t>have</w:t>
-      </w:r>
-      <w:r>
-        <w:t xml:space="preserve"> integrated</w:t>
-      </w:r>
-      <w:r>
-        <w:t xml:space="preserve"> CAVA</w:t>
-      </w:r>
-      <w:r>
-        <w:t xml:space="preserve"> </w:t>
-      </w:r>
-      <w:r>
         <w:t xml:space="preserve">(using </w:t>
       </w:r>
       <w:r>
-        <w:t>GPT-4, InterVA-5, and InSilicoVA</w:t>
-      </w:r>
+        <w:t xml:space="preserve">GPT-4, InterVA-5, and </w:t>
+      </w:r>
+      <w:proofErr w:type="spellStart"/>
+      <w:r>
+        <w:t>InSilicoVA</w:t>
+      </w:r>
+      <w:proofErr w:type="spellEnd"/>
       <w:r>
         <w:t>)</w:t>
       </w:r>
@@ -3877,8 +4219,16 @@
               <w:rPr>
                 <w:sz w:val="16"/>
               </w:rPr>
-              <w:t>GPT-3.5/4/InSilicoVA</w:t>
-            </w:r>
+              <w:t>GPT-3.5/4/</w:t>
+            </w:r>
+            <w:proofErr w:type="spellStart"/>
+            <w:r>
+              <w:rPr>
+                <w:sz w:val="16"/>
+              </w:rPr>
+              <w:t>InSilicoVA</w:t>
+            </w:r>
+            <w:proofErr w:type="spellEnd"/>
           </w:p>
         </w:tc>
       </w:tr>
@@ -4181,8 +4531,16 @@
               <w:rPr>
                 <w:sz w:val="16"/>
               </w:rPr>
-              <w:t>GPT-4/InSilicoVA</w:t>
-            </w:r>
+              <w:t>GPT-4/</w:t>
+            </w:r>
+            <w:proofErr w:type="spellStart"/>
+            <w:r>
+              <w:rPr>
+                <w:sz w:val="16"/>
+              </w:rPr>
+              <w:t>InSilicoVA</w:t>
+            </w:r>
+            <w:proofErr w:type="spellEnd"/>
           </w:p>
         </w:tc>
       </w:tr>
@@ -4329,12 +4687,14 @@
               <w:spacing w:line="240" w:lineRule="auto"/>
               <w:jc w:val="left"/>
             </w:pPr>
+            <w:proofErr w:type="spellStart"/>
             <w:r>
               <w:rPr>
                 <w:sz w:val="16"/>
               </w:rPr>
               <w:t>InSilicoVA</w:t>
             </w:r>
+            <w:proofErr w:type="spellEnd"/>
           </w:p>
         </w:tc>
       </w:tr>
@@ -4563,10 +4923,10 @@
           <w:noProof/>
         </w:rPr>
         <w:drawing>
-          <wp:inline distT="0" distB="0" distL="0" distR="0" wp14:anchorId="6768278A" wp14:editId="21C1CE06">
-            <wp:extent cx="5738484" cy="2261191"/>
-            <wp:effectExtent l="0" t="0" r="2540" b="0"/>
-            <wp:docPr id="1025182106" name="Picture 307"/>
+          <wp:inline distT="0" distB="0" distL="0" distR="0" wp14:anchorId="5A6FE83D" wp14:editId="2A6D3A31">
+            <wp:extent cx="5623698" cy="2192289"/>
+            <wp:effectExtent l="0" t="0" r="2540" b="5080"/>
+            <wp:docPr id="272435924" name="Picture 5" descr="A diagram of a computer assignment&#10;&#10;AI-generated content may be incorrect."/>
             <wp:cNvGraphicFramePr>
               <a:graphicFrameLocks xmlns:a="http://schemas.openxmlformats.org/drawingml/2006/main" noChangeAspect="1"/>
             </wp:cNvGraphicFramePr>
@@ -4574,12 +4934,17 @@
               <a:graphicData uri="http://schemas.openxmlformats.org/drawingml/2006/picture">
                 <pic:pic xmlns:pic="http://schemas.openxmlformats.org/drawingml/2006/picture">
                   <pic:nvPicPr>
-                    <pic:cNvPr id="1025182106" name="Picture 307"/>
+                    <pic:cNvPr id="272435924" name="Picture 5" descr="A diagram of a computer assignment&#10;&#10;AI-generated content may be incorrect."/>
                     <pic:cNvPicPr/>
                   </pic:nvPicPr>
-                  <pic:blipFill rotWithShape="1">
-                    <a:blip r:embed="rId14"/>
-                    <a:srcRect/>
+                  <pic:blipFill>
+                    <a:blip r:embed="rId14">
+                      <a:extLst>
+                        <a:ext uri="{28A0092B-C50C-407E-A947-70E740481C1C}">
+                          <a14:useLocalDpi xmlns:a14="http://schemas.microsoft.com/office/drawing/2010/main" val="0"/>
+                        </a:ext>
+                      </a:extLst>
+                    </a:blip>
                     <a:stretch>
                       <a:fillRect/>
                     </a:stretch>
@@ -4587,7 +4952,7 @@
                   <pic:spPr>
                     <a:xfrm>
                       <a:off x="0" y="0"/>
-                      <a:ext cx="5811846" cy="2290099"/>
+                      <a:ext cx="5702013" cy="2222819"/>
                     </a:xfrm>
                     <a:prstGeom prst="rect">
                       <a:avLst/>
@@ -4679,25 +5044,60 @@
         <w:pStyle w:val="Heading1"/>
       </w:pPr>
       <w:r>
+        <w:t>Conclusion</w:t>
+      </w:r>
+    </w:p>
+    <w:p>
+      <w:r>
+        <w:t xml:space="preserve">This study evaluated the performance of GPT-3.5, GPT-4, InterVA-5, and </w:t>
+      </w:r>
+      <w:proofErr w:type="spellStart"/>
+      <w:r>
+        <w:t>InSilicoVA</w:t>
+      </w:r>
+      <w:proofErr w:type="spellEnd"/>
+      <w:r>
+        <w:t xml:space="preserve"> models against physicians in assigning CODs for 6,939 VA records from Sierra Leone (2019–2022). At the population level, all models achieved similar CSMF accuracy (0.74–0.79). At the </w:t>
+      </w:r>
+      <w:r>
+        <w:t>individual-level</w:t>
+      </w:r>
+      <w:r>
+        <w:t>, GPT-4 had the highest performance (0.6</w:t>
+      </w:r>
+      <w:r>
+        <w:t xml:space="preserve">1 </w:t>
+      </w:r>
+      <w:r>
+        <w:t xml:space="preserve">PCCC), followed by GPT-3.5 (0.58), and </w:t>
+      </w:r>
+      <w:proofErr w:type="spellStart"/>
+      <w:r>
+        <w:t>InSilicoVA</w:t>
+      </w:r>
+      <w:proofErr w:type="spellEnd"/>
+      <w:r>
+        <w:t xml:space="preserve">/InterVA-5 (0.44). By COD, GPT-4 performed best for 10 of 17 adult, 4 of 8 child, and 3 of 5 neonatal causes, while GPT-3.5 led in 5 adult, 3 </w:t>
+      </w:r>
+      <w:r>
         <w:lastRenderedPageBreak/>
-        <w:t>Conclusion</w:t>
-      </w:r>
-    </w:p>
-    <w:p>
-      <w:r>
-        <w:t xml:space="preserve">This study evaluated the performance of GPT-3.5, GPT-4, InterVA-5, and InSilicoVA models against physicians in assigning CODs for 6,939 VA records from Sierra Leone (2019–2022). At the population level, all models achieved similar CSMF accuracy (0.74–0.79). At the </w:t>
-      </w:r>
-      <w:r>
-        <w:t>individual-level</w:t>
-      </w:r>
-      <w:r>
-        <w:t>, GPT-4 had the highest performance (0.6</w:t>
-      </w:r>
-      <w:r>
-        <w:t xml:space="preserve">1 </w:t>
-      </w:r>
-      <w:r>
-        <w:t>PCCC), followed by GPT-3.5 (0.58), and InSilicoVA/InterVA-5 (0.44). By COD, GPT-4 performed best for 10 of 17 adult, 4 of 8 child, and 3 of 5 neonatal causes, while GPT-3.5 led in 5 adult, 3 child, and 1 neonatal CODs, and InSilicoVA led in 2 adult, 1 child, and 1 neonatal cause. Performance increased (∼0.1–0.75 PCCC) as children and neonates matured (0 days to 14 years) and decreased (∼0.7–0.35) with adult aging (15 to 69 years). These findings suggest that combining models tailored to specific CODs and age groups may optimize performance relative to physicians. All models demonstrated scalability and on-demand availability, enabling COD estimation and alternative diagnoses in low-resource or physician-scarce settings. GPT models’ natural language processing capability allowed flexible data input and output, aligning closer to physician reasoning, but issues remain with reproducibility, reliance on historical training data, computational demands, and data privacy. Study limitations included challenges comparing ICD-10 codes across models, limited sensitivity analyses due to costs, and exclusion of multiple COD assignment evaluation. Future research opportunities include prompt engineering and custom GPT models to improve accuracy, guided household surveys to enhance narrative quality, and CAVA systems integrating GPT and other models to support physicians by suggesting alternative COD assignments. GPT-4, InterVA-5, and InSilicoVA have been incorporated into ongoing HEAL-SL study since 2022 to provide second-opinion support for physician COD assignment. Evaluating the impact of computer-assisted VA on physician agreement and reduction of ill-defined deaths will be critical to advancing accurate, efficient VA systems worldwide.</w:t>
+        <w:t xml:space="preserve">child, and 1 neonatal CODs, and </w:t>
+      </w:r>
+      <w:proofErr w:type="spellStart"/>
+      <w:r>
+        <w:t>InSilicoVA</w:t>
+      </w:r>
+      <w:proofErr w:type="spellEnd"/>
+      <w:r>
+        <w:t xml:space="preserve"> led in 2 adult, 1 child, and 1 neonatal cause. Performance increased (∼0.1–0.75 PCCC) as children and neonates matured (0 days to 14 years) and decreased (∼0.7–0.35) with adult aging (15 to 69 years). These findings suggest that combining models tailored to specific CODs and age groups may optimize performance relative to physicians. All models demonstrated scalability and on-demand availability, enabling COD estimation and alternative diagnoses in low-resource or physician-scarce settings. GPT models’ natural language processing capability allowed flexible data input and output, aligning closer to physician reasoning, but issues remain with reproducibility, reliance on historical training data, computational demands, and data privacy. Study limitations included challenges comparing ICD-10 codes across models, limited sensitivity analyses due to costs, and exclusion of multiple COD assignment evaluation. Future research opportunities include prompt engineering and custom GPT models to improve accuracy, guided household surveys to enhance narrative quality, and CAVA systems integrating GPT and other models to support physicians by suggesting alternative COD assignments. GPT-4, InterVA-5, and </w:t>
+      </w:r>
+      <w:proofErr w:type="spellStart"/>
+      <w:r>
+        <w:t>InSilicoVA</w:t>
+      </w:r>
+      <w:proofErr w:type="spellEnd"/>
+      <w:r>
+        <w:t xml:space="preserve"> have been incorporated into ongoing HEAL-SL study since 2022 to provide second-opinion support for physician COD assignment. Evaluating the impact of computer-assisted VA on physician agreement and reduction of ill-defined deaths will be critical to advancing accurate, efficient VA systems worldwide.</w:t>
       </w:r>
     </w:p>
     <w:p>
@@ -4708,13 +5108,21 @@
         <w:t xml:space="preserve">Supplementary information. </w:t>
       </w:r>
       <w:r>
-        <w:t>Additional file 1 (.csv) titled</w:t>
+        <w:t xml:space="preserve">Additional file 1 (.csv) </w:t>
+      </w:r>
+      <w:proofErr w:type="gramStart"/>
+      <w:r>
+        <w:t>titled</w:t>
       </w:r>
       <w:r>
         <w:t xml:space="preserve"> </w:t>
       </w:r>
       <w:r>
-        <w:t>”Central Medical Evaluation Agreement 10 (CMEA-10) codes” with description”</w:t>
+        <w:t>”Central</w:t>
+      </w:r>
+      <w:proofErr w:type="gramEnd"/>
+      <w:r>
+        <w:t xml:space="preserve"> Medical Evaluation Agreement 10 (CMEA-10) codes” with description”</w:t>
       </w:r>
       <w:r>
         <w:t xml:space="preserve"> </w:t>
@@ -4757,7 +5165,6 @@
           <w:sz w:val="28"/>
           <w:szCs w:val="28"/>
         </w:rPr>
-        <w:lastRenderedPageBreak/>
         <w:t>Declarations</w:t>
       </w:r>
     </w:p>
@@ -4820,6 +5227,7 @@
         </w:numPr>
       </w:pPr>
       <w:r>
+        <w:lastRenderedPageBreak/>
         <w:t>Availability of data and materials</w:t>
       </w:r>
     </w:p>
@@ -4878,7 +5286,21 @@
         <w:rPr>
           <w:color w:val="auto"/>
         </w:rPr>
-        <w:t>used and/or analysed during the current study are available in the Github repository,</w:t>
+        <w:t xml:space="preserve">used and/or analysed during the current study are available in the </w:t>
+      </w:r>
+      <w:proofErr w:type="spellStart"/>
+      <w:r>
+        <w:rPr>
+          <w:color w:val="auto"/>
+        </w:rPr>
+        <w:t>Github</w:t>
+      </w:r>
+      <w:proofErr w:type="spellEnd"/>
+      <w:r>
+        <w:rPr>
+          <w:color w:val="auto"/>
+        </w:rPr>
+        <w:t xml:space="preserve"> repository,</w:t>
       </w:r>
       <w:r>
         <w:rPr>
@@ -4996,6 +5418,7 @@
           </w:footnotePr>
           <w:pgSz w:w="11906" w:h="16838"/>
           <w:pgMar w:top="1440" w:right="1440" w:bottom="1440" w:left="1440" w:header="720" w:footer="720" w:gutter="0"/>
+          <w:lnNumType w:countBy="1" w:restart="continuous"/>
           <w:cols w:space="720"/>
           <w:docGrid w:linePitch="272"/>
         </w:sectPr>
@@ -6217,6 +6640,7 @@
           </w:footnotePr>
           <w:pgSz w:w="11906" w:h="16838"/>
           <w:pgMar w:top="1440" w:right="1440" w:bottom="1440" w:left="1440" w:header="720" w:footer="720" w:gutter="0"/>
+          <w:lnNumType w:countBy="1" w:restart="continuous"/>
           <w:cols w:space="720"/>
           <w:docGrid w:linePitch="272"/>
         </w:sectPr>
@@ -7610,6 +8034,7 @@
           </w:footnotePr>
           <w:pgSz w:w="11906" w:h="16838"/>
           <w:pgMar w:top="1440" w:right="1440" w:bottom="1440" w:left="1440" w:header="720" w:footer="720" w:gutter="0"/>
+          <w:lnNumType w:countBy="1" w:restart="continuous"/>
           <w:cols w:space="720"/>
           <w:docGrid w:linePitch="272"/>
         </w:sectPr>
@@ -7665,7 +8090,15 @@
     </w:p>
     <w:p>
       <w:r>
-        <w:t>Initially, 11,920 records were collected from dual-coded EVA in the HEAL-SL study. Physicians were able to assign CODs for 11,820 of the 11,920 records, where 100 of these records could not be assigned a COD due to missing or inadequate information (e.g. low quality narrative, data loss). The 11,820 physician coded records were further filtered for records where both physicians agreed on the assigned codes (records that were not reconciled or adjudicated) resulting in 6942 physician agreed records (based on comparisons using CMEA-10 codes, see Additional File 1). The 6942 records were</w:t>
+        <w:t xml:space="preserve">Initially, 11,920 records were collected from dual-coded EVA in the HEAL-SL study. Physicians were able to assign CODs for 11,820 of the 11,920 records, where 100 of these records could not be assigned a COD due to missing or inadequate information (e.g. </w:t>
+      </w:r>
+      <w:proofErr w:type="gramStart"/>
+      <w:r>
+        <w:t>low quality</w:t>
+      </w:r>
+      <w:proofErr w:type="gramEnd"/>
+      <w:r>
+        <w:t xml:space="preserve"> narrative, data loss). The 11,820 physician coded records were further filtered for records where both physicians agreed on the assigned codes (records that were not reconciled or adjudicated) resulting in 6942 physician agreed records (based on comparisons using CMEA-10 codes, see Additional File 1). The 6942 records were</w:t>
       </w:r>
       <w:r>
         <w:t xml:space="preserve"> converted into CGHR-10 codes (see Appendix A) that generalized ICD-10 codes into 19, 10, and 7 categories for the adult (12 to 69 years), child (28 days to 11 years), and neonatal (under 28 days) age groups. After conversion, a final total of 6939 physician agreed records (3826 adult, 2636 child, and 477 neonatal) were used for modelling and performance evaluation, where three records were removed as their ICD-10 codes did not have a matching CGHR-10 code.</w:t>
@@ -7679,7 +8112,31 @@
         <w:t>-</w:t>
       </w:r>
       <w:r>
-        <w:t xml:space="preserve">wide samples across Sierra Leone provinces seen in Figure B2. More populous areas (e.g. southern and north east provinces with ∼197,000 and ∼135,000 population respectively) had more sampling areas versus less populous areas (e.g. north west and eastern provinces with ∼50,000 and ∼69,000 people respectively). The distribution of the study data are shown by CGHR-10 causes of death in Table B4. All age groups had relatively evenly distributed female and male records (44-55% of 6939 records each). Across CODs, there were noticeably more female records for cancers (65%), and maternal conditions (100%), while more male records for chronic respiratory diseases (61%), other </w:t>
+        <w:t xml:space="preserve">wide samples across Sierra Leone provinces seen in Figure B2. More populous areas (e.g. southern and </w:t>
+      </w:r>
+      <w:proofErr w:type="gramStart"/>
+      <w:r>
+        <w:t>north east</w:t>
+      </w:r>
+      <w:proofErr w:type="gramEnd"/>
+      <w:r>
+        <w:t xml:space="preserve"> provinces with ∼197,000 and ∼135,000 population respectively) had more sampling areas versus less populous areas (e.g. </w:t>
+      </w:r>
+      <w:proofErr w:type="gramStart"/>
+      <w:r>
+        <w:t>north west</w:t>
+      </w:r>
+      <w:proofErr w:type="gramEnd"/>
+      <w:r>
+        <w:t xml:space="preserve"> and eastern provinces with ∼50,000 and ∼69,000 people respectively). The distribution of the study data </w:t>
+      </w:r>
+      <w:proofErr w:type="gramStart"/>
+      <w:r>
+        <w:t>are</w:t>
+      </w:r>
+      <w:proofErr w:type="gramEnd"/>
+      <w:r>
+        <w:t xml:space="preserve"> shown by CGHR-10 causes of death in Table B4. All age groups had relatively evenly distributed female and male records (44-55% of 6939 records each). Across CODs, there were noticeably more female records for cancers (65%), and maternal conditions (100%), while more male records for chronic respiratory diseases (61%), other </w:t>
       </w:r>
       <w:r>
         <w:lastRenderedPageBreak/>
@@ -7693,10 +8150,10 @@
         </w:rPr>
         <w:lastRenderedPageBreak/>
         <w:drawing>
-          <wp:inline distT="0" distB="0" distL="0" distR="0" wp14:anchorId="33985F4C" wp14:editId="1D0D22E6">
-            <wp:extent cx="3964102" cy="7745046"/>
-            <wp:effectExtent l="0" t="0" r="0" b="2540"/>
-            <wp:docPr id="1446084642" name="Picture 308"/>
+          <wp:inline distT="0" distB="0" distL="0" distR="0" wp14:anchorId="0EA6498C" wp14:editId="0EFDA641">
+            <wp:extent cx="3935896" cy="7698346"/>
+            <wp:effectExtent l="0" t="0" r="1270" b="0"/>
+            <wp:docPr id="1845195472" name="Picture 4" descr="A diagram of a software company&#10;&#10;AI-generated content may be incorrect."/>
             <wp:cNvGraphicFramePr>
               <a:graphicFrameLocks xmlns:a="http://schemas.openxmlformats.org/drawingml/2006/main" noChangeAspect="1"/>
             </wp:cNvGraphicFramePr>
@@ -7704,11 +8161,17 @@
               <a:graphicData uri="http://schemas.openxmlformats.org/drawingml/2006/picture">
                 <pic:pic xmlns:pic="http://schemas.openxmlformats.org/drawingml/2006/picture">
                   <pic:nvPicPr>
-                    <pic:cNvPr id="1446084642" name="Picture 1446084642"/>
+                    <pic:cNvPr id="1845195472" name="Picture 4" descr="A diagram of a software company&#10;&#10;AI-generated content may be incorrect."/>
                     <pic:cNvPicPr/>
                   </pic:nvPicPr>
                   <pic:blipFill>
-                    <a:blip r:embed="rId20"/>
+                    <a:blip r:embed="rId20" cstate="print">
+                      <a:extLst>
+                        <a:ext uri="{28A0092B-C50C-407E-A947-70E740481C1C}">
+                          <a14:useLocalDpi xmlns:a14="http://schemas.microsoft.com/office/drawing/2010/main" val="0"/>
+                        </a:ext>
+                      </a:extLst>
+                    </a:blip>
                     <a:stretch>
                       <a:fillRect/>
                     </a:stretch>
@@ -7716,7 +8179,7 @@
                   <pic:spPr>
                     <a:xfrm>
                       <a:off x="0" y="0"/>
-                      <a:ext cx="4036967" cy="7887409"/>
+                      <a:ext cx="3965812" cy="7756860"/>
                     </a:xfrm>
                     <a:prstGeom prst="rect">
                       <a:avLst/>
@@ -7740,10 +8203,7 @@
         <w:t xml:space="preserve">Fig. B1 </w:t>
       </w:r>
       <w:r>
-        <w:t>Detailed f</w:t>
-      </w:r>
-      <w:r>
-        <w:t>low diagram for verbal autopsy coding comparison of 6939 sample deaths in Sierra Leone</w:t>
+        <w:t>Detailed flow diagram for verbal autopsy coding comparison of 6939 sample deaths in Sierra Leone</w:t>
       </w:r>
       <w:r>
         <w:t>.</w:t>
@@ -7772,10 +8232,10 @@
         </w:rPr>
         <w:lastRenderedPageBreak/>
         <w:drawing>
-          <wp:inline distT="0" distB="0" distL="0" distR="0" wp14:anchorId="0E30D6C4" wp14:editId="7D022CDB">
-            <wp:extent cx="5219489" cy="4933244"/>
-            <wp:effectExtent l="0" t="0" r="635" b="0"/>
-            <wp:docPr id="206631705" name="Picture 309"/>
+          <wp:inline distT="0" distB="0" distL="0" distR="0" wp14:anchorId="1367768A" wp14:editId="3804327B">
+            <wp:extent cx="5731510" cy="5426710"/>
+            <wp:effectExtent l="0" t="0" r="0" b="0"/>
+            <wp:docPr id="828210098" name="Picture 1" descr="A map of the state of sierra leone&#10;&#10;AI-generated content may be incorrect."/>
             <wp:cNvGraphicFramePr>
               <a:graphicFrameLocks xmlns:a="http://schemas.openxmlformats.org/drawingml/2006/main" noChangeAspect="1"/>
             </wp:cNvGraphicFramePr>
@@ -7783,11 +8243,17 @@
               <a:graphicData uri="http://schemas.openxmlformats.org/drawingml/2006/picture">
                 <pic:pic xmlns:pic="http://schemas.openxmlformats.org/drawingml/2006/picture">
                   <pic:nvPicPr>
-                    <pic:cNvPr id="206631705" name="Picture 206631705"/>
+                    <pic:cNvPr id="828210098" name="Picture 1" descr="A map of the state of sierra leone&#10;&#10;AI-generated content may be incorrect."/>
                     <pic:cNvPicPr/>
                   </pic:nvPicPr>
                   <pic:blipFill>
-                    <a:blip r:embed="rId21"/>
+                    <a:blip r:embed="rId21" cstate="print">
+                      <a:extLst>
+                        <a:ext uri="{28A0092B-C50C-407E-A947-70E740481C1C}">
+                          <a14:useLocalDpi xmlns:a14="http://schemas.microsoft.com/office/drawing/2010/main" val="0"/>
+                        </a:ext>
+                      </a:extLst>
+                    </a:blip>
                     <a:stretch>
                       <a:fillRect/>
                     </a:stretch>
@@ -7795,7 +8261,7 @@
                   <pic:spPr>
                     <a:xfrm>
                       <a:off x="0" y="0"/>
-                      <a:ext cx="5226139" cy="4939530"/>
+                      <a:ext cx="5731510" cy="5426710"/>
                     </a:xfrm>
                     <a:prstGeom prst="rect">
                       <a:avLst/>
@@ -7875,10 +8341,26 @@
     </w:p>
     <w:p>
       <w:r>
-        <w:t xml:space="preserve">Each model (GPT-3.5, GPT-4, InSilicoVA, and InterVA-5) required pre-processing of the 6939 records into input data, and standardization of output COD codes from models for performance evaluation as not all models produced comparable codes across outputs. Although each model can assign multiple CODs per record, only the first generated </w:t>
-      </w:r>
-      <w:r>
-        <w:t>COD response from GPT-3.5 and GPT-4, and the most probable COD from InterVA-5 and InSilicoVA were used for evaluation. Section B.2.1 describes the</w:t>
+        <w:t xml:space="preserve">Each model (GPT-3.5, GPT-4, </w:t>
+      </w:r>
+      <w:proofErr w:type="spellStart"/>
+      <w:r>
+        <w:t>InSilicoVA</w:t>
+      </w:r>
+      <w:proofErr w:type="spellEnd"/>
+      <w:r>
+        <w:t xml:space="preserve">, and InterVA-5) required pre-processing of the 6939 records into input data, and standardization of output COD codes from models for performance evaluation as not all models produced comparable codes across outputs. Although each model can assign multiple CODs per record, only the first generated </w:t>
+      </w:r>
+      <w:r>
+        <w:t xml:space="preserve">COD response from GPT-3.5 and GPT-4, and the most probable COD from InterVA-5 and </w:t>
+      </w:r>
+      <w:proofErr w:type="spellStart"/>
+      <w:r>
+        <w:t>InSilicoVA</w:t>
+      </w:r>
+      <w:proofErr w:type="spellEnd"/>
+      <w:r>
+        <w:t xml:space="preserve"> were used for evaluation. Section B.2.1 describes the</w:t>
       </w:r>
       <w:r>
         <w:t xml:space="preserve"> input data and parameters for each model, while Section B.2.3 details the outputs from ru</w:t>
@@ -11246,7 +11728,15 @@
     </w:p>
     <w:p>
       <w:r>
-        <w:t xml:space="preserve">For InterVA-5 and InSilicoVA, the standardized questionnaire data from the HEAL-SL EVA were first converted into 2016 World </w:t>
+        <w:t xml:space="preserve">For InterVA-5 and </w:t>
+      </w:r>
+      <w:proofErr w:type="spellStart"/>
+      <w:r>
+        <w:t>InSilicoVA</w:t>
+      </w:r>
+      <w:proofErr w:type="spellEnd"/>
+      <w:r>
+        <w:t xml:space="preserve">, the standardized questionnaire data from the HEAL-SL EVA were first converted into 2016 World </w:t>
       </w:r>
       <w:r>
         <w:t xml:space="preserve">Health Organization (WHO) VA questionnaire revision 1.5.1 Open Data Kit (ODK) format </w:t>
@@ -11285,7 +11775,15 @@
         <w:fldChar w:fldCharType="end"/>
       </w:r>
       <w:r>
-        <w:t xml:space="preserve">, followed by further conversion into OpenVA format </w:t>
+        <w:t xml:space="preserve">, followed by further conversion into </w:t>
+      </w:r>
+      <w:proofErr w:type="spellStart"/>
+      <w:r>
+        <w:t>OpenVA</w:t>
+      </w:r>
+      <w:proofErr w:type="spellEnd"/>
+      <w:r>
+        <w:t xml:space="preserve"> format </w:t>
       </w:r>
       <w:r>
         <w:fldChar w:fldCharType="begin"/>
@@ -11321,7 +11819,15 @@
         <w:fldChar w:fldCharType="end"/>
       </w:r>
       <w:r>
-        <w:t xml:space="preserve"> using the pyCrossVA version 0.97 Python package </w:t>
+        <w:t xml:space="preserve"> using the </w:t>
+      </w:r>
+      <w:proofErr w:type="spellStart"/>
+      <w:r>
+        <w:t>pyCrossVA</w:t>
+      </w:r>
+      <w:proofErr w:type="spellEnd"/>
+      <w:r>
+        <w:t xml:space="preserve"> version 0.97 Python package </w:t>
       </w:r>
       <w:r>
         <w:fldChar w:fldCharType="begin"/>
@@ -11339,7 +11845,23 @@
         <w:fldChar w:fldCharType="end"/>
       </w:r>
       <w:r>
-        <w:t>. The 6939 records were all converted into OpenVA formatted records for InterVA-5 and InSilicoVA.</w:t>
+        <w:t xml:space="preserve">. The 6939 records were all converted into </w:t>
+      </w:r>
+      <w:proofErr w:type="spellStart"/>
+      <w:r>
+        <w:t>OpenVA</w:t>
+      </w:r>
+      <w:proofErr w:type="spellEnd"/>
+      <w:r>
+        <w:t xml:space="preserve"> formatted records for InterVA-5 and </w:t>
+      </w:r>
+      <w:proofErr w:type="spellStart"/>
+      <w:r>
+        <w:t>InSilicoVA</w:t>
+      </w:r>
+      <w:proofErr w:type="spellEnd"/>
+      <w:r>
+        <w:t>.</w:t>
       </w:r>
     </w:p>
     <w:p>
@@ -13000,6 +13522,7 @@
         </w:rPr>
         <w:t xml:space="preserve">The </w:t>
       </w:r>
+      <w:proofErr w:type="spellStart"/>
       <w:r>
         <w:rPr>
           <w:rStyle w:val="VerbatimChar"/>
@@ -13011,12 +13534,28 @@
         </w:rPr>
         <w:t>openVA</w:t>
       </w:r>
+      <w:proofErr w:type="spellEnd"/>
       <w:r>
         <w:rPr>
           <w:szCs w:val="20"/>
         </w:rPr>
-        <w:t xml:space="preserve"> R package was used to run InterVA-5 and InSilicoVA models to assign CODs for each record in R version 4.3.1. The </w:t>
-      </w:r>
+        <w:t xml:space="preserve"> R package was used to run InterVA-5 and </w:t>
+      </w:r>
+      <w:proofErr w:type="spellStart"/>
+      <w:r>
+        <w:rPr>
+          <w:szCs w:val="20"/>
+        </w:rPr>
+        <w:t>InSilicoVA</w:t>
+      </w:r>
+      <w:proofErr w:type="spellEnd"/>
+      <w:r>
+        <w:rPr>
+          <w:szCs w:val="20"/>
+        </w:rPr>
+        <w:t xml:space="preserve"> models to assign CODs for each record in R version 4.3.1. The </w:t>
+      </w:r>
+      <w:proofErr w:type="spellStart"/>
       <w:r>
         <w:rPr>
           <w:rStyle w:val="VerbatimChar"/>
@@ -13028,6 +13567,7 @@
         </w:rPr>
         <w:t>openVA</w:t>
       </w:r>
+      <w:proofErr w:type="spellEnd"/>
       <w:r>
         <w:rPr>
           <w:szCs w:val="20"/>
@@ -13049,6 +13589,7 @@
         </w:rPr>
         <w:t xml:space="preserve"> version 1.1.3 and </w:t>
       </w:r>
+      <w:proofErr w:type="spellStart"/>
       <w:r>
         <w:rPr>
           <w:rStyle w:val="VerbatimChar"/>
@@ -13058,12 +13599,14 @@
         </w:rPr>
         <w:t>InSilicoVA</w:t>
       </w:r>
+      <w:proofErr w:type="spellEnd"/>
       <w:r>
         <w:rPr>
           <w:szCs w:val="20"/>
         </w:rPr>
         <w:t xml:space="preserve"> version 1.4.0. The </w:t>
       </w:r>
+      <w:proofErr w:type="spellStart"/>
       <w:r>
         <w:rPr>
           <w:rStyle w:val="VerbatimChar"/>
@@ -13075,6 +13618,7 @@
         </w:rPr>
         <w:t>Nsim</w:t>
       </w:r>
+      <w:proofErr w:type="spellEnd"/>
       <w:r>
         <w:rPr>
           <w:szCs w:val="20"/>
@@ -13116,7 +13660,21 @@
         <w:rPr>
           <w:szCs w:val="20"/>
         </w:rPr>
-        <w:t xml:space="preserve"> for InSilicoVA was set to </w:t>
+        <w:t xml:space="preserve"> for </w:t>
+      </w:r>
+      <w:proofErr w:type="spellStart"/>
+      <w:r>
+        <w:rPr>
+          <w:szCs w:val="20"/>
+        </w:rPr>
+        <w:t>InSilicoVA</w:t>
+      </w:r>
+      <w:proofErr w:type="spellEnd"/>
+      <w:r>
+        <w:rPr>
+          <w:szCs w:val="20"/>
+        </w:rPr>
+        <w:t xml:space="preserve"> was set to </w:t>
       </w:r>
       <w:r>
         <w:rPr>
@@ -13246,6 +13804,7 @@
         </w:rPr>
         <w:t xml:space="preserve">. Note that the default value of </w:t>
       </w:r>
+      <w:proofErr w:type="spellStart"/>
       <w:r>
         <w:rPr>
           <w:rStyle w:val="VerbatimChar"/>
@@ -13255,14 +13814,9 @@
           <w:sz w:val="20"/>
           <w:szCs w:val="20"/>
         </w:rPr>
-        <w:t>Nsim=10000</w:t>
-      </w:r>
-      <w:r>
-        <w:rPr>
-          <w:szCs w:val="20"/>
-        </w:rPr>
-        <w:t xml:space="preserve"> for InSilicoVA ran until 9500 iterations before it stopped due to errors, thus </w:t>
-      </w:r>
+        <w:t>Nsim</w:t>
+      </w:r>
+      <w:proofErr w:type="spellEnd"/>
       <w:r>
         <w:rPr>
           <w:rStyle w:val="VerbatimChar"/>
@@ -13272,7 +13826,51 @@
           <w:sz w:val="20"/>
           <w:szCs w:val="20"/>
         </w:rPr>
-        <w:t>Nsim=9500</w:t>
+        <w:t>=10000</w:t>
+      </w:r>
+      <w:r>
+        <w:rPr>
+          <w:szCs w:val="20"/>
+        </w:rPr>
+        <w:t xml:space="preserve"> for </w:t>
+      </w:r>
+      <w:proofErr w:type="spellStart"/>
+      <w:r>
+        <w:rPr>
+          <w:szCs w:val="20"/>
+        </w:rPr>
+        <w:t>InSilicoVA</w:t>
+      </w:r>
+      <w:proofErr w:type="spellEnd"/>
+      <w:r>
+        <w:rPr>
+          <w:szCs w:val="20"/>
+        </w:rPr>
+        <w:t xml:space="preserve"> ran until 9500 iterations before it stopped due to errors, thus </w:t>
+      </w:r>
+      <w:proofErr w:type="spellStart"/>
+      <w:r>
+        <w:rPr>
+          <w:rStyle w:val="VerbatimChar"/>
+          <w:rFonts w:ascii="Cambria" w:hAnsi="Cambria"/>
+          <w:i/>
+          <w:iCs/>
+          <w:sz w:val="20"/>
+          <w:szCs w:val="20"/>
+        </w:rPr>
+        <w:t>Nsim</w:t>
+      </w:r>
+      <w:proofErr w:type="spellEnd"/>
+      <w:r>
+        <w:rPr>
+          <w:rStyle w:val="VerbatimChar"/>
+          <w:rFonts w:ascii="Cambria" w:hAnsi="Cambria"/>
+          <w:i/>
+          <w:iCs/>
+          <w:sz w:val="20"/>
+          <w:szCs w:val="20"/>
+        </w:rPr>
+        <w:t>=9500</w:t>
       </w:r>
       <w:r>
         <w:rPr>
@@ -13301,10 +13899,26 @@
     </w:p>
     <w:p>
       <w:r>
-        <w:t xml:space="preserve">Of the 6939 input records, GPT-3.5, GPT-4, InterVA-5, and InSilicoVA were able to assign CODs for 6939 (100%), 6935 (&gt;99%), 6830 </w:t>
-      </w:r>
-      <w:r>
-        <w:t xml:space="preserve">(98%), 6830 (98%) records respectively. All 6830 (100%) InterVA-5 and InSilicoVA records with WHO VA 2016 v1.5 output codes </w:t>
+        <w:t xml:space="preserve">Of the 6939 input records, GPT-3.5, GPT-4, InterVA-5, and </w:t>
+      </w:r>
+      <w:proofErr w:type="spellStart"/>
+      <w:r>
+        <w:t>InSilicoVA</w:t>
+      </w:r>
+      <w:proofErr w:type="spellEnd"/>
+      <w:r>
+        <w:t xml:space="preserve"> were able to assign CODs for 6939 (100%), 6935 (&gt;99%), 6830 </w:t>
+      </w:r>
+      <w:r>
+        <w:t xml:space="preserve">(98%), 6830 (98%) records respectively. All 6830 (100%) InterVA-5 and </w:t>
+      </w:r>
+      <w:proofErr w:type="spellStart"/>
+      <w:r>
+        <w:t>InSilicoVA</w:t>
+      </w:r>
+      <w:proofErr w:type="spellEnd"/>
+      <w:r>
+        <w:t xml:space="preserve"> records with WHO VA 2016 v1.5 output codes </w:t>
       </w:r>
       <w:r>
         <w:fldChar w:fldCharType="begin"/>
@@ -13325,7 +13939,15 @@
         <w:t xml:space="preserve"> were converted into ICD-10 codes respectively. After all model outputs were converted to ICD-10 codes, they were further converted to CGHR-10 codes. The 6939 GPT-3.5 and 6935 GPT-4 output records with ICD-10 codes</w:t>
       </w:r>
       <w:r>
-        <w:t xml:space="preserve"> were converted into 6930 (&gt;99%) and 6931 (&gt;99) records with CGHR-10 codes, where &lt;1% (9 and 8) records did not have matching CGHR-10 codes respectively. The 6830 InterVA-5 and InSilicoVA records with ICD-10 codes were converted into 6802 (&gt;99%) and 6726 (98%) records with CGHR-10 codes respectively, where 28 (&lt;1%) and 104 (1%) of records could not be converted into CGHR-10 codes.</w:t>
+        <w:t xml:space="preserve"> were converted into 6930 (&gt;99%) and 6931 (&gt;99) records with CGHR-10 codes, where &lt;1% (9 and 8) records did not have matching CGHR-10 codes respectively. The 6830 InterVA-5 and </w:t>
+      </w:r>
+      <w:proofErr w:type="spellStart"/>
+      <w:r>
+        <w:t>InSilicoVA</w:t>
+      </w:r>
+      <w:proofErr w:type="spellEnd"/>
+      <w:r>
+        <w:t xml:space="preserve"> records with ICD-10 codes were converted into 6802 (&gt;99%) and 6726 (98%) records with CGHR-10 codes respectively, where 28 (&lt;1%) and 104 (1%) of records could not be converted into CGHR-10 codes.</w:t>
       </w:r>
     </w:p>
     <w:p>
@@ -13349,7 +13971,15 @@
         <w:t xml:space="preserve">The </w:t>
       </w:r>
       <w:r>
-        <w:t xml:space="preserve">performance of GPT-3.5, GPT-4, InSilicoVA, and InterVA-5 models were evaluated with metrics at the population and </w:t>
+        <w:t xml:space="preserve">performance of GPT-3.5, GPT-4, </w:t>
+      </w:r>
+      <w:proofErr w:type="spellStart"/>
+      <w:r>
+        <w:t>InSilicoVA</w:t>
+      </w:r>
+      <w:proofErr w:type="spellEnd"/>
+      <w:r>
+        <w:t xml:space="preserve">, and InterVA-5 models were evaluated with metrics at the population and </w:t>
       </w:r>
       <w:r>
         <w:t>individual-level</w:t>
@@ -13503,6 +14133,7 @@
         <w:lastRenderedPageBreak/>
         <w:t xml:space="preserve">with the total number of records as seen in Equation B1. Then, the </w:t>
       </w:r>
+      <w:proofErr w:type="spellStart"/>
       <w:r>
         <w:rPr>
           <w:i/>
@@ -13510,6 +14141,7 @@
         </w:rPr>
         <w:t>CSMFMaximumError</w:t>
       </w:r>
+      <w:proofErr w:type="spellEnd"/>
       <w:r>
         <w:t xml:space="preserve">, representing the worst possible model, is calculated using Equation B2. Finally, the CSMF accuracy is given by Equation B3, where </w:t>
       </w:r>
@@ -14406,13 +15038,29 @@
         <w:t xml:space="preserve"> </w:t>
       </w:r>
       <w:r>
-        <w:t xml:space="preserve">PCCC values closer to 1 indicate that model COD assignments are similar to physician COD assignments, while values closer to 0 indicate that </w:t>
+        <w:t xml:space="preserve">PCCC values closer to 1 indicate that model COD assignments are </w:t>
+      </w:r>
+      <w:proofErr w:type="gramStart"/>
+      <w:r>
+        <w:t>similar to</w:t>
+      </w:r>
+      <w:proofErr w:type="gramEnd"/>
+      <w:r>
+        <w:t xml:space="preserve"> physician COD assignments, while values closer to 0 indicate that </w:t>
       </w:r>
       <w:r>
         <w:t>they</w:t>
       </w:r>
       <w:r>
-        <w:t xml:space="preserve"> are not similar to physicians.</w:t>
+        <w:t xml:space="preserve"> are not </w:t>
+      </w:r>
+      <w:proofErr w:type="gramStart"/>
+      <w:r>
+        <w:t>similar to</w:t>
+      </w:r>
+      <w:proofErr w:type="gramEnd"/>
+      <w:r>
+        <w:t xml:space="preserve"> physicians.</w:t>
       </w:r>
     </w:p>
     <w:tbl>
@@ -17978,6 +18626,7 @@
       </w:footnotePr>
       <w:pgSz w:w="11906" w:h="16838"/>
       <w:pgMar w:top="1440" w:right="1440" w:bottom="1440" w:left="1440" w:header="720" w:footer="720" w:gutter="0"/>
+      <w:lnNumType w:countBy="1" w:restart="continuous"/>
       <w:cols w:space="720"/>
       <w:docGrid w:linePitch="272"/>
     </w:sectPr>
@@ -20063,6 +20712,14 @@
       <w:szCs w:val="20"/>
     </w:rPr>
   </w:style>
+  <w:style w:type="character" w:styleId="LineNumber">
+    <w:name w:val="line number"/>
+    <w:basedOn w:val="DefaultParagraphFont"/>
+    <w:uiPriority w:val="99"/>
+    <w:semiHidden/>
+    <w:unhideWhenUsed/>
+    <w:rsid w:val="009A0322"/>
+  </w:style>
 </w:styles>
 </file>
 

</xml_diff>